<commit_message>
finish develop apies on HitRating.Vendor
</commit_message>
<xml_diff>
--- a/src/docs/数据规范和权限控制_by_ryan_micarl.docx
+++ b/src/docs/数据规范和权限控制_by_ryan_micarl.docx
@@ -6,15 +6,20 @@
       <w:pPr>
         <w:spacing w:line="360" w:lineRule="auto"/>
         <w:jc w:val="center"/>
+      </w:pPr>
+      <w:proofErr w:type="spellStart"/>
+      <w:r>
         <w:rPr>
           <w:rFonts w:hint="eastAsia"/>
         </w:rPr>
-      </w:pPr>
+        <w:t>HitRating</w:t>
+      </w:r>
+      <w:proofErr w:type="spellEnd"/>
       <w:r>
         <w:rPr>
           <w:rFonts w:hint="eastAsia"/>
         </w:rPr>
-        <w:t xml:space="preserve">HitRating V0.1 </w:t>
+        <w:t xml:space="preserve"> V0.1 </w:t>
       </w:r>
       <w:r>
         <w:rPr>
@@ -27,9 +32,6 @@
       <w:pPr>
         <w:spacing w:line="360" w:lineRule="auto"/>
         <w:jc w:val="center"/>
-        <w:rPr>
-          <w:rFonts w:hint="eastAsia"/>
-        </w:rPr>
       </w:pPr>
       <w:r>
         <w:rPr>
@@ -54,30 +56,32 @@
       <w:pPr>
         <w:spacing w:line="360" w:lineRule="auto"/>
         <w:jc w:val="center"/>
+      </w:pPr>
+      <w:r>
         <w:rPr>
           <w:rFonts w:hint="eastAsia"/>
         </w:rPr>
-      </w:pPr>
+        <w:t>作者：</w:t>
+      </w:r>
       <w:r>
         <w:rPr>
           <w:rFonts w:hint="eastAsia"/>
         </w:rPr>
-        <w:t>作者：</w:t>
-      </w:r>
+        <w:t xml:space="preserve">Ryan </w:t>
+      </w:r>
+      <w:proofErr w:type="spellStart"/>
       <w:r>
         <w:rPr>
           <w:rFonts w:hint="eastAsia"/>
         </w:rPr>
-        <w:t>Ryan Micarl</w:t>
-      </w:r>
+        <w:t>Micarl</w:t>
+      </w:r>
+      <w:proofErr w:type="spellEnd"/>
     </w:p>
     <w:p>
       <w:pPr>
         <w:spacing w:line="360" w:lineRule="auto"/>
         <w:jc w:val="center"/>
-        <w:rPr>
-          <w:rFonts w:hint="eastAsia"/>
-        </w:rPr>
       </w:pPr>
       <w:r>
         <w:rPr>
@@ -92,6 +96,199 @@
         <w:rPr>
           <w:rFonts w:hint="eastAsia"/>
         </w:rPr>
+      </w:pPr>
+    </w:p>
+    <w:sdt>
+      <w:sdtPr>
+        <w:rPr>
+          <w:lang w:val="zh-CN"/>
+        </w:rPr>
+        <w:id w:val="40636451"/>
+        <w:docPartObj>
+          <w:docPartGallery w:val="Table of Contents"/>
+          <w:docPartUnique/>
+        </w:docPartObj>
+      </w:sdtPr>
+      <w:sdtEndPr>
+        <w:rPr>
+          <w:rFonts w:asciiTheme="minorHAnsi" w:eastAsiaTheme="minorEastAsia" w:hAnsiTheme="minorHAnsi" w:cstheme="minorBidi"/>
+          <w:b w:val="0"/>
+          <w:bCs w:val="0"/>
+          <w:color w:val="auto"/>
+          <w:kern w:val="2"/>
+          <w:sz w:val="21"/>
+          <w:szCs w:val="22"/>
+          <w:lang w:val="en-US"/>
+        </w:rPr>
+      </w:sdtEndPr>
+      <w:sdtContent>
+        <w:p>
+          <w:pPr>
+            <w:pStyle w:val="TOC"/>
+          </w:pPr>
+          <w:r>
+            <w:rPr>
+              <w:lang w:val="zh-CN"/>
+            </w:rPr>
+            <w:t>目录</w:t>
+          </w:r>
+        </w:p>
+        <w:p>
+          <w:pPr>
+            <w:pStyle w:val="30"/>
+            <w:tabs>
+              <w:tab w:val="right" w:leader="dot" w:pos="10456"/>
+            </w:tabs>
+            <w:rPr>
+              <w:noProof/>
+            </w:rPr>
+          </w:pPr>
+          <w:r>
+            <w:fldChar w:fldCharType="begin"/>
+          </w:r>
+          <w:r>
+            <w:instrText xml:space="preserve"> TOC \o "1-3" \h \z \u </w:instrText>
+          </w:r>
+          <w:r>
+            <w:fldChar w:fldCharType="separate"/>
+          </w:r>
+          <w:hyperlink w:anchor="_Toc350879604" w:history="1">
+            <w:r>
+              <w:rPr>
+                <w:rStyle w:val="a6"/>
+                <w:rFonts w:hint="eastAsia"/>
+                <w:noProof/>
+              </w:rPr>
+              <w:t>前置说明：</w:t>
+            </w:r>
+            <w:r>
+              <w:rPr>
+                <w:noProof/>
+                <w:webHidden/>
+              </w:rPr>
+              <w:tab/>
+            </w:r>
+            <w:r>
+              <w:rPr>
+                <w:noProof/>
+                <w:webHidden/>
+              </w:rPr>
+              <w:fldChar w:fldCharType="begin"/>
+            </w:r>
+            <w:r>
+              <w:rPr>
+                <w:noProof/>
+                <w:webHidden/>
+              </w:rPr>
+              <w:instrText xml:space="preserve"> PAGEREF _Toc350879604 \h </w:instrText>
+            </w:r>
+            <w:r>
+              <w:rPr>
+                <w:noProof/>
+                <w:webHidden/>
+              </w:rPr>
+            </w:r>
+            <w:r>
+              <w:rPr>
+                <w:noProof/>
+                <w:webHidden/>
+              </w:rPr>
+              <w:fldChar w:fldCharType="separate"/>
+            </w:r>
+            <w:r>
+              <w:rPr>
+                <w:noProof/>
+                <w:webHidden/>
+              </w:rPr>
+              <w:t>2</w:t>
+            </w:r>
+            <w:r>
+              <w:rPr>
+                <w:noProof/>
+                <w:webHidden/>
+              </w:rPr>
+              <w:fldChar w:fldCharType="end"/>
+            </w:r>
+          </w:hyperlink>
+        </w:p>
+        <w:p>
+          <w:pPr>
+            <w:pStyle w:val="30"/>
+            <w:tabs>
+              <w:tab w:val="right" w:leader="dot" w:pos="10456"/>
+            </w:tabs>
+            <w:rPr>
+              <w:noProof/>
+            </w:rPr>
+          </w:pPr>
+          <w:hyperlink w:anchor="_Toc350879605" w:history="1">
+            <w:r>
+              <w:rPr>
+                <w:rStyle w:val="a6"/>
+                <w:noProof/>
+              </w:rPr>
+              <w:t>Vendor</w:t>
+            </w:r>
+            <w:r>
+              <w:rPr>
+                <w:noProof/>
+                <w:webHidden/>
+              </w:rPr>
+              <w:tab/>
+            </w:r>
+            <w:r>
+              <w:rPr>
+                <w:noProof/>
+                <w:webHidden/>
+              </w:rPr>
+              <w:fldChar w:fldCharType="begin"/>
+            </w:r>
+            <w:r>
+              <w:rPr>
+                <w:noProof/>
+                <w:webHidden/>
+              </w:rPr>
+              <w:instrText xml:space="preserve"> PAGEREF _Toc350879605 \h </w:instrText>
+            </w:r>
+            <w:r>
+              <w:rPr>
+                <w:noProof/>
+                <w:webHidden/>
+              </w:rPr>
+            </w:r>
+            <w:r>
+              <w:rPr>
+                <w:noProof/>
+                <w:webHidden/>
+              </w:rPr>
+              <w:fldChar w:fldCharType="separate"/>
+            </w:r>
+            <w:r>
+              <w:rPr>
+                <w:noProof/>
+                <w:webHidden/>
+              </w:rPr>
+              <w:t>3</w:t>
+            </w:r>
+            <w:r>
+              <w:rPr>
+                <w:noProof/>
+                <w:webHidden/>
+              </w:rPr>
+              <w:fldChar w:fldCharType="end"/>
+            </w:r>
+          </w:hyperlink>
+        </w:p>
+        <w:p>
+          <w:r>
+            <w:fldChar w:fldCharType="end"/>
+          </w:r>
+        </w:p>
+      </w:sdtContent>
+    </w:sdt>
+    <w:p>
+      <w:pPr>
+        <w:spacing w:line="360" w:lineRule="auto"/>
       </w:pPr>
     </w:p>
     <w:p>
@@ -112,10 +309,8 @@
     <w:p>
       <w:pPr>
         <w:pStyle w:val="3"/>
-        <w:rPr>
-          <w:rFonts w:hint="eastAsia"/>
-        </w:rPr>
       </w:pPr>
+      <w:bookmarkStart w:id="0" w:name="_Toc350879604"/>
       <w:r>
         <w:rPr>
           <w:rFonts w:hint="eastAsia"/>
@@ -123,13 +318,11 @@
         <w:lastRenderedPageBreak/>
         <w:t>前置说明：</w:t>
       </w:r>
+      <w:bookmarkEnd w:id="0"/>
     </w:p>
     <w:p>
       <w:pPr>
         <w:spacing w:line="360" w:lineRule="auto"/>
-        <w:rPr>
-          <w:rFonts w:hint="eastAsia"/>
-        </w:rPr>
       </w:pPr>
       <w:r>
         <w:rPr>
@@ -154,9 +347,6 @@
       <w:pPr>
         <w:spacing w:line="360" w:lineRule="auto"/>
         <w:ind w:firstLine="420"/>
-        <w:rPr>
-          <w:rFonts w:hint="eastAsia"/>
-        </w:rPr>
       </w:pPr>
       <w:r>
         <w:rPr>
@@ -168,9 +358,6 @@
     <w:p>
       <w:pPr>
         <w:spacing w:line="360" w:lineRule="auto"/>
-        <w:rPr>
-          <w:rFonts w:hint="eastAsia"/>
-        </w:rPr>
       </w:pPr>
       <w:r>
         <w:rPr>
@@ -201,9 +388,6 @@
       <w:pPr>
         <w:spacing w:line="360" w:lineRule="auto"/>
         <w:ind w:firstLine="420"/>
-        <w:rPr>
-          <w:rFonts w:hint="eastAsia"/>
-        </w:rPr>
       </w:pPr>
       <w:r>
         <w:rPr>
@@ -221,9 +405,6 @@
     <w:p>
       <w:pPr>
         <w:spacing w:line="360" w:lineRule="auto"/>
-        <w:rPr>
-          <w:rFonts w:hint="eastAsia"/>
-        </w:rPr>
       </w:pPr>
       <w:r>
         <w:rPr>
@@ -253,9 +434,6 @@
     <w:p>
       <w:pPr>
         <w:spacing w:line="360" w:lineRule="auto"/>
-        <w:rPr>
-          <w:rFonts w:hint="eastAsia"/>
-        </w:rPr>
       </w:pPr>
       <w:r>
         <w:rPr>
@@ -305,7 +483,7 @@
       </w:tblGrid>
       <w:tr>
         <w:trPr>
-          <w:trHeight w:val="699"/>
+          <w:trHeight w:val="423"/>
         </w:trPr>
         <w:tc>
           <w:tcPr>
@@ -313,16 +491,21 @@
           </w:tcPr>
           <w:p>
             <w:pPr>
-              <w:pStyle w:val="3"/>
-              <w:spacing w:line="360" w:lineRule="auto"/>
-            </w:pPr>
-            <w:r>
-              <w:rPr>
-                <w:rFonts w:hint="eastAsia"/>
+              <w:spacing w:line="360" w:lineRule="auto"/>
+              <w:rPr>
+                <w:b/>
+              </w:rPr>
+            </w:pPr>
+            <w:bookmarkStart w:id="1" w:name="_Toc350879605"/>
+            <w:r>
+              <w:rPr>
+                <w:rFonts w:hint="eastAsia"/>
+                <w:b/>
               </w:rPr>
               <w:lastRenderedPageBreak/>
               <w:t>Vendor</w:t>
             </w:r>
+            <w:bookmarkEnd w:id="1"/>
           </w:p>
         </w:tc>
         <w:tc>
@@ -331,18 +514,20 @@
           </w:tcPr>
           <w:p>
             <w:pPr>
-              <w:pStyle w:val="3"/>
-              <w:spacing w:line="360" w:lineRule="auto"/>
-              <w:rPr>
-                <w:rFonts w:hint="eastAsia"/>
-              </w:rPr>
-            </w:pPr>
-            <w:r>
-              <w:rPr>
-                <w:rFonts w:hint="eastAsia"/>
+              <w:spacing w:line="360" w:lineRule="auto"/>
+              <w:rPr>
+                <w:b/>
+              </w:rPr>
+            </w:pPr>
+            <w:bookmarkStart w:id="2" w:name="_Toc350879606"/>
+            <w:r>
+              <w:rPr>
+                <w:rFonts w:hint="eastAsia"/>
+                <w:b/>
               </w:rPr>
               <w:t>名称</w:t>
             </w:r>
+            <w:bookmarkEnd w:id="2"/>
           </w:p>
         </w:tc>
         <w:tc>
@@ -352,15 +537,20 @@
           </w:tcPr>
           <w:p>
             <w:pPr>
-              <w:pStyle w:val="3"/>
-              <w:spacing w:line="360" w:lineRule="auto"/>
-            </w:pPr>
-            <w:r>
-              <w:rPr>
-                <w:rFonts w:hint="eastAsia"/>
+              <w:spacing w:line="360" w:lineRule="auto"/>
+              <w:rPr>
+                <w:b/>
+              </w:rPr>
+            </w:pPr>
+            <w:bookmarkStart w:id="3" w:name="_Toc350879607"/>
+            <w:r>
+              <w:rPr>
+                <w:rFonts w:hint="eastAsia"/>
+                <w:b/>
               </w:rPr>
               <w:t>规范说明</w:t>
             </w:r>
+            <w:bookmarkEnd w:id="3"/>
           </w:p>
         </w:tc>
       </w:tr>
@@ -394,9 +584,6 @@
           <w:p>
             <w:pPr>
               <w:spacing w:line="360" w:lineRule="auto"/>
-              <w:rPr>
-                <w:rFonts w:hint="eastAsia"/>
-              </w:rPr>
             </w:pPr>
             <w:r>
               <w:rPr>
@@ -540,16 +727,15 @@
           <w:p>
             <w:pPr>
               <w:spacing w:line="360" w:lineRule="auto"/>
-              <w:rPr>
-                <w:rFonts w:hint="eastAsia"/>
-              </w:rPr>
-            </w:pPr>
+            </w:pPr>
+            <w:proofErr w:type="spellStart"/>
             <w:r>
               <w:rPr>
                 <w:rFonts w:hint="eastAsia"/>
               </w:rPr>
               <w:t>HomePage</w:t>
             </w:r>
+            <w:proofErr w:type="spellEnd"/>
           </w:p>
         </w:tc>
         <w:tc>
@@ -559,9 +745,6 @@
           <w:p>
             <w:pPr>
               <w:spacing w:line="360" w:lineRule="auto"/>
-              <w:rPr>
-                <w:rFonts w:hint="eastAsia"/>
-              </w:rPr>
             </w:pPr>
             <w:r>
               <w:rPr>
@@ -579,9 +762,6 @@
           <w:p>
             <w:pPr>
               <w:spacing w:line="360" w:lineRule="auto"/>
-              <w:rPr>
-                <w:rFonts w:hint="eastAsia"/>
-              </w:rPr>
             </w:pPr>
             <w:r>
               <w:rPr>
@@ -600,9 +780,6 @@
           <w:p>
             <w:pPr>
               <w:spacing w:line="360" w:lineRule="auto"/>
-              <w:rPr>
-                <w:rFonts w:hint="eastAsia"/>
-              </w:rPr>
             </w:pPr>
             <w:r>
               <w:rPr>
@@ -619,9 +796,6 @@
           <w:p>
             <w:pPr>
               <w:spacing w:line="360" w:lineRule="auto"/>
-              <w:rPr>
-                <w:rFonts w:hint="eastAsia"/>
-              </w:rPr>
             </w:pPr>
             <w:r>
               <w:rPr>
@@ -639,9 +813,6 @@
           <w:p>
             <w:pPr>
               <w:spacing w:line="360" w:lineRule="auto"/>
-              <w:rPr>
-                <w:rFonts w:hint="eastAsia"/>
-              </w:rPr>
             </w:pPr>
             <w:r>
               <w:rPr>
@@ -660,9 +831,6 @@
           <w:p>
             <w:pPr>
               <w:spacing w:line="360" w:lineRule="auto"/>
-              <w:rPr>
-                <w:rFonts w:hint="eastAsia"/>
-              </w:rPr>
             </w:pPr>
             <w:r>
               <w:rPr>
@@ -679,9 +847,6 @@
           <w:p>
             <w:pPr>
               <w:spacing w:line="360" w:lineRule="auto"/>
-              <w:rPr>
-                <w:rFonts w:hint="eastAsia"/>
-              </w:rPr>
             </w:pPr>
             <w:r>
               <w:rPr>
@@ -705,9 +870,6 @@
           <w:p>
             <w:pPr>
               <w:spacing w:line="360" w:lineRule="auto"/>
-              <w:rPr>
-                <w:rFonts w:hint="eastAsia"/>
-              </w:rPr>
             </w:pPr>
             <w:r>
               <w:rPr>
@@ -726,9 +888,6 @@
           <w:p>
             <w:pPr>
               <w:spacing w:line="360" w:lineRule="auto"/>
-              <w:rPr>
-                <w:rFonts w:hint="eastAsia"/>
-              </w:rPr>
             </w:pPr>
             <w:r>
               <w:rPr>
@@ -745,9 +904,6 @@
           <w:p>
             <w:pPr>
               <w:spacing w:line="360" w:lineRule="auto"/>
-              <w:rPr>
-                <w:rFonts w:hint="eastAsia"/>
-              </w:rPr>
             </w:pPr>
             <w:r>
               <w:rPr>
@@ -771,9 +927,6 @@
           <w:p>
             <w:pPr>
               <w:spacing w:line="360" w:lineRule="auto"/>
-              <w:rPr>
-                <w:rFonts w:hint="eastAsia"/>
-              </w:rPr>
             </w:pPr>
             <w:r>
               <w:rPr>
@@ -792,9 +945,6 @@
           <w:p>
             <w:pPr>
               <w:spacing w:line="360" w:lineRule="auto"/>
-              <w:rPr>
-                <w:rFonts w:hint="eastAsia"/>
-              </w:rPr>
             </w:pPr>
             <w:r>
               <w:rPr>
@@ -811,9 +961,6 @@
           <w:p>
             <w:pPr>
               <w:spacing w:line="360" w:lineRule="auto"/>
-              <w:rPr>
-                <w:rFonts w:hint="eastAsia"/>
-              </w:rPr>
             </w:pPr>
             <w:r>
               <w:rPr>
@@ -831,9 +978,6 @@
           <w:p>
             <w:pPr>
               <w:spacing w:line="360" w:lineRule="auto"/>
-              <w:rPr>
-                <w:rFonts w:hint="eastAsia"/>
-              </w:rPr>
             </w:pPr>
             <w:r>
               <w:rPr>
@@ -852,9 +996,6 @@
           <w:p>
             <w:pPr>
               <w:spacing w:line="360" w:lineRule="auto"/>
-              <w:rPr>
-                <w:rFonts w:hint="eastAsia"/>
-              </w:rPr>
             </w:pPr>
             <w:r>
               <w:rPr>
@@ -871,9 +1012,6 @@
           <w:p>
             <w:pPr>
               <w:spacing w:line="360" w:lineRule="auto"/>
-              <w:rPr>
-                <w:rFonts w:hint="eastAsia"/>
-              </w:rPr>
             </w:pPr>
             <w:r>
               <w:rPr>
@@ -891,9 +1029,6 @@
           <w:p>
             <w:pPr>
               <w:spacing w:line="360" w:lineRule="auto"/>
-              <w:rPr>
-                <w:rFonts w:hint="eastAsia"/>
-              </w:rPr>
             </w:pPr>
             <w:r>
               <w:rPr>
@@ -912,9 +1047,6 @@
           <w:p>
             <w:pPr>
               <w:spacing w:line="360" w:lineRule="auto"/>
-              <w:rPr>
-                <w:rFonts w:hint="eastAsia"/>
-              </w:rPr>
             </w:pPr>
             <w:r>
               <w:rPr>
@@ -931,9 +1063,6 @@
           <w:p>
             <w:pPr>
               <w:spacing w:line="360" w:lineRule="auto"/>
-              <w:rPr>
-                <w:rFonts w:hint="eastAsia"/>
-              </w:rPr>
             </w:pPr>
             <w:r>
               <w:rPr>
@@ -951,9 +1080,6 @@
           <w:p>
             <w:pPr>
               <w:spacing w:line="360" w:lineRule="auto"/>
-              <w:rPr>
-                <w:rFonts w:hint="eastAsia"/>
-              </w:rPr>
             </w:pPr>
             <w:r>
               <w:rPr>
@@ -972,16 +1098,15 @@
           <w:p>
             <w:pPr>
               <w:spacing w:line="360" w:lineRule="auto"/>
-              <w:rPr>
-                <w:rFonts w:hint="eastAsia"/>
-              </w:rPr>
-            </w:pPr>
+            </w:pPr>
+            <w:proofErr w:type="spellStart"/>
             <w:r>
               <w:rPr>
                 <w:rFonts w:hint="eastAsia"/>
               </w:rPr>
               <w:t>PostNo</w:t>
             </w:r>
+            <w:proofErr w:type="spellEnd"/>
           </w:p>
         </w:tc>
         <w:tc>
@@ -991,9 +1116,6 @@
           <w:p>
             <w:pPr>
               <w:spacing w:line="360" w:lineRule="auto"/>
-              <w:rPr>
-                <w:rFonts w:hint="eastAsia"/>
-              </w:rPr>
             </w:pPr>
             <w:r>
               <w:rPr>
@@ -1011,9 +1133,6 @@
           <w:p>
             <w:pPr>
               <w:spacing w:line="360" w:lineRule="auto"/>
-              <w:rPr>
-                <w:rFonts w:hint="eastAsia"/>
-              </w:rPr>
             </w:pPr>
             <w:r>
               <w:rPr>
@@ -1032,9 +1151,6 @@
           <w:p>
             <w:pPr>
               <w:spacing w:line="360" w:lineRule="auto"/>
-              <w:rPr>
-                <w:rFonts w:hint="eastAsia"/>
-              </w:rPr>
             </w:pPr>
             <w:r>
               <w:rPr>
@@ -1057,9 +1173,6 @@
           <w:p>
             <w:pPr>
               <w:spacing w:line="360" w:lineRule="auto"/>
-              <w:rPr>
-                <w:rFonts w:hint="eastAsia"/>
-              </w:rPr>
             </w:pPr>
             <w:r>
               <w:rPr>
@@ -1077,9 +1190,6 @@
           <w:p>
             <w:pPr>
               <w:spacing w:line="360" w:lineRule="auto"/>
-              <w:rPr>
-                <w:rFonts w:hint="eastAsia"/>
-              </w:rPr>
             </w:pPr>
             <w:r>
               <w:rPr>
@@ -1098,9 +1208,6 @@
           <w:p>
             <w:pPr>
               <w:spacing w:line="360" w:lineRule="auto"/>
-              <w:rPr>
-                <w:rFonts w:hint="eastAsia"/>
-              </w:rPr>
             </w:pPr>
             <w:r>
               <w:rPr>
@@ -1117,9 +1224,6 @@
           <w:p>
             <w:pPr>
               <w:spacing w:line="360" w:lineRule="auto"/>
-              <w:rPr>
-                <w:rFonts w:hint="eastAsia"/>
-              </w:rPr>
             </w:pPr>
             <w:r>
               <w:rPr>
@@ -1137,9 +1241,6 @@
           <w:p>
             <w:pPr>
               <w:spacing w:line="360" w:lineRule="auto"/>
-              <w:rPr>
-                <w:rFonts w:hint="eastAsia"/>
-              </w:rPr>
             </w:pPr>
             <w:r>
               <w:rPr>
@@ -1158,9 +1259,6 @@
           <w:p>
             <w:pPr>
               <w:spacing w:line="360" w:lineRule="auto"/>
-              <w:rPr>
-                <w:rFonts w:hint="eastAsia"/>
-              </w:rPr>
             </w:pPr>
             <w:r>
               <w:rPr>
@@ -1177,9 +1275,6 @@
           <w:p>
             <w:pPr>
               <w:spacing w:line="360" w:lineRule="auto"/>
-              <w:rPr>
-                <w:rFonts w:hint="eastAsia"/>
-              </w:rPr>
             </w:pPr>
             <w:r>
               <w:rPr>
@@ -1197,9 +1292,6 @@
           <w:p>
             <w:pPr>
               <w:spacing w:line="360" w:lineRule="auto"/>
-              <w:rPr>
-                <w:rFonts w:hint="eastAsia"/>
-              </w:rPr>
             </w:pPr>
             <w:r>
               <w:rPr>
@@ -1232,7 +1324,6 @@
             <w:pPr>
               <w:spacing w:line="360" w:lineRule="auto"/>
               <w:rPr>
-                <w:rFonts w:hint="eastAsia"/>
                 <w:b/>
               </w:rPr>
             </w:pPr>
@@ -1255,16 +1346,27 @@
           <w:p>
             <w:pPr>
               <w:spacing w:line="360" w:lineRule="auto"/>
-              <w:rPr>
-                <w:rFonts w:hint="eastAsia"/>
-              </w:rPr>
-            </w:pPr>
-            <w:r>
-              <w:rPr>
-                <w:rFonts w:hint="eastAsia"/>
-              </w:rPr>
-              <w:t>1. Vender.Title</w:t>
-            </w:r>
+            </w:pPr>
+            <w:r>
+              <w:rPr>
+                <w:rFonts w:hint="eastAsia"/>
+              </w:rPr>
+              <w:t xml:space="preserve">1. </w:t>
+            </w:r>
+            <w:proofErr w:type="spellStart"/>
+            <w:r>
+              <w:rPr>
+                <w:rFonts w:hint="eastAsia"/>
+              </w:rPr>
+              <w:t>Vendor</w:t>
+            </w:r>
+            <w:r>
+              <w:rPr>
+                <w:rFonts w:hint="eastAsia"/>
+              </w:rPr>
+              <w:t>.Title</w:t>
+            </w:r>
+            <w:proofErr w:type="spellEnd"/>
             <w:r>
               <w:rPr>
                 <w:rFonts w:hint="eastAsia"/>
@@ -1275,9 +1377,6 @@
           <w:p>
             <w:pPr>
               <w:spacing w:line="360" w:lineRule="auto"/>
-              <w:rPr>
-                <w:rFonts w:hint="eastAsia"/>
-              </w:rPr>
             </w:pPr>
             <w:r>
               <w:rPr>
@@ -1295,7 +1394,7 @@
               <w:rPr>
                 <w:rFonts w:hint="eastAsia"/>
               </w:rPr>
-              <w:t>Vender</w:t>
+              <w:t>Vendor</w:t>
             </w:r>
             <w:r>
               <w:rPr>
@@ -1303,12 +1402,20 @@
               </w:rPr>
               <w:t>一经创建，</w:t>
             </w:r>
-            <w:r>
-              <w:rPr>
-                <w:rFonts w:hint="eastAsia"/>
-              </w:rPr>
-              <w:t>Vender.Title</w:t>
-            </w:r>
+            <w:proofErr w:type="spellStart"/>
+            <w:r>
+              <w:rPr>
+                <w:rFonts w:hint="eastAsia"/>
+              </w:rPr>
+              <w:t>Vendor</w:t>
+            </w:r>
+            <w:r>
+              <w:rPr>
+                <w:rFonts w:hint="eastAsia"/>
+              </w:rPr>
+              <w:t>.Title</w:t>
+            </w:r>
+            <w:proofErr w:type="spellEnd"/>
             <w:r>
               <w:rPr>
                 <w:rFonts w:hint="eastAsia"/>
@@ -1319,9 +1426,6 @@
           <w:p>
             <w:pPr>
               <w:spacing w:line="360" w:lineRule="auto"/>
-              <w:rPr>
-                <w:rFonts w:hint="eastAsia"/>
-              </w:rPr>
             </w:pPr>
             <w:r>
               <w:rPr>
@@ -1354,7 +1458,6 @@
             <w:pPr>
               <w:spacing w:line="360" w:lineRule="auto"/>
               <w:rPr>
-                <w:rFonts w:hint="eastAsia"/>
                 <w:b/>
               </w:rPr>
             </w:pPr>
@@ -1376,9 +1479,6 @@
           <w:p>
             <w:pPr>
               <w:spacing w:line="360" w:lineRule="auto"/>
-              <w:rPr>
-                <w:rFonts w:hint="eastAsia"/>
-              </w:rPr>
             </w:pPr>
             <w:r>
               <w:rPr>
@@ -1396,9 +1496,6 @@
           <w:p>
             <w:pPr>
               <w:spacing w:line="360" w:lineRule="auto"/>
-              <w:rPr>
-                <w:rFonts w:hint="eastAsia"/>
-              </w:rPr>
             </w:pPr>
             <w:r>
               <w:rPr>
@@ -1417,9 +1514,6 @@
           <w:p>
             <w:pPr>
               <w:spacing w:line="360" w:lineRule="auto"/>
-              <w:rPr>
-                <w:rFonts w:hint="eastAsia"/>
-              </w:rPr>
             </w:pPr>
             <w:r>
               <w:rPr>
@@ -1437,9 +1531,6 @@
           <w:p>
             <w:pPr>
               <w:spacing w:line="360" w:lineRule="auto"/>
-              <w:rPr>
-                <w:rFonts w:hint="eastAsia"/>
-              </w:rPr>
             </w:pPr>
             <w:r>
               <w:rPr>
@@ -1458,9 +1549,6 @@
           <w:p>
             <w:pPr>
               <w:spacing w:line="360" w:lineRule="auto"/>
-              <w:rPr>
-                <w:rFonts w:hint="eastAsia"/>
-              </w:rPr>
             </w:pPr>
             <w:r>
               <w:rPr>
@@ -1478,9 +1566,6 @@
           <w:p>
             <w:pPr>
               <w:spacing w:line="360" w:lineRule="auto"/>
-              <w:rPr>
-                <w:rFonts w:hint="eastAsia"/>
-              </w:rPr>
             </w:pPr>
             <w:r>
               <w:rPr>
@@ -1499,9 +1584,6 @@
           <w:p>
             <w:pPr>
               <w:spacing w:line="360" w:lineRule="auto"/>
-              <w:rPr>
-                <w:rFonts w:hint="eastAsia"/>
-              </w:rPr>
             </w:pPr>
             <w:r>
               <w:rPr>
@@ -1519,9 +1601,6 @@
           <w:p>
             <w:pPr>
               <w:spacing w:line="360" w:lineRule="auto"/>
-              <w:rPr>
-                <w:rFonts w:hint="eastAsia"/>
-              </w:rPr>
             </w:pPr>
             <w:r>
               <w:rPr>
@@ -1540,9 +1619,6 @@
           <w:p>
             <w:pPr>
               <w:spacing w:line="360" w:lineRule="auto"/>
-              <w:rPr>
-                <w:rFonts w:hint="eastAsia"/>
-              </w:rPr>
             </w:pPr>
             <w:r>
               <w:rPr>
@@ -1560,9 +1636,6 @@
           <w:p>
             <w:pPr>
               <w:spacing w:line="360" w:lineRule="auto"/>
-              <w:rPr>
-                <w:rFonts w:hint="eastAsia"/>
-              </w:rPr>
             </w:pPr>
             <w:r>
               <w:rPr>
@@ -1583,7 +1656,6 @@
             <w:pPr>
               <w:spacing w:line="360" w:lineRule="auto"/>
               <w:rPr>
-                <w:rFonts w:hint="eastAsia"/>
                 <w:b/>
               </w:rPr>
             </w:pPr>
@@ -1606,7 +1678,6 @@
             <w:pPr>
               <w:spacing w:line="360" w:lineRule="auto"/>
               <w:rPr>
-                <w:rFonts w:hint="eastAsia"/>
                 <w:b/>
               </w:rPr>
             </w:pPr>
@@ -1628,7 +1699,6 @@
             <w:pPr>
               <w:spacing w:line="360" w:lineRule="auto"/>
               <w:rPr>
-                <w:rFonts w:hint="eastAsia"/>
                 <w:b/>
               </w:rPr>
             </w:pPr>
@@ -1649,7 +1719,6 @@
             <w:pPr>
               <w:spacing w:line="360" w:lineRule="auto"/>
               <w:rPr>
-                <w:rFonts w:hint="eastAsia"/>
                 <w:b/>
               </w:rPr>
             </w:pPr>
@@ -1671,9 +1740,6 @@
           <w:p>
             <w:pPr>
               <w:spacing w:line="360" w:lineRule="auto"/>
-              <w:rPr>
-                <w:rFonts w:hint="eastAsia"/>
-              </w:rPr>
             </w:pPr>
             <w:r>
               <w:rPr>
@@ -1691,15 +1757,32 @@
           <w:p>
             <w:pPr>
               <w:spacing w:line="360" w:lineRule="auto"/>
-              <w:rPr>
-                <w:rFonts w:hint="eastAsia"/>
-              </w:rPr>
-            </w:pPr>
-            <w:r>
-              <w:rPr>
-                <w:rFonts w:hint="eastAsia"/>
-              </w:rPr>
-              <w:t>Api/Venders</w:t>
+            </w:pPr>
+            <w:proofErr w:type="spellStart"/>
+            <w:r>
+              <w:rPr>
+                <w:rFonts w:hint="eastAsia"/>
+              </w:rPr>
+              <w:t>Api</w:t>
+            </w:r>
+            <w:proofErr w:type="spellEnd"/>
+            <w:r>
+              <w:rPr>
+                <w:rFonts w:hint="eastAsia"/>
+              </w:rPr>
+              <w:t>/</w:t>
+            </w:r>
+            <w:r>
+              <w:rPr>
+                <w:rFonts w:hint="eastAsia"/>
+              </w:rPr>
+              <w:t>Vendor</w:t>
+            </w:r>
+            <w:r>
+              <w:rPr>
+                <w:rFonts w:hint="eastAsia"/>
+              </w:rPr>
+              <w:t>s</w:t>
             </w:r>
           </w:p>
         </w:tc>
@@ -1710,9 +1793,6 @@
           <w:p>
             <w:pPr>
               <w:spacing w:line="360" w:lineRule="auto"/>
-              <w:rPr>
-                <w:rFonts w:hint="eastAsia"/>
-              </w:rPr>
             </w:pPr>
             <w:r>
               <w:rPr>
@@ -1731,9 +1811,6 @@
           <w:p>
             <w:pPr>
               <w:spacing w:line="360" w:lineRule="auto"/>
-              <w:rPr>
-                <w:rFonts w:hint="eastAsia"/>
-              </w:rPr>
             </w:pPr>
             <w:r>
               <w:rPr>
@@ -1751,15 +1828,32 @@
           <w:p>
             <w:pPr>
               <w:spacing w:line="360" w:lineRule="auto"/>
-              <w:rPr>
-                <w:rFonts w:hint="eastAsia"/>
-              </w:rPr>
-            </w:pPr>
-            <w:r>
-              <w:rPr>
-                <w:rFonts w:hint="eastAsia"/>
-              </w:rPr>
-              <w:t>Api/Vender/{id}</w:t>
+            </w:pPr>
+            <w:proofErr w:type="spellStart"/>
+            <w:r>
+              <w:rPr>
+                <w:rFonts w:hint="eastAsia"/>
+              </w:rPr>
+              <w:t>Api</w:t>
+            </w:r>
+            <w:proofErr w:type="spellEnd"/>
+            <w:r>
+              <w:rPr>
+                <w:rFonts w:hint="eastAsia"/>
+              </w:rPr>
+              <w:t>/</w:t>
+            </w:r>
+            <w:r>
+              <w:rPr>
+                <w:rFonts w:hint="eastAsia"/>
+              </w:rPr>
+              <w:t>Vendor</w:t>
+            </w:r>
+            <w:r>
+              <w:rPr>
+                <w:rFonts w:hint="eastAsia"/>
+              </w:rPr>
+              <w:t>/{id}</w:t>
             </w:r>
           </w:p>
         </w:tc>
@@ -1770,9 +1864,6 @@
           <w:p>
             <w:pPr>
               <w:spacing w:line="360" w:lineRule="auto"/>
-              <w:rPr>
-                <w:rFonts w:hint="eastAsia"/>
-              </w:rPr>
             </w:pPr>
             <w:r>
               <w:rPr>
@@ -1791,9 +1882,6 @@
           <w:p>
             <w:pPr>
               <w:spacing w:line="360" w:lineRule="auto"/>
-              <w:rPr>
-                <w:rFonts w:hint="eastAsia"/>
-              </w:rPr>
             </w:pPr>
             <w:r>
               <w:rPr>
@@ -1811,15 +1899,32 @@
           <w:p>
             <w:pPr>
               <w:spacing w:line="360" w:lineRule="auto"/>
-              <w:rPr>
-                <w:rFonts w:hint="eastAsia"/>
-              </w:rPr>
-            </w:pPr>
-            <w:r>
-              <w:rPr>
-                <w:rFonts w:hint="eastAsia"/>
-              </w:rPr>
-              <w:t>Api/Vender/{id}</w:t>
+            </w:pPr>
+            <w:proofErr w:type="spellStart"/>
+            <w:r>
+              <w:rPr>
+                <w:rFonts w:hint="eastAsia"/>
+              </w:rPr>
+              <w:t>Api</w:t>
+            </w:r>
+            <w:proofErr w:type="spellEnd"/>
+            <w:r>
+              <w:rPr>
+                <w:rFonts w:hint="eastAsia"/>
+              </w:rPr>
+              <w:t>/</w:t>
+            </w:r>
+            <w:r>
+              <w:rPr>
+                <w:rFonts w:hint="eastAsia"/>
+              </w:rPr>
+              <w:t>Vendor</w:t>
+            </w:r>
+            <w:r>
+              <w:rPr>
+                <w:rFonts w:hint="eastAsia"/>
+              </w:rPr>
+              <w:t>/{id}</w:t>
             </w:r>
           </w:p>
         </w:tc>
@@ -1830,9 +1935,6 @@
           <w:p>
             <w:pPr>
               <w:spacing w:line="360" w:lineRule="auto"/>
-              <w:rPr>
-                <w:rFonts w:hint="eastAsia"/>
-              </w:rPr>
             </w:pPr>
             <w:r>
               <w:rPr>
@@ -1851,15 +1953,11 @@
           <w:p>
             <w:pPr>
               <w:spacing w:line="360" w:lineRule="auto"/>
-              <w:rPr>
-                <w:rFonts w:hint="eastAsia"/>
-              </w:rPr>
-            </w:pPr>
-            <w:r>
-              <w:rPr>
-                <w:rFonts w:hint="eastAsia"/>
-              </w:rPr>
-              <w:lastRenderedPageBreak/>
+            </w:pPr>
+            <w:r>
+              <w:rPr>
+                <w:rFonts w:hint="eastAsia"/>
+              </w:rPr>
               <w:t>DELETE</w:t>
             </w:r>
           </w:p>
@@ -1872,15 +1970,32 @@
           <w:p>
             <w:pPr>
               <w:spacing w:line="360" w:lineRule="auto"/>
-              <w:rPr>
-                <w:rFonts w:hint="eastAsia"/>
-              </w:rPr>
-            </w:pPr>
-            <w:r>
-              <w:rPr>
-                <w:rFonts w:hint="eastAsia"/>
-              </w:rPr>
-              <w:t>Api/Vender/{id}</w:t>
+            </w:pPr>
+            <w:proofErr w:type="spellStart"/>
+            <w:r>
+              <w:rPr>
+                <w:rFonts w:hint="eastAsia"/>
+              </w:rPr>
+              <w:t>Api</w:t>
+            </w:r>
+            <w:proofErr w:type="spellEnd"/>
+            <w:r>
+              <w:rPr>
+                <w:rFonts w:hint="eastAsia"/>
+              </w:rPr>
+              <w:t>/</w:t>
+            </w:r>
+            <w:r>
+              <w:rPr>
+                <w:rFonts w:hint="eastAsia"/>
+              </w:rPr>
+              <w:t>Vendor</w:t>
+            </w:r>
+            <w:r>
+              <w:rPr>
+                <w:rFonts w:hint="eastAsia"/>
+              </w:rPr>
+              <w:t>/{id}</w:t>
             </w:r>
           </w:p>
         </w:tc>
@@ -1891,9 +2006,6 @@
           <w:p>
             <w:pPr>
               <w:spacing w:line="360" w:lineRule="auto"/>
-              <w:rPr>
-                <w:rFonts w:hint="eastAsia"/>
-              </w:rPr>
             </w:pPr>
             <w:r>
               <w:rPr>
@@ -1912,9 +2024,6 @@
           <w:p>
             <w:pPr>
               <w:spacing w:line="360" w:lineRule="auto"/>
-              <w:rPr>
-                <w:rFonts w:hint="eastAsia"/>
-              </w:rPr>
             </w:pPr>
             <w:r>
               <w:rPr>
@@ -1932,15 +2041,32 @@
           <w:p>
             <w:pPr>
               <w:spacing w:line="360" w:lineRule="auto"/>
-              <w:rPr>
-                <w:rFonts w:hint="eastAsia"/>
-              </w:rPr>
-            </w:pPr>
-            <w:r>
-              <w:rPr>
-                <w:rFonts w:hint="eastAsia"/>
-              </w:rPr>
-              <w:t>Api/Venders</w:t>
+            </w:pPr>
+            <w:proofErr w:type="spellStart"/>
+            <w:r>
+              <w:rPr>
+                <w:rFonts w:hint="eastAsia"/>
+              </w:rPr>
+              <w:t>Api</w:t>
+            </w:r>
+            <w:proofErr w:type="spellEnd"/>
+            <w:r>
+              <w:rPr>
+                <w:rFonts w:hint="eastAsia"/>
+              </w:rPr>
+              <w:t>/</w:t>
+            </w:r>
+            <w:r>
+              <w:rPr>
+                <w:rFonts w:hint="eastAsia"/>
+              </w:rPr>
+              <w:t>Vendor</w:t>
+            </w:r>
+            <w:r>
+              <w:rPr>
+                <w:rFonts w:hint="eastAsia"/>
+              </w:rPr>
+              <w:t>s</w:t>
             </w:r>
           </w:p>
         </w:tc>
@@ -1951,15 +2077,209 @@
           <w:p>
             <w:pPr>
               <w:spacing w:line="360" w:lineRule="auto"/>
-              <w:rPr>
-                <w:rFonts w:hint="eastAsia"/>
-              </w:rPr>
             </w:pPr>
             <w:r>
               <w:rPr>
                 <w:rFonts w:hint="eastAsia"/>
               </w:rPr>
               <w:t>查询供应商</w:t>
+            </w:r>
+          </w:p>
+        </w:tc>
+      </w:tr>
+      <w:tr>
+        <w:tc>
+          <w:tcPr>
+            <w:tcW w:w="1697" w:type="dxa"/>
+          </w:tcPr>
+          <w:p>
+            <w:pPr>
+              <w:spacing w:line="360" w:lineRule="auto"/>
+            </w:pPr>
+            <w:r>
+              <w:rPr>
+                <w:rFonts w:hint="eastAsia"/>
+              </w:rPr>
+              <w:lastRenderedPageBreak/>
+              <w:t>GET</w:t>
+            </w:r>
+          </w:p>
+        </w:tc>
+        <w:tc>
+          <w:tcPr>
+            <w:tcW w:w="4648" w:type="dxa"/>
+            <w:gridSpan w:val="2"/>
+          </w:tcPr>
+          <w:p>
+            <w:pPr>
+              <w:spacing w:line="360" w:lineRule="auto"/>
+            </w:pPr>
+            <w:proofErr w:type="spellStart"/>
+            <w:r>
+              <w:rPr>
+                <w:rFonts w:hint="eastAsia"/>
+              </w:rPr>
+              <w:t>Api</w:t>
+            </w:r>
+            <w:proofErr w:type="spellEnd"/>
+            <w:r>
+              <w:rPr>
+                <w:rFonts w:hint="eastAsia"/>
+              </w:rPr>
+              <w:t>/</w:t>
+            </w:r>
+            <w:proofErr w:type="spellStart"/>
+            <w:r>
+              <w:rPr>
+                <w:rFonts w:hint="eastAsia"/>
+              </w:rPr>
+              <w:t>MiniVendor</w:t>
+            </w:r>
+            <w:r>
+              <w:rPr>
+                <w:rFonts w:hint="eastAsia"/>
+              </w:rPr>
+              <w:t>s</w:t>
+            </w:r>
+            <w:proofErr w:type="spellEnd"/>
+          </w:p>
+        </w:tc>
+        <w:tc>
+          <w:tcPr>
+            <w:tcW w:w="4337" w:type="dxa"/>
+          </w:tcPr>
+          <w:p>
+            <w:pPr>
+              <w:spacing w:line="360" w:lineRule="auto"/>
+            </w:pPr>
+            <w:r>
+              <w:rPr>
+                <w:rFonts w:hint="eastAsia"/>
+              </w:rPr>
+              <w:t>查询供应商</w:t>
+            </w:r>
+            <w:r>
+              <w:rPr>
+                <w:rFonts w:hint="eastAsia"/>
+              </w:rPr>
+              <w:t>，主要用于</w:t>
+            </w:r>
+            <w:proofErr w:type="spellStart"/>
+            <w:r>
+              <w:rPr>
+                <w:rFonts w:hint="eastAsia"/>
+              </w:rPr>
+              <w:t>AjaxSuggestion</w:t>
+            </w:r>
+            <w:proofErr w:type="spellEnd"/>
+            <w:r>
+              <w:rPr>
+                <w:rFonts w:hint="eastAsia"/>
+              </w:rPr>
+              <w:t>搜索</w:t>
+            </w:r>
+          </w:p>
+        </w:tc>
+      </w:tr>
+      <w:tr>
+        <w:tc>
+          <w:tcPr>
+            <w:tcW w:w="1697" w:type="dxa"/>
+          </w:tcPr>
+          <w:p>
+            <w:pPr>
+              <w:spacing w:line="360" w:lineRule="auto"/>
+              <w:rPr>
+                <w:rFonts w:hint="eastAsia"/>
+              </w:rPr>
+            </w:pPr>
+            <w:r>
+              <w:rPr>
+                <w:rFonts w:hint="eastAsia"/>
+              </w:rPr>
+              <w:t>GET</w:t>
+            </w:r>
+          </w:p>
+        </w:tc>
+        <w:tc>
+          <w:tcPr>
+            <w:tcW w:w="4648" w:type="dxa"/>
+            <w:gridSpan w:val="2"/>
+          </w:tcPr>
+          <w:p>
+            <w:pPr>
+              <w:spacing w:line="360" w:lineRule="auto"/>
+              <w:rPr>
+                <w:rFonts w:hint="eastAsia"/>
+              </w:rPr>
+            </w:pPr>
+            <w:proofErr w:type="spellStart"/>
+            <w:r>
+              <w:rPr>
+                <w:rFonts w:hint="eastAsia"/>
+              </w:rPr>
+              <w:t>Api</w:t>
+            </w:r>
+            <w:proofErr w:type="spellEnd"/>
+            <w:r>
+              <w:rPr>
+                <w:rFonts w:hint="eastAsia"/>
+              </w:rPr>
+              <w:t>/</w:t>
+            </w:r>
+            <w:proofErr w:type="spellStart"/>
+            <w:r>
+              <w:rPr>
+                <w:rFonts w:hint="eastAsia"/>
+              </w:rPr>
+              <w:t>MiniVendor</w:t>
+            </w:r>
+            <w:proofErr w:type="spellEnd"/>
+            <w:r>
+              <w:rPr>
+                <w:rFonts w:hint="eastAsia"/>
+              </w:rPr>
+              <w:t>/{id}</w:t>
+            </w:r>
+          </w:p>
+        </w:tc>
+        <w:tc>
+          <w:tcPr>
+            <w:tcW w:w="4337" w:type="dxa"/>
+          </w:tcPr>
+          <w:p>
+            <w:pPr>
+              <w:spacing w:line="360" w:lineRule="auto"/>
+            </w:pPr>
+            <w:r>
+              <w:rPr>
+                <w:rFonts w:hint="eastAsia"/>
+              </w:rPr>
+              <w:t>获取供应商</w:t>
+            </w:r>
+            <w:r>
+              <w:rPr>
+                <w:rFonts w:hint="eastAsia"/>
+              </w:rPr>
+              <w:t>，仅含</w:t>
+            </w:r>
+            <w:r>
+              <w:rPr>
+                <w:rFonts w:hint="eastAsia"/>
+              </w:rPr>
+              <w:t>Id</w:t>
+            </w:r>
+            <w:r>
+              <w:rPr>
+                <w:rFonts w:hint="eastAsia"/>
+              </w:rPr>
+              <w:t>和</w:t>
+            </w:r>
+            <w:r>
+              <w:rPr>
+                <w:rFonts w:hint="eastAsia"/>
+              </w:rPr>
+              <w:t>Title</w:t>
             </w:r>
           </w:p>
         </w:tc>
@@ -2180,6 +2500,28 @@
       <w:jc w:val="both"/>
     </w:pPr>
   </w:style>
+  <w:style w:type="paragraph" w:styleId="1">
+    <w:name w:val="heading 1"/>
+    <w:basedOn w:val="a"/>
+    <w:next w:val="a"/>
+    <w:link w:val="1Char"/>
+    <w:uiPriority w:val="9"/>
+    <w:qFormat/>
+    <w:rsid w:val="00762E17"/>
+    <w:pPr>
+      <w:keepNext/>
+      <w:keepLines/>
+      <w:spacing w:before="340" w:after="330" w:line="578" w:lineRule="auto"/>
+      <w:outlineLvl w:val="0"/>
+    </w:pPr>
+    <w:rPr>
+      <w:b/>
+      <w:bCs/>
+      <w:kern w:val="44"/>
+      <w:sz w:val="44"/>
+      <w:szCs w:val="44"/>
+    </w:rPr>
+  </w:style>
   <w:style w:type="paragraph" w:styleId="3">
     <w:name w:val="heading 3"/>
     <w:basedOn w:val="a"/>
@@ -2335,6 +2677,91 @@
       <w:bCs/>
       <w:sz w:val="32"/>
       <w:szCs w:val="32"/>
+    </w:rPr>
+  </w:style>
+  <w:style w:type="character" w:customStyle="1" w:styleId="1Char">
+    <w:name w:val="标题 1 Char"/>
+    <w:basedOn w:val="a0"/>
+    <w:link w:val="1"/>
+    <w:uiPriority w:val="9"/>
+    <w:rsid w:val="00762E17"/>
+    <w:rPr>
+      <w:b/>
+      <w:bCs/>
+      <w:kern w:val="44"/>
+      <w:sz w:val="44"/>
+      <w:szCs w:val="44"/>
+    </w:rPr>
+  </w:style>
+  <w:style w:type="paragraph" w:styleId="TOC">
+    <w:name w:val="TOC Heading"/>
+    <w:basedOn w:val="1"/>
+    <w:next w:val="a"/>
+    <w:uiPriority w:val="39"/>
+    <w:semiHidden/>
+    <w:unhideWhenUsed/>
+    <w:qFormat/>
+    <w:rsid w:val="00762E17"/>
+    <w:pPr>
+      <w:widowControl/>
+      <w:spacing w:before="480" w:after="0" w:line="276" w:lineRule="auto"/>
+      <w:jc w:val="left"/>
+      <w:outlineLvl w:val="9"/>
+    </w:pPr>
+    <w:rPr>
+      <w:rFonts w:asciiTheme="majorHAnsi" w:eastAsiaTheme="majorEastAsia" w:hAnsiTheme="majorHAnsi" w:cstheme="majorBidi"/>
+      <w:color w:val="365F91" w:themeColor="accent1" w:themeShade="BF"/>
+      <w:kern w:val="0"/>
+      <w:sz w:val="28"/>
+      <w:szCs w:val="28"/>
+    </w:rPr>
+  </w:style>
+  <w:style w:type="paragraph" w:styleId="30">
+    <w:name w:val="toc 3"/>
+    <w:basedOn w:val="a"/>
+    <w:next w:val="a"/>
+    <w:autoRedefine/>
+    <w:uiPriority w:val="39"/>
+    <w:unhideWhenUsed/>
+    <w:rsid w:val="00762E17"/>
+    <w:pPr>
+      <w:ind w:leftChars="400" w:left="840"/>
+    </w:pPr>
+  </w:style>
+  <w:style w:type="character" w:styleId="a6">
+    <w:name w:val="Hyperlink"/>
+    <w:basedOn w:val="a0"/>
+    <w:uiPriority w:val="99"/>
+    <w:unhideWhenUsed/>
+    <w:rsid w:val="00762E17"/>
+    <w:rPr>
+      <w:color w:val="0000FF" w:themeColor="hyperlink"/>
+      <w:u w:val="single"/>
+    </w:rPr>
+  </w:style>
+  <w:style w:type="paragraph" w:styleId="a7">
+    <w:name w:val="Balloon Text"/>
+    <w:basedOn w:val="a"/>
+    <w:link w:val="Char1"/>
+    <w:uiPriority w:val="99"/>
+    <w:semiHidden/>
+    <w:unhideWhenUsed/>
+    <w:rsid w:val="00762E17"/>
+    <w:rPr>
+      <w:sz w:val="18"/>
+      <w:szCs w:val="18"/>
+    </w:rPr>
+  </w:style>
+  <w:style w:type="character" w:customStyle="1" w:styleId="Char1">
+    <w:name w:val="批注框文本 Char"/>
+    <w:basedOn w:val="a0"/>
+    <w:link w:val="a7"/>
+    <w:uiPriority w:val="99"/>
+    <w:semiHidden/>
+    <w:rsid w:val="00762E17"/>
+    <w:rPr>
+      <w:sz w:val="18"/>
+      <w:szCs w:val="18"/>
     </w:rPr>
   </w:style>
 </w:styles>
@@ -2628,7 +3055,7 @@
 </file>
 
 <file path=customXml/itemProps1.xml><?xml version="1.0" encoding="utf-8"?>
-<ds:datastoreItem xmlns:ds="http://schemas.openxmlformats.org/officeDocument/2006/customXml" ds:itemID="{4BBF00F9-E92F-4821-971E-803EF4AA6E7F}">
+<ds:datastoreItem xmlns:ds="http://schemas.openxmlformats.org/officeDocument/2006/customXml" ds:itemID="{8B0B95A3-9F11-4F32-8A16-2E0A7F1D0545}">
   <ds:schemaRefs>
     <ds:schemaRef ds:uri="http://schemas.openxmlformats.org/officeDocument/2006/bibliography"/>
   </ds:schemaRefs>

</xml_diff>

<commit_message>
finish develop apies of HitRating.Category, delay by the put redirection loop
</commit_message>
<xml_diff>
--- a/src/docs/数据规范和权限控制_by_ryan_micarl.docx
+++ b/src/docs/数据规范和权限控制_by_ryan_micarl.docx
@@ -7,19 +7,11 @@
         <w:spacing w:line="360" w:lineRule="auto"/>
         <w:jc w:val="center"/>
       </w:pPr>
-      <w:proofErr w:type="spellStart"/>
       <w:r>
         <w:rPr>
           <w:rFonts w:hint="eastAsia"/>
         </w:rPr>
-        <w:t>HitRating</w:t>
-      </w:r>
-      <w:proofErr w:type="spellEnd"/>
-      <w:r>
-        <w:rPr>
-          <w:rFonts w:hint="eastAsia"/>
-        </w:rPr>
-        <w:t xml:space="preserve"> V0.1 </w:t>
+        <w:t xml:space="preserve">HitRating V0.1 </w:t>
       </w:r>
       <w:r>
         <w:rPr>
@@ -67,16 +59,8 @@
         <w:rPr>
           <w:rFonts w:hint="eastAsia"/>
         </w:rPr>
-        <w:t xml:space="preserve">Ryan </w:t>
+        <w:t>Ryan Micarl</w:t>
       </w:r>
-      <w:proofErr w:type="spellStart"/>
-      <w:r>
-        <w:rPr>
-          <w:rFonts w:hint="eastAsia"/>
-        </w:rPr>
-        <w:t>Micarl</w:t>
-      </w:r>
-      <w:proofErr w:type="spellEnd"/>
     </w:p>
     <w:p>
       <w:pPr>
@@ -93,14 +77,18 @@
     <w:p>
       <w:pPr>
         <w:spacing w:line="360" w:lineRule="auto"/>
-        <w:rPr>
-          <w:rFonts w:hint="eastAsia"/>
-        </w:rPr>
       </w:pPr>
     </w:p>
     <w:sdt>
       <w:sdtPr>
         <w:rPr>
+          <w:rFonts w:asciiTheme="minorHAnsi" w:eastAsiaTheme="minorEastAsia" w:hAnsiTheme="minorHAnsi" w:cstheme="minorBidi"/>
+          <w:b w:val="0"/>
+          <w:bCs w:val="0"/>
+          <w:color w:val="auto"/>
+          <w:kern w:val="2"/>
+          <w:sz w:val="21"/>
+          <w:szCs w:val="22"/>
           <w:lang w:val="zh-CN"/>
         </w:rPr>
         <w:id w:val="40636451"/>
@@ -111,13 +99,6 @@
       </w:sdtPr>
       <w:sdtEndPr>
         <w:rPr>
-          <w:rFonts w:asciiTheme="minorHAnsi" w:eastAsiaTheme="minorEastAsia" w:hAnsiTheme="minorHAnsi" w:cstheme="minorBidi"/>
-          <w:b w:val="0"/>
-          <w:bCs w:val="0"/>
-          <w:color w:val="auto"/>
-          <w:kern w:val="2"/>
-          <w:sz w:val="21"/>
-          <w:szCs w:val="22"/>
           <w:lang w:val="en-US"/>
         </w:rPr>
       </w:sdtEndPr>
@@ -519,15 +500,13 @@
                 <w:b/>
               </w:rPr>
             </w:pPr>
-            <w:bookmarkStart w:id="2" w:name="_Toc350879606"/>
             <w:r>
               <w:rPr>
                 <w:rFonts w:hint="eastAsia"/>
                 <w:b/>
               </w:rPr>
-              <w:t>名称</w:t>
-            </w:r>
-            <w:bookmarkEnd w:id="2"/>
+              <w:t>供应商</w:t>
+            </w:r>
           </w:p>
         </w:tc>
         <w:tc>
@@ -542,7 +521,7 @@
                 <w:b/>
               </w:rPr>
             </w:pPr>
-            <w:bookmarkStart w:id="3" w:name="_Toc350879607"/>
+            <w:bookmarkStart w:id="2" w:name="_Toc350879607"/>
             <w:r>
               <w:rPr>
                 <w:rFonts w:hint="eastAsia"/>
@@ -550,7 +529,7 @@
               </w:rPr>
               <w:t>规范说明</w:t>
             </w:r>
-            <w:bookmarkEnd w:id="3"/>
+            <w:bookmarkEnd w:id="2"/>
           </w:p>
         </w:tc>
       </w:tr>
@@ -728,14 +707,12 @@
             <w:pPr>
               <w:spacing w:line="360" w:lineRule="auto"/>
             </w:pPr>
-            <w:proofErr w:type="spellStart"/>
             <w:r>
               <w:rPr>
                 <w:rFonts w:hint="eastAsia"/>
               </w:rPr>
               <w:t>HomePage</w:t>
             </w:r>
-            <w:proofErr w:type="spellEnd"/>
           </w:p>
         </w:tc>
         <w:tc>
@@ -1099,14 +1076,12 @@
             <w:pPr>
               <w:spacing w:line="360" w:lineRule="auto"/>
             </w:pPr>
-            <w:proofErr w:type="spellStart"/>
             <w:r>
               <w:rPr>
                 <w:rFonts w:hint="eastAsia"/>
               </w:rPr>
               <w:t>PostNo</w:t>
             </w:r>
-            <w:proofErr w:type="spellEnd"/>
           </w:p>
         </w:tc>
         <w:tc>
@@ -1353,7 +1328,6 @@
               </w:rPr>
               <w:t xml:space="preserve">1. </w:t>
             </w:r>
-            <w:proofErr w:type="spellStart"/>
             <w:r>
               <w:rPr>
                 <w:rFonts w:hint="eastAsia"/>
@@ -1366,7 +1340,6 @@
               </w:rPr>
               <w:t>.Title</w:t>
             </w:r>
-            <w:proofErr w:type="spellEnd"/>
             <w:r>
               <w:rPr>
                 <w:rFonts w:hint="eastAsia"/>
@@ -1402,7 +1375,6 @@
               </w:rPr>
               <w:t>一经创建，</w:t>
             </w:r>
-            <w:proofErr w:type="spellStart"/>
             <w:r>
               <w:rPr>
                 <w:rFonts w:hint="eastAsia"/>
@@ -1415,7 +1387,6 @@
               </w:rPr>
               <w:t>.Title</w:t>
             </w:r>
-            <w:proofErr w:type="spellEnd"/>
             <w:r>
               <w:rPr>
                 <w:rFonts w:hint="eastAsia"/>
@@ -1758,19 +1729,11 @@
             <w:pPr>
               <w:spacing w:line="360" w:lineRule="auto"/>
             </w:pPr>
-            <w:proofErr w:type="spellStart"/>
-            <w:r>
-              <w:rPr>
-                <w:rFonts w:hint="eastAsia"/>
-              </w:rPr>
-              <w:t>Api</w:t>
-            </w:r>
-            <w:proofErr w:type="spellEnd"/>
-            <w:r>
-              <w:rPr>
-                <w:rFonts w:hint="eastAsia"/>
-              </w:rPr>
-              <w:t>/</w:t>
+            <w:r>
+              <w:rPr>
+                <w:rFonts w:hint="eastAsia"/>
+              </w:rPr>
+              <w:t>Api/</w:t>
             </w:r>
             <w:r>
               <w:rPr>
@@ -1829,19 +1792,11 @@
             <w:pPr>
               <w:spacing w:line="360" w:lineRule="auto"/>
             </w:pPr>
-            <w:proofErr w:type="spellStart"/>
-            <w:r>
-              <w:rPr>
-                <w:rFonts w:hint="eastAsia"/>
-              </w:rPr>
-              <w:t>Api</w:t>
-            </w:r>
-            <w:proofErr w:type="spellEnd"/>
-            <w:r>
-              <w:rPr>
-                <w:rFonts w:hint="eastAsia"/>
-              </w:rPr>
-              <w:t>/</w:t>
+            <w:r>
+              <w:rPr>
+                <w:rFonts w:hint="eastAsia"/>
+              </w:rPr>
+              <w:t>Api/</w:t>
             </w:r>
             <w:r>
               <w:rPr>
@@ -1900,19 +1855,11 @@
             <w:pPr>
               <w:spacing w:line="360" w:lineRule="auto"/>
             </w:pPr>
-            <w:proofErr w:type="spellStart"/>
-            <w:r>
-              <w:rPr>
-                <w:rFonts w:hint="eastAsia"/>
-              </w:rPr>
-              <w:t>Api</w:t>
-            </w:r>
-            <w:proofErr w:type="spellEnd"/>
-            <w:r>
-              <w:rPr>
-                <w:rFonts w:hint="eastAsia"/>
-              </w:rPr>
-              <w:t>/</w:t>
+            <w:r>
+              <w:rPr>
+                <w:rFonts w:hint="eastAsia"/>
+              </w:rPr>
+              <w:t>Api/</w:t>
             </w:r>
             <w:r>
               <w:rPr>
@@ -1971,19 +1918,11 @@
             <w:pPr>
               <w:spacing w:line="360" w:lineRule="auto"/>
             </w:pPr>
-            <w:proofErr w:type="spellStart"/>
-            <w:r>
-              <w:rPr>
-                <w:rFonts w:hint="eastAsia"/>
-              </w:rPr>
-              <w:t>Api</w:t>
-            </w:r>
-            <w:proofErr w:type="spellEnd"/>
-            <w:r>
-              <w:rPr>
-                <w:rFonts w:hint="eastAsia"/>
-              </w:rPr>
-              <w:t>/</w:t>
+            <w:r>
+              <w:rPr>
+                <w:rFonts w:hint="eastAsia"/>
+              </w:rPr>
+              <w:t>Api/</w:t>
             </w:r>
             <w:r>
               <w:rPr>
@@ -2042,19 +1981,11 @@
             <w:pPr>
               <w:spacing w:line="360" w:lineRule="auto"/>
             </w:pPr>
-            <w:proofErr w:type="spellStart"/>
-            <w:r>
-              <w:rPr>
-                <w:rFonts w:hint="eastAsia"/>
-              </w:rPr>
-              <w:t>Api</w:t>
-            </w:r>
-            <w:proofErr w:type="spellEnd"/>
-            <w:r>
-              <w:rPr>
-                <w:rFonts w:hint="eastAsia"/>
-              </w:rPr>
-              <w:t>/</w:t>
+            <w:r>
+              <w:rPr>
+                <w:rFonts w:hint="eastAsia"/>
+              </w:rPr>
+              <w:t>Api/</w:t>
             </w:r>
             <w:r>
               <w:rPr>
@@ -2114,34 +2045,12 @@
             <w:pPr>
               <w:spacing w:line="360" w:lineRule="auto"/>
             </w:pPr>
-            <w:proofErr w:type="spellStart"/>
-            <w:r>
-              <w:rPr>
-                <w:rFonts w:hint="eastAsia"/>
-              </w:rPr>
-              <w:t>Api</w:t>
-            </w:r>
-            <w:proofErr w:type="spellEnd"/>
-            <w:r>
-              <w:rPr>
-                <w:rFonts w:hint="eastAsia"/>
-              </w:rPr>
-              <w:t>/</w:t>
-            </w:r>
-            <w:proofErr w:type="spellStart"/>
-            <w:r>
-              <w:rPr>
-                <w:rFonts w:hint="eastAsia"/>
-              </w:rPr>
-              <w:t>MiniVendor</w:t>
-            </w:r>
-            <w:r>
-              <w:rPr>
-                <w:rFonts w:hint="eastAsia"/>
-              </w:rPr>
-              <w:t>s</w:t>
-            </w:r>
-            <w:proofErr w:type="spellEnd"/>
+            <w:r>
+              <w:rPr>
+                <w:rFonts w:hint="eastAsia"/>
+              </w:rPr>
+              <w:t>Api/MiniVendors</w:t>
+            </w:r>
           </w:p>
         </w:tc>
         <w:tc>
@@ -2156,22 +2065,14 @@
               <w:rPr>
                 <w:rFonts w:hint="eastAsia"/>
               </w:rPr>
-              <w:t>查询供应商</w:t>
-            </w:r>
-            <w:r>
-              <w:rPr>
-                <w:rFonts w:hint="eastAsia"/>
-              </w:rPr>
-              <w:t>，主要用于</w:t>
-            </w:r>
-            <w:proofErr w:type="spellStart"/>
+              <w:t>查询供应商，主要用于</w:t>
+            </w:r>
             <w:r>
               <w:rPr>
                 <w:rFonts w:hint="eastAsia"/>
               </w:rPr>
               <w:t>AjaxSuggestion</w:t>
             </w:r>
-            <w:proofErr w:type="spellEnd"/>
             <w:r>
               <w:rPr>
                 <w:rFonts w:hint="eastAsia"/>
@@ -2189,9 +2090,6 @@
           <w:p>
             <w:pPr>
               <w:spacing w:line="360" w:lineRule="auto"/>
-              <w:rPr>
-                <w:rFonts w:hint="eastAsia"/>
-              </w:rPr>
             </w:pPr>
             <w:r>
               <w:rPr>
@@ -2209,32 +2107,1078 @@
           <w:p>
             <w:pPr>
               <w:spacing w:line="360" w:lineRule="auto"/>
-              <w:rPr>
-                <w:rFonts w:hint="eastAsia"/>
-              </w:rPr>
-            </w:pPr>
-            <w:proofErr w:type="spellStart"/>
-            <w:r>
-              <w:rPr>
-                <w:rFonts w:hint="eastAsia"/>
-              </w:rPr>
-              <w:t>Api</w:t>
-            </w:r>
-            <w:proofErr w:type="spellEnd"/>
-            <w:r>
-              <w:rPr>
-                <w:rFonts w:hint="eastAsia"/>
-              </w:rPr>
-              <w:t>/</w:t>
-            </w:r>
-            <w:proofErr w:type="spellStart"/>
-            <w:r>
-              <w:rPr>
-                <w:rFonts w:hint="eastAsia"/>
-              </w:rPr>
-              <w:t>MiniVendor</w:t>
-            </w:r>
-            <w:proofErr w:type="spellEnd"/>
+            </w:pPr>
+            <w:r>
+              <w:rPr>
+                <w:rFonts w:hint="eastAsia"/>
+              </w:rPr>
+              <w:t>Api/MiniVendor/{id}</w:t>
+            </w:r>
+          </w:p>
+        </w:tc>
+        <w:tc>
+          <w:tcPr>
+            <w:tcW w:w="4337" w:type="dxa"/>
+          </w:tcPr>
+          <w:p>
+            <w:pPr>
+              <w:spacing w:line="360" w:lineRule="auto"/>
+            </w:pPr>
+            <w:r>
+              <w:rPr>
+                <w:rFonts w:hint="eastAsia"/>
+              </w:rPr>
+              <w:t>获取供应商，仅含</w:t>
+            </w:r>
+            <w:r>
+              <w:rPr>
+                <w:rFonts w:hint="eastAsia"/>
+              </w:rPr>
+              <w:t>Id</w:t>
+            </w:r>
+            <w:r>
+              <w:rPr>
+                <w:rFonts w:hint="eastAsia"/>
+              </w:rPr>
+              <w:t>和</w:t>
+            </w:r>
+            <w:r>
+              <w:rPr>
+                <w:rFonts w:hint="eastAsia"/>
+              </w:rPr>
+              <w:t>Title</w:t>
+            </w:r>
+          </w:p>
+        </w:tc>
+      </w:tr>
+    </w:tbl>
+    <w:p>
+      <w:pPr>
+        <w:spacing w:line="360" w:lineRule="auto"/>
+        <w:rPr>
+          <w:rFonts w:hint="eastAsia"/>
+        </w:rPr>
+      </w:pPr>
+    </w:p>
+    <w:tbl>
+      <w:tblPr>
+        <w:tblStyle w:val="a5"/>
+        <w:tblW w:w="0" w:type="auto"/>
+        <w:tblLook w:val="04A0"/>
+      </w:tblPr>
+      <w:tblGrid>
+        <w:gridCol w:w="1697"/>
+        <w:gridCol w:w="1530"/>
+        <w:gridCol w:w="3118"/>
+        <w:gridCol w:w="4337"/>
+      </w:tblGrid>
+      <w:tr>
+        <w:trPr>
+          <w:trHeight w:val="423"/>
+        </w:trPr>
+        <w:tc>
+          <w:tcPr>
+            <w:tcW w:w="1697" w:type="dxa"/>
+          </w:tcPr>
+          <w:p>
+            <w:pPr>
+              <w:spacing w:line="360" w:lineRule="auto"/>
+              <w:rPr>
+                <w:b/>
+              </w:rPr>
+            </w:pPr>
+            <w:r>
+              <w:rPr>
+                <w:rFonts w:hint="eastAsia"/>
+                <w:b/>
+              </w:rPr>
+              <w:t>Category</w:t>
+            </w:r>
+          </w:p>
+        </w:tc>
+        <w:tc>
+          <w:tcPr>
+            <w:tcW w:w="1530" w:type="dxa"/>
+          </w:tcPr>
+          <w:p>
+            <w:pPr>
+              <w:spacing w:line="360" w:lineRule="auto"/>
+              <w:rPr>
+                <w:b/>
+              </w:rPr>
+            </w:pPr>
+            <w:r>
+              <w:rPr>
+                <w:rFonts w:hint="eastAsia"/>
+                <w:b/>
+              </w:rPr>
+              <w:t>产品类别</w:t>
+            </w:r>
+          </w:p>
+        </w:tc>
+        <w:tc>
+          <w:tcPr>
+            <w:tcW w:w="7455" w:type="dxa"/>
+            <w:gridSpan w:val="2"/>
+          </w:tcPr>
+          <w:p>
+            <w:pPr>
+              <w:spacing w:line="360" w:lineRule="auto"/>
+              <w:rPr>
+                <w:b/>
+              </w:rPr>
+            </w:pPr>
+            <w:r>
+              <w:rPr>
+                <w:rFonts w:hint="eastAsia"/>
+                <w:b/>
+              </w:rPr>
+              <w:t>规范说明</w:t>
+            </w:r>
+          </w:p>
+        </w:tc>
+      </w:tr>
+      <w:tr>
+        <w:tc>
+          <w:tcPr>
+            <w:tcW w:w="1697" w:type="dxa"/>
+          </w:tcPr>
+          <w:p>
+            <w:pPr>
+              <w:spacing w:line="360" w:lineRule="auto"/>
+            </w:pPr>
+            <w:r>
+              <w:rPr>
+                <w:rFonts w:hint="eastAsia"/>
+              </w:rPr>
+              <w:t>Id *</w:t>
+            </w:r>
+          </w:p>
+        </w:tc>
+        <w:tc>
+          <w:tcPr>
+            <w:tcW w:w="1530" w:type="dxa"/>
+          </w:tcPr>
+          <w:p>
+            <w:pPr>
+              <w:spacing w:line="360" w:lineRule="auto"/>
+            </w:pPr>
+            <w:r>
+              <w:rPr>
+                <w:rFonts w:hint="eastAsia"/>
+              </w:rPr>
+              <w:t>ID</w:t>
+            </w:r>
+          </w:p>
+        </w:tc>
+        <w:tc>
+          <w:tcPr>
+            <w:tcW w:w="7455" w:type="dxa"/>
+            <w:gridSpan w:val="2"/>
+          </w:tcPr>
+          <w:p>
+            <w:pPr>
+              <w:spacing w:line="360" w:lineRule="auto"/>
+            </w:pPr>
+            <w:r>
+              <w:rPr>
+                <w:rFonts w:hint="eastAsia"/>
+              </w:rPr>
+              <w:t>PK, auto+1, NOT_NULL</w:t>
+            </w:r>
+          </w:p>
+        </w:tc>
+      </w:tr>
+      <w:tr>
+        <w:tc>
+          <w:tcPr>
+            <w:tcW w:w="1697" w:type="dxa"/>
+          </w:tcPr>
+          <w:p>
+            <w:pPr>
+              <w:spacing w:line="360" w:lineRule="auto"/>
+            </w:pPr>
+            <w:r>
+              <w:rPr>
+                <w:rFonts w:hint="eastAsia"/>
+              </w:rPr>
+              <w:t>Title *</w:t>
+            </w:r>
+          </w:p>
+        </w:tc>
+        <w:tc>
+          <w:tcPr>
+            <w:tcW w:w="1530" w:type="dxa"/>
+          </w:tcPr>
+          <w:p>
+            <w:pPr>
+              <w:spacing w:line="360" w:lineRule="auto"/>
+            </w:pPr>
+            <w:r>
+              <w:rPr>
+                <w:rFonts w:hint="eastAsia"/>
+              </w:rPr>
+              <w:t>类别英文</w:t>
+            </w:r>
+            <w:r>
+              <w:rPr>
+                <w:rFonts w:hint="eastAsia"/>
+              </w:rPr>
+              <w:t>全称</w:t>
+            </w:r>
+          </w:p>
+        </w:tc>
+        <w:tc>
+          <w:tcPr>
+            <w:tcW w:w="7455" w:type="dxa"/>
+            <w:gridSpan w:val="2"/>
+          </w:tcPr>
+          <w:p>
+            <w:pPr>
+              <w:spacing w:line="360" w:lineRule="auto"/>
+            </w:pPr>
+            <w:r>
+              <w:rPr>
+                <w:rFonts w:hint="eastAsia"/>
+              </w:rPr>
+              <w:t>NOT_NULL VARCHAR(2000)</w:t>
+            </w:r>
+          </w:p>
+        </w:tc>
+      </w:tr>
+      <w:tr>
+        <w:tc>
+          <w:tcPr>
+            <w:tcW w:w="1697" w:type="dxa"/>
+          </w:tcPr>
+          <w:p>
+            <w:pPr>
+              <w:spacing w:line="360" w:lineRule="auto"/>
+              <w:rPr>
+                <w:rFonts w:hint="eastAsia"/>
+              </w:rPr>
+            </w:pPr>
+            <w:r>
+              <w:rPr>
+                <w:rFonts w:hint="eastAsia"/>
+              </w:rPr>
+              <w:t>Abbreviation</w:t>
+            </w:r>
+          </w:p>
+        </w:tc>
+        <w:tc>
+          <w:tcPr>
+            <w:tcW w:w="1530" w:type="dxa"/>
+          </w:tcPr>
+          <w:p>
+            <w:pPr>
+              <w:spacing w:line="360" w:lineRule="auto"/>
+              <w:rPr>
+                <w:rFonts w:hint="eastAsia"/>
+              </w:rPr>
+            </w:pPr>
+            <w:r>
+              <w:rPr>
+                <w:rFonts w:hint="eastAsia"/>
+              </w:rPr>
+              <w:t>英文名称缩写</w:t>
+            </w:r>
+          </w:p>
+        </w:tc>
+        <w:tc>
+          <w:tcPr>
+            <w:tcW w:w="7455" w:type="dxa"/>
+            <w:gridSpan w:val="2"/>
+          </w:tcPr>
+          <w:p>
+            <w:pPr>
+              <w:spacing w:line="360" w:lineRule="auto"/>
+              <w:rPr>
+                <w:rFonts w:hint="eastAsia"/>
+              </w:rPr>
+            </w:pPr>
+            <w:r>
+              <w:rPr>
+                <w:rFonts w:hint="eastAsia"/>
+              </w:rPr>
+              <w:t>VARCHAR(2000)</w:t>
+            </w:r>
+          </w:p>
+        </w:tc>
+      </w:tr>
+      <w:tr>
+        <w:tc>
+          <w:tcPr>
+            <w:tcW w:w="1697" w:type="dxa"/>
+          </w:tcPr>
+          <w:p>
+            <w:pPr>
+              <w:spacing w:line="360" w:lineRule="auto"/>
+              <w:rPr>
+                <w:rFonts w:hint="eastAsia"/>
+              </w:rPr>
+            </w:pPr>
+            <w:r>
+              <w:rPr>
+                <w:rFonts w:hint="eastAsia"/>
+              </w:rPr>
+              <w:t>ChineseTitle</w:t>
+            </w:r>
+          </w:p>
+        </w:tc>
+        <w:tc>
+          <w:tcPr>
+            <w:tcW w:w="1530" w:type="dxa"/>
+          </w:tcPr>
+          <w:p>
+            <w:pPr>
+              <w:spacing w:line="360" w:lineRule="auto"/>
+              <w:rPr>
+                <w:rFonts w:hint="eastAsia"/>
+              </w:rPr>
+            </w:pPr>
+            <w:r>
+              <w:rPr>
+                <w:rFonts w:hint="eastAsia"/>
+              </w:rPr>
+              <w:t>类别中文名称</w:t>
+            </w:r>
+          </w:p>
+        </w:tc>
+        <w:tc>
+          <w:tcPr>
+            <w:tcW w:w="7455" w:type="dxa"/>
+            <w:gridSpan w:val="2"/>
+          </w:tcPr>
+          <w:p>
+            <w:pPr>
+              <w:spacing w:line="360" w:lineRule="auto"/>
+              <w:rPr>
+                <w:rFonts w:hint="eastAsia"/>
+              </w:rPr>
+            </w:pPr>
+            <w:r>
+              <w:rPr>
+                <w:rFonts w:hint="eastAsia"/>
+              </w:rPr>
+              <w:t>VARCHAR(2000)</w:t>
+            </w:r>
+          </w:p>
+        </w:tc>
+      </w:tr>
+      <w:tr>
+        <w:tc>
+          <w:tcPr>
+            <w:tcW w:w="1697" w:type="dxa"/>
+          </w:tcPr>
+          <w:p>
+            <w:pPr>
+              <w:spacing w:line="360" w:lineRule="auto"/>
+              <w:rPr>
+                <w:rFonts w:hint="eastAsia"/>
+              </w:rPr>
+            </w:pPr>
+            <w:r>
+              <w:rPr>
+                <w:rFonts w:hint="eastAsia"/>
+              </w:rPr>
+              <w:t>Description</w:t>
+            </w:r>
+          </w:p>
+        </w:tc>
+        <w:tc>
+          <w:tcPr>
+            <w:tcW w:w="1530" w:type="dxa"/>
+          </w:tcPr>
+          <w:p>
+            <w:pPr>
+              <w:spacing w:line="360" w:lineRule="auto"/>
+              <w:rPr>
+                <w:rFonts w:hint="eastAsia"/>
+              </w:rPr>
+            </w:pPr>
+            <w:r>
+              <w:rPr>
+                <w:rFonts w:hint="eastAsia"/>
+              </w:rPr>
+              <w:t>说明</w:t>
+            </w:r>
+          </w:p>
+        </w:tc>
+        <w:tc>
+          <w:tcPr>
+            <w:tcW w:w="7455" w:type="dxa"/>
+            <w:gridSpan w:val="2"/>
+          </w:tcPr>
+          <w:p>
+            <w:pPr>
+              <w:spacing w:line="360" w:lineRule="auto"/>
+              <w:rPr>
+                <w:rFonts w:hint="eastAsia"/>
+              </w:rPr>
+            </w:pPr>
+            <w:r>
+              <w:rPr>
+                <w:rFonts w:hint="eastAsia"/>
+              </w:rPr>
+              <w:t>VARCHAR(MAX)</w:t>
+            </w:r>
+          </w:p>
+        </w:tc>
+      </w:tr>
+      <w:tr>
+        <w:tc>
+          <w:tcPr>
+            <w:tcW w:w="1697" w:type="dxa"/>
+          </w:tcPr>
+          <w:p>
+            <w:pPr>
+              <w:spacing w:line="360" w:lineRule="auto"/>
+            </w:pPr>
+            <w:r>
+              <w:rPr>
+                <w:rFonts w:hint="eastAsia"/>
+              </w:rPr>
+              <w:t>Creator *</w:t>
+            </w:r>
+          </w:p>
+        </w:tc>
+        <w:tc>
+          <w:tcPr>
+            <w:tcW w:w="1530" w:type="dxa"/>
+          </w:tcPr>
+          <w:p>
+            <w:pPr>
+              <w:spacing w:line="360" w:lineRule="auto"/>
+            </w:pPr>
+            <w:r>
+              <w:rPr>
+                <w:rFonts w:hint="eastAsia"/>
+              </w:rPr>
+              <w:t>发布者</w:t>
+            </w:r>
+          </w:p>
+        </w:tc>
+        <w:tc>
+          <w:tcPr>
+            <w:tcW w:w="7455" w:type="dxa"/>
+            <w:gridSpan w:val="2"/>
+          </w:tcPr>
+          <w:p>
+            <w:pPr>
+              <w:spacing w:line="360" w:lineRule="auto"/>
+            </w:pPr>
+            <w:r>
+              <w:rPr>
+                <w:rFonts w:hint="eastAsia"/>
+              </w:rPr>
+              <w:t>必须是存在用户，表示创建者或修改者</w:t>
+            </w:r>
+          </w:p>
+        </w:tc>
+      </w:tr>
+      <w:tr>
+        <w:tc>
+          <w:tcPr>
+            <w:tcW w:w="1697" w:type="dxa"/>
+          </w:tcPr>
+          <w:p>
+            <w:pPr>
+              <w:spacing w:line="360" w:lineRule="auto"/>
+            </w:pPr>
+            <w:r>
+              <w:rPr>
+                <w:rFonts w:hint="eastAsia"/>
+              </w:rPr>
+              <w:t>Created</w:t>
+            </w:r>
+          </w:p>
+        </w:tc>
+        <w:tc>
+          <w:tcPr>
+            <w:tcW w:w="1530" w:type="dxa"/>
+          </w:tcPr>
+          <w:p>
+            <w:pPr>
+              <w:spacing w:line="360" w:lineRule="auto"/>
+            </w:pPr>
+            <w:r>
+              <w:rPr>
+                <w:rFonts w:hint="eastAsia"/>
+              </w:rPr>
+              <w:t>创建时间</w:t>
+            </w:r>
+          </w:p>
+        </w:tc>
+        <w:tc>
+          <w:tcPr>
+            <w:tcW w:w="7455" w:type="dxa"/>
+            <w:gridSpan w:val="2"/>
+          </w:tcPr>
+          <w:p>
+            <w:pPr>
+              <w:spacing w:line="360" w:lineRule="auto"/>
+            </w:pPr>
+            <w:r>
+              <w:rPr>
+                <w:rFonts w:hint="eastAsia"/>
+              </w:rPr>
+              <w:t>DEFAULT</w:t>
+            </w:r>
+          </w:p>
+        </w:tc>
+      </w:tr>
+      <w:tr>
+        <w:tc>
+          <w:tcPr>
+            <w:tcW w:w="1697" w:type="dxa"/>
+          </w:tcPr>
+          <w:p>
+            <w:pPr>
+              <w:spacing w:line="360" w:lineRule="auto"/>
+            </w:pPr>
+            <w:r>
+              <w:rPr>
+                <w:rFonts w:hint="eastAsia"/>
+              </w:rPr>
+              <w:t>Updated</w:t>
+            </w:r>
+          </w:p>
+        </w:tc>
+        <w:tc>
+          <w:tcPr>
+            <w:tcW w:w="1530" w:type="dxa"/>
+          </w:tcPr>
+          <w:p>
+            <w:pPr>
+              <w:spacing w:line="360" w:lineRule="auto"/>
+            </w:pPr>
+            <w:r>
+              <w:rPr>
+                <w:rFonts w:hint="eastAsia"/>
+              </w:rPr>
+              <w:t>最新修改时间</w:t>
+            </w:r>
+          </w:p>
+        </w:tc>
+        <w:tc>
+          <w:tcPr>
+            <w:tcW w:w="7455" w:type="dxa"/>
+            <w:gridSpan w:val="2"/>
+          </w:tcPr>
+          <w:p>
+            <w:pPr>
+              <w:spacing w:line="360" w:lineRule="auto"/>
+            </w:pPr>
+            <w:r>
+              <w:rPr>
+                <w:rFonts w:hint="eastAsia"/>
+              </w:rPr>
+              <w:t>默认为</w:t>
+            </w:r>
+            <w:r>
+              <w:rPr>
+                <w:rFonts w:hint="eastAsia"/>
+              </w:rPr>
+              <w:t xml:space="preserve">NULL, </w:t>
+            </w:r>
+            <w:r>
+              <w:rPr>
+                <w:rFonts w:hint="eastAsia"/>
+              </w:rPr>
+              <w:t>当修改时更新为修改时间</w:t>
+            </w:r>
+          </w:p>
+        </w:tc>
+      </w:tr>
+      <w:tr>
+        <w:tc>
+          <w:tcPr>
+            <w:tcW w:w="10682" w:type="dxa"/>
+            <w:gridSpan w:val="4"/>
+          </w:tcPr>
+          <w:p>
+            <w:pPr>
+              <w:spacing w:line="360" w:lineRule="auto"/>
+              <w:rPr>
+                <w:rFonts w:hint="eastAsia"/>
+              </w:rPr>
+            </w:pPr>
+            <w:r>
+              <w:rPr>
+                <w:rFonts w:hint="eastAsia"/>
+                <w:b/>
+              </w:rPr>
+              <w:t>全局数据规范</w:t>
+            </w:r>
+          </w:p>
+        </w:tc>
+      </w:tr>
+      <w:tr>
+        <w:tc>
+          <w:tcPr>
+            <w:tcW w:w="10682" w:type="dxa"/>
+            <w:gridSpan w:val="4"/>
+          </w:tcPr>
+          <w:p>
+            <w:pPr>
+              <w:spacing w:line="360" w:lineRule="auto"/>
+            </w:pPr>
+            <w:r>
+              <w:rPr>
+                <w:rFonts w:hint="eastAsia"/>
+              </w:rPr>
+              <w:t>1. Vendor.Title</w:t>
+            </w:r>
+            <w:r>
+              <w:rPr>
+                <w:rFonts w:hint="eastAsia"/>
+              </w:rPr>
+              <w:t>不得重名；</w:t>
+            </w:r>
+          </w:p>
+          <w:p>
+            <w:pPr>
+              <w:spacing w:line="360" w:lineRule="auto"/>
+            </w:pPr>
+            <w:r>
+              <w:rPr>
+                <w:rFonts w:hint="eastAsia"/>
+              </w:rPr>
+              <w:t>2</w:t>
+            </w:r>
+            <w:r>
+              <w:rPr>
+                <w:rFonts w:hint="eastAsia"/>
+              </w:rPr>
+              <w:t xml:space="preserve">. </w:t>
+            </w:r>
+            <w:r>
+              <w:rPr>
+                <w:rFonts w:hint="eastAsia"/>
+              </w:rPr>
+              <w:t>Vendor</w:t>
+            </w:r>
+            <w:r>
+              <w:rPr>
+                <w:rFonts w:hint="eastAsia"/>
+              </w:rPr>
+              <w:t>一经创建，</w:t>
+            </w:r>
+            <w:r>
+              <w:rPr>
+                <w:rFonts w:hint="eastAsia"/>
+              </w:rPr>
+              <w:t>Vendor.Title</w:t>
+            </w:r>
+            <w:r>
+              <w:rPr>
+                <w:rFonts w:hint="eastAsia"/>
+              </w:rPr>
+              <w:t>不可修改</w:t>
+            </w:r>
+          </w:p>
+          <w:p>
+            <w:pPr>
+              <w:spacing w:line="360" w:lineRule="auto"/>
+              <w:rPr>
+                <w:rFonts w:hint="eastAsia"/>
+              </w:rPr>
+            </w:pPr>
+            <w:r>
+              <w:rPr>
+                <w:rFonts w:hint="eastAsia"/>
+              </w:rPr>
+              <w:t xml:space="preserve">3. </w:t>
+            </w:r>
+            <w:r>
+              <w:rPr>
+                <w:rFonts w:hint="eastAsia"/>
+              </w:rPr>
+              <w:t>允许非原发布者修改信息。</w:t>
+            </w:r>
+          </w:p>
+        </w:tc>
+      </w:tr>
+      <w:tr>
+        <w:tc>
+          <w:tcPr>
+            <w:tcW w:w="10682" w:type="dxa"/>
+            <w:gridSpan w:val="4"/>
+          </w:tcPr>
+          <w:p>
+            <w:pPr>
+              <w:spacing w:line="360" w:lineRule="auto"/>
+              <w:rPr>
+                <w:b/>
+              </w:rPr>
+            </w:pPr>
+            <w:r>
+              <w:rPr>
+                <w:rFonts w:hint="eastAsia"/>
+                <w:b/>
+              </w:rPr>
+              <w:t>权限控制</w:t>
+            </w:r>
+          </w:p>
+        </w:tc>
+      </w:tr>
+      <w:tr>
+        <w:tc>
+          <w:tcPr>
+            <w:tcW w:w="1697" w:type="dxa"/>
+          </w:tcPr>
+          <w:p>
+            <w:pPr>
+              <w:spacing w:line="360" w:lineRule="auto"/>
+            </w:pPr>
+            <w:r>
+              <w:rPr>
+                <w:rFonts w:hint="eastAsia"/>
+              </w:rPr>
+              <w:t>C</w:t>
+            </w:r>
+          </w:p>
+        </w:tc>
+        <w:tc>
+          <w:tcPr>
+            <w:tcW w:w="8985" w:type="dxa"/>
+            <w:gridSpan w:val="3"/>
+          </w:tcPr>
+          <w:p>
+            <w:pPr>
+              <w:spacing w:line="360" w:lineRule="auto"/>
+            </w:pPr>
+            <w:r>
+              <w:rPr>
+                <w:rFonts w:hint="eastAsia"/>
+              </w:rPr>
+              <w:t>仅限管理员用户</w:t>
+            </w:r>
+          </w:p>
+        </w:tc>
+      </w:tr>
+      <w:tr>
+        <w:tc>
+          <w:tcPr>
+            <w:tcW w:w="1697" w:type="dxa"/>
+          </w:tcPr>
+          <w:p>
+            <w:pPr>
+              <w:spacing w:line="360" w:lineRule="auto"/>
+            </w:pPr>
+            <w:r>
+              <w:rPr>
+                <w:rFonts w:hint="eastAsia"/>
+              </w:rPr>
+              <w:t>R</w:t>
+            </w:r>
+          </w:p>
+        </w:tc>
+        <w:tc>
+          <w:tcPr>
+            <w:tcW w:w="8985" w:type="dxa"/>
+            <w:gridSpan w:val="3"/>
+          </w:tcPr>
+          <w:p>
+            <w:pPr>
+              <w:spacing w:line="360" w:lineRule="auto"/>
+            </w:pPr>
+            <w:r>
+              <w:rPr>
+                <w:rFonts w:hint="eastAsia"/>
+              </w:rPr>
+              <w:t>PUBLIC</w:t>
+            </w:r>
+          </w:p>
+        </w:tc>
+      </w:tr>
+      <w:tr>
+        <w:tc>
+          <w:tcPr>
+            <w:tcW w:w="1697" w:type="dxa"/>
+          </w:tcPr>
+          <w:p>
+            <w:pPr>
+              <w:spacing w:line="360" w:lineRule="auto"/>
+            </w:pPr>
+            <w:r>
+              <w:rPr>
+                <w:rFonts w:hint="eastAsia"/>
+              </w:rPr>
+              <w:t>U</w:t>
+            </w:r>
+          </w:p>
+        </w:tc>
+        <w:tc>
+          <w:tcPr>
+            <w:tcW w:w="8985" w:type="dxa"/>
+            <w:gridSpan w:val="3"/>
+          </w:tcPr>
+          <w:p>
+            <w:pPr>
+              <w:spacing w:line="360" w:lineRule="auto"/>
+            </w:pPr>
+            <w:r>
+              <w:rPr>
+                <w:rFonts w:hint="eastAsia"/>
+              </w:rPr>
+              <w:t>仅限管理员用户，但不限定必须是原作者</w:t>
+            </w:r>
+          </w:p>
+        </w:tc>
+      </w:tr>
+      <w:tr>
+        <w:tc>
+          <w:tcPr>
+            <w:tcW w:w="1697" w:type="dxa"/>
+          </w:tcPr>
+          <w:p>
+            <w:pPr>
+              <w:spacing w:line="360" w:lineRule="auto"/>
+            </w:pPr>
+            <w:r>
+              <w:rPr>
+                <w:rFonts w:hint="eastAsia"/>
+              </w:rPr>
+              <w:t>D</w:t>
+            </w:r>
+          </w:p>
+        </w:tc>
+        <w:tc>
+          <w:tcPr>
+            <w:tcW w:w="8985" w:type="dxa"/>
+            <w:gridSpan w:val="3"/>
+          </w:tcPr>
+          <w:p>
+            <w:pPr>
+              <w:spacing w:line="360" w:lineRule="auto"/>
+            </w:pPr>
+            <w:r>
+              <w:rPr>
+                <w:rFonts w:hint="eastAsia"/>
+              </w:rPr>
+              <w:t>仅限管理员用户，但不限定必须是原作者</w:t>
+            </w:r>
+          </w:p>
+        </w:tc>
+      </w:tr>
+      <w:tr>
+        <w:tc>
+          <w:tcPr>
+            <w:tcW w:w="1697" w:type="dxa"/>
+          </w:tcPr>
+          <w:p>
+            <w:pPr>
+              <w:spacing w:line="360" w:lineRule="auto"/>
+            </w:pPr>
+            <w:r>
+              <w:rPr>
+                <w:rFonts w:hint="eastAsia"/>
+              </w:rPr>
+              <w:t>S</w:t>
+            </w:r>
+          </w:p>
+        </w:tc>
+        <w:tc>
+          <w:tcPr>
+            <w:tcW w:w="8985" w:type="dxa"/>
+            <w:gridSpan w:val="3"/>
+          </w:tcPr>
+          <w:p>
+            <w:pPr>
+              <w:spacing w:line="360" w:lineRule="auto"/>
+            </w:pPr>
+            <w:r>
+              <w:rPr>
+                <w:rFonts w:hint="eastAsia"/>
+              </w:rPr>
+              <w:t>PUBLIC</w:t>
+            </w:r>
+          </w:p>
+        </w:tc>
+      </w:tr>
+      <w:tr>
+        <w:tc>
+          <w:tcPr>
+            <w:tcW w:w="10682" w:type="dxa"/>
+            <w:gridSpan w:val="4"/>
+          </w:tcPr>
+          <w:p>
+            <w:pPr>
+              <w:spacing w:line="360" w:lineRule="auto"/>
+              <w:rPr>
+                <w:b/>
+              </w:rPr>
+            </w:pPr>
+            <w:r>
+              <w:rPr>
+                <w:rFonts w:hint="eastAsia"/>
+                <w:b/>
+              </w:rPr>
+              <w:t>API</w:t>
+            </w:r>
+          </w:p>
+        </w:tc>
+      </w:tr>
+      <w:tr>
+        <w:tc>
+          <w:tcPr>
+            <w:tcW w:w="1697" w:type="dxa"/>
+          </w:tcPr>
+          <w:p>
+            <w:pPr>
+              <w:spacing w:line="360" w:lineRule="auto"/>
+              <w:rPr>
+                <w:b/>
+              </w:rPr>
+            </w:pPr>
+            <w:r>
+              <w:rPr>
+                <w:rFonts w:hint="eastAsia"/>
+                <w:b/>
+              </w:rPr>
+              <w:t>HTTP_METHOD</w:t>
+            </w:r>
+          </w:p>
+        </w:tc>
+        <w:tc>
+          <w:tcPr>
+            <w:tcW w:w="4648" w:type="dxa"/>
+            <w:gridSpan w:val="2"/>
+          </w:tcPr>
+          <w:p>
+            <w:pPr>
+              <w:spacing w:line="360" w:lineRule="auto"/>
+              <w:rPr>
+                <w:b/>
+              </w:rPr>
+            </w:pPr>
+            <w:r>
+              <w:rPr>
+                <w:rFonts w:hint="eastAsia"/>
+                <w:b/>
+              </w:rPr>
+              <w:t>URI</w:t>
+            </w:r>
+          </w:p>
+        </w:tc>
+        <w:tc>
+          <w:tcPr>
+            <w:tcW w:w="4337" w:type="dxa"/>
+          </w:tcPr>
+          <w:p>
+            <w:pPr>
+              <w:spacing w:line="360" w:lineRule="auto"/>
+              <w:rPr>
+                <w:b/>
+              </w:rPr>
+            </w:pPr>
+            <w:r>
+              <w:rPr>
+                <w:rFonts w:hint="eastAsia"/>
+                <w:b/>
+              </w:rPr>
+              <w:t>说明</w:t>
+            </w:r>
+          </w:p>
+        </w:tc>
+      </w:tr>
+      <w:tr>
+        <w:tc>
+          <w:tcPr>
+            <w:tcW w:w="1697" w:type="dxa"/>
+          </w:tcPr>
+          <w:p>
+            <w:pPr>
+              <w:spacing w:line="360" w:lineRule="auto"/>
+            </w:pPr>
+            <w:r>
+              <w:rPr>
+                <w:rFonts w:hint="eastAsia"/>
+              </w:rPr>
+              <w:t>POST</w:t>
+            </w:r>
+          </w:p>
+        </w:tc>
+        <w:tc>
+          <w:tcPr>
+            <w:tcW w:w="4648" w:type="dxa"/>
+            <w:gridSpan w:val="2"/>
+          </w:tcPr>
+          <w:p>
+            <w:pPr>
+              <w:spacing w:line="360" w:lineRule="auto"/>
+            </w:pPr>
+            <w:r>
+              <w:rPr>
+                <w:rFonts w:hint="eastAsia"/>
+              </w:rPr>
+              <w:t>Api/</w:t>
+            </w:r>
+            <w:r>
+              <w:rPr>
+                <w:rFonts w:hint="eastAsia"/>
+              </w:rPr>
+              <w:t>Categories</w:t>
+            </w:r>
+          </w:p>
+        </w:tc>
+        <w:tc>
+          <w:tcPr>
+            <w:tcW w:w="4337" w:type="dxa"/>
+          </w:tcPr>
+          <w:p>
+            <w:pPr>
+              <w:spacing w:line="360" w:lineRule="auto"/>
+            </w:pPr>
+            <w:r>
+              <w:rPr>
+                <w:rFonts w:hint="eastAsia"/>
+              </w:rPr>
+              <w:t>创建产品类别</w:t>
+            </w:r>
+          </w:p>
+        </w:tc>
+      </w:tr>
+      <w:tr>
+        <w:tc>
+          <w:tcPr>
+            <w:tcW w:w="1697" w:type="dxa"/>
+          </w:tcPr>
+          <w:p>
+            <w:pPr>
+              <w:spacing w:line="360" w:lineRule="auto"/>
+            </w:pPr>
+            <w:r>
+              <w:rPr>
+                <w:rFonts w:hint="eastAsia"/>
+              </w:rPr>
+              <w:t>GET</w:t>
+            </w:r>
+          </w:p>
+        </w:tc>
+        <w:tc>
+          <w:tcPr>
+            <w:tcW w:w="4648" w:type="dxa"/>
+            <w:gridSpan w:val="2"/>
+          </w:tcPr>
+          <w:p>
+            <w:pPr>
+              <w:spacing w:line="360" w:lineRule="auto"/>
+            </w:pPr>
+            <w:r>
+              <w:rPr>
+                <w:rFonts w:hint="eastAsia"/>
+              </w:rPr>
+              <w:t>Api/</w:t>
+            </w:r>
+            <w:r>
+              <w:rPr>
+                <w:rFonts w:hint="eastAsia"/>
+              </w:rPr>
+              <w:t>Category</w:t>
+            </w:r>
             <w:r>
               <w:rPr>
                 <w:rFonts w:hint="eastAsia"/>
@@ -2255,7 +3199,376 @@
               <w:rPr>
                 <w:rFonts w:hint="eastAsia"/>
               </w:rPr>
-              <w:t>获取供应商</w:t>
+              <w:t>获取</w:t>
+            </w:r>
+            <w:r>
+              <w:rPr>
+                <w:rFonts w:hint="eastAsia"/>
+              </w:rPr>
+              <w:t>产品类别</w:t>
+            </w:r>
+          </w:p>
+        </w:tc>
+      </w:tr>
+      <w:tr>
+        <w:tc>
+          <w:tcPr>
+            <w:tcW w:w="1697" w:type="dxa"/>
+          </w:tcPr>
+          <w:p>
+            <w:pPr>
+              <w:spacing w:line="360" w:lineRule="auto"/>
+            </w:pPr>
+            <w:r>
+              <w:rPr>
+                <w:rFonts w:hint="eastAsia"/>
+              </w:rPr>
+              <w:t>PUT</w:t>
+            </w:r>
+          </w:p>
+        </w:tc>
+        <w:tc>
+          <w:tcPr>
+            <w:tcW w:w="4648" w:type="dxa"/>
+            <w:gridSpan w:val="2"/>
+          </w:tcPr>
+          <w:p>
+            <w:pPr>
+              <w:spacing w:line="360" w:lineRule="auto"/>
+            </w:pPr>
+            <w:r>
+              <w:rPr>
+                <w:rFonts w:hint="eastAsia"/>
+              </w:rPr>
+              <w:t>Api/</w:t>
+            </w:r>
+            <w:r>
+              <w:rPr>
+                <w:rFonts w:hint="eastAsia"/>
+              </w:rPr>
+              <w:t xml:space="preserve"> Category </w:t>
+            </w:r>
+            <w:r>
+              <w:rPr>
+                <w:rFonts w:hint="eastAsia"/>
+              </w:rPr>
+              <w:t>/{id}</w:t>
+            </w:r>
+          </w:p>
+        </w:tc>
+        <w:tc>
+          <w:tcPr>
+            <w:tcW w:w="4337" w:type="dxa"/>
+          </w:tcPr>
+          <w:p>
+            <w:pPr>
+              <w:spacing w:line="360" w:lineRule="auto"/>
+            </w:pPr>
+            <w:r>
+              <w:rPr>
+                <w:rFonts w:hint="eastAsia"/>
+              </w:rPr>
+              <w:t>修改</w:t>
+            </w:r>
+            <w:r>
+              <w:rPr>
+                <w:rFonts w:hint="eastAsia"/>
+              </w:rPr>
+              <w:t>产品类别</w:t>
+            </w:r>
+          </w:p>
+        </w:tc>
+      </w:tr>
+      <w:tr>
+        <w:tc>
+          <w:tcPr>
+            <w:tcW w:w="1697" w:type="dxa"/>
+          </w:tcPr>
+          <w:p>
+            <w:pPr>
+              <w:spacing w:line="360" w:lineRule="auto"/>
+            </w:pPr>
+            <w:r>
+              <w:rPr>
+                <w:rFonts w:hint="eastAsia"/>
+              </w:rPr>
+              <w:t>DELETE</w:t>
+            </w:r>
+          </w:p>
+        </w:tc>
+        <w:tc>
+          <w:tcPr>
+            <w:tcW w:w="4648" w:type="dxa"/>
+            <w:gridSpan w:val="2"/>
+          </w:tcPr>
+          <w:p>
+            <w:pPr>
+              <w:spacing w:line="360" w:lineRule="auto"/>
+            </w:pPr>
+            <w:r>
+              <w:rPr>
+                <w:rFonts w:hint="eastAsia"/>
+              </w:rPr>
+              <w:t>Api/</w:t>
+            </w:r>
+            <w:r>
+              <w:rPr>
+                <w:rFonts w:hint="eastAsia"/>
+              </w:rPr>
+              <w:t xml:space="preserve"> Category </w:t>
+            </w:r>
+            <w:r>
+              <w:rPr>
+                <w:rFonts w:hint="eastAsia"/>
+              </w:rPr>
+              <w:t>/{id}</w:t>
+            </w:r>
+          </w:p>
+        </w:tc>
+        <w:tc>
+          <w:tcPr>
+            <w:tcW w:w="4337" w:type="dxa"/>
+          </w:tcPr>
+          <w:p>
+            <w:pPr>
+              <w:spacing w:line="360" w:lineRule="auto"/>
+            </w:pPr>
+            <w:r>
+              <w:rPr>
+                <w:rFonts w:hint="eastAsia"/>
+              </w:rPr>
+              <w:t>删除</w:t>
+            </w:r>
+            <w:r>
+              <w:rPr>
+                <w:rFonts w:hint="eastAsia"/>
+              </w:rPr>
+              <w:t>产品类别</w:t>
+            </w:r>
+          </w:p>
+        </w:tc>
+      </w:tr>
+      <w:tr>
+        <w:tc>
+          <w:tcPr>
+            <w:tcW w:w="1697" w:type="dxa"/>
+          </w:tcPr>
+          <w:p>
+            <w:pPr>
+              <w:spacing w:line="360" w:lineRule="auto"/>
+            </w:pPr>
+            <w:r>
+              <w:rPr>
+                <w:rFonts w:hint="eastAsia"/>
+              </w:rPr>
+              <w:t>GET</w:t>
+            </w:r>
+          </w:p>
+        </w:tc>
+        <w:tc>
+          <w:tcPr>
+            <w:tcW w:w="4648" w:type="dxa"/>
+            <w:gridSpan w:val="2"/>
+          </w:tcPr>
+          <w:p>
+            <w:pPr>
+              <w:spacing w:line="360" w:lineRule="auto"/>
+            </w:pPr>
+            <w:r>
+              <w:rPr>
+                <w:rFonts w:hint="eastAsia"/>
+              </w:rPr>
+              <w:t>Api/</w:t>
+            </w:r>
+            <w:r>
+              <w:rPr>
+                <w:rFonts w:hint="eastAsia"/>
+              </w:rPr>
+              <w:t xml:space="preserve"> Categor</w:t>
+            </w:r>
+            <w:r>
+              <w:rPr>
+                <w:rFonts w:hint="eastAsia"/>
+              </w:rPr>
+              <w:t>ies</w:t>
+            </w:r>
+          </w:p>
+        </w:tc>
+        <w:tc>
+          <w:tcPr>
+            <w:tcW w:w="4337" w:type="dxa"/>
+          </w:tcPr>
+          <w:p>
+            <w:pPr>
+              <w:spacing w:line="360" w:lineRule="auto"/>
+            </w:pPr>
+            <w:r>
+              <w:rPr>
+                <w:rFonts w:hint="eastAsia"/>
+              </w:rPr>
+              <w:t>查询</w:t>
+            </w:r>
+            <w:r>
+              <w:rPr>
+                <w:rFonts w:hint="eastAsia"/>
+              </w:rPr>
+              <w:t>产品类别</w:t>
+            </w:r>
+          </w:p>
+        </w:tc>
+      </w:tr>
+      <w:tr>
+        <w:tc>
+          <w:tcPr>
+            <w:tcW w:w="1697" w:type="dxa"/>
+          </w:tcPr>
+          <w:p>
+            <w:pPr>
+              <w:spacing w:line="360" w:lineRule="auto"/>
+            </w:pPr>
+            <w:r>
+              <w:rPr>
+                <w:rFonts w:hint="eastAsia"/>
+              </w:rPr>
+              <w:t>GET</w:t>
+            </w:r>
+          </w:p>
+        </w:tc>
+        <w:tc>
+          <w:tcPr>
+            <w:tcW w:w="4648" w:type="dxa"/>
+            <w:gridSpan w:val="2"/>
+          </w:tcPr>
+          <w:p>
+            <w:pPr>
+              <w:spacing w:line="360" w:lineRule="auto"/>
+            </w:pPr>
+            <w:r>
+              <w:rPr>
+                <w:rFonts w:hint="eastAsia"/>
+              </w:rPr>
+              <w:t>Api/</w:t>
+            </w:r>
+            <w:r>
+              <w:rPr>
+                <w:rFonts w:hint="eastAsia"/>
+              </w:rPr>
+              <w:t>MiniCategories</w:t>
+            </w:r>
+          </w:p>
+        </w:tc>
+        <w:tc>
+          <w:tcPr>
+            <w:tcW w:w="4337" w:type="dxa"/>
+          </w:tcPr>
+          <w:p>
+            <w:pPr>
+              <w:spacing w:line="360" w:lineRule="auto"/>
+            </w:pPr>
+            <w:r>
+              <w:rPr>
+                <w:rFonts w:hint="eastAsia"/>
+              </w:rPr>
+              <w:t>查询</w:t>
+            </w:r>
+            <w:r>
+              <w:rPr>
+                <w:rFonts w:hint="eastAsia"/>
+              </w:rPr>
+              <w:t>产品类别</w:t>
+            </w:r>
+            <w:r>
+              <w:rPr>
+                <w:rFonts w:hint="eastAsia"/>
+              </w:rPr>
+              <w:t>，主要用于</w:t>
+            </w:r>
+            <w:r>
+              <w:rPr>
+                <w:rFonts w:hint="eastAsia"/>
+              </w:rPr>
+              <w:t>AjaxSuggestion</w:t>
+            </w:r>
+            <w:r>
+              <w:rPr>
+                <w:rFonts w:hint="eastAsia"/>
+              </w:rPr>
+              <w:t>搜索</w:t>
+            </w:r>
+          </w:p>
+        </w:tc>
+      </w:tr>
+      <w:tr>
+        <w:tc>
+          <w:tcPr>
+            <w:tcW w:w="1697" w:type="dxa"/>
+          </w:tcPr>
+          <w:p>
+            <w:pPr>
+              <w:spacing w:line="360" w:lineRule="auto"/>
+            </w:pPr>
+            <w:r>
+              <w:rPr>
+                <w:rFonts w:hint="eastAsia"/>
+              </w:rPr>
+              <w:t>GET</w:t>
+            </w:r>
+          </w:p>
+        </w:tc>
+        <w:tc>
+          <w:tcPr>
+            <w:tcW w:w="4648" w:type="dxa"/>
+            <w:gridSpan w:val="2"/>
+          </w:tcPr>
+          <w:p>
+            <w:pPr>
+              <w:spacing w:line="360" w:lineRule="auto"/>
+            </w:pPr>
+            <w:r>
+              <w:rPr>
+                <w:rFonts w:hint="eastAsia"/>
+              </w:rPr>
+              <w:t>Api/</w:t>
+            </w:r>
+            <w:r>
+              <w:rPr>
+                <w:rFonts w:hint="eastAsia"/>
+              </w:rPr>
+              <w:t xml:space="preserve"> </w:t>
+            </w:r>
+            <w:r>
+              <w:rPr>
+                <w:rFonts w:hint="eastAsia"/>
+              </w:rPr>
+              <w:t>MiniCategory</w:t>
+            </w:r>
+            <w:r>
+              <w:rPr>
+                <w:rFonts w:hint="eastAsia"/>
+              </w:rPr>
+              <w:t>/{id}</w:t>
+            </w:r>
+          </w:p>
+        </w:tc>
+        <w:tc>
+          <w:tcPr>
+            <w:tcW w:w="4337" w:type="dxa"/>
+          </w:tcPr>
+          <w:p>
+            <w:pPr>
+              <w:spacing w:line="360" w:lineRule="auto"/>
+            </w:pPr>
+            <w:r>
+              <w:rPr>
+                <w:rFonts w:hint="eastAsia"/>
+              </w:rPr>
+              <w:t>获取</w:t>
+            </w:r>
+            <w:r>
+              <w:rPr>
+                <w:rFonts w:hint="eastAsia"/>
+              </w:rPr>
+              <w:t>产品类别</w:t>
             </w:r>
             <w:r>
               <w:rPr>
@@ -2281,10 +3594,42 @@
               </w:rPr>
               <w:t>Title</w:t>
             </w:r>
+            <w:r>
+              <w:rPr>
+                <w:rFonts w:hint="eastAsia"/>
+              </w:rPr>
+              <w:t>(</w:t>
+            </w:r>
+            <w:r>
+              <w:rPr>
+                <w:rFonts w:hint="eastAsia"/>
+              </w:rPr>
+              <w:t>内容</w:t>
+            </w:r>
+            <w:r>
+              <w:rPr>
+                <w:rFonts w:hint="eastAsia"/>
+              </w:rPr>
+              <w:t>=abbre</w:t>
+            </w:r>
+            <w:r>
+              <w:rPr>
+                <w:rFonts w:hint="eastAsia"/>
+              </w:rPr>
+              <w:t>viation)</w:t>
+            </w:r>
           </w:p>
         </w:tc>
       </w:tr>
     </w:tbl>
+    <w:p>
+      <w:pPr>
+        <w:spacing w:line="360" w:lineRule="auto"/>
+        <w:rPr>
+          <w:rFonts w:hint="eastAsia"/>
+        </w:rPr>
+      </w:pPr>
+    </w:p>
     <w:p>
       <w:pPr>
         <w:spacing w:line="360" w:lineRule="auto"/>
@@ -2548,7 +3893,6 @@
   <w:style w:type="character" w:default="1" w:styleId="a0">
     <w:name w:val="Default Paragraph Font"/>
     <w:uiPriority w:val="1"/>
-    <w:semiHidden/>
     <w:unhideWhenUsed/>
   </w:style>
   <w:style w:type="table" w:default="1" w:styleId="a1">
@@ -3055,7 +4399,7 @@
 </file>
 
 <file path=customXml/itemProps1.xml><?xml version="1.0" encoding="utf-8"?>
-<ds:datastoreItem xmlns:ds="http://schemas.openxmlformats.org/officeDocument/2006/customXml" ds:itemID="{8B0B95A3-9F11-4F32-8A16-2E0A7F1D0545}">
+<ds:datastoreItem xmlns:ds="http://schemas.openxmlformats.org/officeDocument/2006/customXml" ds:itemID="{B964BF3E-18A3-48D6-83C1-D061A3ED69A6}">
   <ds:schemaRefs>
     <ds:schemaRef ds:uri="http://schemas.openxmlformats.org/officeDocument/2006/bibliography"/>
   </ds:schemaRefs>

</xml_diff>

<commit_message>
finish developing HitRating.Product @2013-03-14 14:00:00
</commit_message>
<xml_diff>
--- a/src/docs/数据规范和权限控制_by_ryan_micarl.docx
+++ b/src/docs/数据规范和权限控制_by_ryan_micarl.docx
@@ -7,11 +7,19 @@
         <w:spacing w:line="360" w:lineRule="auto"/>
         <w:jc w:val="center"/>
       </w:pPr>
+      <w:proofErr w:type="spellStart"/>
       <w:r>
         <w:rPr>
           <w:rFonts w:hint="eastAsia"/>
         </w:rPr>
-        <w:t xml:space="preserve">HitRating V0.1 </w:t>
+        <w:t>HitRating</w:t>
+      </w:r>
+      <w:proofErr w:type="spellEnd"/>
+      <w:r>
+        <w:rPr>
+          <w:rFonts w:hint="eastAsia"/>
+        </w:rPr>
+        <w:t xml:space="preserve"> V0.1 </w:t>
       </w:r>
       <w:r>
         <w:rPr>
@@ -59,8 +67,16 @@
         <w:rPr>
           <w:rFonts w:hint="eastAsia"/>
         </w:rPr>
-        <w:t>Ryan Micarl</w:t>
+        <w:t xml:space="preserve">Ryan </w:t>
       </w:r>
+      <w:proofErr w:type="spellStart"/>
+      <w:r>
+        <w:rPr>
+          <w:rFonts w:hint="eastAsia"/>
+        </w:rPr>
+        <w:t>Micarl</w:t>
+      </w:r>
+      <w:proofErr w:type="spellEnd"/>
     </w:p>
     <w:p>
       <w:pPr>
@@ -707,12 +723,14 @@
             <w:pPr>
               <w:spacing w:line="360" w:lineRule="auto"/>
             </w:pPr>
+            <w:proofErr w:type="spellStart"/>
             <w:r>
               <w:rPr>
                 <w:rFonts w:hint="eastAsia"/>
               </w:rPr>
               <w:t>HomePage</w:t>
             </w:r>
+            <w:proofErr w:type="spellEnd"/>
           </w:p>
         </w:tc>
         <w:tc>
@@ -1076,12 +1094,14 @@
             <w:pPr>
               <w:spacing w:line="360" w:lineRule="auto"/>
             </w:pPr>
+            <w:proofErr w:type="spellStart"/>
             <w:r>
               <w:rPr>
                 <w:rFonts w:hint="eastAsia"/>
               </w:rPr>
               <w:t>PostNo</w:t>
             </w:r>
+            <w:proofErr w:type="spellEnd"/>
           </w:p>
         </w:tc>
         <w:tc>
@@ -1126,18 +1146,15 @@
           <w:p>
             <w:pPr>
               <w:spacing w:line="360" w:lineRule="auto"/>
-            </w:pPr>
-            <w:r>
-              <w:rPr>
-                <w:rFonts w:hint="eastAsia"/>
-              </w:rPr>
-              <w:t>Creator</w:t>
-            </w:r>
-            <w:r>
-              <w:rPr>
-                <w:rFonts w:hint="eastAsia"/>
-              </w:rPr>
-              <w:t xml:space="preserve"> *</w:t>
+              <w:rPr>
+                <w:rFonts w:hint="eastAsia"/>
+              </w:rPr>
+            </w:pPr>
+            <w:r>
+              <w:rPr>
+                <w:rFonts w:hint="eastAsia"/>
+              </w:rPr>
+              <w:t>Description</w:t>
             </w:r>
           </w:p>
         </w:tc>
@@ -1148,12 +1165,15 @@
           <w:p>
             <w:pPr>
               <w:spacing w:line="360" w:lineRule="auto"/>
-            </w:pPr>
-            <w:r>
-              <w:rPr>
-                <w:rFonts w:hint="eastAsia"/>
-              </w:rPr>
-              <w:t>发布者</w:t>
+              <w:rPr>
+                <w:rFonts w:hint="eastAsia"/>
+              </w:rPr>
+            </w:pPr>
+            <w:r>
+              <w:rPr>
+                <w:rFonts w:hint="eastAsia"/>
+              </w:rPr>
+              <w:t>详细说明</w:t>
             </w:r>
           </w:p>
         </w:tc>
@@ -1165,12 +1185,15 @@
           <w:p>
             <w:pPr>
               <w:spacing w:line="360" w:lineRule="auto"/>
-            </w:pPr>
-            <w:r>
-              <w:rPr>
-                <w:rFonts w:hint="eastAsia"/>
-              </w:rPr>
-              <w:t>必须是存在用户，表示创建者或修改者</w:t>
+              <w:rPr>
+                <w:rFonts w:hint="eastAsia"/>
+              </w:rPr>
+            </w:pPr>
+            <w:r>
+              <w:rPr>
+                <w:rFonts w:hint="eastAsia"/>
+              </w:rPr>
+              <w:t>VARCHAR(MAX) HTML</w:t>
             </w:r>
           </w:p>
         </w:tc>
@@ -1188,7 +1211,7 @@
               <w:rPr>
                 <w:rFonts w:hint="eastAsia"/>
               </w:rPr>
-              <w:t>Created</w:t>
+              <w:t>Creator *</w:t>
             </w:r>
           </w:p>
         </w:tc>
@@ -1204,7 +1227,7 @@
               <w:rPr>
                 <w:rFonts w:hint="eastAsia"/>
               </w:rPr>
-              <w:t>创建时间</w:t>
+              <w:t>发布者</w:t>
             </w:r>
           </w:p>
         </w:tc>
@@ -1221,7 +1244,7 @@
               <w:rPr>
                 <w:rFonts w:hint="eastAsia"/>
               </w:rPr>
-              <w:t>DEFAULT</w:t>
+              <w:t>必须是存在用户，表示创建者或修改者</w:t>
             </w:r>
           </w:p>
         </w:tc>
@@ -1239,7 +1262,7 @@
               <w:rPr>
                 <w:rFonts w:hint="eastAsia"/>
               </w:rPr>
-              <w:t>Updated</w:t>
+              <w:t>Created</w:t>
             </w:r>
           </w:p>
         </w:tc>
@@ -1255,7 +1278,7 @@
               <w:rPr>
                 <w:rFonts w:hint="eastAsia"/>
               </w:rPr>
-              <w:t>最新修改时间</w:t>
+              <w:t>创建时间</w:t>
             </w:r>
           </w:p>
         </w:tc>
@@ -1272,6 +1295,57 @@
               <w:rPr>
                 <w:rFonts w:hint="eastAsia"/>
               </w:rPr>
+              <w:t>DEFAULT</w:t>
+            </w:r>
+          </w:p>
+        </w:tc>
+      </w:tr>
+      <w:tr>
+        <w:tc>
+          <w:tcPr>
+            <w:tcW w:w="1697" w:type="dxa"/>
+          </w:tcPr>
+          <w:p>
+            <w:pPr>
+              <w:spacing w:line="360" w:lineRule="auto"/>
+            </w:pPr>
+            <w:r>
+              <w:rPr>
+                <w:rFonts w:hint="eastAsia"/>
+              </w:rPr>
+              <w:t>Updated</w:t>
+            </w:r>
+          </w:p>
+        </w:tc>
+        <w:tc>
+          <w:tcPr>
+            <w:tcW w:w="1530" w:type="dxa"/>
+          </w:tcPr>
+          <w:p>
+            <w:pPr>
+              <w:spacing w:line="360" w:lineRule="auto"/>
+            </w:pPr>
+            <w:r>
+              <w:rPr>
+                <w:rFonts w:hint="eastAsia"/>
+              </w:rPr>
+              <w:t>最新修改时间</w:t>
+            </w:r>
+          </w:p>
+        </w:tc>
+        <w:tc>
+          <w:tcPr>
+            <w:tcW w:w="7455" w:type="dxa"/>
+            <w:gridSpan w:val="2"/>
+          </w:tcPr>
+          <w:p>
+            <w:pPr>
+              <w:spacing w:line="360" w:lineRule="auto"/>
+            </w:pPr>
+            <w:r>
+              <w:rPr>
+                <w:rFonts w:hint="eastAsia"/>
+              </w:rPr>
               <w:t>默认为</w:t>
             </w:r>
             <w:r>
@@ -1328,6 +1402,37 @@
               </w:rPr>
               <w:t xml:space="preserve">1. </w:t>
             </w:r>
+            <w:proofErr w:type="spellStart"/>
+            <w:r>
+              <w:rPr>
+                <w:rFonts w:hint="eastAsia"/>
+              </w:rPr>
+              <w:t>Vendor.Title</w:t>
+            </w:r>
+            <w:proofErr w:type="spellEnd"/>
+            <w:r>
+              <w:rPr>
+                <w:rFonts w:hint="eastAsia"/>
+              </w:rPr>
+              <w:t>不得重名；</w:t>
+            </w:r>
+          </w:p>
+          <w:p>
+            <w:pPr>
+              <w:spacing w:line="360" w:lineRule="auto"/>
+            </w:pPr>
+            <w:r>
+              <w:rPr>
+                <w:rFonts w:hint="eastAsia"/>
+              </w:rPr>
+              <w:t>2</w:t>
+            </w:r>
+            <w:r>
+              <w:rPr>
+                <w:rFonts w:hint="eastAsia"/>
+              </w:rPr>
+              <w:t xml:space="preserve">. </w:t>
+            </w:r>
             <w:r>
               <w:rPr>
                 <w:rFonts w:hint="eastAsia"/>
@@ -1338,55 +1443,16 @@
               <w:rPr>
                 <w:rFonts w:hint="eastAsia"/>
               </w:rPr>
-              <w:t>.Title</w:t>
-            </w:r>
-            <w:r>
-              <w:rPr>
-                <w:rFonts w:hint="eastAsia"/>
-              </w:rPr>
-              <w:t>不得重名；</w:t>
-            </w:r>
-          </w:p>
-          <w:p>
-            <w:pPr>
-              <w:spacing w:line="360" w:lineRule="auto"/>
-            </w:pPr>
-            <w:r>
-              <w:rPr>
-                <w:rFonts w:hint="eastAsia"/>
-              </w:rPr>
-              <w:t>2</w:t>
-            </w:r>
-            <w:r>
-              <w:rPr>
-                <w:rFonts w:hint="eastAsia"/>
-              </w:rPr>
-              <w:t xml:space="preserve">. </w:t>
-            </w:r>
-            <w:r>
-              <w:rPr>
-                <w:rFonts w:hint="eastAsia"/>
-              </w:rPr>
-              <w:t>Vendor</w:t>
-            </w:r>
-            <w:r>
-              <w:rPr>
-                <w:rFonts w:hint="eastAsia"/>
-              </w:rPr>
               <w:t>一经创建，</w:t>
             </w:r>
-            <w:r>
-              <w:rPr>
-                <w:rFonts w:hint="eastAsia"/>
-              </w:rPr>
-              <w:t>Vendor</w:t>
-            </w:r>
-            <w:r>
-              <w:rPr>
-                <w:rFonts w:hint="eastAsia"/>
-              </w:rPr>
-              <w:t>.Title</w:t>
-            </w:r>
+            <w:proofErr w:type="spellStart"/>
+            <w:r>
+              <w:rPr>
+                <w:rFonts w:hint="eastAsia"/>
+              </w:rPr>
+              <w:t>Vendor.Title</w:t>
+            </w:r>
+            <w:proofErr w:type="spellEnd"/>
             <w:r>
               <w:rPr>
                 <w:rFonts w:hint="eastAsia"/>
@@ -1402,13 +1468,7 @@
               <w:rPr>
                 <w:rFonts w:hint="eastAsia"/>
               </w:rPr>
-              <w:t>3</w:t>
-            </w:r>
-            <w:r>
-              <w:rPr>
-                <w:rFonts w:hint="eastAsia"/>
-              </w:rPr>
-              <w:t xml:space="preserve">. </w:t>
+              <w:t xml:space="preserve">3. </w:t>
             </w:r>
             <w:r>
               <w:rPr>
@@ -1729,11 +1789,19 @@
             <w:pPr>
               <w:spacing w:line="360" w:lineRule="auto"/>
             </w:pPr>
-            <w:r>
-              <w:rPr>
-                <w:rFonts w:hint="eastAsia"/>
-              </w:rPr>
-              <w:t>Api/</w:t>
+            <w:proofErr w:type="spellStart"/>
+            <w:r>
+              <w:rPr>
+                <w:rFonts w:hint="eastAsia"/>
+              </w:rPr>
+              <w:t>Api</w:t>
+            </w:r>
+            <w:proofErr w:type="spellEnd"/>
+            <w:r>
+              <w:rPr>
+                <w:rFonts w:hint="eastAsia"/>
+              </w:rPr>
+              <w:t>/</w:t>
             </w:r>
             <w:r>
               <w:rPr>
@@ -1792,23 +1860,19 @@
             <w:pPr>
               <w:spacing w:line="360" w:lineRule="auto"/>
             </w:pPr>
-            <w:r>
-              <w:rPr>
-                <w:rFonts w:hint="eastAsia"/>
-              </w:rPr>
-              <w:t>Api/</w:t>
-            </w:r>
-            <w:r>
-              <w:rPr>
-                <w:rFonts w:hint="eastAsia"/>
-              </w:rPr>
-              <w:t>Vendor</w:t>
-            </w:r>
-            <w:r>
-              <w:rPr>
-                <w:rFonts w:hint="eastAsia"/>
-              </w:rPr>
-              <w:t>/{id}</w:t>
+            <w:proofErr w:type="spellStart"/>
+            <w:r>
+              <w:rPr>
+                <w:rFonts w:hint="eastAsia"/>
+              </w:rPr>
+              <w:t>Api</w:t>
+            </w:r>
+            <w:proofErr w:type="spellEnd"/>
+            <w:r>
+              <w:rPr>
+                <w:rFonts w:hint="eastAsia"/>
+              </w:rPr>
+              <w:t>/Vendor/{id}</w:t>
             </w:r>
           </w:p>
         </w:tc>
@@ -1855,23 +1919,19 @@
             <w:pPr>
               <w:spacing w:line="360" w:lineRule="auto"/>
             </w:pPr>
-            <w:r>
-              <w:rPr>
-                <w:rFonts w:hint="eastAsia"/>
-              </w:rPr>
-              <w:t>Api/</w:t>
-            </w:r>
-            <w:r>
-              <w:rPr>
-                <w:rFonts w:hint="eastAsia"/>
-              </w:rPr>
-              <w:t>Vendor</w:t>
-            </w:r>
-            <w:r>
-              <w:rPr>
-                <w:rFonts w:hint="eastAsia"/>
-              </w:rPr>
-              <w:t>/{id}</w:t>
+            <w:proofErr w:type="spellStart"/>
+            <w:r>
+              <w:rPr>
+                <w:rFonts w:hint="eastAsia"/>
+              </w:rPr>
+              <w:t>Api</w:t>
+            </w:r>
+            <w:proofErr w:type="spellEnd"/>
+            <w:r>
+              <w:rPr>
+                <w:rFonts w:hint="eastAsia"/>
+              </w:rPr>
+              <w:t>/Vendor/{id}</w:t>
             </w:r>
           </w:p>
         </w:tc>
@@ -1918,23 +1978,19 @@
             <w:pPr>
               <w:spacing w:line="360" w:lineRule="auto"/>
             </w:pPr>
-            <w:r>
-              <w:rPr>
-                <w:rFonts w:hint="eastAsia"/>
-              </w:rPr>
-              <w:t>Api/</w:t>
-            </w:r>
-            <w:r>
-              <w:rPr>
-                <w:rFonts w:hint="eastAsia"/>
-              </w:rPr>
-              <w:t>Vendor</w:t>
-            </w:r>
-            <w:r>
-              <w:rPr>
-                <w:rFonts w:hint="eastAsia"/>
-              </w:rPr>
-              <w:t>/{id}</w:t>
+            <w:proofErr w:type="spellStart"/>
+            <w:r>
+              <w:rPr>
+                <w:rFonts w:hint="eastAsia"/>
+              </w:rPr>
+              <w:t>Api</w:t>
+            </w:r>
+            <w:proofErr w:type="spellEnd"/>
+            <w:r>
+              <w:rPr>
+                <w:rFonts w:hint="eastAsia"/>
+              </w:rPr>
+              <w:t>/Vendor/{id}</w:t>
             </w:r>
           </w:p>
         </w:tc>
@@ -1968,6 +2024,7 @@
               <w:rPr>
                 <w:rFonts w:hint="eastAsia"/>
               </w:rPr>
+              <w:lastRenderedPageBreak/>
               <w:t>GET</w:t>
             </w:r>
           </w:p>
@@ -1981,23 +2038,19 @@
             <w:pPr>
               <w:spacing w:line="360" w:lineRule="auto"/>
             </w:pPr>
-            <w:r>
-              <w:rPr>
-                <w:rFonts w:hint="eastAsia"/>
-              </w:rPr>
-              <w:t>Api/</w:t>
-            </w:r>
-            <w:r>
-              <w:rPr>
-                <w:rFonts w:hint="eastAsia"/>
-              </w:rPr>
-              <w:t>Vendor</w:t>
-            </w:r>
-            <w:r>
-              <w:rPr>
-                <w:rFonts w:hint="eastAsia"/>
-              </w:rPr>
-              <w:t>s</w:t>
+            <w:proofErr w:type="spellStart"/>
+            <w:r>
+              <w:rPr>
+                <w:rFonts w:hint="eastAsia"/>
+              </w:rPr>
+              <w:t>Api</w:t>
+            </w:r>
+            <w:proofErr w:type="spellEnd"/>
+            <w:r>
+              <w:rPr>
+                <w:rFonts w:hint="eastAsia"/>
+              </w:rPr>
+              <w:t>/Vendors</w:t>
             </w:r>
           </w:p>
         </w:tc>
@@ -2031,7 +2084,6 @@
               <w:rPr>
                 <w:rFonts w:hint="eastAsia"/>
               </w:rPr>
-              <w:lastRenderedPageBreak/>
               <w:t>GET</w:t>
             </w:r>
           </w:p>
@@ -2045,12 +2097,28 @@
             <w:pPr>
               <w:spacing w:line="360" w:lineRule="auto"/>
             </w:pPr>
-            <w:r>
-              <w:rPr>
-                <w:rFonts w:hint="eastAsia"/>
-              </w:rPr>
-              <w:t>Api/MiniVendors</w:t>
-            </w:r>
+            <w:proofErr w:type="spellStart"/>
+            <w:r>
+              <w:rPr>
+                <w:rFonts w:hint="eastAsia"/>
+              </w:rPr>
+              <w:t>Api</w:t>
+            </w:r>
+            <w:proofErr w:type="spellEnd"/>
+            <w:r>
+              <w:rPr>
+                <w:rFonts w:hint="eastAsia"/>
+              </w:rPr>
+              <w:t>/</w:t>
+            </w:r>
+            <w:proofErr w:type="spellStart"/>
+            <w:r>
+              <w:rPr>
+                <w:rFonts w:hint="eastAsia"/>
+              </w:rPr>
+              <w:t>MiniVendors</w:t>
+            </w:r>
+            <w:proofErr w:type="spellEnd"/>
           </w:p>
         </w:tc>
         <w:tc>
@@ -2067,12 +2135,14 @@
               </w:rPr>
               <w:t>查询供应商，主要用于</w:t>
             </w:r>
+            <w:proofErr w:type="spellStart"/>
             <w:r>
               <w:rPr>
                 <w:rFonts w:hint="eastAsia"/>
               </w:rPr>
               <w:t>AjaxSuggestion</w:t>
             </w:r>
+            <w:proofErr w:type="spellEnd"/>
             <w:r>
               <w:rPr>
                 <w:rFonts w:hint="eastAsia"/>
@@ -2108,11 +2178,33 @@
             <w:pPr>
               <w:spacing w:line="360" w:lineRule="auto"/>
             </w:pPr>
-            <w:r>
-              <w:rPr>
-                <w:rFonts w:hint="eastAsia"/>
-              </w:rPr>
-              <w:t>Api/MiniVendor/{id}</w:t>
+            <w:proofErr w:type="spellStart"/>
+            <w:r>
+              <w:rPr>
+                <w:rFonts w:hint="eastAsia"/>
+              </w:rPr>
+              <w:t>Api</w:t>
+            </w:r>
+            <w:proofErr w:type="spellEnd"/>
+            <w:r>
+              <w:rPr>
+                <w:rFonts w:hint="eastAsia"/>
+              </w:rPr>
+              <w:t>/</w:t>
+            </w:r>
+            <w:proofErr w:type="spellStart"/>
+            <w:r>
+              <w:rPr>
+                <w:rFonts w:hint="eastAsia"/>
+              </w:rPr>
+              <w:t>MiniVendor</w:t>
+            </w:r>
+            <w:proofErr w:type="spellEnd"/>
+            <w:r>
+              <w:rPr>
+                <w:rFonts w:hint="eastAsia"/>
+              </w:rPr>
+              <w:t>/{id}</w:t>
             </w:r>
           </w:p>
         </w:tc>
@@ -2155,9 +2247,6 @@
     <w:p>
       <w:pPr>
         <w:spacing w:line="360" w:lineRule="auto"/>
-        <w:rPr>
-          <w:rFonts w:hint="eastAsia"/>
-        </w:rPr>
       </w:pPr>
     </w:p>
     <w:tbl>
@@ -2354,9 +2443,6 @@
           <w:p>
             <w:pPr>
               <w:spacing w:line="360" w:lineRule="auto"/>
-              <w:rPr>
-                <w:rFonts w:hint="eastAsia"/>
-              </w:rPr>
             </w:pPr>
             <w:r>
               <w:rPr>
@@ -2373,9 +2459,6 @@
           <w:p>
             <w:pPr>
               <w:spacing w:line="360" w:lineRule="auto"/>
-              <w:rPr>
-                <w:rFonts w:hint="eastAsia"/>
-              </w:rPr>
             </w:pPr>
             <w:r>
               <w:rPr>
@@ -2393,9 +2476,6 @@
           <w:p>
             <w:pPr>
               <w:spacing w:line="360" w:lineRule="auto"/>
-              <w:rPr>
-                <w:rFonts w:hint="eastAsia"/>
-              </w:rPr>
             </w:pPr>
             <w:r>
               <w:rPr>
@@ -2414,16 +2494,15 @@
           <w:p>
             <w:pPr>
               <w:spacing w:line="360" w:lineRule="auto"/>
-              <w:rPr>
-                <w:rFonts w:hint="eastAsia"/>
-              </w:rPr>
-            </w:pPr>
+            </w:pPr>
+            <w:proofErr w:type="spellStart"/>
             <w:r>
               <w:rPr>
                 <w:rFonts w:hint="eastAsia"/>
               </w:rPr>
               <w:t>ChineseTitle</w:t>
             </w:r>
+            <w:proofErr w:type="spellEnd"/>
           </w:p>
         </w:tc>
         <w:tc>
@@ -2433,9 +2512,6 @@
           <w:p>
             <w:pPr>
               <w:spacing w:line="360" w:lineRule="auto"/>
-              <w:rPr>
-                <w:rFonts w:hint="eastAsia"/>
-              </w:rPr>
             </w:pPr>
             <w:r>
               <w:rPr>
@@ -2453,9 +2529,6 @@
           <w:p>
             <w:pPr>
               <w:spacing w:line="360" w:lineRule="auto"/>
-              <w:rPr>
-                <w:rFonts w:hint="eastAsia"/>
-              </w:rPr>
             </w:pPr>
             <w:r>
               <w:rPr>
@@ -2474,9 +2547,6 @@
           <w:p>
             <w:pPr>
               <w:spacing w:line="360" w:lineRule="auto"/>
-              <w:rPr>
-                <w:rFonts w:hint="eastAsia"/>
-              </w:rPr>
             </w:pPr>
             <w:r>
               <w:rPr>
@@ -2493,9 +2563,6 @@
           <w:p>
             <w:pPr>
               <w:spacing w:line="360" w:lineRule="auto"/>
-              <w:rPr>
-                <w:rFonts w:hint="eastAsia"/>
-              </w:rPr>
             </w:pPr>
             <w:r>
               <w:rPr>
@@ -2513,15 +2580,18 @@
           <w:p>
             <w:pPr>
               <w:spacing w:line="360" w:lineRule="auto"/>
-              <w:rPr>
-                <w:rFonts w:hint="eastAsia"/>
-              </w:rPr>
             </w:pPr>
             <w:r>
               <w:rPr>
                 <w:rFonts w:hint="eastAsia"/>
               </w:rPr>
               <w:t>VARCHAR(MAX)</w:t>
+            </w:r>
+            <w:r>
+              <w:rPr>
+                <w:rFonts w:hint="eastAsia"/>
+              </w:rPr>
+              <w:t xml:space="preserve"> HTML</w:t>
             </w:r>
           </w:p>
         </w:tc>
@@ -2700,9 +2770,6 @@
           <w:p>
             <w:pPr>
               <w:spacing w:line="360" w:lineRule="auto"/>
-              <w:rPr>
-                <w:rFonts w:hint="eastAsia"/>
-              </w:rPr>
             </w:pPr>
             <w:r>
               <w:rPr>
@@ -2728,8 +2795,22 @@
               <w:rPr>
                 <w:rFonts w:hint="eastAsia"/>
               </w:rPr>
-              <w:t>1. Vendor.Title</w:t>
-            </w:r>
+              <w:t xml:space="preserve">1. </w:t>
+            </w:r>
+            <w:proofErr w:type="spellStart"/>
+            <w:r>
+              <w:rPr>
+                <w:rFonts w:hint="eastAsia"/>
+              </w:rPr>
+              <w:t>Category</w:t>
+            </w:r>
+            <w:r>
+              <w:rPr>
+                <w:rFonts w:hint="eastAsia"/>
+              </w:rPr>
+              <w:t>.Title</w:t>
+            </w:r>
+            <w:proofErr w:type="spellEnd"/>
             <w:r>
               <w:rPr>
                 <w:rFonts w:hint="eastAsia"/>
@@ -2757,7 +2838,7 @@
               <w:rPr>
                 <w:rFonts w:hint="eastAsia"/>
               </w:rPr>
-              <w:t>Vendor</w:t>
+              <w:t>Category</w:t>
             </w:r>
             <w:r>
               <w:rPr>
@@ -2765,12 +2846,20 @@
               </w:rPr>
               <w:t>一经创建，</w:t>
             </w:r>
-            <w:r>
-              <w:rPr>
-                <w:rFonts w:hint="eastAsia"/>
-              </w:rPr>
-              <w:t>Vendor.Title</w:t>
-            </w:r>
+            <w:proofErr w:type="spellStart"/>
+            <w:r>
+              <w:rPr>
+                <w:rFonts w:hint="eastAsia"/>
+              </w:rPr>
+              <w:t>Category</w:t>
+            </w:r>
+            <w:r>
+              <w:rPr>
+                <w:rFonts w:hint="eastAsia"/>
+              </w:rPr>
+              <w:t>.Title</w:t>
+            </w:r>
+            <w:proofErr w:type="spellEnd"/>
             <w:r>
               <w:rPr>
                 <w:rFonts w:hint="eastAsia"/>
@@ -2781,9 +2870,6 @@
           <w:p>
             <w:pPr>
               <w:spacing w:line="360" w:lineRule="auto"/>
-              <w:rPr>
-                <w:rFonts w:hint="eastAsia"/>
-              </w:rPr>
             </w:pPr>
             <w:r>
               <w:rPr>
@@ -3110,11 +3196,19 @@
             <w:pPr>
               <w:spacing w:line="360" w:lineRule="auto"/>
             </w:pPr>
-            <w:r>
-              <w:rPr>
-                <w:rFonts w:hint="eastAsia"/>
-              </w:rPr>
-              <w:t>Api/</w:t>
+            <w:proofErr w:type="spellStart"/>
+            <w:r>
+              <w:rPr>
+                <w:rFonts w:hint="eastAsia"/>
+              </w:rPr>
+              <w:t>Api</w:t>
+            </w:r>
+            <w:proofErr w:type="spellEnd"/>
+            <w:r>
+              <w:rPr>
+                <w:rFonts w:hint="eastAsia"/>
+              </w:rPr>
+              <w:t>/</w:t>
             </w:r>
             <w:r>
               <w:rPr>
@@ -3167,23 +3261,19 @@
             <w:pPr>
               <w:spacing w:line="360" w:lineRule="auto"/>
             </w:pPr>
-            <w:r>
-              <w:rPr>
-                <w:rFonts w:hint="eastAsia"/>
-              </w:rPr>
-              <w:t>Api/</w:t>
-            </w:r>
-            <w:r>
-              <w:rPr>
-                <w:rFonts w:hint="eastAsia"/>
-              </w:rPr>
-              <w:t>Category</w:t>
-            </w:r>
-            <w:r>
-              <w:rPr>
-                <w:rFonts w:hint="eastAsia"/>
-              </w:rPr>
-              <w:t>/{id}</w:t>
+            <w:proofErr w:type="spellStart"/>
+            <w:r>
+              <w:rPr>
+                <w:rFonts w:hint="eastAsia"/>
+              </w:rPr>
+              <w:t>Api</w:t>
+            </w:r>
+            <w:proofErr w:type="spellEnd"/>
+            <w:r>
+              <w:rPr>
+                <w:rFonts w:hint="eastAsia"/>
+              </w:rPr>
+              <w:t>/Category/{id}</w:t>
             </w:r>
           </w:p>
         </w:tc>
@@ -3236,11 +3326,19 @@
             <w:pPr>
               <w:spacing w:line="360" w:lineRule="auto"/>
             </w:pPr>
-            <w:r>
-              <w:rPr>
-                <w:rFonts w:hint="eastAsia"/>
-              </w:rPr>
-              <w:t>Api/</w:t>
+            <w:proofErr w:type="spellStart"/>
+            <w:r>
+              <w:rPr>
+                <w:rFonts w:hint="eastAsia"/>
+              </w:rPr>
+              <w:t>Api</w:t>
+            </w:r>
+            <w:proofErr w:type="spellEnd"/>
+            <w:r>
+              <w:rPr>
+                <w:rFonts w:hint="eastAsia"/>
+              </w:rPr>
+              <w:t>/</w:t>
             </w:r>
             <w:r>
               <w:rPr>
@@ -3305,11 +3403,19 @@
             <w:pPr>
               <w:spacing w:line="360" w:lineRule="auto"/>
             </w:pPr>
-            <w:r>
-              <w:rPr>
-                <w:rFonts w:hint="eastAsia"/>
-              </w:rPr>
-              <w:t>Api/</w:t>
+            <w:proofErr w:type="spellStart"/>
+            <w:r>
+              <w:rPr>
+                <w:rFonts w:hint="eastAsia"/>
+              </w:rPr>
+              <w:t>Api</w:t>
+            </w:r>
+            <w:proofErr w:type="spellEnd"/>
+            <w:r>
+              <w:rPr>
+                <w:rFonts w:hint="eastAsia"/>
+              </w:rPr>
+              <w:t>/</w:t>
             </w:r>
             <w:r>
               <w:rPr>
@@ -3374,11 +3480,19 @@
             <w:pPr>
               <w:spacing w:line="360" w:lineRule="auto"/>
             </w:pPr>
-            <w:r>
-              <w:rPr>
-                <w:rFonts w:hint="eastAsia"/>
-              </w:rPr>
-              <w:t>Api/</w:t>
+            <w:proofErr w:type="spellStart"/>
+            <w:r>
+              <w:rPr>
+                <w:rFonts w:hint="eastAsia"/>
+              </w:rPr>
+              <w:t>Api</w:t>
+            </w:r>
+            <w:proofErr w:type="spellEnd"/>
+            <w:r>
+              <w:rPr>
+                <w:rFonts w:hint="eastAsia"/>
+              </w:rPr>
+              <w:t>/</w:t>
             </w:r>
             <w:r>
               <w:rPr>
@@ -3443,18 +3557,28 @@
             <w:pPr>
               <w:spacing w:line="360" w:lineRule="auto"/>
             </w:pPr>
-            <w:r>
-              <w:rPr>
-                <w:rFonts w:hint="eastAsia"/>
-              </w:rPr>
-              <w:t>Api/</w:t>
-            </w:r>
+            <w:proofErr w:type="spellStart"/>
+            <w:r>
+              <w:rPr>
+                <w:rFonts w:hint="eastAsia"/>
+              </w:rPr>
+              <w:t>Api</w:t>
+            </w:r>
+            <w:proofErr w:type="spellEnd"/>
+            <w:r>
+              <w:rPr>
+                <w:rFonts w:hint="eastAsia"/>
+              </w:rPr>
+              <w:t>/</w:t>
+            </w:r>
+            <w:proofErr w:type="spellStart"/>
             <w:r>
               <w:rPr>
                 <w:rFonts w:hint="eastAsia"/>
               </w:rPr>
               <w:t>MiniCategories</w:t>
             </w:r>
+            <w:proofErr w:type="spellEnd"/>
           </w:p>
         </w:tc>
         <w:tc>
@@ -3483,12 +3607,14 @@
               </w:rPr>
               <w:t>，主要用于</w:t>
             </w:r>
+            <w:proofErr w:type="spellStart"/>
             <w:r>
               <w:rPr>
                 <w:rFonts w:hint="eastAsia"/>
               </w:rPr>
               <w:t>AjaxSuggestion</w:t>
             </w:r>
+            <w:proofErr w:type="spellEnd"/>
             <w:r>
               <w:rPr>
                 <w:rFonts w:hint="eastAsia"/>
@@ -3524,11 +3650,19 @@
             <w:pPr>
               <w:spacing w:line="360" w:lineRule="auto"/>
             </w:pPr>
-            <w:r>
-              <w:rPr>
-                <w:rFonts w:hint="eastAsia"/>
-              </w:rPr>
-              <w:t>Api/</w:t>
+            <w:proofErr w:type="spellStart"/>
+            <w:r>
+              <w:rPr>
+                <w:rFonts w:hint="eastAsia"/>
+              </w:rPr>
+              <w:t>Api</w:t>
+            </w:r>
+            <w:proofErr w:type="spellEnd"/>
+            <w:r>
+              <w:rPr>
+                <w:rFonts w:hint="eastAsia"/>
+              </w:rPr>
+              <w:t>/</w:t>
             </w:r>
             <w:r>
               <w:rPr>
@@ -3536,12 +3670,14 @@
               </w:rPr>
               <w:t xml:space="preserve"> </w:t>
             </w:r>
+            <w:proofErr w:type="spellStart"/>
             <w:r>
               <w:rPr>
                 <w:rFonts w:hint="eastAsia"/>
               </w:rPr>
               <w:t>MiniCategory</w:t>
             </w:r>
+            <w:proofErr w:type="spellEnd"/>
             <w:r>
               <w:rPr>
                 <w:rFonts w:hint="eastAsia"/>
@@ -3592,13 +3728,7 @@
               <w:rPr>
                 <w:rFonts w:hint="eastAsia"/>
               </w:rPr>
-              <w:t>Title</w:t>
-            </w:r>
-            <w:r>
-              <w:rPr>
-                <w:rFonts w:hint="eastAsia"/>
-              </w:rPr>
-              <w:t>(</w:t>
+              <w:t>Title(</w:t>
             </w:r>
             <w:r>
               <w:rPr>
@@ -3610,6 +3740,7 @@
               <w:rPr>
                 <w:rFonts w:hint="eastAsia"/>
               </w:rPr>
+              <w:lastRenderedPageBreak/>
               <w:t>=abbre</w:t>
             </w:r>
             <w:r>
@@ -3625,11 +3756,2600 @@
     <w:p>
       <w:pPr>
         <w:spacing w:line="360" w:lineRule="auto"/>
-        <w:rPr>
-          <w:rFonts w:hint="eastAsia"/>
-        </w:rPr>
       </w:pPr>
     </w:p>
+    <w:tbl>
+      <w:tblPr>
+        <w:tblStyle w:val="a5"/>
+        <w:tblW w:w="0" w:type="auto"/>
+        <w:tblLook w:val="04A0"/>
+      </w:tblPr>
+      <w:tblGrid>
+        <w:gridCol w:w="1697"/>
+        <w:gridCol w:w="248"/>
+        <w:gridCol w:w="1907"/>
+        <w:gridCol w:w="2935"/>
+        <w:gridCol w:w="3895"/>
+      </w:tblGrid>
+      <w:tr>
+        <w:trPr>
+          <w:trHeight w:val="423"/>
+        </w:trPr>
+        <w:tc>
+          <w:tcPr>
+            <w:tcW w:w="1892" w:type="dxa"/>
+            <w:gridSpan w:val="2"/>
+          </w:tcPr>
+          <w:p>
+            <w:pPr>
+              <w:spacing w:line="360" w:lineRule="auto"/>
+              <w:rPr>
+                <w:b/>
+              </w:rPr>
+            </w:pPr>
+            <w:r>
+              <w:rPr>
+                <w:rFonts w:hint="eastAsia"/>
+                <w:b/>
+              </w:rPr>
+              <w:t>Product</w:t>
+            </w:r>
+          </w:p>
+        </w:tc>
+        <w:tc>
+          <w:tcPr>
+            <w:tcW w:w="1501" w:type="dxa"/>
+          </w:tcPr>
+          <w:p>
+            <w:pPr>
+              <w:spacing w:line="360" w:lineRule="auto"/>
+              <w:rPr>
+                <w:b/>
+              </w:rPr>
+            </w:pPr>
+            <w:r>
+              <w:rPr>
+                <w:rFonts w:hint="eastAsia"/>
+                <w:b/>
+              </w:rPr>
+              <w:t>HIT</w:t>
+            </w:r>
+            <w:r>
+              <w:rPr>
+                <w:rFonts w:hint="eastAsia"/>
+                <w:b/>
+              </w:rPr>
+              <w:t>产品</w:t>
+            </w:r>
+          </w:p>
+        </w:tc>
+        <w:tc>
+          <w:tcPr>
+            <w:tcW w:w="7289" w:type="dxa"/>
+            <w:gridSpan w:val="2"/>
+          </w:tcPr>
+          <w:p>
+            <w:pPr>
+              <w:spacing w:line="360" w:lineRule="auto"/>
+              <w:rPr>
+                <w:b/>
+              </w:rPr>
+            </w:pPr>
+            <w:r>
+              <w:rPr>
+                <w:rFonts w:hint="eastAsia"/>
+                <w:b/>
+              </w:rPr>
+              <w:t>规范说明</w:t>
+            </w:r>
+          </w:p>
+        </w:tc>
+      </w:tr>
+      <w:tr>
+        <w:tc>
+          <w:tcPr>
+            <w:tcW w:w="1892" w:type="dxa"/>
+            <w:gridSpan w:val="2"/>
+          </w:tcPr>
+          <w:p>
+            <w:pPr>
+              <w:spacing w:line="360" w:lineRule="auto"/>
+            </w:pPr>
+            <w:r>
+              <w:rPr>
+                <w:rFonts w:hint="eastAsia"/>
+              </w:rPr>
+              <w:t>Id *</w:t>
+            </w:r>
+          </w:p>
+        </w:tc>
+        <w:tc>
+          <w:tcPr>
+            <w:tcW w:w="1501" w:type="dxa"/>
+          </w:tcPr>
+          <w:p>
+            <w:pPr>
+              <w:spacing w:line="360" w:lineRule="auto"/>
+            </w:pPr>
+            <w:r>
+              <w:rPr>
+                <w:rFonts w:hint="eastAsia"/>
+              </w:rPr>
+              <w:t>ID</w:t>
+            </w:r>
+          </w:p>
+        </w:tc>
+        <w:tc>
+          <w:tcPr>
+            <w:tcW w:w="7289" w:type="dxa"/>
+            <w:gridSpan w:val="2"/>
+          </w:tcPr>
+          <w:p>
+            <w:pPr>
+              <w:spacing w:line="360" w:lineRule="auto"/>
+            </w:pPr>
+            <w:r>
+              <w:rPr>
+                <w:rFonts w:hint="eastAsia"/>
+              </w:rPr>
+              <w:t>PK, auto+1, NOT_NULL</w:t>
+            </w:r>
+          </w:p>
+        </w:tc>
+      </w:tr>
+      <w:tr>
+        <w:tc>
+          <w:tcPr>
+            <w:tcW w:w="1892" w:type="dxa"/>
+            <w:gridSpan w:val="2"/>
+          </w:tcPr>
+          <w:p>
+            <w:pPr>
+              <w:spacing w:line="360" w:lineRule="auto"/>
+            </w:pPr>
+            <w:proofErr w:type="spellStart"/>
+            <w:r>
+              <w:rPr>
+                <w:rFonts w:hint="eastAsia"/>
+              </w:rPr>
+              <w:t>VendorId</w:t>
+            </w:r>
+            <w:proofErr w:type="spellEnd"/>
+            <w:r>
+              <w:rPr>
+                <w:rFonts w:hint="eastAsia"/>
+              </w:rPr>
+              <w:t xml:space="preserve"> *</w:t>
+            </w:r>
+          </w:p>
+        </w:tc>
+        <w:tc>
+          <w:tcPr>
+            <w:tcW w:w="1501" w:type="dxa"/>
+          </w:tcPr>
+          <w:p>
+            <w:pPr>
+              <w:spacing w:line="360" w:lineRule="auto"/>
+            </w:pPr>
+            <w:r>
+              <w:rPr>
+                <w:rFonts w:hint="eastAsia"/>
+              </w:rPr>
+              <w:t>供应商</w:t>
+            </w:r>
+            <w:r>
+              <w:rPr>
+                <w:rFonts w:hint="eastAsia"/>
+              </w:rPr>
+              <w:t>ID</w:t>
+            </w:r>
+          </w:p>
+        </w:tc>
+        <w:tc>
+          <w:tcPr>
+            <w:tcW w:w="7289" w:type="dxa"/>
+            <w:gridSpan w:val="2"/>
+          </w:tcPr>
+          <w:p>
+            <w:pPr>
+              <w:spacing w:line="360" w:lineRule="auto"/>
+            </w:pPr>
+            <w:r>
+              <w:rPr>
+                <w:rFonts w:hint="eastAsia"/>
+              </w:rPr>
+              <w:t xml:space="preserve">FK, </w:t>
+            </w:r>
+            <w:r>
+              <w:rPr>
+                <w:rFonts w:hint="eastAsia"/>
+              </w:rPr>
+              <w:t>NOT</w:t>
+            </w:r>
+            <w:r>
+              <w:rPr>
+                <w:rFonts w:hint="eastAsia"/>
+              </w:rPr>
+              <w:t xml:space="preserve"> NULL</w:t>
+            </w:r>
+          </w:p>
+        </w:tc>
+      </w:tr>
+      <w:tr>
+        <w:tc>
+          <w:tcPr>
+            <w:tcW w:w="1892" w:type="dxa"/>
+            <w:gridSpan w:val="2"/>
+          </w:tcPr>
+          <w:p>
+            <w:pPr>
+              <w:spacing w:line="360" w:lineRule="auto"/>
+            </w:pPr>
+            <w:r>
+              <w:rPr>
+                <w:rFonts w:hint="eastAsia"/>
+              </w:rPr>
+              <w:t>Title *</w:t>
+            </w:r>
+          </w:p>
+        </w:tc>
+        <w:tc>
+          <w:tcPr>
+            <w:tcW w:w="1501" w:type="dxa"/>
+          </w:tcPr>
+          <w:p>
+            <w:pPr>
+              <w:spacing w:line="360" w:lineRule="auto"/>
+            </w:pPr>
+            <w:r>
+              <w:rPr>
+                <w:rFonts w:hint="eastAsia"/>
+              </w:rPr>
+              <w:t>类别英文全称</w:t>
+            </w:r>
+          </w:p>
+        </w:tc>
+        <w:tc>
+          <w:tcPr>
+            <w:tcW w:w="7289" w:type="dxa"/>
+            <w:gridSpan w:val="2"/>
+          </w:tcPr>
+          <w:p>
+            <w:pPr>
+              <w:spacing w:line="360" w:lineRule="auto"/>
+            </w:pPr>
+            <w:r>
+              <w:rPr>
+                <w:rFonts w:hint="eastAsia"/>
+              </w:rPr>
+              <w:t>VARCHAR(2000)</w:t>
+            </w:r>
+            <w:r>
+              <w:rPr>
+                <w:rFonts w:hint="eastAsia"/>
+              </w:rPr>
+              <w:t xml:space="preserve">, </w:t>
+            </w:r>
+            <w:r>
+              <w:rPr>
+                <w:rFonts w:hint="eastAsia"/>
+              </w:rPr>
+              <w:t>NOT_NULL</w:t>
+            </w:r>
+          </w:p>
+        </w:tc>
+      </w:tr>
+      <w:tr>
+        <w:tc>
+          <w:tcPr>
+            <w:tcW w:w="1892" w:type="dxa"/>
+            <w:gridSpan w:val="2"/>
+          </w:tcPr>
+          <w:p>
+            <w:pPr>
+              <w:spacing w:line="360" w:lineRule="auto"/>
+              <w:rPr>
+                <w:rFonts w:hint="eastAsia"/>
+              </w:rPr>
+            </w:pPr>
+            <w:r>
+              <w:rPr>
+                <w:rFonts w:hint="eastAsia"/>
+              </w:rPr>
+              <w:t>Logo</w:t>
+            </w:r>
+          </w:p>
+        </w:tc>
+        <w:tc>
+          <w:tcPr>
+            <w:tcW w:w="1501" w:type="dxa"/>
+          </w:tcPr>
+          <w:p>
+            <w:pPr>
+              <w:spacing w:line="360" w:lineRule="auto"/>
+              <w:rPr>
+                <w:rFonts w:hint="eastAsia"/>
+              </w:rPr>
+            </w:pPr>
+            <w:r>
+              <w:rPr>
+                <w:rFonts w:hint="eastAsia"/>
+              </w:rPr>
+              <w:t>图标</w:t>
+            </w:r>
+          </w:p>
+        </w:tc>
+        <w:tc>
+          <w:tcPr>
+            <w:tcW w:w="7289" w:type="dxa"/>
+            <w:gridSpan w:val="2"/>
+          </w:tcPr>
+          <w:p>
+            <w:pPr>
+              <w:spacing w:line="360" w:lineRule="auto"/>
+              <w:rPr>
+                <w:rFonts w:hint="eastAsia"/>
+              </w:rPr>
+            </w:pPr>
+            <w:r>
+              <w:rPr>
+                <w:rFonts w:hint="eastAsia"/>
+              </w:rPr>
+              <w:t>IMG URL</w:t>
+            </w:r>
+          </w:p>
+        </w:tc>
+      </w:tr>
+      <w:tr>
+        <w:tc>
+          <w:tcPr>
+            <w:tcW w:w="1892" w:type="dxa"/>
+            <w:gridSpan w:val="2"/>
+          </w:tcPr>
+          <w:p>
+            <w:pPr>
+              <w:spacing w:line="360" w:lineRule="auto"/>
+              <w:rPr>
+                <w:rFonts w:hint="eastAsia"/>
+              </w:rPr>
+            </w:pPr>
+            <w:proofErr w:type="spellStart"/>
+            <w:r>
+              <w:rPr>
+                <w:rFonts w:hint="eastAsia"/>
+              </w:rPr>
+              <w:t>CategoryId</w:t>
+            </w:r>
+            <w:proofErr w:type="spellEnd"/>
+            <w:r>
+              <w:rPr>
+                <w:rFonts w:hint="eastAsia"/>
+              </w:rPr>
+              <w:t xml:space="preserve"> *</w:t>
+            </w:r>
+          </w:p>
+        </w:tc>
+        <w:tc>
+          <w:tcPr>
+            <w:tcW w:w="1501" w:type="dxa"/>
+          </w:tcPr>
+          <w:p>
+            <w:pPr>
+              <w:spacing w:line="360" w:lineRule="auto"/>
+              <w:rPr>
+                <w:rFonts w:hint="eastAsia"/>
+              </w:rPr>
+            </w:pPr>
+            <w:r>
+              <w:rPr>
+                <w:rFonts w:hint="eastAsia"/>
+              </w:rPr>
+              <w:t>类别</w:t>
+            </w:r>
+            <w:r>
+              <w:rPr>
+                <w:rFonts w:hint="eastAsia"/>
+              </w:rPr>
+              <w:t>ID</w:t>
+            </w:r>
+          </w:p>
+        </w:tc>
+        <w:tc>
+          <w:tcPr>
+            <w:tcW w:w="7289" w:type="dxa"/>
+            <w:gridSpan w:val="2"/>
+          </w:tcPr>
+          <w:p>
+            <w:pPr>
+              <w:spacing w:line="360" w:lineRule="auto"/>
+              <w:rPr>
+                <w:rFonts w:hint="eastAsia"/>
+              </w:rPr>
+            </w:pPr>
+            <w:r>
+              <w:rPr>
+                <w:rFonts w:hint="eastAsia"/>
+              </w:rPr>
+              <w:t xml:space="preserve">FK, ALLOW NULL(NULL = NOT </w:t>
+            </w:r>
+            <w:proofErr w:type="spellStart"/>
+            <w:r>
+              <w:rPr>
+                <w:rFonts w:hint="eastAsia"/>
+              </w:rPr>
+              <w:t>Categoried</w:t>
+            </w:r>
+            <w:proofErr w:type="spellEnd"/>
+            <w:r>
+              <w:rPr>
+                <w:rFonts w:hint="eastAsia"/>
+              </w:rPr>
+              <w:t>)</w:t>
+            </w:r>
+          </w:p>
+        </w:tc>
+      </w:tr>
+      <w:tr>
+        <w:tc>
+          <w:tcPr>
+            <w:tcW w:w="1892" w:type="dxa"/>
+            <w:gridSpan w:val="2"/>
+          </w:tcPr>
+          <w:p>
+            <w:pPr>
+              <w:spacing w:line="360" w:lineRule="auto"/>
+              <w:rPr>
+                <w:rFonts w:hint="eastAsia"/>
+              </w:rPr>
+            </w:pPr>
+            <w:r>
+              <w:rPr>
+                <w:rFonts w:hint="eastAsia"/>
+              </w:rPr>
+              <w:t>Version</w:t>
+            </w:r>
+            <w:r>
+              <w:rPr>
+                <w:rFonts w:hint="eastAsia"/>
+              </w:rPr>
+              <w:t xml:space="preserve"> *</w:t>
+            </w:r>
+          </w:p>
+        </w:tc>
+        <w:tc>
+          <w:tcPr>
+            <w:tcW w:w="1501" w:type="dxa"/>
+          </w:tcPr>
+          <w:p>
+            <w:pPr>
+              <w:spacing w:line="360" w:lineRule="auto"/>
+              <w:rPr>
+                <w:rFonts w:hint="eastAsia"/>
+              </w:rPr>
+            </w:pPr>
+            <w:r>
+              <w:rPr>
+                <w:rFonts w:hint="eastAsia"/>
+              </w:rPr>
+              <w:t>版本号</w:t>
+            </w:r>
+          </w:p>
+        </w:tc>
+        <w:tc>
+          <w:tcPr>
+            <w:tcW w:w="7289" w:type="dxa"/>
+            <w:gridSpan w:val="2"/>
+          </w:tcPr>
+          <w:p>
+            <w:pPr>
+              <w:spacing w:line="360" w:lineRule="auto"/>
+              <w:rPr>
+                <w:rFonts w:hint="eastAsia"/>
+              </w:rPr>
+            </w:pPr>
+            <w:r>
+              <w:rPr>
+                <w:rFonts w:hint="eastAsia"/>
+              </w:rPr>
+              <w:t>VARCHAR(50)</w:t>
+            </w:r>
+            <w:r>
+              <w:rPr>
+                <w:rFonts w:hint="eastAsia"/>
+              </w:rPr>
+              <w:t>, NOT NULL</w:t>
+            </w:r>
+          </w:p>
+        </w:tc>
+      </w:tr>
+      <w:tr>
+        <w:tc>
+          <w:tcPr>
+            <w:tcW w:w="1892" w:type="dxa"/>
+            <w:gridSpan w:val="2"/>
+          </w:tcPr>
+          <w:p>
+            <w:pPr>
+              <w:spacing w:line="360" w:lineRule="auto"/>
+              <w:rPr>
+                <w:rFonts w:hint="eastAsia"/>
+              </w:rPr>
+            </w:pPr>
+            <w:r>
+              <w:rPr>
+                <w:rFonts w:hint="eastAsia"/>
+              </w:rPr>
+              <w:t>Published</w:t>
+            </w:r>
+          </w:p>
+        </w:tc>
+        <w:tc>
+          <w:tcPr>
+            <w:tcW w:w="1501" w:type="dxa"/>
+          </w:tcPr>
+          <w:p>
+            <w:pPr>
+              <w:spacing w:line="360" w:lineRule="auto"/>
+              <w:rPr>
+                <w:rFonts w:hint="eastAsia"/>
+              </w:rPr>
+            </w:pPr>
+            <w:r>
+              <w:rPr>
+                <w:rFonts w:hint="eastAsia"/>
+              </w:rPr>
+              <w:t>发布日期</w:t>
+            </w:r>
+          </w:p>
+        </w:tc>
+        <w:tc>
+          <w:tcPr>
+            <w:tcW w:w="7289" w:type="dxa"/>
+            <w:gridSpan w:val="2"/>
+          </w:tcPr>
+          <w:p>
+            <w:pPr>
+              <w:spacing w:line="360" w:lineRule="auto"/>
+              <w:rPr>
+                <w:rFonts w:hint="eastAsia"/>
+              </w:rPr>
+            </w:pPr>
+            <w:r>
+              <w:rPr>
+                <w:rFonts w:hint="eastAsia"/>
+              </w:rPr>
+              <w:t>DATE</w:t>
+            </w:r>
+          </w:p>
+        </w:tc>
+      </w:tr>
+      <w:tr>
+        <w:tc>
+          <w:tcPr>
+            <w:tcW w:w="1892" w:type="dxa"/>
+            <w:gridSpan w:val="2"/>
+          </w:tcPr>
+          <w:p>
+            <w:pPr>
+              <w:spacing w:line="360" w:lineRule="auto"/>
+              <w:rPr>
+                <w:rFonts w:hint="eastAsia"/>
+              </w:rPr>
+            </w:pPr>
+            <w:proofErr w:type="spellStart"/>
+            <w:r>
+              <w:rPr>
+                <w:rFonts w:hint="eastAsia"/>
+              </w:rPr>
+              <w:t>PreVersion</w:t>
+            </w:r>
+            <w:proofErr w:type="spellEnd"/>
+          </w:p>
+        </w:tc>
+        <w:tc>
+          <w:tcPr>
+            <w:tcW w:w="1501" w:type="dxa"/>
+          </w:tcPr>
+          <w:p>
+            <w:pPr>
+              <w:spacing w:line="360" w:lineRule="auto"/>
+              <w:rPr>
+                <w:rFonts w:hint="eastAsia"/>
+              </w:rPr>
+            </w:pPr>
+            <w:r>
+              <w:rPr>
+                <w:rFonts w:hint="eastAsia"/>
+              </w:rPr>
+              <w:t>前一版本号</w:t>
+            </w:r>
+          </w:p>
+        </w:tc>
+        <w:tc>
+          <w:tcPr>
+            <w:tcW w:w="7289" w:type="dxa"/>
+            <w:gridSpan w:val="2"/>
+          </w:tcPr>
+          <w:p>
+            <w:pPr>
+              <w:spacing w:line="360" w:lineRule="auto"/>
+              <w:rPr>
+                <w:rFonts w:hint="eastAsia"/>
+              </w:rPr>
+            </w:pPr>
+            <w:r>
+              <w:rPr>
+                <w:rFonts w:hint="eastAsia"/>
+              </w:rPr>
+              <w:t>VARCHAR(50)</w:t>
+            </w:r>
+          </w:p>
+        </w:tc>
+      </w:tr>
+      <w:tr>
+        <w:tc>
+          <w:tcPr>
+            <w:tcW w:w="1892" w:type="dxa"/>
+            <w:gridSpan w:val="2"/>
+          </w:tcPr>
+          <w:p>
+            <w:pPr>
+              <w:spacing w:line="360" w:lineRule="auto"/>
+              <w:rPr>
+                <w:rFonts w:hint="eastAsia"/>
+              </w:rPr>
+            </w:pPr>
+            <w:proofErr w:type="spellStart"/>
+            <w:r>
+              <w:rPr>
+                <w:rFonts w:hint="eastAsia"/>
+              </w:rPr>
+              <w:t>Phone</w:t>
+            </w:r>
+            <w:r>
+              <w:t>P</w:t>
+            </w:r>
+            <w:r>
+              <w:rPr>
+                <w:rFonts w:hint="eastAsia"/>
+              </w:rPr>
+              <w:t>reSale</w:t>
+            </w:r>
+            <w:proofErr w:type="spellEnd"/>
+          </w:p>
+        </w:tc>
+        <w:tc>
+          <w:tcPr>
+            <w:tcW w:w="1501" w:type="dxa"/>
+          </w:tcPr>
+          <w:p>
+            <w:pPr>
+              <w:spacing w:line="360" w:lineRule="auto"/>
+              <w:rPr>
+                <w:rFonts w:hint="eastAsia"/>
+              </w:rPr>
+            </w:pPr>
+            <w:r>
+              <w:rPr>
+                <w:rFonts w:hint="eastAsia"/>
+              </w:rPr>
+              <w:t>售前电话</w:t>
+            </w:r>
+          </w:p>
+        </w:tc>
+        <w:tc>
+          <w:tcPr>
+            <w:tcW w:w="7289" w:type="dxa"/>
+            <w:gridSpan w:val="2"/>
+          </w:tcPr>
+          <w:p>
+            <w:pPr>
+              <w:spacing w:line="360" w:lineRule="auto"/>
+              <w:rPr>
+                <w:rFonts w:hint="eastAsia"/>
+              </w:rPr>
+            </w:pPr>
+            <w:r>
+              <w:rPr>
+                <w:rFonts w:hint="eastAsia"/>
+              </w:rPr>
+              <w:t>VARCHAR(50)</w:t>
+            </w:r>
+          </w:p>
+        </w:tc>
+      </w:tr>
+      <w:tr>
+        <w:tc>
+          <w:tcPr>
+            <w:tcW w:w="1892" w:type="dxa"/>
+            <w:gridSpan w:val="2"/>
+          </w:tcPr>
+          <w:p>
+            <w:pPr>
+              <w:spacing w:line="360" w:lineRule="auto"/>
+              <w:rPr>
+                <w:rFonts w:hint="eastAsia"/>
+              </w:rPr>
+            </w:pPr>
+            <w:proofErr w:type="spellStart"/>
+            <w:r>
+              <w:rPr>
+                <w:rFonts w:hint="eastAsia"/>
+              </w:rPr>
+              <w:t>Phone</w:t>
+            </w:r>
+            <w:r>
+              <w:rPr>
+                <w:rFonts w:hint="eastAsia"/>
+              </w:rPr>
+              <w:t>AfterSale</w:t>
+            </w:r>
+            <w:r>
+              <w:rPr>
+                <w:rFonts w:hint="eastAsia"/>
+              </w:rPr>
+              <w:t>Sale</w:t>
+            </w:r>
+            <w:proofErr w:type="spellEnd"/>
+          </w:p>
+        </w:tc>
+        <w:tc>
+          <w:tcPr>
+            <w:tcW w:w="1501" w:type="dxa"/>
+          </w:tcPr>
+          <w:p>
+            <w:pPr>
+              <w:spacing w:line="360" w:lineRule="auto"/>
+              <w:rPr>
+                <w:rFonts w:hint="eastAsia"/>
+              </w:rPr>
+            </w:pPr>
+            <w:r>
+              <w:rPr>
+                <w:rFonts w:hint="eastAsia"/>
+              </w:rPr>
+              <w:t>售后</w:t>
+            </w:r>
+            <w:r>
+              <w:rPr>
+                <w:rFonts w:hint="eastAsia"/>
+              </w:rPr>
+              <w:t>电话</w:t>
+            </w:r>
+          </w:p>
+        </w:tc>
+        <w:tc>
+          <w:tcPr>
+            <w:tcW w:w="7289" w:type="dxa"/>
+            <w:gridSpan w:val="2"/>
+          </w:tcPr>
+          <w:p>
+            <w:pPr>
+              <w:spacing w:line="360" w:lineRule="auto"/>
+              <w:rPr>
+                <w:rFonts w:hint="eastAsia"/>
+              </w:rPr>
+            </w:pPr>
+            <w:r>
+              <w:rPr>
+                <w:rFonts w:hint="eastAsia"/>
+              </w:rPr>
+              <w:t>VARCHAR(50)</w:t>
+            </w:r>
+          </w:p>
+        </w:tc>
+      </w:tr>
+      <w:tr>
+        <w:tc>
+          <w:tcPr>
+            <w:tcW w:w="1892" w:type="dxa"/>
+            <w:gridSpan w:val="2"/>
+          </w:tcPr>
+          <w:p>
+            <w:pPr>
+              <w:spacing w:line="360" w:lineRule="auto"/>
+              <w:rPr>
+                <w:rFonts w:hint="eastAsia"/>
+              </w:rPr>
+            </w:pPr>
+            <w:r>
+              <w:rPr>
+                <w:rFonts w:hint="eastAsia"/>
+              </w:rPr>
+              <w:t>Description</w:t>
+            </w:r>
+          </w:p>
+        </w:tc>
+        <w:tc>
+          <w:tcPr>
+            <w:tcW w:w="1501" w:type="dxa"/>
+          </w:tcPr>
+          <w:p>
+            <w:pPr>
+              <w:spacing w:line="360" w:lineRule="auto"/>
+              <w:rPr>
+                <w:rFonts w:hint="eastAsia"/>
+              </w:rPr>
+            </w:pPr>
+            <w:r>
+              <w:rPr>
+                <w:rFonts w:hint="eastAsia"/>
+              </w:rPr>
+              <w:t>详细说明</w:t>
+            </w:r>
+          </w:p>
+        </w:tc>
+        <w:tc>
+          <w:tcPr>
+            <w:tcW w:w="7289" w:type="dxa"/>
+            <w:gridSpan w:val="2"/>
+          </w:tcPr>
+          <w:p>
+            <w:pPr>
+              <w:spacing w:line="360" w:lineRule="auto"/>
+              <w:rPr>
+                <w:rFonts w:hint="eastAsia"/>
+              </w:rPr>
+            </w:pPr>
+            <w:r>
+              <w:rPr>
+                <w:rFonts w:hint="eastAsia"/>
+              </w:rPr>
+              <w:t>VARCHAR(MAX) HTML</w:t>
+            </w:r>
+          </w:p>
+        </w:tc>
+      </w:tr>
+      <w:tr>
+        <w:tc>
+          <w:tcPr>
+            <w:tcW w:w="1892" w:type="dxa"/>
+            <w:gridSpan w:val="2"/>
+          </w:tcPr>
+          <w:p>
+            <w:pPr>
+              <w:spacing w:line="360" w:lineRule="auto"/>
+            </w:pPr>
+            <w:r>
+              <w:rPr>
+                <w:rFonts w:hint="eastAsia"/>
+              </w:rPr>
+              <w:t>Creator *</w:t>
+            </w:r>
+          </w:p>
+        </w:tc>
+        <w:tc>
+          <w:tcPr>
+            <w:tcW w:w="1501" w:type="dxa"/>
+          </w:tcPr>
+          <w:p>
+            <w:pPr>
+              <w:spacing w:line="360" w:lineRule="auto"/>
+            </w:pPr>
+            <w:r>
+              <w:rPr>
+                <w:rFonts w:hint="eastAsia"/>
+              </w:rPr>
+              <w:t>发布者</w:t>
+            </w:r>
+          </w:p>
+        </w:tc>
+        <w:tc>
+          <w:tcPr>
+            <w:tcW w:w="7289" w:type="dxa"/>
+            <w:gridSpan w:val="2"/>
+          </w:tcPr>
+          <w:p>
+            <w:pPr>
+              <w:spacing w:line="360" w:lineRule="auto"/>
+            </w:pPr>
+            <w:r>
+              <w:rPr>
+                <w:rFonts w:hint="eastAsia"/>
+              </w:rPr>
+              <w:t>必须是存在用户，表示创建者或修改者</w:t>
+            </w:r>
+          </w:p>
+        </w:tc>
+      </w:tr>
+      <w:tr>
+        <w:tc>
+          <w:tcPr>
+            <w:tcW w:w="1892" w:type="dxa"/>
+            <w:gridSpan w:val="2"/>
+          </w:tcPr>
+          <w:p>
+            <w:pPr>
+              <w:spacing w:line="360" w:lineRule="auto"/>
+            </w:pPr>
+            <w:r>
+              <w:rPr>
+                <w:rFonts w:hint="eastAsia"/>
+              </w:rPr>
+              <w:t>Created</w:t>
+            </w:r>
+          </w:p>
+        </w:tc>
+        <w:tc>
+          <w:tcPr>
+            <w:tcW w:w="1501" w:type="dxa"/>
+          </w:tcPr>
+          <w:p>
+            <w:pPr>
+              <w:spacing w:line="360" w:lineRule="auto"/>
+            </w:pPr>
+            <w:r>
+              <w:rPr>
+                <w:rFonts w:hint="eastAsia"/>
+              </w:rPr>
+              <w:t>创建时间</w:t>
+            </w:r>
+          </w:p>
+        </w:tc>
+        <w:tc>
+          <w:tcPr>
+            <w:tcW w:w="7289" w:type="dxa"/>
+            <w:gridSpan w:val="2"/>
+          </w:tcPr>
+          <w:p>
+            <w:pPr>
+              <w:spacing w:line="360" w:lineRule="auto"/>
+            </w:pPr>
+            <w:r>
+              <w:rPr>
+                <w:rFonts w:hint="eastAsia"/>
+              </w:rPr>
+              <w:t>DEFAULT</w:t>
+            </w:r>
+          </w:p>
+        </w:tc>
+      </w:tr>
+      <w:tr>
+        <w:tc>
+          <w:tcPr>
+            <w:tcW w:w="1892" w:type="dxa"/>
+            <w:gridSpan w:val="2"/>
+          </w:tcPr>
+          <w:p>
+            <w:pPr>
+              <w:spacing w:line="360" w:lineRule="auto"/>
+            </w:pPr>
+            <w:r>
+              <w:rPr>
+                <w:rFonts w:hint="eastAsia"/>
+              </w:rPr>
+              <w:t>Updated</w:t>
+            </w:r>
+          </w:p>
+        </w:tc>
+        <w:tc>
+          <w:tcPr>
+            <w:tcW w:w="1501" w:type="dxa"/>
+          </w:tcPr>
+          <w:p>
+            <w:pPr>
+              <w:spacing w:line="360" w:lineRule="auto"/>
+            </w:pPr>
+            <w:r>
+              <w:rPr>
+                <w:rFonts w:hint="eastAsia"/>
+              </w:rPr>
+              <w:t>最新修改时间</w:t>
+            </w:r>
+          </w:p>
+        </w:tc>
+        <w:tc>
+          <w:tcPr>
+            <w:tcW w:w="7289" w:type="dxa"/>
+            <w:gridSpan w:val="2"/>
+          </w:tcPr>
+          <w:p>
+            <w:pPr>
+              <w:spacing w:line="360" w:lineRule="auto"/>
+            </w:pPr>
+            <w:r>
+              <w:rPr>
+                <w:rFonts w:hint="eastAsia"/>
+              </w:rPr>
+              <w:t>默认为</w:t>
+            </w:r>
+            <w:r>
+              <w:rPr>
+                <w:rFonts w:hint="eastAsia"/>
+              </w:rPr>
+              <w:t xml:space="preserve">NULL, </w:t>
+            </w:r>
+            <w:r>
+              <w:rPr>
+                <w:rFonts w:hint="eastAsia"/>
+              </w:rPr>
+              <w:t>当修改时更新为修改时间</w:t>
+            </w:r>
+          </w:p>
+        </w:tc>
+      </w:tr>
+      <w:tr>
+        <w:tc>
+          <w:tcPr>
+            <w:tcW w:w="10682" w:type="dxa"/>
+            <w:gridSpan w:val="5"/>
+          </w:tcPr>
+          <w:p>
+            <w:pPr>
+              <w:spacing w:line="360" w:lineRule="auto"/>
+            </w:pPr>
+            <w:r>
+              <w:rPr>
+                <w:rFonts w:hint="eastAsia"/>
+                <w:b/>
+              </w:rPr>
+              <w:t>全局数据规范</w:t>
+            </w:r>
+          </w:p>
+        </w:tc>
+      </w:tr>
+      <w:tr>
+        <w:tc>
+          <w:tcPr>
+            <w:tcW w:w="10682" w:type="dxa"/>
+            <w:gridSpan w:val="5"/>
+          </w:tcPr>
+          <w:p>
+            <w:pPr>
+              <w:spacing w:line="360" w:lineRule="auto"/>
+            </w:pPr>
+            <w:r>
+              <w:rPr>
+                <w:rFonts w:hint="eastAsia"/>
+              </w:rPr>
+              <w:t xml:space="preserve">1. </w:t>
+            </w:r>
+            <w:proofErr w:type="spellStart"/>
+            <w:r>
+              <w:rPr>
+                <w:rFonts w:hint="eastAsia"/>
+              </w:rPr>
+              <w:t>Product.VendorId</w:t>
+            </w:r>
+            <w:proofErr w:type="spellEnd"/>
+            <w:r>
+              <w:rPr>
+                <w:rFonts w:hint="eastAsia"/>
+              </w:rPr>
+              <w:t xml:space="preserve"> + </w:t>
+            </w:r>
+            <w:proofErr w:type="spellStart"/>
+            <w:r>
+              <w:rPr>
+                <w:rFonts w:hint="eastAsia"/>
+              </w:rPr>
+              <w:t>Product</w:t>
+            </w:r>
+            <w:r>
+              <w:rPr>
+                <w:rFonts w:hint="eastAsia"/>
+              </w:rPr>
+              <w:t>.Title</w:t>
+            </w:r>
+            <w:r>
+              <w:rPr>
+                <w:rFonts w:hint="eastAsia"/>
+              </w:rPr>
+              <w:t>+Product.Version</w:t>
+            </w:r>
+            <w:proofErr w:type="spellEnd"/>
+            <w:r>
+              <w:rPr>
+                <w:rFonts w:hint="eastAsia"/>
+              </w:rPr>
+              <w:t>不得重名；</w:t>
+            </w:r>
+          </w:p>
+          <w:p>
+            <w:pPr>
+              <w:spacing w:line="360" w:lineRule="auto"/>
+              <w:rPr>
+                <w:rFonts w:hint="eastAsia"/>
+              </w:rPr>
+            </w:pPr>
+            <w:r>
+              <w:rPr>
+                <w:rFonts w:hint="eastAsia"/>
+              </w:rPr>
+              <w:t>2</w:t>
+            </w:r>
+            <w:r>
+              <w:rPr>
+                <w:rFonts w:hint="eastAsia"/>
+              </w:rPr>
+              <w:t xml:space="preserve">. </w:t>
+            </w:r>
+            <w:r>
+              <w:rPr>
+                <w:rFonts w:hint="eastAsia"/>
+              </w:rPr>
+              <w:t>Product</w:t>
+            </w:r>
+            <w:r>
+              <w:rPr>
+                <w:rFonts w:hint="eastAsia"/>
+              </w:rPr>
+              <w:t>一经创建，</w:t>
+            </w:r>
+            <w:proofErr w:type="spellStart"/>
+            <w:r>
+              <w:rPr>
+                <w:rFonts w:hint="eastAsia"/>
+              </w:rPr>
+              <w:t>Product.VendorId</w:t>
+            </w:r>
+            <w:proofErr w:type="spellEnd"/>
+            <w:r>
+              <w:rPr>
+                <w:rFonts w:hint="eastAsia"/>
+              </w:rPr>
+              <w:t xml:space="preserve"> </w:t>
+            </w:r>
+            <w:r>
+              <w:rPr>
+                <w:rFonts w:hint="eastAsia"/>
+              </w:rPr>
+              <w:t>、</w:t>
+            </w:r>
+            <w:proofErr w:type="spellStart"/>
+            <w:r>
+              <w:rPr>
+                <w:rFonts w:hint="eastAsia"/>
+              </w:rPr>
+              <w:t>Product.Title</w:t>
+            </w:r>
+            <w:proofErr w:type="spellEnd"/>
+            <w:r>
+              <w:rPr>
+                <w:rFonts w:hint="eastAsia"/>
+              </w:rPr>
+              <w:t>和</w:t>
+            </w:r>
+            <w:proofErr w:type="spellStart"/>
+            <w:r>
+              <w:rPr>
+                <w:rFonts w:hint="eastAsia"/>
+              </w:rPr>
+              <w:t>Product.Version</w:t>
+            </w:r>
+            <w:proofErr w:type="spellEnd"/>
+            <w:r>
+              <w:rPr>
+                <w:rFonts w:hint="eastAsia"/>
+              </w:rPr>
+              <w:t>不可修改</w:t>
+            </w:r>
+            <w:r>
+              <w:rPr>
+                <w:rFonts w:hint="eastAsia"/>
+              </w:rPr>
+              <w:t>；</w:t>
+            </w:r>
+          </w:p>
+          <w:p>
+            <w:pPr>
+              <w:spacing w:line="360" w:lineRule="auto"/>
+              <w:rPr>
+                <w:rFonts w:hint="eastAsia"/>
+              </w:rPr>
+            </w:pPr>
+            <w:r>
+              <w:rPr>
+                <w:rFonts w:hint="eastAsia"/>
+              </w:rPr>
+              <w:t>3.</w:t>
+            </w:r>
+            <w:r>
+              <w:rPr>
+                <w:rFonts w:hint="eastAsia"/>
+              </w:rPr>
+              <w:t xml:space="preserve"> </w:t>
+            </w:r>
+            <w:proofErr w:type="spellStart"/>
+            <w:r>
+              <w:rPr>
+                <w:rFonts w:hint="eastAsia"/>
+              </w:rPr>
+              <w:t>Product.</w:t>
+            </w:r>
+            <w:r>
+              <w:rPr>
+                <w:rFonts w:hint="eastAsia"/>
+              </w:rPr>
+              <w:t>VendorId</w:t>
+            </w:r>
+            <w:proofErr w:type="spellEnd"/>
+            <w:r>
+              <w:rPr>
+                <w:rFonts w:hint="eastAsia"/>
+              </w:rPr>
+              <w:t>对应</w:t>
+            </w:r>
+            <w:r>
+              <w:rPr>
+                <w:rFonts w:hint="eastAsia"/>
+              </w:rPr>
+              <w:t>Vendor</w:t>
+            </w:r>
+            <w:r>
+              <w:rPr>
+                <w:rFonts w:hint="eastAsia"/>
+              </w:rPr>
+              <w:t>必须存在；</w:t>
+            </w:r>
+          </w:p>
+          <w:p>
+            <w:pPr>
+              <w:spacing w:line="360" w:lineRule="auto"/>
+            </w:pPr>
+            <w:r>
+              <w:rPr>
+                <w:rFonts w:hint="eastAsia"/>
+              </w:rPr>
+              <w:t xml:space="preserve">4. </w:t>
+            </w:r>
+            <w:proofErr w:type="spellStart"/>
+            <w:r>
+              <w:rPr>
+                <w:rFonts w:hint="eastAsia"/>
+              </w:rPr>
+              <w:t>Product.</w:t>
+            </w:r>
+            <w:r>
+              <w:rPr>
+                <w:rFonts w:hint="eastAsia"/>
+              </w:rPr>
+              <w:t>CateogryId</w:t>
+            </w:r>
+            <w:proofErr w:type="spellEnd"/>
+            <w:r>
+              <w:rPr>
+                <w:rFonts w:hint="eastAsia"/>
+              </w:rPr>
+              <w:t>非空时，对应</w:t>
+            </w:r>
+            <w:r>
+              <w:rPr>
+                <w:rFonts w:hint="eastAsia"/>
+              </w:rPr>
+              <w:t>Vendor</w:t>
+            </w:r>
+            <w:r>
+              <w:rPr>
+                <w:rFonts w:hint="eastAsia"/>
+              </w:rPr>
+              <w:t>必须存在；</w:t>
+            </w:r>
+          </w:p>
+          <w:p>
+            <w:pPr>
+              <w:spacing w:line="360" w:lineRule="auto"/>
+            </w:pPr>
+            <w:r>
+              <w:rPr>
+                <w:rFonts w:hint="eastAsia"/>
+              </w:rPr>
+              <w:t xml:space="preserve">3. </w:t>
+            </w:r>
+            <w:r>
+              <w:rPr>
+                <w:rFonts w:hint="eastAsia"/>
+              </w:rPr>
+              <w:t>允许非原发布者修改信息。</w:t>
+            </w:r>
+          </w:p>
+        </w:tc>
+      </w:tr>
+      <w:tr>
+        <w:tc>
+          <w:tcPr>
+            <w:tcW w:w="10682" w:type="dxa"/>
+            <w:gridSpan w:val="5"/>
+          </w:tcPr>
+          <w:p>
+            <w:pPr>
+              <w:spacing w:line="360" w:lineRule="auto"/>
+              <w:rPr>
+                <w:b/>
+              </w:rPr>
+            </w:pPr>
+            <w:r>
+              <w:rPr>
+                <w:rFonts w:hint="eastAsia"/>
+                <w:b/>
+              </w:rPr>
+              <w:t>权限控制</w:t>
+            </w:r>
+          </w:p>
+        </w:tc>
+      </w:tr>
+      <w:tr>
+        <w:tc>
+          <w:tcPr>
+            <w:tcW w:w="1697" w:type="dxa"/>
+          </w:tcPr>
+          <w:p>
+            <w:pPr>
+              <w:spacing w:line="360" w:lineRule="auto"/>
+            </w:pPr>
+            <w:r>
+              <w:rPr>
+                <w:rFonts w:hint="eastAsia"/>
+              </w:rPr>
+              <w:t>C</w:t>
+            </w:r>
+          </w:p>
+        </w:tc>
+        <w:tc>
+          <w:tcPr>
+            <w:tcW w:w="8985" w:type="dxa"/>
+            <w:gridSpan w:val="4"/>
+          </w:tcPr>
+          <w:p>
+            <w:pPr>
+              <w:spacing w:line="360" w:lineRule="auto"/>
+            </w:pPr>
+            <w:r>
+              <w:rPr>
+                <w:rFonts w:hint="eastAsia"/>
+              </w:rPr>
+              <w:t>仅限管理员用户</w:t>
+            </w:r>
+          </w:p>
+        </w:tc>
+      </w:tr>
+      <w:tr>
+        <w:tc>
+          <w:tcPr>
+            <w:tcW w:w="1697" w:type="dxa"/>
+          </w:tcPr>
+          <w:p>
+            <w:pPr>
+              <w:spacing w:line="360" w:lineRule="auto"/>
+            </w:pPr>
+            <w:r>
+              <w:rPr>
+                <w:rFonts w:hint="eastAsia"/>
+              </w:rPr>
+              <w:t>R</w:t>
+            </w:r>
+          </w:p>
+        </w:tc>
+        <w:tc>
+          <w:tcPr>
+            <w:tcW w:w="8985" w:type="dxa"/>
+            <w:gridSpan w:val="4"/>
+          </w:tcPr>
+          <w:p>
+            <w:pPr>
+              <w:spacing w:line="360" w:lineRule="auto"/>
+            </w:pPr>
+            <w:r>
+              <w:rPr>
+                <w:rFonts w:hint="eastAsia"/>
+              </w:rPr>
+              <w:t>PUBLIC</w:t>
+            </w:r>
+          </w:p>
+        </w:tc>
+      </w:tr>
+      <w:tr>
+        <w:tc>
+          <w:tcPr>
+            <w:tcW w:w="1697" w:type="dxa"/>
+          </w:tcPr>
+          <w:p>
+            <w:pPr>
+              <w:spacing w:line="360" w:lineRule="auto"/>
+            </w:pPr>
+            <w:r>
+              <w:rPr>
+                <w:rFonts w:hint="eastAsia"/>
+              </w:rPr>
+              <w:t>U</w:t>
+            </w:r>
+          </w:p>
+        </w:tc>
+        <w:tc>
+          <w:tcPr>
+            <w:tcW w:w="8985" w:type="dxa"/>
+            <w:gridSpan w:val="4"/>
+          </w:tcPr>
+          <w:p>
+            <w:pPr>
+              <w:spacing w:line="360" w:lineRule="auto"/>
+            </w:pPr>
+            <w:r>
+              <w:rPr>
+                <w:rFonts w:hint="eastAsia"/>
+              </w:rPr>
+              <w:t>仅限管理员用户，但不限定必须是原作者</w:t>
+            </w:r>
+          </w:p>
+        </w:tc>
+      </w:tr>
+      <w:tr>
+        <w:tc>
+          <w:tcPr>
+            <w:tcW w:w="1697" w:type="dxa"/>
+          </w:tcPr>
+          <w:p>
+            <w:pPr>
+              <w:spacing w:line="360" w:lineRule="auto"/>
+            </w:pPr>
+            <w:r>
+              <w:rPr>
+                <w:rFonts w:hint="eastAsia"/>
+              </w:rPr>
+              <w:t>D</w:t>
+            </w:r>
+          </w:p>
+        </w:tc>
+        <w:tc>
+          <w:tcPr>
+            <w:tcW w:w="8985" w:type="dxa"/>
+            <w:gridSpan w:val="4"/>
+          </w:tcPr>
+          <w:p>
+            <w:pPr>
+              <w:spacing w:line="360" w:lineRule="auto"/>
+            </w:pPr>
+            <w:r>
+              <w:rPr>
+                <w:rFonts w:hint="eastAsia"/>
+              </w:rPr>
+              <w:t>仅限管理员用户，但不限定必须是原作者</w:t>
+            </w:r>
+          </w:p>
+        </w:tc>
+      </w:tr>
+      <w:tr>
+        <w:tc>
+          <w:tcPr>
+            <w:tcW w:w="1697" w:type="dxa"/>
+          </w:tcPr>
+          <w:p>
+            <w:pPr>
+              <w:spacing w:line="360" w:lineRule="auto"/>
+            </w:pPr>
+            <w:r>
+              <w:rPr>
+                <w:rFonts w:hint="eastAsia"/>
+              </w:rPr>
+              <w:t>S</w:t>
+            </w:r>
+          </w:p>
+        </w:tc>
+        <w:tc>
+          <w:tcPr>
+            <w:tcW w:w="8985" w:type="dxa"/>
+            <w:gridSpan w:val="4"/>
+          </w:tcPr>
+          <w:p>
+            <w:pPr>
+              <w:spacing w:line="360" w:lineRule="auto"/>
+            </w:pPr>
+            <w:r>
+              <w:rPr>
+                <w:rFonts w:hint="eastAsia"/>
+              </w:rPr>
+              <w:t>PUBLIC</w:t>
+            </w:r>
+          </w:p>
+        </w:tc>
+      </w:tr>
+      <w:tr>
+        <w:tc>
+          <w:tcPr>
+            <w:tcW w:w="1697" w:type="dxa"/>
+          </w:tcPr>
+          <w:p>
+            <w:pPr>
+              <w:spacing w:line="360" w:lineRule="auto"/>
+              <w:rPr>
+                <w:b/>
+              </w:rPr>
+            </w:pPr>
+            <w:r>
+              <w:rPr>
+                <w:rFonts w:hint="eastAsia"/>
+                <w:b/>
+              </w:rPr>
+              <w:t>HTTP_METHOD</w:t>
+            </w:r>
+          </w:p>
+        </w:tc>
+        <w:tc>
+          <w:tcPr>
+            <w:tcW w:w="4648" w:type="dxa"/>
+            <w:gridSpan w:val="3"/>
+          </w:tcPr>
+          <w:p>
+            <w:pPr>
+              <w:spacing w:line="360" w:lineRule="auto"/>
+              <w:rPr>
+                <w:b/>
+              </w:rPr>
+            </w:pPr>
+            <w:r>
+              <w:rPr>
+                <w:rFonts w:hint="eastAsia"/>
+                <w:b/>
+              </w:rPr>
+              <w:t>URI</w:t>
+            </w:r>
+          </w:p>
+        </w:tc>
+        <w:tc>
+          <w:tcPr>
+            <w:tcW w:w="4337" w:type="dxa"/>
+          </w:tcPr>
+          <w:p>
+            <w:pPr>
+              <w:spacing w:line="360" w:lineRule="auto"/>
+              <w:rPr>
+                <w:b/>
+              </w:rPr>
+            </w:pPr>
+            <w:r>
+              <w:rPr>
+                <w:rFonts w:hint="eastAsia"/>
+                <w:b/>
+              </w:rPr>
+              <w:t>说明</w:t>
+            </w:r>
+          </w:p>
+        </w:tc>
+      </w:tr>
+      <w:tr>
+        <w:tc>
+          <w:tcPr>
+            <w:tcW w:w="1697" w:type="dxa"/>
+          </w:tcPr>
+          <w:p>
+            <w:pPr>
+              <w:spacing w:line="360" w:lineRule="auto"/>
+            </w:pPr>
+            <w:r>
+              <w:rPr>
+                <w:rFonts w:hint="eastAsia"/>
+              </w:rPr>
+              <w:t>POST</w:t>
+            </w:r>
+          </w:p>
+        </w:tc>
+        <w:tc>
+          <w:tcPr>
+            <w:tcW w:w="4648" w:type="dxa"/>
+            <w:gridSpan w:val="3"/>
+          </w:tcPr>
+          <w:p>
+            <w:pPr>
+              <w:spacing w:line="360" w:lineRule="auto"/>
+            </w:pPr>
+            <w:proofErr w:type="spellStart"/>
+            <w:r>
+              <w:rPr>
+                <w:rFonts w:hint="eastAsia"/>
+              </w:rPr>
+              <w:t>Api</w:t>
+            </w:r>
+            <w:proofErr w:type="spellEnd"/>
+            <w:r>
+              <w:rPr>
+                <w:rFonts w:hint="eastAsia"/>
+              </w:rPr>
+              <w:t>/</w:t>
+            </w:r>
+            <w:r>
+              <w:rPr>
+                <w:rFonts w:hint="eastAsia"/>
+              </w:rPr>
+              <w:t>Products</w:t>
+            </w:r>
+          </w:p>
+        </w:tc>
+        <w:tc>
+          <w:tcPr>
+            <w:tcW w:w="4337" w:type="dxa"/>
+          </w:tcPr>
+          <w:p>
+            <w:pPr>
+              <w:spacing w:line="360" w:lineRule="auto"/>
+            </w:pPr>
+            <w:r>
+              <w:rPr>
+                <w:rFonts w:hint="eastAsia"/>
+              </w:rPr>
+              <w:t>创建</w:t>
+            </w:r>
+            <w:r>
+              <w:rPr>
+                <w:rFonts w:hint="eastAsia"/>
+              </w:rPr>
+              <w:t>HIT</w:t>
+            </w:r>
+            <w:r>
+              <w:rPr>
+                <w:rFonts w:hint="eastAsia"/>
+              </w:rPr>
+              <w:t>产品</w:t>
+            </w:r>
+          </w:p>
+        </w:tc>
+      </w:tr>
+      <w:tr>
+        <w:tc>
+          <w:tcPr>
+            <w:tcW w:w="1697" w:type="dxa"/>
+          </w:tcPr>
+          <w:p>
+            <w:pPr>
+              <w:spacing w:line="360" w:lineRule="auto"/>
+            </w:pPr>
+            <w:r>
+              <w:rPr>
+                <w:rFonts w:hint="eastAsia"/>
+              </w:rPr>
+              <w:t>GET</w:t>
+            </w:r>
+          </w:p>
+        </w:tc>
+        <w:tc>
+          <w:tcPr>
+            <w:tcW w:w="4648" w:type="dxa"/>
+            <w:gridSpan w:val="3"/>
+          </w:tcPr>
+          <w:p>
+            <w:pPr>
+              <w:spacing w:line="360" w:lineRule="auto"/>
+            </w:pPr>
+            <w:proofErr w:type="spellStart"/>
+            <w:r>
+              <w:rPr>
+                <w:rFonts w:hint="eastAsia"/>
+              </w:rPr>
+              <w:t>Api</w:t>
+            </w:r>
+            <w:proofErr w:type="spellEnd"/>
+            <w:r>
+              <w:rPr>
+                <w:rFonts w:hint="eastAsia"/>
+              </w:rPr>
+              <w:t>/</w:t>
+            </w:r>
+            <w:r>
+              <w:rPr>
+                <w:rFonts w:hint="eastAsia"/>
+              </w:rPr>
+              <w:t>Product</w:t>
+            </w:r>
+            <w:r>
+              <w:rPr>
+                <w:rFonts w:hint="eastAsia"/>
+              </w:rPr>
+              <w:t>/{id}</w:t>
+            </w:r>
+          </w:p>
+        </w:tc>
+        <w:tc>
+          <w:tcPr>
+            <w:tcW w:w="4337" w:type="dxa"/>
+          </w:tcPr>
+          <w:p>
+            <w:pPr>
+              <w:spacing w:line="360" w:lineRule="auto"/>
+            </w:pPr>
+            <w:r>
+              <w:rPr>
+                <w:rFonts w:hint="eastAsia"/>
+              </w:rPr>
+              <w:t>获取</w:t>
+            </w:r>
+            <w:r>
+              <w:rPr>
+                <w:rFonts w:hint="eastAsia"/>
+              </w:rPr>
+              <w:t>HIT</w:t>
+            </w:r>
+            <w:r>
+              <w:rPr>
+                <w:rFonts w:hint="eastAsia"/>
+              </w:rPr>
+              <w:t>产品</w:t>
+            </w:r>
+          </w:p>
+        </w:tc>
+      </w:tr>
+      <w:tr>
+        <w:tc>
+          <w:tcPr>
+            <w:tcW w:w="1697" w:type="dxa"/>
+          </w:tcPr>
+          <w:p>
+            <w:pPr>
+              <w:spacing w:line="360" w:lineRule="auto"/>
+            </w:pPr>
+            <w:r>
+              <w:rPr>
+                <w:rFonts w:hint="eastAsia"/>
+              </w:rPr>
+              <w:lastRenderedPageBreak/>
+              <w:t>PUT</w:t>
+            </w:r>
+          </w:p>
+        </w:tc>
+        <w:tc>
+          <w:tcPr>
+            <w:tcW w:w="4648" w:type="dxa"/>
+            <w:gridSpan w:val="3"/>
+          </w:tcPr>
+          <w:p>
+            <w:pPr>
+              <w:spacing w:line="360" w:lineRule="auto"/>
+            </w:pPr>
+            <w:proofErr w:type="spellStart"/>
+            <w:r>
+              <w:rPr>
+                <w:rFonts w:hint="eastAsia"/>
+              </w:rPr>
+              <w:t>Api</w:t>
+            </w:r>
+            <w:proofErr w:type="spellEnd"/>
+            <w:r>
+              <w:rPr>
+                <w:rFonts w:hint="eastAsia"/>
+              </w:rPr>
+              <w:t>/</w:t>
+            </w:r>
+            <w:r>
+              <w:rPr>
+                <w:rFonts w:hint="eastAsia"/>
+              </w:rPr>
+              <w:t xml:space="preserve"> </w:t>
+            </w:r>
+            <w:r>
+              <w:rPr>
+                <w:rFonts w:hint="eastAsia"/>
+              </w:rPr>
+              <w:t>Product</w:t>
+            </w:r>
+            <w:r>
+              <w:rPr>
+                <w:rFonts w:hint="eastAsia"/>
+              </w:rPr>
+              <w:t xml:space="preserve"> </w:t>
+            </w:r>
+            <w:r>
+              <w:rPr>
+                <w:rFonts w:hint="eastAsia"/>
+              </w:rPr>
+              <w:t>/{id}</w:t>
+            </w:r>
+          </w:p>
+        </w:tc>
+        <w:tc>
+          <w:tcPr>
+            <w:tcW w:w="4337" w:type="dxa"/>
+          </w:tcPr>
+          <w:p>
+            <w:pPr>
+              <w:spacing w:line="360" w:lineRule="auto"/>
+            </w:pPr>
+            <w:r>
+              <w:rPr>
+                <w:rFonts w:hint="eastAsia"/>
+              </w:rPr>
+              <w:t>修改</w:t>
+            </w:r>
+            <w:r>
+              <w:rPr>
+                <w:rFonts w:hint="eastAsia"/>
+              </w:rPr>
+              <w:t>HIT</w:t>
+            </w:r>
+            <w:r>
+              <w:rPr>
+                <w:rFonts w:hint="eastAsia"/>
+              </w:rPr>
+              <w:t>产品</w:t>
+            </w:r>
+          </w:p>
+        </w:tc>
+      </w:tr>
+      <w:tr>
+        <w:tc>
+          <w:tcPr>
+            <w:tcW w:w="1697" w:type="dxa"/>
+          </w:tcPr>
+          <w:p>
+            <w:pPr>
+              <w:spacing w:line="360" w:lineRule="auto"/>
+            </w:pPr>
+            <w:r>
+              <w:rPr>
+                <w:rFonts w:hint="eastAsia"/>
+              </w:rPr>
+              <w:t>DELETE</w:t>
+            </w:r>
+          </w:p>
+        </w:tc>
+        <w:tc>
+          <w:tcPr>
+            <w:tcW w:w="4648" w:type="dxa"/>
+            <w:gridSpan w:val="3"/>
+          </w:tcPr>
+          <w:p>
+            <w:pPr>
+              <w:spacing w:line="360" w:lineRule="auto"/>
+            </w:pPr>
+            <w:proofErr w:type="spellStart"/>
+            <w:r>
+              <w:rPr>
+                <w:rFonts w:hint="eastAsia"/>
+              </w:rPr>
+              <w:t>Api</w:t>
+            </w:r>
+            <w:proofErr w:type="spellEnd"/>
+            <w:r>
+              <w:rPr>
+                <w:rFonts w:hint="eastAsia"/>
+              </w:rPr>
+              <w:t>/</w:t>
+            </w:r>
+            <w:r>
+              <w:rPr>
+                <w:rFonts w:hint="eastAsia"/>
+              </w:rPr>
+              <w:t xml:space="preserve"> </w:t>
+            </w:r>
+            <w:r>
+              <w:rPr>
+                <w:rFonts w:hint="eastAsia"/>
+              </w:rPr>
+              <w:t>Product</w:t>
+            </w:r>
+            <w:r>
+              <w:rPr>
+                <w:rFonts w:hint="eastAsia"/>
+              </w:rPr>
+              <w:t xml:space="preserve"> </w:t>
+            </w:r>
+            <w:r>
+              <w:rPr>
+                <w:rFonts w:hint="eastAsia"/>
+              </w:rPr>
+              <w:t>/{id}</w:t>
+            </w:r>
+          </w:p>
+        </w:tc>
+        <w:tc>
+          <w:tcPr>
+            <w:tcW w:w="4337" w:type="dxa"/>
+          </w:tcPr>
+          <w:p>
+            <w:pPr>
+              <w:spacing w:line="360" w:lineRule="auto"/>
+            </w:pPr>
+            <w:r>
+              <w:rPr>
+                <w:rFonts w:hint="eastAsia"/>
+              </w:rPr>
+              <w:t>删除</w:t>
+            </w:r>
+            <w:r>
+              <w:rPr>
+                <w:rFonts w:hint="eastAsia"/>
+              </w:rPr>
+              <w:t>HIT</w:t>
+            </w:r>
+            <w:r>
+              <w:rPr>
+                <w:rFonts w:hint="eastAsia"/>
+              </w:rPr>
+              <w:t>产品</w:t>
+            </w:r>
+          </w:p>
+        </w:tc>
+      </w:tr>
+      <w:tr>
+        <w:tc>
+          <w:tcPr>
+            <w:tcW w:w="1697" w:type="dxa"/>
+          </w:tcPr>
+          <w:p>
+            <w:pPr>
+              <w:spacing w:line="360" w:lineRule="auto"/>
+            </w:pPr>
+            <w:r>
+              <w:rPr>
+                <w:rFonts w:hint="eastAsia"/>
+              </w:rPr>
+              <w:t>GET</w:t>
+            </w:r>
+          </w:p>
+        </w:tc>
+        <w:tc>
+          <w:tcPr>
+            <w:tcW w:w="4648" w:type="dxa"/>
+            <w:gridSpan w:val="3"/>
+          </w:tcPr>
+          <w:p>
+            <w:pPr>
+              <w:spacing w:line="360" w:lineRule="auto"/>
+            </w:pPr>
+            <w:proofErr w:type="spellStart"/>
+            <w:r>
+              <w:rPr>
+                <w:rFonts w:hint="eastAsia"/>
+              </w:rPr>
+              <w:t>Api</w:t>
+            </w:r>
+            <w:proofErr w:type="spellEnd"/>
+            <w:r>
+              <w:rPr>
+                <w:rFonts w:hint="eastAsia"/>
+              </w:rPr>
+              <w:t>/</w:t>
+            </w:r>
+            <w:r>
+              <w:rPr>
+                <w:rFonts w:hint="eastAsia"/>
+              </w:rPr>
+              <w:t xml:space="preserve"> </w:t>
+            </w:r>
+            <w:r>
+              <w:rPr>
+                <w:rFonts w:hint="eastAsia"/>
+              </w:rPr>
+              <w:t>Products</w:t>
+            </w:r>
+          </w:p>
+        </w:tc>
+        <w:tc>
+          <w:tcPr>
+            <w:tcW w:w="4337" w:type="dxa"/>
+          </w:tcPr>
+          <w:p>
+            <w:pPr>
+              <w:spacing w:line="360" w:lineRule="auto"/>
+            </w:pPr>
+            <w:r>
+              <w:rPr>
+                <w:rFonts w:hint="eastAsia"/>
+              </w:rPr>
+              <w:t>查询</w:t>
+            </w:r>
+            <w:r>
+              <w:rPr>
+                <w:rFonts w:hint="eastAsia"/>
+              </w:rPr>
+              <w:t>HIT</w:t>
+            </w:r>
+            <w:r>
+              <w:rPr>
+                <w:rFonts w:hint="eastAsia"/>
+              </w:rPr>
+              <w:t>产品</w:t>
+            </w:r>
+          </w:p>
+        </w:tc>
+      </w:tr>
+      <w:tr>
+        <w:tc>
+          <w:tcPr>
+            <w:tcW w:w="1697" w:type="dxa"/>
+          </w:tcPr>
+          <w:p>
+            <w:pPr>
+              <w:spacing w:line="360" w:lineRule="auto"/>
+            </w:pPr>
+            <w:r>
+              <w:rPr>
+                <w:rFonts w:hint="eastAsia"/>
+              </w:rPr>
+              <w:t>GET</w:t>
+            </w:r>
+          </w:p>
+        </w:tc>
+        <w:tc>
+          <w:tcPr>
+            <w:tcW w:w="4648" w:type="dxa"/>
+            <w:gridSpan w:val="3"/>
+          </w:tcPr>
+          <w:p>
+            <w:pPr>
+              <w:spacing w:line="360" w:lineRule="auto"/>
+            </w:pPr>
+            <w:proofErr w:type="spellStart"/>
+            <w:r>
+              <w:rPr>
+                <w:rFonts w:hint="eastAsia"/>
+              </w:rPr>
+              <w:t>Api</w:t>
+            </w:r>
+            <w:proofErr w:type="spellEnd"/>
+            <w:r>
+              <w:rPr>
+                <w:rFonts w:hint="eastAsia"/>
+              </w:rPr>
+              <w:t>/</w:t>
+            </w:r>
+            <w:proofErr w:type="spellStart"/>
+            <w:r>
+              <w:rPr>
+                <w:rFonts w:hint="eastAsia"/>
+              </w:rPr>
+              <w:t>Mini</w:t>
+            </w:r>
+            <w:r>
+              <w:rPr>
+                <w:rFonts w:hint="eastAsia"/>
+              </w:rPr>
+              <w:t>Products</w:t>
+            </w:r>
+            <w:proofErr w:type="spellEnd"/>
+          </w:p>
+        </w:tc>
+        <w:tc>
+          <w:tcPr>
+            <w:tcW w:w="4337" w:type="dxa"/>
+          </w:tcPr>
+          <w:p>
+            <w:pPr>
+              <w:spacing w:line="360" w:lineRule="auto"/>
+            </w:pPr>
+            <w:r>
+              <w:rPr>
+                <w:rFonts w:hint="eastAsia"/>
+              </w:rPr>
+              <w:t>查询</w:t>
+            </w:r>
+            <w:r>
+              <w:rPr>
+                <w:rFonts w:hint="eastAsia"/>
+              </w:rPr>
+              <w:t>HIT</w:t>
+            </w:r>
+            <w:r>
+              <w:rPr>
+                <w:rFonts w:hint="eastAsia"/>
+              </w:rPr>
+              <w:t>产品</w:t>
+            </w:r>
+            <w:r>
+              <w:rPr>
+                <w:rFonts w:hint="eastAsia"/>
+              </w:rPr>
+              <w:t>，主要用于</w:t>
+            </w:r>
+            <w:proofErr w:type="spellStart"/>
+            <w:r>
+              <w:rPr>
+                <w:rFonts w:hint="eastAsia"/>
+              </w:rPr>
+              <w:t>AjaxSuggestion</w:t>
+            </w:r>
+            <w:proofErr w:type="spellEnd"/>
+            <w:r>
+              <w:rPr>
+                <w:rFonts w:hint="eastAsia"/>
+              </w:rPr>
+              <w:t>搜索</w:t>
+            </w:r>
+          </w:p>
+        </w:tc>
+      </w:tr>
+      <w:tr>
+        <w:tc>
+          <w:tcPr>
+            <w:tcW w:w="1697" w:type="dxa"/>
+          </w:tcPr>
+          <w:p>
+            <w:pPr>
+              <w:spacing w:line="360" w:lineRule="auto"/>
+            </w:pPr>
+            <w:r>
+              <w:rPr>
+                <w:rFonts w:hint="eastAsia"/>
+              </w:rPr>
+              <w:t>GET</w:t>
+            </w:r>
+          </w:p>
+        </w:tc>
+        <w:tc>
+          <w:tcPr>
+            <w:tcW w:w="4648" w:type="dxa"/>
+            <w:gridSpan w:val="3"/>
+          </w:tcPr>
+          <w:p>
+            <w:pPr>
+              <w:spacing w:line="360" w:lineRule="auto"/>
+            </w:pPr>
+            <w:proofErr w:type="spellStart"/>
+            <w:r>
+              <w:rPr>
+                <w:rFonts w:hint="eastAsia"/>
+              </w:rPr>
+              <w:t>Api</w:t>
+            </w:r>
+            <w:proofErr w:type="spellEnd"/>
+            <w:r>
+              <w:rPr>
+                <w:rFonts w:hint="eastAsia"/>
+              </w:rPr>
+              <w:t>/</w:t>
+            </w:r>
+            <w:r>
+              <w:rPr>
+                <w:rFonts w:hint="eastAsia"/>
+              </w:rPr>
+              <w:t xml:space="preserve"> </w:t>
+            </w:r>
+            <w:proofErr w:type="spellStart"/>
+            <w:r>
+              <w:rPr>
+                <w:rFonts w:hint="eastAsia"/>
+              </w:rPr>
+              <w:t>Mini</w:t>
+            </w:r>
+            <w:r>
+              <w:rPr>
+                <w:rFonts w:hint="eastAsia"/>
+              </w:rPr>
+              <w:t>Product</w:t>
+            </w:r>
+            <w:proofErr w:type="spellEnd"/>
+            <w:r>
+              <w:rPr>
+                <w:rFonts w:hint="eastAsia"/>
+              </w:rPr>
+              <w:t>/{id}</w:t>
+            </w:r>
+          </w:p>
+        </w:tc>
+        <w:tc>
+          <w:tcPr>
+            <w:tcW w:w="4337" w:type="dxa"/>
+          </w:tcPr>
+          <w:p>
+            <w:pPr>
+              <w:spacing w:line="360" w:lineRule="auto"/>
+            </w:pPr>
+            <w:r>
+              <w:rPr>
+                <w:rFonts w:hint="eastAsia"/>
+              </w:rPr>
+              <w:t>获取</w:t>
+            </w:r>
+            <w:r>
+              <w:rPr>
+                <w:rFonts w:hint="eastAsia"/>
+              </w:rPr>
+              <w:t>HIT</w:t>
+            </w:r>
+            <w:r>
+              <w:rPr>
+                <w:rFonts w:hint="eastAsia"/>
+              </w:rPr>
+              <w:t>产品</w:t>
+            </w:r>
+            <w:r>
+              <w:rPr>
+                <w:rFonts w:hint="eastAsia"/>
+              </w:rPr>
+              <w:t>，仅含</w:t>
+            </w:r>
+            <w:r>
+              <w:rPr>
+                <w:rFonts w:hint="eastAsia"/>
+              </w:rPr>
+              <w:t>Id</w:t>
+            </w:r>
+            <w:r>
+              <w:rPr>
+                <w:rFonts w:hint="eastAsia"/>
+              </w:rPr>
+              <w:t>和</w:t>
+            </w:r>
+            <w:r>
+              <w:rPr>
+                <w:rFonts w:hint="eastAsia"/>
+              </w:rPr>
+              <w:t>Title(</w:t>
+            </w:r>
+            <w:r>
+              <w:rPr>
+                <w:rFonts w:hint="eastAsia"/>
+              </w:rPr>
+              <w:t>内容</w:t>
+            </w:r>
+            <w:r>
+              <w:rPr>
+                <w:rFonts w:hint="eastAsia"/>
+              </w:rPr>
+              <w:t>=</w:t>
+            </w:r>
+            <w:r>
+              <w:rPr>
+                <w:rFonts w:hint="eastAsia"/>
+              </w:rPr>
+              <w:t xml:space="preserve">Title + </w:t>
+            </w:r>
+            <w:r>
+              <w:t>“</w:t>
+            </w:r>
+            <w:r>
+              <w:rPr>
+                <w:rFonts w:hint="eastAsia"/>
+              </w:rPr>
+              <w:t xml:space="preserve"> </w:t>
+            </w:r>
+            <w:r>
+              <w:t>”</w:t>
+            </w:r>
+            <w:r>
+              <w:rPr>
+                <w:rFonts w:hint="eastAsia"/>
+              </w:rPr>
+              <w:t xml:space="preserve"> + </w:t>
+            </w:r>
+            <w:r>
+              <w:rPr>
+                <w:rFonts w:hint="eastAsia"/>
+              </w:rPr>
+              <w:t>Version</w:t>
+            </w:r>
+            <w:r>
+              <w:rPr>
+                <w:rFonts w:hint="eastAsia"/>
+              </w:rPr>
+              <w:t xml:space="preserve"> + (</w:t>
+            </w:r>
+            <w:proofErr w:type="spellStart"/>
+            <w:r>
+              <w:rPr>
+                <w:rFonts w:hint="eastAsia"/>
+              </w:rPr>
+              <w:t>Vendor.Title</w:t>
+            </w:r>
+            <w:proofErr w:type="spellEnd"/>
+            <w:r>
+              <w:rPr>
+                <w:rFonts w:hint="eastAsia"/>
+              </w:rPr>
+              <w:t>)</w:t>
+            </w:r>
+            <w:r>
+              <w:rPr>
+                <w:rFonts w:hint="eastAsia"/>
+              </w:rPr>
+              <w:t>)</w:t>
+            </w:r>
+          </w:p>
+        </w:tc>
+      </w:tr>
+      <w:tr>
+        <w:tc>
+          <w:tcPr>
+            <w:tcW w:w="1697" w:type="dxa"/>
+          </w:tcPr>
+          <w:p>
+            <w:pPr>
+              <w:spacing w:line="360" w:lineRule="auto"/>
+            </w:pPr>
+            <w:r>
+              <w:rPr>
+                <w:rFonts w:hint="eastAsia"/>
+              </w:rPr>
+              <w:t>GET</w:t>
+            </w:r>
+          </w:p>
+        </w:tc>
+        <w:tc>
+          <w:tcPr>
+            <w:tcW w:w="4648" w:type="dxa"/>
+            <w:gridSpan w:val="3"/>
+          </w:tcPr>
+          <w:p>
+            <w:pPr>
+              <w:spacing w:line="360" w:lineRule="auto"/>
+            </w:pPr>
+            <w:proofErr w:type="spellStart"/>
+            <w:r>
+              <w:rPr>
+                <w:rFonts w:hint="eastAsia"/>
+              </w:rPr>
+              <w:t>Api</w:t>
+            </w:r>
+            <w:proofErr w:type="spellEnd"/>
+            <w:r>
+              <w:rPr>
+                <w:rFonts w:hint="eastAsia"/>
+              </w:rPr>
+              <w:t>/</w:t>
+            </w:r>
+            <w:r>
+              <w:rPr>
+                <w:rFonts w:hint="eastAsia"/>
+              </w:rPr>
+              <w:t xml:space="preserve"> </w:t>
+            </w:r>
+            <w:r>
+              <w:rPr>
+                <w:rFonts w:hint="eastAsia"/>
+              </w:rPr>
+              <w:t>Vendor/{</w:t>
+            </w:r>
+            <w:proofErr w:type="spellStart"/>
+            <w:r>
+              <w:rPr>
+                <w:rFonts w:hint="eastAsia"/>
+              </w:rPr>
+              <w:t>VendorId</w:t>
+            </w:r>
+            <w:proofErr w:type="spellEnd"/>
+            <w:r>
+              <w:rPr>
+                <w:rFonts w:hint="eastAsia"/>
+              </w:rPr>
+              <w:t>}/</w:t>
+            </w:r>
+            <w:r>
+              <w:rPr>
+                <w:rFonts w:hint="eastAsia"/>
+              </w:rPr>
+              <w:t>Products</w:t>
+            </w:r>
+          </w:p>
+        </w:tc>
+        <w:tc>
+          <w:tcPr>
+            <w:tcW w:w="4337" w:type="dxa"/>
+          </w:tcPr>
+          <w:p>
+            <w:pPr>
+              <w:spacing w:line="360" w:lineRule="auto"/>
+            </w:pPr>
+            <w:r>
+              <w:rPr>
+                <w:rFonts w:hint="eastAsia"/>
+              </w:rPr>
+              <w:t>查询</w:t>
+            </w:r>
+            <w:r>
+              <w:rPr>
+                <w:rFonts w:hint="eastAsia"/>
+              </w:rPr>
+              <w:t>某供应商下的</w:t>
+            </w:r>
+            <w:r>
+              <w:rPr>
+                <w:rFonts w:hint="eastAsia"/>
+              </w:rPr>
+              <w:t>HIT</w:t>
+            </w:r>
+            <w:r>
+              <w:rPr>
+                <w:rFonts w:hint="eastAsia"/>
+              </w:rPr>
+              <w:t>产品</w:t>
+            </w:r>
+          </w:p>
+        </w:tc>
+      </w:tr>
+      <w:tr>
+        <w:tc>
+          <w:tcPr>
+            <w:tcW w:w="1697" w:type="dxa"/>
+          </w:tcPr>
+          <w:p>
+            <w:pPr>
+              <w:spacing w:line="360" w:lineRule="auto"/>
+              <w:rPr>
+                <w:rFonts w:hint="eastAsia"/>
+              </w:rPr>
+            </w:pPr>
+            <w:r>
+              <w:rPr>
+                <w:rFonts w:hint="eastAsia"/>
+              </w:rPr>
+              <w:t>GET</w:t>
+            </w:r>
+          </w:p>
+        </w:tc>
+        <w:tc>
+          <w:tcPr>
+            <w:tcW w:w="4648" w:type="dxa"/>
+            <w:gridSpan w:val="3"/>
+          </w:tcPr>
+          <w:p>
+            <w:pPr>
+              <w:spacing w:line="360" w:lineRule="auto"/>
+              <w:rPr>
+                <w:rFonts w:hint="eastAsia"/>
+              </w:rPr>
+            </w:pPr>
+            <w:proofErr w:type="spellStart"/>
+            <w:r>
+              <w:rPr>
+                <w:rFonts w:hint="eastAsia"/>
+              </w:rPr>
+              <w:t>Api</w:t>
+            </w:r>
+            <w:proofErr w:type="spellEnd"/>
+            <w:r>
+              <w:rPr>
+                <w:rFonts w:hint="eastAsia"/>
+              </w:rPr>
+              <w:t>/Category/{</w:t>
+            </w:r>
+            <w:proofErr w:type="spellStart"/>
+            <w:r>
+              <w:rPr>
+                <w:rFonts w:hint="eastAsia"/>
+              </w:rPr>
+              <w:t>CategoryId</w:t>
+            </w:r>
+            <w:proofErr w:type="spellEnd"/>
+            <w:r>
+              <w:rPr>
+                <w:rFonts w:hint="eastAsia"/>
+              </w:rPr>
+              <w:t>}/Product</w:t>
+            </w:r>
+          </w:p>
+        </w:tc>
+        <w:tc>
+          <w:tcPr>
+            <w:tcW w:w="4337" w:type="dxa"/>
+          </w:tcPr>
+          <w:p>
+            <w:pPr>
+              <w:spacing w:line="360" w:lineRule="auto"/>
+              <w:rPr>
+                <w:rFonts w:hint="eastAsia"/>
+              </w:rPr>
+            </w:pPr>
+            <w:r>
+              <w:rPr>
+                <w:rFonts w:hint="eastAsia"/>
+              </w:rPr>
+              <w:t>查询某</w:t>
+            </w:r>
+            <w:r>
+              <w:rPr>
+                <w:rFonts w:hint="eastAsia"/>
+              </w:rPr>
+              <w:t>产品类别</w:t>
+            </w:r>
+            <w:r>
+              <w:rPr>
+                <w:rFonts w:hint="eastAsia"/>
+              </w:rPr>
+              <w:t>下的</w:t>
+            </w:r>
+            <w:r>
+              <w:rPr>
+                <w:rFonts w:hint="eastAsia"/>
+              </w:rPr>
+              <w:t>HIT</w:t>
+            </w:r>
+            <w:r>
+              <w:rPr>
+                <w:rFonts w:hint="eastAsia"/>
+              </w:rPr>
+              <w:t>产品</w:t>
+            </w:r>
+          </w:p>
+        </w:tc>
+      </w:tr>
+      <w:tr>
+        <w:tc>
+          <w:tcPr>
+            <w:tcW w:w="1697" w:type="dxa"/>
+          </w:tcPr>
+          <w:p>
+            <w:pPr>
+              <w:spacing w:line="360" w:lineRule="auto"/>
+              <w:rPr>
+                <w:rFonts w:hint="eastAsia"/>
+              </w:rPr>
+            </w:pPr>
+            <w:r>
+              <w:rPr>
+                <w:rFonts w:hint="eastAsia"/>
+              </w:rPr>
+              <w:t>GET</w:t>
+            </w:r>
+          </w:p>
+        </w:tc>
+        <w:tc>
+          <w:tcPr>
+            <w:tcW w:w="4648" w:type="dxa"/>
+            <w:gridSpan w:val="3"/>
+          </w:tcPr>
+          <w:p>
+            <w:pPr>
+              <w:spacing w:line="360" w:lineRule="auto"/>
+              <w:jc w:val="left"/>
+              <w:rPr>
+                <w:rFonts w:hint="eastAsia"/>
+              </w:rPr>
+            </w:pPr>
+            <w:proofErr w:type="spellStart"/>
+            <w:r>
+              <w:t>Api</w:t>
+            </w:r>
+            <w:proofErr w:type="spellEnd"/>
+            <w:r>
+              <w:t>/</w:t>
+            </w:r>
+            <w:r>
+              <w:t>Vendor/{</w:t>
+            </w:r>
+            <w:proofErr w:type="spellStart"/>
+            <w:r>
+              <w:t>VendorId</w:t>
+            </w:r>
+            <w:proofErr w:type="spellEnd"/>
+            <w:r>
+              <w:t>}/Category/{</w:t>
+            </w:r>
+            <w:proofErr w:type="spellStart"/>
+            <w:r>
+              <w:t>CategoryId</w:t>
+            </w:r>
+            <w:proofErr w:type="spellEnd"/>
+            <w:r>
+              <w:t>}/Products</w:t>
+            </w:r>
+          </w:p>
+        </w:tc>
+        <w:tc>
+          <w:tcPr>
+            <w:tcW w:w="4337" w:type="dxa"/>
+          </w:tcPr>
+          <w:p>
+            <w:pPr>
+              <w:spacing w:line="360" w:lineRule="auto"/>
+              <w:rPr>
+                <w:rFonts w:hint="eastAsia"/>
+              </w:rPr>
+            </w:pPr>
+            <w:r>
+              <w:rPr>
+                <w:rFonts w:hint="eastAsia"/>
+              </w:rPr>
+              <w:t>查询某供应商下某产品类别</w:t>
+            </w:r>
+            <w:r>
+              <w:rPr>
+                <w:rFonts w:hint="eastAsia"/>
+              </w:rPr>
+              <w:t>的</w:t>
+            </w:r>
+            <w:r>
+              <w:rPr>
+                <w:rFonts w:hint="eastAsia"/>
+              </w:rPr>
+              <w:t>HIT</w:t>
+            </w:r>
+            <w:r>
+              <w:rPr>
+                <w:rFonts w:hint="eastAsia"/>
+              </w:rPr>
+              <w:t>产品</w:t>
+            </w:r>
+          </w:p>
+        </w:tc>
+      </w:tr>
+    </w:tbl>
     <w:p>
       <w:pPr>
         <w:spacing w:line="360" w:lineRule="auto"/>
@@ -4399,7 +7119,7 @@
 </file>
 
 <file path=customXml/itemProps1.xml><?xml version="1.0" encoding="utf-8"?>
-<ds:datastoreItem xmlns:ds="http://schemas.openxmlformats.org/officeDocument/2006/customXml" ds:itemID="{B964BF3E-18A3-48D6-83C1-D061A3ED69A6}">
+<ds:datastoreItem xmlns:ds="http://schemas.openxmlformats.org/officeDocument/2006/customXml" ds:itemID="{0F8D1B0C-5F57-4E9A-85E6-E252CA7A429F}">
   <ds:schemaRefs>
     <ds:schemaRef ds:uri="http://schemas.openxmlformats.org/officeDocument/2006/bibliography"/>
   </ds:schemaRefs>

</xml_diff>

<commit_message>
repair to 2013-03-14 14:00
</commit_message>
<xml_diff>
--- a/src/docs/数据规范和权限控制_by_ryan_micarl.docx
+++ b/src/docs/数据规范和权限控制_by_ryan_micarl.docx
@@ -7,11 +7,19 @@
         <w:spacing w:line="360" w:lineRule="auto"/>
         <w:jc w:val="center"/>
       </w:pPr>
+      <w:proofErr w:type="spellStart"/>
       <w:r>
         <w:rPr>
           <w:rFonts w:hint="eastAsia"/>
         </w:rPr>
-        <w:t xml:space="preserve">HitRating V0.1 </w:t>
+        <w:t>HitRating</w:t>
+      </w:r>
+      <w:proofErr w:type="spellEnd"/>
+      <w:r>
+        <w:rPr>
+          <w:rFonts w:hint="eastAsia"/>
+        </w:rPr>
+        <w:t xml:space="preserve"> V0.1 </w:t>
       </w:r>
       <w:r>
         <w:rPr>
@@ -59,8 +67,16 @@
         <w:rPr>
           <w:rFonts w:hint="eastAsia"/>
         </w:rPr>
-        <w:t>Ryan Micarl</w:t>
+        <w:t xml:space="preserve">Ryan </w:t>
       </w:r>
+      <w:proofErr w:type="spellStart"/>
+      <w:r>
+        <w:rPr>
+          <w:rFonts w:hint="eastAsia"/>
+        </w:rPr>
+        <w:t>Micarl</w:t>
+      </w:r>
+      <w:proofErr w:type="spellEnd"/>
     </w:p>
     <w:p>
       <w:pPr>
@@ -707,12 +723,14 @@
             <w:pPr>
               <w:spacing w:line="360" w:lineRule="auto"/>
             </w:pPr>
+            <w:proofErr w:type="spellStart"/>
             <w:r>
               <w:rPr>
                 <w:rFonts w:hint="eastAsia"/>
               </w:rPr>
               <w:t>HomePage</w:t>
             </w:r>
+            <w:proofErr w:type="spellEnd"/>
           </w:p>
         </w:tc>
         <w:tc>
@@ -1076,12 +1094,14 @@
             <w:pPr>
               <w:spacing w:line="360" w:lineRule="auto"/>
             </w:pPr>
+            <w:proofErr w:type="spellStart"/>
             <w:r>
               <w:rPr>
                 <w:rFonts w:hint="eastAsia"/>
               </w:rPr>
               <w:t>PostNo</w:t>
             </w:r>
+            <w:proofErr w:type="spellEnd"/>
           </w:p>
         </w:tc>
         <w:tc>
@@ -1126,18 +1146,15 @@
           <w:p>
             <w:pPr>
               <w:spacing w:line="360" w:lineRule="auto"/>
-            </w:pPr>
-            <w:r>
-              <w:rPr>
-                <w:rFonts w:hint="eastAsia"/>
-              </w:rPr>
-              <w:t>Creator</w:t>
-            </w:r>
-            <w:r>
-              <w:rPr>
-                <w:rFonts w:hint="eastAsia"/>
-              </w:rPr>
-              <w:t xml:space="preserve"> *</w:t>
+              <w:rPr>
+                <w:rFonts w:hint="eastAsia"/>
+              </w:rPr>
+            </w:pPr>
+            <w:r>
+              <w:rPr>
+                <w:rFonts w:hint="eastAsia"/>
+              </w:rPr>
+              <w:t>Description</w:t>
             </w:r>
           </w:p>
         </w:tc>
@@ -1148,12 +1165,15 @@
           <w:p>
             <w:pPr>
               <w:spacing w:line="360" w:lineRule="auto"/>
-            </w:pPr>
-            <w:r>
-              <w:rPr>
-                <w:rFonts w:hint="eastAsia"/>
-              </w:rPr>
-              <w:t>发布者</w:t>
+              <w:rPr>
+                <w:rFonts w:hint="eastAsia"/>
+              </w:rPr>
+            </w:pPr>
+            <w:r>
+              <w:rPr>
+                <w:rFonts w:hint="eastAsia"/>
+              </w:rPr>
+              <w:t>详细说明</w:t>
             </w:r>
           </w:p>
         </w:tc>
@@ -1165,12 +1185,15 @@
           <w:p>
             <w:pPr>
               <w:spacing w:line="360" w:lineRule="auto"/>
-            </w:pPr>
-            <w:r>
-              <w:rPr>
-                <w:rFonts w:hint="eastAsia"/>
-              </w:rPr>
-              <w:t>必须是存在用户，表示创建者或修改者</w:t>
+              <w:rPr>
+                <w:rFonts w:hint="eastAsia"/>
+              </w:rPr>
+            </w:pPr>
+            <w:r>
+              <w:rPr>
+                <w:rFonts w:hint="eastAsia"/>
+              </w:rPr>
+              <w:t>VARCHAR(MAX) HTML</w:t>
             </w:r>
           </w:p>
         </w:tc>
@@ -1188,7 +1211,7 @@
               <w:rPr>
                 <w:rFonts w:hint="eastAsia"/>
               </w:rPr>
-              <w:t>Created</w:t>
+              <w:t>Creator *</w:t>
             </w:r>
           </w:p>
         </w:tc>
@@ -1204,7 +1227,7 @@
               <w:rPr>
                 <w:rFonts w:hint="eastAsia"/>
               </w:rPr>
-              <w:t>创建时间</w:t>
+              <w:t>发布者</w:t>
             </w:r>
           </w:p>
         </w:tc>
@@ -1221,7 +1244,7 @@
               <w:rPr>
                 <w:rFonts w:hint="eastAsia"/>
               </w:rPr>
-              <w:t>DEFAULT</w:t>
+              <w:t>必须是存在用户，表示创建者或修改者</w:t>
             </w:r>
           </w:p>
         </w:tc>
@@ -1239,7 +1262,7 @@
               <w:rPr>
                 <w:rFonts w:hint="eastAsia"/>
               </w:rPr>
-              <w:t>Updated</w:t>
+              <w:t>Created</w:t>
             </w:r>
           </w:p>
         </w:tc>
@@ -1255,7 +1278,7 @@
               <w:rPr>
                 <w:rFonts w:hint="eastAsia"/>
               </w:rPr>
-              <w:t>最新修改时间</w:t>
+              <w:t>创建时间</w:t>
             </w:r>
           </w:p>
         </w:tc>
@@ -1272,6 +1295,57 @@
               <w:rPr>
                 <w:rFonts w:hint="eastAsia"/>
               </w:rPr>
+              <w:t>DEFAULT</w:t>
+            </w:r>
+          </w:p>
+        </w:tc>
+      </w:tr>
+      <w:tr>
+        <w:tc>
+          <w:tcPr>
+            <w:tcW w:w="1697" w:type="dxa"/>
+          </w:tcPr>
+          <w:p>
+            <w:pPr>
+              <w:spacing w:line="360" w:lineRule="auto"/>
+            </w:pPr>
+            <w:r>
+              <w:rPr>
+                <w:rFonts w:hint="eastAsia"/>
+              </w:rPr>
+              <w:t>Updated</w:t>
+            </w:r>
+          </w:p>
+        </w:tc>
+        <w:tc>
+          <w:tcPr>
+            <w:tcW w:w="1530" w:type="dxa"/>
+          </w:tcPr>
+          <w:p>
+            <w:pPr>
+              <w:spacing w:line="360" w:lineRule="auto"/>
+            </w:pPr>
+            <w:r>
+              <w:rPr>
+                <w:rFonts w:hint="eastAsia"/>
+              </w:rPr>
+              <w:t>最新修改时间</w:t>
+            </w:r>
+          </w:p>
+        </w:tc>
+        <w:tc>
+          <w:tcPr>
+            <w:tcW w:w="7455" w:type="dxa"/>
+            <w:gridSpan w:val="2"/>
+          </w:tcPr>
+          <w:p>
+            <w:pPr>
+              <w:spacing w:line="360" w:lineRule="auto"/>
+            </w:pPr>
+            <w:r>
+              <w:rPr>
+                <w:rFonts w:hint="eastAsia"/>
+              </w:rPr>
               <w:t>默认为</w:t>
             </w:r>
             <w:r>
@@ -1328,6 +1402,37 @@
               </w:rPr>
               <w:t xml:space="preserve">1. </w:t>
             </w:r>
+            <w:proofErr w:type="spellStart"/>
+            <w:r>
+              <w:rPr>
+                <w:rFonts w:hint="eastAsia"/>
+              </w:rPr>
+              <w:t>Vendor.Title</w:t>
+            </w:r>
+            <w:proofErr w:type="spellEnd"/>
+            <w:r>
+              <w:rPr>
+                <w:rFonts w:hint="eastAsia"/>
+              </w:rPr>
+              <w:t>不得重名；</w:t>
+            </w:r>
+          </w:p>
+          <w:p>
+            <w:pPr>
+              <w:spacing w:line="360" w:lineRule="auto"/>
+            </w:pPr>
+            <w:r>
+              <w:rPr>
+                <w:rFonts w:hint="eastAsia"/>
+              </w:rPr>
+              <w:t>2</w:t>
+            </w:r>
+            <w:r>
+              <w:rPr>
+                <w:rFonts w:hint="eastAsia"/>
+              </w:rPr>
+              <w:t xml:space="preserve">. </w:t>
+            </w:r>
             <w:r>
               <w:rPr>
                 <w:rFonts w:hint="eastAsia"/>
@@ -1338,55 +1443,16 @@
               <w:rPr>
                 <w:rFonts w:hint="eastAsia"/>
               </w:rPr>
-              <w:t>.Title</w:t>
-            </w:r>
-            <w:r>
-              <w:rPr>
-                <w:rFonts w:hint="eastAsia"/>
-              </w:rPr>
-              <w:t>不得重名；</w:t>
-            </w:r>
-          </w:p>
-          <w:p>
-            <w:pPr>
-              <w:spacing w:line="360" w:lineRule="auto"/>
-            </w:pPr>
-            <w:r>
-              <w:rPr>
-                <w:rFonts w:hint="eastAsia"/>
-              </w:rPr>
-              <w:t>2</w:t>
-            </w:r>
-            <w:r>
-              <w:rPr>
-                <w:rFonts w:hint="eastAsia"/>
-              </w:rPr>
-              <w:t xml:space="preserve">. </w:t>
-            </w:r>
-            <w:r>
-              <w:rPr>
-                <w:rFonts w:hint="eastAsia"/>
-              </w:rPr>
-              <w:t>Vendor</w:t>
-            </w:r>
-            <w:r>
-              <w:rPr>
-                <w:rFonts w:hint="eastAsia"/>
-              </w:rPr>
               <w:t>一经创建，</w:t>
             </w:r>
-            <w:r>
-              <w:rPr>
-                <w:rFonts w:hint="eastAsia"/>
-              </w:rPr>
-              <w:t>Vendor</w:t>
-            </w:r>
-            <w:r>
-              <w:rPr>
-                <w:rFonts w:hint="eastAsia"/>
-              </w:rPr>
-              <w:t>.Title</w:t>
-            </w:r>
+            <w:proofErr w:type="spellStart"/>
+            <w:r>
+              <w:rPr>
+                <w:rFonts w:hint="eastAsia"/>
+              </w:rPr>
+              <w:t>Vendor.Title</w:t>
+            </w:r>
+            <w:proofErr w:type="spellEnd"/>
             <w:r>
               <w:rPr>
                 <w:rFonts w:hint="eastAsia"/>
@@ -1402,13 +1468,7 @@
               <w:rPr>
                 <w:rFonts w:hint="eastAsia"/>
               </w:rPr>
-              <w:t>3</w:t>
-            </w:r>
-            <w:r>
-              <w:rPr>
-                <w:rFonts w:hint="eastAsia"/>
-              </w:rPr>
-              <w:t xml:space="preserve">. </w:t>
+              <w:t xml:space="preserve">3. </w:t>
             </w:r>
             <w:r>
               <w:rPr>
@@ -1729,11 +1789,19 @@
             <w:pPr>
               <w:spacing w:line="360" w:lineRule="auto"/>
             </w:pPr>
-            <w:r>
-              <w:rPr>
-                <w:rFonts w:hint="eastAsia"/>
-              </w:rPr>
-              <w:t>Api/</w:t>
+            <w:proofErr w:type="spellStart"/>
+            <w:r>
+              <w:rPr>
+                <w:rFonts w:hint="eastAsia"/>
+              </w:rPr>
+              <w:t>Api</w:t>
+            </w:r>
+            <w:proofErr w:type="spellEnd"/>
+            <w:r>
+              <w:rPr>
+                <w:rFonts w:hint="eastAsia"/>
+              </w:rPr>
+              <w:t>/</w:t>
             </w:r>
             <w:r>
               <w:rPr>
@@ -1792,23 +1860,19 @@
             <w:pPr>
               <w:spacing w:line="360" w:lineRule="auto"/>
             </w:pPr>
-            <w:r>
-              <w:rPr>
-                <w:rFonts w:hint="eastAsia"/>
-              </w:rPr>
-              <w:t>Api/</w:t>
-            </w:r>
-            <w:r>
-              <w:rPr>
-                <w:rFonts w:hint="eastAsia"/>
-              </w:rPr>
-              <w:t>Vendor</w:t>
-            </w:r>
-            <w:r>
-              <w:rPr>
-                <w:rFonts w:hint="eastAsia"/>
-              </w:rPr>
-              <w:t>/{id}</w:t>
+            <w:proofErr w:type="spellStart"/>
+            <w:r>
+              <w:rPr>
+                <w:rFonts w:hint="eastAsia"/>
+              </w:rPr>
+              <w:t>Api</w:t>
+            </w:r>
+            <w:proofErr w:type="spellEnd"/>
+            <w:r>
+              <w:rPr>
+                <w:rFonts w:hint="eastAsia"/>
+              </w:rPr>
+              <w:t>/Vendor/{id}</w:t>
             </w:r>
           </w:p>
         </w:tc>
@@ -1855,23 +1919,19 @@
             <w:pPr>
               <w:spacing w:line="360" w:lineRule="auto"/>
             </w:pPr>
-            <w:r>
-              <w:rPr>
-                <w:rFonts w:hint="eastAsia"/>
-              </w:rPr>
-              <w:t>Api/</w:t>
-            </w:r>
-            <w:r>
-              <w:rPr>
-                <w:rFonts w:hint="eastAsia"/>
-              </w:rPr>
-              <w:t>Vendor</w:t>
-            </w:r>
-            <w:r>
-              <w:rPr>
-                <w:rFonts w:hint="eastAsia"/>
-              </w:rPr>
-              <w:t>/{id}</w:t>
+            <w:proofErr w:type="spellStart"/>
+            <w:r>
+              <w:rPr>
+                <w:rFonts w:hint="eastAsia"/>
+              </w:rPr>
+              <w:t>Api</w:t>
+            </w:r>
+            <w:proofErr w:type="spellEnd"/>
+            <w:r>
+              <w:rPr>
+                <w:rFonts w:hint="eastAsia"/>
+              </w:rPr>
+              <w:t>/Vendor/{id}</w:t>
             </w:r>
           </w:p>
         </w:tc>
@@ -1918,23 +1978,19 @@
             <w:pPr>
               <w:spacing w:line="360" w:lineRule="auto"/>
             </w:pPr>
-            <w:r>
-              <w:rPr>
-                <w:rFonts w:hint="eastAsia"/>
-              </w:rPr>
-              <w:t>Api/</w:t>
-            </w:r>
-            <w:r>
-              <w:rPr>
-                <w:rFonts w:hint="eastAsia"/>
-              </w:rPr>
-              <w:t>Vendor</w:t>
-            </w:r>
-            <w:r>
-              <w:rPr>
-                <w:rFonts w:hint="eastAsia"/>
-              </w:rPr>
-              <w:t>/{id}</w:t>
+            <w:proofErr w:type="spellStart"/>
+            <w:r>
+              <w:rPr>
+                <w:rFonts w:hint="eastAsia"/>
+              </w:rPr>
+              <w:t>Api</w:t>
+            </w:r>
+            <w:proofErr w:type="spellEnd"/>
+            <w:r>
+              <w:rPr>
+                <w:rFonts w:hint="eastAsia"/>
+              </w:rPr>
+              <w:t>/Vendor/{id}</w:t>
             </w:r>
           </w:p>
         </w:tc>
@@ -1968,6 +2024,7 @@
               <w:rPr>
                 <w:rFonts w:hint="eastAsia"/>
               </w:rPr>
+              <w:lastRenderedPageBreak/>
               <w:t>GET</w:t>
             </w:r>
           </w:p>
@@ -1981,23 +2038,19 @@
             <w:pPr>
               <w:spacing w:line="360" w:lineRule="auto"/>
             </w:pPr>
-            <w:r>
-              <w:rPr>
-                <w:rFonts w:hint="eastAsia"/>
-              </w:rPr>
-              <w:t>Api/</w:t>
-            </w:r>
-            <w:r>
-              <w:rPr>
-                <w:rFonts w:hint="eastAsia"/>
-              </w:rPr>
-              <w:t>Vendor</w:t>
-            </w:r>
-            <w:r>
-              <w:rPr>
-                <w:rFonts w:hint="eastAsia"/>
-              </w:rPr>
-              <w:t>s</w:t>
+            <w:proofErr w:type="spellStart"/>
+            <w:r>
+              <w:rPr>
+                <w:rFonts w:hint="eastAsia"/>
+              </w:rPr>
+              <w:t>Api</w:t>
+            </w:r>
+            <w:proofErr w:type="spellEnd"/>
+            <w:r>
+              <w:rPr>
+                <w:rFonts w:hint="eastAsia"/>
+              </w:rPr>
+              <w:t>/Vendors</w:t>
             </w:r>
           </w:p>
         </w:tc>
@@ -2031,7 +2084,6 @@
               <w:rPr>
                 <w:rFonts w:hint="eastAsia"/>
               </w:rPr>
-              <w:lastRenderedPageBreak/>
               <w:t>GET</w:t>
             </w:r>
           </w:p>
@@ -2045,12 +2097,28 @@
             <w:pPr>
               <w:spacing w:line="360" w:lineRule="auto"/>
             </w:pPr>
-            <w:r>
-              <w:rPr>
-                <w:rFonts w:hint="eastAsia"/>
-              </w:rPr>
-              <w:t>Api/MiniVendors</w:t>
-            </w:r>
+            <w:proofErr w:type="spellStart"/>
+            <w:r>
+              <w:rPr>
+                <w:rFonts w:hint="eastAsia"/>
+              </w:rPr>
+              <w:t>Api</w:t>
+            </w:r>
+            <w:proofErr w:type="spellEnd"/>
+            <w:r>
+              <w:rPr>
+                <w:rFonts w:hint="eastAsia"/>
+              </w:rPr>
+              <w:t>/</w:t>
+            </w:r>
+            <w:proofErr w:type="spellStart"/>
+            <w:r>
+              <w:rPr>
+                <w:rFonts w:hint="eastAsia"/>
+              </w:rPr>
+              <w:t>MiniVendors</w:t>
+            </w:r>
+            <w:proofErr w:type="spellEnd"/>
           </w:p>
         </w:tc>
         <w:tc>
@@ -2067,12 +2135,14 @@
               </w:rPr>
               <w:t>查询供应商，主要用于</w:t>
             </w:r>
+            <w:proofErr w:type="spellStart"/>
             <w:r>
               <w:rPr>
                 <w:rFonts w:hint="eastAsia"/>
               </w:rPr>
               <w:t>AjaxSuggestion</w:t>
             </w:r>
+            <w:proofErr w:type="spellEnd"/>
             <w:r>
               <w:rPr>
                 <w:rFonts w:hint="eastAsia"/>
@@ -2108,11 +2178,33 @@
             <w:pPr>
               <w:spacing w:line="360" w:lineRule="auto"/>
             </w:pPr>
-            <w:r>
-              <w:rPr>
-                <w:rFonts w:hint="eastAsia"/>
-              </w:rPr>
-              <w:t>Api/MiniVendor/{id}</w:t>
+            <w:proofErr w:type="spellStart"/>
+            <w:r>
+              <w:rPr>
+                <w:rFonts w:hint="eastAsia"/>
+              </w:rPr>
+              <w:t>Api</w:t>
+            </w:r>
+            <w:proofErr w:type="spellEnd"/>
+            <w:r>
+              <w:rPr>
+                <w:rFonts w:hint="eastAsia"/>
+              </w:rPr>
+              <w:t>/</w:t>
+            </w:r>
+            <w:proofErr w:type="spellStart"/>
+            <w:r>
+              <w:rPr>
+                <w:rFonts w:hint="eastAsia"/>
+              </w:rPr>
+              <w:t>MiniVendor</w:t>
+            </w:r>
+            <w:proofErr w:type="spellEnd"/>
+            <w:r>
+              <w:rPr>
+                <w:rFonts w:hint="eastAsia"/>
+              </w:rPr>
+              <w:t>/{id}</w:t>
             </w:r>
           </w:p>
         </w:tc>
@@ -2155,9 +2247,6 @@
     <w:p>
       <w:pPr>
         <w:spacing w:line="360" w:lineRule="auto"/>
-        <w:rPr>
-          <w:rFonts w:hint="eastAsia"/>
-        </w:rPr>
       </w:pPr>
     </w:p>
     <w:tbl>
@@ -2354,9 +2443,6 @@
           <w:p>
             <w:pPr>
               <w:spacing w:line="360" w:lineRule="auto"/>
-              <w:rPr>
-                <w:rFonts w:hint="eastAsia"/>
-              </w:rPr>
             </w:pPr>
             <w:r>
               <w:rPr>
@@ -2373,9 +2459,6 @@
           <w:p>
             <w:pPr>
               <w:spacing w:line="360" w:lineRule="auto"/>
-              <w:rPr>
-                <w:rFonts w:hint="eastAsia"/>
-              </w:rPr>
             </w:pPr>
             <w:r>
               <w:rPr>
@@ -2393,9 +2476,6 @@
           <w:p>
             <w:pPr>
               <w:spacing w:line="360" w:lineRule="auto"/>
-              <w:rPr>
-                <w:rFonts w:hint="eastAsia"/>
-              </w:rPr>
             </w:pPr>
             <w:r>
               <w:rPr>
@@ -2414,16 +2494,15 @@
           <w:p>
             <w:pPr>
               <w:spacing w:line="360" w:lineRule="auto"/>
-              <w:rPr>
-                <w:rFonts w:hint="eastAsia"/>
-              </w:rPr>
-            </w:pPr>
+            </w:pPr>
+            <w:proofErr w:type="spellStart"/>
             <w:r>
               <w:rPr>
                 <w:rFonts w:hint="eastAsia"/>
               </w:rPr>
               <w:t>ChineseTitle</w:t>
             </w:r>
+            <w:proofErr w:type="spellEnd"/>
           </w:p>
         </w:tc>
         <w:tc>
@@ -2433,9 +2512,6 @@
           <w:p>
             <w:pPr>
               <w:spacing w:line="360" w:lineRule="auto"/>
-              <w:rPr>
-                <w:rFonts w:hint="eastAsia"/>
-              </w:rPr>
             </w:pPr>
             <w:r>
               <w:rPr>
@@ -2453,9 +2529,6 @@
           <w:p>
             <w:pPr>
               <w:spacing w:line="360" w:lineRule="auto"/>
-              <w:rPr>
-                <w:rFonts w:hint="eastAsia"/>
-              </w:rPr>
             </w:pPr>
             <w:r>
               <w:rPr>
@@ -2474,9 +2547,6 @@
           <w:p>
             <w:pPr>
               <w:spacing w:line="360" w:lineRule="auto"/>
-              <w:rPr>
-                <w:rFonts w:hint="eastAsia"/>
-              </w:rPr>
             </w:pPr>
             <w:r>
               <w:rPr>
@@ -2493,9 +2563,6 @@
           <w:p>
             <w:pPr>
               <w:spacing w:line="360" w:lineRule="auto"/>
-              <w:rPr>
-                <w:rFonts w:hint="eastAsia"/>
-              </w:rPr>
             </w:pPr>
             <w:r>
               <w:rPr>
@@ -2513,15 +2580,18 @@
           <w:p>
             <w:pPr>
               <w:spacing w:line="360" w:lineRule="auto"/>
-              <w:rPr>
-                <w:rFonts w:hint="eastAsia"/>
-              </w:rPr>
             </w:pPr>
             <w:r>
               <w:rPr>
                 <w:rFonts w:hint="eastAsia"/>
               </w:rPr>
               <w:t>VARCHAR(MAX)</w:t>
+            </w:r>
+            <w:r>
+              <w:rPr>
+                <w:rFonts w:hint="eastAsia"/>
+              </w:rPr>
+              <w:t xml:space="preserve"> HTML</w:t>
             </w:r>
           </w:p>
         </w:tc>
@@ -2700,9 +2770,6 @@
           <w:p>
             <w:pPr>
               <w:spacing w:line="360" w:lineRule="auto"/>
-              <w:rPr>
-                <w:rFonts w:hint="eastAsia"/>
-              </w:rPr>
             </w:pPr>
             <w:r>
               <w:rPr>
@@ -2728,8 +2795,22 @@
               <w:rPr>
                 <w:rFonts w:hint="eastAsia"/>
               </w:rPr>
-              <w:t>1. Vendor.Title</w:t>
-            </w:r>
+              <w:t xml:space="preserve">1. </w:t>
+            </w:r>
+            <w:proofErr w:type="spellStart"/>
+            <w:r>
+              <w:rPr>
+                <w:rFonts w:hint="eastAsia"/>
+              </w:rPr>
+              <w:t>Category</w:t>
+            </w:r>
+            <w:r>
+              <w:rPr>
+                <w:rFonts w:hint="eastAsia"/>
+              </w:rPr>
+              <w:t>.Title</w:t>
+            </w:r>
+            <w:proofErr w:type="spellEnd"/>
             <w:r>
               <w:rPr>
                 <w:rFonts w:hint="eastAsia"/>
@@ -2757,7 +2838,7 @@
               <w:rPr>
                 <w:rFonts w:hint="eastAsia"/>
               </w:rPr>
-              <w:t>Vendor</w:t>
+              <w:t>Category</w:t>
             </w:r>
             <w:r>
               <w:rPr>
@@ -2765,12 +2846,20 @@
               </w:rPr>
               <w:t>一经创建，</w:t>
             </w:r>
-            <w:r>
-              <w:rPr>
-                <w:rFonts w:hint="eastAsia"/>
-              </w:rPr>
-              <w:t>Vendor.Title</w:t>
-            </w:r>
+            <w:proofErr w:type="spellStart"/>
+            <w:r>
+              <w:rPr>
+                <w:rFonts w:hint="eastAsia"/>
+              </w:rPr>
+              <w:t>Category</w:t>
+            </w:r>
+            <w:r>
+              <w:rPr>
+                <w:rFonts w:hint="eastAsia"/>
+              </w:rPr>
+              <w:t>.Title</w:t>
+            </w:r>
+            <w:proofErr w:type="spellEnd"/>
             <w:r>
               <w:rPr>
                 <w:rFonts w:hint="eastAsia"/>
@@ -2781,9 +2870,6 @@
           <w:p>
             <w:pPr>
               <w:spacing w:line="360" w:lineRule="auto"/>
-              <w:rPr>
-                <w:rFonts w:hint="eastAsia"/>
-              </w:rPr>
             </w:pPr>
             <w:r>
               <w:rPr>
@@ -3110,11 +3196,19 @@
             <w:pPr>
               <w:spacing w:line="360" w:lineRule="auto"/>
             </w:pPr>
-            <w:r>
-              <w:rPr>
-                <w:rFonts w:hint="eastAsia"/>
-              </w:rPr>
-              <w:t>Api/</w:t>
+            <w:proofErr w:type="spellStart"/>
+            <w:r>
+              <w:rPr>
+                <w:rFonts w:hint="eastAsia"/>
+              </w:rPr>
+              <w:t>Api</w:t>
+            </w:r>
+            <w:proofErr w:type="spellEnd"/>
+            <w:r>
+              <w:rPr>
+                <w:rFonts w:hint="eastAsia"/>
+              </w:rPr>
+              <w:t>/</w:t>
             </w:r>
             <w:r>
               <w:rPr>
@@ -3167,23 +3261,19 @@
             <w:pPr>
               <w:spacing w:line="360" w:lineRule="auto"/>
             </w:pPr>
-            <w:r>
-              <w:rPr>
-                <w:rFonts w:hint="eastAsia"/>
-              </w:rPr>
-              <w:t>Api/</w:t>
-            </w:r>
-            <w:r>
-              <w:rPr>
-                <w:rFonts w:hint="eastAsia"/>
-              </w:rPr>
-              <w:t>Category</w:t>
-            </w:r>
-            <w:r>
-              <w:rPr>
-                <w:rFonts w:hint="eastAsia"/>
-              </w:rPr>
-              <w:t>/{id}</w:t>
+            <w:proofErr w:type="spellStart"/>
+            <w:r>
+              <w:rPr>
+                <w:rFonts w:hint="eastAsia"/>
+              </w:rPr>
+              <w:t>Api</w:t>
+            </w:r>
+            <w:proofErr w:type="spellEnd"/>
+            <w:r>
+              <w:rPr>
+                <w:rFonts w:hint="eastAsia"/>
+              </w:rPr>
+              <w:t>/Category/{id}</w:t>
             </w:r>
           </w:p>
         </w:tc>
@@ -3236,11 +3326,19 @@
             <w:pPr>
               <w:spacing w:line="360" w:lineRule="auto"/>
             </w:pPr>
-            <w:r>
-              <w:rPr>
-                <w:rFonts w:hint="eastAsia"/>
-              </w:rPr>
-              <w:t>Api/</w:t>
+            <w:proofErr w:type="spellStart"/>
+            <w:r>
+              <w:rPr>
+                <w:rFonts w:hint="eastAsia"/>
+              </w:rPr>
+              <w:t>Api</w:t>
+            </w:r>
+            <w:proofErr w:type="spellEnd"/>
+            <w:r>
+              <w:rPr>
+                <w:rFonts w:hint="eastAsia"/>
+              </w:rPr>
+              <w:t>/</w:t>
             </w:r>
             <w:r>
               <w:rPr>
@@ -3305,11 +3403,19 @@
             <w:pPr>
               <w:spacing w:line="360" w:lineRule="auto"/>
             </w:pPr>
-            <w:r>
-              <w:rPr>
-                <w:rFonts w:hint="eastAsia"/>
-              </w:rPr>
-              <w:t>Api/</w:t>
+            <w:proofErr w:type="spellStart"/>
+            <w:r>
+              <w:rPr>
+                <w:rFonts w:hint="eastAsia"/>
+              </w:rPr>
+              <w:t>Api</w:t>
+            </w:r>
+            <w:proofErr w:type="spellEnd"/>
+            <w:r>
+              <w:rPr>
+                <w:rFonts w:hint="eastAsia"/>
+              </w:rPr>
+              <w:t>/</w:t>
             </w:r>
             <w:r>
               <w:rPr>
@@ -3374,11 +3480,19 @@
             <w:pPr>
               <w:spacing w:line="360" w:lineRule="auto"/>
             </w:pPr>
-            <w:r>
-              <w:rPr>
-                <w:rFonts w:hint="eastAsia"/>
-              </w:rPr>
-              <w:t>Api/</w:t>
+            <w:proofErr w:type="spellStart"/>
+            <w:r>
+              <w:rPr>
+                <w:rFonts w:hint="eastAsia"/>
+              </w:rPr>
+              <w:t>Api</w:t>
+            </w:r>
+            <w:proofErr w:type="spellEnd"/>
+            <w:r>
+              <w:rPr>
+                <w:rFonts w:hint="eastAsia"/>
+              </w:rPr>
+              <w:t>/</w:t>
             </w:r>
             <w:r>
               <w:rPr>
@@ -3443,18 +3557,28 @@
             <w:pPr>
               <w:spacing w:line="360" w:lineRule="auto"/>
             </w:pPr>
-            <w:r>
-              <w:rPr>
-                <w:rFonts w:hint="eastAsia"/>
-              </w:rPr>
-              <w:t>Api/</w:t>
-            </w:r>
+            <w:proofErr w:type="spellStart"/>
+            <w:r>
+              <w:rPr>
+                <w:rFonts w:hint="eastAsia"/>
+              </w:rPr>
+              <w:t>Api</w:t>
+            </w:r>
+            <w:proofErr w:type="spellEnd"/>
+            <w:r>
+              <w:rPr>
+                <w:rFonts w:hint="eastAsia"/>
+              </w:rPr>
+              <w:t>/</w:t>
+            </w:r>
+            <w:proofErr w:type="spellStart"/>
             <w:r>
               <w:rPr>
                 <w:rFonts w:hint="eastAsia"/>
               </w:rPr>
               <w:t>MiniCategories</w:t>
             </w:r>
+            <w:proofErr w:type="spellEnd"/>
           </w:p>
         </w:tc>
         <w:tc>
@@ -3483,12 +3607,14 @@
               </w:rPr>
               <w:t>，主要用于</w:t>
             </w:r>
+            <w:proofErr w:type="spellStart"/>
             <w:r>
               <w:rPr>
                 <w:rFonts w:hint="eastAsia"/>
               </w:rPr>
               <w:t>AjaxSuggestion</w:t>
             </w:r>
+            <w:proofErr w:type="spellEnd"/>
             <w:r>
               <w:rPr>
                 <w:rFonts w:hint="eastAsia"/>
@@ -3524,11 +3650,19 @@
             <w:pPr>
               <w:spacing w:line="360" w:lineRule="auto"/>
             </w:pPr>
-            <w:r>
-              <w:rPr>
-                <w:rFonts w:hint="eastAsia"/>
-              </w:rPr>
-              <w:t>Api/</w:t>
+            <w:proofErr w:type="spellStart"/>
+            <w:r>
+              <w:rPr>
+                <w:rFonts w:hint="eastAsia"/>
+              </w:rPr>
+              <w:t>Api</w:t>
+            </w:r>
+            <w:proofErr w:type="spellEnd"/>
+            <w:r>
+              <w:rPr>
+                <w:rFonts w:hint="eastAsia"/>
+              </w:rPr>
+              <w:t>/</w:t>
             </w:r>
             <w:r>
               <w:rPr>
@@ -3536,12 +3670,14 @@
               </w:rPr>
               <w:t xml:space="preserve"> </w:t>
             </w:r>
+            <w:proofErr w:type="spellStart"/>
             <w:r>
               <w:rPr>
                 <w:rFonts w:hint="eastAsia"/>
               </w:rPr>
               <w:t>MiniCategory</w:t>
             </w:r>
+            <w:proofErr w:type="spellEnd"/>
             <w:r>
               <w:rPr>
                 <w:rFonts w:hint="eastAsia"/>
@@ -3592,13 +3728,7 @@
               <w:rPr>
                 <w:rFonts w:hint="eastAsia"/>
               </w:rPr>
-              <w:t>Title</w:t>
-            </w:r>
-            <w:r>
-              <w:rPr>
-                <w:rFonts w:hint="eastAsia"/>
-              </w:rPr>
-              <w:t>(</w:t>
+              <w:t>Title(</w:t>
             </w:r>
             <w:r>
               <w:rPr>
@@ -3610,6 +3740,7 @@
               <w:rPr>
                 <w:rFonts w:hint="eastAsia"/>
               </w:rPr>
+              <w:lastRenderedPageBreak/>
               <w:t>=abbre</w:t>
             </w:r>
             <w:r>
@@ -3625,11 +3756,2600 @@
     <w:p>
       <w:pPr>
         <w:spacing w:line="360" w:lineRule="auto"/>
-        <w:rPr>
-          <w:rFonts w:hint="eastAsia"/>
-        </w:rPr>
       </w:pPr>
     </w:p>
+    <w:tbl>
+      <w:tblPr>
+        <w:tblStyle w:val="a5"/>
+        <w:tblW w:w="0" w:type="auto"/>
+        <w:tblLook w:val="04A0"/>
+      </w:tblPr>
+      <w:tblGrid>
+        <w:gridCol w:w="1697"/>
+        <w:gridCol w:w="248"/>
+        <w:gridCol w:w="1907"/>
+        <w:gridCol w:w="2935"/>
+        <w:gridCol w:w="3895"/>
+      </w:tblGrid>
+      <w:tr>
+        <w:trPr>
+          <w:trHeight w:val="423"/>
+        </w:trPr>
+        <w:tc>
+          <w:tcPr>
+            <w:tcW w:w="1892" w:type="dxa"/>
+            <w:gridSpan w:val="2"/>
+          </w:tcPr>
+          <w:p>
+            <w:pPr>
+              <w:spacing w:line="360" w:lineRule="auto"/>
+              <w:rPr>
+                <w:b/>
+              </w:rPr>
+            </w:pPr>
+            <w:r>
+              <w:rPr>
+                <w:rFonts w:hint="eastAsia"/>
+                <w:b/>
+              </w:rPr>
+              <w:t>Product</w:t>
+            </w:r>
+          </w:p>
+        </w:tc>
+        <w:tc>
+          <w:tcPr>
+            <w:tcW w:w="1501" w:type="dxa"/>
+          </w:tcPr>
+          <w:p>
+            <w:pPr>
+              <w:spacing w:line="360" w:lineRule="auto"/>
+              <w:rPr>
+                <w:b/>
+              </w:rPr>
+            </w:pPr>
+            <w:r>
+              <w:rPr>
+                <w:rFonts w:hint="eastAsia"/>
+                <w:b/>
+              </w:rPr>
+              <w:t>HIT</w:t>
+            </w:r>
+            <w:r>
+              <w:rPr>
+                <w:rFonts w:hint="eastAsia"/>
+                <w:b/>
+              </w:rPr>
+              <w:t>产品</w:t>
+            </w:r>
+          </w:p>
+        </w:tc>
+        <w:tc>
+          <w:tcPr>
+            <w:tcW w:w="7289" w:type="dxa"/>
+            <w:gridSpan w:val="2"/>
+          </w:tcPr>
+          <w:p>
+            <w:pPr>
+              <w:spacing w:line="360" w:lineRule="auto"/>
+              <w:rPr>
+                <w:b/>
+              </w:rPr>
+            </w:pPr>
+            <w:r>
+              <w:rPr>
+                <w:rFonts w:hint="eastAsia"/>
+                <w:b/>
+              </w:rPr>
+              <w:t>规范说明</w:t>
+            </w:r>
+          </w:p>
+        </w:tc>
+      </w:tr>
+      <w:tr>
+        <w:tc>
+          <w:tcPr>
+            <w:tcW w:w="1892" w:type="dxa"/>
+            <w:gridSpan w:val="2"/>
+          </w:tcPr>
+          <w:p>
+            <w:pPr>
+              <w:spacing w:line="360" w:lineRule="auto"/>
+            </w:pPr>
+            <w:r>
+              <w:rPr>
+                <w:rFonts w:hint="eastAsia"/>
+              </w:rPr>
+              <w:t>Id *</w:t>
+            </w:r>
+          </w:p>
+        </w:tc>
+        <w:tc>
+          <w:tcPr>
+            <w:tcW w:w="1501" w:type="dxa"/>
+          </w:tcPr>
+          <w:p>
+            <w:pPr>
+              <w:spacing w:line="360" w:lineRule="auto"/>
+            </w:pPr>
+            <w:r>
+              <w:rPr>
+                <w:rFonts w:hint="eastAsia"/>
+              </w:rPr>
+              <w:t>ID</w:t>
+            </w:r>
+          </w:p>
+        </w:tc>
+        <w:tc>
+          <w:tcPr>
+            <w:tcW w:w="7289" w:type="dxa"/>
+            <w:gridSpan w:val="2"/>
+          </w:tcPr>
+          <w:p>
+            <w:pPr>
+              <w:spacing w:line="360" w:lineRule="auto"/>
+            </w:pPr>
+            <w:r>
+              <w:rPr>
+                <w:rFonts w:hint="eastAsia"/>
+              </w:rPr>
+              <w:t>PK, auto+1, NOT_NULL</w:t>
+            </w:r>
+          </w:p>
+        </w:tc>
+      </w:tr>
+      <w:tr>
+        <w:tc>
+          <w:tcPr>
+            <w:tcW w:w="1892" w:type="dxa"/>
+            <w:gridSpan w:val="2"/>
+          </w:tcPr>
+          <w:p>
+            <w:pPr>
+              <w:spacing w:line="360" w:lineRule="auto"/>
+            </w:pPr>
+            <w:proofErr w:type="spellStart"/>
+            <w:r>
+              <w:rPr>
+                <w:rFonts w:hint="eastAsia"/>
+              </w:rPr>
+              <w:t>VendorId</w:t>
+            </w:r>
+            <w:proofErr w:type="spellEnd"/>
+            <w:r>
+              <w:rPr>
+                <w:rFonts w:hint="eastAsia"/>
+              </w:rPr>
+              <w:t xml:space="preserve"> *</w:t>
+            </w:r>
+          </w:p>
+        </w:tc>
+        <w:tc>
+          <w:tcPr>
+            <w:tcW w:w="1501" w:type="dxa"/>
+          </w:tcPr>
+          <w:p>
+            <w:pPr>
+              <w:spacing w:line="360" w:lineRule="auto"/>
+            </w:pPr>
+            <w:r>
+              <w:rPr>
+                <w:rFonts w:hint="eastAsia"/>
+              </w:rPr>
+              <w:t>供应商</w:t>
+            </w:r>
+            <w:r>
+              <w:rPr>
+                <w:rFonts w:hint="eastAsia"/>
+              </w:rPr>
+              <w:t>ID</w:t>
+            </w:r>
+          </w:p>
+        </w:tc>
+        <w:tc>
+          <w:tcPr>
+            <w:tcW w:w="7289" w:type="dxa"/>
+            <w:gridSpan w:val="2"/>
+          </w:tcPr>
+          <w:p>
+            <w:pPr>
+              <w:spacing w:line="360" w:lineRule="auto"/>
+            </w:pPr>
+            <w:r>
+              <w:rPr>
+                <w:rFonts w:hint="eastAsia"/>
+              </w:rPr>
+              <w:t xml:space="preserve">FK, </w:t>
+            </w:r>
+            <w:r>
+              <w:rPr>
+                <w:rFonts w:hint="eastAsia"/>
+              </w:rPr>
+              <w:t>NOT</w:t>
+            </w:r>
+            <w:r>
+              <w:rPr>
+                <w:rFonts w:hint="eastAsia"/>
+              </w:rPr>
+              <w:t xml:space="preserve"> NULL</w:t>
+            </w:r>
+          </w:p>
+        </w:tc>
+      </w:tr>
+      <w:tr>
+        <w:tc>
+          <w:tcPr>
+            <w:tcW w:w="1892" w:type="dxa"/>
+            <w:gridSpan w:val="2"/>
+          </w:tcPr>
+          <w:p>
+            <w:pPr>
+              <w:spacing w:line="360" w:lineRule="auto"/>
+            </w:pPr>
+            <w:r>
+              <w:rPr>
+                <w:rFonts w:hint="eastAsia"/>
+              </w:rPr>
+              <w:t>Title *</w:t>
+            </w:r>
+          </w:p>
+        </w:tc>
+        <w:tc>
+          <w:tcPr>
+            <w:tcW w:w="1501" w:type="dxa"/>
+          </w:tcPr>
+          <w:p>
+            <w:pPr>
+              <w:spacing w:line="360" w:lineRule="auto"/>
+            </w:pPr>
+            <w:r>
+              <w:rPr>
+                <w:rFonts w:hint="eastAsia"/>
+              </w:rPr>
+              <w:t>类别英文全称</w:t>
+            </w:r>
+          </w:p>
+        </w:tc>
+        <w:tc>
+          <w:tcPr>
+            <w:tcW w:w="7289" w:type="dxa"/>
+            <w:gridSpan w:val="2"/>
+          </w:tcPr>
+          <w:p>
+            <w:pPr>
+              <w:spacing w:line="360" w:lineRule="auto"/>
+            </w:pPr>
+            <w:r>
+              <w:rPr>
+                <w:rFonts w:hint="eastAsia"/>
+              </w:rPr>
+              <w:t>VARCHAR(2000)</w:t>
+            </w:r>
+            <w:r>
+              <w:rPr>
+                <w:rFonts w:hint="eastAsia"/>
+              </w:rPr>
+              <w:t xml:space="preserve">, </w:t>
+            </w:r>
+            <w:r>
+              <w:rPr>
+                <w:rFonts w:hint="eastAsia"/>
+              </w:rPr>
+              <w:t>NOT_NULL</w:t>
+            </w:r>
+          </w:p>
+        </w:tc>
+      </w:tr>
+      <w:tr>
+        <w:tc>
+          <w:tcPr>
+            <w:tcW w:w="1892" w:type="dxa"/>
+            <w:gridSpan w:val="2"/>
+          </w:tcPr>
+          <w:p>
+            <w:pPr>
+              <w:spacing w:line="360" w:lineRule="auto"/>
+              <w:rPr>
+                <w:rFonts w:hint="eastAsia"/>
+              </w:rPr>
+            </w:pPr>
+            <w:r>
+              <w:rPr>
+                <w:rFonts w:hint="eastAsia"/>
+              </w:rPr>
+              <w:t>Logo</w:t>
+            </w:r>
+          </w:p>
+        </w:tc>
+        <w:tc>
+          <w:tcPr>
+            <w:tcW w:w="1501" w:type="dxa"/>
+          </w:tcPr>
+          <w:p>
+            <w:pPr>
+              <w:spacing w:line="360" w:lineRule="auto"/>
+              <w:rPr>
+                <w:rFonts w:hint="eastAsia"/>
+              </w:rPr>
+            </w:pPr>
+            <w:r>
+              <w:rPr>
+                <w:rFonts w:hint="eastAsia"/>
+              </w:rPr>
+              <w:t>图标</w:t>
+            </w:r>
+          </w:p>
+        </w:tc>
+        <w:tc>
+          <w:tcPr>
+            <w:tcW w:w="7289" w:type="dxa"/>
+            <w:gridSpan w:val="2"/>
+          </w:tcPr>
+          <w:p>
+            <w:pPr>
+              <w:spacing w:line="360" w:lineRule="auto"/>
+              <w:rPr>
+                <w:rFonts w:hint="eastAsia"/>
+              </w:rPr>
+            </w:pPr>
+            <w:r>
+              <w:rPr>
+                <w:rFonts w:hint="eastAsia"/>
+              </w:rPr>
+              <w:t>IMG URL</w:t>
+            </w:r>
+          </w:p>
+        </w:tc>
+      </w:tr>
+      <w:tr>
+        <w:tc>
+          <w:tcPr>
+            <w:tcW w:w="1892" w:type="dxa"/>
+            <w:gridSpan w:val="2"/>
+          </w:tcPr>
+          <w:p>
+            <w:pPr>
+              <w:spacing w:line="360" w:lineRule="auto"/>
+              <w:rPr>
+                <w:rFonts w:hint="eastAsia"/>
+              </w:rPr>
+            </w:pPr>
+            <w:proofErr w:type="spellStart"/>
+            <w:r>
+              <w:rPr>
+                <w:rFonts w:hint="eastAsia"/>
+              </w:rPr>
+              <w:t>CategoryId</w:t>
+            </w:r>
+            <w:proofErr w:type="spellEnd"/>
+            <w:r>
+              <w:rPr>
+                <w:rFonts w:hint="eastAsia"/>
+              </w:rPr>
+              <w:t xml:space="preserve"> *</w:t>
+            </w:r>
+          </w:p>
+        </w:tc>
+        <w:tc>
+          <w:tcPr>
+            <w:tcW w:w="1501" w:type="dxa"/>
+          </w:tcPr>
+          <w:p>
+            <w:pPr>
+              <w:spacing w:line="360" w:lineRule="auto"/>
+              <w:rPr>
+                <w:rFonts w:hint="eastAsia"/>
+              </w:rPr>
+            </w:pPr>
+            <w:r>
+              <w:rPr>
+                <w:rFonts w:hint="eastAsia"/>
+              </w:rPr>
+              <w:t>类别</w:t>
+            </w:r>
+            <w:r>
+              <w:rPr>
+                <w:rFonts w:hint="eastAsia"/>
+              </w:rPr>
+              <w:t>ID</w:t>
+            </w:r>
+          </w:p>
+        </w:tc>
+        <w:tc>
+          <w:tcPr>
+            <w:tcW w:w="7289" w:type="dxa"/>
+            <w:gridSpan w:val="2"/>
+          </w:tcPr>
+          <w:p>
+            <w:pPr>
+              <w:spacing w:line="360" w:lineRule="auto"/>
+              <w:rPr>
+                <w:rFonts w:hint="eastAsia"/>
+              </w:rPr>
+            </w:pPr>
+            <w:r>
+              <w:rPr>
+                <w:rFonts w:hint="eastAsia"/>
+              </w:rPr>
+              <w:t xml:space="preserve">FK, ALLOW NULL(NULL = NOT </w:t>
+            </w:r>
+            <w:proofErr w:type="spellStart"/>
+            <w:r>
+              <w:rPr>
+                <w:rFonts w:hint="eastAsia"/>
+              </w:rPr>
+              <w:t>Categoried</w:t>
+            </w:r>
+            <w:proofErr w:type="spellEnd"/>
+            <w:r>
+              <w:rPr>
+                <w:rFonts w:hint="eastAsia"/>
+              </w:rPr>
+              <w:t>)</w:t>
+            </w:r>
+          </w:p>
+        </w:tc>
+      </w:tr>
+      <w:tr>
+        <w:tc>
+          <w:tcPr>
+            <w:tcW w:w="1892" w:type="dxa"/>
+            <w:gridSpan w:val="2"/>
+          </w:tcPr>
+          <w:p>
+            <w:pPr>
+              <w:spacing w:line="360" w:lineRule="auto"/>
+              <w:rPr>
+                <w:rFonts w:hint="eastAsia"/>
+              </w:rPr>
+            </w:pPr>
+            <w:r>
+              <w:rPr>
+                <w:rFonts w:hint="eastAsia"/>
+              </w:rPr>
+              <w:t>Version</w:t>
+            </w:r>
+            <w:r>
+              <w:rPr>
+                <w:rFonts w:hint="eastAsia"/>
+              </w:rPr>
+              <w:t xml:space="preserve"> *</w:t>
+            </w:r>
+          </w:p>
+        </w:tc>
+        <w:tc>
+          <w:tcPr>
+            <w:tcW w:w="1501" w:type="dxa"/>
+          </w:tcPr>
+          <w:p>
+            <w:pPr>
+              <w:spacing w:line="360" w:lineRule="auto"/>
+              <w:rPr>
+                <w:rFonts w:hint="eastAsia"/>
+              </w:rPr>
+            </w:pPr>
+            <w:r>
+              <w:rPr>
+                <w:rFonts w:hint="eastAsia"/>
+              </w:rPr>
+              <w:t>版本号</w:t>
+            </w:r>
+          </w:p>
+        </w:tc>
+        <w:tc>
+          <w:tcPr>
+            <w:tcW w:w="7289" w:type="dxa"/>
+            <w:gridSpan w:val="2"/>
+          </w:tcPr>
+          <w:p>
+            <w:pPr>
+              <w:spacing w:line="360" w:lineRule="auto"/>
+              <w:rPr>
+                <w:rFonts w:hint="eastAsia"/>
+              </w:rPr>
+            </w:pPr>
+            <w:r>
+              <w:rPr>
+                <w:rFonts w:hint="eastAsia"/>
+              </w:rPr>
+              <w:t>VARCHAR(50)</w:t>
+            </w:r>
+            <w:r>
+              <w:rPr>
+                <w:rFonts w:hint="eastAsia"/>
+              </w:rPr>
+              <w:t>, NOT NULL</w:t>
+            </w:r>
+          </w:p>
+        </w:tc>
+      </w:tr>
+      <w:tr>
+        <w:tc>
+          <w:tcPr>
+            <w:tcW w:w="1892" w:type="dxa"/>
+            <w:gridSpan w:val="2"/>
+          </w:tcPr>
+          <w:p>
+            <w:pPr>
+              <w:spacing w:line="360" w:lineRule="auto"/>
+              <w:rPr>
+                <w:rFonts w:hint="eastAsia"/>
+              </w:rPr>
+            </w:pPr>
+            <w:r>
+              <w:rPr>
+                <w:rFonts w:hint="eastAsia"/>
+              </w:rPr>
+              <w:t>Published</w:t>
+            </w:r>
+          </w:p>
+        </w:tc>
+        <w:tc>
+          <w:tcPr>
+            <w:tcW w:w="1501" w:type="dxa"/>
+          </w:tcPr>
+          <w:p>
+            <w:pPr>
+              <w:spacing w:line="360" w:lineRule="auto"/>
+              <w:rPr>
+                <w:rFonts w:hint="eastAsia"/>
+              </w:rPr>
+            </w:pPr>
+            <w:r>
+              <w:rPr>
+                <w:rFonts w:hint="eastAsia"/>
+              </w:rPr>
+              <w:t>发布日期</w:t>
+            </w:r>
+          </w:p>
+        </w:tc>
+        <w:tc>
+          <w:tcPr>
+            <w:tcW w:w="7289" w:type="dxa"/>
+            <w:gridSpan w:val="2"/>
+          </w:tcPr>
+          <w:p>
+            <w:pPr>
+              <w:spacing w:line="360" w:lineRule="auto"/>
+              <w:rPr>
+                <w:rFonts w:hint="eastAsia"/>
+              </w:rPr>
+            </w:pPr>
+            <w:r>
+              <w:rPr>
+                <w:rFonts w:hint="eastAsia"/>
+              </w:rPr>
+              <w:t>DATE</w:t>
+            </w:r>
+          </w:p>
+        </w:tc>
+      </w:tr>
+      <w:tr>
+        <w:tc>
+          <w:tcPr>
+            <w:tcW w:w="1892" w:type="dxa"/>
+            <w:gridSpan w:val="2"/>
+          </w:tcPr>
+          <w:p>
+            <w:pPr>
+              <w:spacing w:line="360" w:lineRule="auto"/>
+              <w:rPr>
+                <w:rFonts w:hint="eastAsia"/>
+              </w:rPr>
+            </w:pPr>
+            <w:proofErr w:type="spellStart"/>
+            <w:r>
+              <w:rPr>
+                <w:rFonts w:hint="eastAsia"/>
+              </w:rPr>
+              <w:t>PreVersion</w:t>
+            </w:r>
+            <w:proofErr w:type="spellEnd"/>
+          </w:p>
+        </w:tc>
+        <w:tc>
+          <w:tcPr>
+            <w:tcW w:w="1501" w:type="dxa"/>
+          </w:tcPr>
+          <w:p>
+            <w:pPr>
+              <w:spacing w:line="360" w:lineRule="auto"/>
+              <w:rPr>
+                <w:rFonts w:hint="eastAsia"/>
+              </w:rPr>
+            </w:pPr>
+            <w:r>
+              <w:rPr>
+                <w:rFonts w:hint="eastAsia"/>
+              </w:rPr>
+              <w:t>前一版本号</w:t>
+            </w:r>
+          </w:p>
+        </w:tc>
+        <w:tc>
+          <w:tcPr>
+            <w:tcW w:w="7289" w:type="dxa"/>
+            <w:gridSpan w:val="2"/>
+          </w:tcPr>
+          <w:p>
+            <w:pPr>
+              <w:spacing w:line="360" w:lineRule="auto"/>
+              <w:rPr>
+                <w:rFonts w:hint="eastAsia"/>
+              </w:rPr>
+            </w:pPr>
+            <w:r>
+              <w:rPr>
+                <w:rFonts w:hint="eastAsia"/>
+              </w:rPr>
+              <w:t>VARCHAR(50)</w:t>
+            </w:r>
+          </w:p>
+        </w:tc>
+      </w:tr>
+      <w:tr>
+        <w:tc>
+          <w:tcPr>
+            <w:tcW w:w="1892" w:type="dxa"/>
+            <w:gridSpan w:val="2"/>
+          </w:tcPr>
+          <w:p>
+            <w:pPr>
+              <w:spacing w:line="360" w:lineRule="auto"/>
+              <w:rPr>
+                <w:rFonts w:hint="eastAsia"/>
+              </w:rPr>
+            </w:pPr>
+            <w:proofErr w:type="spellStart"/>
+            <w:r>
+              <w:rPr>
+                <w:rFonts w:hint="eastAsia"/>
+              </w:rPr>
+              <w:t>Phone</w:t>
+            </w:r>
+            <w:r>
+              <w:t>P</w:t>
+            </w:r>
+            <w:r>
+              <w:rPr>
+                <w:rFonts w:hint="eastAsia"/>
+              </w:rPr>
+              <w:t>reSale</w:t>
+            </w:r>
+            <w:proofErr w:type="spellEnd"/>
+          </w:p>
+        </w:tc>
+        <w:tc>
+          <w:tcPr>
+            <w:tcW w:w="1501" w:type="dxa"/>
+          </w:tcPr>
+          <w:p>
+            <w:pPr>
+              <w:spacing w:line="360" w:lineRule="auto"/>
+              <w:rPr>
+                <w:rFonts w:hint="eastAsia"/>
+              </w:rPr>
+            </w:pPr>
+            <w:r>
+              <w:rPr>
+                <w:rFonts w:hint="eastAsia"/>
+              </w:rPr>
+              <w:t>售前电话</w:t>
+            </w:r>
+          </w:p>
+        </w:tc>
+        <w:tc>
+          <w:tcPr>
+            <w:tcW w:w="7289" w:type="dxa"/>
+            <w:gridSpan w:val="2"/>
+          </w:tcPr>
+          <w:p>
+            <w:pPr>
+              <w:spacing w:line="360" w:lineRule="auto"/>
+              <w:rPr>
+                <w:rFonts w:hint="eastAsia"/>
+              </w:rPr>
+            </w:pPr>
+            <w:r>
+              <w:rPr>
+                <w:rFonts w:hint="eastAsia"/>
+              </w:rPr>
+              <w:t>VARCHAR(50)</w:t>
+            </w:r>
+          </w:p>
+        </w:tc>
+      </w:tr>
+      <w:tr>
+        <w:tc>
+          <w:tcPr>
+            <w:tcW w:w="1892" w:type="dxa"/>
+            <w:gridSpan w:val="2"/>
+          </w:tcPr>
+          <w:p>
+            <w:pPr>
+              <w:spacing w:line="360" w:lineRule="auto"/>
+              <w:rPr>
+                <w:rFonts w:hint="eastAsia"/>
+              </w:rPr>
+            </w:pPr>
+            <w:proofErr w:type="spellStart"/>
+            <w:r>
+              <w:rPr>
+                <w:rFonts w:hint="eastAsia"/>
+              </w:rPr>
+              <w:t>Phone</w:t>
+            </w:r>
+            <w:r>
+              <w:rPr>
+                <w:rFonts w:hint="eastAsia"/>
+              </w:rPr>
+              <w:t>AfterSale</w:t>
+            </w:r>
+            <w:r>
+              <w:rPr>
+                <w:rFonts w:hint="eastAsia"/>
+              </w:rPr>
+              <w:t>Sale</w:t>
+            </w:r>
+            <w:proofErr w:type="spellEnd"/>
+          </w:p>
+        </w:tc>
+        <w:tc>
+          <w:tcPr>
+            <w:tcW w:w="1501" w:type="dxa"/>
+          </w:tcPr>
+          <w:p>
+            <w:pPr>
+              <w:spacing w:line="360" w:lineRule="auto"/>
+              <w:rPr>
+                <w:rFonts w:hint="eastAsia"/>
+              </w:rPr>
+            </w:pPr>
+            <w:r>
+              <w:rPr>
+                <w:rFonts w:hint="eastAsia"/>
+              </w:rPr>
+              <w:t>售后</w:t>
+            </w:r>
+            <w:r>
+              <w:rPr>
+                <w:rFonts w:hint="eastAsia"/>
+              </w:rPr>
+              <w:t>电话</w:t>
+            </w:r>
+          </w:p>
+        </w:tc>
+        <w:tc>
+          <w:tcPr>
+            <w:tcW w:w="7289" w:type="dxa"/>
+            <w:gridSpan w:val="2"/>
+          </w:tcPr>
+          <w:p>
+            <w:pPr>
+              <w:spacing w:line="360" w:lineRule="auto"/>
+              <w:rPr>
+                <w:rFonts w:hint="eastAsia"/>
+              </w:rPr>
+            </w:pPr>
+            <w:r>
+              <w:rPr>
+                <w:rFonts w:hint="eastAsia"/>
+              </w:rPr>
+              <w:t>VARCHAR(50)</w:t>
+            </w:r>
+          </w:p>
+        </w:tc>
+      </w:tr>
+      <w:tr>
+        <w:tc>
+          <w:tcPr>
+            <w:tcW w:w="1892" w:type="dxa"/>
+            <w:gridSpan w:val="2"/>
+          </w:tcPr>
+          <w:p>
+            <w:pPr>
+              <w:spacing w:line="360" w:lineRule="auto"/>
+              <w:rPr>
+                <w:rFonts w:hint="eastAsia"/>
+              </w:rPr>
+            </w:pPr>
+            <w:r>
+              <w:rPr>
+                <w:rFonts w:hint="eastAsia"/>
+              </w:rPr>
+              <w:t>Description</w:t>
+            </w:r>
+          </w:p>
+        </w:tc>
+        <w:tc>
+          <w:tcPr>
+            <w:tcW w:w="1501" w:type="dxa"/>
+          </w:tcPr>
+          <w:p>
+            <w:pPr>
+              <w:spacing w:line="360" w:lineRule="auto"/>
+              <w:rPr>
+                <w:rFonts w:hint="eastAsia"/>
+              </w:rPr>
+            </w:pPr>
+            <w:r>
+              <w:rPr>
+                <w:rFonts w:hint="eastAsia"/>
+              </w:rPr>
+              <w:t>详细说明</w:t>
+            </w:r>
+          </w:p>
+        </w:tc>
+        <w:tc>
+          <w:tcPr>
+            <w:tcW w:w="7289" w:type="dxa"/>
+            <w:gridSpan w:val="2"/>
+          </w:tcPr>
+          <w:p>
+            <w:pPr>
+              <w:spacing w:line="360" w:lineRule="auto"/>
+              <w:rPr>
+                <w:rFonts w:hint="eastAsia"/>
+              </w:rPr>
+            </w:pPr>
+            <w:r>
+              <w:rPr>
+                <w:rFonts w:hint="eastAsia"/>
+              </w:rPr>
+              <w:t>VARCHAR(MAX) HTML</w:t>
+            </w:r>
+          </w:p>
+        </w:tc>
+      </w:tr>
+      <w:tr>
+        <w:tc>
+          <w:tcPr>
+            <w:tcW w:w="1892" w:type="dxa"/>
+            <w:gridSpan w:val="2"/>
+          </w:tcPr>
+          <w:p>
+            <w:pPr>
+              <w:spacing w:line="360" w:lineRule="auto"/>
+            </w:pPr>
+            <w:r>
+              <w:rPr>
+                <w:rFonts w:hint="eastAsia"/>
+              </w:rPr>
+              <w:t>Creator *</w:t>
+            </w:r>
+          </w:p>
+        </w:tc>
+        <w:tc>
+          <w:tcPr>
+            <w:tcW w:w="1501" w:type="dxa"/>
+          </w:tcPr>
+          <w:p>
+            <w:pPr>
+              <w:spacing w:line="360" w:lineRule="auto"/>
+            </w:pPr>
+            <w:r>
+              <w:rPr>
+                <w:rFonts w:hint="eastAsia"/>
+              </w:rPr>
+              <w:t>发布者</w:t>
+            </w:r>
+          </w:p>
+        </w:tc>
+        <w:tc>
+          <w:tcPr>
+            <w:tcW w:w="7289" w:type="dxa"/>
+            <w:gridSpan w:val="2"/>
+          </w:tcPr>
+          <w:p>
+            <w:pPr>
+              <w:spacing w:line="360" w:lineRule="auto"/>
+            </w:pPr>
+            <w:r>
+              <w:rPr>
+                <w:rFonts w:hint="eastAsia"/>
+              </w:rPr>
+              <w:t>必须是存在用户，表示创建者或修改者</w:t>
+            </w:r>
+          </w:p>
+        </w:tc>
+      </w:tr>
+      <w:tr>
+        <w:tc>
+          <w:tcPr>
+            <w:tcW w:w="1892" w:type="dxa"/>
+            <w:gridSpan w:val="2"/>
+          </w:tcPr>
+          <w:p>
+            <w:pPr>
+              <w:spacing w:line="360" w:lineRule="auto"/>
+            </w:pPr>
+            <w:r>
+              <w:rPr>
+                <w:rFonts w:hint="eastAsia"/>
+              </w:rPr>
+              <w:t>Created</w:t>
+            </w:r>
+          </w:p>
+        </w:tc>
+        <w:tc>
+          <w:tcPr>
+            <w:tcW w:w="1501" w:type="dxa"/>
+          </w:tcPr>
+          <w:p>
+            <w:pPr>
+              <w:spacing w:line="360" w:lineRule="auto"/>
+            </w:pPr>
+            <w:r>
+              <w:rPr>
+                <w:rFonts w:hint="eastAsia"/>
+              </w:rPr>
+              <w:t>创建时间</w:t>
+            </w:r>
+          </w:p>
+        </w:tc>
+        <w:tc>
+          <w:tcPr>
+            <w:tcW w:w="7289" w:type="dxa"/>
+            <w:gridSpan w:val="2"/>
+          </w:tcPr>
+          <w:p>
+            <w:pPr>
+              <w:spacing w:line="360" w:lineRule="auto"/>
+            </w:pPr>
+            <w:r>
+              <w:rPr>
+                <w:rFonts w:hint="eastAsia"/>
+              </w:rPr>
+              <w:t>DEFAULT</w:t>
+            </w:r>
+          </w:p>
+        </w:tc>
+      </w:tr>
+      <w:tr>
+        <w:tc>
+          <w:tcPr>
+            <w:tcW w:w="1892" w:type="dxa"/>
+            <w:gridSpan w:val="2"/>
+          </w:tcPr>
+          <w:p>
+            <w:pPr>
+              <w:spacing w:line="360" w:lineRule="auto"/>
+            </w:pPr>
+            <w:r>
+              <w:rPr>
+                <w:rFonts w:hint="eastAsia"/>
+              </w:rPr>
+              <w:t>Updated</w:t>
+            </w:r>
+          </w:p>
+        </w:tc>
+        <w:tc>
+          <w:tcPr>
+            <w:tcW w:w="1501" w:type="dxa"/>
+          </w:tcPr>
+          <w:p>
+            <w:pPr>
+              <w:spacing w:line="360" w:lineRule="auto"/>
+            </w:pPr>
+            <w:r>
+              <w:rPr>
+                <w:rFonts w:hint="eastAsia"/>
+              </w:rPr>
+              <w:t>最新修改时间</w:t>
+            </w:r>
+          </w:p>
+        </w:tc>
+        <w:tc>
+          <w:tcPr>
+            <w:tcW w:w="7289" w:type="dxa"/>
+            <w:gridSpan w:val="2"/>
+          </w:tcPr>
+          <w:p>
+            <w:pPr>
+              <w:spacing w:line="360" w:lineRule="auto"/>
+            </w:pPr>
+            <w:r>
+              <w:rPr>
+                <w:rFonts w:hint="eastAsia"/>
+              </w:rPr>
+              <w:t>默认为</w:t>
+            </w:r>
+            <w:r>
+              <w:rPr>
+                <w:rFonts w:hint="eastAsia"/>
+              </w:rPr>
+              <w:t xml:space="preserve">NULL, </w:t>
+            </w:r>
+            <w:r>
+              <w:rPr>
+                <w:rFonts w:hint="eastAsia"/>
+              </w:rPr>
+              <w:t>当修改时更新为修改时间</w:t>
+            </w:r>
+          </w:p>
+        </w:tc>
+      </w:tr>
+      <w:tr>
+        <w:tc>
+          <w:tcPr>
+            <w:tcW w:w="10682" w:type="dxa"/>
+            <w:gridSpan w:val="5"/>
+          </w:tcPr>
+          <w:p>
+            <w:pPr>
+              <w:spacing w:line="360" w:lineRule="auto"/>
+            </w:pPr>
+            <w:r>
+              <w:rPr>
+                <w:rFonts w:hint="eastAsia"/>
+                <w:b/>
+              </w:rPr>
+              <w:t>全局数据规范</w:t>
+            </w:r>
+          </w:p>
+        </w:tc>
+      </w:tr>
+      <w:tr>
+        <w:tc>
+          <w:tcPr>
+            <w:tcW w:w="10682" w:type="dxa"/>
+            <w:gridSpan w:val="5"/>
+          </w:tcPr>
+          <w:p>
+            <w:pPr>
+              <w:spacing w:line="360" w:lineRule="auto"/>
+            </w:pPr>
+            <w:r>
+              <w:rPr>
+                <w:rFonts w:hint="eastAsia"/>
+              </w:rPr>
+              <w:t xml:space="preserve">1. </w:t>
+            </w:r>
+            <w:proofErr w:type="spellStart"/>
+            <w:r>
+              <w:rPr>
+                <w:rFonts w:hint="eastAsia"/>
+              </w:rPr>
+              <w:t>Product.VendorId</w:t>
+            </w:r>
+            <w:proofErr w:type="spellEnd"/>
+            <w:r>
+              <w:rPr>
+                <w:rFonts w:hint="eastAsia"/>
+              </w:rPr>
+              <w:t xml:space="preserve"> + </w:t>
+            </w:r>
+            <w:proofErr w:type="spellStart"/>
+            <w:r>
+              <w:rPr>
+                <w:rFonts w:hint="eastAsia"/>
+              </w:rPr>
+              <w:t>Product</w:t>
+            </w:r>
+            <w:r>
+              <w:rPr>
+                <w:rFonts w:hint="eastAsia"/>
+              </w:rPr>
+              <w:t>.Title</w:t>
+            </w:r>
+            <w:r>
+              <w:rPr>
+                <w:rFonts w:hint="eastAsia"/>
+              </w:rPr>
+              <w:t>+Product.Version</w:t>
+            </w:r>
+            <w:proofErr w:type="spellEnd"/>
+            <w:r>
+              <w:rPr>
+                <w:rFonts w:hint="eastAsia"/>
+              </w:rPr>
+              <w:t>不得重名；</w:t>
+            </w:r>
+          </w:p>
+          <w:p>
+            <w:pPr>
+              <w:spacing w:line="360" w:lineRule="auto"/>
+              <w:rPr>
+                <w:rFonts w:hint="eastAsia"/>
+              </w:rPr>
+            </w:pPr>
+            <w:r>
+              <w:rPr>
+                <w:rFonts w:hint="eastAsia"/>
+              </w:rPr>
+              <w:t>2</w:t>
+            </w:r>
+            <w:r>
+              <w:rPr>
+                <w:rFonts w:hint="eastAsia"/>
+              </w:rPr>
+              <w:t xml:space="preserve">. </w:t>
+            </w:r>
+            <w:r>
+              <w:rPr>
+                <w:rFonts w:hint="eastAsia"/>
+              </w:rPr>
+              <w:t>Product</w:t>
+            </w:r>
+            <w:r>
+              <w:rPr>
+                <w:rFonts w:hint="eastAsia"/>
+              </w:rPr>
+              <w:t>一经创建，</w:t>
+            </w:r>
+            <w:proofErr w:type="spellStart"/>
+            <w:r>
+              <w:rPr>
+                <w:rFonts w:hint="eastAsia"/>
+              </w:rPr>
+              <w:t>Product.VendorId</w:t>
+            </w:r>
+            <w:proofErr w:type="spellEnd"/>
+            <w:r>
+              <w:rPr>
+                <w:rFonts w:hint="eastAsia"/>
+              </w:rPr>
+              <w:t xml:space="preserve"> </w:t>
+            </w:r>
+            <w:r>
+              <w:rPr>
+                <w:rFonts w:hint="eastAsia"/>
+              </w:rPr>
+              <w:t>、</w:t>
+            </w:r>
+            <w:proofErr w:type="spellStart"/>
+            <w:r>
+              <w:rPr>
+                <w:rFonts w:hint="eastAsia"/>
+              </w:rPr>
+              <w:t>Product.Title</w:t>
+            </w:r>
+            <w:proofErr w:type="spellEnd"/>
+            <w:r>
+              <w:rPr>
+                <w:rFonts w:hint="eastAsia"/>
+              </w:rPr>
+              <w:t>和</w:t>
+            </w:r>
+            <w:proofErr w:type="spellStart"/>
+            <w:r>
+              <w:rPr>
+                <w:rFonts w:hint="eastAsia"/>
+              </w:rPr>
+              <w:t>Product.Version</w:t>
+            </w:r>
+            <w:proofErr w:type="spellEnd"/>
+            <w:r>
+              <w:rPr>
+                <w:rFonts w:hint="eastAsia"/>
+              </w:rPr>
+              <w:t>不可修改</w:t>
+            </w:r>
+            <w:r>
+              <w:rPr>
+                <w:rFonts w:hint="eastAsia"/>
+              </w:rPr>
+              <w:t>；</w:t>
+            </w:r>
+          </w:p>
+          <w:p>
+            <w:pPr>
+              <w:spacing w:line="360" w:lineRule="auto"/>
+              <w:rPr>
+                <w:rFonts w:hint="eastAsia"/>
+              </w:rPr>
+            </w:pPr>
+            <w:r>
+              <w:rPr>
+                <w:rFonts w:hint="eastAsia"/>
+              </w:rPr>
+              <w:t>3.</w:t>
+            </w:r>
+            <w:r>
+              <w:rPr>
+                <w:rFonts w:hint="eastAsia"/>
+              </w:rPr>
+              <w:t xml:space="preserve"> </w:t>
+            </w:r>
+            <w:proofErr w:type="spellStart"/>
+            <w:r>
+              <w:rPr>
+                <w:rFonts w:hint="eastAsia"/>
+              </w:rPr>
+              <w:t>Product.</w:t>
+            </w:r>
+            <w:r>
+              <w:rPr>
+                <w:rFonts w:hint="eastAsia"/>
+              </w:rPr>
+              <w:t>VendorId</w:t>
+            </w:r>
+            <w:proofErr w:type="spellEnd"/>
+            <w:r>
+              <w:rPr>
+                <w:rFonts w:hint="eastAsia"/>
+              </w:rPr>
+              <w:t>对应</w:t>
+            </w:r>
+            <w:r>
+              <w:rPr>
+                <w:rFonts w:hint="eastAsia"/>
+              </w:rPr>
+              <w:t>Vendor</w:t>
+            </w:r>
+            <w:r>
+              <w:rPr>
+                <w:rFonts w:hint="eastAsia"/>
+              </w:rPr>
+              <w:t>必须存在；</w:t>
+            </w:r>
+          </w:p>
+          <w:p>
+            <w:pPr>
+              <w:spacing w:line="360" w:lineRule="auto"/>
+            </w:pPr>
+            <w:r>
+              <w:rPr>
+                <w:rFonts w:hint="eastAsia"/>
+              </w:rPr>
+              <w:t xml:space="preserve">4. </w:t>
+            </w:r>
+            <w:proofErr w:type="spellStart"/>
+            <w:r>
+              <w:rPr>
+                <w:rFonts w:hint="eastAsia"/>
+              </w:rPr>
+              <w:t>Product.</w:t>
+            </w:r>
+            <w:r>
+              <w:rPr>
+                <w:rFonts w:hint="eastAsia"/>
+              </w:rPr>
+              <w:t>CateogryId</w:t>
+            </w:r>
+            <w:proofErr w:type="spellEnd"/>
+            <w:r>
+              <w:rPr>
+                <w:rFonts w:hint="eastAsia"/>
+              </w:rPr>
+              <w:t>非空时，对应</w:t>
+            </w:r>
+            <w:r>
+              <w:rPr>
+                <w:rFonts w:hint="eastAsia"/>
+              </w:rPr>
+              <w:t>Vendor</w:t>
+            </w:r>
+            <w:r>
+              <w:rPr>
+                <w:rFonts w:hint="eastAsia"/>
+              </w:rPr>
+              <w:t>必须存在；</w:t>
+            </w:r>
+          </w:p>
+          <w:p>
+            <w:pPr>
+              <w:spacing w:line="360" w:lineRule="auto"/>
+            </w:pPr>
+            <w:r>
+              <w:rPr>
+                <w:rFonts w:hint="eastAsia"/>
+              </w:rPr>
+              <w:t xml:space="preserve">3. </w:t>
+            </w:r>
+            <w:r>
+              <w:rPr>
+                <w:rFonts w:hint="eastAsia"/>
+              </w:rPr>
+              <w:t>允许非原发布者修改信息。</w:t>
+            </w:r>
+          </w:p>
+        </w:tc>
+      </w:tr>
+      <w:tr>
+        <w:tc>
+          <w:tcPr>
+            <w:tcW w:w="10682" w:type="dxa"/>
+            <w:gridSpan w:val="5"/>
+          </w:tcPr>
+          <w:p>
+            <w:pPr>
+              <w:spacing w:line="360" w:lineRule="auto"/>
+              <w:rPr>
+                <w:b/>
+              </w:rPr>
+            </w:pPr>
+            <w:r>
+              <w:rPr>
+                <w:rFonts w:hint="eastAsia"/>
+                <w:b/>
+              </w:rPr>
+              <w:t>权限控制</w:t>
+            </w:r>
+          </w:p>
+        </w:tc>
+      </w:tr>
+      <w:tr>
+        <w:tc>
+          <w:tcPr>
+            <w:tcW w:w="1697" w:type="dxa"/>
+          </w:tcPr>
+          <w:p>
+            <w:pPr>
+              <w:spacing w:line="360" w:lineRule="auto"/>
+            </w:pPr>
+            <w:r>
+              <w:rPr>
+                <w:rFonts w:hint="eastAsia"/>
+              </w:rPr>
+              <w:t>C</w:t>
+            </w:r>
+          </w:p>
+        </w:tc>
+        <w:tc>
+          <w:tcPr>
+            <w:tcW w:w="8985" w:type="dxa"/>
+            <w:gridSpan w:val="4"/>
+          </w:tcPr>
+          <w:p>
+            <w:pPr>
+              <w:spacing w:line="360" w:lineRule="auto"/>
+            </w:pPr>
+            <w:r>
+              <w:rPr>
+                <w:rFonts w:hint="eastAsia"/>
+              </w:rPr>
+              <w:t>仅限管理员用户</w:t>
+            </w:r>
+          </w:p>
+        </w:tc>
+      </w:tr>
+      <w:tr>
+        <w:tc>
+          <w:tcPr>
+            <w:tcW w:w="1697" w:type="dxa"/>
+          </w:tcPr>
+          <w:p>
+            <w:pPr>
+              <w:spacing w:line="360" w:lineRule="auto"/>
+            </w:pPr>
+            <w:r>
+              <w:rPr>
+                <w:rFonts w:hint="eastAsia"/>
+              </w:rPr>
+              <w:t>R</w:t>
+            </w:r>
+          </w:p>
+        </w:tc>
+        <w:tc>
+          <w:tcPr>
+            <w:tcW w:w="8985" w:type="dxa"/>
+            <w:gridSpan w:val="4"/>
+          </w:tcPr>
+          <w:p>
+            <w:pPr>
+              <w:spacing w:line="360" w:lineRule="auto"/>
+            </w:pPr>
+            <w:r>
+              <w:rPr>
+                <w:rFonts w:hint="eastAsia"/>
+              </w:rPr>
+              <w:t>PUBLIC</w:t>
+            </w:r>
+          </w:p>
+        </w:tc>
+      </w:tr>
+      <w:tr>
+        <w:tc>
+          <w:tcPr>
+            <w:tcW w:w="1697" w:type="dxa"/>
+          </w:tcPr>
+          <w:p>
+            <w:pPr>
+              <w:spacing w:line="360" w:lineRule="auto"/>
+            </w:pPr>
+            <w:r>
+              <w:rPr>
+                <w:rFonts w:hint="eastAsia"/>
+              </w:rPr>
+              <w:t>U</w:t>
+            </w:r>
+          </w:p>
+        </w:tc>
+        <w:tc>
+          <w:tcPr>
+            <w:tcW w:w="8985" w:type="dxa"/>
+            <w:gridSpan w:val="4"/>
+          </w:tcPr>
+          <w:p>
+            <w:pPr>
+              <w:spacing w:line="360" w:lineRule="auto"/>
+            </w:pPr>
+            <w:r>
+              <w:rPr>
+                <w:rFonts w:hint="eastAsia"/>
+              </w:rPr>
+              <w:t>仅限管理员用户，但不限定必须是原作者</w:t>
+            </w:r>
+          </w:p>
+        </w:tc>
+      </w:tr>
+      <w:tr>
+        <w:tc>
+          <w:tcPr>
+            <w:tcW w:w="1697" w:type="dxa"/>
+          </w:tcPr>
+          <w:p>
+            <w:pPr>
+              <w:spacing w:line="360" w:lineRule="auto"/>
+            </w:pPr>
+            <w:r>
+              <w:rPr>
+                <w:rFonts w:hint="eastAsia"/>
+              </w:rPr>
+              <w:t>D</w:t>
+            </w:r>
+          </w:p>
+        </w:tc>
+        <w:tc>
+          <w:tcPr>
+            <w:tcW w:w="8985" w:type="dxa"/>
+            <w:gridSpan w:val="4"/>
+          </w:tcPr>
+          <w:p>
+            <w:pPr>
+              <w:spacing w:line="360" w:lineRule="auto"/>
+            </w:pPr>
+            <w:r>
+              <w:rPr>
+                <w:rFonts w:hint="eastAsia"/>
+              </w:rPr>
+              <w:t>仅限管理员用户，但不限定必须是原作者</w:t>
+            </w:r>
+          </w:p>
+        </w:tc>
+      </w:tr>
+      <w:tr>
+        <w:tc>
+          <w:tcPr>
+            <w:tcW w:w="1697" w:type="dxa"/>
+          </w:tcPr>
+          <w:p>
+            <w:pPr>
+              <w:spacing w:line="360" w:lineRule="auto"/>
+            </w:pPr>
+            <w:r>
+              <w:rPr>
+                <w:rFonts w:hint="eastAsia"/>
+              </w:rPr>
+              <w:t>S</w:t>
+            </w:r>
+          </w:p>
+        </w:tc>
+        <w:tc>
+          <w:tcPr>
+            <w:tcW w:w="8985" w:type="dxa"/>
+            <w:gridSpan w:val="4"/>
+          </w:tcPr>
+          <w:p>
+            <w:pPr>
+              <w:spacing w:line="360" w:lineRule="auto"/>
+            </w:pPr>
+            <w:r>
+              <w:rPr>
+                <w:rFonts w:hint="eastAsia"/>
+              </w:rPr>
+              <w:t>PUBLIC</w:t>
+            </w:r>
+          </w:p>
+        </w:tc>
+      </w:tr>
+      <w:tr>
+        <w:tc>
+          <w:tcPr>
+            <w:tcW w:w="1697" w:type="dxa"/>
+          </w:tcPr>
+          <w:p>
+            <w:pPr>
+              <w:spacing w:line="360" w:lineRule="auto"/>
+              <w:rPr>
+                <w:b/>
+              </w:rPr>
+            </w:pPr>
+            <w:r>
+              <w:rPr>
+                <w:rFonts w:hint="eastAsia"/>
+                <w:b/>
+              </w:rPr>
+              <w:t>HTTP_METHOD</w:t>
+            </w:r>
+          </w:p>
+        </w:tc>
+        <w:tc>
+          <w:tcPr>
+            <w:tcW w:w="4648" w:type="dxa"/>
+            <w:gridSpan w:val="3"/>
+          </w:tcPr>
+          <w:p>
+            <w:pPr>
+              <w:spacing w:line="360" w:lineRule="auto"/>
+              <w:rPr>
+                <w:b/>
+              </w:rPr>
+            </w:pPr>
+            <w:r>
+              <w:rPr>
+                <w:rFonts w:hint="eastAsia"/>
+                <w:b/>
+              </w:rPr>
+              <w:t>URI</w:t>
+            </w:r>
+          </w:p>
+        </w:tc>
+        <w:tc>
+          <w:tcPr>
+            <w:tcW w:w="4337" w:type="dxa"/>
+          </w:tcPr>
+          <w:p>
+            <w:pPr>
+              <w:spacing w:line="360" w:lineRule="auto"/>
+              <w:rPr>
+                <w:b/>
+              </w:rPr>
+            </w:pPr>
+            <w:r>
+              <w:rPr>
+                <w:rFonts w:hint="eastAsia"/>
+                <w:b/>
+              </w:rPr>
+              <w:t>说明</w:t>
+            </w:r>
+          </w:p>
+        </w:tc>
+      </w:tr>
+      <w:tr>
+        <w:tc>
+          <w:tcPr>
+            <w:tcW w:w="1697" w:type="dxa"/>
+          </w:tcPr>
+          <w:p>
+            <w:pPr>
+              <w:spacing w:line="360" w:lineRule="auto"/>
+            </w:pPr>
+            <w:r>
+              <w:rPr>
+                <w:rFonts w:hint="eastAsia"/>
+              </w:rPr>
+              <w:t>POST</w:t>
+            </w:r>
+          </w:p>
+        </w:tc>
+        <w:tc>
+          <w:tcPr>
+            <w:tcW w:w="4648" w:type="dxa"/>
+            <w:gridSpan w:val="3"/>
+          </w:tcPr>
+          <w:p>
+            <w:pPr>
+              <w:spacing w:line="360" w:lineRule="auto"/>
+            </w:pPr>
+            <w:proofErr w:type="spellStart"/>
+            <w:r>
+              <w:rPr>
+                <w:rFonts w:hint="eastAsia"/>
+              </w:rPr>
+              <w:t>Api</w:t>
+            </w:r>
+            <w:proofErr w:type="spellEnd"/>
+            <w:r>
+              <w:rPr>
+                <w:rFonts w:hint="eastAsia"/>
+              </w:rPr>
+              <w:t>/</w:t>
+            </w:r>
+            <w:r>
+              <w:rPr>
+                <w:rFonts w:hint="eastAsia"/>
+              </w:rPr>
+              <w:t>Products</w:t>
+            </w:r>
+          </w:p>
+        </w:tc>
+        <w:tc>
+          <w:tcPr>
+            <w:tcW w:w="4337" w:type="dxa"/>
+          </w:tcPr>
+          <w:p>
+            <w:pPr>
+              <w:spacing w:line="360" w:lineRule="auto"/>
+            </w:pPr>
+            <w:r>
+              <w:rPr>
+                <w:rFonts w:hint="eastAsia"/>
+              </w:rPr>
+              <w:t>创建</w:t>
+            </w:r>
+            <w:r>
+              <w:rPr>
+                <w:rFonts w:hint="eastAsia"/>
+              </w:rPr>
+              <w:t>HIT</w:t>
+            </w:r>
+            <w:r>
+              <w:rPr>
+                <w:rFonts w:hint="eastAsia"/>
+              </w:rPr>
+              <w:t>产品</w:t>
+            </w:r>
+          </w:p>
+        </w:tc>
+      </w:tr>
+      <w:tr>
+        <w:tc>
+          <w:tcPr>
+            <w:tcW w:w="1697" w:type="dxa"/>
+          </w:tcPr>
+          <w:p>
+            <w:pPr>
+              <w:spacing w:line="360" w:lineRule="auto"/>
+            </w:pPr>
+            <w:r>
+              <w:rPr>
+                <w:rFonts w:hint="eastAsia"/>
+              </w:rPr>
+              <w:t>GET</w:t>
+            </w:r>
+          </w:p>
+        </w:tc>
+        <w:tc>
+          <w:tcPr>
+            <w:tcW w:w="4648" w:type="dxa"/>
+            <w:gridSpan w:val="3"/>
+          </w:tcPr>
+          <w:p>
+            <w:pPr>
+              <w:spacing w:line="360" w:lineRule="auto"/>
+            </w:pPr>
+            <w:proofErr w:type="spellStart"/>
+            <w:r>
+              <w:rPr>
+                <w:rFonts w:hint="eastAsia"/>
+              </w:rPr>
+              <w:t>Api</w:t>
+            </w:r>
+            <w:proofErr w:type="spellEnd"/>
+            <w:r>
+              <w:rPr>
+                <w:rFonts w:hint="eastAsia"/>
+              </w:rPr>
+              <w:t>/</w:t>
+            </w:r>
+            <w:r>
+              <w:rPr>
+                <w:rFonts w:hint="eastAsia"/>
+              </w:rPr>
+              <w:t>Product</w:t>
+            </w:r>
+            <w:r>
+              <w:rPr>
+                <w:rFonts w:hint="eastAsia"/>
+              </w:rPr>
+              <w:t>/{id}</w:t>
+            </w:r>
+          </w:p>
+        </w:tc>
+        <w:tc>
+          <w:tcPr>
+            <w:tcW w:w="4337" w:type="dxa"/>
+          </w:tcPr>
+          <w:p>
+            <w:pPr>
+              <w:spacing w:line="360" w:lineRule="auto"/>
+            </w:pPr>
+            <w:r>
+              <w:rPr>
+                <w:rFonts w:hint="eastAsia"/>
+              </w:rPr>
+              <w:t>获取</w:t>
+            </w:r>
+            <w:r>
+              <w:rPr>
+                <w:rFonts w:hint="eastAsia"/>
+              </w:rPr>
+              <w:t>HIT</w:t>
+            </w:r>
+            <w:r>
+              <w:rPr>
+                <w:rFonts w:hint="eastAsia"/>
+              </w:rPr>
+              <w:t>产品</w:t>
+            </w:r>
+          </w:p>
+        </w:tc>
+      </w:tr>
+      <w:tr>
+        <w:tc>
+          <w:tcPr>
+            <w:tcW w:w="1697" w:type="dxa"/>
+          </w:tcPr>
+          <w:p>
+            <w:pPr>
+              <w:spacing w:line="360" w:lineRule="auto"/>
+            </w:pPr>
+            <w:r>
+              <w:rPr>
+                <w:rFonts w:hint="eastAsia"/>
+              </w:rPr>
+              <w:lastRenderedPageBreak/>
+              <w:t>PUT</w:t>
+            </w:r>
+          </w:p>
+        </w:tc>
+        <w:tc>
+          <w:tcPr>
+            <w:tcW w:w="4648" w:type="dxa"/>
+            <w:gridSpan w:val="3"/>
+          </w:tcPr>
+          <w:p>
+            <w:pPr>
+              <w:spacing w:line="360" w:lineRule="auto"/>
+            </w:pPr>
+            <w:proofErr w:type="spellStart"/>
+            <w:r>
+              <w:rPr>
+                <w:rFonts w:hint="eastAsia"/>
+              </w:rPr>
+              <w:t>Api</w:t>
+            </w:r>
+            <w:proofErr w:type="spellEnd"/>
+            <w:r>
+              <w:rPr>
+                <w:rFonts w:hint="eastAsia"/>
+              </w:rPr>
+              <w:t>/</w:t>
+            </w:r>
+            <w:r>
+              <w:rPr>
+                <w:rFonts w:hint="eastAsia"/>
+              </w:rPr>
+              <w:t xml:space="preserve"> </w:t>
+            </w:r>
+            <w:r>
+              <w:rPr>
+                <w:rFonts w:hint="eastAsia"/>
+              </w:rPr>
+              <w:t>Product</w:t>
+            </w:r>
+            <w:r>
+              <w:rPr>
+                <w:rFonts w:hint="eastAsia"/>
+              </w:rPr>
+              <w:t xml:space="preserve"> </w:t>
+            </w:r>
+            <w:r>
+              <w:rPr>
+                <w:rFonts w:hint="eastAsia"/>
+              </w:rPr>
+              <w:t>/{id}</w:t>
+            </w:r>
+          </w:p>
+        </w:tc>
+        <w:tc>
+          <w:tcPr>
+            <w:tcW w:w="4337" w:type="dxa"/>
+          </w:tcPr>
+          <w:p>
+            <w:pPr>
+              <w:spacing w:line="360" w:lineRule="auto"/>
+            </w:pPr>
+            <w:r>
+              <w:rPr>
+                <w:rFonts w:hint="eastAsia"/>
+              </w:rPr>
+              <w:t>修改</w:t>
+            </w:r>
+            <w:r>
+              <w:rPr>
+                <w:rFonts w:hint="eastAsia"/>
+              </w:rPr>
+              <w:t>HIT</w:t>
+            </w:r>
+            <w:r>
+              <w:rPr>
+                <w:rFonts w:hint="eastAsia"/>
+              </w:rPr>
+              <w:t>产品</w:t>
+            </w:r>
+          </w:p>
+        </w:tc>
+      </w:tr>
+      <w:tr>
+        <w:tc>
+          <w:tcPr>
+            <w:tcW w:w="1697" w:type="dxa"/>
+          </w:tcPr>
+          <w:p>
+            <w:pPr>
+              <w:spacing w:line="360" w:lineRule="auto"/>
+            </w:pPr>
+            <w:r>
+              <w:rPr>
+                <w:rFonts w:hint="eastAsia"/>
+              </w:rPr>
+              <w:t>DELETE</w:t>
+            </w:r>
+          </w:p>
+        </w:tc>
+        <w:tc>
+          <w:tcPr>
+            <w:tcW w:w="4648" w:type="dxa"/>
+            <w:gridSpan w:val="3"/>
+          </w:tcPr>
+          <w:p>
+            <w:pPr>
+              <w:spacing w:line="360" w:lineRule="auto"/>
+            </w:pPr>
+            <w:proofErr w:type="spellStart"/>
+            <w:r>
+              <w:rPr>
+                <w:rFonts w:hint="eastAsia"/>
+              </w:rPr>
+              <w:t>Api</w:t>
+            </w:r>
+            <w:proofErr w:type="spellEnd"/>
+            <w:r>
+              <w:rPr>
+                <w:rFonts w:hint="eastAsia"/>
+              </w:rPr>
+              <w:t>/</w:t>
+            </w:r>
+            <w:r>
+              <w:rPr>
+                <w:rFonts w:hint="eastAsia"/>
+              </w:rPr>
+              <w:t xml:space="preserve"> </w:t>
+            </w:r>
+            <w:r>
+              <w:rPr>
+                <w:rFonts w:hint="eastAsia"/>
+              </w:rPr>
+              <w:t>Product</w:t>
+            </w:r>
+            <w:r>
+              <w:rPr>
+                <w:rFonts w:hint="eastAsia"/>
+              </w:rPr>
+              <w:t xml:space="preserve"> </w:t>
+            </w:r>
+            <w:r>
+              <w:rPr>
+                <w:rFonts w:hint="eastAsia"/>
+              </w:rPr>
+              <w:t>/{id}</w:t>
+            </w:r>
+          </w:p>
+        </w:tc>
+        <w:tc>
+          <w:tcPr>
+            <w:tcW w:w="4337" w:type="dxa"/>
+          </w:tcPr>
+          <w:p>
+            <w:pPr>
+              <w:spacing w:line="360" w:lineRule="auto"/>
+            </w:pPr>
+            <w:r>
+              <w:rPr>
+                <w:rFonts w:hint="eastAsia"/>
+              </w:rPr>
+              <w:t>删除</w:t>
+            </w:r>
+            <w:r>
+              <w:rPr>
+                <w:rFonts w:hint="eastAsia"/>
+              </w:rPr>
+              <w:t>HIT</w:t>
+            </w:r>
+            <w:r>
+              <w:rPr>
+                <w:rFonts w:hint="eastAsia"/>
+              </w:rPr>
+              <w:t>产品</w:t>
+            </w:r>
+          </w:p>
+        </w:tc>
+      </w:tr>
+      <w:tr>
+        <w:tc>
+          <w:tcPr>
+            <w:tcW w:w="1697" w:type="dxa"/>
+          </w:tcPr>
+          <w:p>
+            <w:pPr>
+              <w:spacing w:line="360" w:lineRule="auto"/>
+            </w:pPr>
+            <w:r>
+              <w:rPr>
+                <w:rFonts w:hint="eastAsia"/>
+              </w:rPr>
+              <w:t>GET</w:t>
+            </w:r>
+          </w:p>
+        </w:tc>
+        <w:tc>
+          <w:tcPr>
+            <w:tcW w:w="4648" w:type="dxa"/>
+            <w:gridSpan w:val="3"/>
+          </w:tcPr>
+          <w:p>
+            <w:pPr>
+              <w:spacing w:line="360" w:lineRule="auto"/>
+            </w:pPr>
+            <w:proofErr w:type="spellStart"/>
+            <w:r>
+              <w:rPr>
+                <w:rFonts w:hint="eastAsia"/>
+              </w:rPr>
+              <w:t>Api</w:t>
+            </w:r>
+            <w:proofErr w:type="spellEnd"/>
+            <w:r>
+              <w:rPr>
+                <w:rFonts w:hint="eastAsia"/>
+              </w:rPr>
+              <w:t>/</w:t>
+            </w:r>
+            <w:r>
+              <w:rPr>
+                <w:rFonts w:hint="eastAsia"/>
+              </w:rPr>
+              <w:t xml:space="preserve"> </w:t>
+            </w:r>
+            <w:r>
+              <w:rPr>
+                <w:rFonts w:hint="eastAsia"/>
+              </w:rPr>
+              <w:t>Products</w:t>
+            </w:r>
+          </w:p>
+        </w:tc>
+        <w:tc>
+          <w:tcPr>
+            <w:tcW w:w="4337" w:type="dxa"/>
+          </w:tcPr>
+          <w:p>
+            <w:pPr>
+              <w:spacing w:line="360" w:lineRule="auto"/>
+            </w:pPr>
+            <w:r>
+              <w:rPr>
+                <w:rFonts w:hint="eastAsia"/>
+              </w:rPr>
+              <w:t>查询</w:t>
+            </w:r>
+            <w:r>
+              <w:rPr>
+                <w:rFonts w:hint="eastAsia"/>
+              </w:rPr>
+              <w:t>HIT</w:t>
+            </w:r>
+            <w:r>
+              <w:rPr>
+                <w:rFonts w:hint="eastAsia"/>
+              </w:rPr>
+              <w:t>产品</w:t>
+            </w:r>
+          </w:p>
+        </w:tc>
+      </w:tr>
+      <w:tr>
+        <w:tc>
+          <w:tcPr>
+            <w:tcW w:w="1697" w:type="dxa"/>
+          </w:tcPr>
+          <w:p>
+            <w:pPr>
+              <w:spacing w:line="360" w:lineRule="auto"/>
+            </w:pPr>
+            <w:r>
+              <w:rPr>
+                <w:rFonts w:hint="eastAsia"/>
+              </w:rPr>
+              <w:t>GET</w:t>
+            </w:r>
+          </w:p>
+        </w:tc>
+        <w:tc>
+          <w:tcPr>
+            <w:tcW w:w="4648" w:type="dxa"/>
+            <w:gridSpan w:val="3"/>
+          </w:tcPr>
+          <w:p>
+            <w:pPr>
+              <w:spacing w:line="360" w:lineRule="auto"/>
+            </w:pPr>
+            <w:proofErr w:type="spellStart"/>
+            <w:r>
+              <w:rPr>
+                <w:rFonts w:hint="eastAsia"/>
+              </w:rPr>
+              <w:t>Api</w:t>
+            </w:r>
+            <w:proofErr w:type="spellEnd"/>
+            <w:r>
+              <w:rPr>
+                <w:rFonts w:hint="eastAsia"/>
+              </w:rPr>
+              <w:t>/</w:t>
+            </w:r>
+            <w:proofErr w:type="spellStart"/>
+            <w:r>
+              <w:rPr>
+                <w:rFonts w:hint="eastAsia"/>
+              </w:rPr>
+              <w:t>Mini</w:t>
+            </w:r>
+            <w:r>
+              <w:rPr>
+                <w:rFonts w:hint="eastAsia"/>
+              </w:rPr>
+              <w:t>Products</w:t>
+            </w:r>
+            <w:proofErr w:type="spellEnd"/>
+          </w:p>
+        </w:tc>
+        <w:tc>
+          <w:tcPr>
+            <w:tcW w:w="4337" w:type="dxa"/>
+          </w:tcPr>
+          <w:p>
+            <w:pPr>
+              <w:spacing w:line="360" w:lineRule="auto"/>
+            </w:pPr>
+            <w:r>
+              <w:rPr>
+                <w:rFonts w:hint="eastAsia"/>
+              </w:rPr>
+              <w:t>查询</w:t>
+            </w:r>
+            <w:r>
+              <w:rPr>
+                <w:rFonts w:hint="eastAsia"/>
+              </w:rPr>
+              <w:t>HIT</w:t>
+            </w:r>
+            <w:r>
+              <w:rPr>
+                <w:rFonts w:hint="eastAsia"/>
+              </w:rPr>
+              <w:t>产品</w:t>
+            </w:r>
+            <w:r>
+              <w:rPr>
+                <w:rFonts w:hint="eastAsia"/>
+              </w:rPr>
+              <w:t>，主要用于</w:t>
+            </w:r>
+            <w:proofErr w:type="spellStart"/>
+            <w:r>
+              <w:rPr>
+                <w:rFonts w:hint="eastAsia"/>
+              </w:rPr>
+              <w:t>AjaxSuggestion</w:t>
+            </w:r>
+            <w:proofErr w:type="spellEnd"/>
+            <w:r>
+              <w:rPr>
+                <w:rFonts w:hint="eastAsia"/>
+              </w:rPr>
+              <w:t>搜索</w:t>
+            </w:r>
+          </w:p>
+        </w:tc>
+      </w:tr>
+      <w:tr>
+        <w:tc>
+          <w:tcPr>
+            <w:tcW w:w="1697" w:type="dxa"/>
+          </w:tcPr>
+          <w:p>
+            <w:pPr>
+              <w:spacing w:line="360" w:lineRule="auto"/>
+            </w:pPr>
+            <w:r>
+              <w:rPr>
+                <w:rFonts w:hint="eastAsia"/>
+              </w:rPr>
+              <w:t>GET</w:t>
+            </w:r>
+          </w:p>
+        </w:tc>
+        <w:tc>
+          <w:tcPr>
+            <w:tcW w:w="4648" w:type="dxa"/>
+            <w:gridSpan w:val="3"/>
+          </w:tcPr>
+          <w:p>
+            <w:pPr>
+              <w:spacing w:line="360" w:lineRule="auto"/>
+            </w:pPr>
+            <w:proofErr w:type="spellStart"/>
+            <w:r>
+              <w:rPr>
+                <w:rFonts w:hint="eastAsia"/>
+              </w:rPr>
+              <w:t>Api</w:t>
+            </w:r>
+            <w:proofErr w:type="spellEnd"/>
+            <w:r>
+              <w:rPr>
+                <w:rFonts w:hint="eastAsia"/>
+              </w:rPr>
+              <w:t>/</w:t>
+            </w:r>
+            <w:r>
+              <w:rPr>
+                <w:rFonts w:hint="eastAsia"/>
+              </w:rPr>
+              <w:t xml:space="preserve"> </w:t>
+            </w:r>
+            <w:proofErr w:type="spellStart"/>
+            <w:r>
+              <w:rPr>
+                <w:rFonts w:hint="eastAsia"/>
+              </w:rPr>
+              <w:t>Mini</w:t>
+            </w:r>
+            <w:r>
+              <w:rPr>
+                <w:rFonts w:hint="eastAsia"/>
+              </w:rPr>
+              <w:t>Product</w:t>
+            </w:r>
+            <w:proofErr w:type="spellEnd"/>
+            <w:r>
+              <w:rPr>
+                <w:rFonts w:hint="eastAsia"/>
+              </w:rPr>
+              <w:t>/{id}</w:t>
+            </w:r>
+          </w:p>
+        </w:tc>
+        <w:tc>
+          <w:tcPr>
+            <w:tcW w:w="4337" w:type="dxa"/>
+          </w:tcPr>
+          <w:p>
+            <w:pPr>
+              <w:spacing w:line="360" w:lineRule="auto"/>
+            </w:pPr>
+            <w:r>
+              <w:rPr>
+                <w:rFonts w:hint="eastAsia"/>
+              </w:rPr>
+              <w:t>获取</w:t>
+            </w:r>
+            <w:r>
+              <w:rPr>
+                <w:rFonts w:hint="eastAsia"/>
+              </w:rPr>
+              <w:t>HIT</w:t>
+            </w:r>
+            <w:r>
+              <w:rPr>
+                <w:rFonts w:hint="eastAsia"/>
+              </w:rPr>
+              <w:t>产品</w:t>
+            </w:r>
+            <w:r>
+              <w:rPr>
+                <w:rFonts w:hint="eastAsia"/>
+              </w:rPr>
+              <w:t>，仅含</w:t>
+            </w:r>
+            <w:r>
+              <w:rPr>
+                <w:rFonts w:hint="eastAsia"/>
+              </w:rPr>
+              <w:t>Id</w:t>
+            </w:r>
+            <w:r>
+              <w:rPr>
+                <w:rFonts w:hint="eastAsia"/>
+              </w:rPr>
+              <w:t>和</w:t>
+            </w:r>
+            <w:r>
+              <w:rPr>
+                <w:rFonts w:hint="eastAsia"/>
+              </w:rPr>
+              <w:t>Title(</w:t>
+            </w:r>
+            <w:r>
+              <w:rPr>
+                <w:rFonts w:hint="eastAsia"/>
+              </w:rPr>
+              <w:t>内容</w:t>
+            </w:r>
+            <w:r>
+              <w:rPr>
+                <w:rFonts w:hint="eastAsia"/>
+              </w:rPr>
+              <w:t>=</w:t>
+            </w:r>
+            <w:r>
+              <w:rPr>
+                <w:rFonts w:hint="eastAsia"/>
+              </w:rPr>
+              <w:t xml:space="preserve">Title + </w:t>
+            </w:r>
+            <w:r>
+              <w:t>“</w:t>
+            </w:r>
+            <w:r>
+              <w:rPr>
+                <w:rFonts w:hint="eastAsia"/>
+              </w:rPr>
+              <w:t xml:space="preserve"> </w:t>
+            </w:r>
+            <w:r>
+              <w:t>”</w:t>
+            </w:r>
+            <w:r>
+              <w:rPr>
+                <w:rFonts w:hint="eastAsia"/>
+              </w:rPr>
+              <w:t xml:space="preserve"> + </w:t>
+            </w:r>
+            <w:r>
+              <w:rPr>
+                <w:rFonts w:hint="eastAsia"/>
+              </w:rPr>
+              <w:t>Version</w:t>
+            </w:r>
+            <w:r>
+              <w:rPr>
+                <w:rFonts w:hint="eastAsia"/>
+              </w:rPr>
+              <w:t xml:space="preserve"> + (</w:t>
+            </w:r>
+            <w:proofErr w:type="spellStart"/>
+            <w:r>
+              <w:rPr>
+                <w:rFonts w:hint="eastAsia"/>
+              </w:rPr>
+              <w:t>Vendor.Title</w:t>
+            </w:r>
+            <w:proofErr w:type="spellEnd"/>
+            <w:r>
+              <w:rPr>
+                <w:rFonts w:hint="eastAsia"/>
+              </w:rPr>
+              <w:t>)</w:t>
+            </w:r>
+            <w:r>
+              <w:rPr>
+                <w:rFonts w:hint="eastAsia"/>
+              </w:rPr>
+              <w:t>)</w:t>
+            </w:r>
+          </w:p>
+        </w:tc>
+      </w:tr>
+      <w:tr>
+        <w:tc>
+          <w:tcPr>
+            <w:tcW w:w="1697" w:type="dxa"/>
+          </w:tcPr>
+          <w:p>
+            <w:pPr>
+              <w:spacing w:line="360" w:lineRule="auto"/>
+            </w:pPr>
+            <w:r>
+              <w:rPr>
+                <w:rFonts w:hint="eastAsia"/>
+              </w:rPr>
+              <w:t>GET</w:t>
+            </w:r>
+          </w:p>
+        </w:tc>
+        <w:tc>
+          <w:tcPr>
+            <w:tcW w:w="4648" w:type="dxa"/>
+            <w:gridSpan w:val="3"/>
+          </w:tcPr>
+          <w:p>
+            <w:pPr>
+              <w:spacing w:line="360" w:lineRule="auto"/>
+            </w:pPr>
+            <w:proofErr w:type="spellStart"/>
+            <w:r>
+              <w:rPr>
+                <w:rFonts w:hint="eastAsia"/>
+              </w:rPr>
+              <w:t>Api</w:t>
+            </w:r>
+            <w:proofErr w:type="spellEnd"/>
+            <w:r>
+              <w:rPr>
+                <w:rFonts w:hint="eastAsia"/>
+              </w:rPr>
+              <w:t>/</w:t>
+            </w:r>
+            <w:r>
+              <w:rPr>
+                <w:rFonts w:hint="eastAsia"/>
+              </w:rPr>
+              <w:t xml:space="preserve"> </w:t>
+            </w:r>
+            <w:r>
+              <w:rPr>
+                <w:rFonts w:hint="eastAsia"/>
+              </w:rPr>
+              <w:t>Vendor/{</w:t>
+            </w:r>
+            <w:proofErr w:type="spellStart"/>
+            <w:r>
+              <w:rPr>
+                <w:rFonts w:hint="eastAsia"/>
+              </w:rPr>
+              <w:t>VendorId</w:t>
+            </w:r>
+            <w:proofErr w:type="spellEnd"/>
+            <w:r>
+              <w:rPr>
+                <w:rFonts w:hint="eastAsia"/>
+              </w:rPr>
+              <w:t>}/</w:t>
+            </w:r>
+            <w:r>
+              <w:rPr>
+                <w:rFonts w:hint="eastAsia"/>
+              </w:rPr>
+              <w:t>Products</w:t>
+            </w:r>
+          </w:p>
+        </w:tc>
+        <w:tc>
+          <w:tcPr>
+            <w:tcW w:w="4337" w:type="dxa"/>
+          </w:tcPr>
+          <w:p>
+            <w:pPr>
+              <w:spacing w:line="360" w:lineRule="auto"/>
+            </w:pPr>
+            <w:r>
+              <w:rPr>
+                <w:rFonts w:hint="eastAsia"/>
+              </w:rPr>
+              <w:t>查询</w:t>
+            </w:r>
+            <w:r>
+              <w:rPr>
+                <w:rFonts w:hint="eastAsia"/>
+              </w:rPr>
+              <w:t>某供应商下的</w:t>
+            </w:r>
+            <w:r>
+              <w:rPr>
+                <w:rFonts w:hint="eastAsia"/>
+              </w:rPr>
+              <w:t>HIT</w:t>
+            </w:r>
+            <w:r>
+              <w:rPr>
+                <w:rFonts w:hint="eastAsia"/>
+              </w:rPr>
+              <w:t>产品</w:t>
+            </w:r>
+          </w:p>
+        </w:tc>
+      </w:tr>
+      <w:tr>
+        <w:tc>
+          <w:tcPr>
+            <w:tcW w:w="1697" w:type="dxa"/>
+          </w:tcPr>
+          <w:p>
+            <w:pPr>
+              <w:spacing w:line="360" w:lineRule="auto"/>
+              <w:rPr>
+                <w:rFonts w:hint="eastAsia"/>
+              </w:rPr>
+            </w:pPr>
+            <w:r>
+              <w:rPr>
+                <w:rFonts w:hint="eastAsia"/>
+              </w:rPr>
+              <w:t>GET</w:t>
+            </w:r>
+          </w:p>
+        </w:tc>
+        <w:tc>
+          <w:tcPr>
+            <w:tcW w:w="4648" w:type="dxa"/>
+            <w:gridSpan w:val="3"/>
+          </w:tcPr>
+          <w:p>
+            <w:pPr>
+              <w:spacing w:line="360" w:lineRule="auto"/>
+              <w:rPr>
+                <w:rFonts w:hint="eastAsia"/>
+              </w:rPr>
+            </w:pPr>
+            <w:proofErr w:type="spellStart"/>
+            <w:r>
+              <w:rPr>
+                <w:rFonts w:hint="eastAsia"/>
+              </w:rPr>
+              <w:t>Api</w:t>
+            </w:r>
+            <w:proofErr w:type="spellEnd"/>
+            <w:r>
+              <w:rPr>
+                <w:rFonts w:hint="eastAsia"/>
+              </w:rPr>
+              <w:t>/Category/{</w:t>
+            </w:r>
+            <w:proofErr w:type="spellStart"/>
+            <w:r>
+              <w:rPr>
+                <w:rFonts w:hint="eastAsia"/>
+              </w:rPr>
+              <w:t>CategoryId</w:t>
+            </w:r>
+            <w:proofErr w:type="spellEnd"/>
+            <w:r>
+              <w:rPr>
+                <w:rFonts w:hint="eastAsia"/>
+              </w:rPr>
+              <w:t>}/Product</w:t>
+            </w:r>
+          </w:p>
+        </w:tc>
+        <w:tc>
+          <w:tcPr>
+            <w:tcW w:w="4337" w:type="dxa"/>
+          </w:tcPr>
+          <w:p>
+            <w:pPr>
+              <w:spacing w:line="360" w:lineRule="auto"/>
+              <w:rPr>
+                <w:rFonts w:hint="eastAsia"/>
+              </w:rPr>
+            </w:pPr>
+            <w:r>
+              <w:rPr>
+                <w:rFonts w:hint="eastAsia"/>
+              </w:rPr>
+              <w:t>查询某</w:t>
+            </w:r>
+            <w:r>
+              <w:rPr>
+                <w:rFonts w:hint="eastAsia"/>
+              </w:rPr>
+              <w:t>产品类别</w:t>
+            </w:r>
+            <w:r>
+              <w:rPr>
+                <w:rFonts w:hint="eastAsia"/>
+              </w:rPr>
+              <w:t>下的</w:t>
+            </w:r>
+            <w:r>
+              <w:rPr>
+                <w:rFonts w:hint="eastAsia"/>
+              </w:rPr>
+              <w:t>HIT</w:t>
+            </w:r>
+            <w:r>
+              <w:rPr>
+                <w:rFonts w:hint="eastAsia"/>
+              </w:rPr>
+              <w:t>产品</w:t>
+            </w:r>
+          </w:p>
+        </w:tc>
+      </w:tr>
+      <w:tr>
+        <w:tc>
+          <w:tcPr>
+            <w:tcW w:w="1697" w:type="dxa"/>
+          </w:tcPr>
+          <w:p>
+            <w:pPr>
+              <w:spacing w:line="360" w:lineRule="auto"/>
+              <w:rPr>
+                <w:rFonts w:hint="eastAsia"/>
+              </w:rPr>
+            </w:pPr>
+            <w:r>
+              <w:rPr>
+                <w:rFonts w:hint="eastAsia"/>
+              </w:rPr>
+              <w:t>GET</w:t>
+            </w:r>
+          </w:p>
+        </w:tc>
+        <w:tc>
+          <w:tcPr>
+            <w:tcW w:w="4648" w:type="dxa"/>
+            <w:gridSpan w:val="3"/>
+          </w:tcPr>
+          <w:p>
+            <w:pPr>
+              <w:spacing w:line="360" w:lineRule="auto"/>
+              <w:jc w:val="left"/>
+              <w:rPr>
+                <w:rFonts w:hint="eastAsia"/>
+              </w:rPr>
+            </w:pPr>
+            <w:proofErr w:type="spellStart"/>
+            <w:r>
+              <w:t>Api</w:t>
+            </w:r>
+            <w:proofErr w:type="spellEnd"/>
+            <w:r>
+              <w:t>/</w:t>
+            </w:r>
+            <w:r>
+              <w:t>Vendor/{</w:t>
+            </w:r>
+            <w:proofErr w:type="spellStart"/>
+            <w:r>
+              <w:t>VendorId</w:t>
+            </w:r>
+            <w:proofErr w:type="spellEnd"/>
+            <w:r>
+              <w:t>}/Category/{</w:t>
+            </w:r>
+            <w:proofErr w:type="spellStart"/>
+            <w:r>
+              <w:t>CategoryId</w:t>
+            </w:r>
+            <w:proofErr w:type="spellEnd"/>
+            <w:r>
+              <w:t>}/Products</w:t>
+            </w:r>
+          </w:p>
+        </w:tc>
+        <w:tc>
+          <w:tcPr>
+            <w:tcW w:w="4337" w:type="dxa"/>
+          </w:tcPr>
+          <w:p>
+            <w:pPr>
+              <w:spacing w:line="360" w:lineRule="auto"/>
+              <w:rPr>
+                <w:rFonts w:hint="eastAsia"/>
+              </w:rPr>
+            </w:pPr>
+            <w:r>
+              <w:rPr>
+                <w:rFonts w:hint="eastAsia"/>
+              </w:rPr>
+              <w:t>查询某供应商下某产品类别</w:t>
+            </w:r>
+            <w:r>
+              <w:rPr>
+                <w:rFonts w:hint="eastAsia"/>
+              </w:rPr>
+              <w:t>的</w:t>
+            </w:r>
+            <w:r>
+              <w:rPr>
+                <w:rFonts w:hint="eastAsia"/>
+              </w:rPr>
+              <w:t>HIT</w:t>
+            </w:r>
+            <w:r>
+              <w:rPr>
+                <w:rFonts w:hint="eastAsia"/>
+              </w:rPr>
+              <w:t>产品</w:t>
+            </w:r>
+          </w:p>
+        </w:tc>
+      </w:tr>
+    </w:tbl>
     <w:p>
       <w:pPr>
         <w:spacing w:line="360" w:lineRule="auto"/>
@@ -4399,7 +7119,7 @@
 </file>
 
 <file path=customXml/itemProps1.xml><?xml version="1.0" encoding="utf-8"?>
-<ds:datastoreItem xmlns:ds="http://schemas.openxmlformats.org/officeDocument/2006/customXml" ds:itemID="{B964BF3E-18A3-48D6-83C1-D061A3ED69A6}">
+<ds:datastoreItem xmlns:ds="http://schemas.openxmlformats.org/officeDocument/2006/customXml" ds:itemID="{0F8D1B0C-5F57-4E9A-85E6-E252CA7A429F}">
   <ds:schemaRefs>
     <ds:schemaRef ds:uri="http://schemas.openxmlformats.org/officeDocument/2006/bibliography"/>
   </ds:schemaRefs>

</xml_diff>

<commit_message>
finish developing HitRating.Review @ this noon 2013-03-15
</commit_message>
<xml_diff>
--- a/src/docs/数据规范和权限控制_by_ryan_micarl.docx
+++ b/src/docs/数据规范和权限控制_by_ryan_micarl.docx
@@ -7,19 +7,11 @@
         <w:spacing w:line="360" w:lineRule="auto"/>
         <w:jc w:val="center"/>
       </w:pPr>
-      <w:proofErr w:type="spellStart"/>
       <w:r>
         <w:rPr>
           <w:rFonts w:hint="eastAsia"/>
         </w:rPr>
-        <w:t>HitRating</w:t>
-      </w:r>
-      <w:proofErr w:type="spellEnd"/>
-      <w:r>
-        <w:rPr>
-          <w:rFonts w:hint="eastAsia"/>
-        </w:rPr>
-        <w:t xml:space="preserve"> V0.1 </w:t>
+        <w:t xml:space="preserve">HitRating V0.1 </w:t>
       </w:r>
       <w:r>
         <w:rPr>
@@ -67,16 +59,8 @@
         <w:rPr>
           <w:rFonts w:hint="eastAsia"/>
         </w:rPr>
-        <w:t xml:space="preserve">Ryan </w:t>
+        <w:t>Ryan Micarl</w:t>
       </w:r>
-      <w:proofErr w:type="spellStart"/>
-      <w:r>
-        <w:rPr>
-          <w:rFonts w:hint="eastAsia"/>
-        </w:rPr>
-        <w:t>Micarl</w:t>
-      </w:r>
-      <w:proofErr w:type="spellEnd"/>
     </w:p>
     <w:p>
       <w:pPr>
@@ -723,14 +707,12 @@
             <w:pPr>
               <w:spacing w:line="360" w:lineRule="auto"/>
             </w:pPr>
-            <w:proofErr w:type="spellStart"/>
             <w:r>
               <w:rPr>
                 <w:rFonts w:hint="eastAsia"/>
               </w:rPr>
               <w:t>HomePage</w:t>
             </w:r>
-            <w:proofErr w:type="spellEnd"/>
           </w:p>
         </w:tc>
         <w:tc>
@@ -1094,14 +1076,12 @@
             <w:pPr>
               <w:spacing w:line="360" w:lineRule="auto"/>
             </w:pPr>
-            <w:proofErr w:type="spellStart"/>
             <w:r>
               <w:rPr>
                 <w:rFonts w:hint="eastAsia"/>
               </w:rPr>
               <w:t>PostNo</w:t>
             </w:r>
-            <w:proofErr w:type="spellEnd"/>
           </w:p>
         </w:tc>
         <w:tc>
@@ -1146,9 +1126,6 @@
           <w:p>
             <w:pPr>
               <w:spacing w:line="360" w:lineRule="auto"/>
-              <w:rPr>
-                <w:rFonts w:hint="eastAsia"/>
-              </w:rPr>
             </w:pPr>
             <w:r>
               <w:rPr>
@@ -1165,9 +1142,6 @@
           <w:p>
             <w:pPr>
               <w:spacing w:line="360" w:lineRule="auto"/>
-              <w:rPr>
-                <w:rFonts w:hint="eastAsia"/>
-              </w:rPr>
             </w:pPr>
             <w:r>
               <w:rPr>
@@ -1185,9 +1159,6 @@
           <w:p>
             <w:pPr>
               <w:spacing w:line="360" w:lineRule="auto"/>
-              <w:rPr>
-                <w:rFonts w:hint="eastAsia"/>
-              </w:rPr>
             </w:pPr>
             <w:r>
               <w:rPr>
@@ -1400,59 +1371,49 @@
               <w:rPr>
                 <w:rFonts w:hint="eastAsia"/>
               </w:rPr>
-              <w:t xml:space="preserve">1. </w:t>
-            </w:r>
-            <w:proofErr w:type="spellStart"/>
+              <w:t>1. Vendor.Title</w:t>
+            </w:r>
+            <w:r>
+              <w:rPr>
+                <w:rFonts w:hint="eastAsia"/>
+              </w:rPr>
+              <w:t>不得重名；</w:t>
+            </w:r>
+          </w:p>
+          <w:p>
+            <w:pPr>
+              <w:spacing w:line="360" w:lineRule="auto"/>
+            </w:pPr>
+            <w:r>
+              <w:rPr>
+                <w:rFonts w:hint="eastAsia"/>
+              </w:rPr>
+              <w:t>2</w:t>
+            </w:r>
+            <w:r>
+              <w:rPr>
+                <w:rFonts w:hint="eastAsia"/>
+              </w:rPr>
+              <w:t xml:space="preserve">. </w:t>
+            </w:r>
+            <w:r>
+              <w:rPr>
+                <w:rFonts w:hint="eastAsia"/>
+              </w:rPr>
+              <w:t>Vendor</w:t>
+            </w:r>
+            <w:r>
+              <w:rPr>
+                <w:rFonts w:hint="eastAsia"/>
+              </w:rPr>
+              <w:t>一经创建，</w:t>
+            </w:r>
             <w:r>
               <w:rPr>
                 <w:rFonts w:hint="eastAsia"/>
               </w:rPr>
               <w:t>Vendor.Title</w:t>
             </w:r>
-            <w:proofErr w:type="spellEnd"/>
-            <w:r>
-              <w:rPr>
-                <w:rFonts w:hint="eastAsia"/>
-              </w:rPr>
-              <w:t>不得重名；</w:t>
-            </w:r>
-          </w:p>
-          <w:p>
-            <w:pPr>
-              <w:spacing w:line="360" w:lineRule="auto"/>
-            </w:pPr>
-            <w:r>
-              <w:rPr>
-                <w:rFonts w:hint="eastAsia"/>
-              </w:rPr>
-              <w:t>2</w:t>
-            </w:r>
-            <w:r>
-              <w:rPr>
-                <w:rFonts w:hint="eastAsia"/>
-              </w:rPr>
-              <w:t xml:space="preserve">. </w:t>
-            </w:r>
-            <w:r>
-              <w:rPr>
-                <w:rFonts w:hint="eastAsia"/>
-              </w:rPr>
-              <w:t>Vendor</w:t>
-            </w:r>
-            <w:r>
-              <w:rPr>
-                <w:rFonts w:hint="eastAsia"/>
-              </w:rPr>
-              <w:t>一经创建，</w:t>
-            </w:r>
-            <w:proofErr w:type="spellStart"/>
-            <w:r>
-              <w:rPr>
-                <w:rFonts w:hint="eastAsia"/>
-              </w:rPr>
-              <w:t>Vendor.Title</w:t>
-            </w:r>
-            <w:proofErr w:type="spellEnd"/>
             <w:r>
               <w:rPr>
                 <w:rFonts w:hint="eastAsia"/>
@@ -1789,19 +1750,11 @@
             <w:pPr>
               <w:spacing w:line="360" w:lineRule="auto"/>
             </w:pPr>
-            <w:proofErr w:type="spellStart"/>
-            <w:r>
-              <w:rPr>
-                <w:rFonts w:hint="eastAsia"/>
-              </w:rPr>
-              <w:t>Api</w:t>
-            </w:r>
-            <w:proofErr w:type="spellEnd"/>
-            <w:r>
-              <w:rPr>
-                <w:rFonts w:hint="eastAsia"/>
-              </w:rPr>
-              <w:t>/</w:t>
+            <w:r>
+              <w:rPr>
+                <w:rFonts w:hint="eastAsia"/>
+              </w:rPr>
+              <w:t>Api/</w:t>
             </w:r>
             <w:r>
               <w:rPr>
@@ -1860,19 +1813,11 @@
             <w:pPr>
               <w:spacing w:line="360" w:lineRule="auto"/>
             </w:pPr>
-            <w:proofErr w:type="spellStart"/>
-            <w:r>
-              <w:rPr>
-                <w:rFonts w:hint="eastAsia"/>
-              </w:rPr>
-              <w:t>Api</w:t>
-            </w:r>
-            <w:proofErr w:type="spellEnd"/>
-            <w:r>
-              <w:rPr>
-                <w:rFonts w:hint="eastAsia"/>
-              </w:rPr>
-              <w:t>/Vendor/{id}</w:t>
+            <w:r>
+              <w:rPr>
+                <w:rFonts w:hint="eastAsia"/>
+              </w:rPr>
+              <w:t>Api/Vendor/{id}</w:t>
             </w:r>
           </w:p>
         </w:tc>
@@ -1919,19 +1864,11 @@
             <w:pPr>
               <w:spacing w:line="360" w:lineRule="auto"/>
             </w:pPr>
-            <w:proofErr w:type="spellStart"/>
-            <w:r>
-              <w:rPr>
-                <w:rFonts w:hint="eastAsia"/>
-              </w:rPr>
-              <w:t>Api</w:t>
-            </w:r>
-            <w:proofErr w:type="spellEnd"/>
-            <w:r>
-              <w:rPr>
-                <w:rFonts w:hint="eastAsia"/>
-              </w:rPr>
-              <w:t>/Vendor/{id}</w:t>
+            <w:r>
+              <w:rPr>
+                <w:rFonts w:hint="eastAsia"/>
+              </w:rPr>
+              <w:t>Api/Vendor/{id}</w:t>
             </w:r>
           </w:p>
         </w:tc>
@@ -1978,19 +1915,11 @@
             <w:pPr>
               <w:spacing w:line="360" w:lineRule="auto"/>
             </w:pPr>
-            <w:proofErr w:type="spellStart"/>
-            <w:r>
-              <w:rPr>
-                <w:rFonts w:hint="eastAsia"/>
-              </w:rPr>
-              <w:t>Api</w:t>
-            </w:r>
-            <w:proofErr w:type="spellEnd"/>
-            <w:r>
-              <w:rPr>
-                <w:rFonts w:hint="eastAsia"/>
-              </w:rPr>
-              <w:t>/Vendor/{id}</w:t>
+            <w:r>
+              <w:rPr>
+                <w:rFonts w:hint="eastAsia"/>
+              </w:rPr>
+              <w:t>Api/Vendor/{id}</w:t>
             </w:r>
           </w:p>
         </w:tc>
@@ -2038,19 +1967,11 @@
             <w:pPr>
               <w:spacing w:line="360" w:lineRule="auto"/>
             </w:pPr>
-            <w:proofErr w:type="spellStart"/>
-            <w:r>
-              <w:rPr>
-                <w:rFonts w:hint="eastAsia"/>
-              </w:rPr>
-              <w:t>Api</w:t>
-            </w:r>
-            <w:proofErr w:type="spellEnd"/>
-            <w:r>
-              <w:rPr>
-                <w:rFonts w:hint="eastAsia"/>
-              </w:rPr>
-              <w:t>/Vendors</w:t>
+            <w:r>
+              <w:rPr>
+                <w:rFonts w:hint="eastAsia"/>
+              </w:rPr>
+              <w:t>Api/Vendors</w:t>
             </w:r>
           </w:p>
         </w:tc>
@@ -2097,28 +2018,12 @@
             <w:pPr>
               <w:spacing w:line="360" w:lineRule="auto"/>
             </w:pPr>
-            <w:proofErr w:type="spellStart"/>
-            <w:r>
-              <w:rPr>
-                <w:rFonts w:hint="eastAsia"/>
-              </w:rPr>
-              <w:t>Api</w:t>
-            </w:r>
-            <w:proofErr w:type="spellEnd"/>
-            <w:r>
-              <w:rPr>
-                <w:rFonts w:hint="eastAsia"/>
-              </w:rPr>
-              <w:t>/</w:t>
-            </w:r>
-            <w:proofErr w:type="spellStart"/>
-            <w:r>
-              <w:rPr>
-                <w:rFonts w:hint="eastAsia"/>
-              </w:rPr>
-              <w:t>MiniVendors</w:t>
-            </w:r>
-            <w:proofErr w:type="spellEnd"/>
+            <w:r>
+              <w:rPr>
+                <w:rFonts w:hint="eastAsia"/>
+              </w:rPr>
+              <w:t>Api/MiniVendors</w:t>
+            </w:r>
           </w:p>
         </w:tc>
         <w:tc>
@@ -2135,14 +2040,12 @@
               </w:rPr>
               <w:t>查询供应商，主要用于</w:t>
             </w:r>
-            <w:proofErr w:type="spellStart"/>
             <w:r>
               <w:rPr>
                 <w:rFonts w:hint="eastAsia"/>
               </w:rPr>
               <w:t>AjaxSuggestion</w:t>
             </w:r>
-            <w:proofErr w:type="spellEnd"/>
             <w:r>
               <w:rPr>
                 <w:rFonts w:hint="eastAsia"/>
@@ -2178,33 +2081,11 @@
             <w:pPr>
               <w:spacing w:line="360" w:lineRule="auto"/>
             </w:pPr>
-            <w:proofErr w:type="spellStart"/>
-            <w:r>
-              <w:rPr>
-                <w:rFonts w:hint="eastAsia"/>
-              </w:rPr>
-              <w:t>Api</w:t>
-            </w:r>
-            <w:proofErr w:type="spellEnd"/>
-            <w:r>
-              <w:rPr>
-                <w:rFonts w:hint="eastAsia"/>
-              </w:rPr>
-              <w:t>/</w:t>
-            </w:r>
-            <w:proofErr w:type="spellStart"/>
-            <w:r>
-              <w:rPr>
-                <w:rFonts w:hint="eastAsia"/>
-              </w:rPr>
-              <w:t>MiniVendor</w:t>
-            </w:r>
-            <w:proofErr w:type="spellEnd"/>
-            <w:r>
-              <w:rPr>
-                <w:rFonts w:hint="eastAsia"/>
-              </w:rPr>
-              <w:t>/{id}</w:t>
+            <w:r>
+              <w:rPr>
+                <w:rFonts w:hint="eastAsia"/>
+              </w:rPr>
+              <w:t>Api/MiniVendor/{id}</w:t>
             </w:r>
           </w:p>
         </w:tc>
@@ -2495,14 +2376,12 @@
             <w:pPr>
               <w:spacing w:line="360" w:lineRule="auto"/>
             </w:pPr>
-            <w:proofErr w:type="spellStart"/>
             <w:r>
               <w:rPr>
                 <w:rFonts w:hint="eastAsia"/>
               </w:rPr>
               <w:t>ChineseTitle</w:t>
             </w:r>
-            <w:proofErr w:type="spellEnd"/>
           </w:p>
         </w:tc>
         <w:tc>
@@ -2797,7 +2676,6 @@
               </w:rPr>
               <w:t xml:space="preserve">1. </w:t>
             </w:r>
-            <w:proofErr w:type="spellStart"/>
             <w:r>
               <w:rPr>
                 <w:rFonts w:hint="eastAsia"/>
@@ -2810,7 +2688,6 @@
               </w:rPr>
               <w:t>.Title</w:t>
             </w:r>
-            <w:proofErr w:type="spellEnd"/>
             <w:r>
               <w:rPr>
                 <w:rFonts w:hint="eastAsia"/>
@@ -2846,7 +2723,6 @@
               </w:rPr>
               <w:t>一经创建，</w:t>
             </w:r>
-            <w:proofErr w:type="spellStart"/>
             <w:r>
               <w:rPr>
                 <w:rFonts w:hint="eastAsia"/>
@@ -2859,7 +2735,6 @@
               </w:rPr>
               <w:t>.Title</w:t>
             </w:r>
-            <w:proofErr w:type="spellEnd"/>
             <w:r>
               <w:rPr>
                 <w:rFonts w:hint="eastAsia"/>
@@ -3196,19 +3071,11 @@
             <w:pPr>
               <w:spacing w:line="360" w:lineRule="auto"/>
             </w:pPr>
-            <w:proofErr w:type="spellStart"/>
-            <w:r>
-              <w:rPr>
-                <w:rFonts w:hint="eastAsia"/>
-              </w:rPr>
-              <w:t>Api</w:t>
-            </w:r>
-            <w:proofErr w:type="spellEnd"/>
-            <w:r>
-              <w:rPr>
-                <w:rFonts w:hint="eastAsia"/>
-              </w:rPr>
-              <w:t>/</w:t>
+            <w:r>
+              <w:rPr>
+                <w:rFonts w:hint="eastAsia"/>
+              </w:rPr>
+              <w:t>Api/</w:t>
             </w:r>
             <w:r>
               <w:rPr>
@@ -3261,19 +3128,11 @@
             <w:pPr>
               <w:spacing w:line="360" w:lineRule="auto"/>
             </w:pPr>
-            <w:proofErr w:type="spellStart"/>
-            <w:r>
-              <w:rPr>
-                <w:rFonts w:hint="eastAsia"/>
-              </w:rPr>
-              <w:t>Api</w:t>
-            </w:r>
-            <w:proofErr w:type="spellEnd"/>
-            <w:r>
-              <w:rPr>
-                <w:rFonts w:hint="eastAsia"/>
-              </w:rPr>
-              <w:t>/Category/{id}</w:t>
+            <w:r>
+              <w:rPr>
+                <w:rFonts w:hint="eastAsia"/>
+              </w:rPr>
+              <w:t>Api/Category/{id}</w:t>
             </w:r>
           </w:p>
         </w:tc>
@@ -3326,19 +3185,11 @@
             <w:pPr>
               <w:spacing w:line="360" w:lineRule="auto"/>
             </w:pPr>
-            <w:proofErr w:type="spellStart"/>
-            <w:r>
-              <w:rPr>
-                <w:rFonts w:hint="eastAsia"/>
-              </w:rPr>
-              <w:t>Api</w:t>
-            </w:r>
-            <w:proofErr w:type="spellEnd"/>
-            <w:r>
-              <w:rPr>
-                <w:rFonts w:hint="eastAsia"/>
-              </w:rPr>
-              <w:t>/</w:t>
+            <w:r>
+              <w:rPr>
+                <w:rFonts w:hint="eastAsia"/>
+              </w:rPr>
+              <w:t>Api/</w:t>
             </w:r>
             <w:r>
               <w:rPr>
@@ -3403,19 +3254,11 @@
             <w:pPr>
               <w:spacing w:line="360" w:lineRule="auto"/>
             </w:pPr>
-            <w:proofErr w:type="spellStart"/>
-            <w:r>
-              <w:rPr>
-                <w:rFonts w:hint="eastAsia"/>
-              </w:rPr>
-              <w:t>Api</w:t>
-            </w:r>
-            <w:proofErr w:type="spellEnd"/>
-            <w:r>
-              <w:rPr>
-                <w:rFonts w:hint="eastAsia"/>
-              </w:rPr>
-              <w:t>/</w:t>
+            <w:r>
+              <w:rPr>
+                <w:rFonts w:hint="eastAsia"/>
+              </w:rPr>
+              <w:t>Api/</w:t>
             </w:r>
             <w:r>
               <w:rPr>
@@ -3480,19 +3323,11 @@
             <w:pPr>
               <w:spacing w:line="360" w:lineRule="auto"/>
             </w:pPr>
-            <w:proofErr w:type="spellStart"/>
-            <w:r>
-              <w:rPr>
-                <w:rFonts w:hint="eastAsia"/>
-              </w:rPr>
-              <w:t>Api</w:t>
-            </w:r>
-            <w:proofErr w:type="spellEnd"/>
-            <w:r>
-              <w:rPr>
-                <w:rFonts w:hint="eastAsia"/>
-              </w:rPr>
-              <w:t>/</w:t>
+            <w:r>
+              <w:rPr>
+                <w:rFonts w:hint="eastAsia"/>
+              </w:rPr>
+              <w:t>Api/</w:t>
             </w:r>
             <w:r>
               <w:rPr>
@@ -3557,28 +3392,18 @@
             <w:pPr>
               <w:spacing w:line="360" w:lineRule="auto"/>
             </w:pPr>
-            <w:proofErr w:type="spellStart"/>
-            <w:r>
-              <w:rPr>
-                <w:rFonts w:hint="eastAsia"/>
-              </w:rPr>
-              <w:t>Api</w:t>
-            </w:r>
-            <w:proofErr w:type="spellEnd"/>
-            <w:r>
-              <w:rPr>
-                <w:rFonts w:hint="eastAsia"/>
-              </w:rPr>
-              <w:t>/</w:t>
-            </w:r>
-            <w:proofErr w:type="spellStart"/>
+            <w:r>
+              <w:rPr>
+                <w:rFonts w:hint="eastAsia"/>
+              </w:rPr>
+              <w:t>Api/</w:t>
+            </w:r>
             <w:r>
               <w:rPr>
                 <w:rFonts w:hint="eastAsia"/>
               </w:rPr>
               <w:t>MiniCategories</w:t>
             </w:r>
-            <w:proofErr w:type="spellEnd"/>
           </w:p>
         </w:tc>
         <w:tc>
@@ -3607,14 +3432,12 @@
               </w:rPr>
               <w:t>，主要用于</w:t>
             </w:r>
-            <w:proofErr w:type="spellStart"/>
             <w:r>
               <w:rPr>
                 <w:rFonts w:hint="eastAsia"/>
               </w:rPr>
               <w:t>AjaxSuggestion</w:t>
             </w:r>
-            <w:proofErr w:type="spellEnd"/>
             <w:r>
               <w:rPr>
                 <w:rFonts w:hint="eastAsia"/>
@@ -3650,19 +3473,11 @@
             <w:pPr>
               <w:spacing w:line="360" w:lineRule="auto"/>
             </w:pPr>
-            <w:proofErr w:type="spellStart"/>
-            <w:r>
-              <w:rPr>
-                <w:rFonts w:hint="eastAsia"/>
-              </w:rPr>
-              <w:t>Api</w:t>
-            </w:r>
-            <w:proofErr w:type="spellEnd"/>
-            <w:r>
-              <w:rPr>
-                <w:rFonts w:hint="eastAsia"/>
-              </w:rPr>
-              <w:t>/</w:t>
+            <w:r>
+              <w:rPr>
+                <w:rFonts w:hint="eastAsia"/>
+              </w:rPr>
+              <w:t>Api/</w:t>
             </w:r>
             <w:r>
               <w:rPr>
@@ -3670,14 +3485,12 @@
               </w:rPr>
               <w:t xml:space="preserve"> </w:t>
             </w:r>
-            <w:proofErr w:type="spellStart"/>
             <w:r>
               <w:rPr>
                 <w:rFonts w:hint="eastAsia"/>
               </w:rPr>
               <w:t>MiniCategory</w:t>
             </w:r>
-            <w:proofErr w:type="spellEnd"/>
             <w:r>
               <w:rPr>
                 <w:rFonts w:hint="eastAsia"/>
@@ -3907,14 +3720,192 @@
             <w:pPr>
               <w:spacing w:line="360" w:lineRule="auto"/>
             </w:pPr>
-            <w:proofErr w:type="spellStart"/>
-            <w:r>
-              <w:rPr>
-                <w:rFonts w:hint="eastAsia"/>
-              </w:rPr>
-              <w:t>VendorId</w:t>
-            </w:r>
-            <w:proofErr w:type="spellEnd"/>
+            <w:r>
+              <w:rPr>
+                <w:rFonts w:hint="eastAsia"/>
+              </w:rPr>
+              <w:t>VendorId *</w:t>
+            </w:r>
+          </w:p>
+        </w:tc>
+        <w:tc>
+          <w:tcPr>
+            <w:tcW w:w="1501" w:type="dxa"/>
+          </w:tcPr>
+          <w:p>
+            <w:pPr>
+              <w:spacing w:line="360" w:lineRule="auto"/>
+            </w:pPr>
+            <w:r>
+              <w:rPr>
+                <w:rFonts w:hint="eastAsia"/>
+              </w:rPr>
+              <w:t>供应商</w:t>
+            </w:r>
+            <w:r>
+              <w:rPr>
+                <w:rFonts w:hint="eastAsia"/>
+              </w:rPr>
+              <w:t>ID</w:t>
+            </w:r>
+          </w:p>
+        </w:tc>
+        <w:tc>
+          <w:tcPr>
+            <w:tcW w:w="7289" w:type="dxa"/>
+            <w:gridSpan w:val="2"/>
+          </w:tcPr>
+          <w:p>
+            <w:pPr>
+              <w:spacing w:line="360" w:lineRule="auto"/>
+            </w:pPr>
+            <w:r>
+              <w:rPr>
+                <w:rFonts w:hint="eastAsia"/>
+              </w:rPr>
+              <w:t xml:space="preserve">FK, </w:t>
+            </w:r>
+            <w:r>
+              <w:rPr>
+                <w:rFonts w:hint="eastAsia"/>
+              </w:rPr>
+              <w:t>NOT_NULL</w:t>
+            </w:r>
+          </w:p>
+        </w:tc>
+      </w:tr>
+      <w:tr>
+        <w:tc>
+          <w:tcPr>
+            <w:tcW w:w="1892" w:type="dxa"/>
+            <w:gridSpan w:val="2"/>
+          </w:tcPr>
+          <w:p>
+            <w:pPr>
+              <w:spacing w:line="360" w:lineRule="auto"/>
+            </w:pPr>
+            <w:r>
+              <w:rPr>
+                <w:rFonts w:hint="eastAsia"/>
+              </w:rPr>
+              <w:t>Title *</w:t>
+            </w:r>
+          </w:p>
+        </w:tc>
+        <w:tc>
+          <w:tcPr>
+            <w:tcW w:w="1501" w:type="dxa"/>
+          </w:tcPr>
+          <w:p>
+            <w:pPr>
+              <w:spacing w:line="360" w:lineRule="auto"/>
+            </w:pPr>
+            <w:r>
+              <w:rPr>
+                <w:rFonts w:hint="eastAsia"/>
+              </w:rPr>
+              <w:t>类别英文全称</w:t>
+            </w:r>
+          </w:p>
+        </w:tc>
+        <w:tc>
+          <w:tcPr>
+            <w:tcW w:w="7289" w:type="dxa"/>
+            <w:gridSpan w:val="2"/>
+          </w:tcPr>
+          <w:p>
+            <w:pPr>
+              <w:spacing w:line="360" w:lineRule="auto"/>
+            </w:pPr>
+            <w:r>
+              <w:rPr>
+                <w:rFonts w:hint="eastAsia"/>
+              </w:rPr>
+              <w:t>VARCHAR(2000)</w:t>
+            </w:r>
+            <w:r>
+              <w:rPr>
+                <w:rFonts w:hint="eastAsia"/>
+              </w:rPr>
+              <w:t xml:space="preserve">, </w:t>
+            </w:r>
+            <w:r>
+              <w:rPr>
+                <w:rFonts w:hint="eastAsia"/>
+              </w:rPr>
+              <w:t>NOT_NULL</w:t>
+            </w:r>
+          </w:p>
+        </w:tc>
+      </w:tr>
+      <w:tr>
+        <w:tc>
+          <w:tcPr>
+            <w:tcW w:w="1892" w:type="dxa"/>
+            <w:gridSpan w:val="2"/>
+          </w:tcPr>
+          <w:p>
+            <w:pPr>
+              <w:spacing w:line="360" w:lineRule="auto"/>
+            </w:pPr>
+            <w:r>
+              <w:rPr>
+                <w:rFonts w:hint="eastAsia"/>
+              </w:rPr>
+              <w:t>Logo</w:t>
+            </w:r>
+          </w:p>
+        </w:tc>
+        <w:tc>
+          <w:tcPr>
+            <w:tcW w:w="1501" w:type="dxa"/>
+          </w:tcPr>
+          <w:p>
+            <w:pPr>
+              <w:spacing w:line="360" w:lineRule="auto"/>
+            </w:pPr>
+            <w:r>
+              <w:rPr>
+                <w:rFonts w:hint="eastAsia"/>
+              </w:rPr>
+              <w:t>图标</w:t>
+            </w:r>
+          </w:p>
+        </w:tc>
+        <w:tc>
+          <w:tcPr>
+            <w:tcW w:w="7289" w:type="dxa"/>
+            <w:gridSpan w:val="2"/>
+          </w:tcPr>
+          <w:p>
+            <w:pPr>
+              <w:spacing w:line="360" w:lineRule="auto"/>
+            </w:pPr>
+            <w:r>
+              <w:rPr>
+                <w:rFonts w:hint="eastAsia"/>
+              </w:rPr>
+              <w:t>IMG URL</w:t>
+            </w:r>
+          </w:p>
+        </w:tc>
+      </w:tr>
+      <w:tr>
+        <w:tc>
+          <w:tcPr>
+            <w:tcW w:w="1892" w:type="dxa"/>
+            <w:gridSpan w:val="2"/>
+          </w:tcPr>
+          <w:p>
+            <w:pPr>
+              <w:spacing w:line="360" w:lineRule="auto"/>
+            </w:pPr>
+            <w:r>
+              <w:rPr>
+                <w:rFonts w:hint="eastAsia"/>
+              </w:rPr>
+              <w:t>CategoryId</w:t>
+            </w:r>
             <w:r>
               <w:rPr>
                 <w:rFonts w:hint="eastAsia"/>
@@ -3935,7 +3926,7 @@
               <w:rPr>
                 <w:rFonts w:hint="eastAsia"/>
               </w:rPr>
-              <w:t>供应商</w:t>
+              <w:t>类别</w:t>
             </w:r>
             <w:r>
               <w:rPr>
@@ -3958,19 +3949,7 @@
               <w:rPr>
                 <w:rFonts w:hint="eastAsia"/>
               </w:rPr>
-              <w:t xml:space="preserve">FK, </w:t>
-            </w:r>
-            <w:r>
-              <w:rPr>
-                <w:rFonts w:hint="eastAsia"/>
-              </w:rPr>
-              <w:t>NOT</w:t>
-            </w:r>
-            <w:r>
-              <w:rPr>
-                <w:rFonts w:hint="eastAsia"/>
-              </w:rPr>
-              <w:t xml:space="preserve"> NULL</w:t>
+              <w:t>FK, ALLOW NULL(NULL = NOT Categoried)</w:t>
             </w:r>
           </w:p>
         </w:tc>
@@ -3989,7 +3968,13 @@
               <w:rPr>
                 <w:rFonts w:hint="eastAsia"/>
               </w:rPr>
-              <w:t>Title *</w:t>
+              <w:t>Version</w:t>
+            </w:r>
+            <w:r>
+              <w:rPr>
+                <w:rFonts w:hint="eastAsia"/>
+              </w:rPr>
+              <w:t xml:space="preserve"> *</w:t>
             </w:r>
           </w:p>
         </w:tc>
@@ -4005,7 +3990,7 @@
               <w:rPr>
                 <w:rFonts w:hint="eastAsia"/>
               </w:rPr>
-              <w:t>类别英文全称</w:t>
+              <w:t>版本号</w:t>
             </w:r>
           </w:p>
         </w:tc>
@@ -4022,7 +4007,7 @@
               <w:rPr>
                 <w:rFonts w:hint="eastAsia"/>
               </w:rPr>
-              <w:t>VARCHAR(2000)</w:t>
+              <w:t>VARCHAR(50)</w:t>
             </w:r>
             <w:r>
               <w:rPr>
@@ -4048,15 +4033,12 @@
           <w:p>
             <w:pPr>
               <w:spacing w:line="360" w:lineRule="auto"/>
-              <w:rPr>
-                <w:rFonts w:hint="eastAsia"/>
-              </w:rPr>
-            </w:pPr>
-            <w:r>
-              <w:rPr>
-                <w:rFonts w:hint="eastAsia"/>
-              </w:rPr>
-              <w:t>Logo</w:t>
+            </w:pPr>
+            <w:r>
+              <w:rPr>
+                <w:rFonts w:hint="eastAsia"/>
+              </w:rPr>
+              <w:t>Published</w:t>
             </w:r>
           </w:p>
         </w:tc>
@@ -4067,15 +4049,12 @@
           <w:p>
             <w:pPr>
               <w:spacing w:line="360" w:lineRule="auto"/>
-              <w:rPr>
-                <w:rFonts w:hint="eastAsia"/>
-              </w:rPr>
-            </w:pPr>
-            <w:r>
-              <w:rPr>
-                <w:rFonts w:hint="eastAsia"/>
-              </w:rPr>
-              <w:t>图标</w:t>
+            </w:pPr>
+            <w:r>
+              <w:rPr>
+                <w:rFonts w:hint="eastAsia"/>
+              </w:rPr>
+              <w:t>发布日期</w:t>
             </w:r>
           </w:p>
         </w:tc>
@@ -4087,15 +4066,12 @@
           <w:p>
             <w:pPr>
               <w:spacing w:line="360" w:lineRule="auto"/>
-              <w:rPr>
-                <w:rFonts w:hint="eastAsia"/>
-              </w:rPr>
-            </w:pPr>
-            <w:r>
-              <w:rPr>
-                <w:rFonts w:hint="eastAsia"/>
-              </w:rPr>
-              <w:t>IMG URL</w:t>
+            </w:pPr>
+            <w:r>
+              <w:rPr>
+                <w:rFonts w:hint="eastAsia"/>
+              </w:rPr>
+              <w:t>DATE</w:t>
             </w:r>
           </w:p>
         </w:tc>
@@ -4109,23 +4085,12 @@
           <w:p>
             <w:pPr>
               <w:spacing w:line="360" w:lineRule="auto"/>
-              <w:rPr>
-                <w:rFonts w:hint="eastAsia"/>
-              </w:rPr>
-            </w:pPr>
-            <w:proofErr w:type="spellStart"/>
-            <w:r>
-              <w:rPr>
-                <w:rFonts w:hint="eastAsia"/>
-              </w:rPr>
-              <w:t>CategoryId</w:t>
-            </w:r>
-            <w:proofErr w:type="spellEnd"/>
-            <w:r>
-              <w:rPr>
-                <w:rFonts w:hint="eastAsia"/>
-              </w:rPr>
-              <w:t xml:space="preserve"> *</w:t>
+            </w:pPr>
+            <w:r>
+              <w:rPr>
+                <w:rFonts w:hint="eastAsia"/>
+              </w:rPr>
+              <w:t>PreVersion</w:t>
             </w:r>
           </w:p>
         </w:tc>
@@ -4136,21 +4101,12 @@
           <w:p>
             <w:pPr>
               <w:spacing w:line="360" w:lineRule="auto"/>
-              <w:rPr>
-                <w:rFonts w:hint="eastAsia"/>
-              </w:rPr>
-            </w:pPr>
-            <w:r>
-              <w:rPr>
-                <w:rFonts w:hint="eastAsia"/>
-              </w:rPr>
-              <w:t>类别</w:t>
-            </w:r>
-            <w:r>
-              <w:rPr>
-                <w:rFonts w:hint="eastAsia"/>
-              </w:rPr>
-              <w:t>ID</w:t>
+            </w:pPr>
+            <w:r>
+              <w:rPr>
+                <w:rFonts w:hint="eastAsia"/>
+              </w:rPr>
+              <w:t>前一版本号</w:t>
             </w:r>
           </w:p>
         </w:tc>
@@ -4162,29 +4118,12 @@
           <w:p>
             <w:pPr>
               <w:spacing w:line="360" w:lineRule="auto"/>
-              <w:rPr>
-                <w:rFonts w:hint="eastAsia"/>
-              </w:rPr>
-            </w:pPr>
-            <w:r>
-              <w:rPr>
-                <w:rFonts w:hint="eastAsia"/>
-              </w:rPr>
-              <w:t xml:space="preserve">FK, ALLOW NULL(NULL = NOT </w:t>
-            </w:r>
-            <w:proofErr w:type="spellStart"/>
-            <w:r>
-              <w:rPr>
-                <w:rFonts w:hint="eastAsia"/>
-              </w:rPr>
-              <w:t>Categoried</w:t>
-            </w:r>
-            <w:proofErr w:type="spellEnd"/>
-            <w:r>
-              <w:rPr>
-                <w:rFonts w:hint="eastAsia"/>
-              </w:rPr>
-              <w:t>)</w:t>
+            </w:pPr>
+            <w:r>
+              <w:rPr>
+                <w:rFonts w:hint="eastAsia"/>
+              </w:rPr>
+              <w:t>VARCHAR(50)</w:t>
             </w:r>
           </w:p>
         </w:tc>
@@ -4198,21 +4137,21 @@
           <w:p>
             <w:pPr>
               <w:spacing w:line="360" w:lineRule="auto"/>
-              <w:rPr>
-                <w:rFonts w:hint="eastAsia"/>
-              </w:rPr>
-            </w:pPr>
-            <w:r>
-              <w:rPr>
-                <w:rFonts w:hint="eastAsia"/>
-              </w:rPr>
-              <w:t>Version</w:t>
-            </w:r>
-            <w:r>
-              <w:rPr>
-                <w:rFonts w:hint="eastAsia"/>
-              </w:rPr>
-              <w:t xml:space="preserve"> *</w:t>
+            </w:pPr>
+            <w:r>
+              <w:rPr>
+                <w:rFonts w:hint="eastAsia"/>
+              </w:rPr>
+              <w:t>Phone</w:t>
+            </w:r>
+            <w:r>
+              <w:t>P</w:t>
+            </w:r>
+            <w:r>
+              <w:rPr>
+                <w:rFonts w:hint="eastAsia"/>
+              </w:rPr>
+              <w:t>reSale</w:t>
             </w:r>
           </w:p>
         </w:tc>
@@ -4223,15 +4162,12 @@
           <w:p>
             <w:pPr>
               <w:spacing w:line="360" w:lineRule="auto"/>
-              <w:rPr>
-                <w:rFonts w:hint="eastAsia"/>
-              </w:rPr>
-            </w:pPr>
-            <w:r>
-              <w:rPr>
-                <w:rFonts w:hint="eastAsia"/>
-              </w:rPr>
-              <w:t>版本号</w:t>
+            </w:pPr>
+            <w:r>
+              <w:rPr>
+                <w:rFonts w:hint="eastAsia"/>
+              </w:rPr>
+              <w:t>售前电话</w:t>
             </w:r>
           </w:p>
         </w:tc>
@@ -4243,9 +4179,6 @@
           <w:p>
             <w:pPr>
               <w:spacing w:line="360" w:lineRule="auto"/>
-              <w:rPr>
-                <w:rFonts w:hint="eastAsia"/>
-              </w:rPr>
             </w:pPr>
             <w:r>
               <w:rPr>
@@ -4253,12 +4186,6 @@
               </w:rPr>
               <w:t>VARCHAR(50)</w:t>
             </w:r>
-            <w:r>
-              <w:rPr>
-                <w:rFonts w:hint="eastAsia"/>
-              </w:rPr>
-              <w:t>, NOT NULL</w:t>
-            </w:r>
           </w:p>
         </w:tc>
       </w:tr>
@@ -4271,15 +4198,18 @@
           <w:p>
             <w:pPr>
               <w:spacing w:line="360" w:lineRule="auto"/>
-              <w:rPr>
-                <w:rFonts w:hint="eastAsia"/>
-              </w:rPr>
-            </w:pPr>
-            <w:r>
-              <w:rPr>
-                <w:rFonts w:hint="eastAsia"/>
-              </w:rPr>
-              <w:t>Published</w:t>
+            </w:pPr>
+            <w:r>
+              <w:rPr>
+                <w:rFonts w:hint="eastAsia"/>
+              </w:rPr>
+              <w:t>Phone</w:t>
+            </w:r>
+            <w:r>
+              <w:rPr>
+                <w:rFonts w:hint="eastAsia"/>
+              </w:rPr>
+              <w:t>AfterSaleSale</w:t>
             </w:r>
           </w:p>
         </w:tc>
@@ -4290,15 +4220,12 @@
           <w:p>
             <w:pPr>
               <w:spacing w:line="360" w:lineRule="auto"/>
-              <w:rPr>
-                <w:rFonts w:hint="eastAsia"/>
-              </w:rPr>
-            </w:pPr>
-            <w:r>
-              <w:rPr>
-                <w:rFonts w:hint="eastAsia"/>
-              </w:rPr>
-              <w:t>发布日期</w:t>
+            </w:pPr>
+            <w:r>
+              <w:rPr>
+                <w:rFonts w:hint="eastAsia"/>
+              </w:rPr>
+              <w:t>售后电话</w:t>
             </w:r>
           </w:p>
         </w:tc>
@@ -4310,15 +4237,12 @@
           <w:p>
             <w:pPr>
               <w:spacing w:line="360" w:lineRule="auto"/>
-              <w:rPr>
-                <w:rFonts w:hint="eastAsia"/>
-              </w:rPr>
-            </w:pPr>
-            <w:r>
-              <w:rPr>
-                <w:rFonts w:hint="eastAsia"/>
-              </w:rPr>
-              <w:t>DATE</w:t>
+            </w:pPr>
+            <w:r>
+              <w:rPr>
+                <w:rFonts w:hint="eastAsia"/>
+              </w:rPr>
+              <w:t>VARCHAR(50)</w:t>
             </w:r>
           </w:p>
         </w:tc>
@@ -4332,18 +4256,13 @@
           <w:p>
             <w:pPr>
               <w:spacing w:line="360" w:lineRule="auto"/>
-              <w:rPr>
-                <w:rFonts w:hint="eastAsia"/>
-              </w:rPr>
-            </w:pPr>
-            <w:proofErr w:type="spellStart"/>
-            <w:r>
-              <w:rPr>
-                <w:rFonts w:hint="eastAsia"/>
-              </w:rPr>
-              <w:t>PreVersion</w:t>
-            </w:r>
-            <w:proofErr w:type="spellEnd"/>
+            </w:pPr>
+            <w:r>
+              <w:rPr>
+                <w:rFonts w:hint="eastAsia"/>
+              </w:rPr>
+              <w:t>Description</w:t>
+            </w:r>
           </w:p>
         </w:tc>
         <w:tc>
@@ -4353,15 +4272,12 @@
           <w:p>
             <w:pPr>
               <w:spacing w:line="360" w:lineRule="auto"/>
-              <w:rPr>
-                <w:rFonts w:hint="eastAsia"/>
-              </w:rPr>
-            </w:pPr>
-            <w:r>
-              <w:rPr>
-                <w:rFonts w:hint="eastAsia"/>
-              </w:rPr>
-              <w:t>前一版本号</w:t>
+            </w:pPr>
+            <w:r>
+              <w:rPr>
+                <w:rFonts w:hint="eastAsia"/>
+              </w:rPr>
+              <w:t>详细说明</w:t>
             </w:r>
           </w:p>
         </w:tc>
@@ -4373,223 +4289,6 @@
           <w:p>
             <w:pPr>
               <w:spacing w:line="360" w:lineRule="auto"/>
-              <w:rPr>
-                <w:rFonts w:hint="eastAsia"/>
-              </w:rPr>
-            </w:pPr>
-            <w:r>
-              <w:rPr>
-                <w:rFonts w:hint="eastAsia"/>
-              </w:rPr>
-              <w:t>VARCHAR(50)</w:t>
-            </w:r>
-          </w:p>
-        </w:tc>
-      </w:tr>
-      <w:tr>
-        <w:tc>
-          <w:tcPr>
-            <w:tcW w:w="1892" w:type="dxa"/>
-            <w:gridSpan w:val="2"/>
-          </w:tcPr>
-          <w:p>
-            <w:pPr>
-              <w:spacing w:line="360" w:lineRule="auto"/>
-              <w:rPr>
-                <w:rFonts w:hint="eastAsia"/>
-              </w:rPr>
-            </w:pPr>
-            <w:proofErr w:type="spellStart"/>
-            <w:r>
-              <w:rPr>
-                <w:rFonts w:hint="eastAsia"/>
-              </w:rPr>
-              <w:t>Phone</w:t>
-            </w:r>
-            <w:r>
-              <w:t>P</w:t>
-            </w:r>
-            <w:r>
-              <w:rPr>
-                <w:rFonts w:hint="eastAsia"/>
-              </w:rPr>
-              <w:t>reSale</w:t>
-            </w:r>
-            <w:proofErr w:type="spellEnd"/>
-          </w:p>
-        </w:tc>
-        <w:tc>
-          <w:tcPr>
-            <w:tcW w:w="1501" w:type="dxa"/>
-          </w:tcPr>
-          <w:p>
-            <w:pPr>
-              <w:spacing w:line="360" w:lineRule="auto"/>
-              <w:rPr>
-                <w:rFonts w:hint="eastAsia"/>
-              </w:rPr>
-            </w:pPr>
-            <w:r>
-              <w:rPr>
-                <w:rFonts w:hint="eastAsia"/>
-              </w:rPr>
-              <w:t>售前电话</w:t>
-            </w:r>
-          </w:p>
-        </w:tc>
-        <w:tc>
-          <w:tcPr>
-            <w:tcW w:w="7289" w:type="dxa"/>
-            <w:gridSpan w:val="2"/>
-          </w:tcPr>
-          <w:p>
-            <w:pPr>
-              <w:spacing w:line="360" w:lineRule="auto"/>
-              <w:rPr>
-                <w:rFonts w:hint="eastAsia"/>
-              </w:rPr>
-            </w:pPr>
-            <w:r>
-              <w:rPr>
-                <w:rFonts w:hint="eastAsia"/>
-              </w:rPr>
-              <w:t>VARCHAR(50)</w:t>
-            </w:r>
-          </w:p>
-        </w:tc>
-      </w:tr>
-      <w:tr>
-        <w:tc>
-          <w:tcPr>
-            <w:tcW w:w="1892" w:type="dxa"/>
-            <w:gridSpan w:val="2"/>
-          </w:tcPr>
-          <w:p>
-            <w:pPr>
-              <w:spacing w:line="360" w:lineRule="auto"/>
-              <w:rPr>
-                <w:rFonts w:hint="eastAsia"/>
-              </w:rPr>
-            </w:pPr>
-            <w:proofErr w:type="spellStart"/>
-            <w:r>
-              <w:rPr>
-                <w:rFonts w:hint="eastAsia"/>
-              </w:rPr>
-              <w:t>Phone</w:t>
-            </w:r>
-            <w:r>
-              <w:rPr>
-                <w:rFonts w:hint="eastAsia"/>
-              </w:rPr>
-              <w:t>AfterSale</w:t>
-            </w:r>
-            <w:r>
-              <w:rPr>
-                <w:rFonts w:hint="eastAsia"/>
-              </w:rPr>
-              <w:t>Sale</w:t>
-            </w:r>
-            <w:proofErr w:type="spellEnd"/>
-          </w:p>
-        </w:tc>
-        <w:tc>
-          <w:tcPr>
-            <w:tcW w:w="1501" w:type="dxa"/>
-          </w:tcPr>
-          <w:p>
-            <w:pPr>
-              <w:spacing w:line="360" w:lineRule="auto"/>
-              <w:rPr>
-                <w:rFonts w:hint="eastAsia"/>
-              </w:rPr>
-            </w:pPr>
-            <w:r>
-              <w:rPr>
-                <w:rFonts w:hint="eastAsia"/>
-              </w:rPr>
-              <w:t>售后</w:t>
-            </w:r>
-            <w:r>
-              <w:rPr>
-                <w:rFonts w:hint="eastAsia"/>
-              </w:rPr>
-              <w:t>电话</w:t>
-            </w:r>
-          </w:p>
-        </w:tc>
-        <w:tc>
-          <w:tcPr>
-            <w:tcW w:w="7289" w:type="dxa"/>
-            <w:gridSpan w:val="2"/>
-          </w:tcPr>
-          <w:p>
-            <w:pPr>
-              <w:spacing w:line="360" w:lineRule="auto"/>
-              <w:rPr>
-                <w:rFonts w:hint="eastAsia"/>
-              </w:rPr>
-            </w:pPr>
-            <w:r>
-              <w:rPr>
-                <w:rFonts w:hint="eastAsia"/>
-              </w:rPr>
-              <w:t>VARCHAR(50)</w:t>
-            </w:r>
-          </w:p>
-        </w:tc>
-      </w:tr>
-      <w:tr>
-        <w:tc>
-          <w:tcPr>
-            <w:tcW w:w="1892" w:type="dxa"/>
-            <w:gridSpan w:val="2"/>
-          </w:tcPr>
-          <w:p>
-            <w:pPr>
-              <w:spacing w:line="360" w:lineRule="auto"/>
-              <w:rPr>
-                <w:rFonts w:hint="eastAsia"/>
-              </w:rPr>
-            </w:pPr>
-            <w:r>
-              <w:rPr>
-                <w:rFonts w:hint="eastAsia"/>
-              </w:rPr>
-              <w:t>Description</w:t>
-            </w:r>
-          </w:p>
-        </w:tc>
-        <w:tc>
-          <w:tcPr>
-            <w:tcW w:w="1501" w:type="dxa"/>
-          </w:tcPr>
-          <w:p>
-            <w:pPr>
-              <w:spacing w:line="360" w:lineRule="auto"/>
-              <w:rPr>
-                <w:rFonts w:hint="eastAsia"/>
-              </w:rPr>
-            </w:pPr>
-            <w:r>
-              <w:rPr>
-                <w:rFonts w:hint="eastAsia"/>
-              </w:rPr>
-              <w:t>详细说明</w:t>
-            </w:r>
-          </w:p>
-        </w:tc>
-        <w:tc>
-          <w:tcPr>
-            <w:tcW w:w="7289" w:type="dxa"/>
-            <w:gridSpan w:val="2"/>
-          </w:tcPr>
-          <w:p>
-            <w:pPr>
-              <w:spacing w:line="360" w:lineRule="auto"/>
-              <w:rPr>
-                <w:rFonts w:hint="eastAsia"/>
-              </w:rPr>
             </w:pPr>
             <w:r>
               <w:rPr>
@@ -4804,21 +4503,12 @@
               </w:rPr>
               <w:t xml:space="preserve">1. </w:t>
             </w:r>
-            <w:proofErr w:type="spellStart"/>
-            <w:r>
-              <w:rPr>
-                <w:rFonts w:hint="eastAsia"/>
-              </w:rPr>
-              <w:t>Product.VendorId</w:t>
-            </w:r>
-            <w:proofErr w:type="spellEnd"/>
-            <w:r>
-              <w:rPr>
-                <w:rFonts w:hint="eastAsia"/>
-              </w:rPr>
-              <w:t xml:space="preserve"> + </w:t>
-            </w:r>
-            <w:proofErr w:type="spellStart"/>
+            <w:r>
+              <w:rPr>
+                <w:rFonts w:hint="eastAsia"/>
+              </w:rPr>
+              <w:t xml:space="preserve">Product.VendorId + </w:t>
+            </w:r>
             <w:r>
               <w:rPr>
                 <w:rFonts w:hint="eastAsia"/>
@@ -4837,7 +4527,6 @@
               </w:rPr>
               <w:t>+Product.Version</w:t>
             </w:r>
-            <w:proofErr w:type="spellEnd"/>
             <w:r>
               <w:rPr>
                 <w:rFonts w:hint="eastAsia"/>
@@ -4848,9 +4537,6 @@
           <w:p>
             <w:pPr>
               <w:spacing w:line="360" w:lineRule="auto"/>
-              <w:rPr>
-                <w:rFonts w:hint="eastAsia"/>
-              </w:rPr>
             </w:pPr>
             <w:r>
               <w:rPr>
@@ -4876,19 +4562,11 @@
               </w:rPr>
               <w:t>一经创建，</w:t>
             </w:r>
-            <w:proofErr w:type="spellStart"/>
-            <w:r>
-              <w:rPr>
-                <w:rFonts w:hint="eastAsia"/>
-              </w:rPr>
-              <w:t>Product.VendorId</w:t>
-            </w:r>
-            <w:proofErr w:type="spellEnd"/>
-            <w:r>
-              <w:rPr>
-                <w:rFonts w:hint="eastAsia"/>
-              </w:rPr>
-              <w:t xml:space="preserve"> </w:t>
+            <w:r>
+              <w:rPr>
+                <w:rFonts w:hint="eastAsia"/>
+              </w:rPr>
+              <w:t xml:space="preserve">Product.VendorId </w:t>
             </w:r>
             <w:r>
               <w:rPr>
@@ -4896,28 +4574,24 @@
               </w:rPr>
               <w:t>、</w:t>
             </w:r>
-            <w:proofErr w:type="spellStart"/>
             <w:r>
               <w:rPr>
                 <w:rFonts w:hint="eastAsia"/>
               </w:rPr>
               <w:t>Product.Title</w:t>
             </w:r>
-            <w:proofErr w:type="spellEnd"/>
             <w:r>
               <w:rPr>
                 <w:rFonts w:hint="eastAsia"/>
               </w:rPr>
               <w:t>和</w:t>
             </w:r>
-            <w:proofErr w:type="spellStart"/>
             <w:r>
               <w:rPr>
                 <w:rFonts w:hint="eastAsia"/>
               </w:rPr>
               <w:t>Product.Version</w:t>
             </w:r>
-            <w:proofErr w:type="spellEnd"/>
             <w:r>
               <w:rPr>
                 <w:rFonts w:hint="eastAsia"/>
@@ -4934,9 +4608,6 @@
           <w:p>
             <w:pPr>
               <w:spacing w:line="360" w:lineRule="auto"/>
-              <w:rPr>
-                <w:rFonts w:hint="eastAsia"/>
-              </w:rPr>
             </w:pPr>
             <w:r>
               <w:rPr>
@@ -4948,9 +4619,43 @@
               <w:rPr>
                 <w:rFonts w:hint="eastAsia"/>
               </w:rPr>
-              <w:t xml:space="preserve"> </w:t>
-            </w:r>
-            <w:proofErr w:type="spellStart"/>
+              <w:t xml:space="preserve"> Product.</w:t>
+            </w:r>
+            <w:r>
+              <w:rPr>
+                <w:rFonts w:hint="eastAsia"/>
+              </w:rPr>
+              <w:t>VendorId</w:t>
+            </w:r>
+            <w:r>
+              <w:rPr>
+                <w:rFonts w:hint="eastAsia"/>
+              </w:rPr>
+              <w:t>对应</w:t>
+            </w:r>
+            <w:r>
+              <w:rPr>
+                <w:rFonts w:hint="eastAsia"/>
+              </w:rPr>
+              <w:t>Vendor</w:t>
+            </w:r>
+            <w:r>
+              <w:rPr>
+                <w:rFonts w:hint="eastAsia"/>
+              </w:rPr>
+              <w:t>必须存在；</w:t>
+            </w:r>
+          </w:p>
+          <w:p>
+            <w:pPr>
+              <w:spacing w:line="360" w:lineRule="auto"/>
+            </w:pPr>
+            <w:r>
+              <w:rPr>
+                <w:rFonts w:hint="eastAsia"/>
+              </w:rPr>
+              <w:t xml:space="preserve">4. </w:t>
+            </w:r>
             <w:r>
               <w:rPr>
                 <w:rFonts w:hint="eastAsia"/>
@@ -4961,52 +4666,8 @@
               <w:rPr>
                 <w:rFonts w:hint="eastAsia"/>
               </w:rPr>
-              <w:t>VendorId</w:t>
-            </w:r>
-            <w:proofErr w:type="spellEnd"/>
-            <w:r>
-              <w:rPr>
-                <w:rFonts w:hint="eastAsia"/>
-              </w:rPr>
-              <w:t>对应</w:t>
-            </w:r>
-            <w:r>
-              <w:rPr>
-                <w:rFonts w:hint="eastAsia"/>
-              </w:rPr>
-              <w:t>Vendor</w:t>
-            </w:r>
-            <w:r>
-              <w:rPr>
-                <w:rFonts w:hint="eastAsia"/>
-              </w:rPr>
-              <w:t>必须存在；</w:t>
-            </w:r>
-          </w:p>
-          <w:p>
-            <w:pPr>
-              <w:spacing w:line="360" w:lineRule="auto"/>
-            </w:pPr>
-            <w:r>
-              <w:rPr>
-                <w:rFonts w:hint="eastAsia"/>
-              </w:rPr>
-              <w:t xml:space="preserve">4. </w:t>
-            </w:r>
-            <w:proofErr w:type="spellStart"/>
-            <w:r>
-              <w:rPr>
-                <w:rFonts w:hint="eastAsia"/>
-              </w:rPr>
-              <w:t>Product.</w:t>
-            </w:r>
-            <w:r>
-              <w:rPr>
-                <w:rFonts w:hint="eastAsia"/>
-              </w:rPr>
               <w:t>CateogryId</w:t>
             </w:r>
-            <w:proofErr w:type="spellEnd"/>
             <w:r>
               <w:rPr>
                 <w:rFonts w:hint="eastAsia"/>
@@ -5332,19 +4993,11 @@
             <w:pPr>
               <w:spacing w:line="360" w:lineRule="auto"/>
             </w:pPr>
-            <w:proofErr w:type="spellStart"/>
-            <w:r>
-              <w:rPr>
-                <w:rFonts w:hint="eastAsia"/>
-              </w:rPr>
-              <w:t>Api</w:t>
-            </w:r>
-            <w:proofErr w:type="spellEnd"/>
-            <w:r>
-              <w:rPr>
-                <w:rFonts w:hint="eastAsia"/>
-              </w:rPr>
-              <w:t>/</w:t>
+            <w:r>
+              <w:rPr>
+                <w:rFonts w:hint="eastAsia"/>
+              </w:rPr>
+              <w:t>Api/</w:t>
             </w:r>
             <w:r>
               <w:rPr>
@@ -5409,31 +5062,11 @@
             <w:pPr>
               <w:spacing w:line="360" w:lineRule="auto"/>
             </w:pPr>
-            <w:proofErr w:type="spellStart"/>
-            <w:r>
-              <w:rPr>
-                <w:rFonts w:hint="eastAsia"/>
-              </w:rPr>
-              <w:t>Api</w:t>
-            </w:r>
-            <w:proofErr w:type="spellEnd"/>
-            <w:r>
-              <w:rPr>
-                <w:rFonts w:hint="eastAsia"/>
-              </w:rPr>
-              <w:t>/</w:t>
-            </w:r>
-            <w:r>
-              <w:rPr>
-                <w:rFonts w:hint="eastAsia"/>
-              </w:rPr>
-              <w:t>Product</w:t>
-            </w:r>
-            <w:r>
-              <w:rPr>
-                <w:rFonts w:hint="eastAsia"/>
-              </w:rPr>
-              <w:t>/{id}</w:t>
+            <w:r>
+              <w:rPr>
+                <w:rFonts w:hint="eastAsia"/>
+              </w:rPr>
+              <w:t>Api/Product/{id}</w:t>
             </w:r>
           </w:p>
         </w:tc>
@@ -5493,19 +5126,11 @@
             <w:pPr>
               <w:spacing w:line="360" w:lineRule="auto"/>
             </w:pPr>
-            <w:proofErr w:type="spellStart"/>
-            <w:r>
-              <w:rPr>
-                <w:rFonts w:hint="eastAsia"/>
-              </w:rPr>
-              <w:t>Api</w:t>
-            </w:r>
-            <w:proofErr w:type="spellEnd"/>
-            <w:r>
-              <w:rPr>
-                <w:rFonts w:hint="eastAsia"/>
-              </w:rPr>
-              <w:t>/</w:t>
+            <w:r>
+              <w:rPr>
+                <w:rFonts w:hint="eastAsia"/>
+              </w:rPr>
+              <w:t>Api/</w:t>
             </w:r>
             <w:r>
               <w:rPr>
@@ -5588,19 +5213,11 @@
             <w:pPr>
               <w:spacing w:line="360" w:lineRule="auto"/>
             </w:pPr>
-            <w:proofErr w:type="spellStart"/>
-            <w:r>
-              <w:rPr>
-                <w:rFonts w:hint="eastAsia"/>
-              </w:rPr>
-              <w:t>Api</w:t>
-            </w:r>
-            <w:proofErr w:type="spellEnd"/>
-            <w:r>
-              <w:rPr>
-                <w:rFonts w:hint="eastAsia"/>
-              </w:rPr>
-              <w:t>/</w:t>
+            <w:r>
+              <w:rPr>
+                <w:rFonts w:hint="eastAsia"/>
+              </w:rPr>
+              <w:t>Api/</w:t>
             </w:r>
             <w:r>
               <w:rPr>
@@ -5683,19 +5300,11 @@
             <w:pPr>
               <w:spacing w:line="360" w:lineRule="auto"/>
             </w:pPr>
-            <w:proofErr w:type="spellStart"/>
-            <w:r>
-              <w:rPr>
-                <w:rFonts w:hint="eastAsia"/>
-              </w:rPr>
-              <w:t>Api</w:t>
-            </w:r>
-            <w:proofErr w:type="spellEnd"/>
-            <w:r>
-              <w:rPr>
-                <w:rFonts w:hint="eastAsia"/>
-              </w:rPr>
-              <w:t>/</w:t>
+            <w:r>
+              <w:rPr>
+                <w:rFonts w:hint="eastAsia"/>
+              </w:rPr>
+              <w:t>Api/</w:t>
             </w:r>
             <w:r>
               <w:rPr>
@@ -5766,34 +5375,12 @@
             <w:pPr>
               <w:spacing w:line="360" w:lineRule="auto"/>
             </w:pPr>
-            <w:proofErr w:type="spellStart"/>
-            <w:r>
-              <w:rPr>
-                <w:rFonts w:hint="eastAsia"/>
-              </w:rPr>
-              <w:t>Api</w:t>
-            </w:r>
-            <w:proofErr w:type="spellEnd"/>
-            <w:r>
-              <w:rPr>
-                <w:rFonts w:hint="eastAsia"/>
-              </w:rPr>
-              <w:t>/</w:t>
-            </w:r>
-            <w:proofErr w:type="spellStart"/>
-            <w:r>
-              <w:rPr>
-                <w:rFonts w:hint="eastAsia"/>
-              </w:rPr>
-              <w:t>Mini</w:t>
-            </w:r>
-            <w:r>
-              <w:rPr>
-                <w:rFonts w:hint="eastAsia"/>
-              </w:rPr>
-              <w:t>Products</w:t>
-            </w:r>
-            <w:proofErr w:type="spellEnd"/>
+            <w:r>
+              <w:rPr>
+                <w:rFonts w:hint="eastAsia"/>
+              </w:rPr>
+              <w:t>Api/MiniProducts</w:t>
+            </w:r>
           </w:p>
         </w:tc>
         <w:tc>
@@ -5828,14 +5415,12 @@
               </w:rPr>
               <w:t>，主要用于</w:t>
             </w:r>
-            <w:proofErr w:type="spellStart"/>
             <w:r>
               <w:rPr>
                 <w:rFonts w:hint="eastAsia"/>
               </w:rPr>
               <w:t>AjaxSuggestion</w:t>
             </w:r>
-            <w:proofErr w:type="spellEnd"/>
             <w:r>
               <w:rPr>
                 <w:rFonts w:hint="eastAsia"/>
@@ -5871,19 +5456,11 @@
             <w:pPr>
               <w:spacing w:line="360" w:lineRule="auto"/>
             </w:pPr>
-            <w:proofErr w:type="spellStart"/>
-            <w:r>
-              <w:rPr>
-                <w:rFonts w:hint="eastAsia"/>
-              </w:rPr>
-              <w:t>Api</w:t>
-            </w:r>
-            <w:proofErr w:type="spellEnd"/>
-            <w:r>
-              <w:rPr>
-                <w:rFonts w:hint="eastAsia"/>
-              </w:rPr>
-              <w:t>/</w:t>
+            <w:r>
+              <w:rPr>
+                <w:rFonts w:hint="eastAsia"/>
+              </w:rPr>
+              <w:t>Api/</w:t>
             </w:r>
             <w:r>
               <w:rPr>
@@ -5891,25 +5468,11 @@
               </w:rPr>
               <w:t xml:space="preserve"> </w:t>
             </w:r>
-            <w:proofErr w:type="spellStart"/>
-            <w:r>
-              <w:rPr>
-                <w:rFonts w:hint="eastAsia"/>
-              </w:rPr>
-              <w:t>Mini</w:t>
-            </w:r>
-            <w:r>
-              <w:rPr>
-                <w:rFonts w:hint="eastAsia"/>
-              </w:rPr>
-              <w:t>Product</w:t>
-            </w:r>
-            <w:proofErr w:type="spellEnd"/>
-            <w:r>
-              <w:rPr>
-                <w:rFonts w:hint="eastAsia"/>
-              </w:rPr>
-              <w:t>/{id}</w:t>
+            <w:r>
+              <w:rPr>
+                <w:rFonts w:hint="eastAsia"/>
+              </w:rPr>
+              <w:t>MiniProduct/{id}</w:t>
             </w:r>
           </w:p>
         </w:tc>
@@ -6009,21 +5572,7 @@
               <w:rPr>
                 <w:rFonts w:hint="eastAsia"/>
               </w:rPr>
-              <w:t xml:space="preserve"> + (</w:t>
-            </w:r>
-            <w:proofErr w:type="spellStart"/>
-            <w:r>
-              <w:rPr>
-                <w:rFonts w:hint="eastAsia"/>
-              </w:rPr>
-              <w:t>Vendor.Title</w:t>
-            </w:r>
-            <w:proofErr w:type="spellEnd"/>
-            <w:r>
-              <w:rPr>
-                <w:rFonts w:hint="eastAsia"/>
-              </w:rPr>
-              <w:t>)</w:t>
+              <w:t xml:space="preserve"> + (Vendor.Title)</w:t>
             </w:r>
             <w:r>
               <w:rPr>
@@ -6060,19 +5609,11 @@
             <w:pPr>
               <w:spacing w:line="360" w:lineRule="auto"/>
             </w:pPr>
-            <w:proofErr w:type="spellStart"/>
-            <w:r>
-              <w:rPr>
-                <w:rFonts w:hint="eastAsia"/>
-              </w:rPr>
-              <w:t>Api</w:t>
-            </w:r>
-            <w:proofErr w:type="spellEnd"/>
-            <w:r>
-              <w:rPr>
-                <w:rFonts w:hint="eastAsia"/>
-              </w:rPr>
-              <w:t>/</w:t>
+            <w:r>
+              <w:rPr>
+                <w:rFonts w:hint="eastAsia"/>
+              </w:rPr>
+              <w:t>Api/</w:t>
             </w:r>
             <w:r>
               <w:rPr>
@@ -6084,27 +5625,7 @@
               <w:rPr>
                 <w:rFonts w:hint="eastAsia"/>
               </w:rPr>
-              <w:t>Vendor/{</w:t>
-            </w:r>
-            <w:proofErr w:type="spellStart"/>
-            <w:r>
-              <w:rPr>
-                <w:rFonts w:hint="eastAsia"/>
-              </w:rPr>
-              <w:t>VendorId</w:t>
-            </w:r>
-            <w:proofErr w:type="spellEnd"/>
-            <w:r>
-              <w:rPr>
-                <w:rFonts w:hint="eastAsia"/>
-              </w:rPr>
-              <w:t>}/</w:t>
-            </w:r>
-            <w:r>
-              <w:rPr>
-                <w:rFonts w:hint="eastAsia"/>
-              </w:rPr>
-              <w:t>Products</w:t>
+              <w:t>Vendor/{VendorId}/Products</w:t>
             </w:r>
           </w:p>
         </w:tc>
@@ -6120,13 +5641,7 @@
               <w:rPr>
                 <w:rFonts w:hint="eastAsia"/>
               </w:rPr>
-              <w:t>查询</w:t>
-            </w:r>
-            <w:r>
-              <w:rPr>
-                <w:rFonts w:hint="eastAsia"/>
-              </w:rPr>
-              <w:t>某供应商下的</w:t>
+              <w:t>查询某供应商下的</w:t>
             </w:r>
             <w:r>
               <w:rPr>
@@ -6151,9 +5666,6 @@
           <w:p>
             <w:pPr>
               <w:spacing w:line="360" w:lineRule="auto"/>
-              <w:rPr>
-                <w:rFonts w:hint="eastAsia"/>
-              </w:rPr>
             </w:pPr>
             <w:r>
               <w:rPr>
@@ -6171,37 +5683,12 @@
           <w:p>
             <w:pPr>
               <w:spacing w:line="360" w:lineRule="auto"/>
-              <w:rPr>
-                <w:rFonts w:hint="eastAsia"/>
-              </w:rPr>
-            </w:pPr>
-            <w:proofErr w:type="spellStart"/>
-            <w:r>
-              <w:rPr>
-                <w:rFonts w:hint="eastAsia"/>
-              </w:rPr>
-              <w:t>Api</w:t>
-            </w:r>
-            <w:proofErr w:type="spellEnd"/>
-            <w:r>
-              <w:rPr>
-                <w:rFonts w:hint="eastAsia"/>
-              </w:rPr>
-              <w:t>/Category/{</w:t>
-            </w:r>
-            <w:proofErr w:type="spellStart"/>
-            <w:r>
-              <w:rPr>
-                <w:rFonts w:hint="eastAsia"/>
-              </w:rPr>
-              <w:t>CategoryId</w:t>
-            </w:r>
-            <w:proofErr w:type="spellEnd"/>
-            <w:r>
-              <w:rPr>
-                <w:rFonts w:hint="eastAsia"/>
-              </w:rPr>
-              <w:t>}/Product</w:t>
+            </w:pPr>
+            <w:r>
+              <w:rPr>
+                <w:rFonts w:hint="eastAsia"/>
+              </w:rPr>
+              <w:t>Api/Category/{CategoryId}/Product</w:t>
             </w:r>
           </w:p>
         </w:tc>
@@ -6212,9 +5699,6 @@
           <w:p>
             <w:pPr>
               <w:spacing w:line="360" w:lineRule="auto"/>
-              <w:rPr>
-                <w:rFonts w:hint="eastAsia"/>
-              </w:rPr>
             </w:pPr>
             <w:r>
               <w:rPr>
@@ -6257,9 +5741,6 @@
           <w:p>
             <w:pPr>
               <w:spacing w:line="360" w:lineRule="auto"/>
-              <w:rPr>
-                <w:rFonts w:hint="eastAsia"/>
-              </w:rPr>
             </w:pPr>
             <w:r>
               <w:rPr>
@@ -6278,61 +5759,1516 @@
             <w:pPr>
               <w:spacing w:line="360" w:lineRule="auto"/>
               <w:jc w:val="left"/>
-              <w:rPr>
-                <w:rFonts w:hint="eastAsia"/>
-              </w:rPr>
-            </w:pPr>
-            <w:proofErr w:type="spellStart"/>
-            <w:r>
+            </w:pPr>
+            <w:r>
+              <w:t>Api/</w:t>
+            </w:r>
+            <w:r>
+              <w:t>Vendor/{VendorId}/Category/{CategoryId}/Products</w:t>
+            </w:r>
+          </w:p>
+        </w:tc>
+        <w:tc>
+          <w:tcPr>
+            <w:tcW w:w="4337" w:type="dxa"/>
+          </w:tcPr>
+          <w:p>
+            <w:pPr>
+              <w:spacing w:line="360" w:lineRule="auto"/>
+            </w:pPr>
+            <w:r>
+              <w:rPr>
+                <w:rFonts w:hint="eastAsia"/>
+              </w:rPr>
+              <w:t>查询某供应商下某产品类别</w:t>
+            </w:r>
+            <w:r>
+              <w:rPr>
+                <w:rFonts w:hint="eastAsia"/>
+              </w:rPr>
+              <w:t>的</w:t>
+            </w:r>
+            <w:r>
+              <w:rPr>
+                <w:rFonts w:hint="eastAsia"/>
+              </w:rPr>
+              <w:t>HIT</w:t>
+            </w:r>
+            <w:r>
+              <w:rPr>
+                <w:rFonts w:hint="eastAsia"/>
+              </w:rPr>
+              <w:t>产品</w:t>
+            </w:r>
+          </w:p>
+        </w:tc>
+      </w:tr>
+    </w:tbl>
+    <w:p>
+      <w:pPr>
+        <w:spacing w:line="360" w:lineRule="auto"/>
+        <w:rPr>
+          <w:rFonts w:hint="eastAsia"/>
+        </w:rPr>
+      </w:pPr>
+    </w:p>
+    <w:tbl>
+      <w:tblPr>
+        <w:tblStyle w:val="a5"/>
+        <w:tblW w:w="0" w:type="auto"/>
+        <w:tblLook w:val="04A0"/>
+      </w:tblPr>
+      <w:tblGrid>
+        <w:gridCol w:w="1697"/>
+        <w:gridCol w:w="195"/>
+        <w:gridCol w:w="1501"/>
+        <w:gridCol w:w="3394"/>
+        <w:gridCol w:w="3895"/>
+      </w:tblGrid>
+      <w:tr>
+        <w:trPr>
+          <w:trHeight w:val="423"/>
+        </w:trPr>
+        <w:tc>
+          <w:tcPr>
+            <w:tcW w:w="1892" w:type="dxa"/>
+            <w:gridSpan w:val="2"/>
+          </w:tcPr>
+          <w:p>
+            <w:pPr>
+              <w:spacing w:line="360" w:lineRule="auto"/>
+              <w:rPr>
+                <w:b/>
+              </w:rPr>
+            </w:pPr>
+            <w:r>
+              <w:rPr>
+                <w:rFonts w:hint="eastAsia"/>
+                <w:b/>
+              </w:rPr>
+              <w:t>Review</w:t>
+            </w:r>
+          </w:p>
+        </w:tc>
+        <w:tc>
+          <w:tcPr>
+            <w:tcW w:w="1501" w:type="dxa"/>
+          </w:tcPr>
+          <w:p>
+            <w:pPr>
+              <w:spacing w:line="360" w:lineRule="auto"/>
+              <w:rPr>
+                <w:b/>
+              </w:rPr>
+            </w:pPr>
+            <w:r>
+              <w:rPr>
+                <w:rFonts w:hint="eastAsia"/>
+                <w:b/>
+              </w:rPr>
+              <w:t>产品评价</w:t>
+            </w:r>
+          </w:p>
+        </w:tc>
+        <w:tc>
+          <w:tcPr>
+            <w:tcW w:w="7289" w:type="dxa"/>
+            <w:gridSpan w:val="2"/>
+          </w:tcPr>
+          <w:p>
+            <w:pPr>
+              <w:spacing w:line="360" w:lineRule="auto"/>
+              <w:rPr>
+                <w:b/>
+              </w:rPr>
+            </w:pPr>
+            <w:r>
+              <w:rPr>
+                <w:rFonts w:hint="eastAsia"/>
+                <w:b/>
+              </w:rPr>
+              <w:t>规范说明</w:t>
+            </w:r>
+          </w:p>
+        </w:tc>
+      </w:tr>
+      <w:tr>
+        <w:tc>
+          <w:tcPr>
+            <w:tcW w:w="1892" w:type="dxa"/>
+            <w:gridSpan w:val="2"/>
+          </w:tcPr>
+          <w:p>
+            <w:pPr>
+              <w:spacing w:line="360" w:lineRule="auto"/>
+            </w:pPr>
+            <w:r>
+              <w:rPr>
+                <w:rFonts w:hint="eastAsia"/>
+              </w:rPr>
+              <w:t>Id *</w:t>
+            </w:r>
+          </w:p>
+        </w:tc>
+        <w:tc>
+          <w:tcPr>
+            <w:tcW w:w="1501" w:type="dxa"/>
+          </w:tcPr>
+          <w:p>
+            <w:pPr>
+              <w:spacing w:line="360" w:lineRule="auto"/>
+            </w:pPr>
+            <w:r>
+              <w:rPr>
+                <w:rFonts w:hint="eastAsia"/>
+              </w:rPr>
+              <w:t>ID</w:t>
+            </w:r>
+          </w:p>
+        </w:tc>
+        <w:tc>
+          <w:tcPr>
+            <w:tcW w:w="7289" w:type="dxa"/>
+            <w:gridSpan w:val="2"/>
+          </w:tcPr>
+          <w:p>
+            <w:pPr>
+              <w:spacing w:line="360" w:lineRule="auto"/>
+            </w:pPr>
+            <w:r>
+              <w:rPr>
+                <w:rFonts w:hint="eastAsia"/>
+              </w:rPr>
+              <w:t>PK, auto+1, NOT_NULL</w:t>
+            </w:r>
+          </w:p>
+        </w:tc>
+      </w:tr>
+      <w:tr>
+        <w:tc>
+          <w:tcPr>
+            <w:tcW w:w="1892" w:type="dxa"/>
+            <w:gridSpan w:val="2"/>
+          </w:tcPr>
+          <w:p>
+            <w:pPr>
+              <w:spacing w:line="360" w:lineRule="auto"/>
+            </w:pPr>
+            <w:r>
+              <w:rPr>
+                <w:rFonts w:hint="eastAsia"/>
+              </w:rPr>
+              <w:t>ProductId</w:t>
+            </w:r>
+            <w:r>
+              <w:rPr>
+                <w:rFonts w:hint="eastAsia"/>
+              </w:rPr>
+              <w:t xml:space="preserve"> *</w:t>
+            </w:r>
+          </w:p>
+        </w:tc>
+        <w:tc>
+          <w:tcPr>
+            <w:tcW w:w="1501" w:type="dxa"/>
+          </w:tcPr>
+          <w:p>
+            <w:pPr>
+              <w:spacing w:line="360" w:lineRule="auto"/>
+            </w:pPr>
+            <w:r>
+              <w:rPr>
+                <w:rFonts w:hint="eastAsia"/>
+              </w:rPr>
+              <w:t>HIT</w:t>
+            </w:r>
+            <w:r>
+              <w:rPr>
+                <w:rFonts w:hint="eastAsia"/>
+              </w:rPr>
+              <w:t>产品</w:t>
+            </w:r>
+            <w:r>
+              <w:rPr>
+                <w:rFonts w:hint="eastAsia"/>
+              </w:rPr>
+              <w:t>ID</w:t>
+            </w:r>
+          </w:p>
+        </w:tc>
+        <w:tc>
+          <w:tcPr>
+            <w:tcW w:w="7289" w:type="dxa"/>
+            <w:gridSpan w:val="2"/>
+          </w:tcPr>
+          <w:p>
+            <w:pPr>
+              <w:spacing w:line="360" w:lineRule="auto"/>
+            </w:pPr>
+            <w:r>
+              <w:rPr>
+                <w:rFonts w:hint="eastAsia"/>
+              </w:rPr>
+              <w:t xml:space="preserve">FK, </w:t>
+            </w:r>
+            <w:r>
+              <w:rPr>
+                <w:rFonts w:hint="eastAsia"/>
+              </w:rPr>
+              <w:t>NOT_NULL</w:t>
+            </w:r>
+          </w:p>
+        </w:tc>
+      </w:tr>
+      <w:tr>
+        <w:tc>
+          <w:tcPr>
+            <w:tcW w:w="1892" w:type="dxa"/>
+            <w:gridSpan w:val="2"/>
+          </w:tcPr>
+          <w:p>
+            <w:pPr>
+              <w:spacing w:line="360" w:lineRule="auto"/>
+              <w:rPr>
+                <w:rFonts w:hint="eastAsia"/>
+              </w:rPr>
+            </w:pPr>
+            <w:r>
+              <w:rPr>
+                <w:rFonts w:hint="eastAsia"/>
+              </w:rPr>
+              <w:t>Rate</w:t>
+            </w:r>
+            <w:r>
+              <w:rPr>
+                <w:rFonts w:hint="eastAsia"/>
+              </w:rPr>
+              <w:t xml:space="preserve"> *</w:t>
+            </w:r>
+          </w:p>
+        </w:tc>
+        <w:tc>
+          <w:tcPr>
+            <w:tcW w:w="1501" w:type="dxa"/>
+          </w:tcPr>
+          <w:p>
+            <w:pPr>
+              <w:spacing w:line="360" w:lineRule="auto"/>
+              <w:rPr>
+                <w:rFonts w:hint="eastAsia"/>
+              </w:rPr>
+            </w:pPr>
+            <w:r>
+              <w:rPr>
+                <w:rFonts w:hint="eastAsia"/>
+              </w:rPr>
+              <w:t>整体评分</w:t>
+            </w:r>
+          </w:p>
+        </w:tc>
+        <w:tc>
+          <w:tcPr>
+            <w:tcW w:w="7289" w:type="dxa"/>
+            <w:gridSpan w:val="2"/>
+          </w:tcPr>
+          <w:p>
+            <w:pPr>
+              <w:spacing w:line="360" w:lineRule="auto"/>
+              <w:rPr>
+                <w:rFonts w:hint="eastAsia"/>
+              </w:rPr>
+            </w:pPr>
+            <w:r>
+              <w:rPr>
+                <w:rFonts w:hint="eastAsia"/>
+              </w:rPr>
+              <w:t>INT</w:t>
+            </w:r>
+            <w:r>
+              <w:rPr>
+                <w:rFonts w:hint="eastAsia"/>
+              </w:rPr>
+              <w:t xml:space="preserve"> [1-5]</w:t>
+            </w:r>
+            <w:r>
+              <w:rPr>
+                <w:rFonts w:hint="eastAsia"/>
+              </w:rPr>
+              <w:t>, N</w:t>
+            </w:r>
+            <w:r>
+              <w:rPr>
+                <w:rFonts w:hint="eastAsia"/>
+              </w:rPr>
+              <w:t>O</w:t>
+            </w:r>
+            <w:r>
+              <w:rPr>
+                <w:rFonts w:hint="eastAsia"/>
+              </w:rPr>
+              <w:t>T_</w:t>
+            </w:r>
+            <w:r>
+              <w:rPr>
+                <w:rFonts w:hint="eastAsia"/>
+              </w:rPr>
+              <w:t>NULL</w:t>
+            </w:r>
+          </w:p>
+        </w:tc>
+      </w:tr>
+      <w:tr>
+        <w:tc>
+          <w:tcPr>
+            <w:tcW w:w="1892" w:type="dxa"/>
+            <w:gridSpan w:val="2"/>
+          </w:tcPr>
+          <w:p>
+            <w:pPr>
+              <w:spacing w:line="360" w:lineRule="auto"/>
+              <w:rPr>
+                <w:rFonts w:hint="eastAsia"/>
+              </w:rPr>
+            </w:pPr>
+            <w:r>
+              <w:rPr>
+                <w:rFonts w:hint="eastAsia"/>
+              </w:rPr>
+              <w:t>Details</w:t>
+            </w:r>
+          </w:p>
+        </w:tc>
+        <w:tc>
+          <w:tcPr>
+            <w:tcW w:w="1501" w:type="dxa"/>
+          </w:tcPr>
+          <w:p>
+            <w:pPr>
+              <w:spacing w:line="360" w:lineRule="auto"/>
+              <w:rPr>
+                <w:rFonts w:hint="eastAsia"/>
+              </w:rPr>
+            </w:pPr>
+            <w:r>
+              <w:rPr>
+                <w:rFonts w:hint="eastAsia"/>
+              </w:rPr>
+              <w:t>评价</w:t>
+            </w:r>
+            <w:r>
+              <w:rPr>
+                <w:rFonts w:hint="eastAsia"/>
+              </w:rPr>
+              <w:t>内容</w:t>
+            </w:r>
+          </w:p>
+        </w:tc>
+        <w:tc>
+          <w:tcPr>
+            <w:tcW w:w="7289" w:type="dxa"/>
+            <w:gridSpan w:val="2"/>
+          </w:tcPr>
+          <w:p>
+            <w:pPr>
+              <w:spacing w:line="360" w:lineRule="auto"/>
+              <w:rPr>
+                <w:rFonts w:hint="eastAsia"/>
+              </w:rPr>
+            </w:pPr>
+            <w:r>
+              <w:rPr>
+                <w:rFonts w:hint="eastAsia"/>
+              </w:rPr>
+              <w:t>VARCHAR(MAX) HTML</w:t>
+            </w:r>
+            <w:r>
+              <w:rPr>
+                <w:rFonts w:hint="eastAsia"/>
+              </w:rPr>
+              <w:t xml:space="preserve"> NOT_</w:t>
+            </w:r>
+            <w:r>
+              <w:rPr>
+                <w:rFonts w:hint="eastAsia"/>
+              </w:rPr>
+              <w:t>NULL</w:t>
+            </w:r>
+          </w:p>
+        </w:tc>
+      </w:tr>
+      <w:tr>
+        <w:tc>
+          <w:tcPr>
+            <w:tcW w:w="1892" w:type="dxa"/>
+            <w:gridSpan w:val="2"/>
+          </w:tcPr>
+          <w:p>
+            <w:pPr>
+              <w:spacing w:line="360" w:lineRule="auto"/>
+            </w:pPr>
+            <w:r>
+              <w:rPr>
+                <w:rFonts w:hint="eastAsia"/>
+              </w:rPr>
+              <w:t>Creator *</w:t>
+            </w:r>
+          </w:p>
+        </w:tc>
+        <w:tc>
+          <w:tcPr>
+            <w:tcW w:w="1501" w:type="dxa"/>
+          </w:tcPr>
+          <w:p>
+            <w:pPr>
+              <w:spacing w:line="360" w:lineRule="auto"/>
+            </w:pPr>
+            <w:r>
+              <w:rPr>
+                <w:rFonts w:hint="eastAsia"/>
+              </w:rPr>
+              <w:t>发布者</w:t>
+            </w:r>
+          </w:p>
+        </w:tc>
+        <w:tc>
+          <w:tcPr>
+            <w:tcW w:w="7289" w:type="dxa"/>
+            <w:gridSpan w:val="2"/>
+          </w:tcPr>
+          <w:p>
+            <w:pPr>
+              <w:spacing w:line="360" w:lineRule="auto"/>
+            </w:pPr>
+            <w:r>
+              <w:rPr>
+                <w:rFonts w:hint="eastAsia"/>
+              </w:rPr>
+              <w:t>必须是存在用户，表示创建者或修改者</w:t>
+            </w:r>
+          </w:p>
+        </w:tc>
+      </w:tr>
+      <w:tr>
+        <w:tc>
+          <w:tcPr>
+            <w:tcW w:w="1892" w:type="dxa"/>
+            <w:gridSpan w:val="2"/>
+          </w:tcPr>
+          <w:p>
+            <w:pPr>
+              <w:spacing w:line="360" w:lineRule="auto"/>
+            </w:pPr>
+            <w:r>
+              <w:rPr>
+                <w:rFonts w:hint="eastAsia"/>
+              </w:rPr>
+              <w:t>Created</w:t>
+            </w:r>
+          </w:p>
+        </w:tc>
+        <w:tc>
+          <w:tcPr>
+            <w:tcW w:w="1501" w:type="dxa"/>
+          </w:tcPr>
+          <w:p>
+            <w:pPr>
+              <w:spacing w:line="360" w:lineRule="auto"/>
+            </w:pPr>
+            <w:r>
+              <w:rPr>
+                <w:rFonts w:hint="eastAsia"/>
+              </w:rPr>
+              <w:t>创建时间</w:t>
+            </w:r>
+          </w:p>
+        </w:tc>
+        <w:tc>
+          <w:tcPr>
+            <w:tcW w:w="7289" w:type="dxa"/>
+            <w:gridSpan w:val="2"/>
+          </w:tcPr>
+          <w:p>
+            <w:pPr>
+              <w:spacing w:line="360" w:lineRule="auto"/>
+            </w:pPr>
+            <w:r>
+              <w:rPr>
+                <w:rFonts w:hint="eastAsia"/>
+              </w:rPr>
+              <w:t>DEFAULT</w:t>
+            </w:r>
+          </w:p>
+        </w:tc>
+      </w:tr>
+      <w:tr>
+        <w:tc>
+          <w:tcPr>
+            <w:tcW w:w="1892" w:type="dxa"/>
+            <w:gridSpan w:val="2"/>
+          </w:tcPr>
+          <w:p>
+            <w:pPr>
+              <w:spacing w:line="360" w:lineRule="auto"/>
+            </w:pPr>
+            <w:r>
+              <w:rPr>
+                <w:rFonts w:hint="eastAsia"/>
+              </w:rPr>
+              <w:t>Updated</w:t>
+            </w:r>
+          </w:p>
+        </w:tc>
+        <w:tc>
+          <w:tcPr>
+            <w:tcW w:w="1501" w:type="dxa"/>
+          </w:tcPr>
+          <w:p>
+            <w:pPr>
+              <w:spacing w:line="360" w:lineRule="auto"/>
+            </w:pPr>
+            <w:r>
+              <w:rPr>
+                <w:rFonts w:hint="eastAsia"/>
+              </w:rPr>
+              <w:t>最新修改时间</w:t>
+            </w:r>
+          </w:p>
+        </w:tc>
+        <w:tc>
+          <w:tcPr>
+            <w:tcW w:w="7289" w:type="dxa"/>
+            <w:gridSpan w:val="2"/>
+          </w:tcPr>
+          <w:p>
+            <w:pPr>
+              <w:spacing w:line="360" w:lineRule="auto"/>
+            </w:pPr>
+            <w:r>
+              <w:rPr>
+                <w:rFonts w:hint="eastAsia"/>
+              </w:rPr>
+              <w:t>默认为</w:t>
+            </w:r>
+            <w:r>
+              <w:rPr>
+                <w:rFonts w:hint="eastAsia"/>
+              </w:rPr>
+              <w:t xml:space="preserve">NULL, </w:t>
+            </w:r>
+            <w:r>
+              <w:rPr>
+                <w:rFonts w:hint="eastAsia"/>
+              </w:rPr>
+              <w:t>当修改时更新为修改时间</w:t>
+            </w:r>
+          </w:p>
+        </w:tc>
+      </w:tr>
+      <w:tr>
+        <w:tc>
+          <w:tcPr>
+            <w:tcW w:w="10682" w:type="dxa"/>
+            <w:gridSpan w:val="5"/>
+          </w:tcPr>
+          <w:p>
+            <w:pPr>
+              <w:spacing w:line="360" w:lineRule="auto"/>
+            </w:pPr>
+            <w:r>
+              <w:rPr>
+                <w:rFonts w:hint="eastAsia"/>
+                <w:b/>
+              </w:rPr>
+              <w:t>全局数据规范</w:t>
+            </w:r>
+          </w:p>
+        </w:tc>
+      </w:tr>
+      <w:tr>
+        <w:tc>
+          <w:tcPr>
+            <w:tcW w:w="10682" w:type="dxa"/>
+            <w:gridSpan w:val="5"/>
+          </w:tcPr>
+          <w:p>
+            <w:pPr>
+              <w:spacing w:line="360" w:lineRule="auto"/>
+            </w:pPr>
+            <w:r>
+              <w:rPr>
+                <w:rFonts w:hint="eastAsia"/>
+              </w:rPr>
+              <w:t>1</w:t>
+            </w:r>
+            <w:r>
+              <w:rPr>
+                <w:rFonts w:hint="eastAsia"/>
+              </w:rPr>
+              <w:t xml:space="preserve">. </w:t>
+            </w:r>
+            <w:r>
+              <w:rPr>
+                <w:rFonts w:hint="eastAsia"/>
+              </w:rPr>
+              <w:t>Review</w:t>
+            </w:r>
+            <w:r>
+              <w:rPr>
+                <w:rFonts w:hint="eastAsia"/>
+              </w:rPr>
+              <w:t>一经创建，</w:t>
+            </w:r>
+            <w:r>
+              <w:rPr>
+                <w:rFonts w:hint="eastAsia"/>
+              </w:rPr>
+              <w:t>Review</w:t>
+            </w:r>
+            <w:r>
+              <w:rPr>
+                <w:rFonts w:hint="eastAsia"/>
+              </w:rPr>
+              <w:t>.Produ</w:t>
+            </w:r>
+            <w:r>
+              <w:rPr>
+                <w:rFonts w:hint="eastAsia"/>
+              </w:rPr>
+              <w:t>c</w:t>
+            </w:r>
+            <w:r>
+              <w:rPr>
+                <w:rFonts w:hint="eastAsia"/>
+              </w:rPr>
+              <w:t>tId</w:t>
+            </w:r>
+            <w:r>
+              <w:rPr>
+                <w:rFonts w:hint="eastAsia"/>
+              </w:rPr>
+              <w:t>不可修改；</w:t>
+            </w:r>
+          </w:p>
+          <w:p>
+            <w:pPr>
+              <w:spacing w:line="360" w:lineRule="auto"/>
+            </w:pPr>
+            <w:r>
+              <w:rPr>
+                <w:rFonts w:hint="eastAsia"/>
+              </w:rPr>
+              <w:t>2</w:t>
+            </w:r>
+            <w:r>
+              <w:rPr>
+                <w:rFonts w:hint="eastAsia"/>
+              </w:rPr>
+              <w:t>.</w:t>
+            </w:r>
+            <w:r>
+              <w:rPr>
+                <w:rFonts w:hint="eastAsia"/>
+              </w:rPr>
+              <w:t xml:space="preserve"> </w:t>
+            </w:r>
+            <w:r>
+              <w:rPr>
+                <w:rFonts w:hint="eastAsia"/>
+              </w:rPr>
+              <w:t>Review.ProductId</w:t>
+            </w:r>
+            <w:r>
+              <w:rPr>
+                <w:rFonts w:hint="eastAsia"/>
+              </w:rPr>
+              <w:t>对应</w:t>
+            </w:r>
+            <w:r>
+              <w:rPr>
+                <w:rFonts w:hint="eastAsia"/>
+              </w:rPr>
+              <w:t>Product</w:t>
+            </w:r>
+            <w:r>
+              <w:rPr>
+                <w:rFonts w:hint="eastAsia"/>
+              </w:rPr>
+              <w:t>必须存在；</w:t>
+            </w:r>
+          </w:p>
+        </w:tc>
+      </w:tr>
+      <w:tr>
+        <w:tc>
+          <w:tcPr>
+            <w:tcW w:w="10682" w:type="dxa"/>
+            <w:gridSpan w:val="5"/>
+          </w:tcPr>
+          <w:p>
+            <w:pPr>
+              <w:spacing w:line="360" w:lineRule="auto"/>
+              <w:rPr>
+                <w:b/>
+              </w:rPr>
+            </w:pPr>
+            <w:r>
+              <w:rPr>
+                <w:rFonts w:hint="eastAsia"/>
+                <w:b/>
+              </w:rPr>
+              <w:t>权限控制</w:t>
+            </w:r>
+          </w:p>
+        </w:tc>
+      </w:tr>
+      <w:tr>
+        <w:tc>
+          <w:tcPr>
+            <w:tcW w:w="1697" w:type="dxa"/>
+          </w:tcPr>
+          <w:p>
+            <w:pPr>
+              <w:spacing w:line="360" w:lineRule="auto"/>
+            </w:pPr>
+            <w:r>
+              <w:rPr>
+                <w:rFonts w:hint="eastAsia"/>
+              </w:rPr>
+              <w:t>C</w:t>
+            </w:r>
+          </w:p>
+        </w:tc>
+        <w:tc>
+          <w:tcPr>
+            <w:tcW w:w="8985" w:type="dxa"/>
+            <w:gridSpan w:val="4"/>
+          </w:tcPr>
+          <w:p>
+            <w:pPr>
+              <w:spacing w:line="360" w:lineRule="auto"/>
+            </w:pPr>
+            <w:r>
+              <w:rPr>
+                <w:rFonts w:hint="eastAsia"/>
+              </w:rPr>
+              <w:t>注册用户，包括管理员用户</w:t>
+            </w:r>
+          </w:p>
+        </w:tc>
+      </w:tr>
+      <w:tr>
+        <w:tc>
+          <w:tcPr>
+            <w:tcW w:w="1697" w:type="dxa"/>
+          </w:tcPr>
+          <w:p>
+            <w:pPr>
+              <w:spacing w:line="360" w:lineRule="auto"/>
+            </w:pPr>
+            <w:r>
+              <w:rPr>
+                <w:rFonts w:hint="eastAsia"/>
+              </w:rPr>
+              <w:t>R</w:t>
+            </w:r>
+          </w:p>
+        </w:tc>
+        <w:tc>
+          <w:tcPr>
+            <w:tcW w:w="8985" w:type="dxa"/>
+            <w:gridSpan w:val="4"/>
+          </w:tcPr>
+          <w:p>
+            <w:pPr>
+              <w:spacing w:line="360" w:lineRule="auto"/>
+            </w:pPr>
+            <w:r>
+              <w:rPr>
+                <w:rFonts w:hint="eastAsia"/>
+              </w:rPr>
+              <w:t>PUBLIC</w:t>
+            </w:r>
+          </w:p>
+        </w:tc>
+      </w:tr>
+      <w:tr>
+        <w:tc>
+          <w:tcPr>
+            <w:tcW w:w="1697" w:type="dxa"/>
+          </w:tcPr>
+          <w:p>
+            <w:pPr>
+              <w:spacing w:line="360" w:lineRule="auto"/>
+            </w:pPr>
+            <w:r>
+              <w:rPr>
+                <w:rFonts w:hint="eastAsia"/>
+              </w:rPr>
+              <w:t>U</w:t>
+            </w:r>
+          </w:p>
+        </w:tc>
+        <w:tc>
+          <w:tcPr>
+            <w:tcW w:w="8985" w:type="dxa"/>
+            <w:gridSpan w:val="4"/>
+          </w:tcPr>
+          <w:p>
+            <w:pPr>
+              <w:spacing w:line="360" w:lineRule="auto"/>
+            </w:pPr>
+            <w:r>
+              <w:rPr>
+                <w:rFonts w:hint="eastAsia"/>
+              </w:rPr>
+              <w:t>仅限原作者</w:t>
+            </w:r>
+          </w:p>
+        </w:tc>
+      </w:tr>
+      <w:tr>
+        <w:tc>
+          <w:tcPr>
+            <w:tcW w:w="1697" w:type="dxa"/>
+          </w:tcPr>
+          <w:p>
+            <w:pPr>
+              <w:spacing w:line="360" w:lineRule="auto"/>
+            </w:pPr>
+            <w:r>
+              <w:rPr>
+                <w:rFonts w:hint="eastAsia"/>
+              </w:rPr>
+              <w:t>D</w:t>
+            </w:r>
+          </w:p>
+        </w:tc>
+        <w:tc>
+          <w:tcPr>
+            <w:tcW w:w="8985" w:type="dxa"/>
+            <w:gridSpan w:val="4"/>
+          </w:tcPr>
+          <w:p>
+            <w:pPr>
+              <w:spacing w:line="360" w:lineRule="auto"/>
+            </w:pPr>
+            <w:r>
+              <w:rPr>
+                <w:rFonts w:hint="eastAsia"/>
+              </w:rPr>
+              <w:t>仅限原作者</w:t>
+            </w:r>
+          </w:p>
+        </w:tc>
+      </w:tr>
+      <w:tr>
+        <w:tc>
+          <w:tcPr>
+            <w:tcW w:w="1697" w:type="dxa"/>
+          </w:tcPr>
+          <w:p>
+            <w:pPr>
+              <w:spacing w:line="360" w:lineRule="auto"/>
+            </w:pPr>
+            <w:r>
+              <w:rPr>
+                <w:rFonts w:hint="eastAsia"/>
+              </w:rPr>
+              <w:t>S</w:t>
+            </w:r>
+          </w:p>
+        </w:tc>
+        <w:tc>
+          <w:tcPr>
+            <w:tcW w:w="8985" w:type="dxa"/>
+            <w:gridSpan w:val="4"/>
+          </w:tcPr>
+          <w:p>
+            <w:pPr>
+              <w:spacing w:line="360" w:lineRule="auto"/>
+            </w:pPr>
+            <w:r>
+              <w:rPr>
+                <w:rFonts w:hint="eastAsia"/>
+              </w:rPr>
+              <w:t>PUBLIC</w:t>
+            </w:r>
+          </w:p>
+        </w:tc>
+      </w:tr>
+      <w:tr>
+        <w:tc>
+          <w:tcPr>
+            <w:tcW w:w="1697" w:type="dxa"/>
+          </w:tcPr>
+          <w:p>
+            <w:pPr>
+              <w:spacing w:line="360" w:lineRule="auto"/>
+              <w:rPr>
+                <w:b/>
+              </w:rPr>
+            </w:pPr>
+            <w:r>
+              <w:rPr>
+                <w:rFonts w:hint="eastAsia"/>
+                <w:b/>
+              </w:rPr>
+              <w:t>HTTP_METHOD</w:t>
+            </w:r>
+          </w:p>
+        </w:tc>
+        <w:tc>
+          <w:tcPr>
+            <w:tcW w:w="5090" w:type="dxa"/>
+            <w:gridSpan w:val="3"/>
+          </w:tcPr>
+          <w:p>
+            <w:pPr>
+              <w:spacing w:line="360" w:lineRule="auto"/>
+              <w:rPr>
+                <w:b/>
+              </w:rPr>
+            </w:pPr>
+            <w:r>
+              <w:rPr>
+                <w:rFonts w:hint="eastAsia"/>
+                <w:b/>
+              </w:rPr>
+              <w:t>URI</w:t>
+            </w:r>
+          </w:p>
+        </w:tc>
+        <w:tc>
+          <w:tcPr>
+            <w:tcW w:w="3895" w:type="dxa"/>
+          </w:tcPr>
+          <w:p>
+            <w:pPr>
+              <w:spacing w:line="360" w:lineRule="auto"/>
+              <w:rPr>
+                <w:b/>
+              </w:rPr>
+            </w:pPr>
+            <w:r>
+              <w:rPr>
+                <w:rFonts w:hint="eastAsia"/>
+                <w:b/>
+              </w:rPr>
+              <w:t>说明</w:t>
+            </w:r>
+          </w:p>
+        </w:tc>
+      </w:tr>
+      <w:tr>
+        <w:tc>
+          <w:tcPr>
+            <w:tcW w:w="1697" w:type="dxa"/>
+          </w:tcPr>
+          <w:p>
+            <w:pPr>
+              <w:spacing w:line="360" w:lineRule="auto"/>
+            </w:pPr>
+            <w:r>
+              <w:rPr>
+                <w:rFonts w:hint="eastAsia"/>
+              </w:rPr>
+              <w:t>POST</w:t>
+            </w:r>
+          </w:p>
+        </w:tc>
+        <w:tc>
+          <w:tcPr>
+            <w:tcW w:w="5090" w:type="dxa"/>
+            <w:gridSpan w:val="3"/>
+          </w:tcPr>
+          <w:p>
+            <w:pPr>
+              <w:spacing w:line="360" w:lineRule="auto"/>
+            </w:pPr>
+            <w:r>
+              <w:rPr>
+                <w:rFonts w:hint="eastAsia"/>
+              </w:rPr>
               <w:t>Api</w:t>
             </w:r>
-            <w:proofErr w:type="spellEnd"/>
-            <w:r>
-              <w:t>/</w:t>
-            </w:r>
-            <w:r>
-              <w:t>Vendor/{</w:t>
-            </w:r>
-            <w:proofErr w:type="spellStart"/>
-            <w:r>
-              <w:t>VendorId</w:t>
-            </w:r>
-            <w:proofErr w:type="spellEnd"/>
-            <w:r>
-              <w:t>}/Category/{</w:t>
-            </w:r>
-            <w:proofErr w:type="spellStart"/>
-            <w:r>
-              <w:t>CategoryId</w:t>
-            </w:r>
-            <w:proofErr w:type="spellEnd"/>
-            <w:r>
-              <w:t>}/Products</w:t>
-            </w:r>
-          </w:p>
-        </w:tc>
-        <w:tc>
-          <w:tcPr>
-            <w:tcW w:w="4337" w:type="dxa"/>
-          </w:tcPr>
-          <w:p>
-            <w:pPr>
-              <w:spacing w:line="360" w:lineRule="auto"/>
-              <w:rPr>
-                <w:rFonts w:hint="eastAsia"/>
-              </w:rPr>
-            </w:pPr>
-            <w:r>
-              <w:rPr>
-                <w:rFonts w:hint="eastAsia"/>
-              </w:rPr>
-              <w:t>查询某供应商下某产品类别</w:t>
-            </w:r>
-            <w:r>
-              <w:rPr>
-                <w:rFonts w:hint="eastAsia"/>
-              </w:rPr>
-              <w:t>的</w:t>
+            <w:r>
+              <w:rPr>
+                <w:rFonts w:hint="eastAsia"/>
+              </w:rPr>
+              <w:t>/Reviews</w:t>
+            </w:r>
+          </w:p>
+        </w:tc>
+        <w:tc>
+          <w:tcPr>
+            <w:tcW w:w="3895" w:type="dxa"/>
+          </w:tcPr>
+          <w:p>
+            <w:pPr>
+              <w:spacing w:line="360" w:lineRule="auto"/>
+            </w:pPr>
+            <w:r>
+              <w:rPr>
+                <w:rFonts w:hint="eastAsia"/>
+              </w:rPr>
+              <w:t>创建</w:t>
+            </w:r>
+            <w:r>
+              <w:rPr>
+                <w:rFonts w:hint="eastAsia"/>
+              </w:rPr>
+              <w:t>产品评价</w:t>
+            </w:r>
+          </w:p>
+        </w:tc>
+      </w:tr>
+      <w:tr>
+        <w:tc>
+          <w:tcPr>
+            <w:tcW w:w="1697" w:type="dxa"/>
+          </w:tcPr>
+          <w:p>
+            <w:pPr>
+              <w:spacing w:line="360" w:lineRule="auto"/>
+            </w:pPr>
+            <w:r>
+              <w:rPr>
+                <w:rFonts w:hint="eastAsia"/>
+              </w:rPr>
+              <w:t>GET</w:t>
+            </w:r>
+          </w:p>
+        </w:tc>
+        <w:tc>
+          <w:tcPr>
+            <w:tcW w:w="5090" w:type="dxa"/>
+            <w:gridSpan w:val="3"/>
+          </w:tcPr>
+          <w:p>
+            <w:pPr>
+              <w:spacing w:line="360" w:lineRule="auto"/>
+            </w:pPr>
+            <w:r>
+              <w:rPr>
+                <w:rFonts w:hint="eastAsia"/>
+              </w:rPr>
+              <w:t>Api/</w:t>
+            </w:r>
+            <w:r>
+              <w:rPr>
+                <w:rFonts w:hint="eastAsia"/>
+              </w:rPr>
+              <w:t>Review</w:t>
+            </w:r>
+            <w:r>
+              <w:rPr>
+                <w:rFonts w:hint="eastAsia"/>
+              </w:rPr>
+              <w:t>/{id}</w:t>
+            </w:r>
+          </w:p>
+        </w:tc>
+        <w:tc>
+          <w:tcPr>
+            <w:tcW w:w="3895" w:type="dxa"/>
+          </w:tcPr>
+          <w:p>
+            <w:pPr>
+              <w:spacing w:line="360" w:lineRule="auto"/>
+            </w:pPr>
+            <w:r>
+              <w:rPr>
+                <w:rFonts w:hint="eastAsia"/>
+              </w:rPr>
+              <w:t>获取</w:t>
+            </w:r>
+            <w:r>
+              <w:rPr>
+                <w:rFonts w:hint="eastAsia"/>
+              </w:rPr>
+              <w:t>产品评价</w:t>
+            </w:r>
+          </w:p>
+        </w:tc>
+      </w:tr>
+      <w:tr>
+        <w:tc>
+          <w:tcPr>
+            <w:tcW w:w="1697" w:type="dxa"/>
+          </w:tcPr>
+          <w:p>
+            <w:pPr>
+              <w:spacing w:line="360" w:lineRule="auto"/>
+            </w:pPr>
+            <w:r>
+              <w:rPr>
+                <w:rFonts w:hint="eastAsia"/>
+              </w:rPr>
+              <w:t>PUT</w:t>
+            </w:r>
+          </w:p>
+        </w:tc>
+        <w:tc>
+          <w:tcPr>
+            <w:tcW w:w="5090" w:type="dxa"/>
+            <w:gridSpan w:val="3"/>
+          </w:tcPr>
+          <w:p>
+            <w:pPr>
+              <w:spacing w:line="360" w:lineRule="auto"/>
+            </w:pPr>
+            <w:r>
+              <w:rPr>
+                <w:rFonts w:hint="eastAsia"/>
+              </w:rPr>
+              <w:t>Api/</w:t>
+            </w:r>
+            <w:r>
+              <w:rPr>
+                <w:rFonts w:hint="eastAsia"/>
+              </w:rPr>
+              <w:t xml:space="preserve"> </w:t>
+            </w:r>
+            <w:r>
+              <w:rPr>
+                <w:rFonts w:hint="eastAsia"/>
+              </w:rPr>
+              <w:t>Review</w:t>
+            </w:r>
+            <w:r>
+              <w:rPr>
+                <w:rFonts w:hint="eastAsia"/>
+              </w:rPr>
+              <w:t xml:space="preserve"> </w:t>
+            </w:r>
+            <w:r>
+              <w:rPr>
+                <w:rFonts w:hint="eastAsia"/>
+              </w:rPr>
+              <w:t>/{id}</w:t>
+            </w:r>
+          </w:p>
+        </w:tc>
+        <w:tc>
+          <w:tcPr>
+            <w:tcW w:w="3895" w:type="dxa"/>
+          </w:tcPr>
+          <w:p>
+            <w:pPr>
+              <w:spacing w:line="360" w:lineRule="auto"/>
+            </w:pPr>
+            <w:r>
+              <w:rPr>
+                <w:rFonts w:hint="eastAsia"/>
+              </w:rPr>
+              <w:t>修改</w:t>
+            </w:r>
+            <w:r>
+              <w:rPr>
+                <w:rFonts w:hint="eastAsia"/>
+              </w:rPr>
+              <w:t>产品评价</w:t>
+            </w:r>
+          </w:p>
+        </w:tc>
+      </w:tr>
+      <w:tr>
+        <w:tc>
+          <w:tcPr>
+            <w:tcW w:w="1697" w:type="dxa"/>
+          </w:tcPr>
+          <w:p>
+            <w:pPr>
+              <w:spacing w:line="360" w:lineRule="auto"/>
+            </w:pPr>
+            <w:r>
+              <w:rPr>
+                <w:rFonts w:hint="eastAsia"/>
+              </w:rPr>
+              <w:lastRenderedPageBreak/>
+              <w:t>DELETE</w:t>
+            </w:r>
+          </w:p>
+        </w:tc>
+        <w:tc>
+          <w:tcPr>
+            <w:tcW w:w="5090" w:type="dxa"/>
+            <w:gridSpan w:val="3"/>
+          </w:tcPr>
+          <w:p>
+            <w:pPr>
+              <w:spacing w:line="360" w:lineRule="auto"/>
+            </w:pPr>
+            <w:r>
+              <w:rPr>
+                <w:rFonts w:hint="eastAsia"/>
+              </w:rPr>
+              <w:t>Api/</w:t>
+            </w:r>
+            <w:r>
+              <w:rPr>
+                <w:rFonts w:hint="eastAsia"/>
+              </w:rPr>
+              <w:t xml:space="preserve"> </w:t>
+            </w:r>
+            <w:r>
+              <w:rPr>
+                <w:rFonts w:hint="eastAsia"/>
+              </w:rPr>
+              <w:t>Review</w:t>
+            </w:r>
+            <w:r>
+              <w:rPr>
+                <w:rFonts w:hint="eastAsia"/>
+              </w:rPr>
+              <w:t xml:space="preserve"> </w:t>
+            </w:r>
+            <w:r>
+              <w:rPr>
+                <w:rFonts w:hint="eastAsia"/>
+              </w:rPr>
+              <w:t>/{id}</w:t>
+            </w:r>
+          </w:p>
+        </w:tc>
+        <w:tc>
+          <w:tcPr>
+            <w:tcW w:w="3895" w:type="dxa"/>
+          </w:tcPr>
+          <w:p>
+            <w:pPr>
+              <w:spacing w:line="360" w:lineRule="auto"/>
+            </w:pPr>
+            <w:r>
+              <w:rPr>
+                <w:rFonts w:hint="eastAsia"/>
+              </w:rPr>
+              <w:t>删除</w:t>
+            </w:r>
+            <w:r>
+              <w:rPr>
+                <w:rFonts w:hint="eastAsia"/>
+              </w:rPr>
+              <w:t>产品评价</w:t>
+            </w:r>
+          </w:p>
+        </w:tc>
+      </w:tr>
+      <w:tr>
+        <w:tc>
+          <w:tcPr>
+            <w:tcW w:w="1697" w:type="dxa"/>
+          </w:tcPr>
+          <w:p>
+            <w:pPr>
+              <w:spacing w:line="360" w:lineRule="auto"/>
+            </w:pPr>
+            <w:r>
+              <w:rPr>
+                <w:rFonts w:hint="eastAsia"/>
+              </w:rPr>
+              <w:t>GET</w:t>
+            </w:r>
+          </w:p>
+        </w:tc>
+        <w:tc>
+          <w:tcPr>
+            <w:tcW w:w="5090" w:type="dxa"/>
+            <w:gridSpan w:val="3"/>
+          </w:tcPr>
+          <w:p>
+            <w:pPr>
+              <w:spacing w:line="360" w:lineRule="auto"/>
+            </w:pPr>
+            <w:r>
+              <w:rPr>
+                <w:rFonts w:hint="eastAsia"/>
+              </w:rPr>
+              <w:t>Api/</w:t>
+            </w:r>
+            <w:r>
+              <w:rPr>
+                <w:rFonts w:hint="eastAsia"/>
+              </w:rPr>
+              <w:t xml:space="preserve"> </w:t>
+            </w:r>
+            <w:r>
+              <w:rPr>
+                <w:rFonts w:hint="eastAsia"/>
+              </w:rPr>
+              <w:t>Review</w:t>
+            </w:r>
+          </w:p>
+        </w:tc>
+        <w:tc>
+          <w:tcPr>
+            <w:tcW w:w="3895" w:type="dxa"/>
+          </w:tcPr>
+          <w:p>
+            <w:pPr>
+              <w:spacing w:line="360" w:lineRule="auto"/>
+            </w:pPr>
+            <w:r>
+              <w:rPr>
+                <w:rFonts w:hint="eastAsia"/>
+              </w:rPr>
+              <w:t>查询</w:t>
+            </w:r>
+            <w:r>
+              <w:rPr>
+                <w:rFonts w:hint="eastAsia"/>
+              </w:rPr>
+              <w:t>产品评价</w:t>
+            </w:r>
+          </w:p>
+        </w:tc>
+      </w:tr>
+      <w:tr>
+        <w:tc>
+          <w:tcPr>
+            <w:tcW w:w="1697" w:type="dxa"/>
+          </w:tcPr>
+          <w:p>
+            <w:pPr>
+              <w:spacing w:line="360" w:lineRule="auto"/>
+            </w:pPr>
+            <w:r>
+              <w:rPr>
+                <w:rFonts w:hint="eastAsia"/>
+              </w:rPr>
+              <w:t>GET</w:t>
+            </w:r>
+          </w:p>
+        </w:tc>
+        <w:tc>
+          <w:tcPr>
+            <w:tcW w:w="5090" w:type="dxa"/>
+            <w:gridSpan w:val="3"/>
+          </w:tcPr>
+          <w:p>
+            <w:pPr>
+              <w:spacing w:line="360" w:lineRule="auto"/>
+            </w:pPr>
+            <w:r>
+              <w:rPr>
+                <w:rFonts w:hint="eastAsia"/>
+              </w:rPr>
+              <w:t>Api/Mini</w:t>
+            </w:r>
+            <w:r>
+              <w:rPr>
+                <w:rFonts w:hint="eastAsia"/>
+              </w:rPr>
+              <w:t>Reviews</w:t>
+            </w:r>
+          </w:p>
+        </w:tc>
+        <w:tc>
+          <w:tcPr>
+            <w:tcW w:w="3895" w:type="dxa"/>
+          </w:tcPr>
+          <w:p>
+            <w:pPr>
+              <w:spacing w:line="360" w:lineRule="auto"/>
+            </w:pPr>
+            <w:r>
+              <w:rPr>
+                <w:rFonts w:hint="eastAsia"/>
+              </w:rPr>
+              <w:t>查询</w:t>
+            </w:r>
+            <w:r>
+              <w:rPr>
+                <w:rFonts w:hint="eastAsia"/>
+              </w:rPr>
+              <w:t>产品评价</w:t>
+            </w:r>
+            <w:r>
+              <w:rPr>
+                <w:rFonts w:hint="eastAsia"/>
+              </w:rPr>
+              <w:t>，主要用于</w:t>
+            </w:r>
+            <w:r>
+              <w:rPr>
+                <w:rFonts w:hint="eastAsia"/>
+              </w:rPr>
+              <w:t>AjaxSuggestion</w:t>
+            </w:r>
+            <w:r>
+              <w:rPr>
+                <w:rFonts w:hint="eastAsia"/>
+              </w:rPr>
+              <w:t>搜索</w:t>
+            </w:r>
+          </w:p>
+        </w:tc>
+      </w:tr>
+      <w:tr>
+        <w:tc>
+          <w:tcPr>
+            <w:tcW w:w="1697" w:type="dxa"/>
+          </w:tcPr>
+          <w:p>
+            <w:pPr>
+              <w:spacing w:line="360" w:lineRule="auto"/>
+            </w:pPr>
+            <w:r>
+              <w:rPr>
+                <w:rFonts w:hint="eastAsia"/>
+              </w:rPr>
+              <w:t>GET</w:t>
+            </w:r>
+          </w:p>
+        </w:tc>
+        <w:tc>
+          <w:tcPr>
+            <w:tcW w:w="5090" w:type="dxa"/>
+            <w:gridSpan w:val="3"/>
+          </w:tcPr>
+          <w:p>
+            <w:pPr>
+              <w:spacing w:line="360" w:lineRule="auto"/>
+            </w:pPr>
+            <w:r>
+              <w:rPr>
+                <w:rFonts w:hint="eastAsia"/>
+              </w:rPr>
+              <w:t>Api/</w:t>
+            </w:r>
+            <w:r>
+              <w:rPr>
+                <w:rFonts w:hint="eastAsia"/>
+              </w:rPr>
+              <w:t xml:space="preserve"> </w:t>
+            </w:r>
+            <w:r>
+              <w:rPr>
+                <w:rFonts w:hint="eastAsia"/>
+              </w:rPr>
+              <w:t>MiniReviews</w:t>
+            </w:r>
+            <w:r>
+              <w:rPr>
+                <w:rFonts w:hint="eastAsia"/>
+              </w:rPr>
+              <w:t>/{id}</w:t>
+            </w:r>
+          </w:p>
+        </w:tc>
+        <w:tc>
+          <w:tcPr>
+            <w:tcW w:w="3895" w:type="dxa"/>
+          </w:tcPr>
+          <w:p>
+            <w:pPr>
+              <w:spacing w:line="360" w:lineRule="auto"/>
+            </w:pPr>
+            <w:r>
+              <w:rPr>
+                <w:rFonts w:hint="eastAsia"/>
+              </w:rPr>
+              <w:t>获取</w:t>
             </w:r>
             <w:r>
               <w:rPr>
@@ -6345,6 +7281,153 @@
                 <w:rFonts w:hint="eastAsia"/>
               </w:rPr>
               <w:t>产品</w:t>
+            </w:r>
+            <w:r>
+              <w:rPr>
+                <w:rFonts w:hint="eastAsia"/>
+              </w:rPr>
+              <w:t>，仅含</w:t>
+            </w:r>
+            <w:r>
+              <w:rPr>
+                <w:rFonts w:hint="eastAsia"/>
+              </w:rPr>
+              <w:t>Id</w:t>
+            </w:r>
+            <w:r>
+              <w:rPr>
+                <w:rFonts w:hint="eastAsia"/>
+              </w:rPr>
+              <w:t>和</w:t>
+            </w:r>
+            <w:r>
+              <w:rPr>
+                <w:rFonts w:hint="eastAsia"/>
+              </w:rPr>
+              <w:t>Title(</w:t>
+            </w:r>
+            <w:r>
+              <w:rPr>
+                <w:rFonts w:hint="eastAsia"/>
+              </w:rPr>
+              <w:t>内容</w:t>
+            </w:r>
+            <w:r>
+              <w:rPr>
+                <w:rFonts w:hint="eastAsia"/>
+              </w:rPr>
+              <w:t xml:space="preserve">=Title + </w:t>
+            </w:r>
+            <w:r>
+              <w:t>“</w:t>
+            </w:r>
+            <w:r>
+              <w:rPr>
+                <w:rFonts w:hint="eastAsia"/>
+              </w:rPr>
+              <w:t xml:space="preserve"> </w:t>
+            </w:r>
+            <w:r>
+              <w:t>”</w:t>
+            </w:r>
+            <w:r>
+              <w:rPr>
+                <w:rFonts w:hint="eastAsia"/>
+              </w:rPr>
+              <w:t xml:space="preserve"> + Version + (Vendor.Title))</w:t>
+            </w:r>
+          </w:p>
+        </w:tc>
+      </w:tr>
+      <w:tr>
+        <w:tc>
+          <w:tcPr>
+            <w:tcW w:w="1697" w:type="dxa"/>
+          </w:tcPr>
+          <w:p>
+            <w:pPr>
+              <w:spacing w:line="360" w:lineRule="auto"/>
+            </w:pPr>
+            <w:r>
+              <w:rPr>
+                <w:rFonts w:hint="eastAsia"/>
+              </w:rPr>
+              <w:t>GET</w:t>
+            </w:r>
+          </w:p>
+        </w:tc>
+        <w:tc>
+          <w:tcPr>
+            <w:tcW w:w="5090" w:type="dxa"/>
+            <w:gridSpan w:val="3"/>
+          </w:tcPr>
+          <w:p>
+            <w:pPr>
+              <w:spacing w:line="360" w:lineRule="auto"/>
+            </w:pPr>
+            <w:r>
+              <w:rPr>
+                <w:rFonts w:hint="eastAsia"/>
+              </w:rPr>
+              <w:t>Api/</w:t>
+            </w:r>
+            <w:r>
+              <w:rPr>
+                <w:rFonts w:hint="eastAsia"/>
+              </w:rPr>
+              <w:t xml:space="preserve"> </w:t>
+            </w:r>
+            <w:r>
+              <w:rPr>
+                <w:rFonts w:hint="eastAsia"/>
+              </w:rPr>
+              <w:t>Product/{Product</w:t>
+            </w:r>
+            <w:r>
+              <w:rPr>
+                <w:rFonts w:hint="eastAsia"/>
+              </w:rPr>
+              <w:t>Id}/</w:t>
+            </w:r>
+            <w:r>
+              <w:rPr>
+                <w:rFonts w:hint="eastAsia"/>
+              </w:rPr>
+              <w:t>Reviews</w:t>
+            </w:r>
+          </w:p>
+        </w:tc>
+        <w:tc>
+          <w:tcPr>
+            <w:tcW w:w="3895" w:type="dxa"/>
+          </w:tcPr>
+          <w:p>
+            <w:pPr>
+              <w:spacing w:line="360" w:lineRule="auto"/>
+            </w:pPr>
+            <w:r>
+              <w:rPr>
+                <w:rFonts w:hint="eastAsia"/>
+              </w:rPr>
+              <w:t>查询某</w:t>
+            </w:r>
+            <w:r>
+              <w:rPr>
+                <w:rFonts w:hint="eastAsia"/>
+              </w:rPr>
+              <w:t>HIT</w:t>
+            </w:r>
+            <w:r>
+              <w:rPr>
+                <w:rFonts w:hint="eastAsia"/>
+              </w:rPr>
+              <w:t>产品</w:t>
+            </w:r>
+            <w:r>
+              <w:rPr>
+                <w:rFonts w:hint="eastAsia"/>
+              </w:rPr>
+              <w:t>的产品评价</w:t>
             </w:r>
           </w:p>
         </w:tc>
@@ -7119,7 +8202,7 @@
 </file>
 
 <file path=customXml/itemProps1.xml><?xml version="1.0" encoding="utf-8"?>
-<ds:datastoreItem xmlns:ds="http://schemas.openxmlformats.org/officeDocument/2006/customXml" ds:itemID="{0F8D1B0C-5F57-4E9A-85E6-E252CA7A429F}">
+<ds:datastoreItem xmlns:ds="http://schemas.openxmlformats.org/officeDocument/2006/customXml" ds:itemID="{E800CDB6-3180-4643-82F4-1208D6507D57}">
   <ds:schemaRefs>
     <ds:schemaRef ds:uri="http://schemas.openxmlformats.org/officeDocument/2006/bibliography"/>
   </ds:schemaRefs>

</xml_diff>

<commit_message>
finish developing HitRating.Comment.Api, tested @ morning 2013.03.18
</commit_message>
<xml_diff>
--- a/src/docs/数据规范和权限控制_by_ryan_micarl.docx
+++ b/src/docs/数据规范和权限控制_by_ryan_micarl.docx
@@ -7,11 +7,19 @@
         <w:spacing w:line="360" w:lineRule="auto"/>
         <w:jc w:val="center"/>
       </w:pPr>
+      <w:proofErr w:type="spellStart"/>
       <w:r>
         <w:rPr>
           <w:rFonts w:hint="eastAsia"/>
         </w:rPr>
-        <w:t xml:space="preserve">HitRating V0.1 </w:t>
+        <w:t>HitRating</w:t>
+      </w:r>
+      <w:proofErr w:type="spellEnd"/>
+      <w:r>
+        <w:rPr>
+          <w:rFonts w:hint="eastAsia"/>
+        </w:rPr>
+        <w:t xml:space="preserve"> V0.1 </w:t>
       </w:r>
       <w:r>
         <w:rPr>
@@ -59,8 +67,16 @@
         <w:rPr>
           <w:rFonts w:hint="eastAsia"/>
         </w:rPr>
-        <w:t>Ryan Micarl</w:t>
+        <w:t xml:space="preserve">Ryan </w:t>
       </w:r>
+      <w:proofErr w:type="spellStart"/>
+      <w:r>
+        <w:rPr>
+          <w:rFonts w:hint="eastAsia"/>
+        </w:rPr>
+        <w:t>Micarl</w:t>
+      </w:r>
+      <w:proofErr w:type="spellEnd"/>
     </w:p>
     <w:p>
       <w:pPr>
@@ -707,12 +723,14 @@
             <w:pPr>
               <w:spacing w:line="360" w:lineRule="auto"/>
             </w:pPr>
+            <w:proofErr w:type="spellStart"/>
             <w:r>
               <w:rPr>
                 <w:rFonts w:hint="eastAsia"/>
               </w:rPr>
               <w:t>HomePage</w:t>
             </w:r>
+            <w:proofErr w:type="spellEnd"/>
           </w:p>
         </w:tc>
         <w:tc>
@@ -1076,12 +1094,14 @@
             <w:pPr>
               <w:spacing w:line="360" w:lineRule="auto"/>
             </w:pPr>
+            <w:proofErr w:type="spellStart"/>
             <w:r>
               <w:rPr>
                 <w:rFonts w:hint="eastAsia"/>
               </w:rPr>
               <w:t>PostNo</w:t>
             </w:r>
+            <w:proofErr w:type="spellEnd"/>
           </w:p>
         </w:tc>
         <w:tc>
@@ -1371,8 +1391,16 @@
               <w:rPr>
                 <w:rFonts w:hint="eastAsia"/>
               </w:rPr>
-              <w:t>1. Vendor.Title</w:t>
-            </w:r>
+              <w:t xml:space="preserve">1. </w:t>
+            </w:r>
+            <w:proofErr w:type="spellStart"/>
+            <w:r>
+              <w:rPr>
+                <w:rFonts w:hint="eastAsia"/>
+              </w:rPr>
+              <w:t>Vendor.Title</w:t>
+            </w:r>
+            <w:proofErr w:type="spellEnd"/>
             <w:r>
               <w:rPr>
                 <w:rFonts w:hint="eastAsia"/>
@@ -1408,12 +1436,14 @@
               </w:rPr>
               <w:t>一经创建，</w:t>
             </w:r>
+            <w:proofErr w:type="spellStart"/>
             <w:r>
               <w:rPr>
                 <w:rFonts w:hint="eastAsia"/>
               </w:rPr>
               <w:t>Vendor.Title</w:t>
             </w:r>
+            <w:proofErr w:type="spellEnd"/>
             <w:r>
               <w:rPr>
                 <w:rFonts w:hint="eastAsia"/>
@@ -1750,11 +1780,19 @@
             <w:pPr>
               <w:spacing w:line="360" w:lineRule="auto"/>
             </w:pPr>
-            <w:r>
-              <w:rPr>
-                <w:rFonts w:hint="eastAsia"/>
-              </w:rPr>
-              <w:t>Api/</w:t>
+            <w:proofErr w:type="spellStart"/>
+            <w:r>
+              <w:rPr>
+                <w:rFonts w:hint="eastAsia"/>
+              </w:rPr>
+              <w:t>Api</w:t>
+            </w:r>
+            <w:proofErr w:type="spellEnd"/>
+            <w:r>
+              <w:rPr>
+                <w:rFonts w:hint="eastAsia"/>
+              </w:rPr>
+              <w:t>/</w:t>
             </w:r>
             <w:r>
               <w:rPr>
@@ -1813,11 +1851,19 @@
             <w:pPr>
               <w:spacing w:line="360" w:lineRule="auto"/>
             </w:pPr>
-            <w:r>
-              <w:rPr>
-                <w:rFonts w:hint="eastAsia"/>
-              </w:rPr>
-              <w:t>Api/Vendor/{id}</w:t>
+            <w:proofErr w:type="spellStart"/>
+            <w:r>
+              <w:rPr>
+                <w:rFonts w:hint="eastAsia"/>
+              </w:rPr>
+              <w:t>Api</w:t>
+            </w:r>
+            <w:proofErr w:type="spellEnd"/>
+            <w:r>
+              <w:rPr>
+                <w:rFonts w:hint="eastAsia"/>
+              </w:rPr>
+              <w:t>/Vendor/{id}</w:t>
             </w:r>
           </w:p>
         </w:tc>
@@ -1864,11 +1910,19 @@
             <w:pPr>
               <w:spacing w:line="360" w:lineRule="auto"/>
             </w:pPr>
-            <w:r>
-              <w:rPr>
-                <w:rFonts w:hint="eastAsia"/>
-              </w:rPr>
-              <w:t>Api/Vendor/{id}</w:t>
+            <w:proofErr w:type="spellStart"/>
+            <w:r>
+              <w:rPr>
+                <w:rFonts w:hint="eastAsia"/>
+              </w:rPr>
+              <w:t>Api</w:t>
+            </w:r>
+            <w:proofErr w:type="spellEnd"/>
+            <w:r>
+              <w:rPr>
+                <w:rFonts w:hint="eastAsia"/>
+              </w:rPr>
+              <w:t>/Vendor/{id}</w:t>
             </w:r>
           </w:p>
         </w:tc>
@@ -1915,11 +1969,19 @@
             <w:pPr>
               <w:spacing w:line="360" w:lineRule="auto"/>
             </w:pPr>
-            <w:r>
-              <w:rPr>
-                <w:rFonts w:hint="eastAsia"/>
-              </w:rPr>
-              <w:t>Api/Vendor/{id}</w:t>
+            <w:proofErr w:type="spellStart"/>
+            <w:r>
+              <w:rPr>
+                <w:rFonts w:hint="eastAsia"/>
+              </w:rPr>
+              <w:t>Api</w:t>
+            </w:r>
+            <w:proofErr w:type="spellEnd"/>
+            <w:r>
+              <w:rPr>
+                <w:rFonts w:hint="eastAsia"/>
+              </w:rPr>
+              <w:t>/Vendor/{id}</w:t>
             </w:r>
           </w:p>
         </w:tc>
@@ -1967,11 +2029,19 @@
             <w:pPr>
               <w:spacing w:line="360" w:lineRule="auto"/>
             </w:pPr>
-            <w:r>
-              <w:rPr>
-                <w:rFonts w:hint="eastAsia"/>
-              </w:rPr>
-              <w:t>Api/Vendors</w:t>
+            <w:proofErr w:type="spellStart"/>
+            <w:r>
+              <w:rPr>
+                <w:rFonts w:hint="eastAsia"/>
+              </w:rPr>
+              <w:t>Api</w:t>
+            </w:r>
+            <w:proofErr w:type="spellEnd"/>
+            <w:r>
+              <w:rPr>
+                <w:rFonts w:hint="eastAsia"/>
+              </w:rPr>
+              <w:t>/Vendors</w:t>
             </w:r>
           </w:p>
         </w:tc>
@@ -2018,12 +2088,28 @@
             <w:pPr>
               <w:spacing w:line="360" w:lineRule="auto"/>
             </w:pPr>
-            <w:r>
-              <w:rPr>
-                <w:rFonts w:hint="eastAsia"/>
-              </w:rPr>
-              <w:t>Api/MiniVendors</w:t>
-            </w:r>
+            <w:proofErr w:type="spellStart"/>
+            <w:r>
+              <w:rPr>
+                <w:rFonts w:hint="eastAsia"/>
+              </w:rPr>
+              <w:t>Api</w:t>
+            </w:r>
+            <w:proofErr w:type="spellEnd"/>
+            <w:r>
+              <w:rPr>
+                <w:rFonts w:hint="eastAsia"/>
+              </w:rPr>
+              <w:t>/</w:t>
+            </w:r>
+            <w:proofErr w:type="spellStart"/>
+            <w:r>
+              <w:rPr>
+                <w:rFonts w:hint="eastAsia"/>
+              </w:rPr>
+              <w:t>MiniVendors</w:t>
+            </w:r>
+            <w:proofErr w:type="spellEnd"/>
           </w:p>
         </w:tc>
         <w:tc>
@@ -2040,12 +2126,14 @@
               </w:rPr>
               <w:t>查询供应商，主要用于</w:t>
             </w:r>
+            <w:proofErr w:type="spellStart"/>
             <w:r>
               <w:rPr>
                 <w:rFonts w:hint="eastAsia"/>
               </w:rPr>
               <w:t>AjaxSuggestion</w:t>
             </w:r>
+            <w:proofErr w:type="spellEnd"/>
             <w:r>
               <w:rPr>
                 <w:rFonts w:hint="eastAsia"/>
@@ -2081,11 +2169,33 @@
             <w:pPr>
               <w:spacing w:line="360" w:lineRule="auto"/>
             </w:pPr>
-            <w:r>
-              <w:rPr>
-                <w:rFonts w:hint="eastAsia"/>
-              </w:rPr>
-              <w:t>Api/MiniVendor/{id}</w:t>
+            <w:proofErr w:type="spellStart"/>
+            <w:r>
+              <w:rPr>
+                <w:rFonts w:hint="eastAsia"/>
+              </w:rPr>
+              <w:t>Api</w:t>
+            </w:r>
+            <w:proofErr w:type="spellEnd"/>
+            <w:r>
+              <w:rPr>
+                <w:rFonts w:hint="eastAsia"/>
+              </w:rPr>
+              <w:t>/</w:t>
+            </w:r>
+            <w:proofErr w:type="spellStart"/>
+            <w:r>
+              <w:rPr>
+                <w:rFonts w:hint="eastAsia"/>
+              </w:rPr>
+              <w:t>MiniVendor</w:t>
+            </w:r>
+            <w:proofErr w:type="spellEnd"/>
+            <w:r>
+              <w:rPr>
+                <w:rFonts w:hint="eastAsia"/>
+              </w:rPr>
+              <w:t>/{id}</w:t>
             </w:r>
           </w:p>
         </w:tc>
@@ -2376,12 +2486,14 @@
             <w:pPr>
               <w:spacing w:line="360" w:lineRule="auto"/>
             </w:pPr>
+            <w:proofErr w:type="spellStart"/>
             <w:r>
               <w:rPr>
                 <w:rFonts w:hint="eastAsia"/>
               </w:rPr>
               <w:t>ChineseTitle</w:t>
             </w:r>
+            <w:proofErr w:type="spellEnd"/>
           </w:p>
         </w:tc>
         <w:tc>
@@ -2676,6 +2788,7 @@
               </w:rPr>
               <w:t xml:space="preserve">1. </w:t>
             </w:r>
+            <w:proofErr w:type="spellStart"/>
             <w:r>
               <w:rPr>
                 <w:rFonts w:hint="eastAsia"/>
@@ -2688,6 +2801,7 @@
               </w:rPr>
               <w:t>.Title</w:t>
             </w:r>
+            <w:proofErr w:type="spellEnd"/>
             <w:r>
               <w:rPr>
                 <w:rFonts w:hint="eastAsia"/>
@@ -2723,6 +2837,7 @@
               </w:rPr>
               <w:t>一经创建，</w:t>
             </w:r>
+            <w:proofErr w:type="spellStart"/>
             <w:r>
               <w:rPr>
                 <w:rFonts w:hint="eastAsia"/>
@@ -2735,6 +2850,7 @@
               </w:rPr>
               <w:t>.Title</w:t>
             </w:r>
+            <w:proofErr w:type="spellEnd"/>
             <w:r>
               <w:rPr>
                 <w:rFonts w:hint="eastAsia"/>
@@ -3071,11 +3187,19 @@
             <w:pPr>
               <w:spacing w:line="360" w:lineRule="auto"/>
             </w:pPr>
-            <w:r>
-              <w:rPr>
-                <w:rFonts w:hint="eastAsia"/>
-              </w:rPr>
-              <w:t>Api/</w:t>
+            <w:proofErr w:type="spellStart"/>
+            <w:r>
+              <w:rPr>
+                <w:rFonts w:hint="eastAsia"/>
+              </w:rPr>
+              <w:t>Api</w:t>
+            </w:r>
+            <w:proofErr w:type="spellEnd"/>
+            <w:r>
+              <w:rPr>
+                <w:rFonts w:hint="eastAsia"/>
+              </w:rPr>
+              <w:t>/</w:t>
             </w:r>
             <w:r>
               <w:rPr>
@@ -3128,11 +3252,19 @@
             <w:pPr>
               <w:spacing w:line="360" w:lineRule="auto"/>
             </w:pPr>
-            <w:r>
-              <w:rPr>
-                <w:rFonts w:hint="eastAsia"/>
-              </w:rPr>
-              <w:t>Api/Category/{id}</w:t>
+            <w:proofErr w:type="spellStart"/>
+            <w:r>
+              <w:rPr>
+                <w:rFonts w:hint="eastAsia"/>
+              </w:rPr>
+              <w:t>Api</w:t>
+            </w:r>
+            <w:proofErr w:type="spellEnd"/>
+            <w:r>
+              <w:rPr>
+                <w:rFonts w:hint="eastAsia"/>
+              </w:rPr>
+              <w:t>/Category/{id}</w:t>
             </w:r>
           </w:p>
         </w:tc>
@@ -3185,11 +3317,19 @@
             <w:pPr>
               <w:spacing w:line="360" w:lineRule="auto"/>
             </w:pPr>
-            <w:r>
-              <w:rPr>
-                <w:rFonts w:hint="eastAsia"/>
-              </w:rPr>
-              <w:t>Api/</w:t>
+            <w:proofErr w:type="spellStart"/>
+            <w:r>
+              <w:rPr>
+                <w:rFonts w:hint="eastAsia"/>
+              </w:rPr>
+              <w:t>Api</w:t>
+            </w:r>
+            <w:proofErr w:type="spellEnd"/>
+            <w:r>
+              <w:rPr>
+                <w:rFonts w:hint="eastAsia"/>
+              </w:rPr>
+              <w:t>/</w:t>
             </w:r>
             <w:r>
               <w:rPr>
@@ -3254,11 +3394,19 @@
             <w:pPr>
               <w:spacing w:line="360" w:lineRule="auto"/>
             </w:pPr>
-            <w:r>
-              <w:rPr>
-                <w:rFonts w:hint="eastAsia"/>
-              </w:rPr>
-              <w:t>Api/</w:t>
+            <w:proofErr w:type="spellStart"/>
+            <w:r>
+              <w:rPr>
+                <w:rFonts w:hint="eastAsia"/>
+              </w:rPr>
+              <w:t>Api</w:t>
+            </w:r>
+            <w:proofErr w:type="spellEnd"/>
+            <w:r>
+              <w:rPr>
+                <w:rFonts w:hint="eastAsia"/>
+              </w:rPr>
+              <w:t>/</w:t>
             </w:r>
             <w:r>
               <w:rPr>
@@ -3323,11 +3471,19 @@
             <w:pPr>
               <w:spacing w:line="360" w:lineRule="auto"/>
             </w:pPr>
-            <w:r>
-              <w:rPr>
-                <w:rFonts w:hint="eastAsia"/>
-              </w:rPr>
-              <w:t>Api/</w:t>
+            <w:proofErr w:type="spellStart"/>
+            <w:r>
+              <w:rPr>
+                <w:rFonts w:hint="eastAsia"/>
+              </w:rPr>
+              <w:t>Api</w:t>
+            </w:r>
+            <w:proofErr w:type="spellEnd"/>
+            <w:r>
+              <w:rPr>
+                <w:rFonts w:hint="eastAsia"/>
+              </w:rPr>
+              <w:t>/</w:t>
             </w:r>
             <w:r>
               <w:rPr>
@@ -3392,18 +3548,28 @@
             <w:pPr>
               <w:spacing w:line="360" w:lineRule="auto"/>
             </w:pPr>
-            <w:r>
-              <w:rPr>
-                <w:rFonts w:hint="eastAsia"/>
-              </w:rPr>
-              <w:t>Api/</w:t>
-            </w:r>
+            <w:proofErr w:type="spellStart"/>
+            <w:r>
+              <w:rPr>
+                <w:rFonts w:hint="eastAsia"/>
+              </w:rPr>
+              <w:t>Api</w:t>
+            </w:r>
+            <w:proofErr w:type="spellEnd"/>
+            <w:r>
+              <w:rPr>
+                <w:rFonts w:hint="eastAsia"/>
+              </w:rPr>
+              <w:t>/</w:t>
+            </w:r>
+            <w:proofErr w:type="spellStart"/>
             <w:r>
               <w:rPr>
                 <w:rFonts w:hint="eastAsia"/>
               </w:rPr>
               <w:t>MiniCategories</w:t>
             </w:r>
+            <w:proofErr w:type="spellEnd"/>
           </w:p>
         </w:tc>
         <w:tc>
@@ -3432,12 +3598,14 @@
               </w:rPr>
               <w:t>，主要用于</w:t>
             </w:r>
+            <w:proofErr w:type="spellStart"/>
             <w:r>
               <w:rPr>
                 <w:rFonts w:hint="eastAsia"/>
               </w:rPr>
               <w:t>AjaxSuggestion</w:t>
             </w:r>
+            <w:proofErr w:type="spellEnd"/>
             <w:r>
               <w:rPr>
                 <w:rFonts w:hint="eastAsia"/>
@@ -3473,11 +3641,19 @@
             <w:pPr>
               <w:spacing w:line="360" w:lineRule="auto"/>
             </w:pPr>
-            <w:r>
-              <w:rPr>
-                <w:rFonts w:hint="eastAsia"/>
-              </w:rPr>
-              <w:t>Api/</w:t>
+            <w:proofErr w:type="spellStart"/>
+            <w:r>
+              <w:rPr>
+                <w:rFonts w:hint="eastAsia"/>
+              </w:rPr>
+              <w:t>Api</w:t>
+            </w:r>
+            <w:proofErr w:type="spellEnd"/>
+            <w:r>
+              <w:rPr>
+                <w:rFonts w:hint="eastAsia"/>
+              </w:rPr>
+              <w:t>/</w:t>
             </w:r>
             <w:r>
               <w:rPr>
@@ -3485,12 +3661,14 @@
               </w:rPr>
               <w:t xml:space="preserve"> </w:t>
             </w:r>
+            <w:proofErr w:type="spellStart"/>
             <w:r>
               <w:rPr>
                 <w:rFonts w:hint="eastAsia"/>
               </w:rPr>
               <w:t>MiniCategory</w:t>
             </w:r>
+            <w:proofErr w:type="spellEnd"/>
             <w:r>
               <w:rPr>
                 <w:rFonts w:hint="eastAsia"/>
@@ -3720,11 +3898,19 @@
             <w:pPr>
               <w:spacing w:line="360" w:lineRule="auto"/>
             </w:pPr>
-            <w:r>
-              <w:rPr>
-                <w:rFonts w:hint="eastAsia"/>
-              </w:rPr>
-              <w:t>VendorId *</w:t>
+            <w:proofErr w:type="spellStart"/>
+            <w:r>
+              <w:rPr>
+                <w:rFonts w:hint="eastAsia"/>
+              </w:rPr>
+              <w:t>VendorId</w:t>
+            </w:r>
+            <w:proofErr w:type="spellEnd"/>
+            <w:r>
+              <w:rPr>
+                <w:rFonts w:hint="eastAsia"/>
+              </w:rPr>
+              <w:t xml:space="preserve"> *</w:t>
             </w:r>
           </w:p>
         </w:tc>
@@ -3900,12 +4086,14 @@
             <w:pPr>
               <w:spacing w:line="360" w:lineRule="auto"/>
             </w:pPr>
+            <w:proofErr w:type="spellStart"/>
             <w:r>
               <w:rPr>
                 <w:rFonts w:hint="eastAsia"/>
               </w:rPr>
               <w:t>CategoryId</w:t>
             </w:r>
+            <w:proofErr w:type="spellEnd"/>
             <w:r>
               <w:rPr>
                 <w:rFonts w:hint="eastAsia"/>
@@ -3949,7 +4137,21 @@
               <w:rPr>
                 <w:rFonts w:hint="eastAsia"/>
               </w:rPr>
-              <w:t>FK, ALLOW NULL(NULL = NOT Categoried)</w:t>
+              <w:t xml:space="preserve">FK, ALLOW NULL(NULL = NOT </w:t>
+            </w:r>
+            <w:proofErr w:type="spellStart"/>
+            <w:r>
+              <w:rPr>
+                <w:rFonts w:hint="eastAsia"/>
+              </w:rPr>
+              <w:t>Categoried</w:t>
+            </w:r>
+            <w:proofErr w:type="spellEnd"/>
+            <w:r>
+              <w:rPr>
+                <w:rFonts w:hint="eastAsia"/>
+              </w:rPr>
+              <w:t>)</w:t>
             </w:r>
           </w:p>
         </w:tc>
@@ -4086,12 +4288,14 @@
             <w:pPr>
               <w:spacing w:line="360" w:lineRule="auto"/>
             </w:pPr>
+            <w:proofErr w:type="spellStart"/>
             <w:r>
               <w:rPr>
                 <w:rFonts w:hint="eastAsia"/>
               </w:rPr>
               <w:t>PreVersion</w:t>
             </w:r>
+            <w:proofErr w:type="spellEnd"/>
           </w:p>
         </w:tc>
         <w:tc>
@@ -4138,6 +4342,7 @@
             <w:pPr>
               <w:spacing w:line="360" w:lineRule="auto"/>
             </w:pPr>
+            <w:proofErr w:type="spellStart"/>
             <w:r>
               <w:rPr>
                 <w:rFonts w:hint="eastAsia"/>
@@ -4153,6 +4358,7 @@
               </w:rPr>
               <w:t>reSale</w:t>
             </w:r>
+            <w:proofErr w:type="spellEnd"/>
           </w:p>
         </w:tc>
         <w:tc>
@@ -4199,6 +4405,7 @@
             <w:pPr>
               <w:spacing w:line="360" w:lineRule="auto"/>
             </w:pPr>
+            <w:proofErr w:type="spellStart"/>
             <w:r>
               <w:rPr>
                 <w:rFonts w:hint="eastAsia"/>
@@ -4211,6 +4418,7 @@
               </w:rPr>
               <w:t>AfterSaleSale</w:t>
             </w:r>
+            <w:proofErr w:type="spellEnd"/>
           </w:p>
         </w:tc>
         <w:tc>
@@ -4503,12 +4711,21 @@
               </w:rPr>
               <w:t xml:space="preserve">1. </w:t>
             </w:r>
-            <w:r>
-              <w:rPr>
-                <w:rFonts w:hint="eastAsia"/>
-              </w:rPr>
-              <w:t xml:space="preserve">Product.VendorId + </w:t>
-            </w:r>
+            <w:proofErr w:type="spellStart"/>
+            <w:r>
+              <w:rPr>
+                <w:rFonts w:hint="eastAsia"/>
+              </w:rPr>
+              <w:t>Product.VendorId</w:t>
+            </w:r>
+            <w:proofErr w:type="spellEnd"/>
+            <w:r>
+              <w:rPr>
+                <w:rFonts w:hint="eastAsia"/>
+              </w:rPr>
+              <w:t xml:space="preserve"> + </w:t>
+            </w:r>
+            <w:proofErr w:type="spellStart"/>
             <w:r>
               <w:rPr>
                 <w:rFonts w:hint="eastAsia"/>
@@ -4527,6 +4744,7 @@
               </w:rPr>
               <w:t>+Product.Version</w:t>
             </w:r>
+            <w:proofErr w:type="spellEnd"/>
             <w:r>
               <w:rPr>
                 <w:rFonts w:hint="eastAsia"/>
@@ -4562,11 +4780,19 @@
               </w:rPr>
               <w:t>一经创建，</w:t>
             </w:r>
-            <w:r>
-              <w:rPr>
-                <w:rFonts w:hint="eastAsia"/>
-              </w:rPr>
-              <w:t xml:space="preserve">Product.VendorId </w:t>
+            <w:proofErr w:type="spellStart"/>
+            <w:r>
+              <w:rPr>
+                <w:rFonts w:hint="eastAsia"/>
+              </w:rPr>
+              <w:t>Product.VendorId</w:t>
+            </w:r>
+            <w:proofErr w:type="spellEnd"/>
+            <w:r>
+              <w:rPr>
+                <w:rFonts w:hint="eastAsia"/>
+              </w:rPr>
+              <w:t xml:space="preserve"> </w:t>
             </w:r>
             <w:r>
               <w:rPr>
@@ -4574,24 +4800,28 @@
               </w:rPr>
               <w:t>、</w:t>
             </w:r>
+            <w:proofErr w:type="spellStart"/>
             <w:r>
               <w:rPr>
                 <w:rFonts w:hint="eastAsia"/>
               </w:rPr>
               <w:t>Product.Title</w:t>
             </w:r>
+            <w:proofErr w:type="spellEnd"/>
             <w:r>
               <w:rPr>
                 <w:rFonts w:hint="eastAsia"/>
               </w:rPr>
               <w:t>和</w:t>
             </w:r>
+            <w:proofErr w:type="spellStart"/>
             <w:r>
               <w:rPr>
                 <w:rFonts w:hint="eastAsia"/>
               </w:rPr>
               <w:t>Product.Version</w:t>
             </w:r>
+            <w:proofErr w:type="spellEnd"/>
             <w:r>
               <w:rPr>
                 <w:rFonts w:hint="eastAsia"/>
@@ -4619,7 +4849,14 @@
               <w:rPr>
                 <w:rFonts w:hint="eastAsia"/>
               </w:rPr>
-              <w:t xml:space="preserve"> Product.</w:t>
+              <w:t xml:space="preserve"> </w:t>
+            </w:r>
+            <w:proofErr w:type="spellStart"/>
+            <w:r>
+              <w:rPr>
+                <w:rFonts w:hint="eastAsia"/>
+              </w:rPr>
+              <w:t>Product.</w:t>
             </w:r>
             <w:r>
               <w:rPr>
@@ -4627,6 +4864,7 @@
               </w:rPr>
               <w:t>VendorId</w:t>
             </w:r>
+            <w:proofErr w:type="spellEnd"/>
             <w:r>
               <w:rPr>
                 <w:rFonts w:hint="eastAsia"/>
@@ -4656,6 +4894,7 @@
               </w:rPr>
               <w:t xml:space="preserve">4. </w:t>
             </w:r>
+            <w:proofErr w:type="spellStart"/>
             <w:r>
               <w:rPr>
                 <w:rFonts w:hint="eastAsia"/>
@@ -4668,6 +4907,7 @@
               </w:rPr>
               <w:t>CateogryId</w:t>
             </w:r>
+            <w:proofErr w:type="spellEnd"/>
             <w:r>
               <w:rPr>
                 <w:rFonts w:hint="eastAsia"/>
@@ -4993,11 +5233,19 @@
             <w:pPr>
               <w:spacing w:line="360" w:lineRule="auto"/>
             </w:pPr>
-            <w:r>
-              <w:rPr>
-                <w:rFonts w:hint="eastAsia"/>
-              </w:rPr>
-              <w:t>Api/</w:t>
+            <w:proofErr w:type="spellStart"/>
+            <w:r>
+              <w:rPr>
+                <w:rFonts w:hint="eastAsia"/>
+              </w:rPr>
+              <w:t>Api</w:t>
+            </w:r>
+            <w:proofErr w:type="spellEnd"/>
+            <w:r>
+              <w:rPr>
+                <w:rFonts w:hint="eastAsia"/>
+              </w:rPr>
+              <w:t>/</w:t>
             </w:r>
             <w:r>
               <w:rPr>
@@ -5062,11 +5310,19 @@
             <w:pPr>
               <w:spacing w:line="360" w:lineRule="auto"/>
             </w:pPr>
-            <w:r>
-              <w:rPr>
-                <w:rFonts w:hint="eastAsia"/>
-              </w:rPr>
-              <w:t>Api/Product/{id}</w:t>
+            <w:proofErr w:type="spellStart"/>
+            <w:r>
+              <w:rPr>
+                <w:rFonts w:hint="eastAsia"/>
+              </w:rPr>
+              <w:t>Api</w:t>
+            </w:r>
+            <w:proofErr w:type="spellEnd"/>
+            <w:r>
+              <w:rPr>
+                <w:rFonts w:hint="eastAsia"/>
+              </w:rPr>
+              <w:t>/Product/{id}</w:t>
             </w:r>
           </w:p>
         </w:tc>
@@ -5126,11 +5382,19 @@
             <w:pPr>
               <w:spacing w:line="360" w:lineRule="auto"/>
             </w:pPr>
-            <w:r>
-              <w:rPr>
-                <w:rFonts w:hint="eastAsia"/>
-              </w:rPr>
-              <w:t>Api/</w:t>
+            <w:proofErr w:type="spellStart"/>
+            <w:r>
+              <w:rPr>
+                <w:rFonts w:hint="eastAsia"/>
+              </w:rPr>
+              <w:t>Api</w:t>
+            </w:r>
+            <w:proofErr w:type="spellEnd"/>
+            <w:r>
+              <w:rPr>
+                <w:rFonts w:hint="eastAsia"/>
+              </w:rPr>
+              <w:t>/</w:t>
             </w:r>
             <w:r>
               <w:rPr>
@@ -5213,11 +5477,19 @@
             <w:pPr>
               <w:spacing w:line="360" w:lineRule="auto"/>
             </w:pPr>
-            <w:r>
-              <w:rPr>
-                <w:rFonts w:hint="eastAsia"/>
-              </w:rPr>
-              <w:t>Api/</w:t>
+            <w:proofErr w:type="spellStart"/>
+            <w:r>
+              <w:rPr>
+                <w:rFonts w:hint="eastAsia"/>
+              </w:rPr>
+              <w:t>Api</w:t>
+            </w:r>
+            <w:proofErr w:type="spellEnd"/>
+            <w:r>
+              <w:rPr>
+                <w:rFonts w:hint="eastAsia"/>
+              </w:rPr>
+              <w:t>/</w:t>
             </w:r>
             <w:r>
               <w:rPr>
@@ -5300,11 +5572,19 @@
             <w:pPr>
               <w:spacing w:line="360" w:lineRule="auto"/>
             </w:pPr>
-            <w:r>
-              <w:rPr>
-                <w:rFonts w:hint="eastAsia"/>
-              </w:rPr>
-              <w:t>Api/</w:t>
+            <w:proofErr w:type="spellStart"/>
+            <w:r>
+              <w:rPr>
+                <w:rFonts w:hint="eastAsia"/>
+              </w:rPr>
+              <w:t>Api</w:t>
+            </w:r>
+            <w:proofErr w:type="spellEnd"/>
+            <w:r>
+              <w:rPr>
+                <w:rFonts w:hint="eastAsia"/>
+              </w:rPr>
+              <w:t>/</w:t>
             </w:r>
             <w:r>
               <w:rPr>
@@ -5375,12 +5655,28 @@
             <w:pPr>
               <w:spacing w:line="360" w:lineRule="auto"/>
             </w:pPr>
-            <w:r>
-              <w:rPr>
-                <w:rFonts w:hint="eastAsia"/>
-              </w:rPr>
-              <w:t>Api/MiniProducts</w:t>
-            </w:r>
+            <w:proofErr w:type="spellStart"/>
+            <w:r>
+              <w:rPr>
+                <w:rFonts w:hint="eastAsia"/>
+              </w:rPr>
+              <w:t>Api</w:t>
+            </w:r>
+            <w:proofErr w:type="spellEnd"/>
+            <w:r>
+              <w:rPr>
+                <w:rFonts w:hint="eastAsia"/>
+              </w:rPr>
+              <w:t>/</w:t>
+            </w:r>
+            <w:proofErr w:type="spellStart"/>
+            <w:r>
+              <w:rPr>
+                <w:rFonts w:hint="eastAsia"/>
+              </w:rPr>
+              <w:t>MiniProducts</w:t>
+            </w:r>
+            <w:proofErr w:type="spellEnd"/>
           </w:p>
         </w:tc>
         <w:tc>
@@ -5415,12 +5711,14 @@
               </w:rPr>
               <w:t>，主要用于</w:t>
             </w:r>
+            <w:proofErr w:type="spellStart"/>
             <w:r>
               <w:rPr>
                 <w:rFonts w:hint="eastAsia"/>
               </w:rPr>
               <w:t>AjaxSuggestion</w:t>
             </w:r>
+            <w:proofErr w:type="spellEnd"/>
             <w:r>
               <w:rPr>
                 <w:rFonts w:hint="eastAsia"/>
@@ -5456,11 +5754,19 @@
             <w:pPr>
               <w:spacing w:line="360" w:lineRule="auto"/>
             </w:pPr>
-            <w:r>
-              <w:rPr>
-                <w:rFonts w:hint="eastAsia"/>
-              </w:rPr>
-              <w:t>Api/</w:t>
+            <w:proofErr w:type="spellStart"/>
+            <w:r>
+              <w:rPr>
+                <w:rFonts w:hint="eastAsia"/>
+              </w:rPr>
+              <w:t>Api</w:t>
+            </w:r>
+            <w:proofErr w:type="spellEnd"/>
+            <w:r>
+              <w:rPr>
+                <w:rFonts w:hint="eastAsia"/>
+              </w:rPr>
+              <w:t>/</w:t>
             </w:r>
             <w:r>
               <w:rPr>
@@ -5468,11 +5774,19 @@
               </w:rPr>
               <w:t xml:space="preserve"> </w:t>
             </w:r>
-            <w:r>
-              <w:rPr>
-                <w:rFonts w:hint="eastAsia"/>
-              </w:rPr>
-              <w:t>MiniProduct/{id}</w:t>
+            <w:proofErr w:type="spellStart"/>
+            <w:r>
+              <w:rPr>
+                <w:rFonts w:hint="eastAsia"/>
+              </w:rPr>
+              <w:t>MiniProduct</w:t>
+            </w:r>
+            <w:proofErr w:type="spellEnd"/>
+            <w:r>
+              <w:rPr>
+                <w:rFonts w:hint="eastAsia"/>
+              </w:rPr>
+              <w:t>/{id}</w:t>
             </w:r>
           </w:p>
         </w:tc>
@@ -5572,7 +5886,21 @@
               <w:rPr>
                 <w:rFonts w:hint="eastAsia"/>
               </w:rPr>
-              <w:t xml:space="preserve"> + (Vendor.Title)</w:t>
+              <w:t xml:space="preserve"> + (</w:t>
+            </w:r>
+            <w:proofErr w:type="spellStart"/>
+            <w:r>
+              <w:rPr>
+                <w:rFonts w:hint="eastAsia"/>
+              </w:rPr>
+              <w:t>Vendor.Title</w:t>
+            </w:r>
+            <w:proofErr w:type="spellEnd"/>
+            <w:r>
+              <w:rPr>
+                <w:rFonts w:hint="eastAsia"/>
+              </w:rPr>
+              <w:t>)</w:t>
             </w:r>
             <w:r>
               <w:rPr>
@@ -5609,11 +5937,19 @@
             <w:pPr>
               <w:spacing w:line="360" w:lineRule="auto"/>
             </w:pPr>
-            <w:r>
-              <w:rPr>
-                <w:rFonts w:hint="eastAsia"/>
-              </w:rPr>
-              <w:t>Api/</w:t>
+            <w:proofErr w:type="spellStart"/>
+            <w:r>
+              <w:rPr>
+                <w:rFonts w:hint="eastAsia"/>
+              </w:rPr>
+              <w:t>Api</w:t>
+            </w:r>
+            <w:proofErr w:type="spellEnd"/>
+            <w:r>
+              <w:rPr>
+                <w:rFonts w:hint="eastAsia"/>
+              </w:rPr>
+              <w:t>/</w:t>
             </w:r>
             <w:r>
               <w:rPr>
@@ -5625,7 +5961,21 @@
               <w:rPr>
                 <w:rFonts w:hint="eastAsia"/>
               </w:rPr>
-              <w:t>Vendor/{VendorId}/Products</w:t>
+              <w:t>Vendor/{</w:t>
+            </w:r>
+            <w:proofErr w:type="spellStart"/>
+            <w:r>
+              <w:rPr>
+                <w:rFonts w:hint="eastAsia"/>
+              </w:rPr>
+              <w:t>VendorId</w:t>
+            </w:r>
+            <w:proofErr w:type="spellEnd"/>
+            <w:r>
+              <w:rPr>
+                <w:rFonts w:hint="eastAsia"/>
+              </w:rPr>
+              <w:t>}/Products</w:t>
             </w:r>
           </w:p>
         </w:tc>
@@ -5684,11 +6034,33 @@
             <w:pPr>
               <w:spacing w:line="360" w:lineRule="auto"/>
             </w:pPr>
-            <w:r>
-              <w:rPr>
-                <w:rFonts w:hint="eastAsia"/>
-              </w:rPr>
-              <w:t>Api/Category/{CategoryId}/Product</w:t>
+            <w:proofErr w:type="spellStart"/>
+            <w:r>
+              <w:rPr>
+                <w:rFonts w:hint="eastAsia"/>
+              </w:rPr>
+              <w:t>Api</w:t>
+            </w:r>
+            <w:proofErr w:type="spellEnd"/>
+            <w:r>
+              <w:rPr>
+                <w:rFonts w:hint="eastAsia"/>
+              </w:rPr>
+              <w:t>/Category/{</w:t>
+            </w:r>
+            <w:proofErr w:type="spellStart"/>
+            <w:r>
+              <w:rPr>
+                <w:rFonts w:hint="eastAsia"/>
+              </w:rPr>
+              <w:t>CategoryId</w:t>
+            </w:r>
+            <w:proofErr w:type="spellEnd"/>
+            <w:r>
+              <w:rPr>
+                <w:rFonts w:hint="eastAsia"/>
+              </w:rPr>
+              <w:t>}/Product</w:t>
             </w:r>
           </w:p>
         </w:tc>
@@ -5760,11 +6132,32 @@
               <w:spacing w:line="360" w:lineRule="auto"/>
               <w:jc w:val="left"/>
             </w:pPr>
-            <w:r>
-              <w:t>Api/</w:t>
-            </w:r>
-            <w:r>
-              <w:t>Vendor/{VendorId}/Category/{CategoryId}/Products</w:t>
+            <w:proofErr w:type="spellStart"/>
+            <w:r>
+              <w:t>Api</w:t>
+            </w:r>
+            <w:proofErr w:type="spellEnd"/>
+            <w:r>
+              <w:t>/</w:t>
+            </w:r>
+            <w:r>
+              <w:t>Vendor/{</w:t>
+            </w:r>
+            <w:proofErr w:type="spellStart"/>
+            <w:r>
+              <w:t>VendorId</w:t>
+            </w:r>
+            <w:proofErr w:type="spellEnd"/>
+            <w:r>
+              <w:t>}/Category/{</w:t>
+            </w:r>
+            <w:proofErr w:type="spellStart"/>
+            <w:r>
+              <w:t>CategoryId</w:t>
+            </w:r>
+            <w:proofErr w:type="spellEnd"/>
+            <w:r>
+              <w:t>}/Products</w:t>
             </w:r>
           </w:p>
         </w:tc>
@@ -5799,6 +6192,1718 @@
                 <w:rFonts w:hint="eastAsia"/>
               </w:rPr>
               <w:t>产品</w:t>
+            </w:r>
+          </w:p>
+        </w:tc>
+      </w:tr>
+    </w:tbl>
+    <w:p>
+      <w:pPr>
+        <w:spacing w:line="360" w:lineRule="auto"/>
+      </w:pPr>
+    </w:p>
+    <w:tbl>
+      <w:tblPr>
+        <w:tblStyle w:val="a5"/>
+        <w:tblW w:w="0" w:type="auto"/>
+        <w:tblLook w:val="04A0"/>
+      </w:tblPr>
+      <w:tblGrid>
+        <w:gridCol w:w="1697"/>
+        <w:gridCol w:w="195"/>
+        <w:gridCol w:w="1501"/>
+        <w:gridCol w:w="3394"/>
+        <w:gridCol w:w="3895"/>
+      </w:tblGrid>
+      <w:tr>
+        <w:trPr>
+          <w:trHeight w:val="423"/>
+        </w:trPr>
+        <w:tc>
+          <w:tcPr>
+            <w:tcW w:w="1892" w:type="dxa"/>
+            <w:gridSpan w:val="2"/>
+          </w:tcPr>
+          <w:p>
+            <w:pPr>
+              <w:spacing w:line="360" w:lineRule="auto"/>
+              <w:rPr>
+                <w:b/>
+              </w:rPr>
+            </w:pPr>
+            <w:r>
+              <w:rPr>
+                <w:rFonts w:hint="eastAsia"/>
+                <w:b/>
+              </w:rPr>
+              <w:t>Review</w:t>
+            </w:r>
+          </w:p>
+        </w:tc>
+        <w:tc>
+          <w:tcPr>
+            <w:tcW w:w="1501" w:type="dxa"/>
+          </w:tcPr>
+          <w:p>
+            <w:pPr>
+              <w:spacing w:line="360" w:lineRule="auto"/>
+              <w:rPr>
+                <w:b/>
+              </w:rPr>
+            </w:pPr>
+            <w:r>
+              <w:rPr>
+                <w:rFonts w:hint="eastAsia"/>
+                <w:b/>
+              </w:rPr>
+              <w:t>产品评价</w:t>
+            </w:r>
+          </w:p>
+        </w:tc>
+        <w:tc>
+          <w:tcPr>
+            <w:tcW w:w="7289" w:type="dxa"/>
+            <w:gridSpan w:val="2"/>
+          </w:tcPr>
+          <w:p>
+            <w:pPr>
+              <w:spacing w:line="360" w:lineRule="auto"/>
+              <w:rPr>
+                <w:b/>
+              </w:rPr>
+            </w:pPr>
+            <w:r>
+              <w:rPr>
+                <w:rFonts w:hint="eastAsia"/>
+                <w:b/>
+              </w:rPr>
+              <w:t>规范说明</w:t>
+            </w:r>
+          </w:p>
+        </w:tc>
+      </w:tr>
+      <w:tr>
+        <w:tc>
+          <w:tcPr>
+            <w:tcW w:w="1892" w:type="dxa"/>
+            <w:gridSpan w:val="2"/>
+          </w:tcPr>
+          <w:p>
+            <w:pPr>
+              <w:spacing w:line="360" w:lineRule="auto"/>
+            </w:pPr>
+            <w:r>
+              <w:rPr>
+                <w:rFonts w:hint="eastAsia"/>
+              </w:rPr>
+              <w:t>Id *</w:t>
+            </w:r>
+          </w:p>
+        </w:tc>
+        <w:tc>
+          <w:tcPr>
+            <w:tcW w:w="1501" w:type="dxa"/>
+          </w:tcPr>
+          <w:p>
+            <w:pPr>
+              <w:spacing w:line="360" w:lineRule="auto"/>
+            </w:pPr>
+            <w:r>
+              <w:rPr>
+                <w:rFonts w:hint="eastAsia"/>
+              </w:rPr>
+              <w:t>ID</w:t>
+            </w:r>
+          </w:p>
+        </w:tc>
+        <w:tc>
+          <w:tcPr>
+            <w:tcW w:w="7289" w:type="dxa"/>
+            <w:gridSpan w:val="2"/>
+          </w:tcPr>
+          <w:p>
+            <w:pPr>
+              <w:spacing w:line="360" w:lineRule="auto"/>
+            </w:pPr>
+            <w:r>
+              <w:rPr>
+                <w:rFonts w:hint="eastAsia"/>
+              </w:rPr>
+              <w:t>PK, auto+1, NOT_NULL</w:t>
+            </w:r>
+          </w:p>
+        </w:tc>
+      </w:tr>
+      <w:tr>
+        <w:tc>
+          <w:tcPr>
+            <w:tcW w:w="1892" w:type="dxa"/>
+            <w:gridSpan w:val="2"/>
+          </w:tcPr>
+          <w:p>
+            <w:pPr>
+              <w:spacing w:line="360" w:lineRule="auto"/>
+            </w:pPr>
+            <w:proofErr w:type="spellStart"/>
+            <w:r>
+              <w:rPr>
+                <w:rFonts w:hint="eastAsia"/>
+              </w:rPr>
+              <w:t>ProductId</w:t>
+            </w:r>
+            <w:proofErr w:type="spellEnd"/>
+            <w:r>
+              <w:rPr>
+                <w:rFonts w:hint="eastAsia"/>
+              </w:rPr>
+              <w:t xml:space="preserve"> *</w:t>
+            </w:r>
+          </w:p>
+        </w:tc>
+        <w:tc>
+          <w:tcPr>
+            <w:tcW w:w="1501" w:type="dxa"/>
+          </w:tcPr>
+          <w:p>
+            <w:pPr>
+              <w:spacing w:line="360" w:lineRule="auto"/>
+            </w:pPr>
+            <w:r>
+              <w:rPr>
+                <w:rFonts w:hint="eastAsia"/>
+              </w:rPr>
+              <w:t>HIT</w:t>
+            </w:r>
+            <w:r>
+              <w:rPr>
+                <w:rFonts w:hint="eastAsia"/>
+              </w:rPr>
+              <w:t>产品</w:t>
+            </w:r>
+            <w:r>
+              <w:rPr>
+                <w:rFonts w:hint="eastAsia"/>
+              </w:rPr>
+              <w:t>ID</w:t>
+            </w:r>
+          </w:p>
+        </w:tc>
+        <w:tc>
+          <w:tcPr>
+            <w:tcW w:w="7289" w:type="dxa"/>
+            <w:gridSpan w:val="2"/>
+          </w:tcPr>
+          <w:p>
+            <w:pPr>
+              <w:spacing w:line="360" w:lineRule="auto"/>
+            </w:pPr>
+            <w:r>
+              <w:rPr>
+                <w:rFonts w:hint="eastAsia"/>
+              </w:rPr>
+              <w:t xml:space="preserve">FK, </w:t>
+            </w:r>
+            <w:r>
+              <w:rPr>
+                <w:rFonts w:hint="eastAsia"/>
+              </w:rPr>
+              <w:t>NOT_NULL</w:t>
+            </w:r>
+          </w:p>
+        </w:tc>
+      </w:tr>
+      <w:tr>
+        <w:tc>
+          <w:tcPr>
+            <w:tcW w:w="1892" w:type="dxa"/>
+            <w:gridSpan w:val="2"/>
+          </w:tcPr>
+          <w:p>
+            <w:pPr>
+              <w:spacing w:line="360" w:lineRule="auto"/>
+            </w:pPr>
+            <w:r>
+              <w:rPr>
+                <w:rFonts w:hint="eastAsia"/>
+              </w:rPr>
+              <w:t>Rate</w:t>
+            </w:r>
+            <w:r>
+              <w:rPr>
+                <w:rFonts w:hint="eastAsia"/>
+              </w:rPr>
+              <w:t xml:space="preserve"> *</w:t>
+            </w:r>
+          </w:p>
+        </w:tc>
+        <w:tc>
+          <w:tcPr>
+            <w:tcW w:w="1501" w:type="dxa"/>
+          </w:tcPr>
+          <w:p>
+            <w:pPr>
+              <w:spacing w:line="360" w:lineRule="auto"/>
+            </w:pPr>
+            <w:r>
+              <w:rPr>
+                <w:rFonts w:hint="eastAsia"/>
+              </w:rPr>
+              <w:t>整体评分</w:t>
+            </w:r>
+          </w:p>
+        </w:tc>
+        <w:tc>
+          <w:tcPr>
+            <w:tcW w:w="7289" w:type="dxa"/>
+            <w:gridSpan w:val="2"/>
+          </w:tcPr>
+          <w:p>
+            <w:pPr>
+              <w:spacing w:line="360" w:lineRule="auto"/>
+            </w:pPr>
+            <w:r>
+              <w:rPr>
+                <w:rFonts w:hint="eastAsia"/>
+              </w:rPr>
+              <w:t>INT</w:t>
+            </w:r>
+            <w:r>
+              <w:rPr>
+                <w:rFonts w:hint="eastAsia"/>
+              </w:rPr>
+              <w:t xml:space="preserve"> [1-5]</w:t>
+            </w:r>
+            <w:r>
+              <w:rPr>
+                <w:rFonts w:hint="eastAsia"/>
+              </w:rPr>
+              <w:t>, N</w:t>
+            </w:r>
+            <w:r>
+              <w:rPr>
+                <w:rFonts w:hint="eastAsia"/>
+              </w:rPr>
+              <w:t>O</w:t>
+            </w:r>
+            <w:r>
+              <w:rPr>
+                <w:rFonts w:hint="eastAsia"/>
+              </w:rPr>
+              <w:t>T_</w:t>
+            </w:r>
+            <w:r>
+              <w:rPr>
+                <w:rFonts w:hint="eastAsia"/>
+              </w:rPr>
+              <w:t>NULL</w:t>
+            </w:r>
+          </w:p>
+        </w:tc>
+      </w:tr>
+      <w:tr>
+        <w:tc>
+          <w:tcPr>
+            <w:tcW w:w="1892" w:type="dxa"/>
+            <w:gridSpan w:val="2"/>
+          </w:tcPr>
+          <w:p>
+            <w:pPr>
+              <w:spacing w:line="360" w:lineRule="auto"/>
+            </w:pPr>
+            <w:r>
+              <w:rPr>
+                <w:rFonts w:hint="eastAsia"/>
+              </w:rPr>
+              <w:t>Details</w:t>
+            </w:r>
+          </w:p>
+        </w:tc>
+        <w:tc>
+          <w:tcPr>
+            <w:tcW w:w="1501" w:type="dxa"/>
+          </w:tcPr>
+          <w:p>
+            <w:pPr>
+              <w:spacing w:line="360" w:lineRule="auto"/>
+            </w:pPr>
+            <w:r>
+              <w:rPr>
+                <w:rFonts w:hint="eastAsia"/>
+              </w:rPr>
+              <w:t>评价</w:t>
+            </w:r>
+            <w:r>
+              <w:rPr>
+                <w:rFonts w:hint="eastAsia"/>
+              </w:rPr>
+              <w:t>内容</w:t>
+            </w:r>
+          </w:p>
+        </w:tc>
+        <w:tc>
+          <w:tcPr>
+            <w:tcW w:w="7289" w:type="dxa"/>
+            <w:gridSpan w:val="2"/>
+          </w:tcPr>
+          <w:p>
+            <w:pPr>
+              <w:spacing w:line="360" w:lineRule="auto"/>
+            </w:pPr>
+            <w:r>
+              <w:rPr>
+                <w:rFonts w:hint="eastAsia"/>
+              </w:rPr>
+              <w:t>VARCHAR(MAX) HTML</w:t>
+            </w:r>
+            <w:r>
+              <w:rPr>
+                <w:rFonts w:hint="eastAsia"/>
+              </w:rPr>
+              <w:t xml:space="preserve"> NOT_</w:t>
+            </w:r>
+            <w:r>
+              <w:rPr>
+                <w:rFonts w:hint="eastAsia"/>
+              </w:rPr>
+              <w:t>NULL</w:t>
+            </w:r>
+          </w:p>
+        </w:tc>
+      </w:tr>
+      <w:tr>
+        <w:tc>
+          <w:tcPr>
+            <w:tcW w:w="1892" w:type="dxa"/>
+            <w:gridSpan w:val="2"/>
+          </w:tcPr>
+          <w:p>
+            <w:pPr>
+              <w:spacing w:line="360" w:lineRule="auto"/>
+            </w:pPr>
+            <w:r>
+              <w:rPr>
+                <w:rFonts w:hint="eastAsia"/>
+              </w:rPr>
+              <w:t>Creator *</w:t>
+            </w:r>
+          </w:p>
+        </w:tc>
+        <w:tc>
+          <w:tcPr>
+            <w:tcW w:w="1501" w:type="dxa"/>
+          </w:tcPr>
+          <w:p>
+            <w:pPr>
+              <w:spacing w:line="360" w:lineRule="auto"/>
+            </w:pPr>
+            <w:r>
+              <w:rPr>
+                <w:rFonts w:hint="eastAsia"/>
+              </w:rPr>
+              <w:t>发布者</w:t>
+            </w:r>
+          </w:p>
+        </w:tc>
+        <w:tc>
+          <w:tcPr>
+            <w:tcW w:w="7289" w:type="dxa"/>
+            <w:gridSpan w:val="2"/>
+          </w:tcPr>
+          <w:p>
+            <w:pPr>
+              <w:spacing w:line="360" w:lineRule="auto"/>
+            </w:pPr>
+            <w:r>
+              <w:rPr>
+                <w:rFonts w:hint="eastAsia"/>
+              </w:rPr>
+              <w:t>必须是存在用户，表示创建者或修改者</w:t>
+            </w:r>
+          </w:p>
+        </w:tc>
+      </w:tr>
+      <w:tr>
+        <w:tc>
+          <w:tcPr>
+            <w:tcW w:w="1892" w:type="dxa"/>
+            <w:gridSpan w:val="2"/>
+          </w:tcPr>
+          <w:p>
+            <w:pPr>
+              <w:spacing w:line="360" w:lineRule="auto"/>
+            </w:pPr>
+            <w:r>
+              <w:rPr>
+                <w:rFonts w:hint="eastAsia"/>
+              </w:rPr>
+              <w:t>Created</w:t>
+            </w:r>
+          </w:p>
+        </w:tc>
+        <w:tc>
+          <w:tcPr>
+            <w:tcW w:w="1501" w:type="dxa"/>
+          </w:tcPr>
+          <w:p>
+            <w:pPr>
+              <w:spacing w:line="360" w:lineRule="auto"/>
+            </w:pPr>
+            <w:r>
+              <w:rPr>
+                <w:rFonts w:hint="eastAsia"/>
+              </w:rPr>
+              <w:t>创建时间</w:t>
+            </w:r>
+          </w:p>
+        </w:tc>
+        <w:tc>
+          <w:tcPr>
+            <w:tcW w:w="7289" w:type="dxa"/>
+            <w:gridSpan w:val="2"/>
+          </w:tcPr>
+          <w:p>
+            <w:pPr>
+              <w:spacing w:line="360" w:lineRule="auto"/>
+            </w:pPr>
+            <w:r>
+              <w:rPr>
+                <w:rFonts w:hint="eastAsia"/>
+              </w:rPr>
+              <w:t>DEFAULT</w:t>
+            </w:r>
+          </w:p>
+        </w:tc>
+      </w:tr>
+      <w:tr>
+        <w:tc>
+          <w:tcPr>
+            <w:tcW w:w="1892" w:type="dxa"/>
+            <w:gridSpan w:val="2"/>
+          </w:tcPr>
+          <w:p>
+            <w:pPr>
+              <w:spacing w:line="360" w:lineRule="auto"/>
+            </w:pPr>
+            <w:r>
+              <w:rPr>
+                <w:rFonts w:hint="eastAsia"/>
+              </w:rPr>
+              <w:t>Updated</w:t>
+            </w:r>
+          </w:p>
+        </w:tc>
+        <w:tc>
+          <w:tcPr>
+            <w:tcW w:w="1501" w:type="dxa"/>
+          </w:tcPr>
+          <w:p>
+            <w:pPr>
+              <w:spacing w:line="360" w:lineRule="auto"/>
+            </w:pPr>
+            <w:r>
+              <w:rPr>
+                <w:rFonts w:hint="eastAsia"/>
+              </w:rPr>
+              <w:t>最新修改时间</w:t>
+            </w:r>
+          </w:p>
+        </w:tc>
+        <w:tc>
+          <w:tcPr>
+            <w:tcW w:w="7289" w:type="dxa"/>
+            <w:gridSpan w:val="2"/>
+          </w:tcPr>
+          <w:p>
+            <w:pPr>
+              <w:spacing w:line="360" w:lineRule="auto"/>
+            </w:pPr>
+            <w:r>
+              <w:rPr>
+                <w:rFonts w:hint="eastAsia"/>
+              </w:rPr>
+              <w:t>默认为</w:t>
+            </w:r>
+            <w:r>
+              <w:rPr>
+                <w:rFonts w:hint="eastAsia"/>
+              </w:rPr>
+              <w:t xml:space="preserve">NULL, </w:t>
+            </w:r>
+            <w:r>
+              <w:rPr>
+                <w:rFonts w:hint="eastAsia"/>
+              </w:rPr>
+              <w:t>当修改时更新为修改时间</w:t>
+            </w:r>
+          </w:p>
+        </w:tc>
+      </w:tr>
+      <w:tr>
+        <w:tc>
+          <w:tcPr>
+            <w:tcW w:w="10682" w:type="dxa"/>
+            <w:gridSpan w:val="5"/>
+          </w:tcPr>
+          <w:p>
+            <w:pPr>
+              <w:spacing w:line="360" w:lineRule="auto"/>
+            </w:pPr>
+            <w:r>
+              <w:rPr>
+                <w:rFonts w:hint="eastAsia"/>
+                <w:b/>
+              </w:rPr>
+              <w:t>全局数据规范</w:t>
+            </w:r>
+          </w:p>
+        </w:tc>
+      </w:tr>
+      <w:tr>
+        <w:tc>
+          <w:tcPr>
+            <w:tcW w:w="10682" w:type="dxa"/>
+            <w:gridSpan w:val="5"/>
+          </w:tcPr>
+          <w:p>
+            <w:pPr>
+              <w:spacing w:line="360" w:lineRule="auto"/>
+            </w:pPr>
+            <w:r>
+              <w:rPr>
+                <w:rFonts w:hint="eastAsia"/>
+              </w:rPr>
+              <w:t>1</w:t>
+            </w:r>
+            <w:r>
+              <w:rPr>
+                <w:rFonts w:hint="eastAsia"/>
+              </w:rPr>
+              <w:t xml:space="preserve">. </w:t>
+            </w:r>
+            <w:r>
+              <w:rPr>
+                <w:rFonts w:hint="eastAsia"/>
+              </w:rPr>
+              <w:t>Review</w:t>
+            </w:r>
+            <w:r>
+              <w:rPr>
+                <w:rFonts w:hint="eastAsia"/>
+              </w:rPr>
+              <w:t>一经创建，</w:t>
+            </w:r>
+            <w:proofErr w:type="spellStart"/>
+            <w:r>
+              <w:rPr>
+                <w:rFonts w:hint="eastAsia"/>
+              </w:rPr>
+              <w:t>Review</w:t>
+            </w:r>
+            <w:r>
+              <w:rPr>
+                <w:rFonts w:hint="eastAsia"/>
+              </w:rPr>
+              <w:t>.Produ</w:t>
+            </w:r>
+            <w:r>
+              <w:rPr>
+                <w:rFonts w:hint="eastAsia"/>
+              </w:rPr>
+              <w:t>c</w:t>
+            </w:r>
+            <w:r>
+              <w:rPr>
+                <w:rFonts w:hint="eastAsia"/>
+              </w:rPr>
+              <w:t>tId</w:t>
+            </w:r>
+            <w:proofErr w:type="spellEnd"/>
+            <w:r>
+              <w:rPr>
+                <w:rFonts w:hint="eastAsia"/>
+              </w:rPr>
+              <w:t>不可修改；</w:t>
+            </w:r>
+          </w:p>
+          <w:p>
+            <w:pPr>
+              <w:spacing w:line="360" w:lineRule="auto"/>
+            </w:pPr>
+            <w:r>
+              <w:rPr>
+                <w:rFonts w:hint="eastAsia"/>
+              </w:rPr>
+              <w:t>2</w:t>
+            </w:r>
+            <w:r>
+              <w:rPr>
+                <w:rFonts w:hint="eastAsia"/>
+              </w:rPr>
+              <w:t>.</w:t>
+            </w:r>
+            <w:r>
+              <w:rPr>
+                <w:rFonts w:hint="eastAsia"/>
+              </w:rPr>
+              <w:t xml:space="preserve"> </w:t>
+            </w:r>
+            <w:proofErr w:type="spellStart"/>
+            <w:r>
+              <w:rPr>
+                <w:rFonts w:hint="eastAsia"/>
+              </w:rPr>
+              <w:t>Review.ProductId</w:t>
+            </w:r>
+            <w:proofErr w:type="spellEnd"/>
+            <w:r>
+              <w:rPr>
+                <w:rFonts w:hint="eastAsia"/>
+              </w:rPr>
+              <w:t>对应</w:t>
+            </w:r>
+            <w:r>
+              <w:rPr>
+                <w:rFonts w:hint="eastAsia"/>
+              </w:rPr>
+              <w:t>Product</w:t>
+            </w:r>
+            <w:r>
+              <w:rPr>
+                <w:rFonts w:hint="eastAsia"/>
+              </w:rPr>
+              <w:t>必须存在；</w:t>
+            </w:r>
+          </w:p>
+        </w:tc>
+      </w:tr>
+      <w:tr>
+        <w:tc>
+          <w:tcPr>
+            <w:tcW w:w="10682" w:type="dxa"/>
+            <w:gridSpan w:val="5"/>
+          </w:tcPr>
+          <w:p>
+            <w:pPr>
+              <w:spacing w:line="360" w:lineRule="auto"/>
+              <w:rPr>
+                <w:b/>
+              </w:rPr>
+            </w:pPr>
+            <w:r>
+              <w:rPr>
+                <w:rFonts w:hint="eastAsia"/>
+                <w:b/>
+              </w:rPr>
+              <w:t>权限控制</w:t>
+            </w:r>
+          </w:p>
+        </w:tc>
+      </w:tr>
+      <w:tr>
+        <w:tc>
+          <w:tcPr>
+            <w:tcW w:w="1697" w:type="dxa"/>
+          </w:tcPr>
+          <w:p>
+            <w:pPr>
+              <w:spacing w:line="360" w:lineRule="auto"/>
+            </w:pPr>
+            <w:r>
+              <w:rPr>
+                <w:rFonts w:hint="eastAsia"/>
+              </w:rPr>
+              <w:t>C</w:t>
+            </w:r>
+          </w:p>
+        </w:tc>
+        <w:tc>
+          <w:tcPr>
+            <w:tcW w:w="8985" w:type="dxa"/>
+            <w:gridSpan w:val="4"/>
+          </w:tcPr>
+          <w:p>
+            <w:pPr>
+              <w:spacing w:line="360" w:lineRule="auto"/>
+            </w:pPr>
+            <w:r>
+              <w:rPr>
+                <w:rFonts w:hint="eastAsia"/>
+              </w:rPr>
+              <w:t>注册用户，包括管理员用户</w:t>
+            </w:r>
+          </w:p>
+        </w:tc>
+      </w:tr>
+      <w:tr>
+        <w:tc>
+          <w:tcPr>
+            <w:tcW w:w="1697" w:type="dxa"/>
+          </w:tcPr>
+          <w:p>
+            <w:pPr>
+              <w:spacing w:line="360" w:lineRule="auto"/>
+            </w:pPr>
+            <w:r>
+              <w:rPr>
+                <w:rFonts w:hint="eastAsia"/>
+              </w:rPr>
+              <w:t>R</w:t>
+            </w:r>
+          </w:p>
+        </w:tc>
+        <w:tc>
+          <w:tcPr>
+            <w:tcW w:w="8985" w:type="dxa"/>
+            <w:gridSpan w:val="4"/>
+          </w:tcPr>
+          <w:p>
+            <w:pPr>
+              <w:spacing w:line="360" w:lineRule="auto"/>
+            </w:pPr>
+            <w:r>
+              <w:rPr>
+                <w:rFonts w:hint="eastAsia"/>
+              </w:rPr>
+              <w:t>PUBLIC</w:t>
+            </w:r>
+          </w:p>
+        </w:tc>
+      </w:tr>
+      <w:tr>
+        <w:tc>
+          <w:tcPr>
+            <w:tcW w:w="1697" w:type="dxa"/>
+          </w:tcPr>
+          <w:p>
+            <w:pPr>
+              <w:spacing w:line="360" w:lineRule="auto"/>
+            </w:pPr>
+            <w:r>
+              <w:rPr>
+                <w:rFonts w:hint="eastAsia"/>
+              </w:rPr>
+              <w:t>U</w:t>
+            </w:r>
+          </w:p>
+        </w:tc>
+        <w:tc>
+          <w:tcPr>
+            <w:tcW w:w="8985" w:type="dxa"/>
+            <w:gridSpan w:val="4"/>
+          </w:tcPr>
+          <w:p>
+            <w:pPr>
+              <w:spacing w:line="360" w:lineRule="auto"/>
+            </w:pPr>
+            <w:r>
+              <w:rPr>
+                <w:rFonts w:hint="eastAsia"/>
+              </w:rPr>
+              <w:t>仅限原作者</w:t>
+            </w:r>
+          </w:p>
+        </w:tc>
+      </w:tr>
+      <w:tr>
+        <w:tc>
+          <w:tcPr>
+            <w:tcW w:w="1697" w:type="dxa"/>
+          </w:tcPr>
+          <w:p>
+            <w:pPr>
+              <w:spacing w:line="360" w:lineRule="auto"/>
+            </w:pPr>
+            <w:r>
+              <w:rPr>
+                <w:rFonts w:hint="eastAsia"/>
+              </w:rPr>
+              <w:t>D</w:t>
+            </w:r>
+          </w:p>
+        </w:tc>
+        <w:tc>
+          <w:tcPr>
+            <w:tcW w:w="8985" w:type="dxa"/>
+            <w:gridSpan w:val="4"/>
+          </w:tcPr>
+          <w:p>
+            <w:pPr>
+              <w:spacing w:line="360" w:lineRule="auto"/>
+            </w:pPr>
+            <w:r>
+              <w:rPr>
+                <w:rFonts w:hint="eastAsia"/>
+              </w:rPr>
+              <w:t>仅限原作者</w:t>
+            </w:r>
+          </w:p>
+        </w:tc>
+      </w:tr>
+      <w:tr>
+        <w:tc>
+          <w:tcPr>
+            <w:tcW w:w="1697" w:type="dxa"/>
+          </w:tcPr>
+          <w:p>
+            <w:pPr>
+              <w:spacing w:line="360" w:lineRule="auto"/>
+            </w:pPr>
+            <w:r>
+              <w:rPr>
+                <w:rFonts w:hint="eastAsia"/>
+              </w:rPr>
+              <w:t>S</w:t>
+            </w:r>
+          </w:p>
+        </w:tc>
+        <w:tc>
+          <w:tcPr>
+            <w:tcW w:w="8985" w:type="dxa"/>
+            <w:gridSpan w:val="4"/>
+          </w:tcPr>
+          <w:p>
+            <w:pPr>
+              <w:spacing w:line="360" w:lineRule="auto"/>
+            </w:pPr>
+            <w:r>
+              <w:rPr>
+                <w:rFonts w:hint="eastAsia"/>
+              </w:rPr>
+              <w:t>PUBLIC</w:t>
+            </w:r>
+          </w:p>
+        </w:tc>
+      </w:tr>
+      <w:tr>
+        <w:tc>
+          <w:tcPr>
+            <w:tcW w:w="1697" w:type="dxa"/>
+          </w:tcPr>
+          <w:p>
+            <w:pPr>
+              <w:spacing w:line="360" w:lineRule="auto"/>
+              <w:rPr>
+                <w:b/>
+              </w:rPr>
+            </w:pPr>
+            <w:r>
+              <w:rPr>
+                <w:rFonts w:hint="eastAsia"/>
+                <w:b/>
+              </w:rPr>
+              <w:t>HTTP_METHOD</w:t>
+            </w:r>
+          </w:p>
+        </w:tc>
+        <w:tc>
+          <w:tcPr>
+            <w:tcW w:w="5090" w:type="dxa"/>
+            <w:gridSpan w:val="3"/>
+          </w:tcPr>
+          <w:p>
+            <w:pPr>
+              <w:spacing w:line="360" w:lineRule="auto"/>
+              <w:rPr>
+                <w:b/>
+              </w:rPr>
+            </w:pPr>
+            <w:r>
+              <w:rPr>
+                <w:rFonts w:hint="eastAsia"/>
+                <w:b/>
+              </w:rPr>
+              <w:t>URI</w:t>
+            </w:r>
+          </w:p>
+        </w:tc>
+        <w:tc>
+          <w:tcPr>
+            <w:tcW w:w="3895" w:type="dxa"/>
+          </w:tcPr>
+          <w:p>
+            <w:pPr>
+              <w:spacing w:line="360" w:lineRule="auto"/>
+              <w:rPr>
+                <w:b/>
+              </w:rPr>
+            </w:pPr>
+            <w:r>
+              <w:rPr>
+                <w:rFonts w:hint="eastAsia"/>
+                <w:b/>
+              </w:rPr>
+              <w:t>说明</w:t>
+            </w:r>
+          </w:p>
+        </w:tc>
+      </w:tr>
+      <w:tr>
+        <w:tc>
+          <w:tcPr>
+            <w:tcW w:w="1697" w:type="dxa"/>
+          </w:tcPr>
+          <w:p>
+            <w:pPr>
+              <w:spacing w:line="360" w:lineRule="auto"/>
+            </w:pPr>
+            <w:r>
+              <w:rPr>
+                <w:rFonts w:hint="eastAsia"/>
+              </w:rPr>
+              <w:t>POST</w:t>
+            </w:r>
+          </w:p>
+        </w:tc>
+        <w:tc>
+          <w:tcPr>
+            <w:tcW w:w="5090" w:type="dxa"/>
+            <w:gridSpan w:val="3"/>
+          </w:tcPr>
+          <w:p>
+            <w:pPr>
+              <w:spacing w:line="360" w:lineRule="auto"/>
+            </w:pPr>
+            <w:proofErr w:type="spellStart"/>
+            <w:r>
+              <w:rPr>
+                <w:rFonts w:hint="eastAsia"/>
+              </w:rPr>
+              <w:t>Api</w:t>
+            </w:r>
+            <w:proofErr w:type="spellEnd"/>
+            <w:r>
+              <w:rPr>
+                <w:rFonts w:hint="eastAsia"/>
+              </w:rPr>
+              <w:t>/Reviews</w:t>
+            </w:r>
+          </w:p>
+        </w:tc>
+        <w:tc>
+          <w:tcPr>
+            <w:tcW w:w="3895" w:type="dxa"/>
+          </w:tcPr>
+          <w:p>
+            <w:pPr>
+              <w:spacing w:line="360" w:lineRule="auto"/>
+            </w:pPr>
+            <w:r>
+              <w:rPr>
+                <w:rFonts w:hint="eastAsia"/>
+              </w:rPr>
+              <w:t>创建</w:t>
+            </w:r>
+            <w:r>
+              <w:rPr>
+                <w:rFonts w:hint="eastAsia"/>
+              </w:rPr>
+              <w:t>产品评价</w:t>
+            </w:r>
+          </w:p>
+        </w:tc>
+      </w:tr>
+      <w:tr>
+        <w:tc>
+          <w:tcPr>
+            <w:tcW w:w="1697" w:type="dxa"/>
+          </w:tcPr>
+          <w:p>
+            <w:pPr>
+              <w:spacing w:line="360" w:lineRule="auto"/>
+            </w:pPr>
+            <w:r>
+              <w:rPr>
+                <w:rFonts w:hint="eastAsia"/>
+              </w:rPr>
+              <w:t>GET</w:t>
+            </w:r>
+          </w:p>
+        </w:tc>
+        <w:tc>
+          <w:tcPr>
+            <w:tcW w:w="5090" w:type="dxa"/>
+            <w:gridSpan w:val="3"/>
+          </w:tcPr>
+          <w:p>
+            <w:pPr>
+              <w:spacing w:line="360" w:lineRule="auto"/>
+            </w:pPr>
+            <w:proofErr w:type="spellStart"/>
+            <w:r>
+              <w:rPr>
+                <w:rFonts w:hint="eastAsia"/>
+              </w:rPr>
+              <w:t>Api</w:t>
+            </w:r>
+            <w:proofErr w:type="spellEnd"/>
+            <w:r>
+              <w:rPr>
+                <w:rFonts w:hint="eastAsia"/>
+              </w:rPr>
+              <w:t>/</w:t>
+            </w:r>
+            <w:r>
+              <w:rPr>
+                <w:rFonts w:hint="eastAsia"/>
+              </w:rPr>
+              <w:t>Review</w:t>
+            </w:r>
+            <w:r>
+              <w:rPr>
+                <w:rFonts w:hint="eastAsia"/>
+              </w:rPr>
+              <w:t>/{id}</w:t>
+            </w:r>
+          </w:p>
+        </w:tc>
+        <w:tc>
+          <w:tcPr>
+            <w:tcW w:w="3895" w:type="dxa"/>
+          </w:tcPr>
+          <w:p>
+            <w:pPr>
+              <w:spacing w:line="360" w:lineRule="auto"/>
+            </w:pPr>
+            <w:r>
+              <w:rPr>
+                <w:rFonts w:hint="eastAsia"/>
+              </w:rPr>
+              <w:t>获取</w:t>
+            </w:r>
+            <w:r>
+              <w:rPr>
+                <w:rFonts w:hint="eastAsia"/>
+              </w:rPr>
+              <w:t>产品评价</w:t>
+            </w:r>
+          </w:p>
+        </w:tc>
+      </w:tr>
+      <w:tr>
+        <w:tc>
+          <w:tcPr>
+            <w:tcW w:w="1697" w:type="dxa"/>
+          </w:tcPr>
+          <w:p>
+            <w:pPr>
+              <w:spacing w:line="360" w:lineRule="auto"/>
+            </w:pPr>
+            <w:r>
+              <w:rPr>
+                <w:rFonts w:hint="eastAsia"/>
+              </w:rPr>
+              <w:t>PUT</w:t>
+            </w:r>
+          </w:p>
+        </w:tc>
+        <w:tc>
+          <w:tcPr>
+            <w:tcW w:w="5090" w:type="dxa"/>
+            <w:gridSpan w:val="3"/>
+          </w:tcPr>
+          <w:p>
+            <w:pPr>
+              <w:spacing w:line="360" w:lineRule="auto"/>
+            </w:pPr>
+            <w:proofErr w:type="spellStart"/>
+            <w:r>
+              <w:rPr>
+                <w:rFonts w:hint="eastAsia"/>
+              </w:rPr>
+              <w:t>Api</w:t>
+            </w:r>
+            <w:proofErr w:type="spellEnd"/>
+            <w:r>
+              <w:rPr>
+                <w:rFonts w:hint="eastAsia"/>
+              </w:rPr>
+              <w:t>/</w:t>
+            </w:r>
+            <w:r>
+              <w:rPr>
+                <w:rFonts w:hint="eastAsia"/>
+              </w:rPr>
+              <w:t xml:space="preserve"> </w:t>
+            </w:r>
+            <w:r>
+              <w:rPr>
+                <w:rFonts w:hint="eastAsia"/>
+              </w:rPr>
+              <w:t>Review</w:t>
+            </w:r>
+            <w:r>
+              <w:rPr>
+                <w:rFonts w:hint="eastAsia"/>
+              </w:rPr>
+              <w:t xml:space="preserve"> </w:t>
+            </w:r>
+            <w:r>
+              <w:rPr>
+                <w:rFonts w:hint="eastAsia"/>
+              </w:rPr>
+              <w:t>/{id}</w:t>
+            </w:r>
+          </w:p>
+        </w:tc>
+        <w:tc>
+          <w:tcPr>
+            <w:tcW w:w="3895" w:type="dxa"/>
+          </w:tcPr>
+          <w:p>
+            <w:pPr>
+              <w:spacing w:line="360" w:lineRule="auto"/>
+            </w:pPr>
+            <w:r>
+              <w:rPr>
+                <w:rFonts w:hint="eastAsia"/>
+              </w:rPr>
+              <w:t>修改</w:t>
+            </w:r>
+            <w:r>
+              <w:rPr>
+                <w:rFonts w:hint="eastAsia"/>
+              </w:rPr>
+              <w:t>产品评价</w:t>
+            </w:r>
+          </w:p>
+        </w:tc>
+      </w:tr>
+      <w:tr>
+        <w:tc>
+          <w:tcPr>
+            <w:tcW w:w="1697" w:type="dxa"/>
+          </w:tcPr>
+          <w:p>
+            <w:pPr>
+              <w:spacing w:line="360" w:lineRule="auto"/>
+            </w:pPr>
+            <w:r>
+              <w:rPr>
+                <w:rFonts w:hint="eastAsia"/>
+              </w:rPr>
+              <w:lastRenderedPageBreak/>
+              <w:t>DELETE</w:t>
+            </w:r>
+          </w:p>
+        </w:tc>
+        <w:tc>
+          <w:tcPr>
+            <w:tcW w:w="5090" w:type="dxa"/>
+            <w:gridSpan w:val="3"/>
+          </w:tcPr>
+          <w:p>
+            <w:pPr>
+              <w:spacing w:line="360" w:lineRule="auto"/>
+            </w:pPr>
+            <w:proofErr w:type="spellStart"/>
+            <w:r>
+              <w:rPr>
+                <w:rFonts w:hint="eastAsia"/>
+              </w:rPr>
+              <w:t>Api</w:t>
+            </w:r>
+            <w:proofErr w:type="spellEnd"/>
+            <w:r>
+              <w:rPr>
+                <w:rFonts w:hint="eastAsia"/>
+              </w:rPr>
+              <w:t>/</w:t>
+            </w:r>
+            <w:r>
+              <w:rPr>
+                <w:rFonts w:hint="eastAsia"/>
+              </w:rPr>
+              <w:t xml:space="preserve"> </w:t>
+            </w:r>
+            <w:r>
+              <w:rPr>
+                <w:rFonts w:hint="eastAsia"/>
+              </w:rPr>
+              <w:t>Review</w:t>
+            </w:r>
+            <w:r>
+              <w:rPr>
+                <w:rFonts w:hint="eastAsia"/>
+              </w:rPr>
+              <w:t xml:space="preserve"> </w:t>
+            </w:r>
+            <w:r>
+              <w:rPr>
+                <w:rFonts w:hint="eastAsia"/>
+              </w:rPr>
+              <w:t>/{id}</w:t>
+            </w:r>
+          </w:p>
+        </w:tc>
+        <w:tc>
+          <w:tcPr>
+            <w:tcW w:w="3895" w:type="dxa"/>
+          </w:tcPr>
+          <w:p>
+            <w:pPr>
+              <w:spacing w:line="360" w:lineRule="auto"/>
+            </w:pPr>
+            <w:r>
+              <w:rPr>
+                <w:rFonts w:hint="eastAsia"/>
+              </w:rPr>
+              <w:t>删除</w:t>
+            </w:r>
+            <w:r>
+              <w:rPr>
+                <w:rFonts w:hint="eastAsia"/>
+              </w:rPr>
+              <w:t>产品评价</w:t>
+            </w:r>
+          </w:p>
+        </w:tc>
+      </w:tr>
+      <w:tr>
+        <w:tc>
+          <w:tcPr>
+            <w:tcW w:w="1697" w:type="dxa"/>
+          </w:tcPr>
+          <w:p>
+            <w:pPr>
+              <w:spacing w:line="360" w:lineRule="auto"/>
+            </w:pPr>
+            <w:r>
+              <w:rPr>
+                <w:rFonts w:hint="eastAsia"/>
+              </w:rPr>
+              <w:t>GET</w:t>
+            </w:r>
+          </w:p>
+        </w:tc>
+        <w:tc>
+          <w:tcPr>
+            <w:tcW w:w="5090" w:type="dxa"/>
+            <w:gridSpan w:val="3"/>
+          </w:tcPr>
+          <w:p>
+            <w:pPr>
+              <w:spacing w:line="360" w:lineRule="auto"/>
+            </w:pPr>
+            <w:proofErr w:type="spellStart"/>
+            <w:r>
+              <w:rPr>
+                <w:rFonts w:hint="eastAsia"/>
+              </w:rPr>
+              <w:t>Api</w:t>
+            </w:r>
+            <w:proofErr w:type="spellEnd"/>
+            <w:r>
+              <w:rPr>
+                <w:rFonts w:hint="eastAsia"/>
+              </w:rPr>
+              <w:t>/</w:t>
+            </w:r>
+            <w:r>
+              <w:rPr>
+                <w:rFonts w:hint="eastAsia"/>
+              </w:rPr>
+              <w:t xml:space="preserve"> </w:t>
+            </w:r>
+            <w:r>
+              <w:rPr>
+                <w:rFonts w:hint="eastAsia"/>
+              </w:rPr>
+              <w:t>Review</w:t>
+            </w:r>
+          </w:p>
+        </w:tc>
+        <w:tc>
+          <w:tcPr>
+            <w:tcW w:w="3895" w:type="dxa"/>
+          </w:tcPr>
+          <w:p>
+            <w:pPr>
+              <w:spacing w:line="360" w:lineRule="auto"/>
+            </w:pPr>
+            <w:r>
+              <w:rPr>
+                <w:rFonts w:hint="eastAsia"/>
+              </w:rPr>
+              <w:t>查询</w:t>
+            </w:r>
+            <w:r>
+              <w:rPr>
+                <w:rFonts w:hint="eastAsia"/>
+              </w:rPr>
+              <w:t>产品评价</w:t>
+            </w:r>
+          </w:p>
+        </w:tc>
+      </w:tr>
+      <w:tr>
+        <w:tc>
+          <w:tcPr>
+            <w:tcW w:w="1697" w:type="dxa"/>
+          </w:tcPr>
+          <w:p>
+            <w:pPr>
+              <w:spacing w:line="360" w:lineRule="auto"/>
+            </w:pPr>
+            <w:r>
+              <w:rPr>
+                <w:rFonts w:hint="eastAsia"/>
+              </w:rPr>
+              <w:t>GET</w:t>
+            </w:r>
+          </w:p>
+        </w:tc>
+        <w:tc>
+          <w:tcPr>
+            <w:tcW w:w="5090" w:type="dxa"/>
+            <w:gridSpan w:val="3"/>
+          </w:tcPr>
+          <w:p>
+            <w:pPr>
+              <w:spacing w:line="360" w:lineRule="auto"/>
+            </w:pPr>
+            <w:proofErr w:type="spellStart"/>
+            <w:r>
+              <w:rPr>
+                <w:rFonts w:hint="eastAsia"/>
+              </w:rPr>
+              <w:t>Api</w:t>
+            </w:r>
+            <w:proofErr w:type="spellEnd"/>
+            <w:r>
+              <w:rPr>
+                <w:rFonts w:hint="eastAsia"/>
+              </w:rPr>
+              <w:t>/</w:t>
+            </w:r>
+            <w:proofErr w:type="spellStart"/>
+            <w:r>
+              <w:rPr>
+                <w:rFonts w:hint="eastAsia"/>
+              </w:rPr>
+              <w:t>Mini</w:t>
+            </w:r>
+            <w:r>
+              <w:rPr>
+                <w:rFonts w:hint="eastAsia"/>
+              </w:rPr>
+              <w:t>Reviews</w:t>
+            </w:r>
+            <w:proofErr w:type="spellEnd"/>
+          </w:p>
+        </w:tc>
+        <w:tc>
+          <w:tcPr>
+            <w:tcW w:w="3895" w:type="dxa"/>
+          </w:tcPr>
+          <w:p>
+            <w:pPr>
+              <w:spacing w:line="360" w:lineRule="auto"/>
+            </w:pPr>
+            <w:r>
+              <w:rPr>
+                <w:rFonts w:hint="eastAsia"/>
+              </w:rPr>
+              <w:t>查询</w:t>
+            </w:r>
+            <w:r>
+              <w:rPr>
+                <w:rFonts w:hint="eastAsia"/>
+              </w:rPr>
+              <w:t>产品评价</w:t>
+            </w:r>
+            <w:r>
+              <w:rPr>
+                <w:rFonts w:hint="eastAsia"/>
+              </w:rPr>
+              <w:t>，主要用于</w:t>
+            </w:r>
+            <w:proofErr w:type="spellStart"/>
+            <w:r>
+              <w:rPr>
+                <w:rFonts w:hint="eastAsia"/>
+              </w:rPr>
+              <w:t>AjaxSuggestion</w:t>
+            </w:r>
+            <w:proofErr w:type="spellEnd"/>
+            <w:r>
+              <w:rPr>
+                <w:rFonts w:hint="eastAsia"/>
+              </w:rPr>
+              <w:t>搜索</w:t>
+            </w:r>
+          </w:p>
+        </w:tc>
+      </w:tr>
+      <w:tr>
+        <w:tc>
+          <w:tcPr>
+            <w:tcW w:w="1697" w:type="dxa"/>
+          </w:tcPr>
+          <w:p>
+            <w:pPr>
+              <w:spacing w:line="360" w:lineRule="auto"/>
+            </w:pPr>
+            <w:r>
+              <w:rPr>
+                <w:rFonts w:hint="eastAsia"/>
+              </w:rPr>
+              <w:t>GET</w:t>
+            </w:r>
+          </w:p>
+        </w:tc>
+        <w:tc>
+          <w:tcPr>
+            <w:tcW w:w="5090" w:type="dxa"/>
+            <w:gridSpan w:val="3"/>
+          </w:tcPr>
+          <w:p>
+            <w:pPr>
+              <w:spacing w:line="360" w:lineRule="auto"/>
+            </w:pPr>
+            <w:proofErr w:type="spellStart"/>
+            <w:r>
+              <w:rPr>
+                <w:rFonts w:hint="eastAsia"/>
+              </w:rPr>
+              <w:t>Api</w:t>
+            </w:r>
+            <w:proofErr w:type="spellEnd"/>
+            <w:r>
+              <w:rPr>
+                <w:rFonts w:hint="eastAsia"/>
+              </w:rPr>
+              <w:t>/</w:t>
+            </w:r>
+            <w:r>
+              <w:rPr>
+                <w:rFonts w:hint="eastAsia"/>
+              </w:rPr>
+              <w:t xml:space="preserve"> </w:t>
+            </w:r>
+            <w:proofErr w:type="spellStart"/>
+            <w:r>
+              <w:rPr>
+                <w:rFonts w:hint="eastAsia"/>
+              </w:rPr>
+              <w:t>MiniReview</w:t>
+            </w:r>
+            <w:proofErr w:type="spellEnd"/>
+            <w:r>
+              <w:rPr>
+                <w:rFonts w:hint="eastAsia"/>
+              </w:rPr>
+              <w:t>/{id}</w:t>
+            </w:r>
+          </w:p>
+        </w:tc>
+        <w:tc>
+          <w:tcPr>
+            <w:tcW w:w="3895" w:type="dxa"/>
+          </w:tcPr>
+          <w:p>
+            <w:pPr>
+              <w:spacing w:line="360" w:lineRule="auto"/>
+            </w:pPr>
+            <w:r>
+              <w:rPr>
+                <w:rFonts w:hint="eastAsia"/>
+              </w:rPr>
+              <w:t>获取</w:t>
+            </w:r>
+            <w:r>
+              <w:rPr>
+                <w:rFonts w:hint="eastAsia"/>
+              </w:rPr>
+              <w:t>HIT</w:t>
+            </w:r>
+            <w:r>
+              <w:rPr>
+                <w:rFonts w:hint="eastAsia"/>
+              </w:rPr>
+              <w:t>产品</w:t>
+            </w:r>
+            <w:r>
+              <w:rPr>
+                <w:rFonts w:hint="eastAsia"/>
+              </w:rPr>
+              <w:t>，仅含</w:t>
+            </w:r>
+            <w:r>
+              <w:rPr>
+                <w:rFonts w:hint="eastAsia"/>
+              </w:rPr>
+              <w:t>Id</w:t>
+            </w:r>
+            <w:r>
+              <w:rPr>
+                <w:rFonts w:hint="eastAsia"/>
+              </w:rPr>
+              <w:t>和</w:t>
+            </w:r>
+            <w:r>
+              <w:rPr>
+                <w:rFonts w:hint="eastAsia"/>
+              </w:rPr>
+              <w:t>Title(</w:t>
+            </w:r>
+            <w:r>
+              <w:rPr>
+                <w:rFonts w:hint="eastAsia"/>
+              </w:rPr>
+              <w:t>内容</w:t>
+            </w:r>
+            <w:r>
+              <w:rPr>
+                <w:rFonts w:hint="eastAsia"/>
+              </w:rPr>
+              <w:t xml:space="preserve">=Title + </w:t>
+            </w:r>
+            <w:r>
+              <w:t>“</w:t>
+            </w:r>
+            <w:r>
+              <w:rPr>
+                <w:rFonts w:hint="eastAsia"/>
+              </w:rPr>
+              <w:t xml:space="preserve"> </w:t>
+            </w:r>
+            <w:r>
+              <w:t>”</w:t>
+            </w:r>
+            <w:r>
+              <w:rPr>
+                <w:rFonts w:hint="eastAsia"/>
+              </w:rPr>
+              <w:t xml:space="preserve"> + Version + (</w:t>
+            </w:r>
+            <w:proofErr w:type="spellStart"/>
+            <w:r>
+              <w:rPr>
+                <w:rFonts w:hint="eastAsia"/>
+              </w:rPr>
+              <w:t>Vendor.Title</w:t>
+            </w:r>
+            <w:proofErr w:type="spellEnd"/>
+            <w:r>
+              <w:rPr>
+                <w:rFonts w:hint="eastAsia"/>
+              </w:rPr>
+              <w:t>))</w:t>
+            </w:r>
+          </w:p>
+        </w:tc>
+      </w:tr>
+      <w:tr>
+        <w:tc>
+          <w:tcPr>
+            <w:tcW w:w="1697" w:type="dxa"/>
+          </w:tcPr>
+          <w:p>
+            <w:pPr>
+              <w:spacing w:line="360" w:lineRule="auto"/>
+            </w:pPr>
+            <w:r>
+              <w:rPr>
+                <w:rFonts w:hint="eastAsia"/>
+              </w:rPr>
+              <w:t>GET</w:t>
+            </w:r>
+          </w:p>
+        </w:tc>
+        <w:tc>
+          <w:tcPr>
+            <w:tcW w:w="5090" w:type="dxa"/>
+            <w:gridSpan w:val="3"/>
+          </w:tcPr>
+          <w:p>
+            <w:pPr>
+              <w:spacing w:line="360" w:lineRule="auto"/>
+            </w:pPr>
+            <w:proofErr w:type="spellStart"/>
+            <w:r>
+              <w:rPr>
+                <w:rFonts w:hint="eastAsia"/>
+              </w:rPr>
+              <w:t>Api</w:t>
+            </w:r>
+            <w:proofErr w:type="spellEnd"/>
+            <w:r>
+              <w:rPr>
+                <w:rFonts w:hint="eastAsia"/>
+              </w:rPr>
+              <w:t>/</w:t>
+            </w:r>
+            <w:r>
+              <w:rPr>
+                <w:rFonts w:hint="eastAsia"/>
+              </w:rPr>
+              <w:t xml:space="preserve"> </w:t>
+            </w:r>
+            <w:r>
+              <w:rPr>
+                <w:rFonts w:hint="eastAsia"/>
+              </w:rPr>
+              <w:t>Product/{</w:t>
+            </w:r>
+            <w:proofErr w:type="spellStart"/>
+            <w:r>
+              <w:rPr>
+                <w:rFonts w:hint="eastAsia"/>
+              </w:rPr>
+              <w:t>Product</w:t>
+            </w:r>
+            <w:r>
+              <w:rPr>
+                <w:rFonts w:hint="eastAsia"/>
+              </w:rPr>
+              <w:t>Id</w:t>
+            </w:r>
+            <w:proofErr w:type="spellEnd"/>
+            <w:r>
+              <w:rPr>
+                <w:rFonts w:hint="eastAsia"/>
+              </w:rPr>
+              <w:t>}/</w:t>
+            </w:r>
+            <w:r>
+              <w:rPr>
+                <w:rFonts w:hint="eastAsia"/>
+              </w:rPr>
+              <w:t>Reviews</w:t>
+            </w:r>
+          </w:p>
+        </w:tc>
+        <w:tc>
+          <w:tcPr>
+            <w:tcW w:w="3895" w:type="dxa"/>
+          </w:tcPr>
+          <w:p>
+            <w:pPr>
+              <w:spacing w:line="360" w:lineRule="auto"/>
+            </w:pPr>
+            <w:r>
+              <w:rPr>
+                <w:rFonts w:hint="eastAsia"/>
+              </w:rPr>
+              <w:t>查询某</w:t>
+            </w:r>
+            <w:r>
+              <w:rPr>
+                <w:rFonts w:hint="eastAsia"/>
+              </w:rPr>
+              <w:t>HIT</w:t>
+            </w:r>
+            <w:r>
+              <w:rPr>
+                <w:rFonts w:hint="eastAsia"/>
+              </w:rPr>
+              <w:t>产品</w:t>
+            </w:r>
+            <w:r>
+              <w:rPr>
+                <w:rFonts w:hint="eastAsia"/>
+              </w:rPr>
+              <w:t>的产品评价</w:t>
             </w:r>
           </w:p>
         </w:tc>
@@ -5846,7 +7951,7 @@
                 <w:rFonts w:hint="eastAsia"/>
                 <w:b/>
               </w:rPr>
-              <w:t>Review</w:t>
+              <w:t>Comment</w:t>
             </w:r>
           </w:p>
         </w:tc>
@@ -5866,7 +7971,7 @@
                 <w:rFonts w:hint="eastAsia"/>
                 <w:b/>
               </w:rPr>
-              <w:t>产品评价</w:t>
+              <w:t>评论（评价）</w:t>
             </w:r>
           </w:p>
         </w:tc>
@@ -5954,12 +8059,14 @@
             <w:pPr>
               <w:spacing w:line="360" w:lineRule="auto"/>
             </w:pPr>
-            <w:r>
-              <w:rPr>
-                <w:rFonts w:hint="eastAsia"/>
-              </w:rPr>
-              <w:t>ProductId</w:t>
-            </w:r>
+            <w:proofErr w:type="spellStart"/>
+            <w:r>
+              <w:rPr>
+                <w:rFonts w:hint="eastAsia"/>
+              </w:rPr>
+              <w:t>ReviewId</w:t>
+            </w:r>
+            <w:proofErr w:type="spellEnd"/>
             <w:r>
               <w:rPr>
                 <w:rFonts w:hint="eastAsia"/>
@@ -5980,13 +8087,13 @@
               <w:rPr>
                 <w:rFonts w:hint="eastAsia"/>
               </w:rPr>
-              <w:t>HIT</w:t>
-            </w:r>
-            <w:r>
-              <w:rPr>
-                <w:rFonts w:hint="eastAsia"/>
-              </w:rPr>
               <w:t>产品</w:t>
+            </w:r>
+            <w:r>
+              <w:rPr>
+                <w:rFonts w:hint="eastAsia"/>
+              </w:rPr>
+              <w:t>评价</w:t>
             </w:r>
             <w:r>
               <w:rPr>
@@ -6009,13 +8116,7 @@
               <w:rPr>
                 <w:rFonts w:hint="eastAsia"/>
               </w:rPr>
-              <w:t xml:space="preserve">FK, </w:t>
-            </w:r>
-            <w:r>
-              <w:rPr>
-                <w:rFonts w:hint="eastAsia"/>
-              </w:rPr>
-              <w:t>NOT_NULL</w:t>
+              <w:t>FK, NOT_NULL</w:t>
             </w:r>
           </w:p>
         </w:tc>
@@ -6029,21 +8130,12 @@
           <w:p>
             <w:pPr>
               <w:spacing w:line="360" w:lineRule="auto"/>
-              <w:rPr>
-                <w:rFonts w:hint="eastAsia"/>
-              </w:rPr>
-            </w:pPr>
-            <w:r>
-              <w:rPr>
-                <w:rFonts w:hint="eastAsia"/>
-              </w:rPr>
-              <w:t>Rate</w:t>
-            </w:r>
-            <w:r>
-              <w:rPr>
-                <w:rFonts w:hint="eastAsia"/>
-              </w:rPr>
-              <w:t xml:space="preserve"> *</w:t>
+            </w:pPr>
+            <w:r>
+              <w:rPr>
+                <w:rFonts w:hint="eastAsia"/>
+              </w:rPr>
+              <w:t>Details</w:t>
             </w:r>
           </w:p>
         </w:tc>
@@ -6054,15 +8146,12 @@
           <w:p>
             <w:pPr>
               <w:spacing w:line="360" w:lineRule="auto"/>
-              <w:rPr>
-                <w:rFonts w:hint="eastAsia"/>
-              </w:rPr>
-            </w:pPr>
-            <w:r>
-              <w:rPr>
-                <w:rFonts w:hint="eastAsia"/>
-              </w:rPr>
-              <w:t>整体评分</w:t>
+            </w:pPr>
+            <w:r>
+              <w:rPr>
+                <w:rFonts w:hint="eastAsia"/>
+              </w:rPr>
+              <w:t>评价内容</w:t>
             </w:r>
           </w:p>
         </w:tc>
@@ -6074,45 +8163,12 @@
           <w:p>
             <w:pPr>
               <w:spacing w:line="360" w:lineRule="auto"/>
-              <w:rPr>
-                <w:rFonts w:hint="eastAsia"/>
-              </w:rPr>
-            </w:pPr>
-            <w:r>
-              <w:rPr>
-                <w:rFonts w:hint="eastAsia"/>
-              </w:rPr>
-              <w:t>INT</w:t>
-            </w:r>
-            <w:r>
-              <w:rPr>
-                <w:rFonts w:hint="eastAsia"/>
-              </w:rPr>
-              <w:t xml:space="preserve"> [1-5]</w:t>
-            </w:r>
-            <w:r>
-              <w:rPr>
-                <w:rFonts w:hint="eastAsia"/>
-              </w:rPr>
-              <w:t>, N</w:t>
-            </w:r>
-            <w:r>
-              <w:rPr>
-                <w:rFonts w:hint="eastAsia"/>
-              </w:rPr>
-              <w:t>O</w:t>
-            </w:r>
-            <w:r>
-              <w:rPr>
-                <w:rFonts w:hint="eastAsia"/>
-              </w:rPr>
-              <w:t>T_</w:t>
-            </w:r>
-            <w:r>
-              <w:rPr>
-                <w:rFonts w:hint="eastAsia"/>
-              </w:rPr>
-              <w:t>NULL</w:t>
+            </w:pPr>
+            <w:r>
+              <w:rPr>
+                <w:rFonts w:hint="eastAsia"/>
+              </w:rPr>
+              <w:t>VARCHAR(MAX) HTML NOT_NULL</w:t>
             </w:r>
           </w:p>
         </w:tc>
@@ -6126,15 +8182,12 @@
           <w:p>
             <w:pPr>
               <w:spacing w:line="360" w:lineRule="auto"/>
-              <w:rPr>
-                <w:rFonts w:hint="eastAsia"/>
-              </w:rPr>
-            </w:pPr>
-            <w:r>
-              <w:rPr>
-                <w:rFonts w:hint="eastAsia"/>
-              </w:rPr>
-              <w:t>Details</w:t>
+            </w:pPr>
+            <w:r>
+              <w:rPr>
+                <w:rFonts w:hint="eastAsia"/>
+              </w:rPr>
+              <w:t>Creator *</w:t>
             </w:r>
           </w:p>
         </w:tc>
@@ -6145,21 +8198,12 @@
           <w:p>
             <w:pPr>
               <w:spacing w:line="360" w:lineRule="auto"/>
-              <w:rPr>
-                <w:rFonts w:hint="eastAsia"/>
-              </w:rPr>
-            </w:pPr>
-            <w:r>
-              <w:rPr>
-                <w:rFonts w:hint="eastAsia"/>
-              </w:rPr>
-              <w:t>评价</w:t>
-            </w:r>
-            <w:r>
-              <w:rPr>
-                <w:rFonts w:hint="eastAsia"/>
-              </w:rPr>
-              <w:t>内容</w:t>
+            </w:pPr>
+            <w:r>
+              <w:rPr>
+                <w:rFonts w:hint="eastAsia"/>
+              </w:rPr>
+              <w:t>发布者</w:t>
             </w:r>
           </w:p>
         </w:tc>
@@ -6171,27 +8215,12 @@
           <w:p>
             <w:pPr>
               <w:spacing w:line="360" w:lineRule="auto"/>
-              <w:rPr>
-                <w:rFonts w:hint="eastAsia"/>
-              </w:rPr>
-            </w:pPr>
-            <w:r>
-              <w:rPr>
-                <w:rFonts w:hint="eastAsia"/>
-              </w:rPr>
-              <w:t>VARCHAR(MAX) HTML</w:t>
-            </w:r>
-            <w:r>
-              <w:rPr>
-                <w:rFonts w:hint="eastAsia"/>
-              </w:rPr>
-              <w:t xml:space="preserve"> NOT_</w:t>
-            </w:r>
-            <w:r>
-              <w:rPr>
-                <w:rFonts w:hint="eastAsia"/>
-              </w:rPr>
-              <w:t>NULL</w:t>
+            </w:pPr>
+            <w:r>
+              <w:rPr>
+                <w:rFonts w:hint="eastAsia"/>
+              </w:rPr>
+              <w:t>必须是存在用户，表示创建者或修改者</w:t>
             </w:r>
           </w:p>
         </w:tc>
@@ -6210,7 +8239,7 @@
               <w:rPr>
                 <w:rFonts w:hint="eastAsia"/>
               </w:rPr>
-              <w:t>Creator *</w:t>
+              <w:t>Created</w:t>
             </w:r>
           </w:p>
         </w:tc>
@@ -6226,7 +8255,7 @@
               <w:rPr>
                 <w:rFonts w:hint="eastAsia"/>
               </w:rPr>
-              <w:t>发布者</w:t>
+              <w:t>创建时间</w:t>
             </w:r>
           </w:p>
         </w:tc>
@@ -6243,7 +8272,7 @@
               <w:rPr>
                 <w:rFonts w:hint="eastAsia"/>
               </w:rPr>
-              <w:t>必须是存在用户，表示创建者或修改者</w:t>
+              <w:t>DEFAULT</w:t>
             </w:r>
           </w:p>
         </w:tc>
@@ -6262,7 +8291,7 @@
               <w:rPr>
                 <w:rFonts w:hint="eastAsia"/>
               </w:rPr>
-              <w:t>Created</w:t>
+              <w:t>Updated</w:t>
             </w:r>
           </w:p>
         </w:tc>
@@ -6278,7 +8307,7 @@
               <w:rPr>
                 <w:rFonts w:hint="eastAsia"/>
               </w:rPr>
-              <w:t>创建时间</w:t>
+              <w:t>最新修改时间</w:t>
             </w:r>
           </w:p>
         </w:tc>
@@ -6295,58 +8324,6 @@
               <w:rPr>
                 <w:rFonts w:hint="eastAsia"/>
               </w:rPr>
-              <w:t>DEFAULT</w:t>
-            </w:r>
-          </w:p>
-        </w:tc>
-      </w:tr>
-      <w:tr>
-        <w:tc>
-          <w:tcPr>
-            <w:tcW w:w="1892" w:type="dxa"/>
-            <w:gridSpan w:val="2"/>
-          </w:tcPr>
-          <w:p>
-            <w:pPr>
-              <w:spacing w:line="360" w:lineRule="auto"/>
-            </w:pPr>
-            <w:r>
-              <w:rPr>
-                <w:rFonts w:hint="eastAsia"/>
-              </w:rPr>
-              <w:t>Updated</w:t>
-            </w:r>
-          </w:p>
-        </w:tc>
-        <w:tc>
-          <w:tcPr>
-            <w:tcW w:w="1501" w:type="dxa"/>
-          </w:tcPr>
-          <w:p>
-            <w:pPr>
-              <w:spacing w:line="360" w:lineRule="auto"/>
-            </w:pPr>
-            <w:r>
-              <w:rPr>
-                <w:rFonts w:hint="eastAsia"/>
-              </w:rPr>
-              <w:t>最新修改时间</w:t>
-            </w:r>
-          </w:p>
-        </w:tc>
-        <w:tc>
-          <w:tcPr>
-            <w:tcW w:w="7289" w:type="dxa"/>
-            <w:gridSpan w:val="2"/>
-          </w:tcPr>
-          <w:p>
-            <w:pPr>
-              <w:spacing w:line="360" w:lineRule="auto"/>
-            </w:pPr>
-            <w:r>
-              <w:rPr>
-                <w:rFonts w:hint="eastAsia"/>
-              </w:rPr>
               <w:t>默认为</w:t>
             </w:r>
             <w:r>
@@ -6410,84 +8387,70 @@
               <w:rPr>
                 <w:rFonts w:hint="eastAsia"/>
               </w:rPr>
+              <w:t>Comment</w:t>
+            </w:r>
+            <w:r>
+              <w:rPr>
+                <w:rFonts w:hint="eastAsia"/>
+              </w:rPr>
+              <w:t>一经创建，</w:t>
+            </w:r>
+            <w:proofErr w:type="spellStart"/>
+            <w:r>
+              <w:rPr>
+                <w:rFonts w:hint="eastAsia"/>
+              </w:rPr>
+              <w:t>Comment.Review</w:t>
+            </w:r>
+            <w:r>
+              <w:rPr>
+                <w:rFonts w:hint="eastAsia"/>
+              </w:rPr>
+              <w:t>Id</w:t>
+            </w:r>
+            <w:proofErr w:type="spellEnd"/>
+            <w:r>
+              <w:rPr>
+                <w:rFonts w:hint="eastAsia"/>
+              </w:rPr>
+              <w:t>不可修改；</w:t>
+            </w:r>
+          </w:p>
+          <w:p>
+            <w:pPr>
+              <w:spacing w:line="360" w:lineRule="auto"/>
+            </w:pPr>
+            <w:r>
+              <w:rPr>
+                <w:rFonts w:hint="eastAsia"/>
+              </w:rPr>
+              <w:t>2.</w:t>
+            </w:r>
+            <w:r>
+              <w:rPr>
+                <w:rFonts w:hint="eastAsia"/>
+              </w:rPr>
+              <w:t xml:space="preserve"> </w:t>
+            </w:r>
+            <w:proofErr w:type="spellStart"/>
+            <w:r>
+              <w:rPr>
+                <w:rFonts w:hint="eastAsia"/>
+              </w:rPr>
+              <w:t>Comment.ReviewId</w:t>
+            </w:r>
+            <w:proofErr w:type="spellEnd"/>
+            <w:r>
+              <w:rPr>
+                <w:rFonts w:hint="eastAsia"/>
+              </w:rPr>
+              <w:t>对应</w:t>
+            </w:r>
+            <w:r>
+              <w:rPr>
+                <w:rFonts w:hint="eastAsia"/>
+              </w:rPr>
               <w:t>Review</w:t>
-            </w:r>
-            <w:r>
-              <w:rPr>
-                <w:rFonts w:hint="eastAsia"/>
-              </w:rPr>
-              <w:t>一经创建，</w:t>
-            </w:r>
-            <w:r>
-              <w:rPr>
-                <w:rFonts w:hint="eastAsia"/>
-              </w:rPr>
-              <w:t>Review</w:t>
-            </w:r>
-            <w:r>
-              <w:rPr>
-                <w:rFonts w:hint="eastAsia"/>
-              </w:rPr>
-              <w:t>.Produ</w:t>
-            </w:r>
-            <w:r>
-              <w:rPr>
-                <w:rFonts w:hint="eastAsia"/>
-              </w:rPr>
-              <w:t>c</w:t>
-            </w:r>
-            <w:r>
-              <w:rPr>
-                <w:rFonts w:hint="eastAsia"/>
-              </w:rPr>
-              <w:t>tId</w:t>
-            </w:r>
-            <w:r>
-              <w:rPr>
-                <w:rFonts w:hint="eastAsia"/>
-              </w:rPr>
-              <w:t>不可修改；</w:t>
-            </w:r>
-          </w:p>
-          <w:p>
-            <w:pPr>
-              <w:spacing w:line="360" w:lineRule="auto"/>
-            </w:pPr>
-            <w:r>
-              <w:rPr>
-                <w:rFonts w:hint="eastAsia"/>
-              </w:rPr>
-              <w:t>2</w:t>
-            </w:r>
-            <w:r>
-              <w:rPr>
-                <w:rFonts w:hint="eastAsia"/>
-              </w:rPr>
-              <w:t>.</w:t>
-            </w:r>
-            <w:r>
-              <w:rPr>
-                <w:rFonts w:hint="eastAsia"/>
-              </w:rPr>
-              <w:t xml:space="preserve"> </w:t>
-            </w:r>
-            <w:r>
-              <w:rPr>
-                <w:rFonts w:hint="eastAsia"/>
-              </w:rPr>
-              <w:t>Review.ProductId</w:t>
-            </w:r>
-            <w:r>
-              <w:rPr>
-                <w:rFonts w:hint="eastAsia"/>
-              </w:rPr>
-              <w:t>对应</w:t>
-            </w:r>
-            <w:r>
-              <w:rPr>
-                <w:rFonts w:hint="eastAsia"/>
-              </w:rPr>
-              <w:t>Product</w:t>
             </w:r>
             <w:r>
               <w:rPr>
@@ -6785,17 +8748,25 @@
             <w:pPr>
               <w:spacing w:line="360" w:lineRule="auto"/>
             </w:pPr>
+            <w:proofErr w:type="spellStart"/>
             <w:r>
               <w:rPr>
                 <w:rFonts w:hint="eastAsia"/>
               </w:rPr>
               <w:t>Api</w:t>
             </w:r>
-            <w:r>
-              <w:rPr>
-                <w:rFonts w:hint="eastAsia"/>
-              </w:rPr>
-              <w:t>/Reviews</w:t>
+            <w:proofErr w:type="spellEnd"/>
+            <w:r>
+              <w:rPr>
+                <w:rFonts w:hint="eastAsia"/>
+              </w:rPr>
+              <w:t>/</w:t>
+            </w:r>
+            <w:r>
+              <w:rPr>
+                <w:rFonts w:hint="eastAsia"/>
+              </w:rPr>
+              <w:t>Comments</w:t>
             </w:r>
           </w:p>
         </w:tc>
@@ -6817,7 +8788,7 @@
               <w:rPr>
                 <w:rFonts w:hint="eastAsia"/>
               </w:rPr>
-              <w:t>产品评价</w:t>
+              <w:t>评论</w:t>
             </w:r>
           </w:p>
         </w:tc>
@@ -6848,17 +8819,25 @@
             <w:pPr>
               <w:spacing w:line="360" w:lineRule="auto"/>
             </w:pPr>
-            <w:r>
-              <w:rPr>
-                <w:rFonts w:hint="eastAsia"/>
-              </w:rPr>
-              <w:t>Api/</w:t>
-            </w:r>
-            <w:r>
-              <w:rPr>
-                <w:rFonts w:hint="eastAsia"/>
-              </w:rPr>
-              <w:t>Review</w:t>
+            <w:proofErr w:type="spellStart"/>
+            <w:r>
+              <w:rPr>
+                <w:rFonts w:hint="eastAsia"/>
+              </w:rPr>
+              <w:t>Api</w:t>
+            </w:r>
+            <w:proofErr w:type="spellEnd"/>
+            <w:r>
+              <w:rPr>
+                <w:rFonts w:hint="eastAsia"/>
+              </w:rPr>
+              <w:t>/</w:t>
+            </w:r>
+            <w:r>
+              <w:rPr>
+                <w:rFonts w:hint="eastAsia"/>
+              </w:rPr>
+              <w:t>Comment</w:t>
             </w:r>
             <w:r>
               <w:rPr>
@@ -6886,7 +8865,7 @@
               <w:rPr>
                 <w:rFonts w:hint="eastAsia"/>
               </w:rPr>
-              <w:t>产品评价</w:t>
+              <w:t>评论</w:t>
             </w:r>
           </w:p>
         </w:tc>
@@ -6917,29 +8896,25 @@
             <w:pPr>
               <w:spacing w:line="360" w:lineRule="auto"/>
             </w:pPr>
-            <w:r>
-              <w:rPr>
-                <w:rFonts w:hint="eastAsia"/>
-              </w:rPr>
-              <w:t>Api/</w:t>
-            </w:r>
-            <w:r>
-              <w:rPr>
-                <w:rFonts w:hint="eastAsia"/>
-              </w:rPr>
-              <w:t xml:space="preserve"> </w:t>
-            </w:r>
-            <w:r>
-              <w:rPr>
-                <w:rFonts w:hint="eastAsia"/>
-              </w:rPr>
-              <w:t>Review</w:t>
-            </w:r>
-            <w:r>
-              <w:rPr>
-                <w:rFonts w:hint="eastAsia"/>
-              </w:rPr>
-              <w:t xml:space="preserve"> </w:t>
+            <w:proofErr w:type="spellStart"/>
+            <w:r>
+              <w:rPr>
+                <w:rFonts w:hint="eastAsia"/>
+              </w:rPr>
+              <w:t>Api</w:t>
+            </w:r>
+            <w:proofErr w:type="spellEnd"/>
+            <w:r>
+              <w:rPr>
+                <w:rFonts w:hint="eastAsia"/>
+              </w:rPr>
+              <w:t>/</w:t>
+            </w:r>
+            <w:r>
+              <w:rPr>
+                <w:rFonts w:hint="eastAsia"/>
+              </w:rPr>
+              <w:t>Comment</w:t>
             </w:r>
             <w:r>
               <w:rPr>
@@ -6967,7 +8942,7 @@
               <w:rPr>
                 <w:rFonts w:hint="eastAsia"/>
               </w:rPr>
-              <w:t>产品评价</w:t>
+              <w:t>评论</w:t>
             </w:r>
           </w:p>
         </w:tc>
@@ -6985,7 +8960,6 @@
               <w:rPr>
                 <w:rFonts w:hint="eastAsia"/>
               </w:rPr>
-              <w:lastRenderedPageBreak/>
               <w:t>DELETE</w:t>
             </w:r>
           </w:p>
@@ -6999,29 +8973,25 @@
             <w:pPr>
               <w:spacing w:line="360" w:lineRule="auto"/>
             </w:pPr>
-            <w:r>
-              <w:rPr>
-                <w:rFonts w:hint="eastAsia"/>
-              </w:rPr>
-              <w:t>Api/</w:t>
-            </w:r>
-            <w:r>
-              <w:rPr>
-                <w:rFonts w:hint="eastAsia"/>
-              </w:rPr>
-              <w:t xml:space="preserve"> </w:t>
-            </w:r>
-            <w:r>
-              <w:rPr>
-                <w:rFonts w:hint="eastAsia"/>
-              </w:rPr>
-              <w:t>Review</w:t>
-            </w:r>
-            <w:r>
-              <w:rPr>
-                <w:rFonts w:hint="eastAsia"/>
-              </w:rPr>
-              <w:t xml:space="preserve"> </w:t>
+            <w:proofErr w:type="spellStart"/>
+            <w:r>
+              <w:rPr>
+                <w:rFonts w:hint="eastAsia"/>
+              </w:rPr>
+              <w:t>Api</w:t>
+            </w:r>
+            <w:proofErr w:type="spellEnd"/>
+            <w:r>
+              <w:rPr>
+                <w:rFonts w:hint="eastAsia"/>
+              </w:rPr>
+              <w:t>/</w:t>
+            </w:r>
+            <w:r>
+              <w:rPr>
+                <w:rFonts w:hint="eastAsia"/>
+              </w:rPr>
+              <w:t>Comment</w:t>
             </w:r>
             <w:r>
               <w:rPr>
@@ -7049,7 +9019,7 @@
               <w:rPr>
                 <w:rFonts w:hint="eastAsia"/>
               </w:rPr>
-              <w:t>产品评价</w:t>
+              <w:t>评论</w:t>
             </w:r>
           </w:p>
         </w:tc>
@@ -7080,23 +9050,31 @@
             <w:pPr>
               <w:spacing w:line="360" w:lineRule="auto"/>
             </w:pPr>
-            <w:r>
-              <w:rPr>
-                <w:rFonts w:hint="eastAsia"/>
-              </w:rPr>
-              <w:t>Api/</w:t>
-            </w:r>
-            <w:r>
-              <w:rPr>
-                <w:rFonts w:hint="eastAsia"/>
-              </w:rPr>
-              <w:t xml:space="preserve"> </w:t>
-            </w:r>
-            <w:r>
-              <w:rPr>
-                <w:rFonts w:hint="eastAsia"/>
-              </w:rPr>
-              <w:t>Review</w:t>
+            <w:proofErr w:type="spellStart"/>
+            <w:r>
+              <w:rPr>
+                <w:rFonts w:hint="eastAsia"/>
+              </w:rPr>
+              <w:t>Api</w:t>
+            </w:r>
+            <w:proofErr w:type="spellEnd"/>
+            <w:r>
+              <w:rPr>
+                <w:rFonts w:hint="eastAsia"/>
+              </w:rPr>
+              <w:t>/</w:t>
+            </w:r>
+            <w:r>
+              <w:rPr>
+                <w:rFonts w:hint="eastAsia"/>
+              </w:rPr>
+              <w:t>Comment</w:t>
+            </w:r>
+            <w:r>
+              <w:rPr>
+                <w:rFonts w:hint="eastAsia"/>
+              </w:rPr>
+              <w:t>s</w:t>
             </w:r>
           </w:p>
         </w:tc>
@@ -7118,7 +9096,7 @@
               <w:rPr>
                 <w:rFonts w:hint="eastAsia"/>
               </w:rPr>
-              <w:t>产品评价</w:t>
+              <w:t>评论</w:t>
             </w:r>
           </w:p>
         </w:tc>
@@ -7149,92 +9127,19 @@
             <w:pPr>
               <w:spacing w:line="360" w:lineRule="auto"/>
             </w:pPr>
-            <w:r>
-              <w:rPr>
-                <w:rFonts w:hint="eastAsia"/>
-              </w:rPr>
-              <w:t>Api/Mini</w:t>
-            </w:r>
-            <w:r>
-              <w:rPr>
-                <w:rFonts w:hint="eastAsia"/>
-              </w:rPr>
-              <w:t>Reviews</w:t>
-            </w:r>
-          </w:p>
-        </w:tc>
-        <w:tc>
-          <w:tcPr>
-            <w:tcW w:w="3895" w:type="dxa"/>
-          </w:tcPr>
-          <w:p>
-            <w:pPr>
-              <w:spacing w:line="360" w:lineRule="auto"/>
-            </w:pPr>
-            <w:r>
-              <w:rPr>
-                <w:rFonts w:hint="eastAsia"/>
-              </w:rPr>
-              <w:t>查询</w:t>
-            </w:r>
-            <w:r>
-              <w:rPr>
-                <w:rFonts w:hint="eastAsia"/>
-              </w:rPr>
-              <w:t>产品评价</w:t>
-            </w:r>
-            <w:r>
-              <w:rPr>
-                <w:rFonts w:hint="eastAsia"/>
-              </w:rPr>
-              <w:t>，主要用于</w:t>
-            </w:r>
-            <w:r>
-              <w:rPr>
-                <w:rFonts w:hint="eastAsia"/>
-              </w:rPr>
-              <w:t>AjaxSuggestion</w:t>
-            </w:r>
-            <w:r>
-              <w:rPr>
-                <w:rFonts w:hint="eastAsia"/>
-              </w:rPr>
-              <w:t>搜索</w:t>
-            </w:r>
-          </w:p>
-        </w:tc>
-      </w:tr>
-      <w:tr>
-        <w:tc>
-          <w:tcPr>
-            <w:tcW w:w="1697" w:type="dxa"/>
-          </w:tcPr>
-          <w:p>
-            <w:pPr>
-              <w:spacing w:line="360" w:lineRule="auto"/>
-            </w:pPr>
-            <w:r>
-              <w:rPr>
-                <w:rFonts w:hint="eastAsia"/>
-              </w:rPr>
-              <w:t>GET</w:t>
-            </w:r>
-          </w:p>
-        </w:tc>
-        <w:tc>
-          <w:tcPr>
-            <w:tcW w:w="5090" w:type="dxa"/>
-            <w:gridSpan w:val="3"/>
-          </w:tcPr>
-          <w:p>
-            <w:pPr>
-              <w:spacing w:line="360" w:lineRule="auto"/>
-            </w:pPr>
-            <w:r>
-              <w:rPr>
-                <w:rFonts w:hint="eastAsia"/>
-              </w:rPr>
-              <w:t>Api/</w:t>
+            <w:proofErr w:type="spellStart"/>
+            <w:r>
+              <w:rPr>
+                <w:rFonts w:hint="eastAsia"/>
+              </w:rPr>
+              <w:t>Api</w:t>
+            </w:r>
+            <w:proofErr w:type="spellEnd"/>
+            <w:r>
+              <w:rPr>
+                <w:rFonts w:hint="eastAsia"/>
+              </w:rPr>
+              <w:t>/</w:t>
             </w:r>
             <w:r>
               <w:rPr>
@@ -7246,47 +9151,20 @@
               <w:rPr>
                 <w:rFonts w:hint="eastAsia"/>
               </w:rPr>
-              <w:t>MiniReviews</w:t>
-            </w:r>
-            <w:r>
-              <w:rPr>
-                <w:rFonts w:hint="eastAsia"/>
-              </w:rPr>
-              <w:t>/{id}</w:t>
-            </w:r>
-          </w:p>
-        </w:tc>
-        <w:tc>
-          <w:tcPr>
-            <w:tcW w:w="3895" w:type="dxa"/>
-          </w:tcPr>
-          <w:p>
-            <w:pPr>
-              <w:spacing w:line="360" w:lineRule="auto"/>
-            </w:pPr>
-            <w:r>
-              <w:rPr>
-                <w:rFonts w:hint="eastAsia"/>
-              </w:rPr>
-              <w:t>获取</w:t>
-            </w:r>
-            <w:r>
-              <w:rPr>
-                <w:rFonts w:hint="eastAsia"/>
-              </w:rPr>
-              <w:t>HIT</w:t>
-            </w:r>
-            <w:r>
-              <w:rPr>
-                <w:rFonts w:hint="eastAsia"/>
-              </w:rPr>
-              <w:t>产品</w:t>
-            </w:r>
-            <w:r>
-              <w:rPr>
-                <w:rFonts w:hint="eastAsia"/>
-              </w:rPr>
-              <w:t>，仅含</w:t>
+              <w:t>Review</w:t>
+            </w:r>
+            <w:r>
+              <w:rPr>
+                <w:rFonts w:hint="eastAsia"/>
+              </w:rPr>
+              <w:t>/{</w:t>
+            </w:r>
+            <w:proofErr w:type="spellStart"/>
+            <w:r>
+              <w:rPr>
+                <w:rFonts w:hint="eastAsia"/>
+              </w:rPr>
+              <w:t>Review</w:t>
             </w:r>
             <w:r>
               <w:rPr>
@@ -7294,106 +9172,18 @@
               </w:rPr>
               <w:t>Id</w:t>
             </w:r>
-            <w:r>
-              <w:rPr>
-                <w:rFonts w:hint="eastAsia"/>
-              </w:rPr>
-              <w:t>和</w:t>
-            </w:r>
-            <w:r>
-              <w:rPr>
-                <w:rFonts w:hint="eastAsia"/>
-              </w:rPr>
-              <w:t>Title(</w:t>
-            </w:r>
-            <w:r>
-              <w:rPr>
-                <w:rFonts w:hint="eastAsia"/>
-              </w:rPr>
-              <w:t>内容</w:t>
-            </w:r>
-            <w:r>
-              <w:rPr>
-                <w:rFonts w:hint="eastAsia"/>
-              </w:rPr>
-              <w:t xml:space="preserve">=Title + </w:t>
-            </w:r>
-            <w:r>
-              <w:t>“</w:t>
-            </w:r>
-            <w:r>
-              <w:rPr>
-                <w:rFonts w:hint="eastAsia"/>
-              </w:rPr>
-              <w:t xml:space="preserve"> </w:t>
-            </w:r>
-            <w:r>
-              <w:t>”</w:t>
-            </w:r>
-            <w:r>
-              <w:rPr>
-                <w:rFonts w:hint="eastAsia"/>
-              </w:rPr>
-              <w:t xml:space="preserve"> + Version + (Vendor.Title))</w:t>
-            </w:r>
-          </w:p>
-        </w:tc>
-      </w:tr>
-      <w:tr>
-        <w:tc>
-          <w:tcPr>
-            <w:tcW w:w="1697" w:type="dxa"/>
-          </w:tcPr>
-          <w:p>
-            <w:pPr>
-              <w:spacing w:line="360" w:lineRule="auto"/>
-            </w:pPr>
-            <w:r>
-              <w:rPr>
-                <w:rFonts w:hint="eastAsia"/>
-              </w:rPr>
-              <w:t>GET</w:t>
-            </w:r>
-          </w:p>
-        </w:tc>
-        <w:tc>
-          <w:tcPr>
-            <w:tcW w:w="5090" w:type="dxa"/>
-            <w:gridSpan w:val="3"/>
-          </w:tcPr>
-          <w:p>
-            <w:pPr>
-              <w:spacing w:line="360" w:lineRule="auto"/>
-            </w:pPr>
-            <w:r>
-              <w:rPr>
-                <w:rFonts w:hint="eastAsia"/>
-              </w:rPr>
-              <w:t>Api/</w:t>
-            </w:r>
-            <w:r>
-              <w:rPr>
-                <w:rFonts w:hint="eastAsia"/>
-              </w:rPr>
-              <w:t xml:space="preserve"> </w:t>
-            </w:r>
-            <w:r>
-              <w:rPr>
-                <w:rFonts w:hint="eastAsia"/>
-              </w:rPr>
-              <w:t>Product/{Product</w:t>
-            </w:r>
-            <w:r>
-              <w:rPr>
-                <w:rFonts w:hint="eastAsia"/>
-              </w:rPr>
-              <w:t>Id}/</w:t>
-            </w:r>
-            <w:r>
-              <w:rPr>
-                <w:rFonts w:hint="eastAsia"/>
-              </w:rPr>
-              <w:t>Reviews</w:t>
+            <w:proofErr w:type="spellEnd"/>
+            <w:r>
+              <w:rPr>
+                <w:rFonts w:hint="eastAsia"/>
+              </w:rPr>
+              <w:t>}/</w:t>
+            </w:r>
+            <w:r>
+              <w:rPr>
+                <w:rFonts w:hint="eastAsia"/>
+              </w:rPr>
+              <w:t>Comments</w:t>
             </w:r>
           </w:p>
         </w:tc>
@@ -8202,7 +9992,7 @@
 </file>
 
 <file path=customXml/itemProps1.xml><?xml version="1.0" encoding="utf-8"?>
-<ds:datastoreItem xmlns:ds="http://schemas.openxmlformats.org/officeDocument/2006/customXml" ds:itemID="{E800CDB6-3180-4643-82F4-1208D6507D57}">
+<ds:datastoreItem xmlns:ds="http://schemas.openxmlformats.org/officeDocument/2006/customXml" ds:itemID="{A77AE791-DBB1-4C90-ABDF-B30147AE423E}">
   <ds:schemaRefs>
     <ds:schemaRef ds:uri="http://schemas.openxmlformats.org/officeDocument/2006/bibliography"/>
   </ds:schemaRefs>

</xml_diff>

<commit_message>
finish develping HitRating.Vote.Api @ noon 2013.03.18
</commit_message>
<xml_diff>
--- a/src/docs/数据规范和权限控制_by_ryan_micarl.docx
+++ b/src/docs/数据规范和权限控制_by_ryan_micarl.docx
@@ -7912,6 +7912,1311 @@
     <w:p>
       <w:pPr>
         <w:spacing w:line="360" w:lineRule="auto"/>
+      </w:pPr>
+    </w:p>
+    <w:tbl>
+      <w:tblPr>
+        <w:tblStyle w:val="a5"/>
+        <w:tblW w:w="0" w:type="auto"/>
+        <w:tblLook w:val="04A0"/>
+      </w:tblPr>
+      <w:tblGrid>
+        <w:gridCol w:w="1697"/>
+        <w:gridCol w:w="195"/>
+        <w:gridCol w:w="1501"/>
+        <w:gridCol w:w="3394"/>
+        <w:gridCol w:w="3895"/>
+      </w:tblGrid>
+      <w:tr>
+        <w:trPr>
+          <w:trHeight w:val="423"/>
+        </w:trPr>
+        <w:tc>
+          <w:tcPr>
+            <w:tcW w:w="1892" w:type="dxa"/>
+            <w:gridSpan w:val="2"/>
+          </w:tcPr>
+          <w:p>
+            <w:pPr>
+              <w:spacing w:line="360" w:lineRule="auto"/>
+              <w:rPr>
+                <w:b/>
+              </w:rPr>
+            </w:pPr>
+            <w:r>
+              <w:rPr>
+                <w:rFonts w:hint="eastAsia"/>
+                <w:b/>
+              </w:rPr>
+              <w:t>Comment</w:t>
+            </w:r>
+          </w:p>
+        </w:tc>
+        <w:tc>
+          <w:tcPr>
+            <w:tcW w:w="1501" w:type="dxa"/>
+          </w:tcPr>
+          <w:p>
+            <w:pPr>
+              <w:spacing w:line="360" w:lineRule="auto"/>
+              <w:rPr>
+                <w:b/>
+              </w:rPr>
+            </w:pPr>
+            <w:r>
+              <w:rPr>
+                <w:rFonts w:hint="eastAsia"/>
+                <w:b/>
+              </w:rPr>
+              <w:t>评论（评价）</w:t>
+            </w:r>
+          </w:p>
+        </w:tc>
+        <w:tc>
+          <w:tcPr>
+            <w:tcW w:w="7289" w:type="dxa"/>
+            <w:gridSpan w:val="2"/>
+          </w:tcPr>
+          <w:p>
+            <w:pPr>
+              <w:spacing w:line="360" w:lineRule="auto"/>
+              <w:rPr>
+                <w:b/>
+              </w:rPr>
+            </w:pPr>
+            <w:r>
+              <w:rPr>
+                <w:rFonts w:hint="eastAsia"/>
+                <w:b/>
+              </w:rPr>
+              <w:t>规范说明</w:t>
+            </w:r>
+          </w:p>
+        </w:tc>
+      </w:tr>
+      <w:tr>
+        <w:tc>
+          <w:tcPr>
+            <w:tcW w:w="1892" w:type="dxa"/>
+            <w:gridSpan w:val="2"/>
+          </w:tcPr>
+          <w:p>
+            <w:pPr>
+              <w:spacing w:line="360" w:lineRule="auto"/>
+            </w:pPr>
+            <w:r>
+              <w:rPr>
+                <w:rFonts w:hint="eastAsia"/>
+              </w:rPr>
+              <w:t>Id *</w:t>
+            </w:r>
+          </w:p>
+        </w:tc>
+        <w:tc>
+          <w:tcPr>
+            <w:tcW w:w="1501" w:type="dxa"/>
+          </w:tcPr>
+          <w:p>
+            <w:pPr>
+              <w:spacing w:line="360" w:lineRule="auto"/>
+            </w:pPr>
+            <w:r>
+              <w:rPr>
+                <w:rFonts w:hint="eastAsia"/>
+              </w:rPr>
+              <w:t>ID</w:t>
+            </w:r>
+          </w:p>
+        </w:tc>
+        <w:tc>
+          <w:tcPr>
+            <w:tcW w:w="7289" w:type="dxa"/>
+            <w:gridSpan w:val="2"/>
+          </w:tcPr>
+          <w:p>
+            <w:pPr>
+              <w:spacing w:line="360" w:lineRule="auto"/>
+            </w:pPr>
+            <w:r>
+              <w:rPr>
+                <w:rFonts w:hint="eastAsia"/>
+              </w:rPr>
+              <w:t>PK, auto+1, NOT_NULL</w:t>
+            </w:r>
+          </w:p>
+        </w:tc>
+      </w:tr>
+      <w:tr>
+        <w:tc>
+          <w:tcPr>
+            <w:tcW w:w="1892" w:type="dxa"/>
+            <w:gridSpan w:val="2"/>
+          </w:tcPr>
+          <w:p>
+            <w:pPr>
+              <w:spacing w:line="360" w:lineRule="auto"/>
+            </w:pPr>
+            <w:proofErr w:type="spellStart"/>
+            <w:r>
+              <w:rPr>
+                <w:rFonts w:hint="eastAsia"/>
+              </w:rPr>
+              <w:t>ReviewId</w:t>
+            </w:r>
+            <w:proofErr w:type="spellEnd"/>
+            <w:r>
+              <w:rPr>
+                <w:rFonts w:hint="eastAsia"/>
+              </w:rPr>
+              <w:t xml:space="preserve"> *</w:t>
+            </w:r>
+          </w:p>
+        </w:tc>
+        <w:tc>
+          <w:tcPr>
+            <w:tcW w:w="1501" w:type="dxa"/>
+          </w:tcPr>
+          <w:p>
+            <w:pPr>
+              <w:spacing w:line="360" w:lineRule="auto"/>
+            </w:pPr>
+            <w:r>
+              <w:rPr>
+                <w:rFonts w:hint="eastAsia"/>
+              </w:rPr>
+              <w:t>产品</w:t>
+            </w:r>
+            <w:r>
+              <w:rPr>
+                <w:rFonts w:hint="eastAsia"/>
+              </w:rPr>
+              <w:t>评价</w:t>
+            </w:r>
+            <w:r>
+              <w:rPr>
+                <w:rFonts w:hint="eastAsia"/>
+              </w:rPr>
+              <w:t>ID</w:t>
+            </w:r>
+          </w:p>
+        </w:tc>
+        <w:tc>
+          <w:tcPr>
+            <w:tcW w:w="7289" w:type="dxa"/>
+            <w:gridSpan w:val="2"/>
+          </w:tcPr>
+          <w:p>
+            <w:pPr>
+              <w:spacing w:line="360" w:lineRule="auto"/>
+            </w:pPr>
+            <w:r>
+              <w:rPr>
+                <w:rFonts w:hint="eastAsia"/>
+              </w:rPr>
+              <w:t>FK, NOT_NULL</w:t>
+            </w:r>
+          </w:p>
+        </w:tc>
+      </w:tr>
+      <w:tr>
+        <w:tc>
+          <w:tcPr>
+            <w:tcW w:w="1892" w:type="dxa"/>
+            <w:gridSpan w:val="2"/>
+          </w:tcPr>
+          <w:p>
+            <w:pPr>
+              <w:spacing w:line="360" w:lineRule="auto"/>
+            </w:pPr>
+            <w:r>
+              <w:rPr>
+                <w:rFonts w:hint="eastAsia"/>
+              </w:rPr>
+              <w:t>Details</w:t>
+            </w:r>
+          </w:p>
+        </w:tc>
+        <w:tc>
+          <w:tcPr>
+            <w:tcW w:w="1501" w:type="dxa"/>
+          </w:tcPr>
+          <w:p>
+            <w:pPr>
+              <w:spacing w:line="360" w:lineRule="auto"/>
+            </w:pPr>
+            <w:r>
+              <w:rPr>
+                <w:rFonts w:hint="eastAsia"/>
+              </w:rPr>
+              <w:t>评价内容</w:t>
+            </w:r>
+          </w:p>
+        </w:tc>
+        <w:tc>
+          <w:tcPr>
+            <w:tcW w:w="7289" w:type="dxa"/>
+            <w:gridSpan w:val="2"/>
+          </w:tcPr>
+          <w:p>
+            <w:pPr>
+              <w:spacing w:line="360" w:lineRule="auto"/>
+            </w:pPr>
+            <w:r>
+              <w:rPr>
+                <w:rFonts w:hint="eastAsia"/>
+              </w:rPr>
+              <w:t>VARCHAR(MAX) HTML NOT_NULL</w:t>
+            </w:r>
+          </w:p>
+        </w:tc>
+      </w:tr>
+      <w:tr>
+        <w:tc>
+          <w:tcPr>
+            <w:tcW w:w="1892" w:type="dxa"/>
+            <w:gridSpan w:val="2"/>
+          </w:tcPr>
+          <w:p>
+            <w:pPr>
+              <w:spacing w:line="360" w:lineRule="auto"/>
+            </w:pPr>
+            <w:r>
+              <w:rPr>
+                <w:rFonts w:hint="eastAsia"/>
+              </w:rPr>
+              <w:t>Creator *</w:t>
+            </w:r>
+          </w:p>
+        </w:tc>
+        <w:tc>
+          <w:tcPr>
+            <w:tcW w:w="1501" w:type="dxa"/>
+          </w:tcPr>
+          <w:p>
+            <w:pPr>
+              <w:spacing w:line="360" w:lineRule="auto"/>
+            </w:pPr>
+            <w:r>
+              <w:rPr>
+                <w:rFonts w:hint="eastAsia"/>
+              </w:rPr>
+              <w:t>发布者</w:t>
+            </w:r>
+          </w:p>
+        </w:tc>
+        <w:tc>
+          <w:tcPr>
+            <w:tcW w:w="7289" w:type="dxa"/>
+            <w:gridSpan w:val="2"/>
+          </w:tcPr>
+          <w:p>
+            <w:pPr>
+              <w:spacing w:line="360" w:lineRule="auto"/>
+            </w:pPr>
+            <w:r>
+              <w:rPr>
+                <w:rFonts w:hint="eastAsia"/>
+              </w:rPr>
+              <w:t>必须是存在用户，表示创建者或修改者</w:t>
+            </w:r>
+          </w:p>
+        </w:tc>
+      </w:tr>
+      <w:tr>
+        <w:tc>
+          <w:tcPr>
+            <w:tcW w:w="1892" w:type="dxa"/>
+            <w:gridSpan w:val="2"/>
+          </w:tcPr>
+          <w:p>
+            <w:pPr>
+              <w:spacing w:line="360" w:lineRule="auto"/>
+            </w:pPr>
+            <w:r>
+              <w:rPr>
+                <w:rFonts w:hint="eastAsia"/>
+              </w:rPr>
+              <w:t>Created</w:t>
+            </w:r>
+          </w:p>
+        </w:tc>
+        <w:tc>
+          <w:tcPr>
+            <w:tcW w:w="1501" w:type="dxa"/>
+          </w:tcPr>
+          <w:p>
+            <w:pPr>
+              <w:spacing w:line="360" w:lineRule="auto"/>
+            </w:pPr>
+            <w:r>
+              <w:rPr>
+                <w:rFonts w:hint="eastAsia"/>
+              </w:rPr>
+              <w:t>创建时间</w:t>
+            </w:r>
+          </w:p>
+        </w:tc>
+        <w:tc>
+          <w:tcPr>
+            <w:tcW w:w="7289" w:type="dxa"/>
+            <w:gridSpan w:val="2"/>
+          </w:tcPr>
+          <w:p>
+            <w:pPr>
+              <w:spacing w:line="360" w:lineRule="auto"/>
+            </w:pPr>
+            <w:r>
+              <w:rPr>
+                <w:rFonts w:hint="eastAsia"/>
+              </w:rPr>
+              <w:t>DEFAULT</w:t>
+            </w:r>
+          </w:p>
+        </w:tc>
+      </w:tr>
+      <w:tr>
+        <w:tc>
+          <w:tcPr>
+            <w:tcW w:w="1892" w:type="dxa"/>
+            <w:gridSpan w:val="2"/>
+          </w:tcPr>
+          <w:p>
+            <w:pPr>
+              <w:spacing w:line="360" w:lineRule="auto"/>
+            </w:pPr>
+            <w:r>
+              <w:rPr>
+                <w:rFonts w:hint="eastAsia"/>
+              </w:rPr>
+              <w:t>Updated</w:t>
+            </w:r>
+          </w:p>
+        </w:tc>
+        <w:tc>
+          <w:tcPr>
+            <w:tcW w:w="1501" w:type="dxa"/>
+          </w:tcPr>
+          <w:p>
+            <w:pPr>
+              <w:spacing w:line="360" w:lineRule="auto"/>
+            </w:pPr>
+            <w:r>
+              <w:rPr>
+                <w:rFonts w:hint="eastAsia"/>
+              </w:rPr>
+              <w:t>最新修改时间</w:t>
+            </w:r>
+          </w:p>
+        </w:tc>
+        <w:tc>
+          <w:tcPr>
+            <w:tcW w:w="7289" w:type="dxa"/>
+            <w:gridSpan w:val="2"/>
+          </w:tcPr>
+          <w:p>
+            <w:pPr>
+              <w:spacing w:line="360" w:lineRule="auto"/>
+            </w:pPr>
+            <w:r>
+              <w:rPr>
+                <w:rFonts w:hint="eastAsia"/>
+              </w:rPr>
+              <w:t>默认为</w:t>
+            </w:r>
+            <w:r>
+              <w:rPr>
+                <w:rFonts w:hint="eastAsia"/>
+              </w:rPr>
+              <w:t xml:space="preserve">NULL, </w:t>
+            </w:r>
+            <w:r>
+              <w:rPr>
+                <w:rFonts w:hint="eastAsia"/>
+              </w:rPr>
+              <w:t>当修改时更新为修改时间</w:t>
+            </w:r>
+          </w:p>
+        </w:tc>
+      </w:tr>
+      <w:tr>
+        <w:tc>
+          <w:tcPr>
+            <w:tcW w:w="10682" w:type="dxa"/>
+            <w:gridSpan w:val="5"/>
+          </w:tcPr>
+          <w:p>
+            <w:pPr>
+              <w:spacing w:line="360" w:lineRule="auto"/>
+            </w:pPr>
+            <w:r>
+              <w:rPr>
+                <w:rFonts w:hint="eastAsia"/>
+                <w:b/>
+              </w:rPr>
+              <w:t>全局数据规范</w:t>
+            </w:r>
+          </w:p>
+        </w:tc>
+      </w:tr>
+      <w:tr>
+        <w:tc>
+          <w:tcPr>
+            <w:tcW w:w="10682" w:type="dxa"/>
+            <w:gridSpan w:val="5"/>
+          </w:tcPr>
+          <w:p>
+            <w:pPr>
+              <w:spacing w:line="360" w:lineRule="auto"/>
+            </w:pPr>
+            <w:r>
+              <w:rPr>
+                <w:rFonts w:hint="eastAsia"/>
+              </w:rPr>
+              <w:t>1</w:t>
+            </w:r>
+            <w:r>
+              <w:rPr>
+                <w:rFonts w:hint="eastAsia"/>
+              </w:rPr>
+              <w:t xml:space="preserve">. </w:t>
+            </w:r>
+            <w:r>
+              <w:rPr>
+                <w:rFonts w:hint="eastAsia"/>
+              </w:rPr>
+              <w:t>Comment</w:t>
+            </w:r>
+            <w:r>
+              <w:rPr>
+                <w:rFonts w:hint="eastAsia"/>
+              </w:rPr>
+              <w:t>一经创建，</w:t>
+            </w:r>
+            <w:proofErr w:type="spellStart"/>
+            <w:r>
+              <w:rPr>
+                <w:rFonts w:hint="eastAsia"/>
+              </w:rPr>
+              <w:t>Comment.ReviewId</w:t>
+            </w:r>
+            <w:proofErr w:type="spellEnd"/>
+            <w:r>
+              <w:rPr>
+                <w:rFonts w:hint="eastAsia"/>
+              </w:rPr>
+              <w:t>不可修改；</w:t>
+            </w:r>
+          </w:p>
+          <w:p>
+            <w:pPr>
+              <w:spacing w:line="360" w:lineRule="auto"/>
+            </w:pPr>
+            <w:r>
+              <w:rPr>
+                <w:rFonts w:hint="eastAsia"/>
+              </w:rPr>
+              <w:t>2.</w:t>
+            </w:r>
+            <w:r>
+              <w:rPr>
+                <w:rFonts w:hint="eastAsia"/>
+              </w:rPr>
+              <w:t xml:space="preserve"> </w:t>
+            </w:r>
+            <w:proofErr w:type="spellStart"/>
+            <w:r>
+              <w:rPr>
+                <w:rFonts w:hint="eastAsia"/>
+              </w:rPr>
+              <w:t>Comment.ReviewId</w:t>
+            </w:r>
+            <w:proofErr w:type="spellEnd"/>
+            <w:r>
+              <w:rPr>
+                <w:rFonts w:hint="eastAsia"/>
+              </w:rPr>
+              <w:t>对应</w:t>
+            </w:r>
+            <w:r>
+              <w:rPr>
+                <w:rFonts w:hint="eastAsia"/>
+              </w:rPr>
+              <w:t>Review</w:t>
+            </w:r>
+            <w:r>
+              <w:rPr>
+                <w:rFonts w:hint="eastAsia"/>
+              </w:rPr>
+              <w:t>必须存在；</w:t>
+            </w:r>
+          </w:p>
+        </w:tc>
+      </w:tr>
+      <w:tr>
+        <w:tc>
+          <w:tcPr>
+            <w:tcW w:w="10682" w:type="dxa"/>
+            <w:gridSpan w:val="5"/>
+          </w:tcPr>
+          <w:p>
+            <w:pPr>
+              <w:spacing w:line="360" w:lineRule="auto"/>
+              <w:rPr>
+                <w:b/>
+              </w:rPr>
+            </w:pPr>
+            <w:r>
+              <w:rPr>
+                <w:rFonts w:hint="eastAsia"/>
+                <w:b/>
+              </w:rPr>
+              <w:t>权限控制</w:t>
+            </w:r>
+          </w:p>
+        </w:tc>
+      </w:tr>
+      <w:tr>
+        <w:tc>
+          <w:tcPr>
+            <w:tcW w:w="1697" w:type="dxa"/>
+          </w:tcPr>
+          <w:p>
+            <w:pPr>
+              <w:spacing w:line="360" w:lineRule="auto"/>
+            </w:pPr>
+            <w:r>
+              <w:rPr>
+                <w:rFonts w:hint="eastAsia"/>
+              </w:rPr>
+              <w:t>C</w:t>
+            </w:r>
+          </w:p>
+        </w:tc>
+        <w:tc>
+          <w:tcPr>
+            <w:tcW w:w="8985" w:type="dxa"/>
+            <w:gridSpan w:val="4"/>
+          </w:tcPr>
+          <w:p>
+            <w:pPr>
+              <w:spacing w:line="360" w:lineRule="auto"/>
+            </w:pPr>
+            <w:r>
+              <w:rPr>
+                <w:rFonts w:hint="eastAsia"/>
+              </w:rPr>
+              <w:t>注册用户，包括管理员用户</w:t>
+            </w:r>
+          </w:p>
+        </w:tc>
+      </w:tr>
+      <w:tr>
+        <w:tc>
+          <w:tcPr>
+            <w:tcW w:w="1697" w:type="dxa"/>
+          </w:tcPr>
+          <w:p>
+            <w:pPr>
+              <w:spacing w:line="360" w:lineRule="auto"/>
+            </w:pPr>
+            <w:r>
+              <w:rPr>
+                <w:rFonts w:hint="eastAsia"/>
+              </w:rPr>
+              <w:t>R</w:t>
+            </w:r>
+          </w:p>
+        </w:tc>
+        <w:tc>
+          <w:tcPr>
+            <w:tcW w:w="8985" w:type="dxa"/>
+            <w:gridSpan w:val="4"/>
+          </w:tcPr>
+          <w:p>
+            <w:pPr>
+              <w:spacing w:line="360" w:lineRule="auto"/>
+            </w:pPr>
+            <w:r>
+              <w:rPr>
+                <w:rFonts w:hint="eastAsia"/>
+              </w:rPr>
+              <w:t>PUBLIC</w:t>
+            </w:r>
+          </w:p>
+        </w:tc>
+      </w:tr>
+      <w:tr>
+        <w:tc>
+          <w:tcPr>
+            <w:tcW w:w="1697" w:type="dxa"/>
+          </w:tcPr>
+          <w:p>
+            <w:pPr>
+              <w:spacing w:line="360" w:lineRule="auto"/>
+            </w:pPr>
+            <w:r>
+              <w:rPr>
+                <w:rFonts w:hint="eastAsia"/>
+              </w:rPr>
+              <w:t>U</w:t>
+            </w:r>
+          </w:p>
+        </w:tc>
+        <w:tc>
+          <w:tcPr>
+            <w:tcW w:w="8985" w:type="dxa"/>
+            <w:gridSpan w:val="4"/>
+          </w:tcPr>
+          <w:p>
+            <w:pPr>
+              <w:spacing w:line="360" w:lineRule="auto"/>
+            </w:pPr>
+            <w:r>
+              <w:rPr>
+                <w:rFonts w:hint="eastAsia"/>
+              </w:rPr>
+              <w:t>仅限原作者</w:t>
+            </w:r>
+          </w:p>
+        </w:tc>
+      </w:tr>
+      <w:tr>
+        <w:tc>
+          <w:tcPr>
+            <w:tcW w:w="1697" w:type="dxa"/>
+          </w:tcPr>
+          <w:p>
+            <w:pPr>
+              <w:spacing w:line="360" w:lineRule="auto"/>
+            </w:pPr>
+            <w:r>
+              <w:rPr>
+                <w:rFonts w:hint="eastAsia"/>
+              </w:rPr>
+              <w:t>D</w:t>
+            </w:r>
+          </w:p>
+        </w:tc>
+        <w:tc>
+          <w:tcPr>
+            <w:tcW w:w="8985" w:type="dxa"/>
+            <w:gridSpan w:val="4"/>
+          </w:tcPr>
+          <w:p>
+            <w:pPr>
+              <w:spacing w:line="360" w:lineRule="auto"/>
+            </w:pPr>
+            <w:r>
+              <w:rPr>
+                <w:rFonts w:hint="eastAsia"/>
+              </w:rPr>
+              <w:t>仅限原作者</w:t>
+            </w:r>
+          </w:p>
+        </w:tc>
+      </w:tr>
+      <w:tr>
+        <w:tc>
+          <w:tcPr>
+            <w:tcW w:w="1697" w:type="dxa"/>
+          </w:tcPr>
+          <w:p>
+            <w:pPr>
+              <w:spacing w:line="360" w:lineRule="auto"/>
+            </w:pPr>
+            <w:r>
+              <w:rPr>
+                <w:rFonts w:hint="eastAsia"/>
+              </w:rPr>
+              <w:t>S</w:t>
+            </w:r>
+          </w:p>
+        </w:tc>
+        <w:tc>
+          <w:tcPr>
+            <w:tcW w:w="8985" w:type="dxa"/>
+            <w:gridSpan w:val="4"/>
+          </w:tcPr>
+          <w:p>
+            <w:pPr>
+              <w:spacing w:line="360" w:lineRule="auto"/>
+            </w:pPr>
+            <w:r>
+              <w:rPr>
+                <w:rFonts w:hint="eastAsia"/>
+              </w:rPr>
+              <w:t>PUBLIC</w:t>
+            </w:r>
+          </w:p>
+        </w:tc>
+      </w:tr>
+      <w:tr>
+        <w:tc>
+          <w:tcPr>
+            <w:tcW w:w="1697" w:type="dxa"/>
+          </w:tcPr>
+          <w:p>
+            <w:pPr>
+              <w:spacing w:line="360" w:lineRule="auto"/>
+              <w:rPr>
+                <w:b/>
+              </w:rPr>
+            </w:pPr>
+            <w:r>
+              <w:rPr>
+                <w:rFonts w:hint="eastAsia"/>
+                <w:b/>
+              </w:rPr>
+              <w:t>HTTP_METHOD</w:t>
+            </w:r>
+          </w:p>
+        </w:tc>
+        <w:tc>
+          <w:tcPr>
+            <w:tcW w:w="5090" w:type="dxa"/>
+            <w:gridSpan w:val="3"/>
+          </w:tcPr>
+          <w:p>
+            <w:pPr>
+              <w:spacing w:line="360" w:lineRule="auto"/>
+              <w:rPr>
+                <w:b/>
+              </w:rPr>
+            </w:pPr>
+            <w:r>
+              <w:rPr>
+                <w:rFonts w:hint="eastAsia"/>
+                <w:b/>
+              </w:rPr>
+              <w:t>URI</w:t>
+            </w:r>
+          </w:p>
+        </w:tc>
+        <w:tc>
+          <w:tcPr>
+            <w:tcW w:w="3895" w:type="dxa"/>
+          </w:tcPr>
+          <w:p>
+            <w:pPr>
+              <w:spacing w:line="360" w:lineRule="auto"/>
+              <w:rPr>
+                <w:b/>
+              </w:rPr>
+            </w:pPr>
+            <w:r>
+              <w:rPr>
+                <w:rFonts w:hint="eastAsia"/>
+                <w:b/>
+              </w:rPr>
+              <w:t>说明</w:t>
+            </w:r>
+          </w:p>
+        </w:tc>
+      </w:tr>
+      <w:tr>
+        <w:tc>
+          <w:tcPr>
+            <w:tcW w:w="1697" w:type="dxa"/>
+          </w:tcPr>
+          <w:p>
+            <w:pPr>
+              <w:spacing w:line="360" w:lineRule="auto"/>
+            </w:pPr>
+            <w:r>
+              <w:rPr>
+                <w:rFonts w:hint="eastAsia"/>
+              </w:rPr>
+              <w:t>POST</w:t>
+            </w:r>
+          </w:p>
+        </w:tc>
+        <w:tc>
+          <w:tcPr>
+            <w:tcW w:w="5090" w:type="dxa"/>
+            <w:gridSpan w:val="3"/>
+          </w:tcPr>
+          <w:p>
+            <w:pPr>
+              <w:spacing w:line="360" w:lineRule="auto"/>
+            </w:pPr>
+            <w:proofErr w:type="spellStart"/>
+            <w:r>
+              <w:rPr>
+                <w:rFonts w:hint="eastAsia"/>
+              </w:rPr>
+              <w:t>Api</w:t>
+            </w:r>
+            <w:proofErr w:type="spellEnd"/>
+            <w:r>
+              <w:rPr>
+                <w:rFonts w:hint="eastAsia"/>
+              </w:rPr>
+              <w:t>/</w:t>
+            </w:r>
+            <w:r>
+              <w:rPr>
+                <w:rFonts w:hint="eastAsia"/>
+              </w:rPr>
+              <w:t>Comments</w:t>
+            </w:r>
+          </w:p>
+        </w:tc>
+        <w:tc>
+          <w:tcPr>
+            <w:tcW w:w="3895" w:type="dxa"/>
+          </w:tcPr>
+          <w:p>
+            <w:pPr>
+              <w:spacing w:line="360" w:lineRule="auto"/>
+            </w:pPr>
+            <w:r>
+              <w:rPr>
+                <w:rFonts w:hint="eastAsia"/>
+              </w:rPr>
+              <w:t>创建</w:t>
+            </w:r>
+            <w:r>
+              <w:rPr>
+                <w:rFonts w:hint="eastAsia"/>
+              </w:rPr>
+              <w:t>评论</w:t>
+            </w:r>
+          </w:p>
+        </w:tc>
+      </w:tr>
+      <w:tr>
+        <w:tc>
+          <w:tcPr>
+            <w:tcW w:w="1697" w:type="dxa"/>
+          </w:tcPr>
+          <w:p>
+            <w:pPr>
+              <w:spacing w:line="360" w:lineRule="auto"/>
+            </w:pPr>
+            <w:r>
+              <w:rPr>
+                <w:rFonts w:hint="eastAsia"/>
+              </w:rPr>
+              <w:t>GET</w:t>
+            </w:r>
+          </w:p>
+        </w:tc>
+        <w:tc>
+          <w:tcPr>
+            <w:tcW w:w="5090" w:type="dxa"/>
+            <w:gridSpan w:val="3"/>
+          </w:tcPr>
+          <w:p>
+            <w:pPr>
+              <w:spacing w:line="360" w:lineRule="auto"/>
+            </w:pPr>
+            <w:proofErr w:type="spellStart"/>
+            <w:r>
+              <w:rPr>
+                <w:rFonts w:hint="eastAsia"/>
+              </w:rPr>
+              <w:t>Api</w:t>
+            </w:r>
+            <w:proofErr w:type="spellEnd"/>
+            <w:r>
+              <w:rPr>
+                <w:rFonts w:hint="eastAsia"/>
+              </w:rPr>
+              <w:t>/</w:t>
+            </w:r>
+            <w:r>
+              <w:rPr>
+                <w:rFonts w:hint="eastAsia"/>
+              </w:rPr>
+              <w:t>Comment</w:t>
+            </w:r>
+            <w:r>
+              <w:rPr>
+                <w:rFonts w:hint="eastAsia"/>
+              </w:rPr>
+              <w:t>/{id}</w:t>
+            </w:r>
+          </w:p>
+        </w:tc>
+        <w:tc>
+          <w:tcPr>
+            <w:tcW w:w="3895" w:type="dxa"/>
+          </w:tcPr>
+          <w:p>
+            <w:pPr>
+              <w:spacing w:line="360" w:lineRule="auto"/>
+            </w:pPr>
+            <w:r>
+              <w:rPr>
+                <w:rFonts w:hint="eastAsia"/>
+              </w:rPr>
+              <w:t>获取</w:t>
+            </w:r>
+            <w:r>
+              <w:rPr>
+                <w:rFonts w:hint="eastAsia"/>
+              </w:rPr>
+              <w:t>评论</w:t>
+            </w:r>
+          </w:p>
+        </w:tc>
+      </w:tr>
+      <w:tr>
+        <w:tc>
+          <w:tcPr>
+            <w:tcW w:w="1697" w:type="dxa"/>
+          </w:tcPr>
+          <w:p>
+            <w:pPr>
+              <w:spacing w:line="360" w:lineRule="auto"/>
+            </w:pPr>
+            <w:r>
+              <w:rPr>
+                <w:rFonts w:hint="eastAsia"/>
+              </w:rPr>
+              <w:t>PUT</w:t>
+            </w:r>
+          </w:p>
+        </w:tc>
+        <w:tc>
+          <w:tcPr>
+            <w:tcW w:w="5090" w:type="dxa"/>
+            <w:gridSpan w:val="3"/>
+          </w:tcPr>
+          <w:p>
+            <w:pPr>
+              <w:spacing w:line="360" w:lineRule="auto"/>
+            </w:pPr>
+            <w:proofErr w:type="spellStart"/>
+            <w:r>
+              <w:rPr>
+                <w:rFonts w:hint="eastAsia"/>
+              </w:rPr>
+              <w:t>Api</w:t>
+            </w:r>
+            <w:proofErr w:type="spellEnd"/>
+            <w:r>
+              <w:rPr>
+                <w:rFonts w:hint="eastAsia"/>
+              </w:rPr>
+              <w:t>/</w:t>
+            </w:r>
+            <w:r>
+              <w:rPr>
+                <w:rFonts w:hint="eastAsia"/>
+              </w:rPr>
+              <w:t>Comment</w:t>
+            </w:r>
+            <w:r>
+              <w:rPr>
+                <w:rFonts w:hint="eastAsia"/>
+              </w:rPr>
+              <w:t>/{id}</w:t>
+            </w:r>
+          </w:p>
+        </w:tc>
+        <w:tc>
+          <w:tcPr>
+            <w:tcW w:w="3895" w:type="dxa"/>
+          </w:tcPr>
+          <w:p>
+            <w:pPr>
+              <w:spacing w:line="360" w:lineRule="auto"/>
+            </w:pPr>
+            <w:r>
+              <w:rPr>
+                <w:rFonts w:hint="eastAsia"/>
+              </w:rPr>
+              <w:t>修改</w:t>
+            </w:r>
+            <w:r>
+              <w:rPr>
+                <w:rFonts w:hint="eastAsia"/>
+              </w:rPr>
+              <w:t>评论</w:t>
+            </w:r>
+          </w:p>
+        </w:tc>
+      </w:tr>
+      <w:tr>
+        <w:tc>
+          <w:tcPr>
+            <w:tcW w:w="1697" w:type="dxa"/>
+          </w:tcPr>
+          <w:p>
+            <w:pPr>
+              <w:spacing w:line="360" w:lineRule="auto"/>
+            </w:pPr>
+            <w:r>
+              <w:rPr>
+                <w:rFonts w:hint="eastAsia"/>
+              </w:rPr>
+              <w:t>DELETE</w:t>
+            </w:r>
+          </w:p>
+        </w:tc>
+        <w:tc>
+          <w:tcPr>
+            <w:tcW w:w="5090" w:type="dxa"/>
+            <w:gridSpan w:val="3"/>
+          </w:tcPr>
+          <w:p>
+            <w:pPr>
+              <w:spacing w:line="360" w:lineRule="auto"/>
+            </w:pPr>
+            <w:proofErr w:type="spellStart"/>
+            <w:r>
+              <w:rPr>
+                <w:rFonts w:hint="eastAsia"/>
+              </w:rPr>
+              <w:t>Api</w:t>
+            </w:r>
+            <w:proofErr w:type="spellEnd"/>
+            <w:r>
+              <w:rPr>
+                <w:rFonts w:hint="eastAsia"/>
+              </w:rPr>
+              <w:t>/</w:t>
+            </w:r>
+            <w:r>
+              <w:rPr>
+                <w:rFonts w:hint="eastAsia"/>
+              </w:rPr>
+              <w:t>Comment</w:t>
+            </w:r>
+            <w:r>
+              <w:rPr>
+                <w:rFonts w:hint="eastAsia"/>
+              </w:rPr>
+              <w:t>/{id}</w:t>
+            </w:r>
+          </w:p>
+        </w:tc>
+        <w:tc>
+          <w:tcPr>
+            <w:tcW w:w="3895" w:type="dxa"/>
+          </w:tcPr>
+          <w:p>
+            <w:pPr>
+              <w:spacing w:line="360" w:lineRule="auto"/>
+            </w:pPr>
+            <w:r>
+              <w:rPr>
+                <w:rFonts w:hint="eastAsia"/>
+              </w:rPr>
+              <w:t>删除</w:t>
+            </w:r>
+            <w:r>
+              <w:rPr>
+                <w:rFonts w:hint="eastAsia"/>
+              </w:rPr>
+              <w:t>评论</w:t>
+            </w:r>
+          </w:p>
+        </w:tc>
+      </w:tr>
+      <w:tr>
+        <w:tc>
+          <w:tcPr>
+            <w:tcW w:w="1697" w:type="dxa"/>
+          </w:tcPr>
+          <w:p>
+            <w:pPr>
+              <w:spacing w:line="360" w:lineRule="auto"/>
+            </w:pPr>
+            <w:r>
+              <w:rPr>
+                <w:rFonts w:hint="eastAsia"/>
+              </w:rPr>
+              <w:t>GET</w:t>
+            </w:r>
+          </w:p>
+        </w:tc>
+        <w:tc>
+          <w:tcPr>
+            <w:tcW w:w="5090" w:type="dxa"/>
+            <w:gridSpan w:val="3"/>
+          </w:tcPr>
+          <w:p>
+            <w:pPr>
+              <w:spacing w:line="360" w:lineRule="auto"/>
+            </w:pPr>
+            <w:proofErr w:type="spellStart"/>
+            <w:r>
+              <w:rPr>
+                <w:rFonts w:hint="eastAsia"/>
+              </w:rPr>
+              <w:t>Api</w:t>
+            </w:r>
+            <w:proofErr w:type="spellEnd"/>
+            <w:r>
+              <w:rPr>
+                <w:rFonts w:hint="eastAsia"/>
+              </w:rPr>
+              <w:t>/</w:t>
+            </w:r>
+            <w:r>
+              <w:rPr>
+                <w:rFonts w:hint="eastAsia"/>
+              </w:rPr>
+              <w:t>Comment</w:t>
+            </w:r>
+            <w:r>
+              <w:rPr>
+                <w:rFonts w:hint="eastAsia"/>
+              </w:rPr>
+              <w:t>s</w:t>
+            </w:r>
+          </w:p>
+        </w:tc>
+        <w:tc>
+          <w:tcPr>
+            <w:tcW w:w="3895" w:type="dxa"/>
+          </w:tcPr>
+          <w:p>
+            <w:pPr>
+              <w:spacing w:line="360" w:lineRule="auto"/>
+            </w:pPr>
+            <w:r>
+              <w:rPr>
+                <w:rFonts w:hint="eastAsia"/>
+              </w:rPr>
+              <w:t>查询</w:t>
+            </w:r>
+            <w:r>
+              <w:rPr>
+                <w:rFonts w:hint="eastAsia"/>
+              </w:rPr>
+              <w:t>评论</w:t>
+            </w:r>
+          </w:p>
+        </w:tc>
+      </w:tr>
+      <w:tr>
+        <w:tc>
+          <w:tcPr>
+            <w:tcW w:w="1697" w:type="dxa"/>
+          </w:tcPr>
+          <w:p>
+            <w:pPr>
+              <w:spacing w:line="360" w:lineRule="auto"/>
+            </w:pPr>
+            <w:r>
+              <w:rPr>
+                <w:rFonts w:hint="eastAsia"/>
+              </w:rPr>
+              <w:t>GET</w:t>
+            </w:r>
+          </w:p>
+        </w:tc>
+        <w:tc>
+          <w:tcPr>
+            <w:tcW w:w="5090" w:type="dxa"/>
+            <w:gridSpan w:val="3"/>
+          </w:tcPr>
+          <w:p>
+            <w:pPr>
+              <w:spacing w:line="360" w:lineRule="auto"/>
+            </w:pPr>
+            <w:proofErr w:type="spellStart"/>
+            <w:r>
+              <w:rPr>
+                <w:rFonts w:hint="eastAsia"/>
+              </w:rPr>
+              <w:t>Api</w:t>
+            </w:r>
+            <w:proofErr w:type="spellEnd"/>
+            <w:r>
+              <w:rPr>
+                <w:rFonts w:hint="eastAsia"/>
+              </w:rPr>
+              <w:t>/</w:t>
+            </w:r>
+            <w:r>
+              <w:rPr>
+                <w:rFonts w:hint="eastAsia"/>
+              </w:rPr>
+              <w:t xml:space="preserve"> </w:t>
+            </w:r>
+            <w:r>
+              <w:rPr>
+                <w:rFonts w:hint="eastAsia"/>
+              </w:rPr>
+              <w:t>Review</w:t>
+            </w:r>
+            <w:r>
+              <w:rPr>
+                <w:rFonts w:hint="eastAsia"/>
+              </w:rPr>
+              <w:t>/{</w:t>
+            </w:r>
+            <w:proofErr w:type="spellStart"/>
+            <w:r>
+              <w:rPr>
+                <w:rFonts w:hint="eastAsia"/>
+              </w:rPr>
+              <w:t>Review</w:t>
+            </w:r>
+            <w:r>
+              <w:rPr>
+                <w:rFonts w:hint="eastAsia"/>
+              </w:rPr>
+              <w:t>Id</w:t>
+            </w:r>
+            <w:proofErr w:type="spellEnd"/>
+            <w:r>
+              <w:rPr>
+                <w:rFonts w:hint="eastAsia"/>
+              </w:rPr>
+              <w:t>}/</w:t>
+            </w:r>
+            <w:r>
+              <w:rPr>
+                <w:rFonts w:hint="eastAsia"/>
+              </w:rPr>
+              <w:t>Comments</w:t>
+            </w:r>
+          </w:p>
+        </w:tc>
+        <w:tc>
+          <w:tcPr>
+            <w:tcW w:w="3895" w:type="dxa"/>
+          </w:tcPr>
+          <w:p>
+            <w:pPr>
+              <w:spacing w:line="360" w:lineRule="auto"/>
+            </w:pPr>
+            <w:r>
+              <w:rPr>
+                <w:rFonts w:hint="eastAsia"/>
+              </w:rPr>
+              <w:t>查询</w:t>
+            </w:r>
+            <w:r>
+              <w:rPr>
+                <w:rFonts w:hint="eastAsia"/>
+              </w:rPr>
+              <w:t>某</w:t>
+            </w:r>
+            <w:r>
+              <w:rPr>
+                <w:rFonts w:hint="eastAsia"/>
+              </w:rPr>
+              <w:t>产品评价</w:t>
+            </w:r>
+            <w:r>
+              <w:rPr>
+                <w:rFonts w:hint="eastAsia"/>
+              </w:rPr>
+              <w:t>的评价</w:t>
+            </w:r>
+          </w:p>
+        </w:tc>
+      </w:tr>
+    </w:tbl>
+    <w:p>
+      <w:pPr>
+        <w:spacing w:line="360" w:lineRule="auto"/>
         <w:rPr>
           <w:rFonts w:hint="eastAsia"/>
         </w:rPr>
@@ -7951,7 +9256,8 @@
                 <w:rFonts w:hint="eastAsia"/>
                 <w:b/>
               </w:rPr>
-              <w:t>Comment</w:t>
+              <w:lastRenderedPageBreak/>
+              <w:t>Vote</w:t>
             </w:r>
           </w:p>
         </w:tc>
@@ -7971,7 +9277,14 @@
                 <w:rFonts w:hint="eastAsia"/>
                 <w:b/>
               </w:rPr>
-              <w:t>评论（评价）</w:t>
+              <w:t>投票</w:t>
+            </w:r>
+            <w:r>
+              <w:rPr>
+                <w:rFonts w:hint="eastAsia"/>
+                <w:b/>
+              </w:rPr>
+              <w:t>（评价）</w:t>
             </w:r>
           </w:p>
         </w:tc>
@@ -8087,13 +9400,7 @@
               <w:rPr>
                 <w:rFonts w:hint="eastAsia"/>
               </w:rPr>
-              <w:t>产品</w:t>
-            </w:r>
-            <w:r>
-              <w:rPr>
-                <w:rFonts w:hint="eastAsia"/>
-              </w:rPr>
-              <w:t>评价</w:t>
+              <w:t>产品评价</w:t>
             </w:r>
             <w:r>
               <w:rPr>
@@ -8135,7 +9442,13 @@
               <w:rPr>
                 <w:rFonts w:hint="eastAsia"/>
               </w:rPr>
-              <w:t>Details</w:t>
+              <w:t>Supportive</w:t>
+            </w:r>
+            <w:r>
+              <w:rPr>
+                <w:rFonts w:hint="eastAsia"/>
+              </w:rPr>
+              <w:t xml:space="preserve"> *</w:t>
             </w:r>
           </w:p>
         </w:tc>
@@ -8151,7 +9464,7 @@
               <w:rPr>
                 <w:rFonts w:hint="eastAsia"/>
               </w:rPr>
-              <w:t>评价内容</w:t>
+              <w:t>是否赞成</w:t>
             </w:r>
           </w:p>
         </w:tc>
@@ -8168,7 +9481,7 @@
               <w:rPr>
                 <w:rFonts w:hint="eastAsia"/>
               </w:rPr>
-              <w:t>VARCHAR(MAX) HTML NOT_NULL</w:t>
+              <w:t>BIT(BOOL) NULL = FALSE</w:t>
             </w:r>
           </w:p>
         </w:tc>
@@ -8280,70 +9593,6 @@
       <w:tr>
         <w:tc>
           <w:tcPr>
-            <w:tcW w:w="1892" w:type="dxa"/>
-            <w:gridSpan w:val="2"/>
-          </w:tcPr>
-          <w:p>
-            <w:pPr>
-              <w:spacing w:line="360" w:lineRule="auto"/>
-            </w:pPr>
-            <w:r>
-              <w:rPr>
-                <w:rFonts w:hint="eastAsia"/>
-              </w:rPr>
-              <w:t>Updated</w:t>
-            </w:r>
-          </w:p>
-        </w:tc>
-        <w:tc>
-          <w:tcPr>
-            <w:tcW w:w="1501" w:type="dxa"/>
-          </w:tcPr>
-          <w:p>
-            <w:pPr>
-              <w:spacing w:line="360" w:lineRule="auto"/>
-            </w:pPr>
-            <w:r>
-              <w:rPr>
-                <w:rFonts w:hint="eastAsia"/>
-              </w:rPr>
-              <w:t>最新修改时间</w:t>
-            </w:r>
-          </w:p>
-        </w:tc>
-        <w:tc>
-          <w:tcPr>
-            <w:tcW w:w="7289" w:type="dxa"/>
-            <w:gridSpan w:val="2"/>
-          </w:tcPr>
-          <w:p>
-            <w:pPr>
-              <w:spacing w:line="360" w:lineRule="auto"/>
-            </w:pPr>
-            <w:r>
-              <w:rPr>
-                <w:rFonts w:hint="eastAsia"/>
-              </w:rPr>
-              <w:t>默认为</w:t>
-            </w:r>
-            <w:r>
-              <w:rPr>
-                <w:rFonts w:hint="eastAsia"/>
-              </w:rPr>
-              <w:t xml:space="preserve">NULL, </w:t>
-            </w:r>
-            <w:r>
-              <w:rPr>
-                <w:rFonts w:hint="eastAsia"/>
-              </w:rPr>
-              <w:t>当修改时更新为修改时间</w:t>
-            </w:r>
-          </w:p>
-        </w:tc>
-      </w:tr>
-      <w:tr>
-        <w:tc>
-          <w:tcPr>
             <w:tcW w:w="10682" w:type="dxa"/>
             <w:gridSpan w:val="5"/>
           </w:tcPr>
@@ -8370,12 +9619,81 @@
           <w:p>
             <w:pPr>
               <w:spacing w:line="360" w:lineRule="auto"/>
-            </w:pPr>
-            <w:r>
-              <w:rPr>
-                <w:rFonts w:hint="eastAsia"/>
-              </w:rPr>
-              <w:t>1</w:t>
+              <w:rPr>
+                <w:rFonts w:hint="eastAsia"/>
+              </w:rPr>
+            </w:pPr>
+            <w:r>
+              <w:rPr>
+                <w:rFonts w:hint="eastAsia"/>
+              </w:rPr>
+              <w:t xml:space="preserve">1. </w:t>
+            </w:r>
+            <w:r>
+              <w:rPr>
+                <w:rFonts w:hint="eastAsia"/>
+              </w:rPr>
+              <w:t>Vote</w:t>
+            </w:r>
+            <w:r>
+              <w:rPr>
+                <w:rFonts w:hint="eastAsia"/>
+              </w:rPr>
+              <w:t>不可修改；</w:t>
+            </w:r>
+          </w:p>
+          <w:p>
+            <w:pPr>
+              <w:spacing w:line="360" w:lineRule="auto"/>
+            </w:pPr>
+            <w:r>
+              <w:rPr>
+                <w:rFonts w:hint="eastAsia"/>
+              </w:rPr>
+              <w:t xml:space="preserve">2. </w:t>
+            </w:r>
+            <w:proofErr w:type="spellStart"/>
+            <w:r>
+              <w:rPr>
+                <w:rFonts w:hint="eastAsia"/>
+              </w:rPr>
+              <w:t>Vote</w:t>
+            </w:r>
+            <w:r>
+              <w:rPr>
+                <w:rFonts w:hint="eastAsia"/>
+              </w:rPr>
+              <w:t>.ReviewId</w:t>
+            </w:r>
+            <w:proofErr w:type="spellEnd"/>
+            <w:r>
+              <w:rPr>
+                <w:rFonts w:hint="eastAsia"/>
+              </w:rPr>
+              <w:t>对应</w:t>
+            </w:r>
+            <w:r>
+              <w:rPr>
+                <w:rFonts w:hint="eastAsia"/>
+              </w:rPr>
+              <w:t>Review</w:t>
+            </w:r>
+            <w:r>
+              <w:rPr>
+                <w:rFonts w:hint="eastAsia"/>
+              </w:rPr>
+              <w:t>必须存在；</w:t>
+            </w:r>
+          </w:p>
+          <w:p>
+            <w:pPr>
+              <w:spacing w:line="360" w:lineRule="auto"/>
+            </w:pPr>
+            <w:r>
+              <w:rPr>
+                <w:rFonts w:hint="eastAsia"/>
+              </w:rPr>
+              <w:t>3</w:t>
             </w:r>
             <w:r>
               <w:rPr>
@@ -8387,76 +9705,19 @@
               <w:rPr>
                 <w:rFonts w:hint="eastAsia"/>
               </w:rPr>
-              <w:t>Comment</w:t>
-            </w:r>
-            <w:r>
-              <w:rPr>
-                <w:rFonts w:hint="eastAsia"/>
-              </w:rPr>
-              <w:t>一经创建，</w:t>
-            </w:r>
-            <w:proofErr w:type="spellStart"/>
-            <w:r>
-              <w:rPr>
-                <w:rFonts w:hint="eastAsia"/>
-              </w:rPr>
-              <w:t>Comment.Review</w:t>
-            </w:r>
-            <w:r>
-              <w:rPr>
-                <w:rFonts w:hint="eastAsia"/>
-              </w:rPr>
-              <w:t>Id</w:t>
-            </w:r>
-            <w:proofErr w:type="spellEnd"/>
-            <w:r>
-              <w:rPr>
-                <w:rFonts w:hint="eastAsia"/>
-              </w:rPr>
-              <w:t>不可修改；</w:t>
-            </w:r>
-          </w:p>
-          <w:p>
-            <w:pPr>
-              <w:spacing w:line="360" w:lineRule="auto"/>
-            </w:pPr>
-            <w:r>
-              <w:rPr>
-                <w:rFonts w:hint="eastAsia"/>
-              </w:rPr>
-              <w:t>2.</w:t>
-            </w:r>
-            <w:r>
-              <w:rPr>
-                <w:rFonts w:hint="eastAsia"/>
-              </w:rPr>
-              <w:t xml:space="preserve"> </w:t>
-            </w:r>
-            <w:proofErr w:type="spellStart"/>
-            <w:r>
-              <w:rPr>
-                <w:rFonts w:hint="eastAsia"/>
-              </w:rPr>
-              <w:t>Comment.ReviewId</w:t>
-            </w:r>
-            <w:proofErr w:type="spellEnd"/>
-            <w:r>
-              <w:rPr>
-                <w:rFonts w:hint="eastAsia"/>
-              </w:rPr>
-              <w:t>对应</w:t>
-            </w:r>
-            <w:r>
-              <w:rPr>
-                <w:rFonts w:hint="eastAsia"/>
-              </w:rPr>
-              <w:t>Review</w:t>
-            </w:r>
-            <w:r>
-              <w:rPr>
-                <w:rFonts w:hint="eastAsia"/>
-              </w:rPr>
-              <w:t>必须存在；</w:t>
+              <w:t>一个用户对一个评价只能投至多一次的投票</w:t>
+            </w:r>
+            <w:r>
+              <w:rPr>
+                <w:rFonts w:hint="eastAsia"/>
+              </w:rPr>
+              <w:t>Vote</w:t>
+            </w:r>
+            <w:r>
+              <w:rPr>
+                <w:rFonts w:hint="eastAsia"/>
+              </w:rPr>
+              <w:t>；</w:t>
             </w:r>
           </w:p>
         </w:tc>
@@ -8584,7 +9845,7 @@
               <w:rPr>
                 <w:rFonts w:hint="eastAsia"/>
               </w:rPr>
-              <w:t>仅限原作者</w:t>
+              <w:t>NOT ALLOWED</w:t>
             </w:r>
           </w:p>
         </w:tc>
@@ -8766,7 +10027,7 @@
               <w:rPr>
                 <w:rFonts w:hint="eastAsia"/>
               </w:rPr>
-              <w:t>Comments</w:t>
+              <w:t>Votes</w:t>
             </w:r>
           </w:p>
         </w:tc>
@@ -8782,13 +10043,7 @@
               <w:rPr>
                 <w:rFonts w:hint="eastAsia"/>
               </w:rPr>
-              <w:t>创建</w:t>
-            </w:r>
-            <w:r>
-              <w:rPr>
-                <w:rFonts w:hint="eastAsia"/>
-              </w:rPr>
-              <w:t>评论</w:t>
+              <w:t>创建评论</w:t>
             </w:r>
           </w:p>
         </w:tc>
@@ -8837,7 +10092,7 @@
               <w:rPr>
                 <w:rFonts w:hint="eastAsia"/>
               </w:rPr>
-              <w:t>Comment</w:t>
+              <w:t>Vote</w:t>
             </w:r>
             <w:r>
               <w:rPr>
@@ -8859,13 +10114,7 @@
               <w:rPr>
                 <w:rFonts w:hint="eastAsia"/>
               </w:rPr>
-              <w:t>获取</w:t>
-            </w:r>
-            <w:r>
-              <w:rPr>
-                <w:rFonts w:hint="eastAsia"/>
-              </w:rPr>
-              <w:t>评论</w:t>
+              <w:t>获取评论</w:t>
             </w:r>
           </w:p>
         </w:tc>
@@ -8883,7 +10132,7 @@
               <w:rPr>
                 <w:rFonts w:hint="eastAsia"/>
               </w:rPr>
-              <w:t>PUT</w:t>
+              <w:t>DELETE</w:t>
             </w:r>
           </w:p>
         </w:tc>
@@ -8914,7 +10163,7 @@
               <w:rPr>
                 <w:rFonts w:hint="eastAsia"/>
               </w:rPr>
-              <w:t>Comment</w:t>
+              <w:t>Vote</w:t>
             </w:r>
             <w:r>
               <w:rPr>
@@ -8936,13 +10185,7 @@
               <w:rPr>
                 <w:rFonts w:hint="eastAsia"/>
               </w:rPr>
-              <w:t>修改</w:t>
-            </w:r>
-            <w:r>
-              <w:rPr>
-                <w:rFonts w:hint="eastAsia"/>
-              </w:rPr>
-              <w:t>评论</w:t>
+              <w:t>删除评论</w:t>
             </w:r>
           </w:p>
         </w:tc>
@@ -8960,7 +10203,7 @@
               <w:rPr>
                 <w:rFonts w:hint="eastAsia"/>
               </w:rPr>
-              <w:t>DELETE</w:t>
+              <w:t>GET</w:t>
             </w:r>
           </w:p>
         </w:tc>
@@ -8991,13 +10234,7 @@
               <w:rPr>
                 <w:rFonts w:hint="eastAsia"/>
               </w:rPr>
-              <w:t>Comment</w:t>
-            </w:r>
-            <w:r>
-              <w:rPr>
-                <w:rFonts w:hint="eastAsia"/>
-              </w:rPr>
-              <w:t>/{id}</w:t>
+              <w:t>Votes</w:t>
             </w:r>
           </w:p>
         </w:tc>
@@ -9013,13 +10250,7 @@
               <w:rPr>
                 <w:rFonts w:hint="eastAsia"/>
               </w:rPr>
-              <w:t>删除</w:t>
-            </w:r>
-            <w:r>
-              <w:rPr>
-                <w:rFonts w:hint="eastAsia"/>
-              </w:rPr>
-              <w:t>评论</w:t>
+              <w:t>查询评论</w:t>
             </w:r>
           </w:p>
         </w:tc>
@@ -9062,19 +10293,27 @@
               <w:rPr>
                 <w:rFonts w:hint="eastAsia"/>
               </w:rPr>
-              <w:t>/</w:t>
-            </w:r>
-            <w:r>
-              <w:rPr>
-                <w:rFonts w:hint="eastAsia"/>
-              </w:rPr>
-              <w:t>Comment</w:t>
-            </w:r>
-            <w:r>
-              <w:rPr>
-                <w:rFonts w:hint="eastAsia"/>
-              </w:rPr>
-              <w:t>s</w:t>
+              <w:t>/ Review/{</w:t>
+            </w:r>
+            <w:proofErr w:type="spellStart"/>
+            <w:r>
+              <w:rPr>
+                <w:rFonts w:hint="eastAsia"/>
+              </w:rPr>
+              <w:t>ReviewId</w:t>
+            </w:r>
+            <w:proofErr w:type="spellEnd"/>
+            <w:r>
+              <w:rPr>
+                <w:rFonts w:hint="eastAsia"/>
+              </w:rPr>
+              <w:t>}/</w:t>
+            </w:r>
+            <w:r>
+              <w:rPr>
+                <w:rFonts w:hint="eastAsia"/>
+              </w:rPr>
+              <w:t>Votes</w:t>
             </w:r>
           </w:p>
         </w:tc>
@@ -9090,13 +10329,13 @@
               <w:rPr>
                 <w:rFonts w:hint="eastAsia"/>
               </w:rPr>
-              <w:t>查询</w:t>
-            </w:r>
-            <w:r>
-              <w:rPr>
-                <w:rFonts w:hint="eastAsia"/>
-              </w:rPr>
-              <w:t>评论</w:t>
+              <w:t>查询某产品评价</w:t>
+            </w:r>
+            <w:r>
+              <w:rPr>
+                <w:rFonts w:hint="eastAsia"/>
+              </w:rPr>
+              <w:t>的投票</w:t>
             </w:r>
           </w:p>
         </w:tc>
@@ -9139,38 +10378,14 @@
               <w:rPr>
                 <w:rFonts w:hint="eastAsia"/>
               </w:rPr>
-              <w:t>/</w:t>
-            </w:r>
-            <w:r>
-              <w:rPr>
-                <w:rFonts w:hint="eastAsia"/>
-              </w:rPr>
-              <w:t xml:space="preserve"> </w:t>
-            </w:r>
-            <w:r>
-              <w:rPr>
-                <w:rFonts w:hint="eastAsia"/>
-              </w:rPr>
-              <w:t>Review</w:t>
-            </w:r>
-            <w:r>
-              <w:rPr>
-                <w:rFonts w:hint="eastAsia"/>
-              </w:rPr>
-              <w:t>/{</w:t>
+              <w:t>/ Review/{</w:t>
             </w:r>
             <w:proofErr w:type="spellStart"/>
             <w:r>
               <w:rPr>
                 <w:rFonts w:hint="eastAsia"/>
               </w:rPr>
-              <w:t>Review</w:t>
-            </w:r>
-            <w:r>
-              <w:rPr>
-                <w:rFonts w:hint="eastAsia"/>
-              </w:rPr>
-              <w:t>Id</w:t>
+              <w:t>ReviewId</w:t>
             </w:r>
             <w:proofErr w:type="spellEnd"/>
             <w:r>
@@ -9183,7 +10398,7 @@
               <w:rPr>
                 <w:rFonts w:hint="eastAsia"/>
               </w:rPr>
-              <w:t>Comments</w:t>
+              <w:t>Supports</w:t>
             </w:r>
           </w:p>
         </w:tc>
@@ -9199,25 +10414,158 @@
               <w:rPr>
                 <w:rFonts w:hint="eastAsia"/>
               </w:rPr>
-              <w:t>查询某</w:t>
-            </w:r>
-            <w:r>
-              <w:rPr>
-                <w:rFonts w:hint="eastAsia"/>
-              </w:rPr>
-              <w:t>HIT</w:t>
-            </w:r>
-            <w:r>
-              <w:rPr>
-                <w:rFonts w:hint="eastAsia"/>
-              </w:rPr>
-              <w:t>产品</w:t>
-            </w:r>
-            <w:r>
-              <w:rPr>
-                <w:rFonts w:hint="eastAsia"/>
-              </w:rPr>
-              <w:t>的产品评价</w:t>
+              <w:t>查询某产品评价</w:t>
+            </w:r>
+            <w:r>
+              <w:rPr>
+                <w:rFonts w:hint="eastAsia"/>
+              </w:rPr>
+              <w:t>的</w:t>
+            </w:r>
+            <w:r>
+              <w:rPr>
+                <w:rFonts w:hint="eastAsia"/>
+              </w:rPr>
+              <w:t>赞成</w:t>
+            </w:r>
+            <w:r>
+              <w:rPr>
+                <w:rFonts w:hint="eastAsia"/>
+              </w:rPr>
+              <w:t>投票</w:t>
+            </w:r>
+            <w:r>
+              <w:rPr>
+                <w:rFonts w:hint="eastAsia"/>
+              </w:rPr>
+              <w:t>【</w:t>
+            </w:r>
+            <w:r>
+              <w:rPr>
+                <w:rFonts w:hint="eastAsia"/>
+              </w:rPr>
+              <w:t>RESERVED</w:t>
+            </w:r>
+            <w:r>
+              <w:rPr>
+                <w:rFonts w:hint="eastAsia"/>
+              </w:rPr>
+              <w:t>】</w:t>
+            </w:r>
+          </w:p>
+        </w:tc>
+      </w:tr>
+      <w:tr>
+        <w:tc>
+          <w:tcPr>
+            <w:tcW w:w="1697" w:type="dxa"/>
+          </w:tcPr>
+          <w:p>
+            <w:pPr>
+              <w:spacing w:line="360" w:lineRule="auto"/>
+            </w:pPr>
+            <w:r>
+              <w:rPr>
+                <w:rFonts w:hint="eastAsia"/>
+              </w:rPr>
+              <w:t>GET</w:t>
+            </w:r>
+          </w:p>
+        </w:tc>
+        <w:tc>
+          <w:tcPr>
+            <w:tcW w:w="5090" w:type="dxa"/>
+            <w:gridSpan w:val="3"/>
+          </w:tcPr>
+          <w:p>
+            <w:pPr>
+              <w:spacing w:line="360" w:lineRule="auto"/>
+            </w:pPr>
+            <w:proofErr w:type="spellStart"/>
+            <w:r>
+              <w:rPr>
+                <w:rFonts w:hint="eastAsia"/>
+              </w:rPr>
+              <w:t>Api</w:t>
+            </w:r>
+            <w:proofErr w:type="spellEnd"/>
+            <w:r>
+              <w:rPr>
+                <w:rFonts w:hint="eastAsia"/>
+              </w:rPr>
+              <w:t>/ Review/{</w:t>
+            </w:r>
+            <w:proofErr w:type="spellStart"/>
+            <w:r>
+              <w:rPr>
+                <w:rFonts w:hint="eastAsia"/>
+              </w:rPr>
+              <w:t>ReviewId</w:t>
+            </w:r>
+            <w:proofErr w:type="spellEnd"/>
+            <w:r>
+              <w:rPr>
+                <w:rFonts w:hint="eastAsia"/>
+              </w:rPr>
+              <w:t>}/</w:t>
+            </w:r>
+            <w:r>
+              <w:rPr>
+                <w:rFonts w:hint="eastAsia"/>
+              </w:rPr>
+              <w:t>Opposes</w:t>
+            </w:r>
+          </w:p>
+        </w:tc>
+        <w:tc>
+          <w:tcPr>
+            <w:tcW w:w="3895" w:type="dxa"/>
+          </w:tcPr>
+          <w:p>
+            <w:pPr>
+              <w:spacing w:line="360" w:lineRule="auto"/>
+            </w:pPr>
+            <w:r>
+              <w:rPr>
+                <w:rFonts w:hint="eastAsia"/>
+              </w:rPr>
+              <w:t>查询某产品评价</w:t>
+            </w:r>
+            <w:r>
+              <w:rPr>
+                <w:rFonts w:hint="eastAsia"/>
+              </w:rPr>
+              <w:t>的</w:t>
+            </w:r>
+            <w:r>
+              <w:rPr>
+                <w:rFonts w:hint="eastAsia"/>
+              </w:rPr>
+              <w:t>反对</w:t>
+            </w:r>
+            <w:r>
+              <w:rPr>
+                <w:rFonts w:hint="eastAsia"/>
+              </w:rPr>
+              <w:t>投票</w:t>
+            </w:r>
+            <w:r>
+              <w:rPr>
+                <w:rFonts w:hint="eastAsia"/>
+              </w:rPr>
+              <w:t>【</w:t>
+            </w:r>
+            <w:r>
+              <w:rPr>
+                <w:rFonts w:hint="eastAsia"/>
+              </w:rPr>
+              <w:t>RESERVED</w:t>
+            </w:r>
+            <w:r>
+              <w:rPr>
+                <w:rFonts w:hint="eastAsia"/>
+              </w:rPr>
+              <w:t>】</w:t>
             </w:r>
           </w:p>
         </w:tc>
@@ -9992,7 +11340,7 @@
 </file>
 
 <file path=customXml/itemProps1.xml><?xml version="1.0" encoding="utf-8"?>
-<ds:datastoreItem xmlns:ds="http://schemas.openxmlformats.org/officeDocument/2006/customXml" ds:itemID="{A77AE791-DBB1-4C90-ABDF-B30147AE423E}">
+<ds:datastoreItem xmlns:ds="http://schemas.openxmlformats.org/officeDocument/2006/customXml" ds:itemID="{20E786E7-A0DF-43D4-85D9-6EA0CB43190B}">
   <ds:schemaRefs>
     <ds:schemaRef ds:uri="http://schemas.openxmlformats.org/officeDocument/2006/bibliography"/>
   </ds:schemaRefs>

</xml_diff>

<commit_message>
initial ui framework design by Ryan
</commit_message>
<xml_diff>
--- a/src/docs/数据规范和权限控制_by_ryan_micarl.docx
+++ b/src/docs/数据规范和权限控制_by_ryan_micarl.docx
@@ -7,19 +7,11 @@
         <w:spacing w:line="360" w:lineRule="auto"/>
         <w:jc w:val="center"/>
       </w:pPr>
-      <w:proofErr w:type="spellStart"/>
       <w:r>
         <w:rPr>
           <w:rFonts w:hint="eastAsia"/>
         </w:rPr>
-        <w:t>HitRating</w:t>
-      </w:r>
-      <w:proofErr w:type="spellEnd"/>
-      <w:r>
-        <w:rPr>
-          <w:rFonts w:hint="eastAsia"/>
-        </w:rPr>
-        <w:t xml:space="preserve"> V0.1 </w:t>
+        <w:t xml:space="preserve">HitRating V0.1 </w:t>
       </w:r>
       <w:r>
         <w:rPr>
@@ -67,16 +59,8 @@
         <w:rPr>
           <w:rFonts w:hint="eastAsia"/>
         </w:rPr>
-        <w:t xml:space="preserve">Ryan </w:t>
+        <w:t>Ryan Micarl</w:t>
       </w:r>
-      <w:proofErr w:type="spellStart"/>
-      <w:r>
-        <w:rPr>
-          <w:rFonts w:hint="eastAsia"/>
-        </w:rPr>
-        <w:t>Micarl</w:t>
-      </w:r>
-      <w:proofErr w:type="spellEnd"/>
     </w:p>
     <w:p>
       <w:pPr>
@@ -88,6 +72,21 @@
           <w:rFonts w:hint="eastAsia"/>
         </w:rPr>
         <w:t>@2013.03.12</w:t>
+      </w:r>
+      <w:r>
+        <w:rPr>
+          <w:rFonts w:hint="eastAsia"/>
+        </w:rPr>
+        <w:t xml:space="preserve"> </w:t>
+      </w:r>
+      <w:r>
+        <w:t>–</w:t>
+      </w:r>
+      <w:r>
+        <w:rPr>
+          <w:rFonts w:hint="eastAsia"/>
+        </w:rPr>
+        <w:t xml:space="preserve"> 2013.03.18</w:t>
       </w:r>
     </w:p>
     <w:p>
@@ -215,67 +214,200 @@
               <w:tab w:val="right" w:leader="dot" w:pos="10456"/>
             </w:tabs>
             <w:rPr>
+              <w:rFonts w:hint="eastAsia"/>
+            </w:rPr>
+          </w:pPr>
+          <w:hyperlink w:anchor="_Toc350879605" w:history="1">
+            <w:r>
+              <w:rPr>
+                <w:rStyle w:val="a6"/>
+                <w:noProof/>
+              </w:rPr>
+              <w:t>Vendor</w:t>
+            </w:r>
+            <w:r>
+              <w:rPr>
+                <w:noProof/>
+                <w:webHidden/>
+              </w:rPr>
+              <w:tab/>
+            </w:r>
+            <w:r>
+              <w:rPr>
+                <w:noProof/>
+                <w:webHidden/>
+              </w:rPr>
+              <w:fldChar w:fldCharType="begin"/>
+            </w:r>
+            <w:r>
+              <w:rPr>
+                <w:noProof/>
+                <w:webHidden/>
+              </w:rPr>
+              <w:instrText xml:space="preserve"> PAGEREF _Toc350879605 \h </w:instrText>
+            </w:r>
+            <w:r>
+              <w:rPr>
+                <w:noProof/>
+                <w:webHidden/>
+              </w:rPr>
+            </w:r>
+            <w:r>
+              <w:rPr>
+                <w:noProof/>
+                <w:webHidden/>
+              </w:rPr>
+              <w:fldChar w:fldCharType="separate"/>
+            </w:r>
+            <w:r>
+              <w:rPr>
+                <w:noProof/>
+                <w:webHidden/>
+              </w:rPr>
+              <w:t>3</w:t>
+            </w:r>
+            <w:r>
+              <w:rPr>
+                <w:noProof/>
+                <w:webHidden/>
+              </w:rPr>
+              <w:fldChar w:fldCharType="end"/>
+            </w:r>
+          </w:hyperlink>
+        </w:p>
+        <w:p>
+          <w:pPr>
+            <w:pStyle w:val="30"/>
+            <w:tabs>
+              <w:tab w:val="right" w:leader="dot" w:pos="10456"/>
+            </w:tabs>
+            <w:rPr>
+              <w:rFonts w:hint="eastAsia"/>
+            </w:rPr>
+          </w:pPr>
+          <w:hyperlink w:anchor="_Toc350879605" w:history="1">
+            <w:r>
+              <w:rPr>
+                <w:rStyle w:val="a6"/>
+                <w:rFonts w:hint="eastAsia"/>
+                <w:noProof/>
+              </w:rPr>
+              <w:t>Category</w:t>
+            </w:r>
+            <w:r>
+              <w:rPr>
+                <w:noProof/>
+                <w:webHidden/>
+              </w:rPr>
+              <w:tab/>
+            </w:r>
+            <w:r>
+              <w:rPr>
+                <w:rFonts w:hint="eastAsia"/>
+                <w:noProof/>
+                <w:webHidden/>
+              </w:rPr>
+              <w:t>4</w:t>
+            </w:r>
+          </w:hyperlink>
+        </w:p>
+        <w:p>
+          <w:pPr>
+            <w:pStyle w:val="30"/>
+            <w:tabs>
+              <w:tab w:val="right" w:leader="dot" w:pos="10456"/>
+            </w:tabs>
+            <w:rPr>
               <w:noProof/>
             </w:rPr>
           </w:pPr>
-          <w:hyperlink w:anchor="_Toc350879605" w:history="1">
-            <w:r>
-              <w:rPr>
-                <w:rStyle w:val="a6"/>
-                <w:noProof/>
-              </w:rPr>
-              <w:t>Vendor</w:t>
-            </w:r>
-            <w:r>
-              <w:rPr>
-                <w:noProof/>
-                <w:webHidden/>
-              </w:rPr>
-              <w:tab/>
-            </w:r>
-            <w:r>
-              <w:rPr>
-                <w:noProof/>
-                <w:webHidden/>
-              </w:rPr>
-              <w:fldChar w:fldCharType="begin"/>
-            </w:r>
-            <w:r>
-              <w:rPr>
-                <w:noProof/>
-                <w:webHidden/>
-              </w:rPr>
-              <w:instrText xml:space="preserve"> PAGEREF _Toc350879605 \h </w:instrText>
-            </w:r>
-            <w:r>
-              <w:rPr>
-                <w:noProof/>
-                <w:webHidden/>
-              </w:rPr>
-            </w:r>
-            <w:r>
-              <w:rPr>
-                <w:noProof/>
-                <w:webHidden/>
-              </w:rPr>
-              <w:fldChar w:fldCharType="separate"/>
-            </w:r>
-            <w:r>
-              <w:rPr>
-                <w:noProof/>
-                <w:webHidden/>
-              </w:rPr>
-              <w:t>3</w:t>
-            </w:r>
-            <w:r>
-              <w:rPr>
-                <w:noProof/>
-                <w:webHidden/>
-              </w:rPr>
-              <w:fldChar w:fldCharType="end"/>
-            </w:r>
-          </w:hyperlink>
+          <w:r>
+            <w:rPr>
+              <w:rFonts w:hint="eastAsia"/>
+            </w:rPr>
+            <w:t>Product</w:t>
+          </w:r>
+          <w:r>
+            <w:rPr>
+              <w:rFonts w:hint="eastAsia"/>
+            </w:rPr>
+            <w:tab/>
+            <w:t>5</w:t>
+          </w:r>
         </w:p>
+        <w:p>
+          <w:pPr>
+            <w:pStyle w:val="30"/>
+            <w:tabs>
+              <w:tab w:val="right" w:leader="dot" w:pos="10456"/>
+            </w:tabs>
+            <w:rPr>
+              <w:noProof/>
+            </w:rPr>
+          </w:pPr>
+          <w:r>
+            <w:rPr>
+              <w:rFonts w:hint="eastAsia"/>
+            </w:rPr>
+            <w:t>Review</w:t>
+          </w:r>
+          <w:r>
+            <w:rPr>
+              <w:rFonts w:hint="eastAsia"/>
+            </w:rPr>
+            <w:tab/>
+            <w:t>6</w:t>
+          </w:r>
+        </w:p>
+        <w:p>
+          <w:pPr>
+            <w:pStyle w:val="30"/>
+            <w:tabs>
+              <w:tab w:val="right" w:leader="dot" w:pos="10456"/>
+            </w:tabs>
+            <w:rPr>
+              <w:noProof/>
+            </w:rPr>
+          </w:pPr>
+          <w:r>
+            <w:rPr>
+              <w:rFonts w:hint="eastAsia"/>
+            </w:rPr>
+            <w:t>Comment</w:t>
+          </w:r>
+          <w:r>
+            <w:rPr>
+              <w:rFonts w:hint="eastAsia"/>
+            </w:rPr>
+            <w:tab/>
+            <w:t>7</w:t>
+          </w:r>
+        </w:p>
+        <w:p>
+          <w:pPr>
+            <w:pStyle w:val="30"/>
+            <w:tabs>
+              <w:tab w:val="right" w:leader="dot" w:pos="10456"/>
+            </w:tabs>
+            <w:rPr>
+              <w:noProof/>
+            </w:rPr>
+          </w:pPr>
+          <w:r>
+            <w:rPr>
+              <w:rFonts w:hint="eastAsia"/>
+            </w:rPr>
+            <w:t>Vote</w:t>
+          </w:r>
+          <w:r>
+            <w:rPr>
+              <w:rFonts w:hint="eastAsia"/>
+            </w:rPr>
+            <w:tab/>
+            <w:t>8</w:t>
+          </w:r>
+        </w:p>
+        <w:p/>
         <w:p>
           <w:r>
             <w:fldChar w:fldCharType="end"/>
@@ -723,14 +855,12 @@
             <w:pPr>
               <w:spacing w:line="360" w:lineRule="auto"/>
             </w:pPr>
-            <w:proofErr w:type="spellStart"/>
             <w:r>
               <w:rPr>
                 <w:rFonts w:hint="eastAsia"/>
               </w:rPr>
               <w:t>HomePage</w:t>
             </w:r>
-            <w:proofErr w:type="spellEnd"/>
           </w:p>
         </w:tc>
         <w:tc>
@@ -1094,14 +1224,12 @@
             <w:pPr>
               <w:spacing w:line="360" w:lineRule="auto"/>
             </w:pPr>
-            <w:proofErr w:type="spellStart"/>
             <w:r>
               <w:rPr>
                 <w:rFonts w:hint="eastAsia"/>
               </w:rPr>
               <w:t>PostNo</w:t>
             </w:r>
-            <w:proofErr w:type="spellEnd"/>
           </w:p>
         </w:tc>
         <w:tc>
@@ -1391,59 +1519,49 @@
               <w:rPr>
                 <w:rFonts w:hint="eastAsia"/>
               </w:rPr>
-              <w:t xml:space="preserve">1. </w:t>
-            </w:r>
-            <w:proofErr w:type="spellStart"/>
+              <w:t>1. Vendor.Title</w:t>
+            </w:r>
+            <w:r>
+              <w:rPr>
+                <w:rFonts w:hint="eastAsia"/>
+              </w:rPr>
+              <w:t>不得重名；</w:t>
+            </w:r>
+          </w:p>
+          <w:p>
+            <w:pPr>
+              <w:spacing w:line="360" w:lineRule="auto"/>
+            </w:pPr>
+            <w:r>
+              <w:rPr>
+                <w:rFonts w:hint="eastAsia"/>
+              </w:rPr>
+              <w:t>2</w:t>
+            </w:r>
+            <w:r>
+              <w:rPr>
+                <w:rFonts w:hint="eastAsia"/>
+              </w:rPr>
+              <w:t xml:space="preserve">. </w:t>
+            </w:r>
+            <w:r>
+              <w:rPr>
+                <w:rFonts w:hint="eastAsia"/>
+              </w:rPr>
+              <w:t>Vendor</w:t>
+            </w:r>
+            <w:r>
+              <w:rPr>
+                <w:rFonts w:hint="eastAsia"/>
+              </w:rPr>
+              <w:t>一经创建，</w:t>
+            </w:r>
             <w:r>
               <w:rPr>
                 <w:rFonts w:hint="eastAsia"/>
               </w:rPr>
               <w:t>Vendor.Title</w:t>
             </w:r>
-            <w:proofErr w:type="spellEnd"/>
-            <w:r>
-              <w:rPr>
-                <w:rFonts w:hint="eastAsia"/>
-              </w:rPr>
-              <w:t>不得重名；</w:t>
-            </w:r>
-          </w:p>
-          <w:p>
-            <w:pPr>
-              <w:spacing w:line="360" w:lineRule="auto"/>
-            </w:pPr>
-            <w:r>
-              <w:rPr>
-                <w:rFonts w:hint="eastAsia"/>
-              </w:rPr>
-              <w:t>2</w:t>
-            </w:r>
-            <w:r>
-              <w:rPr>
-                <w:rFonts w:hint="eastAsia"/>
-              </w:rPr>
-              <w:t xml:space="preserve">. </w:t>
-            </w:r>
-            <w:r>
-              <w:rPr>
-                <w:rFonts w:hint="eastAsia"/>
-              </w:rPr>
-              <w:t>Vendor</w:t>
-            </w:r>
-            <w:r>
-              <w:rPr>
-                <w:rFonts w:hint="eastAsia"/>
-              </w:rPr>
-              <w:t>一经创建，</w:t>
-            </w:r>
-            <w:proofErr w:type="spellStart"/>
-            <w:r>
-              <w:rPr>
-                <w:rFonts w:hint="eastAsia"/>
-              </w:rPr>
-              <w:t>Vendor.Title</w:t>
-            </w:r>
-            <w:proofErr w:type="spellEnd"/>
             <w:r>
               <w:rPr>
                 <w:rFonts w:hint="eastAsia"/>
@@ -1780,19 +1898,11 @@
             <w:pPr>
               <w:spacing w:line="360" w:lineRule="auto"/>
             </w:pPr>
-            <w:proofErr w:type="spellStart"/>
-            <w:r>
-              <w:rPr>
-                <w:rFonts w:hint="eastAsia"/>
-              </w:rPr>
-              <w:t>Api</w:t>
-            </w:r>
-            <w:proofErr w:type="spellEnd"/>
-            <w:r>
-              <w:rPr>
-                <w:rFonts w:hint="eastAsia"/>
-              </w:rPr>
-              <w:t>/</w:t>
+            <w:r>
+              <w:rPr>
+                <w:rFonts w:hint="eastAsia"/>
+              </w:rPr>
+              <w:t>Api/</w:t>
             </w:r>
             <w:r>
               <w:rPr>
@@ -1851,19 +1961,11 @@
             <w:pPr>
               <w:spacing w:line="360" w:lineRule="auto"/>
             </w:pPr>
-            <w:proofErr w:type="spellStart"/>
-            <w:r>
-              <w:rPr>
-                <w:rFonts w:hint="eastAsia"/>
-              </w:rPr>
-              <w:t>Api</w:t>
-            </w:r>
-            <w:proofErr w:type="spellEnd"/>
-            <w:r>
-              <w:rPr>
-                <w:rFonts w:hint="eastAsia"/>
-              </w:rPr>
-              <w:t>/Vendor/{id}</w:t>
+            <w:r>
+              <w:rPr>
+                <w:rFonts w:hint="eastAsia"/>
+              </w:rPr>
+              <w:t>Api/Vendor/{id}</w:t>
             </w:r>
           </w:p>
         </w:tc>
@@ -1910,19 +2012,11 @@
             <w:pPr>
               <w:spacing w:line="360" w:lineRule="auto"/>
             </w:pPr>
-            <w:proofErr w:type="spellStart"/>
-            <w:r>
-              <w:rPr>
-                <w:rFonts w:hint="eastAsia"/>
-              </w:rPr>
-              <w:t>Api</w:t>
-            </w:r>
-            <w:proofErr w:type="spellEnd"/>
-            <w:r>
-              <w:rPr>
-                <w:rFonts w:hint="eastAsia"/>
-              </w:rPr>
-              <w:t>/Vendor/{id}</w:t>
+            <w:r>
+              <w:rPr>
+                <w:rFonts w:hint="eastAsia"/>
+              </w:rPr>
+              <w:t>Api/Vendor/{id}</w:t>
             </w:r>
           </w:p>
         </w:tc>
@@ -1969,19 +2063,11 @@
             <w:pPr>
               <w:spacing w:line="360" w:lineRule="auto"/>
             </w:pPr>
-            <w:proofErr w:type="spellStart"/>
-            <w:r>
-              <w:rPr>
-                <w:rFonts w:hint="eastAsia"/>
-              </w:rPr>
-              <w:t>Api</w:t>
-            </w:r>
-            <w:proofErr w:type="spellEnd"/>
-            <w:r>
-              <w:rPr>
-                <w:rFonts w:hint="eastAsia"/>
-              </w:rPr>
-              <w:t>/Vendor/{id}</w:t>
+            <w:r>
+              <w:rPr>
+                <w:rFonts w:hint="eastAsia"/>
+              </w:rPr>
+              <w:t>Api/Vendor/{id}</w:t>
             </w:r>
           </w:p>
         </w:tc>
@@ -2029,19 +2115,11 @@
             <w:pPr>
               <w:spacing w:line="360" w:lineRule="auto"/>
             </w:pPr>
-            <w:proofErr w:type="spellStart"/>
-            <w:r>
-              <w:rPr>
-                <w:rFonts w:hint="eastAsia"/>
-              </w:rPr>
-              <w:t>Api</w:t>
-            </w:r>
-            <w:proofErr w:type="spellEnd"/>
-            <w:r>
-              <w:rPr>
-                <w:rFonts w:hint="eastAsia"/>
-              </w:rPr>
-              <w:t>/Vendors</w:t>
+            <w:r>
+              <w:rPr>
+                <w:rFonts w:hint="eastAsia"/>
+              </w:rPr>
+              <w:t>Api/Vendors</w:t>
             </w:r>
           </w:p>
         </w:tc>
@@ -2088,28 +2166,12 @@
             <w:pPr>
               <w:spacing w:line="360" w:lineRule="auto"/>
             </w:pPr>
-            <w:proofErr w:type="spellStart"/>
-            <w:r>
-              <w:rPr>
-                <w:rFonts w:hint="eastAsia"/>
-              </w:rPr>
-              <w:t>Api</w:t>
-            </w:r>
-            <w:proofErr w:type="spellEnd"/>
-            <w:r>
-              <w:rPr>
-                <w:rFonts w:hint="eastAsia"/>
-              </w:rPr>
-              <w:t>/</w:t>
-            </w:r>
-            <w:proofErr w:type="spellStart"/>
-            <w:r>
-              <w:rPr>
-                <w:rFonts w:hint="eastAsia"/>
-              </w:rPr>
-              <w:t>MiniVendors</w:t>
-            </w:r>
-            <w:proofErr w:type="spellEnd"/>
+            <w:r>
+              <w:rPr>
+                <w:rFonts w:hint="eastAsia"/>
+              </w:rPr>
+              <w:t>Api/MiniVendors</w:t>
+            </w:r>
           </w:p>
         </w:tc>
         <w:tc>
@@ -2126,14 +2188,12 @@
               </w:rPr>
               <w:t>查询供应商，主要用于</w:t>
             </w:r>
-            <w:proofErr w:type="spellStart"/>
             <w:r>
               <w:rPr>
                 <w:rFonts w:hint="eastAsia"/>
               </w:rPr>
               <w:t>AjaxSuggestion</w:t>
             </w:r>
-            <w:proofErr w:type="spellEnd"/>
             <w:r>
               <w:rPr>
                 <w:rFonts w:hint="eastAsia"/>
@@ -2169,33 +2229,11 @@
             <w:pPr>
               <w:spacing w:line="360" w:lineRule="auto"/>
             </w:pPr>
-            <w:proofErr w:type="spellStart"/>
-            <w:r>
-              <w:rPr>
-                <w:rFonts w:hint="eastAsia"/>
-              </w:rPr>
-              <w:t>Api</w:t>
-            </w:r>
-            <w:proofErr w:type="spellEnd"/>
-            <w:r>
-              <w:rPr>
-                <w:rFonts w:hint="eastAsia"/>
-              </w:rPr>
-              <w:t>/</w:t>
-            </w:r>
-            <w:proofErr w:type="spellStart"/>
-            <w:r>
-              <w:rPr>
-                <w:rFonts w:hint="eastAsia"/>
-              </w:rPr>
-              <w:t>MiniVendor</w:t>
-            </w:r>
-            <w:proofErr w:type="spellEnd"/>
-            <w:r>
-              <w:rPr>
-                <w:rFonts w:hint="eastAsia"/>
-              </w:rPr>
-              <w:t>/{id}</w:t>
+            <w:r>
+              <w:rPr>
+                <w:rFonts w:hint="eastAsia"/>
+              </w:rPr>
+              <w:t>Api/MiniVendor/{id}</w:t>
             </w:r>
           </w:p>
         </w:tc>
@@ -2486,14 +2524,12 @@
             <w:pPr>
               <w:spacing w:line="360" w:lineRule="auto"/>
             </w:pPr>
-            <w:proofErr w:type="spellStart"/>
             <w:r>
               <w:rPr>
                 <w:rFonts w:hint="eastAsia"/>
               </w:rPr>
               <w:t>ChineseTitle</w:t>
             </w:r>
-            <w:proofErr w:type="spellEnd"/>
           </w:p>
         </w:tc>
         <w:tc>
@@ -2788,7 +2824,6 @@
               </w:rPr>
               <w:t xml:space="preserve">1. </w:t>
             </w:r>
-            <w:proofErr w:type="spellStart"/>
             <w:r>
               <w:rPr>
                 <w:rFonts w:hint="eastAsia"/>
@@ -2801,7 +2836,6 @@
               </w:rPr>
               <w:t>.Title</w:t>
             </w:r>
-            <w:proofErr w:type="spellEnd"/>
             <w:r>
               <w:rPr>
                 <w:rFonts w:hint="eastAsia"/>
@@ -2837,7 +2871,6 @@
               </w:rPr>
               <w:t>一经创建，</w:t>
             </w:r>
-            <w:proofErr w:type="spellStart"/>
             <w:r>
               <w:rPr>
                 <w:rFonts w:hint="eastAsia"/>
@@ -2850,7 +2883,6 @@
               </w:rPr>
               <w:t>.Title</w:t>
             </w:r>
-            <w:proofErr w:type="spellEnd"/>
             <w:r>
               <w:rPr>
                 <w:rFonts w:hint="eastAsia"/>
@@ -3187,19 +3219,11 @@
             <w:pPr>
               <w:spacing w:line="360" w:lineRule="auto"/>
             </w:pPr>
-            <w:proofErr w:type="spellStart"/>
-            <w:r>
-              <w:rPr>
-                <w:rFonts w:hint="eastAsia"/>
-              </w:rPr>
-              <w:t>Api</w:t>
-            </w:r>
-            <w:proofErr w:type="spellEnd"/>
-            <w:r>
-              <w:rPr>
-                <w:rFonts w:hint="eastAsia"/>
-              </w:rPr>
-              <w:t>/</w:t>
+            <w:r>
+              <w:rPr>
+                <w:rFonts w:hint="eastAsia"/>
+              </w:rPr>
+              <w:t>Api/</w:t>
             </w:r>
             <w:r>
               <w:rPr>
@@ -3252,19 +3276,11 @@
             <w:pPr>
               <w:spacing w:line="360" w:lineRule="auto"/>
             </w:pPr>
-            <w:proofErr w:type="spellStart"/>
-            <w:r>
-              <w:rPr>
-                <w:rFonts w:hint="eastAsia"/>
-              </w:rPr>
-              <w:t>Api</w:t>
-            </w:r>
-            <w:proofErr w:type="spellEnd"/>
-            <w:r>
-              <w:rPr>
-                <w:rFonts w:hint="eastAsia"/>
-              </w:rPr>
-              <w:t>/Category/{id}</w:t>
+            <w:r>
+              <w:rPr>
+                <w:rFonts w:hint="eastAsia"/>
+              </w:rPr>
+              <w:t>Api/Category/{id}</w:t>
             </w:r>
           </w:p>
         </w:tc>
@@ -3317,19 +3333,11 @@
             <w:pPr>
               <w:spacing w:line="360" w:lineRule="auto"/>
             </w:pPr>
-            <w:proofErr w:type="spellStart"/>
-            <w:r>
-              <w:rPr>
-                <w:rFonts w:hint="eastAsia"/>
-              </w:rPr>
-              <w:t>Api</w:t>
-            </w:r>
-            <w:proofErr w:type="spellEnd"/>
-            <w:r>
-              <w:rPr>
-                <w:rFonts w:hint="eastAsia"/>
-              </w:rPr>
-              <w:t>/</w:t>
+            <w:r>
+              <w:rPr>
+                <w:rFonts w:hint="eastAsia"/>
+              </w:rPr>
+              <w:t>Api/</w:t>
             </w:r>
             <w:r>
               <w:rPr>
@@ -3394,19 +3402,11 @@
             <w:pPr>
               <w:spacing w:line="360" w:lineRule="auto"/>
             </w:pPr>
-            <w:proofErr w:type="spellStart"/>
-            <w:r>
-              <w:rPr>
-                <w:rFonts w:hint="eastAsia"/>
-              </w:rPr>
-              <w:t>Api</w:t>
-            </w:r>
-            <w:proofErr w:type="spellEnd"/>
-            <w:r>
-              <w:rPr>
-                <w:rFonts w:hint="eastAsia"/>
-              </w:rPr>
-              <w:t>/</w:t>
+            <w:r>
+              <w:rPr>
+                <w:rFonts w:hint="eastAsia"/>
+              </w:rPr>
+              <w:t>Api/</w:t>
             </w:r>
             <w:r>
               <w:rPr>
@@ -3471,19 +3471,11 @@
             <w:pPr>
               <w:spacing w:line="360" w:lineRule="auto"/>
             </w:pPr>
-            <w:proofErr w:type="spellStart"/>
-            <w:r>
-              <w:rPr>
-                <w:rFonts w:hint="eastAsia"/>
-              </w:rPr>
-              <w:t>Api</w:t>
-            </w:r>
-            <w:proofErr w:type="spellEnd"/>
-            <w:r>
-              <w:rPr>
-                <w:rFonts w:hint="eastAsia"/>
-              </w:rPr>
-              <w:t>/</w:t>
+            <w:r>
+              <w:rPr>
+                <w:rFonts w:hint="eastAsia"/>
+              </w:rPr>
+              <w:t>Api/</w:t>
             </w:r>
             <w:r>
               <w:rPr>
@@ -3548,28 +3540,18 @@
             <w:pPr>
               <w:spacing w:line="360" w:lineRule="auto"/>
             </w:pPr>
-            <w:proofErr w:type="spellStart"/>
-            <w:r>
-              <w:rPr>
-                <w:rFonts w:hint="eastAsia"/>
-              </w:rPr>
-              <w:t>Api</w:t>
-            </w:r>
-            <w:proofErr w:type="spellEnd"/>
-            <w:r>
-              <w:rPr>
-                <w:rFonts w:hint="eastAsia"/>
-              </w:rPr>
-              <w:t>/</w:t>
-            </w:r>
-            <w:proofErr w:type="spellStart"/>
+            <w:r>
+              <w:rPr>
+                <w:rFonts w:hint="eastAsia"/>
+              </w:rPr>
+              <w:t>Api/</w:t>
+            </w:r>
             <w:r>
               <w:rPr>
                 <w:rFonts w:hint="eastAsia"/>
               </w:rPr>
               <w:t>MiniCategories</w:t>
             </w:r>
-            <w:proofErr w:type="spellEnd"/>
           </w:p>
         </w:tc>
         <w:tc>
@@ -3598,14 +3580,12 @@
               </w:rPr>
               <w:t>，主要用于</w:t>
             </w:r>
-            <w:proofErr w:type="spellStart"/>
             <w:r>
               <w:rPr>
                 <w:rFonts w:hint="eastAsia"/>
               </w:rPr>
               <w:t>AjaxSuggestion</w:t>
             </w:r>
-            <w:proofErr w:type="spellEnd"/>
             <w:r>
               <w:rPr>
                 <w:rFonts w:hint="eastAsia"/>
@@ -3641,19 +3621,11 @@
             <w:pPr>
               <w:spacing w:line="360" w:lineRule="auto"/>
             </w:pPr>
-            <w:proofErr w:type="spellStart"/>
-            <w:r>
-              <w:rPr>
-                <w:rFonts w:hint="eastAsia"/>
-              </w:rPr>
-              <w:t>Api</w:t>
-            </w:r>
-            <w:proofErr w:type="spellEnd"/>
-            <w:r>
-              <w:rPr>
-                <w:rFonts w:hint="eastAsia"/>
-              </w:rPr>
-              <w:t>/</w:t>
+            <w:r>
+              <w:rPr>
+                <w:rFonts w:hint="eastAsia"/>
+              </w:rPr>
+              <w:t>Api/</w:t>
             </w:r>
             <w:r>
               <w:rPr>
@@ -3661,14 +3633,12 @@
               </w:rPr>
               <w:t xml:space="preserve"> </w:t>
             </w:r>
-            <w:proofErr w:type="spellStart"/>
             <w:r>
               <w:rPr>
                 <w:rFonts w:hint="eastAsia"/>
               </w:rPr>
               <w:t>MiniCategory</w:t>
             </w:r>
-            <w:proofErr w:type="spellEnd"/>
             <w:r>
               <w:rPr>
                 <w:rFonts w:hint="eastAsia"/>
@@ -3898,14 +3868,192 @@
             <w:pPr>
               <w:spacing w:line="360" w:lineRule="auto"/>
             </w:pPr>
-            <w:proofErr w:type="spellStart"/>
-            <w:r>
-              <w:rPr>
-                <w:rFonts w:hint="eastAsia"/>
-              </w:rPr>
-              <w:t>VendorId</w:t>
-            </w:r>
-            <w:proofErr w:type="spellEnd"/>
+            <w:r>
+              <w:rPr>
+                <w:rFonts w:hint="eastAsia"/>
+              </w:rPr>
+              <w:t>VendorId *</w:t>
+            </w:r>
+          </w:p>
+        </w:tc>
+        <w:tc>
+          <w:tcPr>
+            <w:tcW w:w="1501" w:type="dxa"/>
+          </w:tcPr>
+          <w:p>
+            <w:pPr>
+              <w:spacing w:line="360" w:lineRule="auto"/>
+            </w:pPr>
+            <w:r>
+              <w:rPr>
+                <w:rFonts w:hint="eastAsia"/>
+              </w:rPr>
+              <w:t>供应商</w:t>
+            </w:r>
+            <w:r>
+              <w:rPr>
+                <w:rFonts w:hint="eastAsia"/>
+              </w:rPr>
+              <w:t>ID</w:t>
+            </w:r>
+          </w:p>
+        </w:tc>
+        <w:tc>
+          <w:tcPr>
+            <w:tcW w:w="7289" w:type="dxa"/>
+            <w:gridSpan w:val="2"/>
+          </w:tcPr>
+          <w:p>
+            <w:pPr>
+              <w:spacing w:line="360" w:lineRule="auto"/>
+            </w:pPr>
+            <w:r>
+              <w:rPr>
+                <w:rFonts w:hint="eastAsia"/>
+              </w:rPr>
+              <w:t xml:space="preserve">FK, </w:t>
+            </w:r>
+            <w:r>
+              <w:rPr>
+                <w:rFonts w:hint="eastAsia"/>
+              </w:rPr>
+              <w:t>NOT_NULL</w:t>
+            </w:r>
+          </w:p>
+        </w:tc>
+      </w:tr>
+      <w:tr>
+        <w:tc>
+          <w:tcPr>
+            <w:tcW w:w="1892" w:type="dxa"/>
+            <w:gridSpan w:val="2"/>
+          </w:tcPr>
+          <w:p>
+            <w:pPr>
+              <w:spacing w:line="360" w:lineRule="auto"/>
+            </w:pPr>
+            <w:r>
+              <w:rPr>
+                <w:rFonts w:hint="eastAsia"/>
+              </w:rPr>
+              <w:t>Title *</w:t>
+            </w:r>
+          </w:p>
+        </w:tc>
+        <w:tc>
+          <w:tcPr>
+            <w:tcW w:w="1501" w:type="dxa"/>
+          </w:tcPr>
+          <w:p>
+            <w:pPr>
+              <w:spacing w:line="360" w:lineRule="auto"/>
+            </w:pPr>
+            <w:r>
+              <w:rPr>
+                <w:rFonts w:hint="eastAsia"/>
+              </w:rPr>
+              <w:t>类别英文全称</w:t>
+            </w:r>
+          </w:p>
+        </w:tc>
+        <w:tc>
+          <w:tcPr>
+            <w:tcW w:w="7289" w:type="dxa"/>
+            <w:gridSpan w:val="2"/>
+          </w:tcPr>
+          <w:p>
+            <w:pPr>
+              <w:spacing w:line="360" w:lineRule="auto"/>
+            </w:pPr>
+            <w:r>
+              <w:rPr>
+                <w:rFonts w:hint="eastAsia"/>
+              </w:rPr>
+              <w:t>VARCHAR(2000)</w:t>
+            </w:r>
+            <w:r>
+              <w:rPr>
+                <w:rFonts w:hint="eastAsia"/>
+              </w:rPr>
+              <w:t xml:space="preserve">, </w:t>
+            </w:r>
+            <w:r>
+              <w:rPr>
+                <w:rFonts w:hint="eastAsia"/>
+              </w:rPr>
+              <w:t>NOT_NULL</w:t>
+            </w:r>
+          </w:p>
+        </w:tc>
+      </w:tr>
+      <w:tr>
+        <w:tc>
+          <w:tcPr>
+            <w:tcW w:w="1892" w:type="dxa"/>
+            <w:gridSpan w:val="2"/>
+          </w:tcPr>
+          <w:p>
+            <w:pPr>
+              <w:spacing w:line="360" w:lineRule="auto"/>
+            </w:pPr>
+            <w:r>
+              <w:rPr>
+                <w:rFonts w:hint="eastAsia"/>
+              </w:rPr>
+              <w:t>Logo</w:t>
+            </w:r>
+          </w:p>
+        </w:tc>
+        <w:tc>
+          <w:tcPr>
+            <w:tcW w:w="1501" w:type="dxa"/>
+          </w:tcPr>
+          <w:p>
+            <w:pPr>
+              <w:spacing w:line="360" w:lineRule="auto"/>
+            </w:pPr>
+            <w:r>
+              <w:rPr>
+                <w:rFonts w:hint="eastAsia"/>
+              </w:rPr>
+              <w:t>图标</w:t>
+            </w:r>
+          </w:p>
+        </w:tc>
+        <w:tc>
+          <w:tcPr>
+            <w:tcW w:w="7289" w:type="dxa"/>
+            <w:gridSpan w:val="2"/>
+          </w:tcPr>
+          <w:p>
+            <w:pPr>
+              <w:spacing w:line="360" w:lineRule="auto"/>
+            </w:pPr>
+            <w:r>
+              <w:rPr>
+                <w:rFonts w:hint="eastAsia"/>
+              </w:rPr>
+              <w:t>IMG URL</w:t>
+            </w:r>
+          </w:p>
+        </w:tc>
+      </w:tr>
+      <w:tr>
+        <w:tc>
+          <w:tcPr>
+            <w:tcW w:w="1892" w:type="dxa"/>
+            <w:gridSpan w:val="2"/>
+          </w:tcPr>
+          <w:p>
+            <w:pPr>
+              <w:spacing w:line="360" w:lineRule="auto"/>
+            </w:pPr>
+            <w:r>
+              <w:rPr>
+                <w:rFonts w:hint="eastAsia"/>
+              </w:rPr>
+              <w:t>CategoryId</w:t>
+            </w:r>
             <w:r>
               <w:rPr>
                 <w:rFonts w:hint="eastAsia"/>
@@ -3926,7 +4074,7 @@
               <w:rPr>
                 <w:rFonts w:hint="eastAsia"/>
               </w:rPr>
-              <w:t>供应商</w:t>
+              <w:t>类别</w:t>
             </w:r>
             <w:r>
               <w:rPr>
@@ -3949,7 +4097,71 @@
               <w:rPr>
                 <w:rFonts w:hint="eastAsia"/>
               </w:rPr>
-              <w:t xml:space="preserve">FK, </w:t>
+              <w:t>FK, ALLOW NULL(NULL = NOT Categoried)</w:t>
+            </w:r>
+          </w:p>
+        </w:tc>
+      </w:tr>
+      <w:tr>
+        <w:tc>
+          <w:tcPr>
+            <w:tcW w:w="1892" w:type="dxa"/>
+            <w:gridSpan w:val="2"/>
+          </w:tcPr>
+          <w:p>
+            <w:pPr>
+              <w:spacing w:line="360" w:lineRule="auto"/>
+            </w:pPr>
+            <w:r>
+              <w:rPr>
+                <w:rFonts w:hint="eastAsia"/>
+              </w:rPr>
+              <w:t>Version</w:t>
+            </w:r>
+            <w:r>
+              <w:rPr>
+                <w:rFonts w:hint="eastAsia"/>
+              </w:rPr>
+              <w:t xml:space="preserve"> *</w:t>
+            </w:r>
+          </w:p>
+        </w:tc>
+        <w:tc>
+          <w:tcPr>
+            <w:tcW w:w="1501" w:type="dxa"/>
+          </w:tcPr>
+          <w:p>
+            <w:pPr>
+              <w:spacing w:line="360" w:lineRule="auto"/>
+            </w:pPr>
+            <w:r>
+              <w:rPr>
+                <w:rFonts w:hint="eastAsia"/>
+              </w:rPr>
+              <w:t>版本号</w:t>
+            </w:r>
+          </w:p>
+        </w:tc>
+        <w:tc>
+          <w:tcPr>
+            <w:tcW w:w="7289" w:type="dxa"/>
+            <w:gridSpan w:val="2"/>
+          </w:tcPr>
+          <w:p>
+            <w:pPr>
+              <w:spacing w:line="360" w:lineRule="auto"/>
+            </w:pPr>
+            <w:r>
+              <w:rPr>
+                <w:rFonts w:hint="eastAsia"/>
+              </w:rPr>
+              <w:t>VARCHAR(50)</w:t>
+            </w:r>
+            <w:r>
+              <w:rPr>
+                <w:rFonts w:hint="eastAsia"/>
+              </w:rPr>
+              <w:t xml:space="preserve">, </w:t>
             </w:r>
             <w:r>
               <w:rPr>
@@ -3974,7 +4186,7 @@
               <w:rPr>
                 <w:rFonts w:hint="eastAsia"/>
               </w:rPr>
-              <w:t>Title *</w:t>
+              <w:t>Published</w:t>
             </w:r>
           </w:p>
         </w:tc>
@@ -3990,7 +4202,7 @@
               <w:rPr>
                 <w:rFonts w:hint="eastAsia"/>
               </w:rPr>
-              <w:t>类别英文全称</w:t>
+              <w:t>发布日期</w:t>
             </w:r>
           </w:p>
         </w:tc>
@@ -4007,19 +4219,7 @@
               <w:rPr>
                 <w:rFonts w:hint="eastAsia"/>
               </w:rPr>
-              <w:t>VARCHAR(2000)</w:t>
-            </w:r>
-            <w:r>
-              <w:rPr>
-                <w:rFonts w:hint="eastAsia"/>
-              </w:rPr>
-              <w:t xml:space="preserve">, </w:t>
-            </w:r>
-            <w:r>
-              <w:rPr>
-                <w:rFonts w:hint="eastAsia"/>
-              </w:rPr>
-              <w:t>NOT_NULL</w:t>
+              <w:t>DATE</w:t>
             </w:r>
           </w:p>
         </w:tc>
@@ -4038,7 +4238,7 @@
               <w:rPr>
                 <w:rFonts w:hint="eastAsia"/>
               </w:rPr>
-              <w:t>Logo</w:t>
+              <w:t>PreVersion</w:t>
             </w:r>
           </w:p>
         </w:tc>
@@ -4054,7 +4254,7 @@
               <w:rPr>
                 <w:rFonts w:hint="eastAsia"/>
               </w:rPr>
-              <w:t>图标</w:t>
+              <w:t>前一版本号</w:t>
             </w:r>
           </w:p>
         </w:tc>
@@ -4071,7 +4271,7 @@
               <w:rPr>
                 <w:rFonts w:hint="eastAsia"/>
               </w:rPr>
-              <w:t>IMG URL</w:t>
+              <w:t>VARCHAR(50)</w:t>
             </w:r>
           </w:p>
         </w:tc>
@@ -4086,19 +4286,20 @@
             <w:pPr>
               <w:spacing w:line="360" w:lineRule="auto"/>
             </w:pPr>
-            <w:proofErr w:type="spellStart"/>
-            <w:r>
-              <w:rPr>
-                <w:rFonts w:hint="eastAsia"/>
-              </w:rPr>
-              <w:t>CategoryId</w:t>
-            </w:r>
-            <w:proofErr w:type="spellEnd"/>
-            <w:r>
-              <w:rPr>
-                <w:rFonts w:hint="eastAsia"/>
-              </w:rPr>
-              <w:t xml:space="preserve"> *</w:t>
+            <w:r>
+              <w:rPr>
+                <w:rFonts w:hint="eastAsia"/>
+              </w:rPr>
+              <w:t>Phone</w:t>
+            </w:r>
+            <w:r>
+              <w:t>P</w:t>
+            </w:r>
+            <w:r>
+              <w:rPr>
+                <w:rFonts w:hint="eastAsia"/>
+              </w:rPr>
+              <w:t>reSale</w:t>
             </w:r>
           </w:p>
         </w:tc>
@@ -4114,13 +4315,7 @@
               <w:rPr>
                 <w:rFonts w:hint="eastAsia"/>
               </w:rPr>
-              <w:t>类别</w:t>
-            </w:r>
-            <w:r>
-              <w:rPr>
-                <w:rFonts w:hint="eastAsia"/>
-              </w:rPr>
-              <w:t>ID</w:t>
+              <w:t>售前电话</w:t>
             </w:r>
           </w:p>
         </w:tc>
@@ -4137,21 +4332,7 @@
               <w:rPr>
                 <w:rFonts w:hint="eastAsia"/>
               </w:rPr>
-              <w:t xml:space="preserve">FK, ALLOW NULL(NULL = NOT </w:t>
-            </w:r>
-            <w:proofErr w:type="spellStart"/>
-            <w:r>
-              <w:rPr>
-                <w:rFonts w:hint="eastAsia"/>
-              </w:rPr>
-              <w:t>Categoried</w:t>
-            </w:r>
-            <w:proofErr w:type="spellEnd"/>
-            <w:r>
-              <w:rPr>
-                <w:rFonts w:hint="eastAsia"/>
-              </w:rPr>
-              <w:t>)</w:t>
+              <w:t>VARCHAR(50)</w:t>
             </w:r>
           </w:p>
         </w:tc>
@@ -4170,255 +4351,14 @@
               <w:rPr>
                 <w:rFonts w:hint="eastAsia"/>
               </w:rPr>
-              <w:t>Version</w:t>
-            </w:r>
-            <w:r>
-              <w:rPr>
-                <w:rFonts w:hint="eastAsia"/>
-              </w:rPr>
-              <w:t xml:space="preserve"> *</w:t>
-            </w:r>
-          </w:p>
-        </w:tc>
-        <w:tc>
-          <w:tcPr>
-            <w:tcW w:w="1501" w:type="dxa"/>
-          </w:tcPr>
-          <w:p>
-            <w:pPr>
-              <w:spacing w:line="360" w:lineRule="auto"/>
-            </w:pPr>
-            <w:r>
-              <w:rPr>
-                <w:rFonts w:hint="eastAsia"/>
-              </w:rPr>
-              <w:t>版本号</w:t>
-            </w:r>
-          </w:p>
-        </w:tc>
-        <w:tc>
-          <w:tcPr>
-            <w:tcW w:w="7289" w:type="dxa"/>
-            <w:gridSpan w:val="2"/>
-          </w:tcPr>
-          <w:p>
-            <w:pPr>
-              <w:spacing w:line="360" w:lineRule="auto"/>
-            </w:pPr>
-            <w:r>
-              <w:rPr>
-                <w:rFonts w:hint="eastAsia"/>
-              </w:rPr>
-              <w:t>VARCHAR(50)</w:t>
-            </w:r>
-            <w:r>
-              <w:rPr>
-                <w:rFonts w:hint="eastAsia"/>
-              </w:rPr>
-              <w:t xml:space="preserve">, </w:t>
-            </w:r>
-            <w:r>
-              <w:rPr>
-                <w:rFonts w:hint="eastAsia"/>
-              </w:rPr>
-              <w:t>NOT_NULL</w:t>
-            </w:r>
-          </w:p>
-        </w:tc>
-      </w:tr>
-      <w:tr>
-        <w:tc>
-          <w:tcPr>
-            <w:tcW w:w="1892" w:type="dxa"/>
-            <w:gridSpan w:val="2"/>
-          </w:tcPr>
-          <w:p>
-            <w:pPr>
-              <w:spacing w:line="360" w:lineRule="auto"/>
-            </w:pPr>
-            <w:r>
-              <w:rPr>
-                <w:rFonts w:hint="eastAsia"/>
-              </w:rPr>
-              <w:t>Published</w:t>
-            </w:r>
-          </w:p>
-        </w:tc>
-        <w:tc>
-          <w:tcPr>
-            <w:tcW w:w="1501" w:type="dxa"/>
-          </w:tcPr>
-          <w:p>
-            <w:pPr>
-              <w:spacing w:line="360" w:lineRule="auto"/>
-            </w:pPr>
-            <w:r>
-              <w:rPr>
-                <w:rFonts w:hint="eastAsia"/>
-              </w:rPr>
-              <w:t>发布日期</w:t>
-            </w:r>
-          </w:p>
-        </w:tc>
-        <w:tc>
-          <w:tcPr>
-            <w:tcW w:w="7289" w:type="dxa"/>
-            <w:gridSpan w:val="2"/>
-          </w:tcPr>
-          <w:p>
-            <w:pPr>
-              <w:spacing w:line="360" w:lineRule="auto"/>
-            </w:pPr>
-            <w:r>
-              <w:rPr>
-                <w:rFonts w:hint="eastAsia"/>
-              </w:rPr>
-              <w:t>DATE</w:t>
-            </w:r>
-          </w:p>
-        </w:tc>
-      </w:tr>
-      <w:tr>
-        <w:tc>
-          <w:tcPr>
-            <w:tcW w:w="1892" w:type="dxa"/>
-            <w:gridSpan w:val="2"/>
-          </w:tcPr>
-          <w:p>
-            <w:pPr>
-              <w:spacing w:line="360" w:lineRule="auto"/>
-            </w:pPr>
-            <w:proofErr w:type="spellStart"/>
-            <w:r>
-              <w:rPr>
-                <w:rFonts w:hint="eastAsia"/>
-              </w:rPr>
-              <w:t>PreVersion</w:t>
-            </w:r>
-            <w:proofErr w:type="spellEnd"/>
-          </w:p>
-        </w:tc>
-        <w:tc>
-          <w:tcPr>
-            <w:tcW w:w="1501" w:type="dxa"/>
-          </w:tcPr>
-          <w:p>
-            <w:pPr>
-              <w:spacing w:line="360" w:lineRule="auto"/>
-            </w:pPr>
-            <w:r>
-              <w:rPr>
-                <w:rFonts w:hint="eastAsia"/>
-              </w:rPr>
-              <w:t>前一版本号</w:t>
-            </w:r>
-          </w:p>
-        </w:tc>
-        <w:tc>
-          <w:tcPr>
-            <w:tcW w:w="7289" w:type="dxa"/>
-            <w:gridSpan w:val="2"/>
-          </w:tcPr>
-          <w:p>
-            <w:pPr>
-              <w:spacing w:line="360" w:lineRule="auto"/>
-            </w:pPr>
-            <w:r>
-              <w:rPr>
-                <w:rFonts w:hint="eastAsia"/>
-              </w:rPr>
-              <w:t>VARCHAR(50)</w:t>
-            </w:r>
-          </w:p>
-        </w:tc>
-      </w:tr>
-      <w:tr>
-        <w:tc>
-          <w:tcPr>
-            <w:tcW w:w="1892" w:type="dxa"/>
-            <w:gridSpan w:val="2"/>
-          </w:tcPr>
-          <w:p>
-            <w:pPr>
-              <w:spacing w:line="360" w:lineRule="auto"/>
-            </w:pPr>
-            <w:proofErr w:type="spellStart"/>
-            <w:r>
-              <w:rPr>
-                <w:rFonts w:hint="eastAsia"/>
-              </w:rPr>
               <w:t>Phone</w:t>
             </w:r>
             <w:r>
-              <w:t>P</w:t>
-            </w:r>
-            <w:r>
-              <w:rPr>
-                <w:rFonts w:hint="eastAsia"/>
-              </w:rPr>
-              <w:t>reSale</w:t>
-            </w:r>
-            <w:proofErr w:type="spellEnd"/>
-          </w:p>
-        </w:tc>
-        <w:tc>
-          <w:tcPr>
-            <w:tcW w:w="1501" w:type="dxa"/>
-          </w:tcPr>
-          <w:p>
-            <w:pPr>
-              <w:spacing w:line="360" w:lineRule="auto"/>
-            </w:pPr>
-            <w:r>
-              <w:rPr>
-                <w:rFonts w:hint="eastAsia"/>
-              </w:rPr>
-              <w:t>售前电话</w:t>
-            </w:r>
-          </w:p>
-        </w:tc>
-        <w:tc>
-          <w:tcPr>
-            <w:tcW w:w="7289" w:type="dxa"/>
-            <w:gridSpan w:val="2"/>
-          </w:tcPr>
-          <w:p>
-            <w:pPr>
-              <w:spacing w:line="360" w:lineRule="auto"/>
-            </w:pPr>
-            <w:r>
-              <w:rPr>
-                <w:rFonts w:hint="eastAsia"/>
-              </w:rPr>
-              <w:t>VARCHAR(50)</w:t>
-            </w:r>
-          </w:p>
-        </w:tc>
-      </w:tr>
-      <w:tr>
-        <w:tc>
-          <w:tcPr>
-            <w:tcW w:w="1892" w:type="dxa"/>
-            <w:gridSpan w:val="2"/>
-          </w:tcPr>
-          <w:p>
-            <w:pPr>
-              <w:spacing w:line="360" w:lineRule="auto"/>
-            </w:pPr>
-            <w:proofErr w:type="spellStart"/>
-            <w:r>
-              <w:rPr>
-                <w:rFonts w:hint="eastAsia"/>
-              </w:rPr>
-              <w:t>Phone</w:t>
-            </w:r>
-            <w:r>
               <w:rPr>
                 <w:rFonts w:hint="eastAsia"/>
               </w:rPr>
               <w:t>AfterSaleSale</w:t>
             </w:r>
-            <w:proofErr w:type="spellEnd"/>
           </w:p>
         </w:tc>
         <w:tc>
@@ -4711,21 +4651,12 @@
               </w:rPr>
               <w:t xml:space="preserve">1. </w:t>
             </w:r>
-            <w:proofErr w:type="spellStart"/>
-            <w:r>
-              <w:rPr>
-                <w:rFonts w:hint="eastAsia"/>
-              </w:rPr>
-              <w:t>Product.VendorId</w:t>
-            </w:r>
-            <w:proofErr w:type="spellEnd"/>
-            <w:r>
-              <w:rPr>
-                <w:rFonts w:hint="eastAsia"/>
-              </w:rPr>
-              <w:t xml:space="preserve"> + </w:t>
-            </w:r>
-            <w:proofErr w:type="spellStart"/>
+            <w:r>
+              <w:rPr>
+                <w:rFonts w:hint="eastAsia"/>
+              </w:rPr>
+              <w:t xml:space="preserve">Product.VendorId + </w:t>
+            </w:r>
             <w:r>
               <w:rPr>
                 <w:rFonts w:hint="eastAsia"/>
@@ -4744,7 +4675,6 @@
               </w:rPr>
               <w:t>+Product.Version</w:t>
             </w:r>
-            <w:proofErr w:type="spellEnd"/>
             <w:r>
               <w:rPr>
                 <w:rFonts w:hint="eastAsia"/>
@@ -4780,19 +4710,11 @@
               </w:rPr>
               <w:t>一经创建，</w:t>
             </w:r>
-            <w:proofErr w:type="spellStart"/>
-            <w:r>
-              <w:rPr>
-                <w:rFonts w:hint="eastAsia"/>
-              </w:rPr>
-              <w:t>Product.VendorId</w:t>
-            </w:r>
-            <w:proofErr w:type="spellEnd"/>
-            <w:r>
-              <w:rPr>
-                <w:rFonts w:hint="eastAsia"/>
-              </w:rPr>
-              <w:t xml:space="preserve"> </w:t>
+            <w:r>
+              <w:rPr>
+                <w:rFonts w:hint="eastAsia"/>
+              </w:rPr>
+              <w:t xml:space="preserve">Product.VendorId </w:t>
             </w:r>
             <w:r>
               <w:rPr>
@@ -4800,28 +4722,24 @@
               </w:rPr>
               <w:t>、</w:t>
             </w:r>
-            <w:proofErr w:type="spellStart"/>
             <w:r>
               <w:rPr>
                 <w:rFonts w:hint="eastAsia"/>
               </w:rPr>
               <w:t>Product.Title</w:t>
             </w:r>
-            <w:proofErr w:type="spellEnd"/>
             <w:r>
               <w:rPr>
                 <w:rFonts w:hint="eastAsia"/>
               </w:rPr>
               <w:t>和</w:t>
             </w:r>
-            <w:proofErr w:type="spellStart"/>
             <w:r>
               <w:rPr>
                 <w:rFonts w:hint="eastAsia"/>
               </w:rPr>
               <w:t>Product.Version</w:t>
             </w:r>
-            <w:proofErr w:type="spellEnd"/>
             <w:r>
               <w:rPr>
                 <w:rFonts w:hint="eastAsia"/>
@@ -4849,9 +4767,43 @@
               <w:rPr>
                 <w:rFonts w:hint="eastAsia"/>
               </w:rPr>
-              <w:t xml:space="preserve"> </w:t>
-            </w:r>
-            <w:proofErr w:type="spellStart"/>
+              <w:t xml:space="preserve"> Product.</w:t>
+            </w:r>
+            <w:r>
+              <w:rPr>
+                <w:rFonts w:hint="eastAsia"/>
+              </w:rPr>
+              <w:t>VendorId</w:t>
+            </w:r>
+            <w:r>
+              <w:rPr>
+                <w:rFonts w:hint="eastAsia"/>
+              </w:rPr>
+              <w:t>对应</w:t>
+            </w:r>
+            <w:r>
+              <w:rPr>
+                <w:rFonts w:hint="eastAsia"/>
+              </w:rPr>
+              <w:t>Vendor</w:t>
+            </w:r>
+            <w:r>
+              <w:rPr>
+                <w:rFonts w:hint="eastAsia"/>
+              </w:rPr>
+              <w:t>必须存在；</w:t>
+            </w:r>
+          </w:p>
+          <w:p>
+            <w:pPr>
+              <w:spacing w:line="360" w:lineRule="auto"/>
+            </w:pPr>
+            <w:r>
+              <w:rPr>
+                <w:rFonts w:hint="eastAsia"/>
+              </w:rPr>
+              <w:t xml:space="preserve">4. </w:t>
+            </w:r>
             <w:r>
               <w:rPr>
                 <w:rFonts w:hint="eastAsia"/>
@@ -4862,52 +4814,8 @@
               <w:rPr>
                 <w:rFonts w:hint="eastAsia"/>
               </w:rPr>
-              <w:t>VendorId</w:t>
-            </w:r>
-            <w:proofErr w:type="spellEnd"/>
-            <w:r>
-              <w:rPr>
-                <w:rFonts w:hint="eastAsia"/>
-              </w:rPr>
-              <w:t>对应</w:t>
-            </w:r>
-            <w:r>
-              <w:rPr>
-                <w:rFonts w:hint="eastAsia"/>
-              </w:rPr>
-              <w:t>Vendor</w:t>
-            </w:r>
-            <w:r>
-              <w:rPr>
-                <w:rFonts w:hint="eastAsia"/>
-              </w:rPr>
-              <w:t>必须存在；</w:t>
-            </w:r>
-          </w:p>
-          <w:p>
-            <w:pPr>
-              <w:spacing w:line="360" w:lineRule="auto"/>
-            </w:pPr>
-            <w:r>
-              <w:rPr>
-                <w:rFonts w:hint="eastAsia"/>
-              </w:rPr>
-              <w:t xml:space="preserve">4. </w:t>
-            </w:r>
-            <w:proofErr w:type="spellStart"/>
-            <w:r>
-              <w:rPr>
-                <w:rFonts w:hint="eastAsia"/>
-              </w:rPr>
-              <w:t>Product.</w:t>
-            </w:r>
-            <w:r>
-              <w:rPr>
-                <w:rFonts w:hint="eastAsia"/>
-              </w:rPr>
               <w:t>CateogryId</w:t>
             </w:r>
-            <w:proofErr w:type="spellEnd"/>
             <w:r>
               <w:rPr>
                 <w:rFonts w:hint="eastAsia"/>
@@ -5233,19 +5141,11 @@
             <w:pPr>
               <w:spacing w:line="360" w:lineRule="auto"/>
             </w:pPr>
-            <w:proofErr w:type="spellStart"/>
-            <w:r>
-              <w:rPr>
-                <w:rFonts w:hint="eastAsia"/>
-              </w:rPr>
-              <w:t>Api</w:t>
-            </w:r>
-            <w:proofErr w:type="spellEnd"/>
-            <w:r>
-              <w:rPr>
-                <w:rFonts w:hint="eastAsia"/>
-              </w:rPr>
-              <w:t>/</w:t>
+            <w:r>
+              <w:rPr>
+                <w:rFonts w:hint="eastAsia"/>
+              </w:rPr>
+              <w:t>Api/</w:t>
             </w:r>
             <w:r>
               <w:rPr>
@@ -5310,19 +5210,11 @@
             <w:pPr>
               <w:spacing w:line="360" w:lineRule="auto"/>
             </w:pPr>
-            <w:proofErr w:type="spellStart"/>
-            <w:r>
-              <w:rPr>
-                <w:rFonts w:hint="eastAsia"/>
-              </w:rPr>
-              <w:t>Api</w:t>
-            </w:r>
-            <w:proofErr w:type="spellEnd"/>
-            <w:r>
-              <w:rPr>
-                <w:rFonts w:hint="eastAsia"/>
-              </w:rPr>
-              <w:t>/Product/{id}</w:t>
+            <w:r>
+              <w:rPr>
+                <w:rFonts w:hint="eastAsia"/>
+              </w:rPr>
+              <w:t>Api/Product/{id}</w:t>
             </w:r>
           </w:p>
         </w:tc>
@@ -5382,19 +5274,11 @@
             <w:pPr>
               <w:spacing w:line="360" w:lineRule="auto"/>
             </w:pPr>
-            <w:proofErr w:type="spellStart"/>
-            <w:r>
-              <w:rPr>
-                <w:rFonts w:hint="eastAsia"/>
-              </w:rPr>
-              <w:t>Api</w:t>
-            </w:r>
-            <w:proofErr w:type="spellEnd"/>
-            <w:r>
-              <w:rPr>
-                <w:rFonts w:hint="eastAsia"/>
-              </w:rPr>
-              <w:t>/</w:t>
+            <w:r>
+              <w:rPr>
+                <w:rFonts w:hint="eastAsia"/>
+              </w:rPr>
+              <w:t>Api/</w:t>
             </w:r>
             <w:r>
               <w:rPr>
@@ -5477,19 +5361,11 @@
             <w:pPr>
               <w:spacing w:line="360" w:lineRule="auto"/>
             </w:pPr>
-            <w:proofErr w:type="spellStart"/>
-            <w:r>
-              <w:rPr>
-                <w:rFonts w:hint="eastAsia"/>
-              </w:rPr>
-              <w:t>Api</w:t>
-            </w:r>
-            <w:proofErr w:type="spellEnd"/>
-            <w:r>
-              <w:rPr>
-                <w:rFonts w:hint="eastAsia"/>
-              </w:rPr>
-              <w:t>/</w:t>
+            <w:r>
+              <w:rPr>
+                <w:rFonts w:hint="eastAsia"/>
+              </w:rPr>
+              <w:t>Api/</w:t>
             </w:r>
             <w:r>
               <w:rPr>
@@ -5572,19 +5448,11 @@
             <w:pPr>
               <w:spacing w:line="360" w:lineRule="auto"/>
             </w:pPr>
-            <w:proofErr w:type="spellStart"/>
-            <w:r>
-              <w:rPr>
-                <w:rFonts w:hint="eastAsia"/>
-              </w:rPr>
-              <w:t>Api</w:t>
-            </w:r>
-            <w:proofErr w:type="spellEnd"/>
-            <w:r>
-              <w:rPr>
-                <w:rFonts w:hint="eastAsia"/>
-              </w:rPr>
-              <w:t>/</w:t>
+            <w:r>
+              <w:rPr>
+                <w:rFonts w:hint="eastAsia"/>
+              </w:rPr>
+              <w:t>Api/</w:t>
             </w:r>
             <w:r>
               <w:rPr>
@@ -5655,28 +5523,12 @@
             <w:pPr>
               <w:spacing w:line="360" w:lineRule="auto"/>
             </w:pPr>
-            <w:proofErr w:type="spellStart"/>
-            <w:r>
-              <w:rPr>
-                <w:rFonts w:hint="eastAsia"/>
-              </w:rPr>
-              <w:t>Api</w:t>
-            </w:r>
-            <w:proofErr w:type="spellEnd"/>
-            <w:r>
-              <w:rPr>
-                <w:rFonts w:hint="eastAsia"/>
-              </w:rPr>
-              <w:t>/</w:t>
-            </w:r>
-            <w:proofErr w:type="spellStart"/>
-            <w:r>
-              <w:rPr>
-                <w:rFonts w:hint="eastAsia"/>
-              </w:rPr>
-              <w:t>MiniProducts</w:t>
-            </w:r>
-            <w:proofErr w:type="spellEnd"/>
+            <w:r>
+              <w:rPr>
+                <w:rFonts w:hint="eastAsia"/>
+              </w:rPr>
+              <w:t>Api/MiniProducts</w:t>
+            </w:r>
           </w:p>
         </w:tc>
         <w:tc>
@@ -5711,14 +5563,12 @@
               </w:rPr>
               <w:t>，主要用于</w:t>
             </w:r>
-            <w:proofErr w:type="spellStart"/>
             <w:r>
               <w:rPr>
                 <w:rFonts w:hint="eastAsia"/>
               </w:rPr>
               <w:t>AjaxSuggestion</w:t>
             </w:r>
-            <w:proofErr w:type="spellEnd"/>
             <w:r>
               <w:rPr>
                 <w:rFonts w:hint="eastAsia"/>
@@ -5754,19 +5604,11 @@
             <w:pPr>
               <w:spacing w:line="360" w:lineRule="auto"/>
             </w:pPr>
-            <w:proofErr w:type="spellStart"/>
-            <w:r>
-              <w:rPr>
-                <w:rFonts w:hint="eastAsia"/>
-              </w:rPr>
-              <w:t>Api</w:t>
-            </w:r>
-            <w:proofErr w:type="spellEnd"/>
-            <w:r>
-              <w:rPr>
-                <w:rFonts w:hint="eastAsia"/>
-              </w:rPr>
-              <w:t>/</w:t>
+            <w:r>
+              <w:rPr>
+                <w:rFonts w:hint="eastAsia"/>
+              </w:rPr>
+              <w:t>Api/</w:t>
             </w:r>
             <w:r>
               <w:rPr>
@@ -5774,19 +5616,11 @@
               </w:rPr>
               <w:t xml:space="preserve"> </w:t>
             </w:r>
-            <w:proofErr w:type="spellStart"/>
-            <w:r>
-              <w:rPr>
-                <w:rFonts w:hint="eastAsia"/>
-              </w:rPr>
-              <w:t>MiniProduct</w:t>
-            </w:r>
-            <w:proofErr w:type="spellEnd"/>
-            <w:r>
-              <w:rPr>
-                <w:rFonts w:hint="eastAsia"/>
-              </w:rPr>
-              <w:t>/{id}</w:t>
+            <w:r>
+              <w:rPr>
+                <w:rFonts w:hint="eastAsia"/>
+              </w:rPr>
+              <w:t>MiniProduct/{id}</w:t>
             </w:r>
           </w:p>
         </w:tc>
@@ -5886,21 +5720,7 @@
               <w:rPr>
                 <w:rFonts w:hint="eastAsia"/>
               </w:rPr>
-              <w:t xml:space="preserve"> + (</w:t>
-            </w:r>
-            <w:proofErr w:type="spellStart"/>
-            <w:r>
-              <w:rPr>
-                <w:rFonts w:hint="eastAsia"/>
-              </w:rPr>
-              <w:t>Vendor.Title</w:t>
-            </w:r>
-            <w:proofErr w:type="spellEnd"/>
-            <w:r>
-              <w:rPr>
-                <w:rFonts w:hint="eastAsia"/>
-              </w:rPr>
-              <w:t>)</w:t>
+              <w:t xml:space="preserve"> + (Vendor.Title)</w:t>
             </w:r>
             <w:r>
               <w:rPr>
@@ -5937,19 +5757,11 @@
             <w:pPr>
               <w:spacing w:line="360" w:lineRule="auto"/>
             </w:pPr>
-            <w:proofErr w:type="spellStart"/>
-            <w:r>
-              <w:rPr>
-                <w:rFonts w:hint="eastAsia"/>
-              </w:rPr>
-              <w:t>Api</w:t>
-            </w:r>
-            <w:proofErr w:type="spellEnd"/>
-            <w:r>
-              <w:rPr>
-                <w:rFonts w:hint="eastAsia"/>
-              </w:rPr>
-              <w:t>/</w:t>
+            <w:r>
+              <w:rPr>
+                <w:rFonts w:hint="eastAsia"/>
+              </w:rPr>
+              <w:t>Api/</w:t>
             </w:r>
             <w:r>
               <w:rPr>
@@ -5961,21 +5773,7 @@
               <w:rPr>
                 <w:rFonts w:hint="eastAsia"/>
               </w:rPr>
-              <w:t>Vendor/{</w:t>
-            </w:r>
-            <w:proofErr w:type="spellStart"/>
-            <w:r>
-              <w:rPr>
-                <w:rFonts w:hint="eastAsia"/>
-              </w:rPr>
-              <w:t>VendorId</w:t>
-            </w:r>
-            <w:proofErr w:type="spellEnd"/>
-            <w:r>
-              <w:rPr>
-                <w:rFonts w:hint="eastAsia"/>
-              </w:rPr>
-              <w:t>}/Products</w:t>
+              <w:t>Vendor/{VendorId}/Products</w:t>
             </w:r>
           </w:p>
         </w:tc>
@@ -6034,33 +5832,11 @@
             <w:pPr>
               <w:spacing w:line="360" w:lineRule="auto"/>
             </w:pPr>
-            <w:proofErr w:type="spellStart"/>
-            <w:r>
-              <w:rPr>
-                <w:rFonts w:hint="eastAsia"/>
-              </w:rPr>
-              <w:t>Api</w:t>
-            </w:r>
-            <w:proofErr w:type="spellEnd"/>
-            <w:r>
-              <w:rPr>
-                <w:rFonts w:hint="eastAsia"/>
-              </w:rPr>
-              <w:t>/Category/{</w:t>
-            </w:r>
-            <w:proofErr w:type="spellStart"/>
-            <w:r>
-              <w:rPr>
-                <w:rFonts w:hint="eastAsia"/>
-              </w:rPr>
-              <w:t>CategoryId</w:t>
-            </w:r>
-            <w:proofErr w:type="spellEnd"/>
-            <w:r>
-              <w:rPr>
-                <w:rFonts w:hint="eastAsia"/>
-              </w:rPr>
-              <w:t>}/Product</w:t>
+            <w:r>
+              <w:rPr>
+                <w:rFonts w:hint="eastAsia"/>
+              </w:rPr>
+              <w:t>Api/Category/{CategoryId}/Product</w:t>
             </w:r>
           </w:p>
         </w:tc>
@@ -6132,32 +5908,11 @@
               <w:spacing w:line="360" w:lineRule="auto"/>
               <w:jc w:val="left"/>
             </w:pPr>
-            <w:proofErr w:type="spellStart"/>
-            <w:r>
-              <w:t>Api</w:t>
-            </w:r>
-            <w:proofErr w:type="spellEnd"/>
-            <w:r>
-              <w:t>/</w:t>
-            </w:r>
-            <w:r>
-              <w:t>Vendor/{</w:t>
-            </w:r>
-            <w:proofErr w:type="spellStart"/>
-            <w:r>
-              <w:t>VendorId</w:t>
-            </w:r>
-            <w:proofErr w:type="spellEnd"/>
-            <w:r>
-              <w:t>}/Category/{</w:t>
-            </w:r>
-            <w:proofErr w:type="spellStart"/>
-            <w:r>
-              <w:t>CategoryId</w:t>
-            </w:r>
-            <w:proofErr w:type="spellEnd"/>
-            <w:r>
-              <w:t>}/Products</w:t>
+            <w:r>
+              <w:t>Api/</w:t>
+            </w:r>
+            <w:r>
+              <w:t>Vendor/{VendorId}/Category/{CategoryId}/Products</w:t>
             </w:r>
           </w:p>
         </w:tc>
@@ -6344,19 +6099,11 @@
             <w:pPr>
               <w:spacing w:line="360" w:lineRule="auto"/>
             </w:pPr>
-            <w:proofErr w:type="spellStart"/>
-            <w:r>
-              <w:rPr>
-                <w:rFonts w:hint="eastAsia"/>
-              </w:rPr>
-              <w:t>ProductId</w:t>
-            </w:r>
-            <w:proofErr w:type="spellEnd"/>
-            <w:r>
-              <w:rPr>
-                <w:rFonts w:hint="eastAsia"/>
-              </w:rPr>
-              <w:t xml:space="preserve"> *</w:t>
+            <w:r>
+              <w:rPr>
+                <w:rFonts w:hint="eastAsia"/>
+              </w:rPr>
+              <w:t>ProductId *</w:t>
             </w:r>
           </w:p>
         </w:tc>
@@ -6792,7 +6539,6 @@
               </w:rPr>
               <w:t>一经创建，</w:t>
             </w:r>
-            <w:proofErr w:type="spellStart"/>
             <w:r>
               <w:rPr>
                 <w:rFonts w:hint="eastAsia"/>
@@ -6817,7 +6563,6 @@
               </w:rPr>
               <w:t>tId</w:t>
             </w:r>
-            <w:proofErr w:type="spellEnd"/>
             <w:r>
               <w:rPr>
                 <w:rFonts w:hint="eastAsia"/>
@@ -6847,14 +6592,12 @@
               </w:rPr>
               <w:t xml:space="preserve"> </w:t>
             </w:r>
-            <w:proofErr w:type="spellStart"/>
             <w:r>
               <w:rPr>
                 <w:rFonts w:hint="eastAsia"/>
               </w:rPr>
               <w:t>Review.ProductId</w:t>
             </w:r>
-            <w:proofErr w:type="spellEnd"/>
             <w:r>
               <w:rPr>
                 <w:rFonts w:hint="eastAsia"/>
@@ -7163,14 +6906,12 @@
             <w:pPr>
               <w:spacing w:line="360" w:lineRule="auto"/>
             </w:pPr>
-            <w:proofErr w:type="spellStart"/>
             <w:r>
               <w:rPr>
                 <w:rFonts w:hint="eastAsia"/>
               </w:rPr>
               <w:t>Api</w:t>
             </w:r>
-            <w:proofErr w:type="spellEnd"/>
             <w:r>
               <w:rPr>
                 <w:rFonts w:hint="eastAsia"/>
@@ -7228,19 +6969,11 @@
             <w:pPr>
               <w:spacing w:line="360" w:lineRule="auto"/>
             </w:pPr>
-            <w:proofErr w:type="spellStart"/>
-            <w:r>
-              <w:rPr>
-                <w:rFonts w:hint="eastAsia"/>
-              </w:rPr>
-              <w:t>Api</w:t>
-            </w:r>
-            <w:proofErr w:type="spellEnd"/>
-            <w:r>
-              <w:rPr>
-                <w:rFonts w:hint="eastAsia"/>
-              </w:rPr>
-              <w:t>/</w:t>
+            <w:r>
+              <w:rPr>
+                <w:rFonts w:hint="eastAsia"/>
+              </w:rPr>
+              <w:t>Api/</w:t>
             </w:r>
             <w:r>
               <w:rPr>
@@ -7305,19 +7038,11 @@
             <w:pPr>
               <w:spacing w:line="360" w:lineRule="auto"/>
             </w:pPr>
-            <w:proofErr w:type="spellStart"/>
-            <w:r>
-              <w:rPr>
-                <w:rFonts w:hint="eastAsia"/>
-              </w:rPr>
-              <w:t>Api</w:t>
-            </w:r>
-            <w:proofErr w:type="spellEnd"/>
-            <w:r>
-              <w:rPr>
-                <w:rFonts w:hint="eastAsia"/>
-              </w:rPr>
-              <w:t>/</w:t>
+            <w:r>
+              <w:rPr>
+                <w:rFonts w:hint="eastAsia"/>
+              </w:rPr>
+              <w:t>Api/</w:t>
             </w:r>
             <w:r>
               <w:rPr>
@@ -7395,19 +7120,11 @@
             <w:pPr>
               <w:spacing w:line="360" w:lineRule="auto"/>
             </w:pPr>
-            <w:proofErr w:type="spellStart"/>
-            <w:r>
-              <w:rPr>
-                <w:rFonts w:hint="eastAsia"/>
-              </w:rPr>
-              <w:t>Api</w:t>
-            </w:r>
-            <w:proofErr w:type="spellEnd"/>
-            <w:r>
-              <w:rPr>
-                <w:rFonts w:hint="eastAsia"/>
-              </w:rPr>
-              <w:t>/</w:t>
+            <w:r>
+              <w:rPr>
+                <w:rFonts w:hint="eastAsia"/>
+              </w:rPr>
+              <w:t>Api/</w:t>
             </w:r>
             <w:r>
               <w:rPr>
@@ -7484,19 +7201,11 @@
             <w:pPr>
               <w:spacing w:line="360" w:lineRule="auto"/>
             </w:pPr>
-            <w:proofErr w:type="spellStart"/>
-            <w:r>
-              <w:rPr>
-                <w:rFonts w:hint="eastAsia"/>
-              </w:rPr>
-              <w:t>Api</w:t>
-            </w:r>
-            <w:proofErr w:type="spellEnd"/>
-            <w:r>
-              <w:rPr>
-                <w:rFonts w:hint="eastAsia"/>
-              </w:rPr>
-              <w:t>/</w:t>
+            <w:r>
+              <w:rPr>
+                <w:rFonts w:hint="eastAsia"/>
+              </w:rPr>
+              <w:t>Api/</w:t>
             </w:r>
             <w:r>
               <w:rPr>
@@ -7561,26 +7270,11 @@
             <w:pPr>
               <w:spacing w:line="360" w:lineRule="auto"/>
             </w:pPr>
-            <w:proofErr w:type="spellStart"/>
-            <w:r>
-              <w:rPr>
-                <w:rFonts w:hint="eastAsia"/>
-              </w:rPr>
-              <w:t>Api</w:t>
-            </w:r>
-            <w:proofErr w:type="spellEnd"/>
-            <w:r>
-              <w:rPr>
-                <w:rFonts w:hint="eastAsia"/>
-              </w:rPr>
-              <w:t>/</w:t>
-            </w:r>
-            <w:proofErr w:type="spellStart"/>
-            <w:r>
-              <w:rPr>
-                <w:rFonts w:hint="eastAsia"/>
-              </w:rPr>
-              <w:t>Mini</w:t>
+            <w:r>
+              <w:rPr>
+                <w:rFonts w:hint="eastAsia"/>
+              </w:rPr>
+              <w:t>Api/Mini</w:t>
             </w:r>
             <w:r>
               <w:rPr>
@@ -7588,7 +7282,6 @@
               </w:rPr>
               <w:t>Reviews</w:t>
             </w:r>
-            <w:proofErr w:type="spellEnd"/>
           </w:p>
         </w:tc>
         <w:tc>
@@ -7617,14 +7310,12 @@
               </w:rPr>
               <w:t>，主要用于</w:t>
             </w:r>
-            <w:proofErr w:type="spellStart"/>
             <w:r>
               <w:rPr>
                 <w:rFonts w:hint="eastAsia"/>
               </w:rPr>
               <w:t>AjaxSuggestion</w:t>
             </w:r>
-            <w:proofErr w:type="spellEnd"/>
             <w:r>
               <w:rPr>
                 <w:rFonts w:hint="eastAsia"/>
@@ -7660,19 +7351,11 @@
             <w:pPr>
               <w:spacing w:line="360" w:lineRule="auto"/>
             </w:pPr>
-            <w:proofErr w:type="spellStart"/>
-            <w:r>
-              <w:rPr>
-                <w:rFonts w:hint="eastAsia"/>
-              </w:rPr>
-              <w:t>Api</w:t>
-            </w:r>
-            <w:proofErr w:type="spellEnd"/>
-            <w:r>
-              <w:rPr>
-                <w:rFonts w:hint="eastAsia"/>
-              </w:rPr>
-              <w:t>/</w:t>
+            <w:r>
+              <w:rPr>
+                <w:rFonts w:hint="eastAsia"/>
+              </w:rPr>
+              <w:t>Api/</w:t>
             </w:r>
             <w:r>
               <w:rPr>
@@ -7680,14 +7363,12 @@
               </w:rPr>
               <w:t xml:space="preserve"> </w:t>
             </w:r>
-            <w:proofErr w:type="spellStart"/>
             <w:r>
               <w:rPr>
                 <w:rFonts w:hint="eastAsia"/>
               </w:rPr>
               <w:t>MiniReview</w:t>
             </w:r>
-            <w:proofErr w:type="spellEnd"/>
             <w:r>
               <w:rPr>
                 <w:rFonts w:hint="eastAsia"/>
@@ -7774,21 +7455,7 @@
               <w:rPr>
                 <w:rFonts w:hint="eastAsia"/>
               </w:rPr>
-              <w:t xml:space="preserve"> + Version + (</w:t>
-            </w:r>
-            <w:proofErr w:type="spellStart"/>
-            <w:r>
-              <w:rPr>
-                <w:rFonts w:hint="eastAsia"/>
-              </w:rPr>
-              <w:t>Vendor.Title</w:t>
-            </w:r>
-            <w:proofErr w:type="spellEnd"/>
-            <w:r>
-              <w:rPr>
-                <w:rFonts w:hint="eastAsia"/>
-              </w:rPr>
-              <w:t>))</w:t>
+              <w:t xml:space="preserve"> + Version + (Vendor.Title))</w:t>
             </w:r>
           </w:p>
         </w:tc>
@@ -7819,19 +7486,11 @@
             <w:pPr>
               <w:spacing w:line="360" w:lineRule="auto"/>
             </w:pPr>
-            <w:proofErr w:type="spellStart"/>
-            <w:r>
-              <w:rPr>
-                <w:rFonts w:hint="eastAsia"/>
-              </w:rPr>
-              <w:t>Api</w:t>
-            </w:r>
-            <w:proofErr w:type="spellEnd"/>
-            <w:r>
-              <w:rPr>
-                <w:rFonts w:hint="eastAsia"/>
-              </w:rPr>
-              <w:t>/</w:t>
+            <w:r>
+              <w:rPr>
+                <w:rFonts w:hint="eastAsia"/>
+              </w:rPr>
+              <w:t>Api/</w:t>
             </w:r>
             <w:r>
               <w:rPr>
@@ -7843,27 +7502,13 @@
               <w:rPr>
                 <w:rFonts w:hint="eastAsia"/>
               </w:rPr>
-              <w:t>Product/{</w:t>
-            </w:r>
-            <w:proofErr w:type="spellStart"/>
-            <w:r>
-              <w:rPr>
-                <w:rFonts w:hint="eastAsia"/>
-              </w:rPr>
-              <w:t>Product</w:t>
-            </w:r>
-            <w:r>
-              <w:rPr>
-                <w:rFonts w:hint="eastAsia"/>
-              </w:rPr>
-              <w:t>Id</w:t>
-            </w:r>
-            <w:proofErr w:type="spellEnd"/>
-            <w:r>
-              <w:rPr>
-                <w:rFonts w:hint="eastAsia"/>
-              </w:rPr>
-              <w:t>}/</w:t>
+              <w:t>Product/{Product</w:t>
+            </w:r>
+            <w:r>
+              <w:rPr>
+                <w:rFonts w:hint="eastAsia"/>
+              </w:rPr>
+              <w:t>Id}/</w:t>
             </w:r>
             <w:r>
               <w:rPr>
@@ -8056,14 +7701,12 @@
             <w:pPr>
               <w:spacing w:line="360" w:lineRule="auto"/>
             </w:pPr>
-            <w:proofErr w:type="spellStart"/>
             <w:r>
               <w:rPr>
                 <w:rFonts w:hint="eastAsia"/>
               </w:rPr>
               <w:t>ReviewId</w:t>
             </w:r>
-            <w:proofErr w:type="spellEnd"/>
             <w:r>
               <w:rPr>
                 <w:rFonts w:hint="eastAsia"/>
@@ -8392,14 +8035,12 @@
               </w:rPr>
               <w:t>一经创建，</w:t>
             </w:r>
-            <w:proofErr w:type="spellStart"/>
             <w:r>
               <w:rPr>
                 <w:rFonts w:hint="eastAsia"/>
               </w:rPr>
               <w:t>Comment.ReviewId</w:t>
             </w:r>
-            <w:proofErr w:type="spellEnd"/>
             <w:r>
               <w:rPr>
                 <w:rFonts w:hint="eastAsia"/>
@@ -8423,14 +8064,12 @@
               </w:rPr>
               <w:t xml:space="preserve"> </w:t>
             </w:r>
-            <w:proofErr w:type="spellStart"/>
             <w:r>
               <w:rPr>
                 <w:rFonts w:hint="eastAsia"/>
               </w:rPr>
               <w:t>Comment.ReviewId</w:t>
             </w:r>
-            <w:proofErr w:type="spellEnd"/>
             <w:r>
               <w:rPr>
                 <w:rFonts w:hint="eastAsia"/>
@@ -8739,14 +8378,12 @@
             <w:pPr>
               <w:spacing w:line="360" w:lineRule="auto"/>
             </w:pPr>
-            <w:proofErr w:type="spellStart"/>
             <w:r>
               <w:rPr>
                 <w:rFonts w:hint="eastAsia"/>
               </w:rPr>
               <w:t>Api</w:t>
             </w:r>
-            <w:proofErr w:type="spellEnd"/>
             <w:r>
               <w:rPr>
                 <w:rFonts w:hint="eastAsia"/>
@@ -8810,19 +8447,11 @@
             <w:pPr>
               <w:spacing w:line="360" w:lineRule="auto"/>
             </w:pPr>
-            <w:proofErr w:type="spellStart"/>
-            <w:r>
-              <w:rPr>
-                <w:rFonts w:hint="eastAsia"/>
-              </w:rPr>
-              <w:t>Api</w:t>
-            </w:r>
-            <w:proofErr w:type="spellEnd"/>
-            <w:r>
-              <w:rPr>
-                <w:rFonts w:hint="eastAsia"/>
-              </w:rPr>
-              <w:t>/</w:t>
+            <w:r>
+              <w:rPr>
+                <w:rFonts w:hint="eastAsia"/>
+              </w:rPr>
+              <w:t>Api/</w:t>
             </w:r>
             <w:r>
               <w:rPr>
@@ -8887,19 +8516,11 @@
             <w:pPr>
               <w:spacing w:line="360" w:lineRule="auto"/>
             </w:pPr>
-            <w:proofErr w:type="spellStart"/>
-            <w:r>
-              <w:rPr>
-                <w:rFonts w:hint="eastAsia"/>
-              </w:rPr>
-              <w:t>Api</w:t>
-            </w:r>
-            <w:proofErr w:type="spellEnd"/>
-            <w:r>
-              <w:rPr>
-                <w:rFonts w:hint="eastAsia"/>
-              </w:rPr>
-              <w:t>/</w:t>
+            <w:r>
+              <w:rPr>
+                <w:rFonts w:hint="eastAsia"/>
+              </w:rPr>
+              <w:t>Api/</w:t>
             </w:r>
             <w:r>
               <w:rPr>
@@ -8964,19 +8585,11 @@
             <w:pPr>
               <w:spacing w:line="360" w:lineRule="auto"/>
             </w:pPr>
-            <w:proofErr w:type="spellStart"/>
-            <w:r>
-              <w:rPr>
-                <w:rFonts w:hint="eastAsia"/>
-              </w:rPr>
-              <w:t>Api</w:t>
-            </w:r>
-            <w:proofErr w:type="spellEnd"/>
-            <w:r>
-              <w:rPr>
-                <w:rFonts w:hint="eastAsia"/>
-              </w:rPr>
-              <w:t>/</w:t>
+            <w:r>
+              <w:rPr>
+                <w:rFonts w:hint="eastAsia"/>
+              </w:rPr>
+              <w:t>Api/</w:t>
             </w:r>
             <w:r>
               <w:rPr>
@@ -9041,19 +8654,11 @@
             <w:pPr>
               <w:spacing w:line="360" w:lineRule="auto"/>
             </w:pPr>
-            <w:proofErr w:type="spellStart"/>
-            <w:r>
-              <w:rPr>
-                <w:rFonts w:hint="eastAsia"/>
-              </w:rPr>
-              <w:t>Api</w:t>
-            </w:r>
-            <w:proofErr w:type="spellEnd"/>
-            <w:r>
-              <w:rPr>
-                <w:rFonts w:hint="eastAsia"/>
-              </w:rPr>
-              <w:t>/</w:t>
+            <w:r>
+              <w:rPr>
+                <w:rFonts w:hint="eastAsia"/>
+              </w:rPr>
+              <w:t>Api/</w:t>
             </w:r>
             <w:r>
               <w:rPr>
@@ -9118,19 +8723,11 @@
             <w:pPr>
               <w:spacing w:line="360" w:lineRule="auto"/>
             </w:pPr>
-            <w:proofErr w:type="spellStart"/>
-            <w:r>
-              <w:rPr>
-                <w:rFonts w:hint="eastAsia"/>
-              </w:rPr>
-              <w:t>Api</w:t>
-            </w:r>
-            <w:proofErr w:type="spellEnd"/>
-            <w:r>
-              <w:rPr>
-                <w:rFonts w:hint="eastAsia"/>
-              </w:rPr>
-              <w:t>/</w:t>
+            <w:r>
+              <w:rPr>
+                <w:rFonts w:hint="eastAsia"/>
+              </w:rPr>
+              <w:t>Api/</w:t>
             </w:r>
             <w:r>
               <w:rPr>
@@ -9150,7 +8747,6 @@
               </w:rPr>
               <w:t>/{</w:t>
             </w:r>
-            <w:proofErr w:type="spellStart"/>
             <w:r>
               <w:rPr>
                 <w:rFonts w:hint="eastAsia"/>
@@ -9161,14 +8757,7 @@
               <w:rPr>
                 <w:rFonts w:hint="eastAsia"/>
               </w:rPr>
-              <w:t>Id</w:t>
-            </w:r>
-            <w:proofErr w:type="spellEnd"/>
-            <w:r>
-              <w:rPr>
-                <w:rFonts w:hint="eastAsia"/>
-              </w:rPr>
-              <w:t>}/</w:t>
+              <w:t>Id}/</w:t>
             </w:r>
             <w:r>
               <w:rPr>
@@ -9217,9 +8806,6 @@
     <w:p>
       <w:pPr>
         <w:spacing w:line="360" w:lineRule="auto"/>
-        <w:rPr>
-          <w:rFonts w:hint="eastAsia"/>
-        </w:rPr>
       </w:pPr>
     </w:p>
     <w:tbl>
@@ -9372,19 +8958,11 @@
             <w:pPr>
               <w:spacing w:line="360" w:lineRule="auto"/>
             </w:pPr>
-            <w:proofErr w:type="spellStart"/>
-            <w:r>
-              <w:rPr>
-                <w:rFonts w:hint="eastAsia"/>
-              </w:rPr>
-              <w:t>ReviewId</w:t>
-            </w:r>
-            <w:proofErr w:type="spellEnd"/>
-            <w:r>
-              <w:rPr>
-                <w:rFonts w:hint="eastAsia"/>
-              </w:rPr>
-              <w:t xml:space="preserve"> *</w:t>
+            <w:r>
+              <w:rPr>
+                <w:rFonts w:hint="eastAsia"/>
+              </w:rPr>
+              <w:t>ReviewId *</w:t>
             </w:r>
           </w:p>
         </w:tc>
@@ -9619,9 +9197,6 @@
           <w:p>
             <w:pPr>
               <w:spacing w:line="360" w:lineRule="auto"/>
-              <w:rPr>
-                <w:rFonts w:hint="eastAsia"/>
-              </w:rPr>
             </w:pPr>
             <w:r>
               <w:rPr>
@@ -9650,14 +9225,7 @@
               <w:rPr>
                 <w:rFonts w:hint="eastAsia"/>
               </w:rPr>
-              <w:t xml:space="preserve">2. </w:t>
-            </w:r>
-            <w:proofErr w:type="spellStart"/>
-            <w:r>
-              <w:rPr>
-                <w:rFonts w:hint="eastAsia"/>
-              </w:rPr>
-              <w:t>Vote</w:t>
+              <w:t>2. Vote</w:t>
             </w:r>
             <w:r>
               <w:rPr>
@@ -9665,7 +9233,6 @@
               </w:rPr>
               <w:t>.ReviewId</w:t>
             </w:r>
-            <w:proofErr w:type="spellEnd"/>
             <w:r>
               <w:rPr>
                 <w:rFonts w:hint="eastAsia"/>
@@ -10009,19 +9576,11 @@
             <w:pPr>
               <w:spacing w:line="360" w:lineRule="auto"/>
             </w:pPr>
-            <w:proofErr w:type="spellStart"/>
-            <w:r>
-              <w:rPr>
-                <w:rFonts w:hint="eastAsia"/>
-              </w:rPr>
-              <w:t>Api</w:t>
-            </w:r>
-            <w:proofErr w:type="spellEnd"/>
-            <w:r>
-              <w:rPr>
-                <w:rFonts w:hint="eastAsia"/>
-              </w:rPr>
-              <w:t>/</w:t>
+            <w:r>
+              <w:rPr>
+                <w:rFonts w:hint="eastAsia"/>
+              </w:rPr>
+              <w:t>Api/</w:t>
             </w:r>
             <w:r>
               <w:rPr>
@@ -10074,19 +9633,11 @@
             <w:pPr>
               <w:spacing w:line="360" w:lineRule="auto"/>
             </w:pPr>
-            <w:proofErr w:type="spellStart"/>
-            <w:r>
-              <w:rPr>
-                <w:rFonts w:hint="eastAsia"/>
-              </w:rPr>
-              <w:t>Api</w:t>
-            </w:r>
-            <w:proofErr w:type="spellEnd"/>
-            <w:r>
-              <w:rPr>
-                <w:rFonts w:hint="eastAsia"/>
-              </w:rPr>
-              <w:t>/</w:t>
+            <w:r>
+              <w:rPr>
+                <w:rFonts w:hint="eastAsia"/>
+              </w:rPr>
+              <w:t>Api/</w:t>
             </w:r>
             <w:r>
               <w:rPr>
@@ -10145,19 +9696,11 @@
             <w:pPr>
               <w:spacing w:line="360" w:lineRule="auto"/>
             </w:pPr>
-            <w:proofErr w:type="spellStart"/>
-            <w:r>
-              <w:rPr>
-                <w:rFonts w:hint="eastAsia"/>
-              </w:rPr>
-              <w:t>Api</w:t>
-            </w:r>
-            <w:proofErr w:type="spellEnd"/>
-            <w:r>
-              <w:rPr>
-                <w:rFonts w:hint="eastAsia"/>
-              </w:rPr>
-              <w:t>/</w:t>
+            <w:r>
+              <w:rPr>
+                <w:rFonts w:hint="eastAsia"/>
+              </w:rPr>
+              <w:t>Api/</w:t>
             </w:r>
             <w:r>
               <w:rPr>
@@ -10216,19 +9759,11 @@
             <w:pPr>
               <w:spacing w:line="360" w:lineRule="auto"/>
             </w:pPr>
-            <w:proofErr w:type="spellStart"/>
-            <w:r>
-              <w:rPr>
-                <w:rFonts w:hint="eastAsia"/>
-              </w:rPr>
-              <w:t>Api</w:t>
-            </w:r>
-            <w:proofErr w:type="spellEnd"/>
-            <w:r>
-              <w:rPr>
-                <w:rFonts w:hint="eastAsia"/>
-              </w:rPr>
-              <w:t>/</w:t>
+            <w:r>
+              <w:rPr>
+                <w:rFonts w:hint="eastAsia"/>
+              </w:rPr>
+              <w:t>Api/</w:t>
             </w:r>
             <w:r>
               <w:rPr>
@@ -10281,33 +9816,11 @@
             <w:pPr>
               <w:spacing w:line="360" w:lineRule="auto"/>
             </w:pPr>
-            <w:proofErr w:type="spellStart"/>
-            <w:r>
-              <w:rPr>
-                <w:rFonts w:hint="eastAsia"/>
-              </w:rPr>
-              <w:t>Api</w:t>
-            </w:r>
-            <w:proofErr w:type="spellEnd"/>
-            <w:r>
-              <w:rPr>
-                <w:rFonts w:hint="eastAsia"/>
-              </w:rPr>
-              <w:t>/ Review/{</w:t>
-            </w:r>
-            <w:proofErr w:type="spellStart"/>
-            <w:r>
-              <w:rPr>
-                <w:rFonts w:hint="eastAsia"/>
-              </w:rPr>
-              <w:t>ReviewId</w:t>
-            </w:r>
-            <w:proofErr w:type="spellEnd"/>
-            <w:r>
-              <w:rPr>
-                <w:rFonts w:hint="eastAsia"/>
-              </w:rPr>
-              <w:t>}/</w:t>
+            <w:r>
+              <w:rPr>
+                <w:rFonts w:hint="eastAsia"/>
+              </w:rPr>
+              <w:t>Api/ Review/{ReviewId}/</w:t>
             </w:r>
             <w:r>
               <w:rPr>
@@ -10366,33 +9879,11 @@
             <w:pPr>
               <w:spacing w:line="360" w:lineRule="auto"/>
             </w:pPr>
-            <w:proofErr w:type="spellStart"/>
-            <w:r>
-              <w:rPr>
-                <w:rFonts w:hint="eastAsia"/>
-              </w:rPr>
-              <w:t>Api</w:t>
-            </w:r>
-            <w:proofErr w:type="spellEnd"/>
-            <w:r>
-              <w:rPr>
-                <w:rFonts w:hint="eastAsia"/>
-              </w:rPr>
-              <w:t>/ Review/{</w:t>
-            </w:r>
-            <w:proofErr w:type="spellStart"/>
-            <w:r>
-              <w:rPr>
-                <w:rFonts w:hint="eastAsia"/>
-              </w:rPr>
-              <w:t>ReviewId</w:t>
-            </w:r>
-            <w:proofErr w:type="spellEnd"/>
-            <w:r>
-              <w:rPr>
-                <w:rFonts w:hint="eastAsia"/>
-              </w:rPr>
-              <w:t>}/</w:t>
+            <w:r>
+              <w:rPr>
+                <w:rFonts w:hint="eastAsia"/>
+              </w:rPr>
+              <w:t>Api/ Review/{ReviewId}/</w:t>
             </w:r>
             <w:r>
               <w:rPr>
@@ -10420,19 +9911,7 @@
               <w:rPr>
                 <w:rFonts w:hint="eastAsia"/>
               </w:rPr>
-              <w:t>的</w:t>
-            </w:r>
-            <w:r>
-              <w:rPr>
-                <w:rFonts w:hint="eastAsia"/>
-              </w:rPr>
-              <w:t>赞成</w:t>
-            </w:r>
-            <w:r>
-              <w:rPr>
-                <w:rFonts w:hint="eastAsia"/>
-              </w:rPr>
-              <w:t>投票</w:t>
+              <w:t>的赞成投票</w:t>
             </w:r>
             <w:r>
               <w:rPr>
@@ -10481,33 +9960,11 @@
             <w:pPr>
               <w:spacing w:line="360" w:lineRule="auto"/>
             </w:pPr>
-            <w:proofErr w:type="spellStart"/>
-            <w:r>
-              <w:rPr>
-                <w:rFonts w:hint="eastAsia"/>
-              </w:rPr>
-              <w:t>Api</w:t>
-            </w:r>
-            <w:proofErr w:type="spellEnd"/>
-            <w:r>
-              <w:rPr>
-                <w:rFonts w:hint="eastAsia"/>
-              </w:rPr>
-              <w:t>/ Review/{</w:t>
-            </w:r>
-            <w:proofErr w:type="spellStart"/>
-            <w:r>
-              <w:rPr>
-                <w:rFonts w:hint="eastAsia"/>
-              </w:rPr>
-              <w:t>ReviewId</w:t>
-            </w:r>
-            <w:proofErr w:type="spellEnd"/>
-            <w:r>
-              <w:rPr>
-                <w:rFonts w:hint="eastAsia"/>
-              </w:rPr>
-              <w:t>}/</w:t>
+            <w:r>
+              <w:rPr>
+                <w:rFonts w:hint="eastAsia"/>
+              </w:rPr>
+              <w:t>Api/ Review/{ReviewId}/</w:t>
             </w:r>
             <w:r>
               <w:rPr>
@@ -10535,19 +9992,7 @@
               <w:rPr>
                 <w:rFonts w:hint="eastAsia"/>
               </w:rPr>
-              <w:t>的</w:t>
-            </w:r>
-            <w:r>
-              <w:rPr>
-                <w:rFonts w:hint="eastAsia"/>
-              </w:rPr>
-              <w:t>反对</w:t>
-            </w:r>
-            <w:r>
-              <w:rPr>
-                <w:rFonts w:hint="eastAsia"/>
-              </w:rPr>
-              <w:t>投票</w:t>
+              <w:t>的反对投票</w:t>
             </w:r>
             <w:r>
               <w:rPr>
@@ -11340,7 +10785,7 @@
 </file>
 
 <file path=customXml/itemProps1.xml><?xml version="1.0" encoding="utf-8"?>
-<ds:datastoreItem xmlns:ds="http://schemas.openxmlformats.org/officeDocument/2006/customXml" ds:itemID="{20E786E7-A0DF-43D4-85D9-6EA0CB43190B}">
+<ds:datastoreItem xmlns:ds="http://schemas.openxmlformats.org/officeDocument/2006/customXml" ds:itemID="{1533FDD0-9712-4019-BD35-739C3287E805}">
   <ds:schemaRefs>
     <ds:schemaRef ds:uri="http://schemas.openxmlformats.org/officeDocument/2006/bibliography"/>
   </ds:schemaRefs>

</xml_diff>

<commit_message>
finish developing rest UI.Panels demo on /Home/About, need further adjustments & tests
</commit_message>
<xml_diff>
--- a/src/docs/数据规范和权限控制_by_ryan_micarl.docx
+++ b/src/docs/数据规范和权限控制_by_ryan_micarl.docx
@@ -7,11 +7,19 @@
         <w:spacing w:line="360" w:lineRule="auto"/>
         <w:jc w:val="center"/>
       </w:pPr>
+      <w:proofErr w:type="spellStart"/>
       <w:r>
         <w:rPr>
           <w:rFonts w:hint="eastAsia"/>
         </w:rPr>
-        <w:t xml:space="preserve">HitRating V0.1 </w:t>
+        <w:t>HitRating</w:t>
+      </w:r>
+      <w:proofErr w:type="spellEnd"/>
+      <w:r>
+        <w:rPr>
+          <w:rFonts w:hint="eastAsia"/>
+        </w:rPr>
+        <w:t xml:space="preserve"> V0.1 </w:t>
       </w:r>
       <w:r>
         <w:rPr>
@@ -59,8 +67,16 @@
         <w:rPr>
           <w:rFonts w:hint="eastAsia"/>
         </w:rPr>
-        <w:t>Ryan Micarl</w:t>
+        <w:t xml:space="preserve">Ryan </w:t>
       </w:r>
+      <w:proofErr w:type="spellStart"/>
+      <w:r>
+        <w:rPr>
+          <w:rFonts w:hint="eastAsia"/>
+        </w:rPr>
+        <w:t>Micarl</w:t>
+      </w:r>
+      <w:proofErr w:type="spellEnd"/>
     </w:p>
     <w:p>
       <w:pPr>
@@ -849,12 +865,14 @@
             <w:pPr>
               <w:spacing w:line="360" w:lineRule="auto"/>
             </w:pPr>
+            <w:proofErr w:type="spellStart"/>
             <w:r>
               <w:rPr>
                 <w:rFonts w:hint="eastAsia"/>
               </w:rPr>
               <w:t>HomePage</w:t>
             </w:r>
+            <w:proofErr w:type="spellEnd"/>
           </w:p>
         </w:tc>
         <w:tc>
@@ -1218,12 +1236,14 @@
             <w:pPr>
               <w:spacing w:line="360" w:lineRule="auto"/>
             </w:pPr>
+            <w:proofErr w:type="spellStart"/>
             <w:r>
               <w:rPr>
                 <w:rFonts w:hint="eastAsia"/>
               </w:rPr>
               <w:t>PostNo</w:t>
             </w:r>
+            <w:proofErr w:type="spellEnd"/>
           </w:p>
         </w:tc>
         <w:tc>
@@ -1513,8 +1533,16 @@
               <w:rPr>
                 <w:rFonts w:hint="eastAsia"/>
               </w:rPr>
-              <w:t>1. Vendor.Title</w:t>
-            </w:r>
+              <w:t xml:space="preserve">1. </w:t>
+            </w:r>
+            <w:proofErr w:type="spellStart"/>
+            <w:r>
+              <w:rPr>
+                <w:rFonts w:hint="eastAsia"/>
+              </w:rPr>
+              <w:t>Vendor.Title</w:t>
+            </w:r>
+            <w:proofErr w:type="spellEnd"/>
             <w:r>
               <w:rPr>
                 <w:rFonts w:hint="eastAsia"/>
@@ -1550,12 +1578,14 @@
               </w:rPr>
               <w:t>一经创建，</w:t>
             </w:r>
+            <w:proofErr w:type="spellStart"/>
             <w:r>
               <w:rPr>
                 <w:rFonts w:hint="eastAsia"/>
               </w:rPr>
               <w:t>Vendor.Title</w:t>
             </w:r>
+            <w:proofErr w:type="spellEnd"/>
             <w:r>
               <w:rPr>
                 <w:rFonts w:hint="eastAsia"/>
@@ -1892,11 +1922,19 @@
             <w:pPr>
               <w:spacing w:line="360" w:lineRule="auto"/>
             </w:pPr>
-            <w:r>
-              <w:rPr>
-                <w:rFonts w:hint="eastAsia"/>
-              </w:rPr>
-              <w:t>Api/</w:t>
+            <w:proofErr w:type="spellStart"/>
+            <w:r>
+              <w:rPr>
+                <w:rFonts w:hint="eastAsia"/>
+              </w:rPr>
+              <w:t>Api</w:t>
+            </w:r>
+            <w:proofErr w:type="spellEnd"/>
+            <w:r>
+              <w:rPr>
+                <w:rFonts w:hint="eastAsia"/>
+              </w:rPr>
+              <w:t>/</w:t>
             </w:r>
             <w:r>
               <w:rPr>
@@ -1955,11 +1993,19 @@
             <w:pPr>
               <w:spacing w:line="360" w:lineRule="auto"/>
             </w:pPr>
-            <w:r>
-              <w:rPr>
-                <w:rFonts w:hint="eastAsia"/>
-              </w:rPr>
-              <w:t>Api/Vendor/{id}</w:t>
+            <w:proofErr w:type="spellStart"/>
+            <w:r>
+              <w:rPr>
+                <w:rFonts w:hint="eastAsia"/>
+              </w:rPr>
+              <w:t>Api</w:t>
+            </w:r>
+            <w:proofErr w:type="spellEnd"/>
+            <w:r>
+              <w:rPr>
+                <w:rFonts w:hint="eastAsia"/>
+              </w:rPr>
+              <w:t>/Vendor/{id}</w:t>
             </w:r>
           </w:p>
         </w:tc>
@@ -2006,11 +2052,19 @@
             <w:pPr>
               <w:spacing w:line="360" w:lineRule="auto"/>
             </w:pPr>
-            <w:r>
-              <w:rPr>
-                <w:rFonts w:hint="eastAsia"/>
-              </w:rPr>
-              <w:t>Api/Vendor/{id}</w:t>
+            <w:proofErr w:type="spellStart"/>
+            <w:r>
+              <w:rPr>
+                <w:rFonts w:hint="eastAsia"/>
+              </w:rPr>
+              <w:t>Api</w:t>
+            </w:r>
+            <w:proofErr w:type="spellEnd"/>
+            <w:r>
+              <w:rPr>
+                <w:rFonts w:hint="eastAsia"/>
+              </w:rPr>
+              <w:t>/Vendor/{id}</w:t>
             </w:r>
           </w:p>
         </w:tc>
@@ -2057,11 +2111,19 @@
             <w:pPr>
               <w:spacing w:line="360" w:lineRule="auto"/>
             </w:pPr>
-            <w:r>
-              <w:rPr>
-                <w:rFonts w:hint="eastAsia"/>
-              </w:rPr>
-              <w:t>Api/Vendor/{id}</w:t>
+            <w:proofErr w:type="spellStart"/>
+            <w:r>
+              <w:rPr>
+                <w:rFonts w:hint="eastAsia"/>
+              </w:rPr>
+              <w:t>Api</w:t>
+            </w:r>
+            <w:proofErr w:type="spellEnd"/>
+            <w:r>
+              <w:rPr>
+                <w:rFonts w:hint="eastAsia"/>
+              </w:rPr>
+              <w:t>/Vendor/{id}</w:t>
             </w:r>
           </w:p>
         </w:tc>
@@ -2109,11 +2171,19 @@
             <w:pPr>
               <w:spacing w:line="360" w:lineRule="auto"/>
             </w:pPr>
-            <w:r>
-              <w:rPr>
-                <w:rFonts w:hint="eastAsia"/>
-              </w:rPr>
-              <w:t>Api/Vendors</w:t>
+            <w:proofErr w:type="spellStart"/>
+            <w:r>
+              <w:rPr>
+                <w:rFonts w:hint="eastAsia"/>
+              </w:rPr>
+              <w:t>Api</w:t>
+            </w:r>
+            <w:proofErr w:type="spellEnd"/>
+            <w:r>
+              <w:rPr>
+                <w:rFonts w:hint="eastAsia"/>
+              </w:rPr>
+              <w:t>/Vendors</w:t>
             </w:r>
           </w:p>
         </w:tc>
@@ -2160,12 +2230,28 @@
             <w:pPr>
               <w:spacing w:line="360" w:lineRule="auto"/>
             </w:pPr>
-            <w:r>
-              <w:rPr>
-                <w:rFonts w:hint="eastAsia"/>
-              </w:rPr>
-              <w:t>Api/MiniVendors</w:t>
-            </w:r>
+            <w:proofErr w:type="spellStart"/>
+            <w:r>
+              <w:rPr>
+                <w:rFonts w:hint="eastAsia"/>
+              </w:rPr>
+              <w:t>Api</w:t>
+            </w:r>
+            <w:proofErr w:type="spellEnd"/>
+            <w:r>
+              <w:rPr>
+                <w:rFonts w:hint="eastAsia"/>
+              </w:rPr>
+              <w:t>/</w:t>
+            </w:r>
+            <w:proofErr w:type="spellStart"/>
+            <w:r>
+              <w:rPr>
+                <w:rFonts w:hint="eastAsia"/>
+              </w:rPr>
+              <w:t>MiniVendors</w:t>
+            </w:r>
+            <w:proofErr w:type="spellEnd"/>
           </w:p>
         </w:tc>
         <w:tc>
@@ -2182,12 +2268,14 @@
               </w:rPr>
               <w:t>查询供应商，主要用于</w:t>
             </w:r>
+            <w:proofErr w:type="spellStart"/>
             <w:r>
               <w:rPr>
                 <w:rFonts w:hint="eastAsia"/>
               </w:rPr>
               <w:t>AjaxSuggestion</w:t>
             </w:r>
+            <w:proofErr w:type="spellEnd"/>
             <w:r>
               <w:rPr>
                 <w:rFonts w:hint="eastAsia"/>
@@ -2223,11 +2311,33 @@
             <w:pPr>
               <w:spacing w:line="360" w:lineRule="auto"/>
             </w:pPr>
-            <w:r>
-              <w:rPr>
-                <w:rFonts w:hint="eastAsia"/>
-              </w:rPr>
-              <w:t>Api/MiniVendor/{id}</w:t>
+            <w:proofErr w:type="spellStart"/>
+            <w:r>
+              <w:rPr>
+                <w:rFonts w:hint="eastAsia"/>
+              </w:rPr>
+              <w:t>Api</w:t>
+            </w:r>
+            <w:proofErr w:type="spellEnd"/>
+            <w:r>
+              <w:rPr>
+                <w:rFonts w:hint="eastAsia"/>
+              </w:rPr>
+              <w:t>/</w:t>
+            </w:r>
+            <w:proofErr w:type="spellStart"/>
+            <w:r>
+              <w:rPr>
+                <w:rFonts w:hint="eastAsia"/>
+              </w:rPr>
+              <w:t>MiniVendor</w:t>
+            </w:r>
+            <w:proofErr w:type="spellEnd"/>
+            <w:r>
+              <w:rPr>
+                <w:rFonts w:hint="eastAsia"/>
+              </w:rPr>
+              <w:t>/{id}</w:t>
             </w:r>
           </w:p>
         </w:tc>
@@ -2518,12 +2628,14 @@
             <w:pPr>
               <w:spacing w:line="360" w:lineRule="auto"/>
             </w:pPr>
+            <w:proofErr w:type="spellStart"/>
             <w:r>
               <w:rPr>
                 <w:rFonts w:hint="eastAsia"/>
               </w:rPr>
               <w:t>ChineseTitle</w:t>
             </w:r>
+            <w:proofErr w:type="spellEnd"/>
           </w:p>
         </w:tc>
         <w:tc>
@@ -2818,6 +2930,7 @@
               </w:rPr>
               <w:t xml:space="preserve">1. </w:t>
             </w:r>
+            <w:proofErr w:type="spellStart"/>
             <w:r>
               <w:rPr>
                 <w:rFonts w:hint="eastAsia"/>
@@ -2830,6 +2943,7 @@
               </w:rPr>
               <w:t>.Title</w:t>
             </w:r>
+            <w:proofErr w:type="spellEnd"/>
             <w:r>
               <w:rPr>
                 <w:rFonts w:hint="eastAsia"/>
@@ -2865,6 +2979,7 @@
               </w:rPr>
               <w:t>一经创建，</w:t>
             </w:r>
+            <w:proofErr w:type="spellStart"/>
             <w:r>
               <w:rPr>
                 <w:rFonts w:hint="eastAsia"/>
@@ -2877,6 +2992,7 @@
               </w:rPr>
               <w:t>.Title</w:t>
             </w:r>
+            <w:proofErr w:type="spellEnd"/>
             <w:r>
               <w:rPr>
                 <w:rFonts w:hint="eastAsia"/>
@@ -3213,11 +3329,19 @@
             <w:pPr>
               <w:spacing w:line="360" w:lineRule="auto"/>
             </w:pPr>
-            <w:r>
-              <w:rPr>
-                <w:rFonts w:hint="eastAsia"/>
-              </w:rPr>
-              <w:t>Api/</w:t>
+            <w:proofErr w:type="spellStart"/>
+            <w:r>
+              <w:rPr>
+                <w:rFonts w:hint="eastAsia"/>
+              </w:rPr>
+              <w:t>Api</w:t>
+            </w:r>
+            <w:proofErr w:type="spellEnd"/>
+            <w:r>
+              <w:rPr>
+                <w:rFonts w:hint="eastAsia"/>
+              </w:rPr>
+              <w:t>/</w:t>
             </w:r>
             <w:r>
               <w:rPr>
@@ -3270,11 +3394,19 @@
             <w:pPr>
               <w:spacing w:line="360" w:lineRule="auto"/>
             </w:pPr>
-            <w:r>
-              <w:rPr>
-                <w:rFonts w:hint="eastAsia"/>
-              </w:rPr>
-              <w:t>Api/Category/{id}</w:t>
+            <w:proofErr w:type="spellStart"/>
+            <w:r>
+              <w:rPr>
+                <w:rFonts w:hint="eastAsia"/>
+              </w:rPr>
+              <w:t>Api</w:t>
+            </w:r>
+            <w:proofErr w:type="spellEnd"/>
+            <w:r>
+              <w:rPr>
+                <w:rFonts w:hint="eastAsia"/>
+              </w:rPr>
+              <w:t>/Category/{id}</w:t>
             </w:r>
           </w:p>
         </w:tc>
@@ -3327,11 +3459,19 @@
             <w:pPr>
               <w:spacing w:line="360" w:lineRule="auto"/>
             </w:pPr>
-            <w:r>
-              <w:rPr>
-                <w:rFonts w:hint="eastAsia"/>
-              </w:rPr>
-              <w:t>Api/</w:t>
+            <w:proofErr w:type="spellStart"/>
+            <w:r>
+              <w:rPr>
+                <w:rFonts w:hint="eastAsia"/>
+              </w:rPr>
+              <w:t>Api</w:t>
+            </w:r>
+            <w:proofErr w:type="spellEnd"/>
+            <w:r>
+              <w:rPr>
+                <w:rFonts w:hint="eastAsia"/>
+              </w:rPr>
+              <w:t>/</w:t>
             </w:r>
             <w:r>
               <w:rPr>
@@ -3396,11 +3536,19 @@
             <w:pPr>
               <w:spacing w:line="360" w:lineRule="auto"/>
             </w:pPr>
-            <w:r>
-              <w:rPr>
-                <w:rFonts w:hint="eastAsia"/>
-              </w:rPr>
-              <w:t>Api/</w:t>
+            <w:proofErr w:type="spellStart"/>
+            <w:r>
+              <w:rPr>
+                <w:rFonts w:hint="eastAsia"/>
+              </w:rPr>
+              <w:t>Api</w:t>
+            </w:r>
+            <w:proofErr w:type="spellEnd"/>
+            <w:r>
+              <w:rPr>
+                <w:rFonts w:hint="eastAsia"/>
+              </w:rPr>
+              <w:t>/</w:t>
             </w:r>
             <w:r>
               <w:rPr>
@@ -3465,11 +3613,19 @@
             <w:pPr>
               <w:spacing w:line="360" w:lineRule="auto"/>
             </w:pPr>
-            <w:r>
-              <w:rPr>
-                <w:rFonts w:hint="eastAsia"/>
-              </w:rPr>
-              <w:t>Api/</w:t>
+            <w:proofErr w:type="spellStart"/>
+            <w:r>
+              <w:rPr>
+                <w:rFonts w:hint="eastAsia"/>
+              </w:rPr>
+              <w:t>Api</w:t>
+            </w:r>
+            <w:proofErr w:type="spellEnd"/>
+            <w:r>
+              <w:rPr>
+                <w:rFonts w:hint="eastAsia"/>
+              </w:rPr>
+              <w:t>/</w:t>
             </w:r>
             <w:r>
               <w:rPr>
@@ -3534,18 +3690,28 @@
             <w:pPr>
               <w:spacing w:line="360" w:lineRule="auto"/>
             </w:pPr>
-            <w:r>
-              <w:rPr>
-                <w:rFonts w:hint="eastAsia"/>
-              </w:rPr>
-              <w:t>Api/</w:t>
-            </w:r>
+            <w:proofErr w:type="spellStart"/>
+            <w:r>
+              <w:rPr>
+                <w:rFonts w:hint="eastAsia"/>
+              </w:rPr>
+              <w:t>Api</w:t>
+            </w:r>
+            <w:proofErr w:type="spellEnd"/>
+            <w:r>
+              <w:rPr>
+                <w:rFonts w:hint="eastAsia"/>
+              </w:rPr>
+              <w:t>/</w:t>
+            </w:r>
+            <w:proofErr w:type="spellStart"/>
             <w:r>
               <w:rPr>
                 <w:rFonts w:hint="eastAsia"/>
               </w:rPr>
               <w:t>MiniCategories</w:t>
             </w:r>
+            <w:proofErr w:type="spellEnd"/>
           </w:p>
         </w:tc>
         <w:tc>
@@ -3574,12 +3740,14 @@
               </w:rPr>
               <w:t>，主要用于</w:t>
             </w:r>
+            <w:proofErr w:type="spellStart"/>
             <w:r>
               <w:rPr>
                 <w:rFonts w:hint="eastAsia"/>
               </w:rPr>
               <w:t>AjaxSuggestion</w:t>
             </w:r>
+            <w:proofErr w:type="spellEnd"/>
             <w:r>
               <w:rPr>
                 <w:rFonts w:hint="eastAsia"/>
@@ -3615,11 +3783,19 @@
             <w:pPr>
               <w:spacing w:line="360" w:lineRule="auto"/>
             </w:pPr>
-            <w:r>
-              <w:rPr>
-                <w:rFonts w:hint="eastAsia"/>
-              </w:rPr>
-              <w:t>Api/</w:t>
+            <w:proofErr w:type="spellStart"/>
+            <w:r>
+              <w:rPr>
+                <w:rFonts w:hint="eastAsia"/>
+              </w:rPr>
+              <w:t>Api</w:t>
+            </w:r>
+            <w:proofErr w:type="spellEnd"/>
+            <w:r>
+              <w:rPr>
+                <w:rFonts w:hint="eastAsia"/>
+              </w:rPr>
+              <w:t>/</w:t>
             </w:r>
             <w:r>
               <w:rPr>
@@ -3627,12 +3803,14 @@
               </w:rPr>
               <w:t xml:space="preserve"> </w:t>
             </w:r>
+            <w:proofErr w:type="spellStart"/>
             <w:r>
               <w:rPr>
                 <w:rFonts w:hint="eastAsia"/>
               </w:rPr>
               <w:t>MiniCategory</w:t>
             </w:r>
+            <w:proofErr w:type="spellEnd"/>
             <w:r>
               <w:rPr>
                 <w:rFonts w:hint="eastAsia"/>
@@ -3732,7 +3910,7 @@
         </w:trPr>
         <w:tc>
           <w:tcPr>
-            <w:tcW w:w="1892" w:type="dxa"/>
+            <w:tcW w:w="1945" w:type="dxa"/>
             <w:gridSpan w:val="2"/>
           </w:tcPr>
           <w:p>
@@ -3753,7 +3931,7 @@
         </w:tc>
         <w:tc>
           <w:tcPr>
-            <w:tcW w:w="1501" w:type="dxa"/>
+            <w:tcW w:w="1907" w:type="dxa"/>
           </w:tcPr>
           <w:p>
             <w:pPr>
@@ -3780,7 +3958,7 @@
         </w:tc>
         <w:tc>
           <w:tcPr>
-            <w:tcW w:w="7289" w:type="dxa"/>
+            <w:tcW w:w="6830" w:type="dxa"/>
             <w:gridSpan w:val="2"/>
           </w:tcPr>
           <w:p>
@@ -3803,7 +3981,7 @@
       <w:tr>
         <w:tc>
           <w:tcPr>
-            <w:tcW w:w="1892" w:type="dxa"/>
+            <w:tcW w:w="1945" w:type="dxa"/>
             <w:gridSpan w:val="2"/>
           </w:tcPr>
           <w:p>
@@ -3820,7 +3998,7 @@
         </w:tc>
         <w:tc>
           <w:tcPr>
-            <w:tcW w:w="1501" w:type="dxa"/>
+            <w:tcW w:w="1907" w:type="dxa"/>
           </w:tcPr>
           <w:p>
             <w:pPr>
@@ -3836,7 +4014,7 @@
         </w:tc>
         <w:tc>
           <w:tcPr>
-            <w:tcW w:w="7289" w:type="dxa"/>
+            <w:tcW w:w="6830" w:type="dxa"/>
             <w:gridSpan w:val="2"/>
           </w:tcPr>
           <w:p>
@@ -3855,24 +4033,32 @@
       <w:tr>
         <w:tc>
           <w:tcPr>
-            <w:tcW w:w="1892" w:type="dxa"/>
+            <w:tcW w:w="1945" w:type="dxa"/>
             <w:gridSpan w:val="2"/>
           </w:tcPr>
           <w:p>
             <w:pPr>
               <w:spacing w:line="360" w:lineRule="auto"/>
             </w:pPr>
-            <w:r>
-              <w:rPr>
-                <w:rFonts w:hint="eastAsia"/>
-              </w:rPr>
-              <w:t>VendorId *</w:t>
-            </w:r>
-          </w:p>
-        </w:tc>
-        <w:tc>
-          <w:tcPr>
-            <w:tcW w:w="1501" w:type="dxa"/>
+            <w:proofErr w:type="spellStart"/>
+            <w:r>
+              <w:rPr>
+                <w:rFonts w:hint="eastAsia"/>
+              </w:rPr>
+              <w:t>VendorId</w:t>
+            </w:r>
+            <w:proofErr w:type="spellEnd"/>
+            <w:r>
+              <w:rPr>
+                <w:rFonts w:hint="eastAsia"/>
+              </w:rPr>
+              <w:t xml:space="preserve"> *</w:t>
+            </w:r>
+          </w:p>
+        </w:tc>
+        <w:tc>
+          <w:tcPr>
+            <w:tcW w:w="1907" w:type="dxa"/>
           </w:tcPr>
           <w:p>
             <w:pPr>
@@ -3894,7 +4080,7 @@
         </w:tc>
         <w:tc>
           <w:tcPr>
-            <w:tcW w:w="7289" w:type="dxa"/>
+            <w:tcW w:w="6830" w:type="dxa"/>
             <w:gridSpan w:val="2"/>
           </w:tcPr>
           <w:p>
@@ -3919,7 +4105,7 @@
       <w:tr>
         <w:tc>
           <w:tcPr>
-            <w:tcW w:w="1892" w:type="dxa"/>
+            <w:tcW w:w="1945" w:type="dxa"/>
             <w:gridSpan w:val="2"/>
           </w:tcPr>
           <w:p>
@@ -3936,23 +4122,29 @@
         </w:tc>
         <w:tc>
           <w:tcPr>
-            <w:tcW w:w="1501" w:type="dxa"/>
-          </w:tcPr>
-          <w:p>
-            <w:pPr>
-              <w:spacing w:line="360" w:lineRule="auto"/>
-            </w:pPr>
-            <w:r>
-              <w:rPr>
-                <w:rFonts w:hint="eastAsia"/>
-              </w:rPr>
-              <w:t>类别英文全称</w:t>
-            </w:r>
-          </w:p>
-        </w:tc>
-        <w:tc>
-          <w:tcPr>
-            <w:tcW w:w="7289" w:type="dxa"/>
+            <w:tcW w:w="1907" w:type="dxa"/>
+          </w:tcPr>
+          <w:p>
+            <w:pPr>
+              <w:spacing w:line="360" w:lineRule="auto"/>
+            </w:pPr>
+            <w:r>
+              <w:rPr>
+                <w:rFonts w:hint="eastAsia"/>
+              </w:rPr>
+              <w:t>产品</w:t>
+            </w:r>
+            <w:r>
+              <w:rPr>
+                <w:rFonts w:hint="eastAsia"/>
+              </w:rPr>
+              <w:t>名称</w:t>
+            </w:r>
+          </w:p>
+        </w:tc>
+        <w:tc>
+          <w:tcPr>
+            <w:tcW w:w="6830" w:type="dxa"/>
             <w:gridSpan w:val="2"/>
           </w:tcPr>
           <w:p>
@@ -3983,7 +4175,7 @@
       <w:tr>
         <w:tc>
           <w:tcPr>
-            <w:tcW w:w="1892" w:type="dxa"/>
+            <w:tcW w:w="1945" w:type="dxa"/>
             <w:gridSpan w:val="2"/>
           </w:tcPr>
           <w:p>
@@ -3994,13 +4186,65 @@
               <w:rPr>
                 <w:rFonts w:hint="eastAsia"/>
               </w:rPr>
+              <w:t>Version *</w:t>
+            </w:r>
+          </w:p>
+        </w:tc>
+        <w:tc>
+          <w:tcPr>
+            <w:tcW w:w="1907" w:type="dxa"/>
+          </w:tcPr>
+          <w:p>
+            <w:pPr>
+              <w:spacing w:line="360" w:lineRule="auto"/>
+            </w:pPr>
+            <w:r>
+              <w:rPr>
+                <w:rFonts w:hint="eastAsia"/>
+              </w:rPr>
+              <w:t>版本号</w:t>
+            </w:r>
+          </w:p>
+        </w:tc>
+        <w:tc>
+          <w:tcPr>
+            <w:tcW w:w="6830" w:type="dxa"/>
+            <w:gridSpan w:val="2"/>
+          </w:tcPr>
+          <w:p>
+            <w:pPr>
+              <w:spacing w:line="360" w:lineRule="auto"/>
+            </w:pPr>
+            <w:r>
+              <w:rPr>
+                <w:rFonts w:hint="eastAsia"/>
+              </w:rPr>
+              <w:t>VARCHAR(50), NOT_NULL</w:t>
+            </w:r>
+          </w:p>
+        </w:tc>
+      </w:tr>
+      <w:tr>
+        <w:tc>
+          <w:tcPr>
+            <w:tcW w:w="1945" w:type="dxa"/>
+            <w:gridSpan w:val="2"/>
+          </w:tcPr>
+          <w:p>
+            <w:pPr>
+              <w:spacing w:line="360" w:lineRule="auto"/>
+            </w:pPr>
+            <w:r>
+              <w:rPr>
+                <w:rFonts w:hint="eastAsia"/>
+              </w:rPr>
               <w:t>Logo</w:t>
             </w:r>
           </w:p>
         </w:tc>
         <w:tc>
           <w:tcPr>
-            <w:tcW w:w="1501" w:type="dxa"/>
+            <w:tcW w:w="1907" w:type="dxa"/>
           </w:tcPr>
           <w:p>
             <w:pPr>
@@ -4016,7 +4260,7 @@
         </w:tc>
         <w:tc>
           <w:tcPr>
-            <w:tcW w:w="7289" w:type="dxa"/>
+            <w:tcW w:w="6830" w:type="dxa"/>
             <w:gridSpan w:val="2"/>
           </w:tcPr>
           <w:p>
@@ -4035,19 +4279,21 @@
       <w:tr>
         <w:tc>
           <w:tcPr>
-            <w:tcW w:w="1892" w:type="dxa"/>
+            <w:tcW w:w="1945" w:type="dxa"/>
             <w:gridSpan w:val="2"/>
           </w:tcPr>
           <w:p>
             <w:pPr>
               <w:spacing w:line="360" w:lineRule="auto"/>
             </w:pPr>
+            <w:proofErr w:type="spellStart"/>
             <w:r>
               <w:rPr>
                 <w:rFonts w:hint="eastAsia"/>
               </w:rPr>
               <w:t>CategoryId</w:t>
             </w:r>
+            <w:proofErr w:type="spellEnd"/>
             <w:r>
               <w:rPr>
                 <w:rFonts w:hint="eastAsia"/>
@@ -4058,7 +4304,7 @@
         </w:tc>
         <w:tc>
           <w:tcPr>
-            <w:tcW w:w="1501" w:type="dxa"/>
+            <w:tcW w:w="1907" w:type="dxa"/>
           </w:tcPr>
           <w:p>
             <w:pPr>
@@ -4080,7 +4326,7 @@
         </w:tc>
         <w:tc>
           <w:tcPr>
-            <w:tcW w:w="7289" w:type="dxa"/>
+            <w:tcW w:w="6830" w:type="dxa"/>
             <w:gridSpan w:val="2"/>
           </w:tcPr>
           <w:p>
@@ -4091,15 +4337,29 @@
               <w:rPr>
                 <w:rFonts w:hint="eastAsia"/>
               </w:rPr>
-              <w:t>FK, ALLOW NULL(NULL = NOT Categoried)</w:t>
-            </w:r>
-          </w:p>
-        </w:tc>
-      </w:tr>
-      <w:tr>
-        <w:tc>
-          <w:tcPr>
-            <w:tcW w:w="1892" w:type="dxa"/>
+              <w:t xml:space="preserve">FK, ALLOW NULL(NULL = NOT </w:t>
+            </w:r>
+            <w:proofErr w:type="spellStart"/>
+            <w:r>
+              <w:rPr>
+                <w:rFonts w:hint="eastAsia"/>
+              </w:rPr>
+              <w:t>Categoried</w:t>
+            </w:r>
+            <w:proofErr w:type="spellEnd"/>
+            <w:r>
+              <w:rPr>
+                <w:rFonts w:hint="eastAsia"/>
+              </w:rPr>
+              <w:t>)</w:t>
+            </w:r>
+          </w:p>
+        </w:tc>
+      </w:tr>
+      <w:tr>
+        <w:tc>
+          <w:tcPr>
+            <w:tcW w:w="1945" w:type="dxa"/>
             <w:gridSpan w:val="2"/>
           </w:tcPr>
           <w:p>
@@ -4110,35 +4370,29 @@
               <w:rPr>
                 <w:rFonts w:hint="eastAsia"/>
               </w:rPr>
-              <w:t>Version</w:t>
-            </w:r>
-            <w:r>
-              <w:rPr>
-                <w:rFonts w:hint="eastAsia"/>
-              </w:rPr>
-              <w:t xml:space="preserve"> *</w:t>
-            </w:r>
-          </w:p>
-        </w:tc>
-        <w:tc>
-          <w:tcPr>
-            <w:tcW w:w="1501" w:type="dxa"/>
-          </w:tcPr>
-          <w:p>
-            <w:pPr>
-              <w:spacing w:line="360" w:lineRule="auto"/>
-            </w:pPr>
-            <w:r>
-              <w:rPr>
-                <w:rFonts w:hint="eastAsia"/>
-              </w:rPr>
-              <w:t>版本号</w:t>
-            </w:r>
-          </w:p>
-        </w:tc>
-        <w:tc>
-          <w:tcPr>
-            <w:tcW w:w="7289" w:type="dxa"/>
+              <w:t>Published</w:t>
+            </w:r>
+          </w:p>
+        </w:tc>
+        <w:tc>
+          <w:tcPr>
+            <w:tcW w:w="1907" w:type="dxa"/>
+          </w:tcPr>
+          <w:p>
+            <w:pPr>
+              <w:spacing w:line="360" w:lineRule="auto"/>
+            </w:pPr>
+            <w:r>
+              <w:rPr>
+                <w:rFonts w:hint="eastAsia"/>
+              </w:rPr>
+              <w:t>发布日期</w:t>
+            </w:r>
+          </w:p>
+        </w:tc>
+        <w:tc>
+          <w:tcPr>
+            <w:tcW w:w="6830" w:type="dxa"/>
             <w:gridSpan w:val="2"/>
           </w:tcPr>
           <w:p>
@@ -4149,60 +4403,113 @@
               <w:rPr>
                 <w:rFonts w:hint="eastAsia"/>
               </w:rPr>
+              <w:t>DATE</w:t>
+            </w:r>
+          </w:p>
+        </w:tc>
+      </w:tr>
+      <w:tr>
+        <w:tc>
+          <w:tcPr>
+            <w:tcW w:w="1945" w:type="dxa"/>
+            <w:gridSpan w:val="2"/>
+          </w:tcPr>
+          <w:p>
+            <w:pPr>
+              <w:spacing w:line="360" w:lineRule="auto"/>
+            </w:pPr>
+            <w:proofErr w:type="spellStart"/>
+            <w:r>
+              <w:rPr>
+                <w:rFonts w:hint="eastAsia"/>
+              </w:rPr>
+              <w:t>PreVersion</w:t>
+            </w:r>
+            <w:proofErr w:type="spellEnd"/>
+          </w:p>
+        </w:tc>
+        <w:tc>
+          <w:tcPr>
+            <w:tcW w:w="1907" w:type="dxa"/>
+          </w:tcPr>
+          <w:p>
+            <w:pPr>
+              <w:spacing w:line="360" w:lineRule="auto"/>
+            </w:pPr>
+            <w:r>
+              <w:rPr>
+                <w:rFonts w:hint="eastAsia"/>
+              </w:rPr>
+              <w:t>前一版本号</w:t>
+            </w:r>
+          </w:p>
+        </w:tc>
+        <w:tc>
+          <w:tcPr>
+            <w:tcW w:w="6830" w:type="dxa"/>
+            <w:gridSpan w:val="2"/>
+          </w:tcPr>
+          <w:p>
+            <w:pPr>
+              <w:spacing w:line="360" w:lineRule="auto"/>
+            </w:pPr>
+            <w:r>
+              <w:rPr>
+                <w:rFonts w:hint="eastAsia"/>
+              </w:rPr>
               <w:t>VARCHAR(50)</w:t>
             </w:r>
-            <w:r>
-              <w:rPr>
-                <w:rFonts w:hint="eastAsia"/>
-              </w:rPr>
-              <w:t xml:space="preserve">, </w:t>
-            </w:r>
-            <w:r>
-              <w:rPr>
-                <w:rFonts w:hint="eastAsia"/>
-              </w:rPr>
-              <w:t>NOT_NULL</w:t>
-            </w:r>
-          </w:p>
-        </w:tc>
-      </w:tr>
-      <w:tr>
-        <w:tc>
-          <w:tcPr>
-            <w:tcW w:w="1892" w:type="dxa"/>
+          </w:p>
+        </w:tc>
+      </w:tr>
+      <w:tr>
+        <w:tc>
+          <w:tcPr>
+            <w:tcW w:w="1945" w:type="dxa"/>
             <w:gridSpan w:val="2"/>
           </w:tcPr>
           <w:p>
             <w:pPr>
               <w:spacing w:line="360" w:lineRule="auto"/>
             </w:pPr>
-            <w:r>
-              <w:rPr>
-                <w:rFonts w:hint="eastAsia"/>
-              </w:rPr>
-              <w:t>Published</w:t>
-            </w:r>
-          </w:p>
-        </w:tc>
-        <w:tc>
-          <w:tcPr>
-            <w:tcW w:w="1501" w:type="dxa"/>
-          </w:tcPr>
-          <w:p>
-            <w:pPr>
-              <w:spacing w:line="360" w:lineRule="auto"/>
-            </w:pPr>
-            <w:r>
-              <w:rPr>
-                <w:rFonts w:hint="eastAsia"/>
-              </w:rPr>
-              <w:t>发布日期</w:t>
-            </w:r>
-          </w:p>
-        </w:tc>
-        <w:tc>
-          <w:tcPr>
-            <w:tcW w:w="7289" w:type="dxa"/>
+            <w:proofErr w:type="spellStart"/>
+            <w:r>
+              <w:rPr>
+                <w:rFonts w:hint="eastAsia"/>
+              </w:rPr>
+              <w:t>Phone</w:t>
+            </w:r>
+            <w:r>
+              <w:t>P</w:t>
+            </w:r>
+            <w:r>
+              <w:rPr>
+                <w:rFonts w:hint="eastAsia"/>
+              </w:rPr>
+              <w:t>reSale</w:t>
+            </w:r>
+            <w:proofErr w:type="spellEnd"/>
+          </w:p>
+        </w:tc>
+        <w:tc>
+          <w:tcPr>
+            <w:tcW w:w="1907" w:type="dxa"/>
+          </w:tcPr>
+          <w:p>
+            <w:pPr>
+              <w:spacing w:line="360" w:lineRule="auto"/>
+            </w:pPr>
+            <w:r>
+              <w:rPr>
+                <w:rFonts w:hint="eastAsia"/>
+              </w:rPr>
+              <w:t>售前电话</w:t>
+            </w:r>
+          </w:p>
+        </w:tc>
+        <w:tc>
+          <w:tcPr>
+            <w:tcW w:w="6830" w:type="dxa"/>
             <w:gridSpan w:val="2"/>
           </w:tcPr>
           <w:p>
@@ -4213,48 +4520,62 @@
               <w:rPr>
                 <w:rFonts w:hint="eastAsia"/>
               </w:rPr>
-              <w:t>DATE</w:t>
-            </w:r>
-          </w:p>
-        </w:tc>
-      </w:tr>
-      <w:tr>
-        <w:tc>
-          <w:tcPr>
-            <w:tcW w:w="1892" w:type="dxa"/>
+              <w:t>VARCHAR(50)</w:t>
+            </w:r>
+          </w:p>
+        </w:tc>
+      </w:tr>
+      <w:tr>
+        <w:tc>
+          <w:tcPr>
+            <w:tcW w:w="1945" w:type="dxa"/>
             <w:gridSpan w:val="2"/>
           </w:tcPr>
           <w:p>
             <w:pPr>
               <w:spacing w:line="360" w:lineRule="auto"/>
             </w:pPr>
-            <w:r>
-              <w:rPr>
-                <w:rFonts w:hint="eastAsia"/>
-              </w:rPr>
-              <w:t>PreVersion</w:t>
-            </w:r>
-          </w:p>
-        </w:tc>
-        <w:tc>
-          <w:tcPr>
-            <w:tcW w:w="1501" w:type="dxa"/>
-          </w:tcPr>
-          <w:p>
-            <w:pPr>
-              <w:spacing w:line="360" w:lineRule="auto"/>
-            </w:pPr>
-            <w:r>
-              <w:rPr>
-                <w:rFonts w:hint="eastAsia"/>
-              </w:rPr>
-              <w:t>前一版本号</w:t>
-            </w:r>
-          </w:p>
-        </w:tc>
-        <w:tc>
-          <w:tcPr>
-            <w:tcW w:w="7289" w:type="dxa"/>
+            <w:proofErr w:type="spellStart"/>
+            <w:r>
+              <w:rPr>
+                <w:rFonts w:hint="eastAsia"/>
+              </w:rPr>
+              <w:t>Phone</w:t>
+            </w:r>
+            <w:r>
+              <w:rPr>
+                <w:rFonts w:hint="eastAsia"/>
+              </w:rPr>
+              <w:t>After</w:t>
+            </w:r>
+            <w:r>
+              <w:rPr>
+                <w:rFonts w:hint="eastAsia"/>
+              </w:rPr>
+              <w:t>Sale</w:t>
+            </w:r>
+            <w:proofErr w:type="spellEnd"/>
+          </w:p>
+        </w:tc>
+        <w:tc>
+          <w:tcPr>
+            <w:tcW w:w="1907" w:type="dxa"/>
+          </w:tcPr>
+          <w:p>
+            <w:pPr>
+              <w:spacing w:line="360" w:lineRule="auto"/>
+            </w:pPr>
+            <w:r>
+              <w:rPr>
+                <w:rFonts w:hint="eastAsia"/>
+              </w:rPr>
+              <w:t>售后电话</w:t>
+            </w:r>
+          </w:p>
+        </w:tc>
+        <w:tc>
+          <w:tcPr>
+            <w:tcW w:w="6830" w:type="dxa"/>
             <w:gridSpan w:val="2"/>
           </w:tcPr>
           <w:p>
@@ -4273,7 +4594,7 @@
       <w:tr>
         <w:tc>
           <w:tcPr>
-            <w:tcW w:w="1892" w:type="dxa"/>
+            <w:tcW w:w="1945" w:type="dxa"/>
             <w:gridSpan w:val="2"/>
           </w:tcPr>
           <w:p>
@@ -4284,38 +4605,29 @@
               <w:rPr>
                 <w:rFonts w:hint="eastAsia"/>
               </w:rPr>
-              <w:t>Phone</w:t>
-            </w:r>
-            <w:r>
-              <w:t>P</w:t>
-            </w:r>
-            <w:r>
-              <w:rPr>
-                <w:rFonts w:hint="eastAsia"/>
-              </w:rPr>
-              <w:t>reSale</w:t>
-            </w:r>
-          </w:p>
-        </w:tc>
-        <w:tc>
-          <w:tcPr>
-            <w:tcW w:w="1501" w:type="dxa"/>
-          </w:tcPr>
-          <w:p>
-            <w:pPr>
-              <w:spacing w:line="360" w:lineRule="auto"/>
-            </w:pPr>
-            <w:r>
-              <w:rPr>
-                <w:rFonts w:hint="eastAsia"/>
-              </w:rPr>
-              <w:t>售前电话</w:t>
-            </w:r>
-          </w:p>
-        </w:tc>
-        <w:tc>
-          <w:tcPr>
-            <w:tcW w:w="7289" w:type="dxa"/>
+              <w:t>Description</w:t>
+            </w:r>
+          </w:p>
+        </w:tc>
+        <w:tc>
+          <w:tcPr>
+            <w:tcW w:w="1907" w:type="dxa"/>
+          </w:tcPr>
+          <w:p>
+            <w:pPr>
+              <w:spacing w:line="360" w:lineRule="auto"/>
+            </w:pPr>
+            <w:r>
+              <w:rPr>
+                <w:rFonts w:hint="eastAsia"/>
+              </w:rPr>
+              <w:t>详细说明</w:t>
+            </w:r>
+          </w:p>
+        </w:tc>
+        <w:tc>
+          <w:tcPr>
+            <w:tcW w:w="6830" w:type="dxa"/>
             <w:gridSpan w:val="2"/>
           </w:tcPr>
           <w:p>
@@ -4326,15 +4638,15 @@
               <w:rPr>
                 <w:rFonts w:hint="eastAsia"/>
               </w:rPr>
-              <w:t>VARCHAR(50)</w:t>
-            </w:r>
-          </w:p>
-        </w:tc>
-      </w:tr>
-      <w:tr>
-        <w:tc>
-          <w:tcPr>
-            <w:tcW w:w="1892" w:type="dxa"/>
+              <w:t>VARCHAR(MAX) HTML</w:t>
+            </w:r>
+          </w:p>
+        </w:tc>
+      </w:tr>
+      <w:tr>
+        <w:tc>
+          <w:tcPr>
+            <w:tcW w:w="1945" w:type="dxa"/>
             <w:gridSpan w:val="2"/>
           </w:tcPr>
           <w:p>
@@ -4345,35 +4657,29 @@
               <w:rPr>
                 <w:rFonts w:hint="eastAsia"/>
               </w:rPr>
-              <w:t>Phone</w:t>
-            </w:r>
-            <w:r>
-              <w:rPr>
-                <w:rFonts w:hint="eastAsia"/>
-              </w:rPr>
-              <w:t>AfterSaleSale</w:t>
-            </w:r>
-          </w:p>
-        </w:tc>
-        <w:tc>
-          <w:tcPr>
-            <w:tcW w:w="1501" w:type="dxa"/>
-          </w:tcPr>
-          <w:p>
-            <w:pPr>
-              <w:spacing w:line="360" w:lineRule="auto"/>
-            </w:pPr>
-            <w:r>
-              <w:rPr>
-                <w:rFonts w:hint="eastAsia"/>
-              </w:rPr>
-              <w:t>售后电话</w:t>
-            </w:r>
-          </w:p>
-        </w:tc>
-        <w:tc>
-          <w:tcPr>
-            <w:tcW w:w="7289" w:type="dxa"/>
+              <w:t>Creator *</w:t>
+            </w:r>
+          </w:p>
+        </w:tc>
+        <w:tc>
+          <w:tcPr>
+            <w:tcW w:w="1907" w:type="dxa"/>
+          </w:tcPr>
+          <w:p>
+            <w:pPr>
+              <w:spacing w:line="360" w:lineRule="auto"/>
+            </w:pPr>
+            <w:r>
+              <w:rPr>
+                <w:rFonts w:hint="eastAsia"/>
+              </w:rPr>
+              <w:t>发布者</w:t>
+            </w:r>
+          </w:p>
+        </w:tc>
+        <w:tc>
+          <w:tcPr>
+            <w:tcW w:w="6830" w:type="dxa"/>
             <w:gridSpan w:val="2"/>
           </w:tcPr>
           <w:p>
@@ -4384,15 +4690,15 @@
               <w:rPr>
                 <w:rFonts w:hint="eastAsia"/>
               </w:rPr>
-              <w:t>VARCHAR(50)</w:t>
-            </w:r>
-          </w:p>
-        </w:tc>
-      </w:tr>
-      <w:tr>
-        <w:tc>
-          <w:tcPr>
-            <w:tcW w:w="1892" w:type="dxa"/>
+              <w:t>必须是存在用户，表示创建者或修改者</w:t>
+            </w:r>
+          </w:p>
+        </w:tc>
+      </w:tr>
+      <w:tr>
+        <w:tc>
+          <w:tcPr>
+            <w:tcW w:w="1945" w:type="dxa"/>
             <w:gridSpan w:val="2"/>
           </w:tcPr>
           <w:p>
@@ -4403,29 +4709,29 @@
               <w:rPr>
                 <w:rFonts w:hint="eastAsia"/>
               </w:rPr>
-              <w:t>Description</w:t>
-            </w:r>
-          </w:p>
-        </w:tc>
-        <w:tc>
-          <w:tcPr>
-            <w:tcW w:w="1501" w:type="dxa"/>
-          </w:tcPr>
-          <w:p>
-            <w:pPr>
-              <w:spacing w:line="360" w:lineRule="auto"/>
-            </w:pPr>
-            <w:r>
-              <w:rPr>
-                <w:rFonts w:hint="eastAsia"/>
-              </w:rPr>
-              <w:t>详细说明</w:t>
-            </w:r>
-          </w:p>
-        </w:tc>
-        <w:tc>
-          <w:tcPr>
-            <w:tcW w:w="7289" w:type="dxa"/>
+              <w:t>Created</w:t>
+            </w:r>
+          </w:p>
+        </w:tc>
+        <w:tc>
+          <w:tcPr>
+            <w:tcW w:w="1907" w:type="dxa"/>
+          </w:tcPr>
+          <w:p>
+            <w:pPr>
+              <w:spacing w:line="360" w:lineRule="auto"/>
+            </w:pPr>
+            <w:r>
+              <w:rPr>
+                <w:rFonts w:hint="eastAsia"/>
+              </w:rPr>
+              <w:t>创建时间</w:t>
+            </w:r>
+          </w:p>
+        </w:tc>
+        <w:tc>
+          <w:tcPr>
+            <w:tcW w:w="6830" w:type="dxa"/>
             <w:gridSpan w:val="2"/>
           </w:tcPr>
           <w:p>
@@ -4436,15 +4742,15 @@
               <w:rPr>
                 <w:rFonts w:hint="eastAsia"/>
               </w:rPr>
-              <w:t>VARCHAR(MAX) HTML</w:t>
-            </w:r>
-          </w:p>
-        </w:tc>
-      </w:tr>
-      <w:tr>
-        <w:tc>
-          <w:tcPr>
-            <w:tcW w:w="1892" w:type="dxa"/>
+              <w:t>DEFAULT</w:t>
+            </w:r>
+          </w:p>
+        </w:tc>
+      </w:tr>
+      <w:tr>
+        <w:tc>
+          <w:tcPr>
+            <w:tcW w:w="1945" w:type="dxa"/>
             <w:gridSpan w:val="2"/>
           </w:tcPr>
           <w:p>
@@ -4455,117 +4761,13 @@
               <w:rPr>
                 <w:rFonts w:hint="eastAsia"/>
               </w:rPr>
-              <w:t>Creator *</w:t>
-            </w:r>
-          </w:p>
-        </w:tc>
-        <w:tc>
-          <w:tcPr>
-            <w:tcW w:w="1501" w:type="dxa"/>
-          </w:tcPr>
-          <w:p>
-            <w:pPr>
-              <w:spacing w:line="360" w:lineRule="auto"/>
-            </w:pPr>
-            <w:r>
-              <w:rPr>
-                <w:rFonts w:hint="eastAsia"/>
-              </w:rPr>
-              <w:t>发布者</w:t>
-            </w:r>
-          </w:p>
-        </w:tc>
-        <w:tc>
-          <w:tcPr>
-            <w:tcW w:w="7289" w:type="dxa"/>
-            <w:gridSpan w:val="2"/>
-          </w:tcPr>
-          <w:p>
-            <w:pPr>
-              <w:spacing w:line="360" w:lineRule="auto"/>
-            </w:pPr>
-            <w:r>
-              <w:rPr>
-                <w:rFonts w:hint="eastAsia"/>
-              </w:rPr>
-              <w:t>必须是存在用户，表示创建者或修改者</w:t>
-            </w:r>
-          </w:p>
-        </w:tc>
-      </w:tr>
-      <w:tr>
-        <w:tc>
-          <w:tcPr>
-            <w:tcW w:w="1892" w:type="dxa"/>
-            <w:gridSpan w:val="2"/>
-          </w:tcPr>
-          <w:p>
-            <w:pPr>
-              <w:spacing w:line="360" w:lineRule="auto"/>
-            </w:pPr>
-            <w:r>
-              <w:rPr>
-                <w:rFonts w:hint="eastAsia"/>
-              </w:rPr>
-              <w:t>Created</w:t>
-            </w:r>
-          </w:p>
-        </w:tc>
-        <w:tc>
-          <w:tcPr>
-            <w:tcW w:w="1501" w:type="dxa"/>
-          </w:tcPr>
-          <w:p>
-            <w:pPr>
-              <w:spacing w:line="360" w:lineRule="auto"/>
-            </w:pPr>
-            <w:r>
-              <w:rPr>
-                <w:rFonts w:hint="eastAsia"/>
-              </w:rPr>
-              <w:t>创建时间</w:t>
-            </w:r>
-          </w:p>
-        </w:tc>
-        <w:tc>
-          <w:tcPr>
-            <w:tcW w:w="7289" w:type="dxa"/>
-            <w:gridSpan w:val="2"/>
-          </w:tcPr>
-          <w:p>
-            <w:pPr>
-              <w:spacing w:line="360" w:lineRule="auto"/>
-            </w:pPr>
-            <w:r>
-              <w:rPr>
-                <w:rFonts w:hint="eastAsia"/>
-              </w:rPr>
-              <w:t>DEFAULT</w:t>
-            </w:r>
-          </w:p>
-        </w:tc>
-      </w:tr>
-      <w:tr>
-        <w:tc>
-          <w:tcPr>
-            <w:tcW w:w="1892" w:type="dxa"/>
-            <w:gridSpan w:val="2"/>
-          </w:tcPr>
-          <w:p>
-            <w:pPr>
-              <w:spacing w:line="360" w:lineRule="auto"/>
-            </w:pPr>
-            <w:r>
-              <w:rPr>
-                <w:rFonts w:hint="eastAsia"/>
-              </w:rPr>
               <w:t>Updated</w:t>
             </w:r>
           </w:p>
         </w:tc>
         <w:tc>
           <w:tcPr>
-            <w:tcW w:w="1501" w:type="dxa"/>
+            <w:tcW w:w="1907" w:type="dxa"/>
           </w:tcPr>
           <w:p>
             <w:pPr>
@@ -4581,7 +4783,7 @@
         </w:tc>
         <w:tc>
           <w:tcPr>
-            <w:tcW w:w="7289" w:type="dxa"/>
+            <w:tcW w:w="6830" w:type="dxa"/>
             <w:gridSpan w:val="2"/>
           </w:tcPr>
           <w:p>
@@ -4645,12 +4847,21 @@
               </w:rPr>
               <w:t xml:space="preserve">1. </w:t>
             </w:r>
-            <w:r>
-              <w:rPr>
-                <w:rFonts w:hint="eastAsia"/>
-              </w:rPr>
-              <w:t xml:space="preserve">Product.VendorId + </w:t>
-            </w:r>
+            <w:proofErr w:type="spellStart"/>
+            <w:r>
+              <w:rPr>
+                <w:rFonts w:hint="eastAsia"/>
+              </w:rPr>
+              <w:t>Product.VendorId</w:t>
+            </w:r>
+            <w:proofErr w:type="spellEnd"/>
+            <w:r>
+              <w:rPr>
+                <w:rFonts w:hint="eastAsia"/>
+              </w:rPr>
+              <w:t xml:space="preserve"> + </w:t>
+            </w:r>
+            <w:proofErr w:type="spellStart"/>
             <w:r>
               <w:rPr>
                 <w:rFonts w:hint="eastAsia"/>
@@ -4669,6 +4880,7 @@
               </w:rPr>
               <w:t>+Product.Version</w:t>
             </w:r>
+            <w:proofErr w:type="spellEnd"/>
             <w:r>
               <w:rPr>
                 <w:rFonts w:hint="eastAsia"/>
@@ -4704,11 +4916,19 @@
               </w:rPr>
               <w:t>一经创建，</w:t>
             </w:r>
-            <w:r>
-              <w:rPr>
-                <w:rFonts w:hint="eastAsia"/>
-              </w:rPr>
-              <w:t xml:space="preserve">Product.VendorId </w:t>
+            <w:proofErr w:type="spellStart"/>
+            <w:r>
+              <w:rPr>
+                <w:rFonts w:hint="eastAsia"/>
+              </w:rPr>
+              <w:t>Product.VendorId</w:t>
+            </w:r>
+            <w:proofErr w:type="spellEnd"/>
+            <w:r>
+              <w:rPr>
+                <w:rFonts w:hint="eastAsia"/>
+              </w:rPr>
+              <w:t xml:space="preserve"> </w:t>
             </w:r>
             <w:r>
               <w:rPr>
@@ -4716,24 +4936,28 @@
               </w:rPr>
               <w:t>、</w:t>
             </w:r>
+            <w:proofErr w:type="spellStart"/>
             <w:r>
               <w:rPr>
                 <w:rFonts w:hint="eastAsia"/>
               </w:rPr>
               <w:t>Product.Title</w:t>
             </w:r>
+            <w:proofErr w:type="spellEnd"/>
             <w:r>
               <w:rPr>
                 <w:rFonts w:hint="eastAsia"/>
               </w:rPr>
               <w:t>和</w:t>
             </w:r>
+            <w:proofErr w:type="spellStart"/>
             <w:r>
               <w:rPr>
                 <w:rFonts w:hint="eastAsia"/>
               </w:rPr>
               <w:t>Product.Version</w:t>
             </w:r>
+            <w:proofErr w:type="spellEnd"/>
             <w:r>
               <w:rPr>
                 <w:rFonts w:hint="eastAsia"/>
@@ -4761,7 +4985,14 @@
               <w:rPr>
                 <w:rFonts w:hint="eastAsia"/>
               </w:rPr>
-              <w:t xml:space="preserve"> Product.</w:t>
+              <w:t xml:space="preserve"> </w:t>
+            </w:r>
+            <w:proofErr w:type="spellStart"/>
+            <w:r>
+              <w:rPr>
+                <w:rFonts w:hint="eastAsia"/>
+              </w:rPr>
+              <w:t>Product.</w:t>
             </w:r>
             <w:r>
               <w:rPr>
@@ -4769,6 +5000,7 @@
               </w:rPr>
               <w:t>VendorId</w:t>
             </w:r>
+            <w:proofErr w:type="spellEnd"/>
             <w:r>
               <w:rPr>
                 <w:rFonts w:hint="eastAsia"/>
@@ -4798,6 +5030,7 @@
               </w:rPr>
               <w:t xml:space="preserve">4. </w:t>
             </w:r>
+            <w:proofErr w:type="spellStart"/>
             <w:r>
               <w:rPr>
                 <w:rFonts w:hint="eastAsia"/>
@@ -4810,6 +5043,7 @@
               </w:rPr>
               <w:t>CateogryId</w:t>
             </w:r>
+            <w:proofErr w:type="spellEnd"/>
             <w:r>
               <w:rPr>
                 <w:rFonts w:hint="eastAsia"/>
@@ -5069,7 +5303,7 @@
         </w:tc>
         <w:tc>
           <w:tcPr>
-            <w:tcW w:w="4648" w:type="dxa"/>
+            <w:tcW w:w="5090" w:type="dxa"/>
             <w:gridSpan w:val="3"/>
           </w:tcPr>
           <w:p>
@@ -5090,7 +5324,7 @@
         </w:tc>
         <w:tc>
           <w:tcPr>
-            <w:tcW w:w="4337" w:type="dxa"/>
+            <w:tcW w:w="3895" w:type="dxa"/>
           </w:tcPr>
           <w:p>
             <w:pPr>
@@ -5128,18 +5362,26 @@
         </w:tc>
         <w:tc>
           <w:tcPr>
-            <w:tcW w:w="4648" w:type="dxa"/>
+            <w:tcW w:w="5090" w:type="dxa"/>
             <w:gridSpan w:val="3"/>
           </w:tcPr>
           <w:p>
             <w:pPr>
               <w:spacing w:line="360" w:lineRule="auto"/>
             </w:pPr>
-            <w:r>
-              <w:rPr>
-                <w:rFonts w:hint="eastAsia"/>
-              </w:rPr>
-              <w:t>Api/</w:t>
+            <w:proofErr w:type="spellStart"/>
+            <w:r>
+              <w:rPr>
+                <w:rFonts w:hint="eastAsia"/>
+              </w:rPr>
+              <w:t>Api</w:t>
+            </w:r>
+            <w:proofErr w:type="spellEnd"/>
+            <w:r>
+              <w:rPr>
+                <w:rFonts w:hint="eastAsia"/>
+              </w:rPr>
+              <w:t>/</w:t>
             </w:r>
             <w:r>
               <w:rPr>
@@ -5151,7 +5393,7 @@
         </w:tc>
         <w:tc>
           <w:tcPr>
-            <w:tcW w:w="4337" w:type="dxa"/>
+            <w:tcW w:w="3895" w:type="dxa"/>
           </w:tcPr>
           <w:p>
             <w:pPr>
@@ -5197,24 +5439,32 @@
         </w:tc>
         <w:tc>
           <w:tcPr>
-            <w:tcW w:w="4648" w:type="dxa"/>
+            <w:tcW w:w="5090" w:type="dxa"/>
             <w:gridSpan w:val="3"/>
           </w:tcPr>
           <w:p>
             <w:pPr>
               <w:spacing w:line="360" w:lineRule="auto"/>
             </w:pPr>
-            <w:r>
-              <w:rPr>
-                <w:rFonts w:hint="eastAsia"/>
-              </w:rPr>
-              <w:t>Api/Product/{id}</w:t>
-            </w:r>
-          </w:p>
-        </w:tc>
-        <w:tc>
-          <w:tcPr>
-            <w:tcW w:w="4337" w:type="dxa"/>
+            <w:proofErr w:type="spellStart"/>
+            <w:r>
+              <w:rPr>
+                <w:rFonts w:hint="eastAsia"/>
+              </w:rPr>
+              <w:t>Api</w:t>
+            </w:r>
+            <w:proofErr w:type="spellEnd"/>
+            <w:r>
+              <w:rPr>
+                <w:rFonts w:hint="eastAsia"/>
+              </w:rPr>
+              <w:t>/Product/{id}</w:t>
+            </w:r>
+          </w:p>
+        </w:tc>
+        <w:tc>
+          <w:tcPr>
+            <w:tcW w:w="3895" w:type="dxa"/>
           </w:tcPr>
           <w:p>
             <w:pPr>
@@ -5261,18 +5511,26 @@
         </w:tc>
         <w:tc>
           <w:tcPr>
-            <w:tcW w:w="4648" w:type="dxa"/>
+            <w:tcW w:w="5090" w:type="dxa"/>
             <w:gridSpan w:val="3"/>
           </w:tcPr>
           <w:p>
             <w:pPr>
               <w:spacing w:line="360" w:lineRule="auto"/>
             </w:pPr>
-            <w:r>
-              <w:rPr>
-                <w:rFonts w:hint="eastAsia"/>
-              </w:rPr>
-              <w:t>Api/</w:t>
+            <w:proofErr w:type="spellStart"/>
+            <w:r>
+              <w:rPr>
+                <w:rFonts w:hint="eastAsia"/>
+              </w:rPr>
+              <w:t>Api</w:t>
+            </w:r>
+            <w:proofErr w:type="spellEnd"/>
+            <w:r>
+              <w:rPr>
+                <w:rFonts w:hint="eastAsia"/>
+              </w:rPr>
+              <w:t>/</w:t>
             </w:r>
             <w:r>
               <w:rPr>
@@ -5302,7 +5560,7 @@
         </w:tc>
         <w:tc>
           <w:tcPr>
-            <w:tcW w:w="4337" w:type="dxa"/>
+            <w:tcW w:w="3895" w:type="dxa"/>
           </w:tcPr>
           <w:p>
             <w:pPr>
@@ -5348,18 +5606,26 @@
         </w:tc>
         <w:tc>
           <w:tcPr>
-            <w:tcW w:w="4648" w:type="dxa"/>
+            <w:tcW w:w="5090" w:type="dxa"/>
             <w:gridSpan w:val="3"/>
           </w:tcPr>
           <w:p>
             <w:pPr>
               <w:spacing w:line="360" w:lineRule="auto"/>
             </w:pPr>
-            <w:r>
-              <w:rPr>
-                <w:rFonts w:hint="eastAsia"/>
-              </w:rPr>
-              <w:t>Api/</w:t>
+            <w:proofErr w:type="spellStart"/>
+            <w:r>
+              <w:rPr>
+                <w:rFonts w:hint="eastAsia"/>
+              </w:rPr>
+              <w:t>Api</w:t>
+            </w:r>
+            <w:proofErr w:type="spellEnd"/>
+            <w:r>
+              <w:rPr>
+                <w:rFonts w:hint="eastAsia"/>
+              </w:rPr>
+              <w:t>/</w:t>
             </w:r>
             <w:r>
               <w:rPr>
@@ -5389,7 +5655,7 @@
         </w:tc>
         <w:tc>
           <w:tcPr>
-            <w:tcW w:w="4337" w:type="dxa"/>
+            <w:tcW w:w="3895" w:type="dxa"/>
           </w:tcPr>
           <w:p>
             <w:pPr>
@@ -5435,18 +5701,26 @@
         </w:tc>
         <w:tc>
           <w:tcPr>
-            <w:tcW w:w="4648" w:type="dxa"/>
+            <w:tcW w:w="5090" w:type="dxa"/>
             <w:gridSpan w:val="3"/>
           </w:tcPr>
           <w:p>
             <w:pPr>
               <w:spacing w:line="360" w:lineRule="auto"/>
             </w:pPr>
-            <w:r>
-              <w:rPr>
-                <w:rFonts w:hint="eastAsia"/>
-              </w:rPr>
-              <w:t>Api/</w:t>
+            <w:proofErr w:type="spellStart"/>
+            <w:r>
+              <w:rPr>
+                <w:rFonts w:hint="eastAsia"/>
+              </w:rPr>
+              <w:t>Api</w:t>
+            </w:r>
+            <w:proofErr w:type="spellEnd"/>
+            <w:r>
+              <w:rPr>
+                <w:rFonts w:hint="eastAsia"/>
+              </w:rPr>
+              <w:t>/</w:t>
             </w:r>
             <w:r>
               <w:rPr>
@@ -5464,7 +5738,7 @@
         </w:tc>
         <w:tc>
           <w:tcPr>
-            <w:tcW w:w="4337" w:type="dxa"/>
+            <w:tcW w:w="3895" w:type="dxa"/>
           </w:tcPr>
           <w:p>
             <w:pPr>
@@ -5510,24 +5784,40 @@
         </w:tc>
         <w:tc>
           <w:tcPr>
-            <w:tcW w:w="4648" w:type="dxa"/>
+            <w:tcW w:w="5090" w:type="dxa"/>
             <w:gridSpan w:val="3"/>
           </w:tcPr>
           <w:p>
             <w:pPr>
               <w:spacing w:line="360" w:lineRule="auto"/>
             </w:pPr>
-            <w:r>
-              <w:rPr>
-                <w:rFonts w:hint="eastAsia"/>
-              </w:rPr>
-              <w:t>Api/MiniProducts</w:t>
-            </w:r>
-          </w:p>
-        </w:tc>
-        <w:tc>
-          <w:tcPr>
-            <w:tcW w:w="4337" w:type="dxa"/>
+            <w:proofErr w:type="spellStart"/>
+            <w:r>
+              <w:rPr>
+                <w:rFonts w:hint="eastAsia"/>
+              </w:rPr>
+              <w:t>Api</w:t>
+            </w:r>
+            <w:proofErr w:type="spellEnd"/>
+            <w:r>
+              <w:rPr>
+                <w:rFonts w:hint="eastAsia"/>
+              </w:rPr>
+              <w:t>/</w:t>
+            </w:r>
+            <w:proofErr w:type="spellStart"/>
+            <w:r>
+              <w:rPr>
+                <w:rFonts w:hint="eastAsia"/>
+              </w:rPr>
+              <w:t>MiniProducts</w:t>
+            </w:r>
+            <w:proofErr w:type="spellEnd"/>
+          </w:p>
+        </w:tc>
+        <w:tc>
+          <w:tcPr>
+            <w:tcW w:w="3895" w:type="dxa"/>
           </w:tcPr>
           <w:p>
             <w:pPr>
@@ -5557,12 +5847,14 @@
               </w:rPr>
               <w:t>，主要用于</w:t>
             </w:r>
+            <w:proofErr w:type="spellStart"/>
             <w:r>
               <w:rPr>
                 <w:rFonts w:hint="eastAsia"/>
               </w:rPr>
               <w:t>AjaxSuggestion</w:t>
             </w:r>
+            <w:proofErr w:type="spellEnd"/>
             <w:r>
               <w:rPr>
                 <w:rFonts w:hint="eastAsia"/>
@@ -5591,18 +5883,26 @@
         </w:tc>
         <w:tc>
           <w:tcPr>
-            <w:tcW w:w="4648" w:type="dxa"/>
+            <w:tcW w:w="5090" w:type="dxa"/>
             <w:gridSpan w:val="3"/>
           </w:tcPr>
           <w:p>
             <w:pPr>
               <w:spacing w:line="360" w:lineRule="auto"/>
             </w:pPr>
-            <w:r>
-              <w:rPr>
-                <w:rFonts w:hint="eastAsia"/>
-              </w:rPr>
-              <w:t>Api/</w:t>
+            <w:proofErr w:type="spellStart"/>
+            <w:r>
+              <w:rPr>
+                <w:rFonts w:hint="eastAsia"/>
+              </w:rPr>
+              <w:t>Api</w:t>
+            </w:r>
+            <w:proofErr w:type="spellEnd"/>
+            <w:r>
+              <w:rPr>
+                <w:rFonts w:hint="eastAsia"/>
+              </w:rPr>
+              <w:t>/</w:t>
             </w:r>
             <w:r>
               <w:rPr>
@@ -5610,17 +5910,25 @@
               </w:rPr>
               <w:t xml:space="preserve"> </w:t>
             </w:r>
-            <w:r>
-              <w:rPr>
-                <w:rFonts w:hint="eastAsia"/>
-              </w:rPr>
-              <w:t>MiniProduct/{id}</w:t>
-            </w:r>
-          </w:p>
-        </w:tc>
-        <w:tc>
-          <w:tcPr>
-            <w:tcW w:w="4337" w:type="dxa"/>
+            <w:proofErr w:type="spellStart"/>
+            <w:r>
+              <w:rPr>
+                <w:rFonts w:hint="eastAsia"/>
+              </w:rPr>
+              <w:t>MiniProduct</w:t>
+            </w:r>
+            <w:proofErr w:type="spellEnd"/>
+            <w:r>
+              <w:rPr>
+                <w:rFonts w:hint="eastAsia"/>
+              </w:rPr>
+              <w:t>/{id}</w:t>
+            </w:r>
+          </w:p>
+        </w:tc>
+        <w:tc>
+          <w:tcPr>
+            <w:tcW w:w="3895" w:type="dxa"/>
           </w:tcPr>
           <w:p>
             <w:pPr>
@@ -5714,14 +6022,28 @@
               <w:rPr>
                 <w:rFonts w:hint="eastAsia"/>
               </w:rPr>
-              <w:t xml:space="preserve"> + (Vendor.Title)</w:t>
-            </w:r>
+              <w:t xml:space="preserve"> + (</w:t>
+            </w:r>
+            <w:proofErr w:type="spellStart"/>
+            <w:r>
+              <w:rPr>
+                <w:rFonts w:hint="eastAsia"/>
+              </w:rPr>
+              <w:t>Vendor.Title</w:t>
+            </w:r>
+            <w:proofErr w:type="spellEnd"/>
             <w:r>
               <w:rPr>
                 <w:rFonts w:hint="eastAsia"/>
               </w:rPr>
               <w:t>)</w:t>
             </w:r>
+            <w:r>
+              <w:rPr>
+                <w:rFonts w:hint="eastAsia"/>
+              </w:rPr>
+              <w:t>)</w:t>
+            </w:r>
           </w:p>
         </w:tc>
       </w:tr>
@@ -5744,18 +6066,26 @@
         </w:tc>
         <w:tc>
           <w:tcPr>
-            <w:tcW w:w="4648" w:type="dxa"/>
+            <w:tcW w:w="5090" w:type="dxa"/>
             <w:gridSpan w:val="3"/>
           </w:tcPr>
           <w:p>
             <w:pPr>
               <w:spacing w:line="360" w:lineRule="auto"/>
             </w:pPr>
-            <w:r>
-              <w:rPr>
-                <w:rFonts w:hint="eastAsia"/>
-              </w:rPr>
-              <w:t>Api/</w:t>
+            <w:proofErr w:type="spellStart"/>
+            <w:r>
+              <w:rPr>
+                <w:rFonts w:hint="eastAsia"/>
+              </w:rPr>
+              <w:t>Api</w:t>
+            </w:r>
+            <w:proofErr w:type="spellEnd"/>
+            <w:r>
+              <w:rPr>
+                <w:rFonts w:hint="eastAsia"/>
+              </w:rPr>
+              <w:t>/</w:t>
             </w:r>
             <w:r>
               <w:rPr>
@@ -5767,13 +6097,27 @@
               <w:rPr>
                 <w:rFonts w:hint="eastAsia"/>
               </w:rPr>
-              <w:t>Vendor/{VendorId}/Products</w:t>
-            </w:r>
-          </w:p>
-        </w:tc>
-        <w:tc>
-          <w:tcPr>
-            <w:tcW w:w="4337" w:type="dxa"/>
+              <w:t>Vendor/{</w:t>
+            </w:r>
+            <w:proofErr w:type="spellStart"/>
+            <w:r>
+              <w:rPr>
+                <w:rFonts w:hint="eastAsia"/>
+              </w:rPr>
+              <w:t>VendorId</w:t>
+            </w:r>
+            <w:proofErr w:type="spellEnd"/>
+            <w:r>
+              <w:rPr>
+                <w:rFonts w:hint="eastAsia"/>
+              </w:rPr>
+              <w:t>}/Products</w:t>
+            </w:r>
+          </w:p>
+        </w:tc>
+        <w:tc>
+          <w:tcPr>
+            <w:tcW w:w="3895" w:type="dxa"/>
           </w:tcPr>
           <w:p>
             <w:pPr>
@@ -5819,24 +6163,46 @@
         </w:tc>
         <w:tc>
           <w:tcPr>
-            <w:tcW w:w="4648" w:type="dxa"/>
+            <w:tcW w:w="5090" w:type="dxa"/>
             <w:gridSpan w:val="3"/>
           </w:tcPr>
           <w:p>
             <w:pPr>
               <w:spacing w:line="360" w:lineRule="auto"/>
             </w:pPr>
-            <w:r>
-              <w:rPr>
-                <w:rFonts w:hint="eastAsia"/>
-              </w:rPr>
-              <w:t>Api/Category/{CategoryId}/Product</w:t>
-            </w:r>
-          </w:p>
-        </w:tc>
-        <w:tc>
-          <w:tcPr>
-            <w:tcW w:w="4337" w:type="dxa"/>
+            <w:proofErr w:type="spellStart"/>
+            <w:r>
+              <w:rPr>
+                <w:rFonts w:hint="eastAsia"/>
+              </w:rPr>
+              <w:t>Api</w:t>
+            </w:r>
+            <w:proofErr w:type="spellEnd"/>
+            <w:r>
+              <w:rPr>
+                <w:rFonts w:hint="eastAsia"/>
+              </w:rPr>
+              <w:t>/Category/{</w:t>
+            </w:r>
+            <w:proofErr w:type="spellStart"/>
+            <w:r>
+              <w:rPr>
+                <w:rFonts w:hint="eastAsia"/>
+              </w:rPr>
+              <w:t>CategoryId</w:t>
+            </w:r>
+            <w:proofErr w:type="spellEnd"/>
+            <w:r>
+              <w:rPr>
+                <w:rFonts w:hint="eastAsia"/>
+              </w:rPr>
+              <w:t>}/Product</w:t>
+            </w:r>
+          </w:p>
+        </w:tc>
+        <w:tc>
+          <w:tcPr>
+            <w:tcW w:w="3895" w:type="dxa"/>
           </w:tcPr>
           <w:p>
             <w:pPr>
@@ -5894,7 +6260,7 @@
         </w:tc>
         <w:tc>
           <w:tcPr>
-            <w:tcW w:w="4648" w:type="dxa"/>
+            <w:tcW w:w="5090" w:type="dxa"/>
             <w:gridSpan w:val="3"/>
           </w:tcPr>
           <w:p>
@@ -5902,17 +6268,38 @@
               <w:spacing w:line="360" w:lineRule="auto"/>
               <w:jc w:val="left"/>
             </w:pPr>
-            <w:r>
-              <w:t>Api/</w:t>
-            </w:r>
-            <w:r>
-              <w:t>Vendor/{VendorId}/Category/{CategoryId}/Products</w:t>
-            </w:r>
-          </w:p>
-        </w:tc>
-        <w:tc>
-          <w:tcPr>
-            <w:tcW w:w="4337" w:type="dxa"/>
+            <w:proofErr w:type="spellStart"/>
+            <w:r>
+              <w:t>Api</w:t>
+            </w:r>
+            <w:proofErr w:type="spellEnd"/>
+            <w:r>
+              <w:t>/</w:t>
+            </w:r>
+            <w:r>
+              <w:t>Vendor/{</w:t>
+            </w:r>
+            <w:proofErr w:type="spellStart"/>
+            <w:r>
+              <w:t>VendorId</w:t>
+            </w:r>
+            <w:proofErr w:type="spellEnd"/>
+            <w:r>
+              <w:t>}/Category/{</w:t>
+            </w:r>
+            <w:proofErr w:type="spellStart"/>
+            <w:r>
+              <w:t>CategoryId</w:t>
+            </w:r>
+            <w:proofErr w:type="spellEnd"/>
+            <w:r>
+              <w:t>}/Products</w:t>
+            </w:r>
+          </w:p>
+        </w:tc>
+        <w:tc>
+          <w:tcPr>
+            <w:tcW w:w="3895" w:type="dxa"/>
           </w:tcPr>
           <w:p>
             <w:pPr>
@@ -6093,11 +6480,19 @@
             <w:pPr>
               <w:spacing w:line="360" w:lineRule="auto"/>
             </w:pPr>
-            <w:r>
-              <w:rPr>
-                <w:rFonts w:hint="eastAsia"/>
-              </w:rPr>
-              <w:t>ProductId *</w:t>
+            <w:proofErr w:type="spellStart"/>
+            <w:r>
+              <w:rPr>
+                <w:rFonts w:hint="eastAsia"/>
+              </w:rPr>
+              <w:t>ProductId</w:t>
+            </w:r>
+            <w:proofErr w:type="spellEnd"/>
+            <w:r>
+              <w:rPr>
+                <w:rFonts w:hint="eastAsia"/>
+              </w:rPr>
+              <w:t xml:space="preserve"> *</w:t>
             </w:r>
           </w:p>
         </w:tc>
@@ -6533,6 +6928,7 @@
               </w:rPr>
               <w:t>一经创建，</w:t>
             </w:r>
+            <w:proofErr w:type="spellStart"/>
             <w:r>
               <w:rPr>
                 <w:rFonts w:hint="eastAsia"/>
@@ -6557,6 +6953,7 @@
               </w:rPr>
               <w:t>tId</w:t>
             </w:r>
+            <w:proofErr w:type="spellEnd"/>
             <w:r>
               <w:rPr>
                 <w:rFonts w:hint="eastAsia"/>
@@ -6586,12 +6983,14 @@
               </w:rPr>
               <w:t xml:space="preserve"> </w:t>
             </w:r>
+            <w:proofErr w:type="spellStart"/>
             <w:r>
               <w:rPr>
                 <w:rFonts w:hint="eastAsia"/>
               </w:rPr>
               <w:t>Review.ProductId</w:t>
             </w:r>
+            <w:proofErr w:type="spellEnd"/>
             <w:r>
               <w:rPr>
                 <w:rFonts w:hint="eastAsia"/>
@@ -6900,12 +7299,14 @@
             <w:pPr>
               <w:spacing w:line="360" w:lineRule="auto"/>
             </w:pPr>
+            <w:proofErr w:type="spellStart"/>
             <w:r>
               <w:rPr>
                 <w:rFonts w:hint="eastAsia"/>
               </w:rPr>
               <w:t>Api</w:t>
             </w:r>
+            <w:proofErr w:type="spellEnd"/>
             <w:r>
               <w:rPr>
                 <w:rFonts w:hint="eastAsia"/>
@@ -6963,11 +7364,19 @@
             <w:pPr>
               <w:spacing w:line="360" w:lineRule="auto"/>
             </w:pPr>
-            <w:r>
-              <w:rPr>
-                <w:rFonts w:hint="eastAsia"/>
-              </w:rPr>
-              <w:t>Api/</w:t>
+            <w:proofErr w:type="spellStart"/>
+            <w:r>
+              <w:rPr>
+                <w:rFonts w:hint="eastAsia"/>
+              </w:rPr>
+              <w:t>Api</w:t>
+            </w:r>
+            <w:proofErr w:type="spellEnd"/>
+            <w:r>
+              <w:rPr>
+                <w:rFonts w:hint="eastAsia"/>
+              </w:rPr>
+              <w:t>/</w:t>
             </w:r>
             <w:r>
               <w:rPr>
@@ -7032,11 +7441,19 @@
             <w:pPr>
               <w:spacing w:line="360" w:lineRule="auto"/>
             </w:pPr>
-            <w:r>
-              <w:rPr>
-                <w:rFonts w:hint="eastAsia"/>
-              </w:rPr>
-              <w:t>Api/</w:t>
+            <w:proofErr w:type="spellStart"/>
+            <w:r>
+              <w:rPr>
+                <w:rFonts w:hint="eastAsia"/>
+              </w:rPr>
+              <w:t>Api</w:t>
+            </w:r>
+            <w:proofErr w:type="spellEnd"/>
+            <w:r>
+              <w:rPr>
+                <w:rFonts w:hint="eastAsia"/>
+              </w:rPr>
+              <w:t>/</w:t>
             </w:r>
             <w:r>
               <w:rPr>
@@ -7114,11 +7531,19 @@
             <w:pPr>
               <w:spacing w:line="360" w:lineRule="auto"/>
             </w:pPr>
-            <w:r>
-              <w:rPr>
-                <w:rFonts w:hint="eastAsia"/>
-              </w:rPr>
-              <w:t>Api/</w:t>
+            <w:proofErr w:type="spellStart"/>
+            <w:r>
+              <w:rPr>
+                <w:rFonts w:hint="eastAsia"/>
+              </w:rPr>
+              <w:t>Api</w:t>
+            </w:r>
+            <w:proofErr w:type="spellEnd"/>
+            <w:r>
+              <w:rPr>
+                <w:rFonts w:hint="eastAsia"/>
+              </w:rPr>
+              <w:t>/</w:t>
             </w:r>
             <w:r>
               <w:rPr>
@@ -7195,11 +7620,19 @@
             <w:pPr>
               <w:spacing w:line="360" w:lineRule="auto"/>
             </w:pPr>
-            <w:r>
-              <w:rPr>
-                <w:rFonts w:hint="eastAsia"/>
-              </w:rPr>
-              <w:t>Api/</w:t>
+            <w:proofErr w:type="spellStart"/>
+            <w:r>
+              <w:rPr>
+                <w:rFonts w:hint="eastAsia"/>
+              </w:rPr>
+              <w:t>Api</w:t>
+            </w:r>
+            <w:proofErr w:type="spellEnd"/>
+            <w:r>
+              <w:rPr>
+                <w:rFonts w:hint="eastAsia"/>
+              </w:rPr>
+              <w:t>/</w:t>
             </w:r>
             <w:r>
               <w:rPr>
@@ -7264,11 +7697,26 @@
             <w:pPr>
               <w:spacing w:line="360" w:lineRule="auto"/>
             </w:pPr>
-            <w:r>
-              <w:rPr>
-                <w:rFonts w:hint="eastAsia"/>
-              </w:rPr>
-              <w:t>Api/Mini</w:t>
+            <w:proofErr w:type="spellStart"/>
+            <w:r>
+              <w:rPr>
+                <w:rFonts w:hint="eastAsia"/>
+              </w:rPr>
+              <w:t>Api</w:t>
+            </w:r>
+            <w:proofErr w:type="spellEnd"/>
+            <w:r>
+              <w:rPr>
+                <w:rFonts w:hint="eastAsia"/>
+              </w:rPr>
+              <w:t>/</w:t>
+            </w:r>
+            <w:proofErr w:type="spellStart"/>
+            <w:r>
+              <w:rPr>
+                <w:rFonts w:hint="eastAsia"/>
+              </w:rPr>
+              <w:t>Mini</w:t>
             </w:r>
             <w:r>
               <w:rPr>
@@ -7276,6 +7724,7 @@
               </w:rPr>
               <w:t>Reviews</w:t>
             </w:r>
+            <w:proofErr w:type="spellEnd"/>
           </w:p>
         </w:tc>
         <w:tc>
@@ -7304,12 +7753,14 @@
               </w:rPr>
               <w:t>，主要用于</w:t>
             </w:r>
+            <w:proofErr w:type="spellStart"/>
             <w:r>
               <w:rPr>
                 <w:rFonts w:hint="eastAsia"/>
               </w:rPr>
               <w:t>AjaxSuggestion</w:t>
             </w:r>
+            <w:proofErr w:type="spellEnd"/>
             <w:r>
               <w:rPr>
                 <w:rFonts w:hint="eastAsia"/>
@@ -7345,11 +7796,19 @@
             <w:pPr>
               <w:spacing w:line="360" w:lineRule="auto"/>
             </w:pPr>
-            <w:r>
-              <w:rPr>
-                <w:rFonts w:hint="eastAsia"/>
-              </w:rPr>
-              <w:t>Api/</w:t>
+            <w:proofErr w:type="spellStart"/>
+            <w:r>
+              <w:rPr>
+                <w:rFonts w:hint="eastAsia"/>
+              </w:rPr>
+              <w:t>Api</w:t>
+            </w:r>
+            <w:proofErr w:type="spellEnd"/>
+            <w:r>
+              <w:rPr>
+                <w:rFonts w:hint="eastAsia"/>
+              </w:rPr>
+              <w:t>/</w:t>
             </w:r>
             <w:r>
               <w:rPr>
@@ -7357,12 +7816,14 @@
               </w:rPr>
               <w:t xml:space="preserve"> </w:t>
             </w:r>
+            <w:proofErr w:type="spellStart"/>
             <w:r>
               <w:rPr>
                 <w:rFonts w:hint="eastAsia"/>
               </w:rPr>
               <w:t>MiniReview</w:t>
             </w:r>
+            <w:proofErr w:type="spellEnd"/>
             <w:r>
               <w:rPr>
                 <w:rFonts w:hint="eastAsia"/>
@@ -7449,7 +7910,21 @@
               <w:rPr>
                 <w:rFonts w:hint="eastAsia"/>
               </w:rPr>
-              <w:t xml:space="preserve"> + Version + (Vendor.Title))</w:t>
+              <w:t xml:space="preserve"> + Version + (</w:t>
+            </w:r>
+            <w:proofErr w:type="spellStart"/>
+            <w:r>
+              <w:rPr>
+                <w:rFonts w:hint="eastAsia"/>
+              </w:rPr>
+              <w:t>Vendor.Title</w:t>
+            </w:r>
+            <w:proofErr w:type="spellEnd"/>
+            <w:r>
+              <w:rPr>
+                <w:rFonts w:hint="eastAsia"/>
+              </w:rPr>
+              <w:t>))</w:t>
             </w:r>
           </w:p>
         </w:tc>
@@ -7480,11 +7955,19 @@
             <w:pPr>
               <w:spacing w:line="360" w:lineRule="auto"/>
             </w:pPr>
-            <w:r>
-              <w:rPr>
-                <w:rFonts w:hint="eastAsia"/>
-              </w:rPr>
-              <w:t>Api/</w:t>
+            <w:proofErr w:type="spellStart"/>
+            <w:r>
+              <w:rPr>
+                <w:rFonts w:hint="eastAsia"/>
+              </w:rPr>
+              <w:t>Api</w:t>
+            </w:r>
+            <w:proofErr w:type="spellEnd"/>
+            <w:r>
+              <w:rPr>
+                <w:rFonts w:hint="eastAsia"/>
+              </w:rPr>
+              <w:t>/</w:t>
             </w:r>
             <w:r>
               <w:rPr>
@@ -7496,13 +7979,27 @@
               <w:rPr>
                 <w:rFonts w:hint="eastAsia"/>
               </w:rPr>
-              <w:t>Product/{Product</w:t>
-            </w:r>
-            <w:r>
-              <w:rPr>
-                <w:rFonts w:hint="eastAsia"/>
-              </w:rPr>
-              <w:t>Id}/</w:t>
+              <w:t>Product/{</w:t>
+            </w:r>
+            <w:proofErr w:type="spellStart"/>
+            <w:r>
+              <w:rPr>
+                <w:rFonts w:hint="eastAsia"/>
+              </w:rPr>
+              <w:t>Product</w:t>
+            </w:r>
+            <w:r>
+              <w:rPr>
+                <w:rFonts w:hint="eastAsia"/>
+              </w:rPr>
+              <w:t>Id</w:t>
+            </w:r>
+            <w:proofErr w:type="spellEnd"/>
+            <w:r>
+              <w:rPr>
+                <w:rFonts w:hint="eastAsia"/>
+              </w:rPr>
+              <w:t>}/</w:t>
             </w:r>
             <w:r>
               <w:rPr>
@@ -7695,12 +8192,14 @@
             <w:pPr>
               <w:spacing w:line="360" w:lineRule="auto"/>
             </w:pPr>
+            <w:proofErr w:type="spellStart"/>
             <w:r>
               <w:rPr>
                 <w:rFonts w:hint="eastAsia"/>
               </w:rPr>
               <w:t>ReviewId</w:t>
             </w:r>
+            <w:proofErr w:type="spellEnd"/>
             <w:r>
               <w:rPr>
                 <w:rFonts w:hint="eastAsia"/>
@@ -8029,12 +8528,14 @@
               </w:rPr>
               <w:t>一经创建，</w:t>
             </w:r>
+            <w:proofErr w:type="spellStart"/>
             <w:r>
               <w:rPr>
                 <w:rFonts w:hint="eastAsia"/>
               </w:rPr>
               <w:t>Comment.ReviewId</w:t>
             </w:r>
+            <w:proofErr w:type="spellEnd"/>
             <w:r>
               <w:rPr>
                 <w:rFonts w:hint="eastAsia"/>
@@ -8058,12 +8559,14 @@
               </w:rPr>
               <w:t xml:space="preserve"> </w:t>
             </w:r>
+            <w:proofErr w:type="spellStart"/>
             <w:r>
               <w:rPr>
                 <w:rFonts w:hint="eastAsia"/>
               </w:rPr>
               <w:t>Comment.ReviewId</w:t>
             </w:r>
+            <w:proofErr w:type="spellEnd"/>
             <w:r>
               <w:rPr>
                 <w:rFonts w:hint="eastAsia"/>
@@ -8372,12 +8875,14 @@
             <w:pPr>
               <w:spacing w:line="360" w:lineRule="auto"/>
             </w:pPr>
+            <w:proofErr w:type="spellStart"/>
             <w:r>
               <w:rPr>
                 <w:rFonts w:hint="eastAsia"/>
               </w:rPr>
               <w:t>Api</w:t>
             </w:r>
+            <w:proofErr w:type="spellEnd"/>
             <w:r>
               <w:rPr>
                 <w:rFonts w:hint="eastAsia"/>
@@ -8441,11 +8946,19 @@
             <w:pPr>
               <w:spacing w:line="360" w:lineRule="auto"/>
             </w:pPr>
-            <w:r>
-              <w:rPr>
-                <w:rFonts w:hint="eastAsia"/>
-              </w:rPr>
-              <w:t>Api/</w:t>
+            <w:proofErr w:type="spellStart"/>
+            <w:r>
+              <w:rPr>
+                <w:rFonts w:hint="eastAsia"/>
+              </w:rPr>
+              <w:t>Api</w:t>
+            </w:r>
+            <w:proofErr w:type="spellEnd"/>
+            <w:r>
+              <w:rPr>
+                <w:rFonts w:hint="eastAsia"/>
+              </w:rPr>
+              <w:t>/</w:t>
             </w:r>
             <w:r>
               <w:rPr>
@@ -8510,11 +9023,19 @@
             <w:pPr>
               <w:spacing w:line="360" w:lineRule="auto"/>
             </w:pPr>
-            <w:r>
-              <w:rPr>
-                <w:rFonts w:hint="eastAsia"/>
-              </w:rPr>
-              <w:t>Api/</w:t>
+            <w:proofErr w:type="spellStart"/>
+            <w:r>
+              <w:rPr>
+                <w:rFonts w:hint="eastAsia"/>
+              </w:rPr>
+              <w:t>Api</w:t>
+            </w:r>
+            <w:proofErr w:type="spellEnd"/>
+            <w:r>
+              <w:rPr>
+                <w:rFonts w:hint="eastAsia"/>
+              </w:rPr>
+              <w:t>/</w:t>
             </w:r>
             <w:r>
               <w:rPr>
@@ -8579,11 +9100,19 @@
             <w:pPr>
               <w:spacing w:line="360" w:lineRule="auto"/>
             </w:pPr>
-            <w:r>
-              <w:rPr>
-                <w:rFonts w:hint="eastAsia"/>
-              </w:rPr>
-              <w:t>Api/</w:t>
+            <w:proofErr w:type="spellStart"/>
+            <w:r>
+              <w:rPr>
+                <w:rFonts w:hint="eastAsia"/>
+              </w:rPr>
+              <w:t>Api</w:t>
+            </w:r>
+            <w:proofErr w:type="spellEnd"/>
+            <w:r>
+              <w:rPr>
+                <w:rFonts w:hint="eastAsia"/>
+              </w:rPr>
+              <w:t>/</w:t>
             </w:r>
             <w:r>
               <w:rPr>
@@ -8648,11 +9177,19 @@
             <w:pPr>
               <w:spacing w:line="360" w:lineRule="auto"/>
             </w:pPr>
-            <w:r>
-              <w:rPr>
-                <w:rFonts w:hint="eastAsia"/>
-              </w:rPr>
-              <w:t>Api/</w:t>
+            <w:proofErr w:type="spellStart"/>
+            <w:r>
+              <w:rPr>
+                <w:rFonts w:hint="eastAsia"/>
+              </w:rPr>
+              <w:t>Api</w:t>
+            </w:r>
+            <w:proofErr w:type="spellEnd"/>
+            <w:r>
+              <w:rPr>
+                <w:rFonts w:hint="eastAsia"/>
+              </w:rPr>
+              <w:t>/</w:t>
             </w:r>
             <w:r>
               <w:rPr>
@@ -8717,11 +9254,19 @@
             <w:pPr>
               <w:spacing w:line="360" w:lineRule="auto"/>
             </w:pPr>
-            <w:r>
-              <w:rPr>
-                <w:rFonts w:hint="eastAsia"/>
-              </w:rPr>
-              <w:t>Api/</w:t>
+            <w:proofErr w:type="spellStart"/>
+            <w:r>
+              <w:rPr>
+                <w:rFonts w:hint="eastAsia"/>
+              </w:rPr>
+              <w:t>Api</w:t>
+            </w:r>
+            <w:proofErr w:type="spellEnd"/>
+            <w:r>
+              <w:rPr>
+                <w:rFonts w:hint="eastAsia"/>
+              </w:rPr>
+              <w:t>/</w:t>
             </w:r>
             <w:r>
               <w:rPr>
@@ -8741,6 +9286,7 @@
               </w:rPr>
               <w:t>/{</w:t>
             </w:r>
+            <w:proofErr w:type="spellStart"/>
             <w:r>
               <w:rPr>
                 <w:rFonts w:hint="eastAsia"/>
@@ -8751,7 +9297,14 @@
               <w:rPr>
                 <w:rFonts w:hint="eastAsia"/>
               </w:rPr>
-              <w:t>Id}/</w:t>
+              <w:t>Id</w:t>
+            </w:r>
+            <w:proofErr w:type="spellEnd"/>
+            <w:r>
+              <w:rPr>
+                <w:rFonts w:hint="eastAsia"/>
+              </w:rPr>
+              <w:t>}/</w:t>
             </w:r>
             <w:r>
               <w:rPr>
@@ -8952,11 +9505,19 @@
             <w:pPr>
               <w:spacing w:line="360" w:lineRule="auto"/>
             </w:pPr>
-            <w:r>
-              <w:rPr>
-                <w:rFonts w:hint="eastAsia"/>
-              </w:rPr>
-              <w:t>ReviewId *</w:t>
+            <w:proofErr w:type="spellStart"/>
+            <w:r>
+              <w:rPr>
+                <w:rFonts w:hint="eastAsia"/>
+              </w:rPr>
+              <w:t>ReviewId</w:t>
+            </w:r>
+            <w:proofErr w:type="spellEnd"/>
+            <w:r>
+              <w:rPr>
+                <w:rFonts w:hint="eastAsia"/>
+              </w:rPr>
+              <w:t xml:space="preserve"> *</w:t>
             </w:r>
           </w:p>
         </w:tc>
@@ -9219,7 +9780,14 @@
               <w:rPr>
                 <w:rFonts w:hint="eastAsia"/>
               </w:rPr>
-              <w:t>2. Vote</w:t>
+              <w:t xml:space="preserve">2. </w:t>
+            </w:r>
+            <w:proofErr w:type="spellStart"/>
+            <w:r>
+              <w:rPr>
+                <w:rFonts w:hint="eastAsia"/>
+              </w:rPr>
+              <w:t>Vote</w:t>
             </w:r>
             <w:r>
               <w:rPr>
@@ -9227,6 +9795,7 @@
               </w:rPr>
               <w:t>.ReviewId</w:t>
             </w:r>
+            <w:proofErr w:type="spellEnd"/>
             <w:r>
               <w:rPr>
                 <w:rFonts w:hint="eastAsia"/>
@@ -9570,11 +10139,19 @@
             <w:pPr>
               <w:spacing w:line="360" w:lineRule="auto"/>
             </w:pPr>
-            <w:r>
-              <w:rPr>
-                <w:rFonts w:hint="eastAsia"/>
-              </w:rPr>
-              <w:t>Api/</w:t>
+            <w:proofErr w:type="spellStart"/>
+            <w:r>
+              <w:rPr>
+                <w:rFonts w:hint="eastAsia"/>
+              </w:rPr>
+              <w:t>Api</w:t>
+            </w:r>
+            <w:proofErr w:type="spellEnd"/>
+            <w:r>
+              <w:rPr>
+                <w:rFonts w:hint="eastAsia"/>
+              </w:rPr>
+              <w:t>/</w:t>
             </w:r>
             <w:r>
               <w:rPr>
@@ -9627,11 +10204,19 @@
             <w:pPr>
               <w:spacing w:line="360" w:lineRule="auto"/>
             </w:pPr>
-            <w:r>
-              <w:rPr>
-                <w:rFonts w:hint="eastAsia"/>
-              </w:rPr>
-              <w:t>Api/</w:t>
+            <w:proofErr w:type="spellStart"/>
+            <w:r>
+              <w:rPr>
+                <w:rFonts w:hint="eastAsia"/>
+              </w:rPr>
+              <w:t>Api</w:t>
+            </w:r>
+            <w:proofErr w:type="spellEnd"/>
+            <w:r>
+              <w:rPr>
+                <w:rFonts w:hint="eastAsia"/>
+              </w:rPr>
+              <w:t>/</w:t>
             </w:r>
             <w:r>
               <w:rPr>
@@ -9690,11 +10275,19 @@
             <w:pPr>
               <w:spacing w:line="360" w:lineRule="auto"/>
             </w:pPr>
-            <w:r>
-              <w:rPr>
-                <w:rFonts w:hint="eastAsia"/>
-              </w:rPr>
-              <w:t>Api/</w:t>
+            <w:proofErr w:type="spellStart"/>
+            <w:r>
+              <w:rPr>
+                <w:rFonts w:hint="eastAsia"/>
+              </w:rPr>
+              <w:t>Api</w:t>
+            </w:r>
+            <w:proofErr w:type="spellEnd"/>
+            <w:r>
+              <w:rPr>
+                <w:rFonts w:hint="eastAsia"/>
+              </w:rPr>
+              <w:t>/</w:t>
             </w:r>
             <w:r>
               <w:rPr>
@@ -9753,11 +10346,19 @@
             <w:pPr>
               <w:spacing w:line="360" w:lineRule="auto"/>
             </w:pPr>
-            <w:r>
-              <w:rPr>
-                <w:rFonts w:hint="eastAsia"/>
-              </w:rPr>
-              <w:t>Api/</w:t>
+            <w:proofErr w:type="spellStart"/>
+            <w:r>
+              <w:rPr>
+                <w:rFonts w:hint="eastAsia"/>
+              </w:rPr>
+              <w:t>Api</w:t>
+            </w:r>
+            <w:proofErr w:type="spellEnd"/>
+            <w:r>
+              <w:rPr>
+                <w:rFonts w:hint="eastAsia"/>
+              </w:rPr>
+              <w:t>/</w:t>
             </w:r>
             <w:r>
               <w:rPr>
@@ -9810,11 +10411,33 @@
             <w:pPr>
               <w:spacing w:line="360" w:lineRule="auto"/>
             </w:pPr>
-            <w:r>
-              <w:rPr>
-                <w:rFonts w:hint="eastAsia"/>
-              </w:rPr>
-              <w:t>Api/ Review/{ReviewId}/</w:t>
+            <w:proofErr w:type="spellStart"/>
+            <w:r>
+              <w:rPr>
+                <w:rFonts w:hint="eastAsia"/>
+              </w:rPr>
+              <w:t>Api</w:t>
+            </w:r>
+            <w:proofErr w:type="spellEnd"/>
+            <w:r>
+              <w:rPr>
+                <w:rFonts w:hint="eastAsia"/>
+              </w:rPr>
+              <w:t>/ Review/{</w:t>
+            </w:r>
+            <w:proofErr w:type="spellStart"/>
+            <w:r>
+              <w:rPr>
+                <w:rFonts w:hint="eastAsia"/>
+              </w:rPr>
+              <w:t>ReviewId</w:t>
+            </w:r>
+            <w:proofErr w:type="spellEnd"/>
+            <w:r>
+              <w:rPr>
+                <w:rFonts w:hint="eastAsia"/>
+              </w:rPr>
+              <w:t>}/</w:t>
             </w:r>
             <w:r>
               <w:rPr>
@@ -9873,11 +10496,33 @@
             <w:pPr>
               <w:spacing w:line="360" w:lineRule="auto"/>
             </w:pPr>
-            <w:r>
-              <w:rPr>
-                <w:rFonts w:hint="eastAsia"/>
-              </w:rPr>
-              <w:t>Api/ Review/{ReviewId}/</w:t>
+            <w:proofErr w:type="spellStart"/>
+            <w:r>
+              <w:rPr>
+                <w:rFonts w:hint="eastAsia"/>
+              </w:rPr>
+              <w:t>Api</w:t>
+            </w:r>
+            <w:proofErr w:type="spellEnd"/>
+            <w:r>
+              <w:rPr>
+                <w:rFonts w:hint="eastAsia"/>
+              </w:rPr>
+              <w:t>/ Review/{</w:t>
+            </w:r>
+            <w:proofErr w:type="spellStart"/>
+            <w:r>
+              <w:rPr>
+                <w:rFonts w:hint="eastAsia"/>
+              </w:rPr>
+              <w:t>ReviewId</w:t>
+            </w:r>
+            <w:proofErr w:type="spellEnd"/>
+            <w:r>
+              <w:rPr>
+                <w:rFonts w:hint="eastAsia"/>
+              </w:rPr>
+              <w:t>}/</w:t>
             </w:r>
             <w:r>
               <w:rPr>
@@ -9954,11 +10599,33 @@
             <w:pPr>
               <w:spacing w:line="360" w:lineRule="auto"/>
             </w:pPr>
-            <w:r>
-              <w:rPr>
-                <w:rFonts w:hint="eastAsia"/>
-              </w:rPr>
-              <w:t>Api/ Review/{ReviewId}/</w:t>
+            <w:proofErr w:type="spellStart"/>
+            <w:r>
+              <w:rPr>
+                <w:rFonts w:hint="eastAsia"/>
+              </w:rPr>
+              <w:t>Api</w:t>
+            </w:r>
+            <w:proofErr w:type="spellEnd"/>
+            <w:r>
+              <w:rPr>
+                <w:rFonts w:hint="eastAsia"/>
+              </w:rPr>
+              <w:t>/ Review/{</w:t>
+            </w:r>
+            <w:proofErr w:type="spellStart"/>
+            <w:r>
+              <w:rPr>
+                <w:rFonts w:hint="eastAsia"/>
+              </w:rPr>
+              <w:t>ReviewId</w:t>
+            </w:r>
+            <w:proofErr w:type="spellEnd"/>
+            <w:r>
+              <w:rPr>
+                <w:rFonts w:hint="eastAsia"/>
+              </w:rPr>
+              <w:t>}/</w:t>
             </w:r>
             <w:r>
               <w:rPr>
@@ -10780,7 +11447,7 @@
 </file>
 
 <file path=customXml/itemProps1.xml><?xml version="1.0" encoding="utf-8"?>
-<ds:datastoreItem xmlns:ds="http://schemas.openxmlformats.org/officeDocument/2006/customXml" ds:itemID="{29EE3E9C-4737-4C82-A4D2-A02E802E49BE}">
+<ds:datastoreItem xmlns:ds="http://schemas.openxmlformats.org/officeDocument/2006/customXml" ds:itemID="{E5AF25DB-872F-4F1F-B7C0-E5DEB3F7A9F6}">
   <ds:schemaRefs>
     <ds:schemaRef ds:uri="http://schemas.openxmlformats.org/officeDocument/2006/bibliography"/>
   </ds:schemaRefs>

</xml_diff>

<commit_message>
finish develop api of rate & aspect, not tested yet.
</commit_message>
<xml_diff>
--- a/src/docs/数据规范和权限控制_by_ryan_micarl.docx
+++ b/src/docs/数据规范和权限控制_by_ryan_micarl.docx
@@ -466,17 +466,11 @@
     <w:p>
       <w:pPr>
         <w:spacing w:line="360" w:lineRule="auto"/>
-        <w:rPr>
-          <w:rFonts w:hint="eastAsia"/>
-        </w:rPr>
       </w:pPr>
     </w:p>
     <w:p>
       <w:pPr>
         <w:spacing w:line="360" w:lineRule="auto"/>
-        <w:rPr>
-          <w:rFonts w:hint="eastAsia"/>
-        </w:rPr>
       </w:pPr>
       <w:r>
         <w:rPr>
@@ -488,9 +482,6 @@
     <w:p>
       <w:pPr>
         <w:spacing w:line="360" w:lineRule="auto"/>
-        <w:rPr>
-          <w:rFonts w:hint="eastAsia"/>
-        </w:rPr>
       </w:pPr>
       <w:r>
         <w:rPr>
@@ -532,6 +523,9 @@
     <w:p>
       <w:pPr>
         <w:spacing w:line="360" w:lineRule="auto"/>
+        <w:rPr>
+          <w:rFonts w:hint="eastAsia"/>
+        </w:rPr>
       </w:pPr>
       <w:r>
         <w:rPr>
@@ -580,6 +574,128 @@
           <w:rFonts w:hint="eastAsia"/>
         </w:rPr>
         <w:t>部分的数据规范和权限控制说明草案</w:t>
+      </w:r>
+    </w:p>
+    <w:p>
+      <w:pPr>
+        <w:spacing w:line="360" w:lineRule="auto"/>
+      </w:pPr>
+      <w:r>
+        <w:rPr>
+          <w:rFonts w:hint="eastAsia"/>
+        </w:rPr>
+        <w:t xml:space="preserve">2013.05.07 </w:t>
+      </w:r>
+      <w:r>
+        <w:rPr>
+          <w:rFonts w:hint="eastAsia"/>
+        </w:rPr>
+        <w:t>阮兆明</w:t>
+      </w:r>
+      <w:r>
+        <w:rPr>
+          <w:rFonts w:hint="eastAsia"/>
+        </w:rPr>
+        <w:t xml:space="preserve"> </w:t>
+      </w:r>
+      <w:r>
+        <w:rPr>
+          <w:rFonts w:hint="eastAsia"/>
+        </w:rPr>
+        <w:t>更新</w:t>
+      </w:r>
+      <w:r>
+        <w:rPr>
+          <w:rFonts w:hint="eastAsia"/>
+        </w:rPr>
+        <w:t>Rate.CriteriaTitle</w:t>
+      </w:r>
+      <w:r>
+        <w:rPr>
+          <w:rFonts w:hint="eastAsia"/>
+        </w:rPr>
+        <w:t>和</w:t>
+      </w:r>
+      <w:r>
+        <w:rPr>
+          <w:rFonts w:hint="eastAsia"/>
+        </w:rPr>
+        <w:t>Review.Rate</w:t>
+      </w:r>
+      <w:r>
+        <w:rPr>
+          <w:rFonts w:hint="eastAsia"/>
+        </w:rPr>
+        <w:t>dAspects</w:t>
+      </w:r>
+      <w:r>
+        <w:rPr>
+          <w:rFonts w:hint="eastAsia"/>
+        </w:rPr>
+        <w:t>，</w:t>
+      </w:r>
+      <w:r>
+        <w:rPr>
+          <w:rFonts w:hint="eastAsia"/>
+        </w:rPr>
+        <w:t xml:space="preserve">Rate.Rate </w:t>
+      </w:r>
+      <w:r>
+        <w:sym w:font="Wingdings" w:char="F0E0"/>
+      </w:r>
+      <w:r>
+        <w:rPr>
+          <w:rFonts w:hint="eastAsia"/>
+        </w:rPr>
+        <w:t xml:space="preserve"> Rate.Stars</w:t>
+      </w:r>
+      <w:r>
+        <w:rPr>
+          <w:rFonts w:hint="eastAsia"/>
+        </w:rPr>
+        <w:t>，</w:t>
+      </w:r>
+      <w:r>
+        <w:rPr>
+          <w:rFonts w:hint="eastAsia"/>
+        </w:rPr>
+        <w:t>Criteria</w:t>
+      </w:r>
+      <w:r>
+        <w:rPr>
+          <w:rFonts w:hint="eastAsia"/>
+        </w:rPr>
+        <w:t>更新为</w:t>
+      </w:r>
+      <w:r>
+        <w:rPr>
+          <w:rFonts w:hint="eastAsia"/>
+        </w:rPr>
+        <w:t xml:space="preserve">Aspect; </w:t>
+      </w:r>
+      <w:r>
+        <w:rPr>
+          <w:rFonts w:hint="eastAsia"/>
+        </w:rPr>
+        <w:t>更新</w:t>
+      </w:r>
+      <w:r>
+        <w:rPr>
+          <w:rFonts w:hint="eastAsia"/>
+        </w:rPr>
+        <w:t>Product.CategoryId</w:t>
+      </w:r>
+      <w:r>
+        <w:rPr>
+          <w:rFonts w:hint="eastAsia"/>
+        </w:rPr>
+        <w:t>为</w:t>
+      </w:r>
+      <w:r>
+        <w:rPr>
+          <w:rFonts w:hint="eastAsia"/>
+        </w:rPr>
+        <w:t>NOT_NULL</w:t>
       </w:r>
     </w:p>
     <w:p>
@@ -4317,7 +4433,13 @@
               <w:rPr>
                 <w:rFonts w:hint="eastAsia"/>
               </w:rPr>
-              <w:t>FK, ALLOW NULL(NULL = NOT Categoried)</w:t>
+              <w:t xml:space="preserve">FK, </w:t>
+            </w:r>
+            <w:r>
+              <w:rPr>
+                <w:rFonts w:hint="eastAsia"/>
+              </w:rPr>
+              <w:t>NOT_NULL</w:t>
             </w:r>
           </w:p>
         </w:tc>
@@ -6644,6 +6766,144 @@
       <w:tr>
         <w:tc>
           <w:tcPr>
+            <w:tcW w:w="1892" w:type="dxa"/>
+            <w:gridSpan w:val="2"/>
+          </w:tcPr>
+          <w:p>
+            <w:pPr>
+              <w:spacing w:line="360" w:lineRule="auto"/>
+              <w:rPr>
+                <w:rFonts w:hint="eastAsia"/>
+              </w:rPr>
+            </w:pPr>
+            <w:r>
+              <w:rPr>
+                <w:rFonts w:hint="eastAsia"/>
+              </w:rPr>
+              <w:t>Rate</w:t>
+            </w:r>
+            <w:r>
+              <w:rPr>
+                <w:rFonts w:hint="eastAsia"/>
+              </w:rPr>
+              <w:t>Aspect</w:t>
+            </w:r>
+            <w:r>
+              <w:rPr>
+                <w:rFonts w:hint="eastAsia"/>
+              </w:rPr>
+              <w:t>s</w:t>
+            </w:r>
+          </w:p>
+        </w:tc>
+        <w:tc>
+          <w:tcPr>
+            <w:tcW w:w="1501" w:type="dxa"/>
+          </w:tcPr>
+          <w:p>
+            <w:pPr>
+              <w:spacing w:line="360" w:lineRule="auto"/>
+              <w:rPr>
+                <w:rFonts w:hint="eastAsia"/>
+              </w:rPr>
+            </w:pPr>
+            <w:r>
+              <w:rPr>
+                <w:rFonts w:hint="eastAsia"/>
+              </w:rPr>
+              <w:t>评价问题详情</w:t>
+            </w:r>
+          </w:p>
+        </w:tc>
+        <w:tc>
+          <w:tcPr>
+            <w:tcW w:w="7289" w:type="dxa"/>
+            <w:gridSpan w:val="2"/>
+          </w:tcPr>
+          <w:p>
+            <w:pPr>
+              <w:spacing w:line="360" w:lineRule="auto"/>
+              <w:rPr>
+                <w:rFonts w:hint="eastAsia"/>
+              </w:rPr>
+            </w:pPr>
+            <w:r>
+              <w:rPr>
+                <w:rFonts w:hint="eastAsia"/>
+              </w:rPr>
+              <w:t>一个</w:t>
+            </w:r>
+            <w:r>
+              <w:rPr>
+                <w:rFonts w:hint="eastAsia"/>
+              </w:rPr>
+              <w:t>Review.Rate</w:t>
+            </w:r>
+            <w:r>
+              <w:rPr>
+                <w:rFonts w:hint="eastAsia"/>
+              </w:rPr>
+              <w:t>中信息的字符串表示的数组表示：</w:t>
+            </w:r>
+          </w:p>
+          <w:p>
+            <w:pPr>
+              <w:spacing w:line="360" w:lineRule="auto"/>
+              <w:rPr>
+                <w:rFonts w:hint="eastAsia"/>
+              </w:rPr>
+            </w:pPr>
+            <w:r>
+              <w:rPr>
+                <w:rFonts w:hint="eastAsia"/>
+              </w:rPr>
+              <w:t>[{</w:t>
+            </w:r>
+            <w:r>
+              <w:rPr>
+                <w:rFonts w:hint="eastAsia"/>
+              </w:rPr>
+              <w:t>Aspect</w:t>
+            </w:r>
+            <w:r>
+              <w:rPr>
+                <w:rFonts w:hint="eastAsia"/>
+              </w:rPr>
+              <w:t>Id|</w:t>
+            </w:r>
+            <w:r>
+              <w:rPr>
+                <w:rFonts w:hint="eastAsia"/>
+              </w:rPr>
+              <w:t>AspectTitle|</w:t>
+            </w:r>
+            <w:r>
+              <w:rPr>
+                <w:rFonts w:hint="eastAsia"/>
+              </w:rPr>
+              <w:t>Stats</w:t>
+            </w:r>
+            <w:r>
+              <w:rPr>
+                <w:rFonts w:hint="eastAsia"/>
+              </w:rPr>
+              <w:t>};</w:t>
+            </w:r>
+            <w:r>
+              <w:t>…</w:t>
+            </w:r>
+            <w:r>
+              <w:rPr>
+                <w:rFonts w:hint="eastAsia"/>
+              </w:rPr>
+              <w:t>.]</w:t>
+            </w:r>
+          </w:p>
+        </w:tc>
+      </w:tr>
+      <w:tr>
+        <w:tc>
+          <w:tcPr>
             <w:tcW w:w="10682" w:type="dxa"/>
             <w:gridSpan w:val="5"/>
           </w:tcPr>
@@ -6729,6 +6989,9 @@
           <w:p>
             <w:pPr>
               <w:spacing w:line="360" w:lineRule="auto"/>
+              <w:rPr>
+                <w:rFonts w:hint="eastAsia"/>
+              </w:rPr>
             </w:pPr>
             <w:r>
               <w:rPr>
@@ -6765,6 +7028,35 @@
                 <w:rFonts w:hint="eastAsia"/>
               </w:rPr>
               <w:t>Product</w:t>
+            </w:r>
+            <w:r>
+              <w:rPr>
+                <w:rFonts w:hint="eastAsia"/>
+              </w:rPr>
+              <w:t>必须存在；</w:t>
+            </w:r>
+          </w:p>
+          <w:p>
+            <w:pPr>
+              <w:spacing w:line="360" w:lineRule="auto"/>
+            </w:pPr>
+            <w:r>
+              <w:rPr>
+                <w:rFonts w:hint="eastAsia"/>
+              </w:rPr>
+              <w:t>3. RateCriterias</w:t>
+            </w:r>
+            <w:r>
+              <w:rPr>
+                <w:rFonts w:hint="eastAsia"/>
+              </w:rPr>
+              <w:t>中的</w:t>
+            </w:r>
+            <w:r>
+              <w:rPr>
+                <w:rFonts w:hint="eastAsia"/>
+              </w:rPr>
+              <w:t>CriteiaId</w:t>
             </w:r>
             <w:r>
               <w:rPr>
@@ -7049,6 +7341,7 @@
               <w:rPr>
                 <w:rFonts w:hint="eastAsia"/>
               </w:rPr>
+              <w:lastRenderedPageBreak/>
               <w:t>POST</w:t>
             </w:r>
           </w:p>
@@ -7262,7 +7555,6 @@
               <w:rPr>
                 <w:rFonts w:hint="eastAsia"/>
               </w:rPr>
-              <w:lastRenderedPageBreak/>
               <w:t>DELETE</w:t>
             </w:r>
           </w:p>
@@ -8797,6 +9089,7 @@
               <w:rPr>
                 <w:rFonts w:hint="eastAsia"/>
               </w:rPr>
+              <w:lastRenderedPageBreak/>
               <w:t>GET</w:t>
             </w:r>
           </w:p>
@@ -8998,7 +9291,6 @@
                 <w:rFonts w:hint="eastAsia"/>
                 <w:b/>
               </w:rPr>
-              <w:lastRenderedPageBreak/>
               <w:t>Vote</w:t>
             </w:r>
           </w:p>
@@ -10175,9 +10467,6 @@
     <w:p>
       <w:pPr>
         <w:spacing w:line="360" w:lineRule="auto"/>
-        <w:rPr>
-          <w:rFonts w:hint="eastAsia"/>
-        </w:rPr>
       </w:pPr>
     </w:p>
     <w:tbl>
@@ -10214,13 +10503,67 @@
                 <w:rFonts w:hint="eastAsia"/>
                 <w:b/>
               </w:rPr>
-              <w:t>C</w:t>
-            </w:r>
-            <w:r>
+              <w:t>Aspect</w:t>
+            </w:r>
+          </w:p>
+        </w:tc>
+        <w:tc>
+          <w:tcPr>
+            <w:tcW w:w="1501" w:type="dxa"/>
+          </w:tcPr>
+          <w:p>
+            <w:pPr>
+              <w:spacing w:line="360" w:lineRule="auto"/>
               <w:rPr>
                 <w:b/>
               </w:rPr>
-              <w:t>riteria</w:t>
+            </w:pPr>
+            <w:r>
+              <w:rPr>
+                <w:rFonts w:hint="eastAsia"/>
+                <w:b/>
+              </w:rPr>
+              <w:t>评价问题</w:t>
+            </w:r>
+          </w:p>
+        </w:tc>
+        <w:tc>
+          <w:tcPr>
+            <w:tcW w:w="7289" w:type="dxa"/>
+            <w:gridSpan w:val="2"/>
+          </w:tcPr>
+          <w:p>
+            <w:pPr>
+              <w:spacing w:line="360" w:lineRule="auto"/>
+              <w:rPr>
+                <w:b/>
+              </w:rPr>
+            </w:pPr>
+            <w:r>
+              <w:rPr>
+                <w:rFonts w:hint="eastAsia"/>
+                <w:b/>
+              </w:rPr>
+              <w:t>规范说明</w:t>
+            </w:r>
+          </w:p>
+        </w:tc>
+      </w:tr>
+      <w:tr>
+        <w:tc>
+          <w:tcPr>
+            <w:tcW w:w="1892" w:type="dxa"/>
+            <w:gridSpan w:val="2"/>
+          </w:tcPr>
+          <w:p>
+            <w:pPr>
+              <w:spacing w:line="360" w:lineRule="auto"/>
+            </w:pPr>
+            <w:r>
+              <w:rPr>
+                <w:rFonts w:hint="eastAsia"/>
+              </w:rPr>
+              <w:t>Id *</w:t>
             </w:r>
           </w:p>
         </w:tc>
@@ -10231,17 +10574,135 @@
           <w:p>
             <w:pPr>
               <w:spacing w:line="360" w:lineRule="auto"/>
-              <w:rPr>
-                <w:b/>
-              </w:rPr>
-            </w:pPr>
-            <w:r>
-              <w:rPr>
-                <w:rFonts w:hint="eastAsia"/>
-                <w:b/>
+            </w:pPr>
+            <w:r>
+              <w:rPr>
+                <w:rFonts w:hint="eastAsia"/>
+              </w:rPr>
+              <w:t>ID</w:t>
+            </w:r>
+          </w:p>
+        </w:tc>
+        <w:tc>
+          <w:tcPr>
+            <w:tcW w:w="7289" w:type="dxa"/>
+            <w:gridSpan w:val="2"/>
+          </w:tcPr>
+          <w:p>
+            <w:pPr>
+              <w:spacing w:line="360" w:lineRule="auto"/>
+            </w:pPr>
+            <w:r>
+              <w:rPr>
+                <w:rFonts w:hint="eastAsia"/>
+              </w:rPr>
+              <w:t>PK, auto+1, NOT_NULL</w:t>
+            </w:r>
+          </w:p>
+        </w:tc>
+      </w:tr>
+      <w:tr>
+        <w:tc>
+          <w:tcPr>
+            <w:tcW w:w="1892" w:type="dxa"/>
+            <w:gridSpan w:val="2"/>
+          </w:tcPr>
+          <w:p>
+            <w:pPr>
+              <w:spacing w:line="360" w:lineRule="auto"/>
+            </w:pPr>
+            <w:r>
+              <w:rPr>
+                <w:rFonts w:hint="eastAsia"/>
+              </w:rPr>
+              <w:t>CategoryId</w:t>
+            </w:r>
+            <w:r>
+              <w:rPr>
+                <w:rFonts w:hint="eastAsia"/>
+              </w:rPr>
+              <w:t xml:space="preserve"> *</w:t>
+            </w:r>
+          </w:p>
+        </w:tc>
+        <w:tc>
+          <w:tcPr>
+            <w:tcW w:w="1501" w:type="dxa"/>
+          </w:tcPr>
+          <w:p>
+            <w:pPr>
+              <w:spacing w:line="360" w:lineRule="auto"/>
+            </w:pPr>
+            <w:r>
+              <w:rPr>
+                <w:rFonts w:hint="eastAsia"/>
+              </w:rPr>
+              <w:t>产品类别</w:t>
+            </w:r>
+            <w:r>
+              <w:rPr>
+                <w:rFonts w:hint="eastAsia"/>
+              </w:rPr>
+              <w:t>ID</w:t>
+            </w:r>
+          </w:p>
+        </w:tc>
+        <w:tc>
+          <w:tcPr>
+            <w:tcW w:w="7289" w:type="dxa"/>
+            <w:gridSpan w:val="2"/>
+          </w:tcPr>
+          <w:p>
+            <w:pPr>
+              <w:spacing w:line="360" w:lineRule="auto"/>
+            </w:pPr>
+            <w:r>
+              <w:rPr>
+                <w:rFonts w:hint="eastAsia"/>
+              </w:rPr>
+              <w:t>FK, NOT_NULL</w:t>
+            </w:r>
+          </w:p>
+        </w:tc>
+      </w:tr>
+      <w:tr>
+        <w:tc>
+          <w:tcPr>
+            <w:tcW w:w="1892" w:type="dxa"/>
+            <w:gridSpan w:val="2"/>
+          </w:tcPr>
+          <w:p>
+            <w:pPr>
+              <w:spacing w:line="360" w:lineRule="auto"/>
+            </w:pPr>
+            <w:r>
+              <w:rPr>
+                <w:rFonts w:hint="eastAsia"/>
+              </w:rPr>
+              <w:t>Title *</w:t>
+            </w:r>
+          </w:p>
+        </w:tc>
+        <w:tc>
+          <w:tcPr>
+            <w:tcW w:w="1501" w:type="dxa"/>
+          </w:tcPr>
+          <w:p>
+            <w:pPr>
+              <w:spacing w:line="360" w:lineRule="auto"/>
+            </w:pPr>
+            <w:r>
+              <w:rPr>
+                <w:rFonts w:hint="eastAsia"/>
               </w:rPr>
               <w:t>评价问题</w:t>
             </w:r>
+            <w:r>
+              <w:rPr>
+                <w:rFonts w:hint="eastAsia"/>
+              </w:rPr>
+              <w:t>内容</w:t>
+            </w:r>
           </w:p>
         </w:tc>
         <w:tc>
@@ -10252,16 +10713,12 @@
           <w:p>
             <w:pPr>
               <w:spacing w:line="360" w:lineRule="auto"/>
-              <w:rPr>
-                <w:b/>
-              </w:rPr>
-            </w:pPr>
-            <w:r>
-              <w:rPr>
-                <w:rFonts w:hint="eastAsia"/>
-                <w:b/>
-              </w:rPr>
-              <w:t>规范说明</w:t>
+            </w:pPr>
+            <w:r>
+              <w:rPr>
+                <w:rFonts w:hint="eastAsia"/>
+              </w:rPr>
+              <w:t>NOT_NULL VARCHAR(2000)</w:t>
             </w:r>
           </w:p>
         </w:tc>
@@ -10280,7 +10737,8 @@
               <w:rPr>
                 <w:rFonts w:hint="eastAsia"/>
               </w:rPr>
-              <w:t>Id *</w:t>
+              <w:lastRenderedPageBreak/>
+              <w:t>RatedTimes</w:t>
             </w:r>
           </w:p>
         </w:tc>
@@ -10296,7 +10754,7 @@
               <w:rPr>
                 <w:rFonts w:hint="eastAsia"/>
               </w:rPr>
-              <w:t>ID</w:t>
+              <w:t>被评价次数</w:t>
             </w:r>
           </w:p>
         </w:tc>
@@ -10308,189 +10766,6 @@
           <w:p>
             <w:pPr>
               <w:spacing w:line="360" w:lineRule="auto"/>
-            </w:pPr>
-            <w:r>
-              <w:rPr>
-                <w:rFonts w:hint="eastAsia"/>
-              </w:rPr>
-              <w:t>PK, auto+1, NOT_NULL</w:t>
-            </w:r>
-          </w:p>
-        </w:tc>
-      </w:tr>
-      <w:tr>
-        <w:tc>
-          <w:tcPr>
-            <w:tcW w:w="1892" w:type="dxa"/>
-            <w:gridSpan w:val="2"/>
-          </w:tcPr>
-          <w:p>
-            <w:pPr>
-              <w:spacing w:line="360" w:lineRule="auto"/>
-            </w:pPr>
-            <w:r>
-              <w:rPr>
-                <w:rFonts w:hint="eastAsia"/>
-              </w:rPr>
-              <w:t>CategoryId</w:t>
-            </w:r>
-            <w:r>
-              <w:rPr>
-                <w:rFonts w:hint="eastAsia"/>
-              </w:rPr>
-              <w:t xml:space="preserve"> *</w:t>
-            </w:r>
-          </w:p>
-        </w:tc>
-        <w:tc>
-          <w:tcPr>
-            <w:tcW w:w="1501" w:type="dxa"/>
-          </w:tcPr>
-          <w:p>
-            <w:pPr>
-              <w:spacing w:line="360" w:lineRule="auto"/>
-            </w:pPr>
-            <w:r>
-              <w:rPr>
-                <w:rFonts w:hint="eastAsia"/>
-              </w:rPr>
-              <w:t>产品类别</w:t>
-            </w:r>
-            <w:r>
-              <w:rPr>
-                <w:rFonts w:hint="eastAsia"/>
-              </w:rPr>
-              <w:t>ID</w:t>
-            </w:r>
-          </w:p>
-        </w:tc>
-        <w:tc>
-          <w:tcPr>
-            <w:tcW w:w="7289" w:type="dxa"/>
-            <w:gridSpan w:val="2"/>
-          </w:tcPr>
-          <w:p>
-            <w:pPr>
-              <w:spacing w:line="360" w:lineRule="auto"/>
-            </w:pPr>
-            <w:r>
-              <w:rPr>
-                <w:rFonts w:hint="eastAsia"/>
-              </w:rPr>
-              <w:t>FK, NOT_NULL</w:t>
-            </w:r>
-          </w:p>
-        </w:tc>
-      </w:tr>
-      <w:tr>
-        <w:tc>
-          <w:tcPr>
-            <w:tcW w:w="1892" w:type="dxa"/>
-            <w:gridSpan w:val="2"/>
-          </w:tcPr>
-          <w:p>
-            <w:pPr>
-              <w:spacing w:line="360" w:lineRule="auto"/>
-            </w:pPr>
-            <w:r>
-              <w:rPr>
-                <w:rFonts w:hint="eastAsia"/>
-              </w:rPr>
-              <w:t>Title *</w:t>
-            </w:r>
-          </w:p>
-        </w:tc>
-        <w:tc>
-          <w:tcPr>
-            <w:tcW w:w="1501" w:type="dxa"/>
-          </w:tcPr>
-          <w:p>
-            <w:pPr>
-              <w:spacing w:line="360" w:lineRule="auto"/>
-            </w:pPr>
-            <w:r>
-              <w:rPr>
-                <w:rFonts w:hint="eastAsia"/>
-              </w:rPr>
-              <w:t>评价问题</w:t>
-            </w:r>
-            <w:r>
-              <w:rPr>
-                <w:rFonts w:hint="eastAsia"/>
-              </w:rPr>
-              <w:t>内容</w:t>
-            </w:r>
-          </w:p>
-        </w:tc>
-        <w:tc>
-          <w:tcPr>
-            <w:tcW w:w="7289" w:type="dxa"/>
-            <w:gridSpan w:val="2"/>
-          </w:tcPr>
-          <w:p>
-            <w:pPr>
-              <w:spacing w:line="360" w:lineRule="auto"/>
-            </w:pPr>
-            <w:r>
-              <w:rPr>
-                <w:rFonts w:hint="eastAsia"/>
-              </w:rPr>
-              <w:t>NOT_NULL VARCHAR(2000)</w:t>
-            </w:r>
-          </w:p>
-        </w:tc>
-      </w:tr>
-      <w:tr>
-        <w:tc>
-          <w:tcPr>
-            <w:tcW w:w="1892" w:type="dxa"/>
-            <w:gridSpan w:val="2"/>
-          </w:tcPr>
-          <w:p>
-            <w:pPr>
-              <w:spacing w:line="360" w:lineRule="auto"/>
-              <w:rPr>
-                <w:rFonts w:hint="eastAsia"/>
-              </w:rPr>
-            </w:pPr>
-            <w:r>
-              <w:rPr>
-                <w:rFonts w:hint="eastAsia"/>
-              </w:rPr>
-              <w:t>RatedTimes</w:t>
-            </w:r>
-          </w:p>
-        </w:tc>
-        <w:tc>
-          <w:tcPr>
-            <w:tcW w:w="1501" w:type="dxa"/>
-          </w:tcPr>
-          <w:p>
-            <w:pPr>
-              <w:spacing w:line="360" w:lineRule="auto"/>
-              <w:rPr>
-                <w:rFonts w:hint="eastAsia"/>
-              </w:rPr>
-            </w:pPr>
-            <w:r>
-              <w:rPr>
-                <w:rFonts w:hint="eastAsia"/>
-              </w:rPr>
-              <w:t>被评价次数</w:t>
-            </w:r>
-          </w:p>
-        </w:tc>
-        <w:tc>
-          <w:tcPr>
-            <w:tcW w:w="7289" w:type="dxa"/>
-            <w:gridSpan w:val="2"/>
-          </w:tcPr>
-          <w:p>
-            <w:pPr>
-              <w:spacing w:line="360" w:lineRule="auto"/>
-              <w:rPr>
-                <w:rFonts w:hint="eastAsia"/>
-              </w:rPr>
             </w:pPr>
             <w:r>
               <w:rPr>
@@ -10644,7 +10919,6 @@
                 <w:rFonts w:hint="eastAsia"/>
                 <w:b/>
               </w:rPr>
-              <w:lastRenderedPageBreak/>
               <w:t>全局数据规范</w:t>
             </w:r>
           </w:p>
@@ -10659,15 +10933,24 @@
           <w:p>
             <w:pPr>
               <w:spacing w:line="360" w:lineRule="auto"/>
-              <w:rPr>
-                <w:rFonts w:hint="eastAsia"/>
-              </w:rPr>
-            </w:pPr>
-            <w:r>
-              <w:rPr>
-                <w:rFonts w:hint="eastAsia"/>
-              </w:rPr>
-              <w:t>1. Criteria.CategoryId</w:t>
+            </w:pPr>
+            <w:r>
+              <w:rPr>
+                <w:rFonts w:hint="eastAsia"/>
+              </w:rPr>
+              <w:t xml:space="preserve">1. </w:t>
+            </w:r>
+            <w:r>
+              <w:rPr>
+                <w:rFonts w:hint="eastAsia"/>
+              </w:rPr>
+              <w:t>Aspect</w:t>
+            </w:r>
+            <w:r>
+              <w:rPr>
+                <w:rFonts w:hint="eastAsia"/>
+              </w:rPr>
+              <w:t>.CategoryId</w:t>
             </w:r>
             <w:r>
               <w:rPr>
@@ -10691,15 +10974,18 @@
           <w:p>
             <w:pPr>
               <w:spacing w:line="360" w:lineRule="auto"/>
-              <w:rPr>
-                <w:rFonts w:hint="eastAsia"/>
-              </w:rPr>
-            </w:pPr>
-            <w:r>
-              <w:rPr>
-                <w:rFonts w:hint="eastAsia"/>
-              </w:rPr>
-              <w:t>2. Criteria</w:t>
+            </w:pPr>
+            <w:r>
+              <w:rPr>
+                <w:rFonts w:hint="eastAsia"/>
+              </w:rPr>
+              <w:t xml:space="preserve">2. </w:t>
+            </w:r>
+            <w:r>
+              <w:rPr>
+                <w:rFonts w:hint="eastAsia"/>
+              </w:rPr>
+              <w:t>Aspect</w:t>
             </w:r>
             <w:r>
               <w:rPr>
@@ -10711,15 +10997,24 @@
           <w:p>
             <w:pPr>
               <w:spacing w:line="360" w:lineRule="auto"/>
-              <w:rPr>
-                <w:rFonts w:hint="eastAsia"/>
-              </w:rPr>
-            </w:pPr>
-            <w:r>
-              <w:rPr>
-                <w:rFonts w:hint="eastAsia"/>
-              </w:rPr>
-              <w:t>3. Criteria.Title</w:t>
+            </w:pPr>
+            <w:r>
+              <w:rPr>
+                <w:rFonts w:hint="eastAsia"/>
+              </w:rPr>
+              <w:t xml:space="preserve">3. </w:t>
+            </w:r>
+            <w:r>
+              <w:rPr>
+                <w:rFonts w:hint="eastAsia"/>
+              </w:rPr>
+              <w:t>Aspect</w:t>
+            </w:r>
+            <w:r>
+              <w:rPr>
+                <w:rFonts w:hint="eastAsia"/>
+              </w:rPr>
+              <w:t>.Title</w:t>
             </w:r>
             <w:r>
               <w:rPr>
@@ -10736,7 +11031,31 @@
               <w:rPr>
                 <w:rFonts w:hint="eastAsia"/>
               </w:rPr>
-              <w:t>4. Criteria.Title+Criteria.CategoryId</w:t>
+              <w:t xml:space="preserve">4. </w:t>
+            </w:r>
+            <w:r>
+              <w:rPr>
+                <w:rFonts w:hint="eastAsia"/>
+              </w:rPr>
+              <w:t>Aspect</w:t>
+            </w:r>
+            <w:r>
+              <w:rPr>
+                <w:rFonts w:hint="eastAsia"/>
+              </w:rPr>
+              <w:t>.Title+</w:t>
+            </w:r>
+            <w:r>
+              <w:rPr>
+                <w:rFonts w:hint="eastAsia"/>
+              </w:rPr>
+              <w:t xml:space="preserve"> Aspect</w:t>
+            </w:r>
+            <w:r>
+              <w:rPr>
+                <w:rFonts w:hint="eastAsia"/>
+              </w:rPr>
+              <w:t>.CategoryId</w:t>
             </w:r>
             <w:r>
               <w:rPr>
@@ -10872,6 +11191,36 @@
               </w:rPr>
               <w:t>NOT ALLOWED</w:t>
             </w:r>
+            <w:r>
+              <w:rPr>
+                <w:rFonts w:hint="eastAsia"/>
+              </w:rPr>
+              <w:t>，只能后台进行</w:t>
+            </w:r>
+            <w:r>
+              <w:rPr>
+                <w:rFonts w:hint="eastAsia"/>
+              </w:rPr>
+              <w:t>Aspect.RatedTimes</w:t>
+            </w:r>
+            <w:r>
+              <w:rPr>
+                <w:rFonts w:hint="eastAsia"/>
+              </w:rPr>
+              <w:t>的</w:t>
+            </w:r>
+            <w:r>
+              <w:rPr>
+                <w:rFonts w:hint="eastAsia"/>
+              </w:rPr>
+              <w:t>+1</w:t>
+            </w:r>
+            <w:r>
+              <w:rPr>
+                <w:rFonts w:hint="eastAsia"/>
+              </w:rPr>
+              <w:t>操作；</w:t>
+            </w:r>
           </w:p>
         </w:tc>
       </w:tr>
@@ -10905,37 +11254,7 @@
               <w:rPr>
                 <w:rFonts w:hint="eastAsia"/>
               </w:rPr>
-              <w:t xml:space="preserve">NOT ALLOWED, </w:t>
-            </w:r>
-            <w:r>
-              <w:rPr>
-                <w:rFonts w:hint="eastAsia"/>
-              </w:rPr>
-              <w:t>只能后台进行</w:t>
-            </w:r>
-            <w:r>
-              <w:rPr>
-                <w:rFonts w:hint="eastAsia"/>
-              </w:rPr>
-              <w:t>Criteria.RatedTimes</w:t>
-            </w:r>
-            <w:r>
-              <w:rPr>
-                <w:rFonts w:hint="eastAsia"/>
-              </w:rPr>
-              <w:t>的</w:t>
-            </w:r>
-            <w:r>
-              <w:rPr>
-                <w:rFonts w:hint="eastAsia"/>
-              </w:rPr>
-              <w:t>+1</w:t>
-            </w:r>
-            <w:r>
-              <w:rPr>
-                <w:rFonts w:hint="eastAsia"/>
-              </w:rPr>
-              <w:t>操作；</w:t>
+              <w:t>仅限管理员用户</w:t>
             </w:r>
           </w:p>
         </w:tc>
@@ -11074,7 +11393,7 @@
               <w:rPr>
                 <w:rFonts w:hint="eastAsia"/>
               </w:rPr>
-              <w:t>Criteria</w:t>
+              <w:t xml:space="preserve"> Aspect</w:t>
             </w:r>
           </w:p>
         </w:tc>
@@ -11085,9 +11404,6 @@
           <w:p>
             <w:pPr>
               <w:spacing w:line="360" w:lineRule="auto"/>
-              <w:rPr>
-                <w:rFonts w:hint="eastAsia"/>
-              </w:rPr>
             </w:pPr>
             <w:r>
               <w:rPr>
@@ -11110,7 +11426,19 @@
               <w:rPr>
                 <w:rFonts w:hint="eastAsia"/>
               </w:rPr>
-              <w:t>POST Api/Criteria?CategoryId={</w:t>
+              <w:t>POST Api/</w:t>
+            </w:r>
+            <w:r>
+              <w:rPr>
+                <w:rFonts w:hint="eastAsia"/>
+              </w:rPr>
+              <w:t xml:space="preserve"> Aspect</w:t>
+            </w:r>
+            <w:r>
+              <w:rPr>
+                <w:rFonts w:hint="eastAsia"/>
+              </w:rPr>
+              <w:t>?CategoryId={</w:t>
             </w:r>
             <w:r>
               <w:rPr>
@@ -11163,7 +11491,13 @@
               <w:rPr>
                 <w:rFonts w:hint="eastAsia"/>
               </w:rPr>
-              <w:t>Criteria</w:t>
+              <w:t xml:space="preserve"> Aspect</w:t>
+            </w:r>
+            <w:r>
+              <w:rPr>
+                <w:rFonts w:hint="eastAsia"/>
+              </w:rPr>
+              <w:t xml:space="preserve"> </w:t>
             </w:r>
             <w:r>
               <w:rPr>
@@ -11232,13 +11566,7 @@
               <w:rPr>
                 <w:rFonts w:hint="eastAsia"/>
               </w:rPr>
-              <w:t>Criteria</w:t>
-            </w:r>
-            <w:r>
-              <w:rPr>
-                <w:rFonts w:hint="eastAsia"/>
-              </w:rPr>
-              <w:t>s</w:t>
+              <w:t xml:space="preserve"> Aspects</w:t>
             </w:r>
           </w:p>
         </w:tc>
@@ -11249,9 +11577,6 @@
           <w:p>
             <w:pPr>
               <w:spacing w:line="360" w:lineRule="auto"/>
-              <w:rPr>
-                <w:rFonts w:hint="eastAsia"/>
-              </w:rPr>
             </w:pPr>
             <w:r>
               <w:rPr>
@@ -11274,7 +11599,19 @@
               <w:rPr>
                 <w:rFonts w:hint="eastAsia"/>
               </w:rPr>
-              <w:t>DEC Criteria.RatedTimes</w:t>
+              <w:t xml:space="preserve">DEC </w:t>
+            </w:r>
+            <w:r>
+              <w:rPr>
+                <w:rFonts w:hint="eastAsia"/>
+              </w:rPr>
+              <w:t>Aspect</w:t>
+            </w:r>
+            <w:r>
+              <w:rPr>
+                <w:rFonts w:hint="eastAsia"/>
+              </w:rPr>
+              <w:t>.RatedTimes</w:t>
             </w:r>
             <w:r>
               <w:rPr>
@@ -11339,7 +11676,7 @@
               <w:rPr>
                 <w:rFonts w:hint="eastAsia"/>
               </w:rPr>
-              <w:t>Criterias</w:t>
+              <w:t xml:space="preserve"> Aspects</w:t>
             </w:r>
           </w:p>
         </w:tc>
@@ -11350,9 +11687,6 @@
           <w:p>
             <w:pPr>
               <w:spacing w:line="360" w:lineRule="auto"/>
-              <w:rPr>
-                <w:rFonts w:hint="eastAsia"/>
-              </w:rPr>
             </w:pPr>
             <w:r>
               <w:rPr>
@@ -11369,7 +11703,19 @@
               <w:rPr>
                 <w:rFonts w:hint="eastAsia"/>
               </w:rPr>
-              <w:t>DEC Criteria.RatedTimes</w:t>
+              <w:t xml:space="preserve">DEC </w:t>
+            </w:r>
+            <w:r>
+              <w:rPr>
+                <w:rFonts w:hint="eastAsia"/>
+              </w:rPr>
+              <w:t>Aspect</w:t>
+            </w:r>
+            <w:r>
+              <w:rPr>
+                <w:rFonts w:hint="eastAsia"/>
+              </w:rPr>
+              <w:t>.RatedTimes</w:t>
             </w:r>
             <w:r>
               <w:rPr>
@@ -11384,9 +11730,6 @@
     <w:p>
       <w:pPr>
         <w:spacing w:line="360" w:lineRule="auto"/>
-        <w:rPr>
-          <w:rFonts w:hint="eastAsia"/>
-        </w:rPr>
       </w:pPr>
     </w:p>
     <w:tbl>
@@ -11605,13 +11948,13 @@
               <w:rPr>
                 <w:rFonts w:hint="eastAsia"/>
               </w:rPr>
-              <w:t>Criteria</w:t>
-            </w:r>
-            <w:r>
-              <w:rPr>
-                <w:rFonts w:hint="eastAsia"/>
-              </w:rPr>
-              <w:t>Id *</w:t>
+              <w:t>AspectId</w:t>
+            </w:r>
+            <w:r>
+              <w:rPr>
+                <w:rFonts w:hint="eastAsia"/>
+              </w:rPr>
+              <w:t xml:space="preserve"> *</w:t>
             </w:r>
           </w:p>
         </w:tc>
@@ -11664,12 +12007,79 @@
           <w:p>
             <w:pPr>
               <w:spacing w:line="360" w:lineRule="auto"/>
-            </w:pPr>
-            <w:r>
-              <w:rPr>
-                <w:rFonts w:hint="eastAsia"/>
-              </w:rPr>
-              <w:t>Rate</w:t>
+              <w:rPr>
+                <w:rFonts w:hint="eastAsia"/>
+              </w:rPr>
+            </w:pPr>
+            <w:r>
+              <w:rPr>
+                <w:rFonts w:hint="eastAsia"/>
+              </w:rPr>
+              <w:t>AspectTitle</w:t>
+            </w:r>
+          </w:p>
+        </w:tc>
+        <w:tc>
+          <w:tcPr>
+            <w:tcW w:w="1501" w:type="dxa"/>
+          </w:tcPr>
+          <w:p>
+            <w:pPr>
+              <w:spacing w:line="360" w:lineRule="auto"/>
+              <w:rPr>
+                <w:rFonts w:hint="eastAsia"/>
+              </w:rPr>
+            </w:pPr>
+            <w:r>
+              <w:rPr>
+                <w:rFonts w:hint="eastAsia"/>
+              </w:rPr>
+              <w:t>产品问题</w:t>
+            </w:r>
+          </w:p>
+        </w:tc>
+        <w:tc>
+          <w:tcPr>
+            <w:tcW w:w="7289" w:type="dxa"/>
+            <w:gridSpan w:val="2"/>
+          </w:tcPr>
+          <w:p>
+            <w:pPr>
+              <w:spacing w:line="360" w:lineRule="auto"/>
+              <w:rPr>
+                <w:rFonts w:hint="eastAsia"/>
+              </w:rPr>
+            </w:pPr>
+            <w:r>
+              <w:rPr>
+                <w:rFonts w:hint="eastAsia"/>
+              </w:rPr>
+              <w:t>Display, NOT_NULL</w:t>
+            </w:r>
+            <w:r>
+              <w:rPr>
+                <w:rFonts w:hint="eastAsia"/>
+              </w:rPr>
+              <w:t>, Varchar(2000)</w:t>
+            </w:r>
+          </w:p>
+        </w:tc>
+      </w:tr>
+      <w:tr>
+        <w:tc>
+          <w:tcPr>
+            <w:tcW w:w="1892" w:type="dxa"/>
+            <w:gridSpan w:val="2"/>
+          </w:tcPr>
+          <w:p>
+            <w:pPr>
+              <w:spacing w:line="360" w:lineRule="auto"/>
+            </w:pPr>
+            <w:r>
+              <w:rPr>
+                <w:rFonts w:hint="eastAsia"/>
+              </w:rPr>
+              <w:t>Stars</w:t>
             </w:r>
             <w:r>
               <w:rPr>
@@ -11870,14 +12280,12 @@
           <w:p>
             <w:pPr>
               <w:spacing w:line="360" w:lineRule="auto"/>
-              <w:rPr>
-                <w:rFonts w:hint="eastAsia"/>
-              </w:rPr>
-            </w:pPr>
-            <w:r>
-              <w:rPr>
-                <w:rFonts w:hint="eastAsia"/>
-              </w:rPr>
+            </w:pPr>
+            <w:r>
+              <w:rPr>
+                <w:rFonts w:hint="eastAsia"/>
+              </w:rPr>
+              <w:lastRenderedPageBreak/>
               <w:t xml:space="preserve">1. </w:t>
             </w:r>
             <w:r>
@@ -11924,7 +12332,13 @@
               <w:rPr>
                 <w:rFonts w:hint="eastAsia"/>
               </w:rPr>
-              <w:t>. Vote</w:t>
+              <w:t xml:space="preserve">. </w:t>
+            </w:r>
+            <w:r>
+              <w:rPr>
+                <w:rFonts w:hint="eastAsia"/>
+              </w:rPr>
+              <w:t>Rate</w:t>
             </w:r>
             <w:r>
               <w:rPr>
@@ -11954,30 +12368,33 @@
           <w:p>
             <w:pPr>
               <w:spacing w:line="360" w:lineRule="auto"/>
-            </w:pPr>
-            <w:r>
-              <w:rPr>
-                <w:rFonts w:hint="eastAsia"/>
-              </w:rPr>
-              <w:t>4</w:t>
-            </w:r>
-            <w:r>
-              <w:rPr>
-                <w:rFonts w:hint="eastAsia"/>
-              </w:rPr>
-              <w:t>. Vote</w:t>
-            </w:r>
-            <w:r>
-              <w:rPr>
-                <w:rFonts w:hint="eastAsia"/>
-              </w:rPr>
-              <w:t>.Criteria</w:t>
-            </w:r>
-            <w:r>
-              <w:rPr>
-                <w:rFonts w:hint="eastAsia"/>
-              </w:rPr>
-              <w:t>Id</w:t>
+              <w:rPr>
+                <w:rFonts w:hint="eastAsia"/>
+              </w:rPr>
+            </w:pPr>
+            <w:r>
+              <w:rPr>
+                <w:rFonts w:hint="eastAsia"/>
+              </w:rPr>
+              <w:t xml:space="preserve">4. </w:t>
+            </w:r>
+            <w:r>
+              <w:rPr>
+                <w:rFonts w:hint="eastAsia"/>
+              </w:rPr>
+              <w:t>Rate</w:t>
+            </w:r>
+            <w:r>
+              <w:rPr>
+                <w:rFonts w:hint="eastAsia"/>
+              </w:rPr>
+              <w:t>.</w:t>
+            </w:r>
+            <w:r>
+              <w:rPr>
+                <w:rFonts w:hint="eastAsia"/>
+              </w:rPr>
+              <w:t>AspectId</w:t>
             </w:r>
             <w:r>
               <w:rPr>
@@ -11989,13 +12406,124 @@
               <w:rPr>
                 <w:rFonts w:hint="eastAsia"/>
               </w:rPr>
-              <w:t>Criteria</w:t>
+              <w:t>Aspect</w:t>
             </w:r>
             <w:r>
               <w:rPr>
                 <w:rFonts w:hint="eastAsia"/>
               </w:rPr>
               <w:t>必须存在；</w:t>
+            </w:r>
+          </w:p>
+          <w:p>
+            <w:pPr>
+              <w:spacing w:line="360" w:lineRule="auto"/>
+              <w:rPr>
+                <w:rFonts w:hint="eastAsia"/>
+              </w:rPr>
+            </w:pPr>
+            <w:r>
+              <w:rPr>
+                <w:rFonts w:hint="eastAsia"/>
+              </w:rPr>
+              <w:t xml:space="preserve">5. </w:t>
+            </w:r>
+            <w:r>
+              <w:rPr>
+                <w:rFonts w:hint="eastAsia"/>
+              </w:rPr>
+              <w:t>Rate</w:t>
+            </w:r>
+            <w:r>
+              <w:rPr>
+                <w:rFonts w:hint="eastAsia"/>
+              </w:rPr>
+              <w:t>.</w:t>
+            </w:r>
+            <w:r>
+              <w:rPr>
+                <w:rFonts w:hint="eastAsia"/>
+              </w:rPr>
+              <w:t>AspectTitle</w:t>
+            </w:r>
+            <w:r>
+              <w:rPr>
+                <w:rFonts w:hint="eastAsia"/>
+              </w:rPr>
+              <w:t>根据</w:t>
+            </w:r>
+            <w:r>
+              <w:rPr>
+                <w:rFonts w:hint="eastAsia"/>
+              </w:rPr>
+              <w:t>Rate</w:t>
+            </w:r>
+            <w:r>
+              <w:rPr>
+                <w:rFonts w:hint="eastAsia"/>
+              </w:rPr>
+              <w:t>.</w:t>
+            </w:r>
+            <w:r>
+              <w:rPr>
+                <w:rFonts w:hint="eastAsia"/>
+              </w:rPr>
+              <w:t>Aspect</w:t>
+            </w:r>
+            <w:r>
+              <w:rPr>
+                <w:rFonts w:hint="eastAsia"/>
+              </w:rPr>
+              <w:t>自动计算，不可修改，仅用于显示，已减少数据库操作；</w:t>
+            </w:r>
+          </w:p>
+          <w:p>
+            <w:pPr>
+              <w:spacing w:line="360" w:lineRule="auto"/>
+              <w:rPr>
+                <w:rFonts w:hint="eastAsia"/>
+              </w:rPr>
+            </w:pPr>
+            <w:r>
+              <w:rPr>
+                <w:rFonts w:hint="eastAsia"/>
+              </w:rPr>
+              <w:t>6. Rate.Stars</w:t>
+            </w:r>
+            <w:r>
+              <w:rPr>
+                <w:rFonts w:hint="eastAsia"/>
+              </w:rPr>
+              <w:t>必须</w:t>
+            </w:r>
+            <w:r>
+              <w:rPr>
+                <w:rFonts w:hint="eastAsia"/>
+              </w:rPr>
+              <w:t>1-5</w:t>
+            </w:r>
+            <w:r>
+              <w:rPr>
+                <w:rFonts w:hint="eastAsia"/>
+              </w:rPr>
+              <w:t>之间的整数；</w:t>
+            </w:r>
+          </w:p>
+          <w:p>
+            <w:pPr>
+              <w:spacing w:line="360" w:lineRule="auto"/>
+            </w:pPr>
+            <w:r>
+              <w:rPr>
+                <w:rFonts w:hint="eastAsia"/>
+              </w:rPr>
+              <w:t>7. Rate.AspectId + Rate.Creator</w:t>
+            </w:r>
+            <w:r>
+              <w:rPr>
+                <w:rFonts w:hint="eastAsia"/>
+              </w:rPr>
+              <w:t>组合不能重名；</w:t>
             </w:r>
           </w:p>
         </w:tc>
@@ -12018,7 +12546,6 @@
                 <w:rFonts w:hint="eastAsia"/>
                 <w:b/>
               </w:rPr>
-              <w:lastRenderedPageBreak/>
               <w:t>权限控制</w:t>
             </w:r>
           </w:p>
@@ -12276,9 +12803,6 @@
           <w:p>
             <w:pPr>
               <w:spacing w:line="360" w:lineRule="auto"/>
-              <w:rPr>
-                <w:rFonts w:hint="eastAsia"/>
-              </w:rPr>
             </w:pPr>
             <w:r>
               <w:rPr>
@@ -12296,9 +12820,6 @@
           <w:p>
             <w:pPr>
               <w:spacing w:line="360" w:lineRule="auto"/>
-              <w:rPr>
-                <w:rFonts w:hint="eastAsia"/>
-              </w:rPr>
             </w:pPr>
             <w:r>
               <w:rPr>
@@ -12315,9 +12836,6 @@
           <w:p>
             <w:pPr>
               <w:spacing w:line="360" w:lineRule="auto"/>
-              <w:rPr>
-                <w:rFonts w:hint="eastAsia"/>
-              </w:rPr>
             </w:pPr>
             <w:r>
               <w:rPr>
@@ -12329,9 +12847,6 @@
           <w:p>
             <w:pPr>
               <w:spacing w:line="360" w:lineRule="auto"/>
-              <w:rPr>
-                <w:rFonts w:hint="eastAsia"/>
-              </w:rPr>
             </w:pPr>
             <w:r>
               <w:rPr>
@@ -12510,7 +13025,7 @@
               <w:rPr>
                 <w:rFonts w:hint="eastAsia"/>
               </w:rPr>
-              <w:t>Criteria/{Criteria</w:t>
+              <w:t>Aspect/{Aspect</w:t>
             </w:r>
             <w:r>
               <w:rPr>
@@ -13419,7 +13934,7 @@
 </file>
 
 <file path=customXml/itemProps1.xml><?xml version="1.0" encoding="utf-8"?>
-<ds:datastoreItem xmlns:ds="http://schemas.openxmlformats.org/officeDocument/2006/customXml" ds:itemID="{FEE4CF0E-4161-4118-8D02-6D949783391F}">
+<ds:datastoreItem xmlns:ds="http://schemas.openxmlformats.org/officeDocument/2006/customXml" ds:itemID="{03480A1A-8ECB-4906-8CC9-CD3C6A79CE24}">
   <ds:schemaRefs>
     <ds:schemaRef ds:uri="http://schemas.openxmlformats.org/officeDocument/2006/bibliography"/>
   </ds:schemaRefs>

</xml_diff>

<commit_message>
finish develop the new review panel, basicallt tested.
</commit_message>
<xml_diff>
--- a/src/docs/数据规范和权限控制_by_ryan_micarl.docx
+++ b/src/docs/数据规范和权限控制_by_ryan_micarl.docx
@@ -7,6 +7,12 @@
         <w:spacing w:line="360" w:lineRule="auto"/>
         <w:jc w:val="center"/>
       </w:pPr>
+      <w:r>
+        <w:rPr>
+          <w:rFonts w:hint="eastAsia"/>
+        </w:rPr>
+        <w:t xml:space="preserve"> </w:t>
+      </w:r>
       <w:r>
         <w:rPr>
           <w:rFonts w:hint="eastAsia"/>
@@ -421,7 +427,7 @@
             <w:rPr>
               <w:rFonts w:hint="eastAsia"/>
             </w:rPr>
-            <w:t>Criteria</w:t>
+            <w:t>Aspect</w:t>
           </w:r>
           <w:r>
             <w:rPr>
@@ -523,9 +529,6 @@
     <w:p>
       <w:pPr>
         <w:spacing w:line="360" w:lineRule="auto"/>
-        <w:rPr>
-          <w:rFonts w:hint="eastAsia"/>
-        </w:rPr>
       </w:pPr>
       <w:r>
         <w:rPr>
@@ -6772,9 +6775,6 @@
           <w:p>
             <w:pPr>
               <w:spacing w:line="360" w:lineRule="auto"/>
-              <w:rPr>
-                <w:rFonts w:hint="eastAsia"/>
-              </w:rPr>
             </w:pPr>
             <w:r>
               <w:rPr>
@@ -6803,9 +6803,6 @@
           <w:p>
             <w:pPr>
               <w:spacing w:line="360" w:lineRule="auto"/>
-              <w:rPr>
-                <w:rFonts w:hint="eastAsia"/>
-              </w:rPr>
             </w:pPr>
             <w:r>
               <w:rPr>
@@ -6823,9 +6820,6 @@
           <w:p>
             <w:pPr>
               <w:spacing w:line="360" w:lineRule="auto"/>
-              <w:rPr>
-                <w:rFonts w:hint="eastAsia"/>
-              </w:rPr>
             </w:pPr>
             <w:r>
               <w:rPr>
@@ -6849,9 +6843,6 @@
           <w:p>
             <w:pPr>
               <w:spacing w:line="360" w:lineRule="auto"/>
-              <w:rPr>
-                <w:rFonts w:hint="eastAsia"/>
-              </w:rPr>
             </w:pPr>
             <w:r>
               <w:rPr>
@@ -6989,9 +6980,6 @@
           <w:p>
             <w:pPr>
               <w:spacing w:line="360" w:lineRule="auto"/>
-              <w:rPr>
-                <w:rFonts w:hint="eastAsia"/>
-              </w:rPr>
             </w:pPr>
             <w:r>
               <w:rPr>
@@ -12007,9 +11995,6 @@
           <w:p>
             <w:pPr>
               <w:spacing w:line="360" w:lineRule="auto"/>
-              <w:rPr>
-                <w:rFonts w:hint="eastAsia"/>
-              </w:rPr>
             </w:pPr>
             <w:r>
               <w:rPr>
@@ -12026,9 +12011,6 @@
           <w:p>
             <w:pPr>
               <w:spacing w:line="360" w:lineRule="auto"/>
-              <w:rPr>
-                <w:rFonts w:hint="eastAsia"/>
-              </w:rPr>
             </w:pPr>
             <w:r>
               <w:rPr>
@@ -12046,9 +12028,6 @@
           <w:p>
             <w:pPr>
               <w:spacing w:line="360" w:lineRule="auto"/>
-              <w:rPr>
-                <w:rFonts w:hint="eastAsia"/>
-              </w:rPr>
             </w:pPr>
             <w:r>
               <w:rPr>
@@ -12368,9 +12347,6 @@
           <w:p>
             <w:pPr>
               <w:spacing w:line="360" w:lineRule="auto"/>
-              <w:rPr>
-                <w:rFonts w:hint="eastAsia"/>
-              </w:rPr>
             </w:pPr>
             <w:r>
               <w:rPr>
@@ -12418,9 +12394,6 @@
           <w:p>
             <w:pPr>
               <w:spacing w:line="360" w:lineRule="auto"/>
-              <w:rPr>
-                <w:rFonts w:hint="eastAsia"/>
-              </w:rPr>
             </w:pPr>
             <w:r>
               <w:rPr>
@@ -12480,9 +12453,6 @@
           <w:p>
             <w:pPr>
               <w:spacing w:line="360" w:lineRule="auto"/>
-              <w:rPr>
-                <w:rFonts w:hint="eastAsia"/>
-              </w:rPr>
             </w:pPr>
             <w:r>
               <w:rPr>
@@ -13934,7 +13904,7 @@
 </file>
 
 <file path=customXml/itemProps1.xml><?xml version="1.0" encoding="utf-8"?>
-<ds:datastoreItem xmlns:ds="http://schemas.openxmlformats.org/officeDocument/2006/customXml" ds:itemID="{03480A1A-8ECB-4906-8CC9-CD3C6A79CE24}">
+<ds:datastoreItem xmlns:ds="http://schemas.openxmlformats.org/officeDocument/2006/customXml" ds:itemID="{A7330CEA-1352-480B-AFA0-629464752130}">
   <ds:schemaRefs>
     <ds:schemaRef ds:uri="http://schemas.openxmlformats.org/officeDocument/2006/bibliography"/>
   </ds:schemaRefs>

</xml_diff>